<commit_message>
Add Project Scope and Product Features into SRS.docx
</commit_message>
<xml_diff>
--- a/document/SRS.docx
+++ b/document/SRS.docx
@@ -123,7 +123,6 @@
           <w:sz w:val="36"/>
           <w:szCs w:val="36"/>
           <w:u w:val="none"/>
-          <w:bdr w:val="none" w:color="auto" w:sz="0" w:space="0"/>
           <w:shd w:val="clear" w:fill="FFFFFF"/>
           <w:vertAlign w:val="baseline"/>
         </w:rPr>
@@ -133,11 +132,274 @@
     <w:p>
       <w:pPr>
         <w:rPr>
-          <w:rFonts w:hint="default" w:ascii="Times New Roman" w:hAnsi="Times New Roman" w:cs="Times New Roman"/>
-        </w:rPr>
-      </w:pPr>
+          <w:rFonts w:hint="default" w:ascii="Times New Roman" w:hAnsi="Times New Roman" w:eastAsia="SimSun" w:cs="Times New Roman"/>
+          <w:sz w:val="24"/>
+          <w:szCs w:val="24"/>
+        </w:rPr>
+      </w:pPr>
+    </w:p>
+    <w:p>
+      <w:pPr>
+        <w:rPr>
+          <w:rFonts w:hint="default" w:ascii="Times New Roman" w:hAnsi="Times New Roman" w:eastAsia="SimSun" w:cs="Times New Roman"/>
+          <w:sz w:val="24"/>
+          <w:szCs w:val="24"/>
+        </w:rPr>
+      </w:pPr>
+    </w:p>
+    <w:p>
+      <w:pPr>
+        <w:numPr>
+          <w:ilvl w:val="0"/>
+          <w:numId w:val="1"/>
+        </w:numPr>
+        <w:rPr>
+          <w:rFonts w:hint="default" w:ascii="Times New Roman" w:hAnsi="Times New Roman" w:eastAsia="SimSun" w:cs="Times New Roman"/>
+          <w:b/>
+          <w:bCs/>
+          <w:sz w:val="36"/>
+          <w:szCs w:val="36"/>
+        </w:rPr>
+      </w:pPr>
+      <w:r>
+        <w:rPr>
+          <w:rFonts w:hint="default" w:ascii="Times New Roman" w:hAnsi="Times New Roman" w:eastAsia="SimSun" w:cs="Times New Roman"/>
+          <w:b/>
+          <w:bCs/>
+          <w:sz w:val="36"/>
+          <w:szCs w:val="36"/>
+        </w:rPr>
+        <w:t>Introduction</w:t>
+      </w:r>
+    </w:p>
+    <w:p>
+      <w:pPr>
+        <w:numPr>
+          <w:ilvl w:val="0"/>
+          <w:numId w:val="0"/>
+        </w:numPr>
+        <w:rPr>
+          <w:rFonts w:hint="default" w:ascii="Times New Roman" w:hAnsi="Times New Roman" w:eastAsia="SimSun" w:cs="Times New Roman"/>
+          <w:b/>
+          <w:bCs/>
+          <w:sz w:val="24"/>
+          <w:szCs w:val="24"/>
+          <w:lang w:val="en-US"/>
+        </w:rPr>
+      </w:pPr>
+      <w:r>
+        <w:rPr>
+          <w:rFonts w:hint="default" w:ascii="Times New Roman" w:hAnsi="Times New Roman" w:eastAsia="SimSun" w:cs="Times New Roman"/>
+          <w:b/>
+          <w:bCs/>
+          <w:sz w:val="24"/>
+          <w:szCs w:val="24"/>
+          <w:lang w:val="en-US"/>
+        </w:rPr>
+        <w:t xml:space="preserve">1.3 </w:t>
+      </w:r>
+      <w:r>
+        <w:rPr>
+          <w:rFonts w:hint="default" w:ascii="Times New Roman" w:hAnsi="Times New Roman" w:eastAsia="SimSun" w:cs="Times New Roman"/>
+          <w:b/>
+          <w:bCs/>
+          <w:sz w:val="28"/>
+          <w:szCs w:val="28"/>
+        </w:rPr>
+        <w:t>Project Scope and Product Features</w:t>
+      </w:r>
+    </w:p>
+    <w:p>
+      <w:pPr>
+        <w:pStyle w:val="4"/>
+        <w:keepNext w:val="0"/>
+        <w:keepLines w:val="0"/>
+        <w:widowControl/>
+        <w:suppressLineNumbers w:val="0"/>
+      </w:pPr>
+      <w:r>
+        <w:t xml:space="preserve">The web application is designed specifically to facilitate the exchange and trading of </w:t>
+      </w:r>
       <w:bookmarkStart w:id="0" w:name="_GoBack"/>
       <w:bookmarkEnd w:id="0"/>
+      <w:r>
+        <w:t>products among FPTU students. Its key features include:</w:t>
+      </w:r>
+    </w:p>
+    <w:p>
+      <w:pPr>
+        <w:pStyle w:val="4"/>
+        <w:keepNext w:val="0"/>
+        <w:keepLines w:val="0"/>
+        <w:widowControl/>
+        <w:numPr>
+          <w:ilvl w:val="0"/>
+          <w:numId w:val="2"/>
+        </w:numPr>
+        <w:suppressLineNumbers w:val="0"/>
+        <w:ind w:left="420" w:leftChars="0" w:right="0" w:rightChars="0" w:hanging="420" w:firstLineChars="0"/>
+      </w:pPr>
+      <w:r>
+        <w:rPr>
+          <w:rStyle w:val="5"/>
+        </w:rPr>
+        <w:t>Product Purchase and Chat</w:t>
+      </w:r>
+      <w:r>
+        <w:t>: Buyers can directly communicate with sellers through an integrated chat feature on the website. This allows for seamless discussions and negotiations. Once an agreement is reached, an invoice is generated directly on the platform to confirm the transaction.</w:t>
+      </w:r>
+    </w:p>
+    <w:p>
+      <w:pPr>
+        <w:pStyle w:val="4"/>
+        <w:keepNext w:val="0"/>
+        <w:keepLines w:val="0"/>
+        <w:widowControl/>
+        <w:numPr>
+          <w:ilvl w:val="0"/>
+          <w:numId w:val="2"/>
+        </w:numPr>
+        <w:suppressLineNumbers w:val="0"/>
+        <w:ind w:left="420" w:leftChars="0" w:right="0" w:rightChars="0" w:hanging="420" w:firstLineChars="0"/>
+      </w:pPr>
+      <w:r>
+        <w:rPr>
+          <w:rStyle w:val="5"/>
+        </w:rPr>
+        <w:t>Product Listing for Sale</w:t>
+      </w:r>
+      <w:r>
+        <w:t>: Users can easily list their products for sale. Each listing undergoes review and moderation by a dedicated team to ensure quality and compliance before it becomes publicly visible.</w:t>
+      </w:r>
+    </w:p>
+    <w:p>
+      <w:pPr>
+        <w:pStyle w:val="4"/>
+        <w:keepNext w:val="0"/>
+        <w:keepLines w:val="0"/>
+        <w:widowControl/>
+        <w:numPr>
+          <w:ilvl w:val="0"/>
+          <w:numId w:val="2"/>
+        </w:numPr>
+        <w:suppressLineNumbers w:val="0"/>
+        <w:ind w:left="420" w:leftChars="0" w:right="0" w:rightChars="0" w:hanging="420" w:firstLineChars="0"/>
+      </w:pPr>
+      <w:r>
+        <w:rPr>
+          <w:rStyle w:val="5"/>
+        </w:rPr>
+        <w:t>Manage Listed Products</w:t>
+      </w:r>
+      <w:r>
+        <w:t>: Sellers can track the approval status of their listed products, helping them manage their sales effectively and stay updated on their product’s status.</w:t>
+      </w:r>
+    </w:p>
+    <w:p>
+      <w:pPr>
+        <w:pStyle w:val="4"/>
+        <w:keepNext w:val="0"/>
+        <w:keepLines w:val="0"/>
+        <w:widowControl/>
+        <w:numPr>
+          <w:ilvl w:val="0"/>
+          <w:numId w:val="2"/>
+        </w:numPr>
+        <w:suppressLineNumbers w:val="0"/>
+        <w:ind w:left="420" w:leftChars="0" w:right="0" w:rightChars="0" w:hanging="420" w:firstLineChars="0"/>
+      </w:pPr>
+      <w:r>
+        <w:rPr>
+          <w:rStyle w:val="5"/>
+        </w:rPr>
+        <w:t>Purchase Additional Listing Slots</w:t>
+      </w:r>
+      <w:r>
+        <w:t>: To enhance product visibility and increase sales opportunities, sellers can buy additional listing slots. This feature helps maximize exposure and promotes better sales prospects.</w:t>
+      </w:r>
+    </w:p>
+    <w:p>
+      <w:pPr>
+        <w:pStyle w:val="4"/>
+        <w:keepNext w:val="0"/>
+        <w:keepLines w:val="0"/>
+        <w:widowControl/>
+        <w:numPr>
+          <w:ilvl w:val="0"/>
+          <w:numId w:val="2"/>
+        </w:numPr>
+        <w:suppressLineNumbers w:val="0"/>
+        <w:ind w:left="420" w:leftChars="0" w:right="0" w:rightChars="0" w:hanging="420" w:firstLineChars="0"/>
+      </w:pPr>
+      <w:r>
+        <w:rPr>
+          <w:rStyle w:val="5"/>
+        </w:rPr>
+        <w:t>User Reviews</w:t>
+      </w:r>
+      <w:r>
+        <w:t>: The platform allows buyers to rate sellers and vice versa. This rating system builds a transparent and trustworthy trading community, where users can make informed decisions based on the reviews of others.</w:t>
+      </w:r>
+    </w:p>
+    <w:p>
+      <w:pPr>
+        <w:pStyle w:val="4"/>
+        <w:keepNext w:val="0"/>
+        <w:keepLines w:val="0"/>
+        <w:widowControl/>
+        <w:numPr>
+          <w:ilvl w:val="0"/>
+          <w:numId w:val="2"/>
+        </w:numPr>
+        <w:suppressLineNumbers w:val="0"/>
+        <w:ind w:left="420" w:leftChars="0" w:right="0" w:rightChars="0" w:hanging="420" w:firstLineChars="0"/>
+      </w:pPr>
+      <w:r>
+        <w:rPr>
+          <w:rStyle w:val="5"/>
+        </w:rPr>
+        <w:t>Report Issues</w:t>
+      </w:r>
+      <w:r>
+        <w:t>: If users encounter any problems with listed products or suspect any rule violations, they can report the products. The moderation team will review and address these reports promptly to maintain the platform's integrity and reliability</w:t>
+      </w:r>
+    </w:p>
+    <w:p>
+      <w:pPr>
+        <w:numPr>
+          <w:ilvl w:val="0"/>
+          <w:numId w:val="0"/>
+        </w:numPr>
+        <w:rPr>
+          <w:rFonts w:hint="default" w:ascii="Times New Roman" w:hAnsi="Times New Roman" w:eastAsia="SimSun" w:cs="Times New Roman"/>
+          <w:sz w:val="24"/>
+          <w:szCs w:val="24"/>
+          <w:lang w:val="en-US"/>
+        </w:rPr>
+      </w:pPr>
+      <w:r>
+        <w:rPr>
+          <w:rFonts w:hint="default" w:ascii="Times New Roman" w:hAnsi="Times New Roman" w:eastAsia="SimSun" w:cs="Times New Roman"/>
+          <w:sz w:val="24"/>
+          <w:szCs w:val="24"/>
+          <w:lang w:val="en-US"/>
+        </w:rPr>
+        <w:tab/>
+      </w:r>
+    </w:p>
+    <w:p>
+      <w:pPr>
+        <w:numPr>
+          <w:ilvl w:val="0"/>
+          <w:numId w:val="0"/>
+        </w:numPr>
+        <w:rPr>
+          <w:rFonts w:hint="default" w:ascii="Times New Roman" w:hAnsi="Times New Roman" w:eastAsia="SimSun" w:cs="Times New Roman"/>
+          <w:sz w:val="24"/>
+          <w:szCs w:val="24"/>
+          <w:lang w:val="en-US"/>
+        </w:rPr>
+      </w:pPr>
     </w:p>
     <w:sectPr>
       <w:pgSz w:w="11906" w:h="16838"/>
@@ -147,6 +409,49 @@
     </w:sectPr>
   </w:body>
 </w:document>
+</file>
+
+<file path=word/numbering.xml><?xml version="1.0" encoding="utf-8"?>
+<w:numbering xmlns:wpc="http://schemas.microsoft.com/office/word/2010/wordprocessingCanvas" xmlns:mc="http://schemas.openxmlformats.org/markup-compatibility/2006" xmlns:o="urn:schemas-microsoft-com:office:office" xmlns:r="http://schemas.openxmlformats.org/officeDocument/2006/relationships" xmlns:m="http://schemas.openxmlformats.org/officeDocument/2006/math" xmlns:v="urn:schemas-microsoft-com:vml" xmlns:wp14="http://schemas.microsoft.com/office/word/2010/wordprocessingDrawing" xmlns:wp="http://schemas.openxmlformats.org/drawingml/2006/wordprocessingDrawing" xmlns:w10="urn:schemas-microsoft-com:office:word" xmlns:w="http://schemas.openxmlformats.org/wordprocessingml/2006/main" xmlns:w14="http://schemas.microsoft.com/office/word/2010/wordml" xmlns:wpg="http://schemas.microsoft.com/office/word/2010/wordprocessingGroup" xmlns:wpi="http://schemas.microsoft.com/office/word/2010/wordprocessingInk" xmlns:wne="http://schemas.microsoft.com/office/word/2006/wordml" xmlns:wps="http://schemas.microsoft.com/office/word/2010/wordprocessingShape" xmlns:wpsCustomData="http://www.wps.cn/officeDocument/2013/wpsCustomData" mc:Ignorable="w14 wp14">
+  <w:abstractNum w:abstractNumId="0">
+    <w:nsid w:val="9C3357E5"/>
+    <w:multiLevelType w:val="singleLevel"/>
+    <w:tmpl w:val="9C3357E5"/>
+    <w:lvl w:ilvl="0" w:tentative="0">
+      <w:start w:val="1"/>
+      <w:numFmt w:val="bullet"/>
+      <w:lvlText w:val=""/>
+      <w:lvlJc w:val="left"/>
+      <w:pPr>
+        <w:tabs>
+          <w:tab w:val="left" w:pos="420"/>
+        </w:tabs>
+        <w:ind w:left="420" w:leftChars="0" w:hanging="420" w:firstLineChars="0"/>
+      </w:pPr>
+      <w:rPr>
+        <w:rFonts w:hint="default" w:ascii="Wingdings" w:hAnsi="Wingdings"/>
+      </w:rPr>
+    </w:lvl>
+  </w:abstractNum>
+  <w:abstractNum w:abstractNumId="1">
+    <w:nsid w:val="F3BC223B"/>
+    <w:multiLevelType w:val="singleLevel"/>
+    <w:tmpl w:val="F3BC223B"/>
+    <w:lvl w:ilvl="0" w:tentative="0">
+      <w:start w:val="1"/>
+      <w:numFmt w:val="upperRoman"/>
+      <w:suff w:val="space"/>
+      <w:lvlText w:val="%1."/>
+      <w:lvlJc w:val="left"/>
+    </w:lvl>
+  </w:abstractNum>
+  <w:num w:numId="1">
+    <w:abstractNumId w:val="1"/>
+  </w:num>
+  <w:num w:numId="2">
+    <w:abstractNumId w:val="0"/>
+  </w:num>
+</w:numbering>
 </file>
 
 <file path=word/styles.xml><?xml version="1.0" encoding="utf-8"?>
@@ -446,10 +751,21 @@
       <w:jc w:val="left"/>
     </w:pPr>
     <w:rPr>
+      <w:rFonts w:ascii="Times New Roman" w:hAnsi="Times New Roman" w:eastAsia="SimSun" w:cs="Times New Roman"/>
       <w:kern w:val="0"/>
       <w:sz w:val="24"/>
       <w:szCs w:val="24"/>
       <w:lang w:val="en-US" w:eastAsia="zh-CN" w:bidi="ar"/>
+    </w:rPr>
+  </w:style>
+  <w:style w:type="character" w:styleId="5">
+    <w:name w:val="Strong"/>
+    <w:basedOn w:val="2"/>
+    <w:qFormat/>
+    <w:uiPriority w:val="0"/>
+    <w:rPr>
+      <w:b/>
+      <w:bCs/>
     </w:rPr>
   </w:style>
 </w:styles>

</xml_diff>

<commit_message>
Add The Purpose of this document
</commit_message>
<xml_diff>
--- a/document/SRS.docx
+++ b/document/SRS.docx
@@ -8,6 +8,7 @@
           <w:rFonts w:ascii="Times New Roman" w:hAnsi="Times New Roman" w:cs="Times New Roman"/>
         </w:rPr>
       </w:pPr>
+      <w:bookmarkStart w:id="0" w:name="_GoBack"/>
       <w:r>
         <w:rPr>
           <w:rFonts w:ascii="Times New Roman" w:hAnsi="Times New Roman" w:cs="Times New Roman"/>
@@ -143,6 +144,85 @@
     </w:p>
     <w:p>
       <w:pPr>
+        <w:keepNext w:val="0"/>
+        <w:keepLines w:val="0"/>
+        <w:widowControl/>
+        <w:suppressLineNumbers w:val="0"/>
+        <w:jc w:val="left"/>
+        <w:rPr>
+          <w:rFonts w:hint="default" w:ascii="Times New Roman" w:hAnsi="Times New Roman" w:eastAsia="SimSun" w:cs="Times New Roman"/>
+          <w:b/>
+          <w:bCs/>
+          <w:color w:val="000000"/>
+          <w:kern w:val="0"/>
+          <w:sz w:val="28"/>
+          <w:szCs w:val="28"/>
+          <w:lang w:val="en-US" w:eastAsia="zh-CN" w:bidi="ar"/>
+        </w:rPr>
+      </w:pPr>
+      <w:r>
+        <w:rPr>
+          <w:rFonts w:hint="default" w:ascii="Times New Roman" w:hAnsi="Times New Roman" w:eastAsia="SimSun" w:cs="Times New Roman"/>
+          <w:b/>
+          <w:bCs/>
+          <w:sz w:val="28"/>
+          <w:szCs w:val="28"/>
+          <w:lang w:val="en-US"/>
+        </w:rPr>
+        <w:t>1.1</w:t>
+      </w:r>
+      <w:r>
+        <w:rPr>
+          <w:rFonts w:hint="default" w:ascii="Times New Roman" w:hAnsi="Times New Roman" w:eastAsia="SimSun" w:cs="Times New Roman"/>
+          <w:b/>
+          <w:bCs/>
+          <w:color w:val="000000"/>
+          <w:kern w:val="0"/>
+          <w:sz w:val="28"/>
+          <w:szCs w:val="28"/>
+          <w:lang w:val="en-US" w:eastAsia="zh-CN" w:bidi="ar"/>
+        </w:rPr>
+        <w:t>Purpose</w:t>
+      </w:r>
+    </w:p>
+    <w:p>
+      <w:pPr>
+        <w:keepNext w:val="0"/>
+        <w:keepLines w:val="0"/>
+        <w:widowControl/>
+        <w:suppressLineNumbers w:val="0"/>
+        <w:jc w:val="left"/>
+        <w:rPr>
+          <w:rFonts w:hint="default" w:ascii="Times New Roman" w:hAnsi="Times New Roman" w:cs="Times New Roman"/>
+          <w:sz w:val="24"/>
+          <w:szCs w:val="24"/>
+        </w:rPr>
+      </w:pPr>
+      <w:r>
+        <w:rPr>
+          <w:rFonts w:hint="default" w:ascii="Times New Roman" w:hAnsi="Times New Roman" w:cs="Times New Roman"/>
+          <w:sz w:val="24"/>
+          <w:szCs w:val="24"/>
+        </w:rPr>
+        <w:t>The purpose of this document is to provide a detailed description of the functionalities and features of the Goods Exchange Application for students at FU. This application is designed to facilitate the exchange and management of products and tools among students, enabling efficient transactions and interactions. The system caters to various user roles including guests, buyers, sellers, administrators, and moderators, each with specific access and functionalities to ensure a seamless and secure user experience.</w:t>
+      </w:r>
+    </w:p>
+    <w:p>
+      <w:pPr>
+        <w:keepNext w:val="0"/>
+        <w:keepLines w:val="0"/>
+        <w:widowControl/>
+        <w:suppressLineNumbers w:val="0"/>
+        <w:jc w:val="left"/>
+        <w:rPr>
+          <w:rFonts w:hint="default" w:ascii="Times New Roman" w:hAnsi="Times New Roman" w:cs="Times New Roman"/>
+          <w:sz w:val="24"/>
+          <w:szCs w:val="24"/>
+        </w:rPr>
+      </w:pPr>
+    </w:p>
+    <w:p>
+      <w:pPr>
         <w:rPr>
           <w:rFonts w:ascii="Times New Roman" w:hAnsi="Times New Roman" w:eastAsia="SimSun" w:cs="Times New Roman"/>
           <w:b/>
@@ -553,6 +633,7 @@
     <w:p>
       <w:pPr>
         <w:numPr>
+          <w:ilvl w:val="0"/>
           <w:numId w:val="0"/>
         </w:numPr>
         <w:ind w:leftChars="0"/>
@@ -578,6 +659,7 @@
     <w:p>
       <w:pPr>
         <w:numPr>
+          <w:ilvl w:val="0"/>
           <w:numId w:val="0"/>
         </w:numPr>
         <w:ind w:leftChars="0"/>
@@ -592,6 +674,7 @@
     </w:p>
     <w:tbl>
       <w:tblPr>
+        <w:tblStyle w:val="3"/>
         <w:tblW w:w="0" w:type="auto"/>
         <w:tblInd w:w="-123" w:type="dxa"/>
         <w:tblBorders>
@@ -602,7 +685,7 @@
           <w:insideH w:val="none" w:color="auto" w:sz="0" w:space="0"/>
           <w:insideV w:val="none" w:color="auto" w:sz="0" w:space="0"/>
         </w:tblBorders>
-        <w:shd w:val="clear"/>
+        <w:shd w:val="clear" w:color="auto" w:fill="auto"/>
         <w:tblLayout w:type="autofit"/>
         <w:tblCellMar>
           <w:top w:w="15" w:type="dxa"/>
@@ -625,7 +708,7 @@
             <w:insideH w:val="none" w:color="auto" w:sz="0" w:space="0"/>
             <w:insideV w:val="none" w:color="auto" w:sz="0" w:space="0"/>
           </w:tblBorders>
-          <w:shd w:val="clear"/>
+          <w:shd w:val="clear" w:color="auto" w:fill="auto"/>
           <w:tblCellMar>
             <w:top w:w="15" w:type="dxa"/>
             <w:left w:w="15" w:type="dxa"/>
@@ -645,7 +728,7 @@
               <w:bottom w:val="single" w:color="000000" w:sz="2" w:space="0"/>
               <w:right w:val="single" w:color="000000" w:sz="2" w:space="0"/>
             </w:tcBorders>
-            <w:shd w:val="clear"/>
+            <w:shd w:val="clear" w:color="auto" w:fill="auto"/>
             <w:vAlign w:val="center"/>
           </w:tcPr>
           <w:p>
@@ -689,7 +772,7 @@
               <w:bottom w:val="single" w:color="000000" w:sz="2" w:space="0"/>
               <w:right w:val="single" w:color="000000" w:sz="2" w:space="0"/>
             </w:tcBorders>
-            <w:shd w:val="clear"/>
+            <w:shd w:val="clear" w:color="auto" w:fill="auto"/>
             <w:vAlign w:val="center"/>
           </w:tcPr>
           <w:p>
@@ -733,7 +816,7 @@
             <w:insideH w:val="none" w:color="auto" w:sz="0" w:space="0"/>
             <w:insideV w:val="none" w:color="auto" w:sz="0" w:space="0"/>
           </w:tblBorders>
-          <w:shd w:val="clear"/>
+          <w:shd w:val="clear" w:color="auto" w:fill="auto"/>
           <w:tblCellMar>
             <w:top w:w="15" w:type="dxa"/>
             <w:left w:w="15" w:type="dxa"/>
@@ -753,7 +836,7 @@
               <w:bottom w:val="single" w:color="000000" w:sz="2" w:space="0"/>
               <w:right w:val="single" w:color="000000" w:sz="2" w:space="0"/>
             </w:tcBorders>
-            <w:shd w:val="clear"/>
+            <w:shd w:val="clear" w:color="auto" w:fill="auto"/>
             <w:vAlign w:val="center"/>
           </w:tcPr>
           <w:p>
@@ -797,7 +880,7 @@
               <w:bottom w:val="single" w:color="000000" w:sz="2" w:space="0"/>
               <w:right w:val="single" w:color="000000" w:sz="2" w:space="0"/>
             </w:tcBorders>
-            <w:shd w:val="clear"/>
+            <w:shd w:val="clear" w:color="auto" w:fill="auto"/>
             <w:vAlign w:val="center"/>
           </w:tcPr>
           <w:p>
@@ -841,7 +924,7 @@
             <w:insideH w:val="none" w:color="auto" w:sz="0" w:space="0"/>
             <w:insideV w:val="none" w:color="auto" w:sz="0" w:space="0"/>
           </w:tblBorders>
-          <w:shd w:val="clear"/>
+          <w:shd w:val="clear" w:color="auto" w:fill="auto"/>
           <w:tblCellMar>
             <w:top w:w="15" w:type="dxa"/>
             <w:left w:w="15" w:type="dxa"/>
@@ -861,7 +944,7 @@
               <w:bottom w:val="single" w:color="000000" w:sz="2" w:space="0"/>
               <w:right w:val="single" w:color="000000" w:sz="2" w:space="0"/>
             </w:tcBorders>
-            <w:shd w:val="clear"/>
+            <w:shd w:val="clear" w:color="auto" w:fill="auto"/>
             <w:vAlign w:val="center"/>
           </w:tcPr>
           <w:p>
@@ -905,7 +988,7 @@
               <w:bottom w:val="single" w:color="000000" w:sz="2" w:space="0"/>
               <w:right w:val="single" w:color="000000" w:sz="2" w:space="0"/>
             </w:tcBorders>
-            <w:shd w:val="clear"/>
+            <w:shd w:val="clear" w:color="auto" w:fill="auto"/>
             <w:vAlign w:val="center"/>
           </w:tcPr>
           <w:p>
@@ -950,6 +1033,7 @@
             <w:insideH w:val="none" w:color="auto" w:sz="0" w:space="0"/>
             <w:insideV w:val="none" w:color="auto" w:sz="0" w:space="0"/>
           </w:tblBorders>
+          <w:shd w:val="clear" w:color="auto" w:fill="auto"/>
           <w:tblCellMar>
             <w:top w:w="15" w:type="dxa"/>
             <w:left w:w="15" w:type="dxa"/>
@@ -969,7 +1053,7 @@
               <w:bottom w:val="single" w:color="000000" w:sz="2" w:space="0"/>
               <w:right w:val="single" w:color="000000" w:sz="2" w:space="0"/>
             </w:tcBorders>
-            <w:shd w:val="clear"/>
+            <w:shd w:val="clear" w:color="auto" w:fill="auto"/>
             <w:vAlign w:val="center"/>
           </w:tcPr>
           <w:p>
@@ -1013,7 +1097,7 @@
               <w:bottom w:val="single" w:color="000000" w:sz="2" w:space="0"/>
               <w:right w:val="single" w:color="000000" w:sz="2" w:space="0"/>
             </w:tcBorders>
-            <w:shd w:val="clear"/>
+            <w:shd w:val="clear" w:color="auto" w:fill="auto"/>
             <w:vAlign w:val="center"/>
           </w:tcPr>
           <w:p>
@@ -1077,7 +1161,7 @@
               <w:bottom w:val="single" w:color="000000" w:sz="2" w:space="0"/>
               <w:right w:val="single" w:color="000000" w:sz="2" w:space="0"/>
             </w:tcBorders>
-            <w:shd w:val="clear"/>
+            <w:shd w:val="clear" w:color="auto" w:fill="auto"/>
             <w:vAlign w:val="center"/>
           </w:tcPr>
           <w:p>
@@ -1121,7 +1205,7 @@
               <w:bottom w:val="single" w:color="000000" w:sz="2" w:space="0"/>
               <w:right w:val="single" w:color="000000" w:sz="2" w:space="0"/>
             </w:tcBorders>
-            <w:shd w:val="clear"/>
+            <w:shd w:val="clear" w:color="auto" w:fill="auto"/>
             <w:vAlign w:val="center"/>
           </w:tcPr>
           <w:p>
@@ -1160,6 +1244,7 @@
     <w:p>
       <w:pPr>
         <w:numPr>
+          <w:ilvl w:val="0"/>
           <w:numId w:val="0"/>
         </w:numPr>
         <w:ind w:leftChars="0"/>
@@ -1173,6 +1258,7 @@
         </w:rPr>
       </w:pPr>
     </w:p>
+    <w:bookmarkEnd w:id="0"/>
     <w:sectPr>
       <w:pgSz w:w="11906" w:h="16838"/>
       <w:pgMar w:top="1440" w:right="1800" w:bottom="1440" w:left="1800" w:header="720" w:footer="720" w:gutter="0"/>

</xml_diff>

<commit_message>
Add Overall Description Assumptions and Dependencies.
</commit_message>
<xml_diff>
--- a/document/SRS.docx
+++ b/document/SRS.docx
@@ -1,6 +1,6 @@
 
 <file path=word/document.xml><?xml version="1.0" encoding="utf-8"?>
-<w:document xmlns:wpc="http://schemas.microsoft.com/office/word/2010/wordprocessingCanvas" xmlns:cx="http://schemas.microsoft.com/office/drawing/2014/chartex" xmlns:cx1="http://schemas.microsoft.com/office/drawing/2015/9/8/chartex" xmlns:cx2="http://schemas.microsoft.com/office/drawing/2015/10/21/chartex" xmlns:cx3="http://schemas.microsoft.com/office/drawing/2016/5/9/chartex" xmlns:cx4="http://schemas.microsoft.com/office/drawing/2016/5/10/chartex" xmlns:cx5="http://schemas.microsoft.com/office/drawing/2016/5/11/chartex" xmlns:cx6="http://schemas.microsoft.com/office/drawing/2016/5/12/chartex" xmlns:cx7="http://schemas.microsoft.com/office/drawing/2016/5/13/chartex" xmlns:cx8="http://schemas.microsoft.com/office/drawing/2016/5/14/chartex" xmlns:mc="http://schemas.openxmlformats.org/markup-compatibility/2006" xmlns:aink="http://schemas.microsoft.com/office/drawing/2016/ink" xmlns:am3d="http://schemas.microsoft.com/office/drawing/2017/model3d" xmlns:o="urn:schemas-microsoft-com:office:office" xmlns:oel="http://schemas.microsoft.com/office/2019/extlst" xmlns:r="http://schemas.openxmlformats.org/officeDocument/2006/relationships" xmlns:m="http://schemas.openxmlformats.org/officeDocument/2006/math" xmlns:v="urn:schemas-microsoft-com:vml" xmlns:wp14="http://schemas.microsoft.com/office/word/2010/wordprocessingDrawing" xmlns:wp="http://schemas.openxmlformats.org/drawingml/2006/wordprocessingDrawing" xmlns:w10="urn:schemas-microsoft-com:office:word" xmlns:w="http://schemas.openxmlformats.org/wordprocessingml/2006/main" xmlns:w14="http://schemas.microsoft.com/office/word/2010/wordml" xmlns:w15="http://schemas.microsoft.com/office/word/2012/wordml" xmlns:w16cex="http://schemas.microsoft.com/office/word/2018/wordml/cex" xmlns:w16cid="http://schemas.microsoft.com/office/word/2016/wordml/cid" xmlns:w16="http://schemas.microsoft.com/office/word/2018/wordml" xmlns:w16du="http://schemas.microsoft.com/office/word/2023/wordml/word16du" xmlns:w16sdtdh="http://schemas.microsoft.com/office/word/2020/wordml/sdtdatahash" xmlns:w16se="http://schemas.microsoft.com/office/word/2015/wordml/symex" xmlns:wpg="http://schemas.microsoft.com/office/word/2010/wordprocessingGroup" xmlns:wpi="http://schemas.microsoft.com/office/word/2010/wordprocessingInk" xmlns:wne="http://schemas.microsoft.com/office/word/2006/wordml" xmlns:wps="http://schemas.microsoft.com/office/word/2010/wordprocessingShape" mc:Ignorable="w14 w15 w16se w16cid w16 w16cex w16sdtdh w16du wp14">
+<w:document xmlns:wpc="http://schemas.microsoft.com/office/word/2010/wordprocessingCanvas" xmlns:mc="http://schemas.openxmlformats.org/markup-compatibility/2006" xmlns:o="urn:schemas-microsoft-com:office:office" xmlns:r="http://schemas.openxmlformats.org/officeDocument/2006/relationships" xmlns:m="http://schemas.openxmlformats.org/officeDocument/2006/math" xmlns:v="urn:schemas-microsoft-com:vml" xmlns:wp14="http://schemas.microsoft.com/office/word/2010/wordprocessingDrawing" xmlns:wp="http://schemas.openxmlformats.org/drawingml/2006/wordprocessingDrawing" xmlns:w="http://schemas.openxmlformats.org/wordprocessingml/2006/main" xmlns:w14="http://schemas.microsoft.com/office/word/2010/wordml" xmlns:w10="urn:schemas-microsoft-com:office:word" xmlns:w15="http://schemas.microsoft.com/office/word/2012/wordml" xmlns:wpg="http://schemas.microsoft.com/office/word/2010/wordprocessingGroup" xmlns:wpi="http://schemas.microsoft.com/office/word/2010/wordprocessingInk" xmlns:wne="http://schemas.microsoft.com/office/word/2006/wordml" xmlns:wps="http://schemas.microsoft.com/office/word/2010/wordprocessingShape" xmlns:wpsCustomData="http://www.wps.cn/officeDocument/2013/wpsCustomData" mc:Ignorable="w14 w15 wp14">
   <w:body>
     <w:p>
       <w:pPr>
@@ -8,6 +8,7 @@
           <w:rFonts w:ascii="Times New Roman" w:hAnsi="Times New Roman" w:cs="Times New Roman"/>
         </w:rPr>
       </w:pPr>
+      <w:bookmarkStart w:id="0" w:name="_GoBack"/>
       <w:r>
         <w:rPr>
           <w:rFonts w:ascii="Times New Roman" w:hAnsi="Times New Roman" w:cs="Times New Roman"/>
@@ -17,10 +18,9 @@
       <w:r>
         <w:rPr>
           <w:rFonts w:ascii="Times New Roman" w:hAnsi="Times New Roman" w:cs="Times New Roman"/>
-          <w:noProof/>
         </w:rPr>
         <w:drawing>
-          <wp:inline distT="0" distB="0" distL="114300" distR="114300" wp14:anchorId="58EDC2C5" wp14:editId="3455D789">
+          <wp:inline distT="0" distB="0" distL="114300" distR="114300">
             <wp:extent cx="2354580" cy="472440"/>
             <wp:effectExtent l="0" t="0" r="7620" b="0"/>
             <wp:docPr id="1" name="Picture 1"/>
@@ -37,7 +37,7 @@
                     </pic:cNvPicPr>
                   </pic:nvPicPr>
                   <pic:blipFill>
-                    <a:blip r:embed="rId5"/>
+                    <a:blip r:embed="rId4"/>
                     <a:stretch>
                       <a:fillRect/>
                     </a:stretch>
@@ -64,7 +64,7 @@
     </w:p>
     <w:p>
       <w:pPr>
-        <w:pStyle w:val="NormalWeb"/>
+        <w:pStyle w:val="5"/>
         <w:shd w:val="clear" w:color="auto" w:fill="FFFFFF"/>
         <w:spacing w:before="220" w:beforeAutospacing="0" w:afterAutospacing="0" w:line="17" w:lineRule="atLeast"/>
         <w:jc w:val="center"/>
@@ -82,7 +82,7 @@
     </w:p>
     <w:p>
       <w:pPr>
-        <w:pStyle w:val="NormalWeb"/>
+        <w:pStyle w:val="5"/>
         <w:shd w:val="clear" w:color="auto" w:fill="FFFFFF"/>
         <w:spacing w:beforeAutospacing="0" w:afterAutospacing="0" w:line="17" w:lineRule="atLeast"/>
         <w:jc w:val="center"/>
@@ -102,16 +102,16 @@
     <w:p>
       <w:pPr>
         <w:rPr>
-          <w:rFonts w:ascii="Times New Roman" w:eastAsia="SimSun" w:hAnsi="Times New Roman" w:cs="Times New Roman"/>
-          <w:sz w:val="24"/>
-          <w:szCs w:val="24"/>
-        </w:rPr>
-      </w:pPr>
-    </w:p>
-    <w:p>
-      <w:pPr>
-        <w:rPr>
-          <w:rFonts w:ascii="Times New Roman" w:eastAsia="SimSun" w:hAnsi="Times New Roman" w:cs="Times New Roman"/>
+          <w:rFonts w:ascii="Times New Roman" w:hAnsi="Times New Roman" w:eastAsia="SimSun" w:cs="Times New Roman"/>
+          <w:sz w:val="24"/>
+          <w:szCs w:val="24"/>
+        </w:rPr>
+      </w:pPr>
+    </w:p>
+    <w:p>
+      <w:pPr>
+        <w:rPr>
+          <w:rFonts w:ascii="Times New Roman" w:hAnsi="Times New Roman" w:eastAsia="SimSun" w:cs="Times New Roman"/>
           <w:sz w:val="24"/>
           <w:szCs w:val="24"/>
         </w:rPr>
@@ -124,7 +124,7 @@
           <w:numId w:val="1"/>
         </w:numPr>
         <w:rPr>
-          <w:rFonts w:ascii="Times New Roman" w:eastAsia="SimSun" w:hAnsi="Times New Roman" w:cs="Times New Roman"/>
+          <w:rFonts w:ascii="Times New Roman" w:hAnsi="Times New Roman" w:eastAsia="SimSun" w:cs="Times New Roman"/>
           <w:b/>
           <w:bCs/>
           <w:sz w:val="36"/>
@@ -133,7 +133,7 @@
       </w:pPr>
       <w:r>
         <w:rPr>
-          <w:rFonts w:ascii="Times New Roman" w:eastAsia="SimSun" w:hAnsi="Times New Roman" w:cs="Times New Roman"/>
+          <w:rFonts w:ascii="Times New Roman" w:hAnsi="Times New Roman" w:eastAsia="SimSun" w:cs="Times New Roman"/>
           <w:b/>
           <w:bCs/>
           <w:sz w:val="36"/>
@@ -145,7 +145,7 @@
     <w:p>
       <w:pPr>
         <w:rPr>
-          <w:rFonts w:ascii="Times New Roman" w:eastAsia="SimSun" w:hAnsi="Times New Roman" w:cs="Times New Roman"/>
+          <w:rFonts w:ascii="Times New Roman" w:hAnsi="Times New Roman" w:eastAsia="SimSun" w:cs="Times New Roman"/>
           <w:b/>
           <w:bCs/>
           <w:color w:val="000000"/>
@@ -156,7 +156,7 @@
       </w:pPr>
       <w:r>
         <w:rPr>
-          <w:rFonts w:ascii="Times New Roman" w:eastAsia="SimSun" w:hAnsi="Times New Roman" w:cs="Times New Roman"/>
+          <w:rFonts w:ascii="Times New Roman" w:hAnsi="Times New Roman" w:eastAsia="SimSun" w:cs="Times New Roman"/>
           <w:b/>
           <w:bCs/>
           <w:sz w:val="28"/>
@@ -166,7 +166,7 @@
       </w:r>
       <w:r>
         <w:rPr>
-          <w:rFonts w:ascii="Times New Roman" w:eastAsia="SimSun" w:hAnsi="Times New Roman" w:cs="Times New Roman"/>
+          <w:rFonts w:ascii="Times New Roman" w:hAnsi="Times New Roman" w:eastAsia="SimSun" w:cs="Times New Roman"/>
           <w:b/>
           <w:bCs/>
           <w:color w:val="000000"/>
@@ -180,272 +180,296 @@
     <w:p>
       <w:pPr>
         <w:rPr>
-          <w:rFonts w:ascii="Times New Roman" w:hAnsi="Times New Roman" w:cs="Times New Roman"/>
-          <w:sz w:val="24"/>
-          <w:szCs w:val="24"/>
-        </w:rPr>
-      </w:pPr>
-      <w:r>
-        <w:rPr>
-          <w:rFonts w:ascii="Times New Roman" w:hAnsi="Times New Roman" w:cs="Times New Roman"/>
-          <w:sz w:val="24"/>
-          <w:szCs w:val="24"/>
-        </w:rPr>
-        <w:t>The purpose of this document is to provide a detailed description of the functionalities and features of the Goods Exchange Application for students at FU. This application is designed to facilitate the exchange and management of products and tools among students, enabling efficient transactions and interactions. The system caters to various user roles including guests, buyers, sellers, administrators, and moderators, each with specific access and functionalities to ensure a seamless and secure user experience.</w:t>
-      </w:r>
-    </w:p>
-    <w:p>
-      <w:pPr>
-        <w:rPr>
-          <w:rFonts w:ascii="Times New Roman" w:hAnsi="Times New Roman" w:cs="Times New Roman"/>
-          <w:sz w:val="24"/>
-          <w:szCs w:val="24"/>
-        </w:rPr>
-      </w:pPr>
-    </w:p>
-    <w:p>
-      <w:pPr>
-        <w:rPr>
-          <w:rFonts w:ascii="Times New Roman" w:eastAsia="SimSun" w:hAnsi="Times New Roman" w:cs="Times New Roman"/>
-          <w:b/>
-          <w:bCs/>
-          <w:sz w:val="24"/>
-          <w:szCs w:val="24"/>
-        </w:rPr>
-      </w:pPr>
-      <w:r>
-        <w:rPr>
-          <w:rFonts w:ascii="Times New Roman" w:eastAsia="SimSun" w:hAnsi="Times New Roman" w:cs="Times New Roman"/>
-          <w:b/>
-          <w:bCs/>
-          <w:sz w:val="24"/>
-          <w:szCs w:val="24"/>
-        </w:rPr>
-        <w:t xml:space="preserve">1.2 </w:t>
-      </w:r>
-      <w:r>
-        <w:rPr>
-          <w:rFonts w:ascii="Times New Roman" w:hAnsi="Times New Roman" w:cs="Times New Roman"/>
-          <w:b/>
-          <w:bCs/>
+          <w:rFonts w:ascii="Times New Roman" w:hAnsi="Times New Roman" w:eastAsia="SimSun" w:cs="Times New Roman"/>
+          <w:b/>
+          <w:bCs/>
+          <w:color w:val="000000"/>
           <w:sz w:val="28"/>
           <w:szCs w:val="28"/>
-        </w:rPr>
-        <w:t>Document Conventions</w:t>
-      </w:r>
-    </w:p>
-    <w:p>
-      <w:pPr>
-        <w:rPr>
-          <w:rFonts w:ascii="Times New Roman" w:eastAsia="SimSun" w:hAnsi="Times New Roman" w:cs="Times New Roman"/>
-          <w:sz w:val="24"/>
-          <w:szCs w:val="24"/>
-        </w:rPr>
-      </w:pPr>
-      <w:r>
-        <w:rPr>
-          <w:rFonts w:ascii="Times New Roman" w:eastAsia="SimSun" w:hAnsi="Times New Roman" w:cs="Times New Roman"/>
-          <w:sz w:val="24"/>
-          <w:szCs w:val="24"/>
-        </w:rPr>
-        <w:t>This document describes the online purchasing management system, user classification and main functions of each type.</w:t>
-      </w:r>
-    </w:p>
-    <w:p>
-      <w:pPr>
-        <w:rPr>
-          <w:rFonts w:ascii="Times New Roman" w:eastAsia="SimSun" w:hAnsi="Times New Roman" w:cs="Times New Roman"/>
-          <w:sz w:val="24"/>
-          <w:szCs w:val="24"/>
-        </w:rPr>
-      </w:pPr>
-    </w:p>
-    <w:p>
-      <w:pPr>
-        <w:rPr>
-          <w:rFonts w:ascii="Times New Roman" w:eastAsia="SimSun" w:hAnsi="Times New Roman" w:cs="Times New Roman"/>
-          <w:sz w:val="24"/>
-          <w:szCs w:val="24"/>
-        </w:rPr>
-      </w:pPr>
-      <w:r>
-        <w:rPr>
-          <w:rFonts w:ascii="Times New Roman" w:eastAsia="SimSun" w:hAnsi="Times New Roman" w:cs="Times New Roman"/>
-          <w:b/>
-          <w:bCs/>
-          <w:sz w:val="24"/>
-          <w:szCs w:val="24"/>
-        </w:rPr>
-        <w:t>Visitors</w:t>
-      </w:r>
-      <w:r>
-        <w:rPr>
-          <w:rFonts w:ascii="Times New Roman" w:eastAsia="SimSun" w:hAnsi="Times New Roman" w:cs="Times New Roman"/>
-          <w:sz w:val="24"/>
-          <w:szCs w:val="24"/>
-        </w:rPr>
-        <w:t>: limited access, only view product catalog.</w:t>
-      </w:r>
-    </w:p>
-    <w:p>
-      <w:pPr>
-        <w:rPr>
-          <w:rFonts w:ascii="Times New Roman" w:eastAsia="SimSun" w:hAnsi="Times New Roman" w:cs="Times New Roman"/>
-          <w:sz w:val="24"/>
-          <w:szCs w:val="24"/>
-        </w:rPr>
-      </w:pPr>
-      <w:r>
-        <w:rPr>
-          <w:rFonts w:ascii="Times New Roman" w:eastAsia="SimSun" w:hAnsi="Times New Roman" w:cs="Times New Roman"/>
-          <w:b/>
-          <w:bCs/>
-          <w:sz w:val="24"/>
-          <w:szCs w:val="24"/>
-        </w:rPr>
-        <w:t>Buyers</w:t>
-      </w:r>
-      <w:r>
-        <w:rPr>
-          <w:rFonts w:ascii="Times New Roman" w:eastAsia="SimSun" w:hAnsi="Times New Roman" w:cs="Times New Roman"/>
-          <w:sz w:val="24"/>
-          <w:szCs w:val="24"/>
-        </w:rPr>
-        <w:t>: search, filter products, purchase, interact with sellers (comments, reviews).</w:t>
-      </w:r>
-    </w:p>
-    <w:p>
-      <w:pPr>
-        <w:rPr>
-          <w:rFonts w:ascii="Times New Roman" w:eastAsia="SimSun" w:hAnsi="Times New Roman" w:cs="Times New Roman"/>
-          <w:sz w:val="24"/>
-          <w:szCs w:val="24"/>
-        </w:rPr>
-      </w:pPr>
-      <w:r>
-        <w:rPr>
-          <w:rFonts w:ascii="Times New Roman" w:eastAsia="SimSun" w:hAnsi="Times New Roman" w:cs="Times New Roman"/>
-          <w:b/>
-          <w:bCs/>
-          <w:sz w:val="24"/>
-          <w:szCs w:val="24"/>
-        </w:rPr>
-        <w:t>Seller</w:t>
-      </w:r>
-      <w:r>
-        <w:rPr>
-          <w:rFonts w:ascii="Times New Roman" w:eastAsia="SimSun" w:hAnsi="Times New Roman" w:cs="Times New Roman"/>
-          <w:sz w:val="24"/>
-          <w:szCs w:val="24"/>
-        </w:rPr>
-        <w:t>: post products, manage posts, process orders, customer care.</w:t>
-      </w:r>
-    </w:p>
-    <w:p>
-      <w:pPr>
-        <w:rPr>
-          <w:rFonts w:ascii="Times New Roman" w:eastAsia="SimSun" w:hAnsi="Times New Roman" w:cs="Times New Roman"/>
-          <w:sz w:val="24"/>
-          <w:szCs w:val="24"/>
-        </w:rPr>
-      </w:pPr>
-      <w:r>
-        <w:rPr>
-          <w:rFonts w:ascii="Times New Roman" w:eastAsia="SimSun" w:hAnsi="Times New Roman" w:cs="Times New Roman"/>
-          <w:b/>
-          <w:bCs/>
-          <w:sz w:val="24"/>
-          <w:szCs w:val="24"/>
-        </w:rPr>
-        <w:t>Administrator</w:t>
-      </w:r>
-      <w:r>
-        <w:rPr>
-          <w:rFonts w:ascii="Times New Roman" w:eastAsia="SimSun" w:hAnsi="Times New Roman" w:cs="Times New Roman"/>
-          <w:sz w:val="24"/>
-          <w:szCs w:val="24"/>
-        </w:rPr>
-        <w:t>: manage users, product categories, policies, reports.</w:t>
-      </w:r>
-    </w:p>
-    <w:p>
-      <w:pPr>
-        <w:rPr>
-          <w:rFonts w:ascii="Times New Roman" w:eastAsia="SimSun" w:hAnsi="Times New Roman" w:cs="Times New Roman"/>
-          <w:sz w:val="24"/>
-          <w:szCs w:val="24"/>
-        </w:rPr>
-      </w:pPr>
-      <w:r>
-        <w:rPr>
-          <w:rFonts w:ascii="Times New Roman" w:eastAsia="SimSun" w:hAnsi="Times New Roman" w:cs="Times New Roman"/>
-          <w:b/>
-          <w:bCs/>
-          <w:sz w:val="24"/>
-          <w:szCs w:val="24"/>
-        </w:rPr>
-        <w:t>Moderator</w:t>
-      </w:r>
-      <w:r>
-        <w:rPr>
-          <w:rFonts w:ascii="Times New Roman" w:eastAsia="SimSun" w:hAnsi="Times New Roman" w:cs="Times New Roman"/>
-          <w:sz w:val="24"/>
-          <w:szCs w:val="24"/>
-        </w:rPr>
-        <w:t>: censors products, handles violations.</w:t>
-      </w:r>
-    </w:p>
-    <w:p>
-      <w:pPr>
-        <w:rPr>
-          <w:rFonts w:ascii="Times New Roman" w:eastAsia="SimSun" w:hAnsi="Times New Roman" w:cs="Times New Roman"/>
-          <w:sz w:val="24"/>
-          <w:szCs w:val="24"/>
-        </w:rPr>
-      </w:pPr>
-      <w:r>
-        <w:rPr>
-          <w:rFonts w:ascii="Times New Roman" w:eastAsia="SimSun" w:hAnsi="Times New Roman" w:cs="Times New Roman"/>
-          <w:sz w:val="24"/>
-          <w:szCs w:val="24"/>
-        </w:rPr>
-        <w:t>In addition, the document also presents the conventions used in the document (typography, lists, references, tables, languages, typography) to ensure consistency and ease of understanding.</w:t>
-      </w:r>
-    </w:p>
-    <w:p>
-      <w:pPr>
-        <w:rPr>
-          <w:rFonts w:ascii="Times New Roman" w:eastAsia="SimSun" w:hAnsi="Times New Roman" w:cs="Times New Roman"/>
-          <w:b/>
-          <w:bCs/>
-          <w:sz w:val="24"/>
-          <w:szCs w:val="24"/>
-        </w:rPr>
-      </w:pPr>
-      <w:r>
-        <w:rPr>
-          <w:rFonts w:ascii="Times New Roman" w:eastAsia="SimSun" w:hAnsi="Times New Roman" w:cs="Times New Roman"/>
-          <w:b/>
-          <w:bCs/>
-          <w:sz w:val="24"/>
-          <w:szCs w:val="24"/>
-        </w:rPr>
-        <w:t xml:space="preserve">1.3 </w:t>
-      </w:r>
-      <w:r>
-        <w:rPr>
-          <w:rFonts w:ascii="Times New Roman" w:eastAsia="SimSun" w:hAnsi="Times New Roman" w:cs="Times New Roman"/>
+          <w:lang w:bidi="ar"/>
+        </w:rPr>
+      </w:pPr>
+    </w:p>
+    <w:p>
+      <w:pPr>
+        <w:rPr>
+          <w:rFonts w:ascii="Times New Roman" w:hAnsi="Times New Roman" w:cs="Times New Roman"/>
+          <w:sz w:val="24"/>
+          <w:szCs w:val="24"/>
+        </w:rPr>
+      </w:pPr>
+      <w:r>
+        <w:rPr>
+          <w:rFonts w:ascii="Times New Roman" w:hAnsi="Times New Roman" w:cs="Times New Roman"/>
+          <w:sz w:val="24"/>
+          <w:szCs w:val="24"/>
+        </w:rPr>
+        <w:t>The purpose of this document is to provide a detailed description of the functionalities and features of the Goods Exchange Application for students at FU. This application is designed to facilitate the exchange and management of products and tools among students, enabling efficient transactions and interactions. The system caters to various user roles including guests, buyers, sellers, administrators, and moderators, each with specific access and functionalities to ensure a seamless and secure user experience.</w:t>
+      </w:r>
+    </w:p>
+    <w:p>
+      <w:pPr>
+        <w:rPr>
+          <w:rFonts w:ascii="Times New Roman" w:hAnsi="Times New Roman" w:cs="Times New Roman"/>
+          <w:sz w:val="24"/>
+          <w:szCs w:val="24"/>
+        </w:rPr>
+      </w:pPr>
+    </w:p>
+    <w:p>
+      <w:pPr>
+        <w:rPr>
+          <w:rFonts w:ascii="Times New Roman" w:hAnsi="Times New Roman" w:cs="Times New Roman"/>
           <w:b/>
           <w:bCs/>
           <w:sz w:val="28"/>
           <w:szCs w:val="28"/>
         </w:rPr>
+      </w:pPr>
+      <w:r>
+        <w:rPr>
+          <w:rFonts w:ascii="Times New Roman" w:hAnsi="Times New Roman" w:eastAsia="SimSun" w:cs="Times New Roman"/>
+          <w:b/>
+          <w:bCs/>
+          <w:sz w:val="24"/>
+          <w:szCs w:val="24"/>
+        </w:rPr>
+        <w:t xml:space="preserve">1.2 </w:t>
+      </w:r>
+      <w:r>
+        <w:rPr>
+          <w:rFonts w:ascii="Times New Roman" w:hAnsi="Times New Roman" w:cs="Times New Roman"/>
+          <w:b/>
+          <w:bCs/>
+          <w:sz w:val="28"/>
+          <w:szCs w:val="28"/>
+        </w:rPr>
+        <w:t>Document Conventions</w:t>
+      </w:r>
+    </w:p>
+    <w:p>
+      <w:pPr>
+        <w:rPr>
+          <w:rFonts w:ascii="Times New Roman" w:hAnsi="Times New Roman" w:cs="Times New Roman"/>
+          <w:b/>
+          <w:bCs/>
+          <w:sz w:val="28"/>
+          <w:szCs w:val="28"/>
+        </w:rPr>
+      </w:pPr>
+    </w:p>
+    <w:p>
+      <w:pPr>
+        <w:rPr>
+          <w:rFonts w:ascii="Times New Roman" w:hAnsi="Times New Roman" w:eastAsia="SimSun" w:cs="Times New Roman"/>
+          <w:sz w:val="24"/>
+          <w:szCs w:val="24"/>
+        </w:rPr>
+      </w:pPr>
+      <w:r>
+        <w:rPr>
+          <w:rFonts w:ascii="Times New Roman" w:hAnsi="Times New Roman" w:eastAsia="SimSun" w:cs="Times New Roman"/>
+          <w:sz w:val="24"/>
+          <w:szCs w:val="24"/>
+        </w:rPr>
+        <w:t>This document describes the online purchasing management system, user classification and main functions of each type.</w:t>
+      </w:r>
+    </w:p>
+    <w:p>
+      <w:pPr>
+        <w:rPr>
+          <w:rFonts w:ascii="Times New Roman" w:hAnsi="Times New Roman" w:eastAsia="SimSun" w:cs="Times New Roman"/>
+          <w:sz w:val="24"/>
+          <w:szCs w:val="24"/>
+        </w:rPr>
+      </w:pPr>
+    </w:p>
+    <w:p>
+      <w:pPr>
+        <w:rPr>
+          <w:rFonts w:ascii="Times New Roman" w:hAnsi="Times New Roman" w:eastAsia="SimSun" w:cs="Times New Roman"/>
+          <w:sz w:val="24"/>
+          <w:szCs w:val="24"/>
+        </w:rPr>
+      </w:pPr>
+      <w:r>
+        <w:rPr>
+          <w:rFonts w:ascii="Times New Roman" w:hAnsi="Times New Roman" w:eastAsia="SimSun" w:cs="Times New Roman"/>
+          <w:b/>
+          <w:bCs/>
+          <w:sz w:val="24"/>
+          <w:szCs w:val="24"/>
+        </w:rPr>
+        <w:t>Visitors</w:t>
+      </w:r>
+      <w:r>
+        <w:rPr>
+          <w:rFonts w:ascii="Times New Roman" w:hAnsi="Times New Roman" w:eastAsia="SimSun" w:cs="Times New Roman"/>
+          <w:sz w:val="24"/>
+          <w:szCs w:val="24"/>
+        </w:rPr>
+        <w:t>: limited access, only view product catalog.</w:t>
+      </w:r>
+    </w:p>
+    <w:p>
+      <w:pPr>
+        <w:rPr>
+          <w:rFonts w:ascii="Times New Roman" w:hAnsi="Times New Roman" w:eastAsia="SimSun" w:cs="Times New Roman"/>
+          <w:sz w:val="24"/>
+          <w:szCs w:val="24"/>
+        </w:rPr>
+      </w:pPr>
+      <w:r>
+        <w:rPr>
+          <w:rFonts w:ascii="Times New Roman" w:hAnsi="Times New Roman" w:eastAsia="SimSun" w:cs="Times New Roman"/>
+          <w:b/>
+          <w:bCs/>
+          <w:sz w:val="24"/>
+          <w:szCs w:val="24"/>
+        </w:rPr>
+        <w:t>Buyers</w:t>
+      </w:r>
+      <w:r>
+        <w:rPr>
+          <w:rFonts w:ascii="Times New Roman" w:hAnsi="Times New Roman" w:eastAsia="SimSun" w:cs="Times New Roman"/>
+          <w:sz w:val="24"/>
+          <w:szCs w:val="24"/>
+        </w:rPr>
+        <w:t>: search, filter products, purchase, interact with sellers (comments, reviews).</w:t>
+      </w:r>
+    </w:p>
+    <w:p>
+      <w:pPr>
+        <w:rPr>
+          <w:rFonts w:ascii="Times New Roman" w:hAnsi="Times New Roman" w:eastAsia="SimSun" w:cs="Times New Roman"/>
+          <w:sz w:val="24"/>
+          <w:szCs w:val="24"/>
+        </w:rPr>
+      </w:pPr>
+      <w:r>
+        <w:rPr>
+          <w:rFonts w:ascii="Times New Roman" w:hAnsi="Times New Roman" w:eastAsia="SimSun" w:cs="Times New Roman"/>
+          <w:b/>
+          <w:bCs/>
+          <w:sz w:val="24"/>
+          <w:szCs w:val="24"/>
+        </w:rPr>
+        <w:t>Seller</w:t>
+      </w:r>
+      <w:r>
+        <w:rPr>
+          <w:rFonts w:ascii="Times New Roman" w:hAnsi="Times New Roman" w:eastAsia="SimSun" w:cs="Times New Roman"/>
+          <w:sz w:val="24"/>
+          <w:szCs w:val="24"/>
+        </w:rPr>
+        <w:t>: post products, manage posts, process orders, customer care.</w:t>
+      </w:r>
+    </w:p>
+    <w:p>
+      <w:pPr>
+        <w:rPr>
+          <w:rFonts w:ascii="Times New Roman" w:hAnsi="Times New Roman" w:eastAsia="SimSun" w:cs="Times New Roman"/>
+          <w:sz w:val="24"/>
+          <w:szCs w:val="24"/>
+        </w:rPr>
+      </w:pPr>
+      <w:r>
+        <w:rPr>
+          <w:rFonts w:ascii="Times New Roman" w:hAnsi="Times New Roman" w:eastAsia="SimSun" w:cs="Times New Roman"/>
+          <w:b/>
+          <w:bCs/>
+          <w:sz w:val="24"/>
+          <w:szCs w:val="24"/>
+        </w:rPr>
+        <w:t>Administrator</w:t>
+      </w:r>
+      <w:r>
+        <w:rPr>
+          <w:rFonts w:ascii="Times New Roman" w:hAnsi="Times New Roman" w:eastAsia="SimSun" w:cs="Times New Roman"/>
+          <w:sz w:val="24"/>
+          <w:szCs w:val="24"/>
+        </w:rPr>
+        <w:t>: manage users, product categories, policies, reports.</w:t>
+      </w:r>
+    </w:p>
+    <w:p>
+      <w:pPr>
+        <w:rPr>
+          <w:rFonts w:ascii="Times New Roman" w:hAnsi="Times New Roman" w:eastAsia="SimSun" w:cs="Times New Roman"/>
+          <w:sz w:val="24"/>
+          <w:szCs w:val="24"/>
+        </w:rPr>
+      </w:pPr>
+      <w:r>
+        <w:rPr>
+          <w:rFonts w:ascii="Times New Roman" w:hAnsi="Times New Roman" w:eastAsia="SimSun" w:cs="Times New Roman"/>
+          <w:b/>
+          <w:bCs/>
+          <w:sz w:val="24"/>
+          <w:szCs w:val="24"/>
+        </w:rPr>
+        <w:t>Moderator</w:t>
+      </w:r>
+      <w:r>
+        <w:rPr>
+          <w:rFonts w:ascii="Times New Roman" w:hAnsi="Times New Roman" w:eastAsia="SimSun" w:cs="Times New Roman"/>
+          <w:sz w:val="24"/>
+          <w:szCs w:val="24"/>
+        </w:rPr>
+        <w:t>: censors products, handles violations.</w:t>
+      </w:r>
+    </w:p>
+    <w:p>
+      <w:pPr>
+        <w:rPr>
+          <w:rFonts w:ascii="Times New Roman" w:hAnsi="Times New Roman" w:eastAsia="SimSun" w:cs="Times New Roman"/>
+          <w:sz w:val="24"/>
+          <w:szCs w:val="24"/>
+        </w:rPr>
+      </w:pPr>
+      <w:r>
+        <w:rPr>
+          <w:rFonts w:ascii="Times New Roman" w:hAnsi="Times New Roman" w:eastAsia="SimSun" w:cs="Times New Roman"/>
+          <w:sz w:val="24"/>
+          <w:szCs w:val="24"/>
+        </w:rPr>
+        <w:t>In addition, the document also presents the conventions used in the document (typography, lists, references, tables, languages, typography) to ensure consistency and ease of understanding.</w:t>
+      </w:r>
+    </w:p>
+    <w:p>
+      <w:pPr>
+        <w:rPr>
+          <w:rFonts w:ascii="Times New Roman" w:hAnsi="Times New Roman" w:eastAsia="SimSun" w:cs="Times New Roman"/>
+          <w:b/>
+          <w:bCs/>
+          <w:sz w:val="24"/>
+          <w:szCs w:val="24"/>
+        </w:rPr>
+      </w:pPr>
+      <w:r>
+        <w:rPr>
+          <w:rFonts w:ascii="Times New Roman" w:hAnsi="Times New Roman" w:eastAsia="SimSun" w:cs="Times New Roman"/>
+          <w:b/>
+          <w:bCs/>
+          <w:sz w:val="24"/>
+          <w:szCs w:val="24"/>
+        </w:rPr>
+        <w:t xml:space="preserve">1.3 </w:t>
+      </w:r>
+      <w:r>
+        <w:rPr>
+          <w:rFonts w:ascii="Times New Roman" w:hAnsi="Times New Roman" w:eastAsia="SimSun" w:cs="Times New Roman"/>
+          <w:b/>
+          <w:bCs/>
+          <w:sz w:val="28"/>
+          <w:szCs w:val="28"/>
+        </w:rPr>
         <w:t>Project Scope and Product Features</w:t>
       </w:r>
     </w:p>
     <w:p>
       <w:pPr>
-        <w:pStyle w:val="NormalWeb"/>
+        <w:pStyle w:val="5"/>
       </w:pPr>
       <w:r>
         <w:t>The web application is designed specifically to facilitate the exchange and trading of products among FPTU students. Its key features include:</w:t>
@@ -453,7 +477,7 @@
     </w:p>
     <w:p>
       <w:pPr>
-        <w:pStyle w:val="NormalWeb"/>
+        <w:pStyle w:val="5"/>
         <w:numPr>
           <w:ilvl w:val="0"/>
           <w:numId w:val="2"/>
@@ -461,7 +485,7 @@
       </w:pPr>
       <w:r>
         <w:rPr>
-          <w:rStyle w:val="Strong"/>
+          <w:rStyle w:val="6"/>
         </w:rPr>
         <w:t>Product Purchase and Chat</w:t>
       </w:r>
@@ -471,7 +495,7 @@
     </w:p>
     <w:p>
       <w:pPr>
-        <w:pStyle w:val="NormalWeb"/>
+        <w:pStyle w:val="5"/>
         <w:numPr>
           <w:ilvl w:val="0"/>
           <w:numId w:val="2"/>
@@ -479,7 +503,7 @@
       </w:pPr>
       <w:r>
         <w:rPr>
-          <w:rStyle w:val="Strong"/>
+          <w:rStyle w:val="6"/>
         </w:rPr>
         <w:t>Product Listing for Sale</w:t>
       </w:r>
@@ -489,7 +513,7 @@
     </w:p>
     <w:p>
       <w:pPr>
-        <w:pStyle w:val="NormalWeb"/>
+        <w:pStyle w:val="5"/>
         <w:numPr>
           <w:ilvl w:val="0"/>
           <w:numId w:val="2"/>
@@ -497,7 +521,7 @@
       </w:pPr>
       <w:r>
         <w:rPr>
-          <w:rStyle w:val="Strong"/>
+          <w:rStyle w:val="6"/>
         </w:rPr>
         <w:t>Manage Listed Products</w:t>
       </w:r>
@@ -507,7 +531,7 @@
     </w:p>
     <w:p>
       <w:pPr>
-        <w:pStyle w:val="NormalWeb"/>
+        <w:pStyle w:val="5"/>
         <w:numPr>
           <w:ilvl w:val="0"/>
           <w:numId w:val="2"/>
@@ -515,7 +539,7 @@
       </w:pPr>
       <w:r>
         <w:rPr>
-          <w:rStyle w:val="Strong"/>
+          <w:rStyle w:val="6"/>
         </w:rPr>
         <w:t>Purchase Additional Listing Slots</w:t>
       </w:r>
@@ -525,7 +549,7 @@
     </w:p>
     <w:p>
       <w:pPr>
-        <w:pStyle w:val="NormalWeb"/>
+        <w:pStyle w:val="5"/>
         <w:numPr>
           <w:ilvl w:val="0"/>
           <w:numId w:val="2"/>
@@ -533,9 +557,8 @@
       </w:pPr>
       <w:r>
         <w:rPr>
-          <w:rStyle w:val="Strong"/>
-        </w:rPr>
-        <w:lastRenderedPageBreak/>
+          <w:rStyle w:val="6"/>
+        </w:rPr>
         <w:t>User Reviews</w:t>
       </w:r>
       <w:r>
@@ -544,7 +567,7 @@
     </w:p>
     <w:p>
       <w:pPr>
-        <w:pStyle w:val="NormalWeb"/>
+        <w:pStyle w:val="5"/>
         <w:numPr>
           <w:ilvl w:val="0"/>
           <w:numId w:val="2"/>
@@ -552,7 +575,7 @@
       </w:pPr>
       <w:r>
         <w:rPr>
-          <w:rStyle w:val="Strong"/>
+          <w:rStyle w:val="6"/>
         </w:rPr>
         <w:t>Report Issues</w:t>
       </w:r>
@@ -562,7 +585,7 @@
     </w:p>
     <w:p>
       <w:pPr>
-        <w:pStyle w:val="NormalWeb"/>
+        <w:pStyle w:val="5"/>
         <w:tabs>
           <w:tab w:val="left" w:pos="420"/>
         </w:tabs>
@@ -572,14 +595,14 @@
     <w:p>
       <w:pPr>
         <w:rPr>
-          <w:rFonts w:ascii="Times New Roman" w:eastAsia="SimSun" w:hAnsi="Times New Roman" w:cs="Times New Roman"/>
-          <w:sz w:val="24"/>
-          <w:szCs w:val="24"/>
-        </w:rPr>
-      </w:pPr>
-      <w:r>
-        <w:rPr>
-          <w:rFonts w:ascii="Times New Roman" w:eastAsia="SimSun" w:hAnsi="Times New Roman" w:cs="Times New Roman"/>
+          <w:rFonts w:ascii="Times New Roman" w:hAnsi="Times New Roman" w:eastAsia="SimSun" w:cs="Times New Roman"/>
+          <w:sz w:val="24"/>
+          <w:szCs w:val="24"/>
+        </w:rPr>
+      </w:pPr>
+      <w:r>
+        <w:rPr>
+          <w:rFonts w:ascii="Times New Roman" w:hAnsi="Times New Roman" w:eastAsia="SimSun" w:cs="Times New Roman"/>
           <w:sz w:val="24"/>
           <w:szCs w:val="24"/>
         </w:rPr>
@@ -593,7 +616,7 @@
           <w:numId w:val="1"/>
         </w:numPr>
         <w:rPr>
-          <w:rFonts w:ascii="Times New Roman" w:eastAsia="SimSun" w:hAnsi="Times New Roman" w:cs="Times New Roman"/>
+          <w:rFonts w:ascii="Times New Roman" w:hAnsi="Times New Roman" w:eastAsia="SimSun" w:cs="Times New Roman"/>
           <w:b/>
           <w:bCs/>
           <w:sz w:val="36"/>
@@ -602,7 +625,7 @@
       </w:pPr>
       <w:r>
         <w:rPr>
-          <w:rFonts w:ascii="Times New Roman" w:eastAsia="SimSun" w:hAnsi="Times New Roman" w:cs="Times New Roman"/>
+          <w:rFonts w:ascii="Times New Roman" w:hAnsi="Times New Roman" w:eastAsia="SimSun" w:cs="Times New Roman"/>
           <w:b/>
           <w:bCs/>
           <w:sz w:val="36"/>
@@ -613,16 +636,16 @@
     </w:p>
     <w:p>
       <w:pPr>
-        <w:pStyle w:val="Heading4"/>
-        <w:rPr>
-          <w:rFonts w:ascii="Times New Roman" w:hAnsi="Times New Roman" w:hint="default"/>
+        <w:pStyle w:val="2"/>
+        <w:rPr>
+          <w:rFonts w:hint="default" w:ascii="Times New Roman" w:hAnsi="Times New Roman"/>
           <w:sz w:val="28"/>
           <w:szCs w:val="28"/>
         </w:rPr>
       </w:pPr>
       <w:r>
         <w:rPr>
-          <w:rFonts w:ascii="Times New Roman" w:hAnsi="Times New Roman" w:hint="default"/>
+          <w:rFonts w:hint="default" w:ascii="Times New Roman" w:hAnsi="Times New Roman"/>
           <w:sz w:val="28"/>
           <w:szCs w:val="28"/>
         </w:rPr>
@@ -631,7 +654,7 @@
     </w:p>
     <w:p>
       <w:pPr>
-        <w:pStyle w:val="NormalWeb"/>
+        <w:pStyle w:val="5"/>
         <w:rPr>
           <w:b/>
           <w:bCs/>
@@ -646,7 +669,7 @@
     <w:p>
       <w:pPr>
         <w:rPr>
-          <w:rFonts w:ascii="Times New Roman" w:eastAsia="SimSun" w:hAnsi="Times New Roman" w:cs="Times New Roman"/>
+          <w:rFonts w:ascii="Times New Roman" w:hAnsi="Times New Roman" w:eastAsia="SimSun" w:cs="Times New Roman"/>
           <w:b/>
           <w:bCs/>
           <w:sz w:val="32"/>
@@ -655,7 +678,7 @@
       </w:pPr>
       <w:r>
         <w:rPr>
-          <w:rFonts w:ascii="Times New Roman" w:eastAsia="SimSun" w:hAnsi="Times New Roman" w:cs="Times New Roman"/>
+          <w:rFonts w:ascii="Times New Roman" w:hAnsi="Times New Roman" w:eastAsia="SimSun" w:cs="Times New Roman"/>
           <w:b/>
           <w:bCs/>
           <w:sz w:val="32"/>
@@ -667,7 +690,7 @@
     <w:p>
       <w:pPr>
         <w:rPr>
-          <w:rFonts w:ascii="Times New Roman" w:eastAsia="SimSun" w:hAnsi="Times New Roman" w:cs="Times New Roman"/>
+          <w:rFonts w:ascii="Times New Roman" w:hAnsi="Times New Roman" w:eastAsia="SimSun" w:cs="Times New Roman"/>
           <w:b/>
           <w:bCs/>
           <w:sz w:val="32"/>
@@ -677,39 +700,48 @@
     </w:p>
     <w:tbl>
       <w:tblPr>
+        <w:tblStyle w:val="4"/>
         <w:tblW w:w="0" w:type="auto"/>
         <w:tblInd w:w="-123" w:type="dxa"/>
+        <w:tblLayout w:type="autofit"/>
         <w:tblCellMar>
           <w:top w:w="15" w:type="dxa"/>
           <w:left w:w="15" w:type="dxa"/>
           <w:bottom w:w="15" w:type="dxa"/>
           <w:right w:w="15" w:type="dxa"/>
         </w:tblCellMar>
-        <w:tblLook w:val="04A0" w:firstRow="1" w:lastRow="0" w:firstColumn="1" w:lastColumn="0" w:noHBand="0" w:noVBand="1"/>
       </w:tblPr>
       <w:tblGrid>
         <w:gridCol w:w="1534"/>
         <w:gridCol w:w="6925"/>
       </w:tblGrid>
       <w:tr>
+        <w:tblPrEx>
+          <w:tblCellMar>
+            <w:top w:w="15" w:type="dxa"/>
+            <w:left w:w="15" w:type="dxa"/>
+            <w:bottom w:w="15" w:type="dxa"/>
+            <w:right w:w="15" w:type="dxa"/>
+          </w:tblCellMar>
+        </w:tblPrEx>
         <w:trPr>
-          <w:trHeight w:val="300"/>
+          <w:trHeight w:val="300" w:hRule="atLeast"/>
         </w:trPr>
         <w:tc>
           <w:tcPr>
             <w:tcW w:w="1534" w:type="dxa"/>
             <w:tcBorders>
-              <w:top w:val="single" w:sz="2" w:space="0" w:color="000000"/>
-              <w:left w:val="single" w:sz="2" w:space="0" w:color="000000"/>
-              <w:bottom w:val="single" w:sz="2" w:space="0" w:color="000000"/>
-              <w:right w:val="single" w:sz="2" w:space="0" w:color="000000"/>
+              <w:top w:val="single" w:color="000000" w:sz="2" w:space="0"/>
+              <w:left w:val="single" w:color="000000" w:sz="2" w:space="0"/>
+              <w:bottom w:val="single" w:color="000000" w:sz="2" w:space="0"/>
+              <w:right w:val="single" w:color="000000" w:sz="2" w:space="0"/>
             </w:tcBorders>
             <w:shd w:val="clear" w:color="auto" w:fill="auto"/>
             <w:vAlign w:val="center"/>
           </w:tcPr>
           <w:p>
             <w:pPr>
-              <w:pStyle w:val="NormalWeb"/>
+              <w:pStyle w:val="5"/>
               <w:spacing w:beforeAutospacing="0" w:afterAutospacing="0" w:line="12" w:lineRule="atLeast"/>
               <w:ind w:left="140"/>
             </w:pPr>
@@ -725,17 +757,17 @@
           <w:tcPr>
             <w:tcW w:w="6925" w:type="dxa"/>
             <w:tcBorders>
-              <w:top w:val="single" w:sz="2" w:space="0" w:color="000000"/>
-              <w:left w:val="single" w:sz="2" w:space="0" w:color="000000"/>
-              <w:bottom w:val="single" w:sz="2" w:space="0" w:color="000000"/>
-              <w:right w:val="single" w:sz="2" w:space="0" w:color="000000"/>
+              <w:top w:val="single" w:color="000000" w:sz="2" w:space="0"/>
+              <w:left w:val="single" w:color="000000" w:sz="2" w:space="0"/>
+              <w:bottom w:val="single" w:color="000000" w:sz="2" w:space="0"/>
+              <w:right w:val="single" w:color="000000" w:sz="2" w:space="0"/>
             </w:tcBorders>
             <w:shd w:val="clear" w:color="auto" w:fill="auto"/>
             <w:vAlign w:val="center"/>
           </w:tcPr>
           <w:p>
             <w:pPr>
-              <w:pStyle w:val="NormalWeb"/>
+              <w:pStyle w:val="5"/>
               <w:spacing w:beforeAutospacing="0" w:afterAutospacing="0" w:line="12" w:lineRule="atLeast"/>
             </w:pPr>
             <w:r>
@@ -748,26 +780,34 @@
         </w:tc>
       </w:tr>
       <w:tr>
+        <w:tblPrEx>
+          <w:tblCellMar>
+            <w:top w:w="15" w:type="dxa"/>
+            <w:left w:w="15" w:type="dxa"/>
+            <w:bottom w:w="15" w:type="dxa"/>
+            <w:right w:w="15" w:type="dxa"/>
+          </w:tblCellMar>
+        </w:tblPrEx>
         <w:trPr>
-          <w:trHeight w:val="300"/>
+          <w:trHeight w:val="300" w:hRule="atLeast"/>
         </w:trPr>
         <w:tc>
           <w:tcPr>
             <w:tcW w:w="1534" w:type="dxa"/>
             <w:tcBorders>
-              <w:top w:val="single" w:sz="2" w:space="0" w:color="000000"/>
-              <w:left w:val="single" w:sz="2" w:space="0" w:color="000000"/>
-              <w:bottom w:val="single" w:sz="2" w:space="0" w:color="000000"/>
-              <w:right w:val="single" w:sz="2" w:space="0" w:color="000000"/>
+              <w:top w:val="single" w:color="000000" w:sz="2" w:space="0"/>
+              <w:left w:val="single" w:color="000000" w:sz="2" w:space="0"/>
+              <w:bottom w:val="single" w:color="000000" w:sz="2" w:space="0"/>
+              <w:right w:val="single" w:color="000000" w:sz="2" w:space="0"/>
             </w:tcBorders>
             <w:shd w:val="clear" w:color="auto" w:fill="auto"/>
             <w:vAlign w:val="center"/>
           </w:tcPr>
           <w:p>
             <w:pPr>
-              <w:pStyle w:val="NormalWeb"/>
+              <w:pStyle w:val="5"/>
               <w:spacing w:beforeAutospacing="0" w:afterAutospacing="0" w:line="12" w:lineRule="atLeast"/>
-              <w:ind w:firstLineChars="50" w:firstLine="120"/>
+              <w:ind w:firstLine="120" w:firstLineChars="50"/>
             </w:pPr>
             <w:r>
               <w:rPr>
@@ -781,17 +821,17 @@
           <w:tcPr>
             <w:tcW w:w="6925" w:type="dxa"/>
             <w:tcBorders>
-              <w:top w:val="single" w:sz="2" w:space="0" w:color="000000"/>
-              <w:left w:val="single" w:sz="2" w:space="0" w:color="000000"/>
-              <w:bottom w:val="single" w:sz="2" w:space="0" w:color="000000"/>
-              <w:right w:val="single" w:sz="2" w:space="0" w:color="000000"/>
+              <w:top w:val="single" w:color="000000" w:sz="2" w:space="0"/>
+              <w:left w:val="single" w:color="000000" w:sz="2" w:space="0"/>
+              <w:bottom w:val="single" w:color="000000" w:sz="2" w:space="0"/>
+              <w:right w:val="single" w:color="000000" w:sz="2" w:space="0"/>
             </w:tcBorders>
             <w:shd w:val="clear" w:color="auto" w:fill="auto"/>
             <w:vAlign w:val="center"/>
           </w:tcPr>
           <w:p>
             <w:pPr>
-              <w:pStyle w:val="NormalWeb"/>
+              <w:pStyle w:val="5"/>
               <w:spacing w:beforeAutospacing="0" w:afterAutospacing="0" w:line="12" w:lineRule="atLeast"/>
             </w:pPr>
             <w:r>
@@ -804,26 +844,34 @@
         </w:tc>
       </w:tr>
       <w:tr>
+        <w:tblPrEx>
+          <w:tblCellMar>
+            <w:top w:w="15" w:type="dxa"/>
+            <w:left w:w="15" w:type="dxa"/>
+            <w:bottom w:w="15" w:type="dxa"/>
+            <w:right w:w="15" w:type="dxa"/>
+          </w:tblCellMar>
+        </w:tblPrEx>
         <w:trPr>
-          <w:trHeight w:val="300"/>
+          <w:trHeight w:val="300" w:hRule="atLeast"/>
         </w:trPr>
         <w:tc>
           <w:tcPr>
             <w:tcW w:w="1534" w:type="dxa"/>
             <w:tcBorders>
-              <w:top w:val="single" w:sz="2" w:space="0" w:color="000000"/>
-              <w:left w:val="single" w:sz="2" w:space="0" w:color="000000"/>
-              <w:bottom w:val="single" w:sz="2" w:space="0" w:color="000000"/>
-              <w:right w:val="single" w:sz="2" w:space="0" w:color="000000"/>
+              <w:top w:val="single" w:color="000000" w:sz="2" w:space="0"/>
+              <w:left w:val="single" w:color="000000" w:sz="2" w:space="0"/>
+              <w:bottom w:val="single" w:color="000000" w:sz="2" w:space="0"/>
+              <w:right w:val="single" w:color="000000" w:sz="2" w:space="0"/>
             </w:tcBorders>
             <w:shd w:val="clear" w:color="auto" w:fill="auto"/>
             <w:vAlign w:val="center"/>
           </w:tcPr>
           <w:p>
             <w:pPr>
-              <w:pStyle w:val="NormalWeb"/>
+              <w:pStyle w:val="5"/>
               <w:spacing w:beforeAutospacing="0" w:afterAutospacing="0" w:line="12" w:lineRule="atLeast"/>
-              <w:ind w:firstLineChars="50" w:firstLine="120"/>
+              <w:ind w:firstLine="120" w:firstLineChars="50"/>
             </w:pPr>
             <w:r>
               <w:rPr>
@@ -837,17 +885,17 @@
           <w:tcPr>
             <w:tcW w:w="6925" w:type="dxa"/>
             <w:tcBorders>
-              <w:top w:val="single" w:sz="2" w:space="0" w:color="000000"/>
-              <w:left w:val="single" w:sz="2" w:space="0" w:color="000000"/>
-              <w:bottom w:val="single" w:sz="2" w:space="0" w:color="000000"/>
-              <w:right w:val="single" w:sz="2" w:space="0" w:color="000000"/>
+              <w:top w:val="single" w:color="000000" w:sz="2" w:space="0"/>
+              <w:left w:val="single" w:color="000000" w:sz="2" w:space="0"/>
+              <w:bottom w:val="single" w:color="000000" w:sz="2" w:space="0"/>
+              <w:right w:val="single" w:color="000000" w:sz="2" w:space="0"/>
             </w:tcBorders>
             <w:shd w:val="clear" w:color="auto" w:fill="auto"/>
             <w:vAlign w:val="center"/>
           </w:tcPr>
           <w:p>
             <w:pPr>
-              <w:pStyle w:val="NormalWeb"/>
+              <w:pStyle w:val="5"/>
               <w:spacing w:beforeAutospacing="0" w:afterAutospacing="0" w:line="12" w:lineRule="atLeast"/>
               <w:ind w:left="140"/>
             </w:pPr>
@@ -861,26 +909,34 @@
         </w:tc>
       </w:tr>
       <w:tr>
+        <w:tblPrEx>
+          <w:tblCellMar>
+            <w:top w:w="15" w:type="dxa"/>
+            <w:left w:w="15" w:type="dxa"/>
+            <w:bottom w:w="15" w:type="dxa"/>
+            <w:right w:w="15" w:type="dxa"/>
+          </w:tblCellMar>
+        </w:tblPrEx>
         <w:trPr>
-          <w:trHeight w:val="300"/>
+          <w:trHeight w:val="300" w:hRule="atLeast"/>
         </w:trPr>
         <w:tc>
           <w:tcPr>
             <w:tcW w:w="1534" w:type="dxa"/>
             <w:tcBorders>
-              <w:top w:val="single" w:sz="2" w:space="0" w:color="000000"/>
-              <w:left w:val="single" w:sz="2" w:space="0" w:color="000000"/>
-              <w:bottom w:val="single" w:sz="2" w:space="0" w:color="000000"/>
-              <w:right w:val="single" w:sz="2" w:space="0" w:color="000000"/>
+              <w:top w:val="single" w:color="000000" w:sz="2" w:space="0"/>
+              <w:left w:val="single" w:color="000000" w:sz="2" w:space="0"/>
+              <w:bottom w:val="single" w:color="000000" w:sz="2" w:space="0"/>
+              <w:right w:val="single" w:color="000000" w:sz="2" w:space="0"/>
             </w:tcBorders>
             <w:shd w:val="clear" w:color="auto" w:fill="auto"/>
             <w:vAlign w:val="center"/>
           </w:tcPr>
           <w:p>
             <w:pPr>
-              <w:pStyle w:val="NormalWeb"/>
+              <w:pStyle w:val="5"/>
               <w:spacing w:beforeAutospacing="0" w:afterAutospacing="0" w:line="12" w:lineRule="atLeast"/>
-              <w:ind w:firstLineChars="50" w:firstLine="120"/>
+              <w:ind w:firstLine="120" w:firstLineChars="50"/>
             </w:pPr>
             <w:r>
               <w:rPr>
@@ -894,17 +950,17 @@
           <w:tcPr>
             <w:tcW w:w="6925" w:type="dxa"/>
             <w:tcBorders>
-              <w:top w:val="single" w:sz="2" w:space="0" w:color="000000"/>
-              <w:left w:val="single" w:sz="2" w:space="0" w:color="000000"/>
-              <w:bottom w:val="single" w:sz="2" w:space="0" w:color="000000"/>
-              <w:right w:val="single" w:sz="2" w:space="0" w:color="000000"/>
+              <w:top w:val="single" w:color="000000" w:sz="2" w:space="0"/>
+              <w:left w:val="single" w:color="000000" w:sz="2" w:space="0"/>
+              <w:bottom w:val="single" w:color="000000" w:sz="2" w:space="0"/>
+              <w:right w:val="single" w:color="000000" w:sz="2" w:space="0"/>
             </w:tcBorders>
             <w:shd w:val="clear" w:color="auto" w:fill="auto"/>
             <w:vAlign w:val="center"/>
           </w:tcPr>
           <w:p>
             <w:pPr>
-              <w:pStyle w:val="NormalWeb"/>
+              <w:pStyle w:val="5"/>
               <w:spacing w:beforeAutospacing="0" w:afterAutospacing="0" w:line="12" w:lineRule="atLeast"/>
               <w:ind w:left="140"/>
             </w:pPr>
@@ -918,26 +974,34 @@
         </w:tc>
       </w:tr>
       <w:tr>
+        <w:tblPrEx>
+          <w:tblCellMar>
+            <w:top w:w="15" w:type="dxa"/>
+            <w:left w:w="15" w:type="dxa"/>
+            <w:bottom w:w="15" w:type="dxa"/>
+            <w:right w:w="15" w:type="dxa"/>
+          </w:tblCellMar>
+        </w:tblPrEx>
         <w:trPr>
-          <w:trHeight w:val="300"/>
+          <w:trHeight w:val="300" w:hRule="atLeast"/>
         </w:trPr>
         <w:tc>
           <w:tcPr>
             <w:tcW w:w="1534" w:type="dxa"/>
             <w:tcBorders>
-              <w:top w:val="single" w:sz="2" w:space="0" w:color="000000"/>
-              <w:left w:val="single" w:sz="2" w:space="0" w:color="000000"/>
-              <w:bottom w:val="single" w:sz="2" w:space="0" w:color="000000"/>
-              <w:right w:val="single" w:sz="2" w:space="0" w:color="000000"/>
+              <w:top w:val="single" w:color="000000" w:sz="2" w:space="0"/>
+              <w:left w:val="single" w:color="000000" w:sz="2" w:space="0"/>
+              <w:bottom w:val="single" w:color="000000" w:sz="2" w:space="0"/>
+              <w:right w:val="single" w:color="000000" w:sz="2" w:space="0"/>
             </w:tcBorders>
             <w:shd w:val="clear" w:color="auto" w:fill="auto"/>
             <w:vAlign w:val="center"/>
           </w:tcPr>
           <w:p>
             <w:pPr>
-              <w:pStyle w:val="NormalWeb"/>
+              <w:pStyle w:val="5"/>
               <w:spacing w:beforeAutospacing="0" w:afterAutospacing="0" w:line="12" w:lineRule="atLeast"/>
-              <w:ind w:firstLineChars="50" w:firstLine="120"/>
+              <w:ind w:firstLine="120" w:firstLineChars="50"/>
             </w:pPr>
             <w:r>
               <w:rPr>
@@ -951,17 +1015,17 @@
           <w:tcPr>
             <w:tcW w:w="6925" w:type="dxa"/>
             <w:tcBorders>
-              <w:top w:val="single" w:sz="2" w:space="0" w:color="000000"/>
-              <w:left w:val="single" w:sz="2" w:space="0" w:color="000000"/>
-              <w:bottom w:val="single" w:sz="2" w:space="0" w:color="000000"/>
-              <w:right w:val="single" w:sz="2" w:space="0" w:color="000000"/>
+              <w:top w:val="single" w:color="000000" w:sz="2" w:space="0"/>
+              <w:left w:val="single" w:color="000000" w:sz="2" w:space="0"/>
+              <w:bottom w:val="single" w:color="000000" w:sz="2" w:space="0"/>
+              <w:right w:val="single" w:color="000000" w:sz="2" w:space="0"/>
             </w:tcBorders>
             <w:shd w:val="clear" w:color="auto" w:fill="auto"/>
             <w:vAlign w:val="center"/>
           </w:tcPr>
           <w:p>
             <w:pPr>
-              <w:pStyle w:val="NormalWeb"/>
+              <w:pStyle w:val="5"/>
               <w:spacing w:beforeAutospacing="0" w:afterAutospacing="0" w:line="12" w:lineRule="atLeast"/>
               <w:ind w:left="140"/>
             </w:pPr>
@@ -978,7 +1042,7 @@
     <w:p>
       <w:pPr>
         <w:rPr>
-          <w:rFonts w:ascii="Times New Roman" w:eastAsia="SimSun" w:hAnsi="Times New Roman" w:cs="Times New Roman"/>
+          <w:rFonts w:ascii="Times New Roman" w:hAnsi="Times New Roman" w:eastAsia="SimSun" w:cs="Times New Roman"/>
           <w:b/>
           <w:bCs/>
           <w:sz w:val="32"/>
@@ -987,7 +1051,7 @@
       </w:pPr>
       <w:r>
         <w:rPr>
-          <w:rFonts w:ascii="Times New Roman" w:eastAsia="SimSun" w:hAnsi="Times New Roman" w:cs="Times New Roman"/>
+          <w:rFonts w:ascii="Times New Roman" w:hAnsi="Times New Roman" w:eastAsia="SimSun" w:cs="Times New Roman"/>
           <w:b/>
           <w:bCs/>
           <w:sz w:val="32"/>
@@ -1000,7 +1064,7 @@
       <w:pPr>
         <w:spacing w:before="100" w:beforeAutospacing="1" w:after="100" w:afterAutospacing="1"/>
         <w:rPr>
-          <w:rFonts w:ascii="Times New Roman" w:eastAsia="Times New Roman" w:hAnsi="Times New Roman" w:cs="Times New Roman"/>
+          <w:rFonts w:ascii="Times New Roman" w:hAnsi="Times New Roman" w:eastAsia="Times New Roman" w:cs="Times New Roman"/>
           <w:sz w:val="24"/>
           <w:szCs w:val="24"/>
           <w:lang w:val="vi-VN" w:eastAsia="vi-VN"/>
@@ -1008,7 +1072,7 @@
       </w:pPr>
       <w:r>
         <w:rPr>
-          <w:rFonts w:ascii="Times New Roman" w:eastAsia="Times New Roman" w:hAnsi="Times New Roman" w:cs="Times New Roman"/>
+          <w:rFonts w:ascii="Times New Roman" w:hAnsi="Times New Roman" w:eastAsia="Times New Roman" w:cs="Times New Roman"/>
           <w:b/>
           <w:bCs/>
           <w:sz w:val="24"/>
@@ -1026,7 +1090,7 @@
         </w:numPr>
         <w:spacing w:before="100" w:beforeAutospacing="1" w:after="100" w:afterAutospacing="1"/>
         <w:rPr>
-          <w:rFonts w:ascii="Times New Roman" w:eastAsia="Times New Roman" w:hAnsi="Times New Roman" w:cs="Times New Roman"/>
+          <w:rFonts w:ascii="Times New Roman" w:hAnsi="Times New Roman" w:eastAsia="Times New Roman" w:cs="Times New Roman"/>
           <w:sz w:val="24"/>
           <w:szCs w:val="24"/>
           <w:lang w:val="vi-VN" w:eastAsia="vi-VN"/>
@@ -1034,7 +1098,7 @@
       </w:pPr>
       <w:r>
         <w:rPr>
-          <w:rFonts w:ascii="Times New Roman" w:eastAsia="Times New Roman" w:hAnsi="Times New Roman" w:cs="Times New Roman"/>
+          <w:rFonts w:ascii="Times New Roman" w:hAnsi="Times New Roman" w:eastAsia="Times New Roman" w:cs="Times New Roman"/>
           <w:sz w:val="24"/>
           <w:szCs w:val="24"/>
           <w:lang w:val="vi-VN" w:eastAsia="vi-VN"/>
@@ -1050,7 +1114,7 @@
         </w:numPr>
         <w:spacing w:before="100" w:beforeAutospacing="1" w:after="100" w:afterAutospacing="1"/>
         <w:rPr>
-          <w:rFonts w:ascii="Times New Roman" w:eastAsia="Times New Roman" w:hAnsi="Times New Roman" w:cs="Times New Roman"/>
+          <w:rFonts w:ascii="Times New Roman" w:hAnsi="Times New Roman" w:eastAsia="Times New Roman" w:cs="Times New Roman"/>
           <w:sz w:val="24"/>
           <w:szCs w:val="24"/>
           <w:lang w:val="vi-VN" w:eastAsia="vi-VN"/>
@@ -1058,7 +1122,7 @@
       </w:pPr>
       <w:r>
         <w:rPr>
-          <w:rFonts w:ascii="Times New Roman" w:eastAsia="Times New Roman" w:hAnsi="Times New Roman" w:cs="Times New Roman"/>
+          <w:rFonts w:ascii="Times New Roman" w:hAnsi="Times New Roman" w:eastAsia="Times New Roman" w:cs="Times New Roman"/>
           <w:b/>
           <w:bCs/>
           <w:sz w:val="24"/>
@@ -1069,7 +1133,7 @@
       </w:r>
       <w:r>
         <w:rPr>
-          <w:rFonts w:ascii="Times New Roman" w:eastAsia="Times New Roman" w:hAnsi="Times New Roman" w:cs="Times New Roman"/>
+          <w:rFonts w:ascii="Times New Roman" w:hAnsi="Times New Roman" w:eastAsia="Times New Roman" w:cs="Times New Roman"/>
           <w:sz w:val="24"/>
           <w:szCs w:val="24"/>
           <w:lang w:val="vi-VN" w:eastAsia="vi-VN"/>
@@ -1085,7 +1149,7 @@
         </w:numPr>
         <w:spacing w:before="100" w:beforeAutospacing="1" w:after="100" w:afterAutospacing="1"/>
         <w:rPr>
-          <w:rFonts w:ascii="Times New Roman" w:eastAsia="Times New Roman" w:hAnsi="Times New Roman" w:cs="Times New Roman"/>
+          <w:rFonts w:ascii="Times New Roman" w:hAnsi="Times New Roman" w:eastAsia="Times New Roman" w:cs="Times New Roman"/>
           <w:sz w:val="24"/>
           <w:szCs w:val="24"/>
           <w:lang w:val="vi-VN" w:eastAsia="vi-VN"/>
@@ -1093,7 +1157,7 @@
       </w:pPr>
       <w:r>
         <w:rPr>
-          <w:rFonts w:ascii="Times New Roman" w:eastAsia="Times New Roman" w:hAnsi="Times New Roman" w:cs="Times New Roman"/>
+          <w:rFonts w:ascii="Times New Roman" w:hAnsi="Times New Roman" w:eastAsia="Times New Roman" w:cs="Times New Roman"/>
           <w:b/>
           <w:bCs/>
           <w:sz w:val="24"/>
@@ -1104,7 +1168,7 @@
       </w:r>
       <w:r>
         <w:rPr>
-          <w:rFonts w:ascii="Times New Roman" w:eastAsia="Times New Roman" w:hAnsi="Times New Roman" w:cs="Times New Roman"/>
+          <w:rFonts w:ascii="Times New Roman" w:hAnsi="Times New Roman" w:eastAsia="Times New Roman" w:cs="Times New Roman"/>
           <w:sz w:val="24"/>
           <w:szCs w:val="24"/>
           <w:lang w:val="vi-VN" w:eastAsia="vi-VN"/>
@@ -1113,7 +1177,7 @@
       </w:r>
       <w:r>
         <w:rPr>
-          <w:rFonts w:ascii="Times New Roman" w:eastAsia="Times New Roman" w:hAnsi="Times New Roman" w:cs="Times New Roman"/>
+          <w:rFonts w:ascii="Times New Roman" w:hAnsi="Times New Roman" w:eastAsia="Times New Roman" w:cs="Times New Roman"/>
           <w:sz w:val="24"/>
           <w:szCs w:val="24"/>
           <w:lang w:eastAsia="vi-VN"/>
@@ -1122,7 +1186,7 @@
       </w:r>
       <w:r>
         <w:rPr>
-          <w:rFonts w:ascii="Times New Roman" w:eastAsia="Times New Roman" w:hAnsi="Times New Roman" w:cs="Times New Roman"/>
+          <w:rFonts w:ascii="Times New Roman" w:hAnsi="Times New Roman" w:eastAsia="Times New Roman" w:cs="Times New Roman"/>
           <w:sz w:val="24"/>
           <w:szCs w:val="24"/>
           <w:lang w:val="vi-VN" w:eastAsia="vi-VN"/>
@@ -1138,7 +1202,7 @@
         </w:numPr>
         <w:spacing w:before="100" w:beforeAutospacing="1" w:after="100" w:afterAutospacing="1"/>
         <w:rPr>
-          <w:rFonts w:ascii="Times New Roman" w:eastAsia="Times New Roman" w:hAnsi="Times New Roman" w:cs="Times New Roman"/>
+          <w:rFonts w:ascii="Times New Roman" w:hAnsi="Times New Roman" w:eastAsia="Times New Roman" w:cs="Times New Roman"/>
           <w:sz w:val="24"/>
           <w:szCs w:val="24"/>
           <w:lang w:val="vi-VN" w:eastAsia="vi-VN"/>
@@ -1146,19 +1210,18 @@
       </w:pPr>
       <w:r>
         <w:rPr>
-          <w:rFonts w:ascii="Times New Roman" w:eastAsia="Times New Roman" w:hAnsi="Times New Roman" w:cs="Times New Roman"/>
+          <w:rFonts w:ascii="Times New Roman" w:hAnsi="Times New Roman" w:eastAsia="Times New Roman" w:cs="Times New Roman"/>
           <w:b/>
           <w:bCs/>
           <w:sz w:val="24"/>
           <w:szCs w:val="24"/>
           <w:lang w:val="vi-VN" w:eastAsia="vi-VN"/>
         </w:rPr>
-        <w:lastRenderedPageBreak/>
         <w:t>Database:</w:t>
       </w:r>
       <w:r>
         <w:rPr>
-          <w:rFonts w:ascii="Times New Roman" w:eastAsia="Times New Roman" w:hAnsi="Times New Roman" w:cs="Times New Roman"/>
+          <w:rFonts w:ascii="Times New Roman" w:hAnsi="Times New Roman" w:eastAsia="Times New Roman" w:cs="Times New Roman"/>
           <w:sz w:val="24"/>
           <w:szCs w:val="24"/>
           <w:lang w:val="vi-VN" w:eastAsia="vi-VN"/>
@@ -1170,7 +1233,7 @@
       <w:pPr>
         <w:spacing w:before="100" w:beforeAutospacing="1" w:after="100" w:afterAutospacing="1"/>
         <w:rPr>
-          <w:rFonts w:ascii="Times New Roman" w:eastAsia="Times New Roman" w:hAnsi="Times New Roman" w:cs="Times New Roman"/>
+          <w:rFonts w:ascii="Times New Roman" w:hAnsi="Times New Roman" w:eastAsia="Times New Roman" w:cs="Times New Roman"/>
           <w:sz w:val="24"/>
           <w:szCs w:val="24"/>
           <w:lang w:val="vi-VN" w:eastAsia="vi-VN"/>
@@ -1178,7 +1241,7 @@
       </w:pPr>
       <w:r>
         <w:rPr>
-          <w:rFonts w:ascii="Times New Roman" w:eastAsia="Times New Roman" w:hAnsi="Times New Roman" w:cs="Times New Roman"/>
+          <w:rFonts w:ascii="Times New Roman" w:hAnsi="Times New Roman" w:eastAsia="Times New Roman" w:cs="Times New Roman"/>
           <w:b/>
           <w:bCs/>
           <w:sz w:val="24"/>
@@ -1196,7 +1259,7 @@
         </w:numPr>
         <w:spacing w:before="100" w:beforeAutospacing="1" w:after="100" w:afterAutospacing="1"/>
         <w:rPr>
-          <w:rFonts w:ascii="Times New Roman" w:eastAsia="Times New Roman" w:hAnsi="Times New Roman" w:cs="Times New Roman"/>
+          <w:rFonts w:ascii="Times New Roman" w:hAnsi="Times New Roman" w:eastAsia="Times New Roman" w:cs="Times New Roman"/>
           <w:sz w:val="24"/>
           <w:szCs w:val="24"/>
           <w:lang w:val="vi-VN" w:eastAsia="vi-VN"/>
@@ -1204,7 +1267,7 @@
       </w:pPr>
       <w:r>
         <w:rPr>
-          <w:rFonts w:ascii="Times New Roman" w:eastAsia="Times New Roman" w:hAnsi="Times New Roman" w:cs="Times New Roman"/>
+          <w:rFonts w:ascii="Times New Roman" w:hAnsi="Times New Roman" w:eastAsia="Times New Roman" w:cs="Times New Roman"/>
           <w:sz w:val="24"/>
           <w:szCs w:val="24"/>
           <w:lang w:val="vi-VN" w:eastAsia="vi-VN"/>
@@ -1220,7 +1283,7 @@
         </w:numPr>
         <w:spacing w:before="100" w:beforeAutospacing="1" w:after="100" w:afterAutospacing="1"/>
         <w:rPr>
-          <w:rFonts w:ascii="Times New Roman" w:eastAsia="Times New Roman" w:hAnsi="Times New Roman" w:cs="Times New Roman"/>
+          <w:rFonts w:ascii="Times New Roman" w:hAnsi="Times New Roman" w:eastAsia="Times New Roman" w:cs="Times New Roman"/>
           <w:sz w:val="24"/>
           <w:szCs w:val="24"/>
           <w:lang w:val="vi-VN" w:eastAsia="vi-VN"/>
@@ -1228,7 +1291,7 @@
       </w:pPr>
       <w:r>
         <w:rPr>
-          <w:rFonts w:ascii="Times New Roman" w:eastAsia="Times New Roman" w:hAnsi="Times New Roman" w:cs="Times New Roman"/>
+          <w:rFonts w:ascii="Times New Roman" w:hAnsi="Times New Roman" w:eastAsia="Times New Roman" w:cs="Times New Roman"/>
           <w:b/>
           <w:bCs/>
           <w:sz w:val="24"/>
@@ -1239,7 +1302,7 @@
       </w:r>
       <w:r>
         <w:rPr>
-          <w:rFonts w:ascii="Times New Roman" w:eastAsia="Times New Roman" w:hAnsi="Times New Roman" w:cs="Times New Roman"/>
+          <w:rFonts w:ascii="Times New Roman" w:hAnsi="Times New Roman" w:eastAsia="Times New Roman" w:cs="Times New Roman"/>
           <w:sz w:val="24"/>
           <w:szCs w:val="24"/>
           <w:lang w:val="vi-VN" w:eastAsia="vi-VN"/>
@@ -1255,7 +1318,7 @@
         </w:numPr>
         <w:spacing w:before="100" w:beforeAutospacing="1" w:after="100" w:afterAutospacing="1"/>
         <w:rPr>
-          <w:rFonts w:ascii="Times New Roman" w:eastAsia="Times New Roman" w:hAnsi="Times New Roman" w:cs="Times New Roman"/>
+          <w:rFonts w:ascii="Times New Roman" w:hAnsi="Times New Roman" w:eastAsia="Times New Roman" w:cs="Times New Roman"/>
           <w:sz w:val="24"/>
           <w:szCs w:val="24"/>
           <w:lang w:val="vi-VN" w:eastAsia="vi-VN"/>
@@ -1263,7 +1326,7 @@
       </w:pPr>
       <w:r>
         <w:rPr>
-          <w:rFonts w:ascii="Times New Roman" w:eastAsia="Times New Roman" w:hAnsi="Times New Roman" w:cs="Times New Roman"/>
+          <w:rFonts w:ascii="Times New Roman" w:hAnsi="Times New Roman" w:eastAsia="Times New Roman" w:cs="Times New Roman"/>
           <w:b/>
           <w:bCs/>
           <w:sz w:val="24"/>
@@ -1274,7 +1337,7 @@
       </w:r>
       <w:r>
         <w:rPr>
-          <w:rFonts w:ascii="Times New Roman" w:eastAsia="Times New Roman" w:hAnsi="Times New Roman" w:cs="Times New Roman"/>
+          <w:rFonts w:ascii="Times New Roman" w:hAnsi="Times New Roman" w:eastAsia="Times New Roman" w:cs="Times New Roman"/>
           <w:sz w:val="24"/>
           <w:szCs w:val="24"/>
           <w:lang w:val="vi-VN" w:eastAsia="vi-VN"/>
@@ -1285,41 +1348,179 @@
     <w:p>
       <w:pPr>
         <w:rPr>
-          <w:rFonts w:ascii="Times New Roman" w:eastAsia="SimSun" w:hAnsi="Times New Roman" w:cs="Times New Roman"/>
-          <w:b/>
-          <w:bCs/>
-          <w:sz w:val="32"/>
-          <w:szCs w:val="32"/>
-        </w:rPr>
-      </w:pPr>
-      <w:r>
-        <w:rPr>
-          <w:rFonts w:ascii="Times New Roman" w:eastAsia="SimSun" w:hAnsi="Times New Roman" w:cs="Times New Roman"/>
-          <w:b/>
-          <w:bCs/>
-          <w:sz w:val="32"/>
-          <w:szCs w:val="32"/>
+          <w:rFonts w:hint="default" w:ascii="Times New Roman" w:hAnsi="Times New Roman" w:eastAsia="SimSun"/>
+          <w:b/>
+          <w:bCs/>
+          <w:sz w:val="28"/>
+          <w:szCs w:val="28"/>
+        </w:rPr>
+      </w:pPr>
+      <w:r>
+        <w:rPr>
+          <w:rFonts w:ascii="Times New Roman" w:hAnsi="Times New Roman" w:eastAsia="SimSun" w:cs="Times New Roman"/>
+          <w:b/>
+          <w:bCs/>
+          <w:sz w:val="28"/>
+          <w:szCs w:val="28"/>
         </w:rPr>
         <w:t xml:space="preserve"> </w:t>
       </w:r>
-    </w:p>
+      <w:r>
+        <w:rPr>
+          <w:rFonts w:hint="default" w:ascii="Times New Roman" w:hAnsi="Times New Roman" w:eastAsia="SimSun"/>
+          <w:b/>
+          <w:bCs/>
+          <w:sz w:val="28"/>
+          <w:szCs w:val="28"/>
+        </w:rPr>
+        <w:t>2.5 Assumptions and Dependencies</w:t>
+      </w:r>
+    </w:p>
+    <w:p>
+      <w:pPr>
+        <w:rPr>
+          <w:rFonts w:hint="default" w:ascii="Times New Roman" w:hAnsi="Times New Roman" w:eastAsia="SimSun"/>
+          <w:b w:val="0"/>
+          <w:bCs w:val="0"/>
+          <w:sz w:val="24"/>
+          <w:szCs w:val="24"/>
+        </w:rPr>
+      </w:pPr>
+    </w:p>
+    <w:p>
+      <w:pPr>
+        <w:rPr>
+          <w:rFonts w:hint="default" w:ascii="Times New Roman" w:hAnsi="Times New Roman" w:eastAsia="SimSun"/>
+          <w:b w:val="0"/>
+          <w:bCs w:val="0"/>
+          <w:sz w:val="24"/>
+          <w:szCs w:val="24"/>
+        </w:rPr>
+      </w:pPr>
+      <w:r>
+        <w:rPr>
+          <w:rFonts w:hint="default" w:ascii="Times New Roman" w:hAnsi="Times New Roman" w:eastAsia="SimSun"/>
+          <w:b w:val="0"/>
+          <w:bCs w:val="0"/>
+          <w:sz w:val="24"/>
+          <w:szCs w:val="24"/>
+        </w:rPr>
+        <w:t>- Users have access to the internet and own a device (computer, smartphone, or tablet) that supports modern web browsers or mobile applications.</w:t>
+      </w:r>
+    </w:p>
+    <w:p>
+      <w:pPr>
+        <w:rPr>
+          <w:rFonts w:hint="default" w:ascii="Times New Roman" w:hAnsi="Times New Roman" w:eastAsia="SimSun"/>
+          <w:b w:val="0"/>
+          <w:bCs w:val="0"/>
+          <w:sz w:val="24"/>
+          <w:szCs w:val="24"/>
+        </w:rPr>
+      </w:pPr>
+      <w:r>
+        <w:rPr>
+          <w:rFonts w:hint="default" w:ascii="Times New Roman" w:hAnsi="Times New Roman" w:eastAsia="SimSun"/>
+          <w:b w:val="0"/>
+          <w:bCs w:val="0"/>
+          <w:sz w:val="24"/>
+          <w:szCs w:val="24"/>
+        </w:rPr>
+        <w:t>- Users have basic computer literacy to navigate and use the web application.</w:t>
+      </w:r>
+    </w:p>
+    <w:p>
+      <w:pPr>
+        <w:rPr>
+          <w:rFonts w:hint="default" w:ascii="Times New Roman" w:hAnsi="Times New Roman" w:eastAsia="SimSun"/>
+          <w:b w:val="0"/>
+          <w:bCs w:val="0"/>
+          <w:sz w:val="24"/>
+          <w:szCs w:val="24"/>
+        </w:rPr>
+      </w:pPr>
+      <w:r>
+        <w:rPr>
+          <w:rFonts w:hint="default" w:ascii="Times New Roman" w:hAnsi="Times New Roman" w:eastAsia="SimSun"/>
+          <w:b w:val="0"/>
+          <w:bCs w:val="0"/>
+          <w:sz w:val="24"/>
+          <w:szCs w:val="24"/>
+        </w:rPr>
+        <w:t>-Users will adhere to the application’s terms of service and community guidelines.</w:t>
+      </w:r>
+    </w:p>
+    <w:p>
+      <w:pPr>
+        <w:rPr>
+          <w:rFonts w:hint="default" w:ascii="Times New Roman" w:hAnsi="Times New Roman" w:eastAsia="SimSun"/>
+          <w:b w:val="0"/>
+          <w:bCs w:val="0"/>
+          <w:sz w:val="24"/>
+          <w:szCs w:val="24"/>
+        </w:rPr>
+      </w:pPr>
+      <w:r>
+        <w:rPr>
+          <w:rFonts w:hint="default" w:ascii="Times New Roman" w:hAnsi="Times New Roman" w:eastAsia="SimSun"/>
+          <w:b w:val="0"/>
+          <w:bCs w:val="0"/>
+          <w:sz w:val="24"/>
+          <w:szCs w:val="24"/>
+        </w:rPr>
+        <w:t>- The provides accurate and up-to-date information for integration into the</w:t>
+      </w:r>
+      <w:r>
+        <w:rPr>
+          <w:rFonts w:hint="default" w:ascii="Times New Roman" w:hAnsi="Times New Roman" w:eastAsia="SimSun"/>
+          <w:b w:val="0"/>
+          <w:bCs w:val="0"/>
+          <w:sz w:val="24"/>
+          <w:szCs w:val="24"/>
+          <w:lang w:val="vi-VN"/>
+        </w:rPr>
+        <w:t xml:space="preserve"> </w:t>
+      </w:r>
+      <w:r>
+        <w:rPr>
+          <w:rFonts w:hint="default" w:ascii="Times New Roman" w:hAnsi="Times New Roman" w:eastAsia="SimSun"/>
+          <w:b w:val="0"/>
+          <w:bCs w:val="0"/>
+          <w:sz w:val="24"/>
+          <w:szCs w:val="24"/>
+        </w:rPr>
+        <w:t>system.</w:t>
+      </w:r>
+    </w:p>
+    <w:p>
+      <w:pPr>
+        <w:rPr>
+          <w:rFonts w:hint="default" w:ascii="Times New Roman" w:hAnsi="Times New Roman" w:eastAsia="SimSun"/>
+          <w:b w:val="0"/>
+          <w:bCs w:val="0"/>
+          <w:sz w:val="24"/>
+          <w:szCs w:val="24"/>
+        </w:rPr>
+      </w:pPr>
+    </w:p>
+    <w:bookmarkEnd w:id="0"/>
     <w:sectPr>
       <w:pgSz w:w="11906" w:h="16838"/>
       <w:pgMar w:top="1440" w:right="1800" w:bottom="1440" w:left="1800" w:header="720" w:footer="720" w:gutter="0"/>
-      <w:cols w:space="720"/>
-      <w:docGrid w:linePitch="360"/>
+      <w:cols w:space="720" w:num="1"/>
+      <w:docGrid w:linePitch="360" w:charSpace="0"/>
     </w:sectPr>
   </w:body>
 </w:document>
 </file>
 
 <file path=word/numbering.xml><?xml version="1.0" encoding="utf-8"?>
-<w:numbering xmlns:wpc="http://schemas.microsoft.com/office/word/2010/wordprocessingCanvas" xmlns:cx="http://schemas.microsoft.com/office/drawing/2014/chartex" xmlns:cx1="http://schemas.microsoft.com/office/drawing/2015/9/8/chartex" xmlns:cx2="http://schemas.microsoft.com/office/drawing/2015/10/21/chartex" xmlns:cx3="http://schemas.microsoft.com/office/drawing/2016/5/9/chartex" xmlns:cx4="http://schemas.microsoft.com/office/drawing/2016/5/10/chartex" xmlns:cx5="http://schemas.microsoft.com/office/drawing/2016/5/11/chartex" xmlns:cx6="http://schemas.microsoft.com/office/drawing/2016/5/12/chartex" xmlns:cx7="http://schemas.microsoft.com/office/drawing/2016/5/13/chartex" xmlns:cx8="http://schemas.microsoft.com/office/drawing/2016/5/14/chartex" xmlns:mc="http://schemas.openxmlformats.org/markup-compatibility/2006" xmlns:aink="http://schemas.microsoft.com/office/drawing/2016/ink" xmlns:am3d="http://schemas.microsoft.com/office/drawing/2017/model3d" xmlns:o="urn:schemas-microsoft-com:office:office" xmlns:oel="http://schemas.microsoft.com/office/2019/extlst" xmlns:r="http://schemas.openxmlformats.org/officeDocument/2006/relationships" xmlns:m="http://schemas.openxmlformats.org/officeDocument/2006/math" xmlns:v="urn:schemas-microsoft-com:vml" xmlns:wp14="http://schemas.microsoft.com/office/word/2010/wordprocessingDrawing" xmlns:wp="http://schemas.openxmlformats.org/drawingml/2006/wordprocessingDrawing" xmlns:w10="urn:schemas-microsoft-com:office:word" xmlns:w="http://schemas.openxmlformats.org/wordprocessingml/2006/main" xmlns:w14="http://schemas.microsoft.com/office/word/2010/wordml" xmlns:w15="http://schemas.microsoft.com/office/word/2012/wordml" xmlns:w16cex="http://schemas.microsoft.com/office/word/2018/wordml/cex" xmlns:w16cid="http://schemas.microsoft.com/office/word/2016/wordml/cid" xmlns:w16="http://schemas.microsoft.com/office/word/2018/wordml" xmlns:w16du="http://schemas.microsoft.com/office/word/2023/wordml/word16du" xmlns:w16sdtdh="http://schemas.microsoft.com/office/word/2020/wordml/sdtdatahash" xmlns:w16se="http://schemas.microsoft.com/office/word/2015/wordml/symex" xmlns:wpg="http://schemas.microsoft.com/office/word/2010/wordprocessingGroup" xmlns:wpi="http://schemas.microsoft.com/office/word/2010/wordprocessingInk" xmlns:wne="http://schemas.microsoft.com/office/word/2006/wordml" xmlns:wps="http://schemas.microsoft.com/office/word/2010/wordprocessingShape" mc:Ignorable="w14 w15 w16se w16cid w16 w16cex w16sdtdh w16du wp14">
-  <w:abstractNum w:abstractNumId="0" w15:restartNumberingAfterBreak="0">
+<w:numbering xmlns:wpc="http://schemas.microsoft.com/office/word/2010/wordprocessingCanvas" xmlns:mc="http://schemas.openxmlformats.org/markup-compatibility/2006" xmlns:o="urn:schemas-microsoft-com:office:office" xmlns:r="http://schemas.openxmlformats.org/officeDocument/2006/relationships" xmlns:m="http://schemas.openxmlformats.org/officeDocument/2006/math" xmlns:v="urn:schemas-microsoft-com:vml" xmlns:wp14="http://schemas.microsoft.com/office/word/2010/wordprocessingDrawing" xmlns:wp="http://schemas.openxmlformats.org/drawingml/2006/wordprocessingDrawing" xmlns:w10="urn:schemas-microsoft-com:office:word" xmlns:w="http://schemas.openxmlformats.org/wordprocessingml/2006/main" xmlns:w14="http://schemas.microsoft.com/office/word/2010/wordml" xmlns:wpg="http://schemas.microsoft.com/office/word/2010/wordprocessingGroup" xmlns:wpi="http://schemas.microsoft.com/office/word/2010/wordprocessingInk" xmlns:wne="http://schemas.microsoft.com/office/word/2006/wordml" xmlns:wps="http://schemas.microsoft.com/office/word/2010/wordprocessingShape" xmlns:wpsCustomData="http://www.wps.cn/officeDocument/2013/wpsCustomData" mc:Ignorable="w14 wp14">
+  <w:abstractNum w:abstractNumId="0">
     <w:nsid w:val="9C3357E5"/>
     <w:multiLevelType w:val="singleLevel"/>
     <w:tmpl w:val="9C3357E5"/>
-    <w:lvl w:ilvl="0">
+    <w:lvl w:ilvl="0" w:tentative="0">
       <w:start w:val="1"/>
       <w:numFmt w:val="bullet"/>
       <w:lvlText w:val=""/>
@@ -1331,15 +1532,15 @@
         <w:ind w:left="420" w:hanging="420"/>
       </w:pPr>
       <w:rPr>
-        <w:rFonts w:ascii="Wingdings" w:hAnsi="Wingdings" w:hint="default"/>
+        <w:rFonts w:hint="default" w:ascii="Wingdings" w:hAnsi="Wingdings"/>
       </w:rPr>
     </w:lvl>
   </w:abstractNum>
-  <w:abstractNum w:abstractNumId="1" w15:restartNumberingAfterBreak="0">
+  <w:abstractNum w:abstractNumId="1">
     <w:nsid w:val="F3BC223B"/>
     <w:multiLevelType w:val="singleLevel"/>
     <w:tmpl w:val="F3BC223B"/>
-    <w:lvl w:ilvl="0">
+    <w:lvl w:ilvl="0" w:tentative="0">
       <w:start w:val="1"/>
       <w:numFmt w:val="upperRoman"/>
       <w:suff w:val="space"/>
@@ -1347,659 +1548,621 @@
       <w:lvlJc w:val="left"/>
     </w:lvl>
   </w:abstractNum>
-  <w:abstractNum w:abstractNumId="2" w15:restartNumberingAfterBreak="0">
+  <w:abstractNum w:abstractNumId="2">
     <w:nsid w:val="13902D0F"/>
     <w:multiLevelType w:val="multilevel"/>
-    <w:tmpl w:val="9C68E1A4"/>
-    <w:lvl w:ilvl="0">
+    <w:tmpl w:val="13902D0F"/>
+    <w:lvl w:ilvl="0" w:tentative="0">
       <w:start w:val="1"/>
       <w:numFmt w:val="bullet"/>
       <w:lvlText w:val=""/>
       <w:lvlJc w:val="left"/>
       <w:pPr>
         <w:tabs>
-          <w:tab w:val="num" w:pos="720"/>
+          <w:tab w:val="left" w:pos="720"/>
         </w:tabs>
         <w:ind w:left="720" w:hanging="360"/>
       </w:pPr>
       <w:rPr>
-        <w:rFonts w:ascii="Symbol" w:hAnsi="Symbol" w:hint="default"/>
+        <w:rFonts w:hint="default" w:ascii="Symbol" w:hAnsi="Symbol"/>
         <w:sz w:val="20"/>
       </w:rPr>
     </w:lvl>
-    <w:lvl w:ilvl="1">
+    <w:lvl w:ilvl="1" w:tentative="0">
       <w:start w:val="1"/>
       <w:numFmt w:val="bullet"/>
       <w:lvlText w:val="o"/>
       <w:lvlJc w:val="left"/>
       <w:pPr>
         <w:tabs>
-          <w:tab w:val="num" w:pos="1440"/>
+          <w:tab w:val="left" w:pos="1440"/>
         </w:tabs>
         <w:ind w:left="1440" w:hanging="360"/>
       </w:pPr>
       <w:rPr>
-        <w:rFonts w:ascii="Courier New" w:hAnsi="Courier New" w:hint="default"/>
+        <w:rFonts w:hint="default" w:ascii="Courier New" w:hAnsi="Courier New"/>
         <w:sz w:val="20"/>
       </w:rPr>
     </w:lvl>
-    <w:lvl w:ilvl="2" w:tentative="1">
+    <w:lvl w:ilvl="2" w:tentative="0">
       <w:start w:val="1"/>
       <w:numFmt w:val="bullet"/>
       <w:lvlText w:val=""/>
       <w:lvlJc w:val="left"/>
       <w:pPr>
         <w:tabs>
-          <w:tab w:val="num" w:pos="2160"/>
+          <w:tab w:val="left" w:pos="2160"/>
         </w:tabs>
         <w:ind w:left="2160" w:hanging="360"/>
       </w:pPr>
       <w:rPr>
-        <w:rFonts w:ascii="Wingdings" w:hAnsi="Wingdings" w:hint="default"/>
+        <w:rFonts w:hint="default" w:ascii="Wingdings" w:hAnsi="Wingdings"/>
         <w:sz w:val="20"/>
       </w:rPr>
     </w:lvl>
-    <w:lvl w:ilvl="3" w:tentative="1">
+    <w:lvl w:ilvl="3" w:tentative="0">
       <w:start w:val="1"/>
       <w:numFmt w:val="bullet"/>
       <w:lvlText w:val=""/>
       <w:lvlJc w:val="left"/>
       <w:pPr>
         <w:tabs>
-          <w:tab w:val="num" w:pos="2880"/>
+          <w:tab w:val="left" w:pos="2880"/>
         </w:tabs>
         <w:ind w:left="2880" w:hanging="360"/>
       </w:pPr>
       <w:rPr>
-        <w:rFonts w:ascii="Wingdings" w:hAnsi="Wingdings" w:hint="default"/>
+        <w:rFonts w:hint="default" w:ascii="Wingdings" w:hAnsi="Wingdings"/>
         <w:sz w:val="20"/>
       </w:rPr>
     </w:lvl>
-    <w:lvl w:ilvl="4" w:tentative="1">
+    <w:lvl w:ilvl="4" w:tentative="0">
       <w:start w:val="1"/>
       <w:numFmt w:val="bullet"/>
       <w:lvlText w:val=""/>
       <w:lvlJc w:val="left"/>
       <w:pPr>
         <w:tabs>
-          <w:tab w:val="num" w:pos="3600"/>
+          <w:tab w:val="left" w:pos="3600"/>
         </w:tabs>
         <w:ind w:left="3600" w:hanging="360"/>
       </w:pPr>
       <w:rPr>
-        <w:rFonts w:ascii="Wingdings" w:hAnsi="Wingdings" w:hint="default"/>
+        <w:rFonts w:hint="default" w:ascii="Wingdings" w:hAnsi="Wingdings"/>
         <w:sz w:val="20"/>
       </w:rPr>
     </w:lvl>
-    <w:lvl w:ilvl="5" w:tentative="1">
+    <w:lvl w:ilvl="5" w:tentative="0">
       <w:start w:val="1"/>
       <w:numFmt w:val="bullet"/>
       <w:lvlText w:val=""/>
       <w:lvlJc w:val="left"/>
       <w:pPr>
         <w:tabs>
-          <w:tab w:val="num" w:pos="4320"/>
+          <w:tab w:val="left" w:pos="4320"/>
         </w:tabs>
         <w:ind w:left="4320" w:hanging="360"/>
       </w:pPr>
       <w:rPr>
-        <w:rFonts w:ascii="Wingdings" w:hAnsi="Wingdings" w:hint="default"/>
+        <w:rFonts w:hint="default" w:ascii="Wingdings" w:hAnsi="Wingdings"/>
         <w:sz w:val="20"/>
       </w:rPr>
     </w:lvl>
-    <w:lvl w:ilvl="6" w:tentative="1">
+    <w:lvl w:ilvl="6" w:tentative="0">
       <w:start w:val="1"/>
       <w:numFmt w:val="bullet"/>
       <w:lvlText w:val=""/>
       <w:lvlJc w:val="left"/>
       <w:pPr>
         <w:tabs>
-          <w:tab w:val="num" w:pos="5040"/>
+          <w:tab w:val="left" w:pos="5040"/>
         </w:tabs>
         <w:ind w:left="5040" w:hanging="360"/>
       </w:pPr>
       <w:rPr>
-        <w:rFonts w:ascii="Wingdings" w:hAnsi="Wingdings" w:hint="default"/>
+        <w:rFonts w:hint="default" w:ascii="Wingdings" w:hAnsi="Wingdings"/>
         <w:sz w:val="20"/>
       </w:rPr>
     </w:lvl>
-    <w:lvl w:ilvl="7" w:tentative="1">
+    <w:lvl w:ilvl="7" w:tentative="0">
       <w:start w:val="1"/>
       <w:numFmt w:val="bullet"/>
       <w:lvlText w:val=""/>
       <w:lvlJc w:val="left"/>
       <w:pPr>
         <w:tabs>
-          <w:tab w:val="num" w:pos="5760"/>
+          <w:tab w:val="left" w:pos="5760"/>
         </w:tabs>
         <w:ind w:left="5760" w:hanging="360"/>
       </w:pPr>
       <w:rPr>
-        <w:rFonts w:ascii="Wingdings" w:hAnsi="Wingdings" w:hint="default"/>
+        <w:rFonts w:hint="default" w:ascii="Wingdings" w:hAnsi="Wingdings"/>
         <w:sz w:val="20"/>
       </w:rPr>
     </w:lvl>
-    <w:lvl w:ilvl="8" w:tentative="1">
+    <w:lvl w:ilvl="8" w:tentative="0">
       <w:start w:val="1"/>
       <w:numFmt w:val="bullet"/>
       <w:lvlText w:val=""/>
       <w:lvlJc w:val="left"/>
       <w:pPr>
         <w:tabs>
-          <w:tab w:val="num" w:pos="6480"/>
+          <w:tab w:val="left" w:pos="6480"/>
         </w:tabs>
         <w:ind w:left="6480" w:hanging="360"/>
       </w:pPr>
       <w:rPr>
-        <w:rFonts w:ascii="Wingdings" w:hAnsi="Wingdings" w:hint="default"/>
+        <w:rFonts w:hint="default" w:ascii="Wingdings" w:hAnsi="Wingdings"/>
         <w:sz w:val="20"/>
       </w:rPr>
     </w:lvl>
   </w:abstractNum>
-  <w:abstractNum w:abstractNumId="3" w15:restartNumberingAfterBreak="0">
+  <w:abstractNum w:abstractNumId="3">
     <w:nsid w:val="7E7B7951"/>
     <w:multiLevelType w:val="multilevel"/>
-    <w:tmpl w:val="D746242A"/>
-    <w:lvl w:ilvl="0">
+    <w:tmpl w:val="7E7B7951"/>
+    <w:lvl w:ilvl="0" w:tentative="0">
       <w:start w:val="1"/>
       <w:numFmt w:val="bullet"/>
       <w:lvlText w:val=""/>
       <w:lvlJc w:val="left"/>
       <w:pPr>
         <w:tabs>
-          <w:tab w:val="num" w:pos="720"/>
+          <w:tab w:val="left" w:pos="720"/>
         </w:tabs>
         <w:ind w:left="720" w:hanging="360"/>
       </w:pPr>
       <w:rPr>
-        <w:rFonts w:ascii="Symbol" w:hAnsi="Symbol" w:hint="default"/>
+        <w:rFonts w:hint="default" w:ascii="Symbol" w:hAnsi="Symbol"/>
         <w:sz w:val="20"/>
       </w:rPr>
     </w:lvl>
-    <w:lvl w:ilvl="1">
+    <w:lvl w:ilvl="1" w:tentative="0">
       <w:start w:val="1"/>
       <w:numFmt w:val="bullet"/>
       <w:lvlText w:val="o"/>
       <w:lvlJc w:val="left"/>
       <w:pPr>
         <w:tabs>
-          <w:tab w:val="num" w:pos="1440"/>
+          <w:tab w:val="left" w:pos="1440"/>
         </w:tabs>
         <w:ind w:left="1440" w:hanging="360"/>
       </w:pPr>
       <w:rPr>
-        <w:rFonts w:ascii="Courier New" w:hAnsi="Courier New" w:hint="default"/>
+        <w:rFonts w:hint="default" w:ascii="Courier New" w:hAnsi="Courier New"/>
         <w:sz w:val="20"/>
       </w:rPr>
     </w:lvl>
-    <w:lvl w:ilvl="2" w:tentative="1">
+    <w:lvl w:ilvl="2" w:tentative="0">
       <w:start w:val="1"/>
       <w:numFmt w:val="bullet"/>
       <w:lvlText w:val=""/>
       <w:lvlJc w:val="left"/>
       <w:pPr>
         <w:tabs>
-          <w:tab w:val="num" w:pos="2160"/>
+          <w:tab w:val="left" w:pos="2160"/>
         </w:tabs>
         <w:ind w:left="2160" w:hanging="360"/>
       </w:pPr>
       <w:rPr>
-        <w:rFonts w:ascii="Wingdings" w:hAnsi="Wingdings" w:hint="default"/>
+        <w:rFonts w:hint="default" w:ascii="Wingdings" w:hAnsi="Wingdings"/>
         <w:sz w:val="20"/>
       </w:rPr>
     </w:lvl>
-    <w:lvl w:ilvl="3" w:tentative="1">
+    <w:lvl w:ilvl="3" w:tentative="0">
       <w:start w:val="1"/>
       <w:numFmt w:val="bullet"/>
       <w:lvlText w:val=""/>
       <w:lvlJc w:val="left"/>
       <w:pPr>
         <w:tabs>
-          <w:tab w:val="num" w:pos="2880"/>
+          <w:tab w:val="left" w:pos="2880"/>
         </w:tabs>
         <w:ind w:left="2880" w:hanging="360"/>
       </w:pPr>
       <w:rPr>
-        <w:rFonts w:ascii="Wingdings" w:hAnsi="Wingdings" w:hint="default"/>
+        <w:rFonts w:hint="default" w:ascii="Wingdings" w:hAnsi="Wingdings"/>
         <w:sz w:val="20"/>
       </w:rPr>
     </w:lvl>
-    <w:lvl w:ilvl="4" w:tentative="1">
+    <w:lvl w:ilvl="4" w:tentative="0">
       <w:start w:val="1"/>
       <w:numFmt w:val="bullet"/>
       <w:lvlText w:val=""/>
       <w:lvlJc w:val="left"/>
       <w:pPr>
         <w:tabs>
-          <w:tab w:val="num" w:pos="3600"/>
+          <w:tab w:val="left" w:pos="3600"/>
         </w:tabs>
         <w:ind w:left="3600" w:hanging="360"/>
       </w:pPr>
       <w:rPr>
-        <w:rFonts w:ascii="Wingdings" w:hAnsi="Wingdings" w:hint="default"/>
+        <w:rFonts w:hint="default" w:ascii="Wingdings" w:hAnsi="Wingdings"/>
         <w:sz w:val="20"/>
       </w:rPr>
     </w:lvl>
-    <w:lvl w:ilvl="5" w:tentative="1">
+    <w:lvl w:ilvl="5" w:tentative="0">
       <w:start w:val="1"/>
       <w:numFmt w:val="bullet"/>
       <w:lvlText w:val=""/>
       <w:lvlJc w:val="left"/>
       <w:pPr>
         <w:tabs>
-          <w:tab w:val="num" w:pos="4320"/>
+          <w:tab w:val="left" w:pos="4320"/>
         </w:tabs>
         <w:ind w:left="4320" w:hanging="360"/>
       </w:pPr>
       <w:rPr>
-        <w:rFonts w:ascii="Wingdings" w:hAnsi="Wingdings" w:hint="default"/>
+        <w:rFonts w:hint="default" w:ascii="Wingdings" w:hAnsi="Wingdings"/>
         <w:sz w:val="20"/>
       </w:rPr>
     </w:lvl>
-    <w:lvl w:ilvl="6" w:tentative="1">
+    <w:lvl w:ilvl="6" w:tentative="0">
       <w:start w:val="1"/>
       <w:numFmt w:val="bullet"/>
       <w:lvlText w:val=""/>
       <w:lvlJc w:val="left"/>
       <w:pPr>
         <w:tabs>
-          <w:tab w:val="num" w:pos="5040"/>
+          <w:tab w:val="left" w:pos="5040"/>
         </w:tabs>
         <w:ind w:left="5040" w:hanging="360"/>
       </w:pPr>
       <w:rPr>
-        <w:rFonts w:ascii="Wingdings" w:hAnsi="Wingdings" w:hint="default"/>
+        <w:rFonts w:hint="default" w:ascii="Wingdings" w:hAnsi="Wingdings"/>
         <w:sz w:val="20"/>
       </w:rPr>
     </w:lvl>
-    <w:lvl w:ilvl="7" w:tentative="1">
+    <w:lvl w:ilvl="7" w:tentative="0">
       <w:start w:val="1"/>
       <w:numFmt w:val="bullet"/>
       <w:lvlText w:val=""/>
       <w:lvlJc w:val="left"/>
       <w:pPr>
         <w:tabs>
-          <w:tab w:val="num" w:pos="5760"/>
+          <w:tab w:val="left" w:pos="5760"/>
         </w:tabs>
         <w:ind w:left="5760" w:hanging="360"/>
       </w:pPr>
       <w:rPr>
-        <w:rFonts w:ascii="Wingdings" w:hAnsi="Wingdings" w:hint="default"/>
+        <w:rFonts w:hint="default" w:ascii="Wingdings" w:hAnsi="Wingdings"/>
         <w:sz w:val="20"/>
       </w:rPr>
     </w:lvl>
-    <w:lvl w:ilvl="8" w:tentative="1">
+    <w:lvl w:ilvl="8" w:tentative="0">
       <w:start w:val="1"/>
       <w:numFmt w:val="bullet"/>
       <w:lvlText w:val=""/>
       <w:lvlJc w:val="left"/>
       <w:pPr>
         <w:tabs>
-          <w:tab w:val="num" w:pos="6480"/>
+          <w:tab w:val="left" w:pos="6480"/>
         </w:tabs>
         <w:ind w:left="6480" w:hanging="360"/>
       </w:pPr>
       <w:rPr>
-        <w:rFonts w:ascii="Wingdings" w:hAnsi="Wingdings" w:hint="default"/>
+        <w:rFonts w:hint="default" w:ascii="Wingdings" w:hAnsi="Wingdings"/>
         <w:sz w:val="20"/>
       </w:rPr>
     </w:lvl>
   </w:abstractNum>
-  <w:num w:numId="1" w16cid:durableId="660693530">
+  <w:num w:numId="1">
     <w:abstractNumId w:val="1"/>
   </w:num>
-  <w:num w:numId="2" w16cid:durableId="1176531208">
+  <w:num w:numId="2">
     <w:abstractNumId w:val="0"/>
   </w:num>
-  <w:num w:numId="3" w16cid:durableId="1744176788">
+  <w:num w:numId="3">
     <w:abstractNumId w:val="2"/>
   </w:num>
-  <w:num w:numId="4" w16cid:durableId="1769108953">
+  <w:num w:numId="4">
     <w:abstractNumId w:val="3"/>
   </w:num>
 </w:numbering>
 </file>
 
 <file path=word/styles.xml><?xml version="1.0" encoding="utf-8"?>
-<w:styles xmlns:mc="http://schemas.openxmlformats.org/markup-compatibility/2006" xmlns:r="http://schemas.openxmlformats.org/officeDocument/2006/relationships" xmlns:w="http://schemas.openxmlformats.org/wordprocessingml/2006/main" xmlns:w14="http://schemas.microsoft.com/office/word/2010/wordml" xmlns:w15="http://schemas.microsoft.com/office/word/2012/wordml" xmlns:w16cex="http://schemas.microsoft.com/office/word/2018/wordml/cex" xmlns:w16cid="http://schemas.microsoft.com/office/word/2016/wordml/cid" xmlns:w16="http://schemas.microsoft.com/office/word/2018/wordml" xmlns:w16du="http://schemas.microsoft.com/office/word/2023/wordml/word16du" xmlns:w16sdtdh="http://schemas.microsoft.com/office/word/2020/wordml/sdtdatahash" xmlns:w16se="http://schemas.microsoft.com/office/word/2015/wordml/symex" mc:Ignorable="w14 w15 w16se w16cid w16 w16cex w16sdtdh w16du">
+<w:styles xmlns:mc="http://schemas.openxmlformats.org/markup-compatibility/2006" xmlns:o="urn:schemas-microsoft-com:office:office" xmlns:r="http://schemas.openxmlformats.org/officeDocument/2006/relationships" xmlns:m="http://schemas.openxmlformats.org/officeDocument/2006/math" xmlns:v="urn:schemas-microsoft-com:vml" xmlns:w="http://schemas.openxmlformats.org/wordprocessingml/2006/main" xmlns:w14="http://schemas.microsoft.com/office/word/2010/wordml" xmlns:w10="urn:schemas-microsoft-com:office:word" xmlns:sl="http://schemas.openxmlformats.org/schemaLibrary/2006/main" xmlns:wpsCustomData="http://www.wps.cn/officeDocument/2013/wpsCustomData" mc:Ignorable="w14">
   <w:docDefaults>
     <w:rPrDefault>
       <w:rPr>
-        <w:rFonts w:ascii="Times New Roman" w:eastAsia="SimSun" w:hAnsi="Times New Roman" w:cs="Times New Roman"/>
-        <w:lang w:val="vi-VN" w:eastAsia="vi-VN" w:bidi="ar-SA"/>
+        <w:rFonts w:ascii="Times New Roman" w:hAnsi="Times New Roman" w:eastAsia="SimSun" w:cs="Times New Roman"/>
       </w:rPr>
     </w:rPrDefault>
     <w:pPrDefault/>
   </w:docDefaults>
-  <w:latentStyles w:defLockedState="0" w:defUIPriority="0" w:defSemiHidden="0" w:defUnhideWhenUsed="0" w:defQFormat="0" w:count="376">
-    <w:lsdException w:name="Normal" w:qFormat="1"/>
-    <w:lsdException w:name="heading 1" w:qFormat="1"/>
-    <w:lsdException w:name="heading 2" w:semiHidden="1" w:unhideWhenUsed="1" w:qFormat="1"/>
-    <w:lsdException w:name="heading 3" w:semiHidden="1" w:unhideWhenUsed="1" w:qFormat="1"/>
-    <w:lsdException w:name="heading 4" w:semiHidden="1" w:unhideWhenUsed="1" w:qFormat="1"/>
-    <w:lsdException w:name="heading 5" w:semiHidden="1" w:unhideWhenUsed="1" w:qFormat="1"/>
-    <w:lsdException w:name="heading 6" w:semiHidden="1" w:unhideWhenUsed="1" w:qFormat="1"/>
-    <w:lsdException w:name="heading 7" w:semiHidden="1" w:unhideWhenUsed="1" w:qFormat="1"/>
-    <w:lsdException w:name="heading 8" w:semiHidden="1" w:unhideWhenUsed="1" w:qFormat="1"/>
-    <w:lsdException w:name="heading 9" w:semiHidden="1" w:unhideWhenUsed="1" w:qFormat="1"/>
-    <w:lsdException w:name="caption" w:semiHidden="1" w:unhideWhenUsed="1" w:qFormat="1"/>
-    <w:lsdException w:name="Title" w:qFormat="1"/>
-    <w:lsdException w:name="Default Paragraph Font" w:semiHidden="1" w:uiPriority="1" w:unhideWhenUsed="1"/>
-    <w:lsdException w:name="Subtitle" w:qFormat="1"/>
-    <w:lsdException w:name="Strong" w:uiPriority="22" w:qFormat="1"/>
-    <w:lsdException w:name="Emphasis" w:qFormat="1"/>
-    <w:lsdException w:name="HTML Top of Form" w:semiHidden="1" w:uiPriority="99" w:unhideWhenUsed="1"/>
-    <w:lsdException w:name="HTML Bottom of Form" w:semiHidden="1" w:uiPriority="99" w:unhideWhenUsed="1"/>
-    <w:lsdException w:name="Normal (Web)" w:uiPriority="99" w:qFormat="1"/>
-    <w:lsdException w:name="Normal Table" w:semiHidden="1" w:uiPriority="99" w:unhideWhenUsed="1"/>
-    <w:lsdException w:name="No List" w:semiHidden="1" w:uiPriority="99" w:unhideWhenUsed="1"/>
-    <w:lsdException w:name="Outline List 1" w:semiHidden="1" w:uiPriority="99" w:unhideWhenUsed="1"/>
-    <w:lsdException w:name="Outline List 2" w:semiHidden="1" w:uiPriority="99" w:unhideWhenUsed="1"/>
-    <w:lsdException w:name="Outline List 3" w:semiHidden="1" w:uiPriority="99" w:unhideWhenUsed="1"/>
-    <w:lsdException w:name="Table Simple 1" w:semiHidden="1" w:unhideWhenUsed="1"/>
-    <w:lsdException w:name="Table Simple 2" w:semiHidden="1" w:unhideWhenUsed="1"/>
-    <w:lsdException w:name="Table Simple 3" w:semiHidden="1" w:unhideWhenUsed="1"/>
-    <w:lsdException w:name="Table Classic 1" w:semiHidden="1" w:unhideWhenUsed="1"/>
-    <w:lsdException w:name="Table Classic 2" w:semiHidden="1" w:unhideWhenUsed="1"/>
-    <w:lsdException w:name="Table Classic 3" w:semiHidden="1" w:unhideWhenUsed="1"/>
-    <w:lsdException w:name="Table Classic 4" w:semiHidden="1" w:unhideWhenUsed="1"/>
-    <w:lsdException w:name="Table Colorful 1" w:semiHidden="1" w:unhideWhenUsed="1"/>
-    <w:lsdException w:name="Table Colorful 2" w:semiHidden="1" w:unhideWhenUsed="1"/>
-    <w:lsdException w:name="Table Colorful 3" w:semiHidden="1" w:unhideWhenUsed="1"/>
-    <w:lsdException w:name="Table Columns 1" w:semiHidden="1" w:unhideWhenUsed="1"/>
-    <w:lsdException w:name="Table Columns 2" w:semiHidden="1" w:unhideWhenUsed="1"/>
-    <w:lsdException w:name="Table Columns 3" w:semiHidden="1" w:unhideWhenUsed="1"/>
-    <w:lsdException w:name="Table Columns 4" w:semiHidden="1" w:unhideWhenUsed="1"/>
-    <w:lsdException w:name="Table Columns 5" w:semiHidden="1" w:unhideWhenUsed="1"/>
-    <w:lsdException w:name="Table Grid 1" w:semiHidden="1" w:unhideWhenUsed="1"/>
-    <w:lsdException w:name="Table Grid 2" w:semiHidden="1" w:unhideWhenUsed="1"/>
-    <w:lsdException w:name="Table Grid 3" w:semiHidden="1" w:unhideWhenUsed="1"/>
-    <w:lsdException w:name="Table Grid 4" w:semiHidden="1" w:unhideWhenUsed="1"/>
-    <w:lsdException w:name="Table Grid 5" w:semiHidden="1" w:unhideWhenUsed="1"/>
-    <w:lsdException w:name="Table Grid 6" w:semiHidden="1" w:unhideWhenUsed="1"/>
-    <w:lsdException w:name="Table Grid 7" w:semiHidden="1" w:unhideWhenUsed="1"/>
-    <w:lsdException w:name="Table Grid 8" w:semiHidden="1" w:unhideWhenUsed="1"/>
-    <w:lsdException w:name="Table List 1" w:semiHidden="1" w:unhideWhenUsed="1"/>
-    <w:lsdException w:name="Table List 2" w:semiHidden="1" w:unhideWhenUsed="1"/>
-    <w:lsdException w:name="Table List 3" w:semiHidden="1" w:unhideWhenUsed="1"/>
-    <w:lsdException w:name="Table List 4" w:semiHidden="1" w:unhideWhenUsed="1"/>
-    <w:lsdException w:name="Table List 5" w:semiHidden="1" w:unhideWhenUsed="1"/>
-    <w:lsdException w:name="Table List 6" w:semiHidden="1" w:unhideWhenUsed="1"/>
-    <w:lsdException w:name="Table List 7" w:semiHidden="1" w:unhideWhenUsed="1"/>
-    <w:lsdException w:name="Table List 8" w:semiHidden="1" w:unhideWhenUsed="1"/>
-    <w:lsdException w:name="Table 3D effects 1" w:semiHidden="1" w:unhideWhenUsed="1"/>
-    <w:lsdException w:name="Table 3D effects 2" w:semiHidden="1" w:unhideWhenUsed="1"/>
-    <w:lsdException w:name="Table 3D effects 3" w:semiHidden="1" w:unhideWhenUsed="1"/>
-    <w:lsdException w:name="Table Contemporary" w:semiHidden="1" w:unhideWhenUsed="1"/>
-    <w:lsdException w:name="Table Elegant" w:semiHidden="1" w:unhideWhenUsed="1"/>
-    <w:lsdException w:name="Table Professional" w:semiHidden="1" w:unhideWhenUsed="1"/>
-    <w:lsdException w:name="Table Subtle 1" w:semiHidden="1" w:unhideWhenUsed="1"/>
-    <w:lsdException w:name="Table Subtle 2" w:semiHidden="1" w:unhideWhenUsed="1"/>
-    <w:lsdException w:name="Table Web 1" w:semiHidden="1" w:unhideWhenUsed="1"/>
-    <w:lsdException w:name="Table Web 2" w:semiHidden="1" w:unhideWhenUsed="1"/>
-    <w:lsdException w:name="Table Web 3" w:semiHidden="1" w:unhideWhenUsed="1"/>
-    <w:lsdException w:name="Table Theme" w:semiHidden="1" w:unhideWhenUsed="1"/>
-    <w:lsdException w:name="Placeholder Text" w:semiHidden="1" w:uiPriority="99" w:unhideWhenUsed="1"/>
-    <w:lsdException w:name="No Spacing" w:semiHidden="1" w:uiPriority="99" w:unhideWhenUsed="1"/>
-    <w:lsdException w:name="Light Shading" w:uiPriority="60"/>
-    <w:lsdException w:name="Light List" w:uiPriority="61"/>
-    <w:lsdException w:name="Light Grid" w:uiPriority="62"/>
-    <w:lsdException w:name="Medium Shading 1" w:uiPriority="63"/>
-    <w:lsdException w:name="Medium Shading 2" w:uiPriority="64"/>
-    <w:lsdException w:name="Medium List 1" w:uiPriority="65"/>
-    <w:lsdException w:name="Medium List 2" w:uiPriority="66"/>
-    <w:lsdException w:name="Medium Grid 1" w:uiPriority="67"/>
-    <w:lsdException w:name="Medium Grid 2" w:uiPriority="68"/>
-    <w:lsdException w:name="Medium Grid 3" w:uiPriority="69"/>
-    <w:lsdException w:name="Dark List" w:uiPriority="70"/>
-    <w:lsdException w:name="Colorful Shading" w:uiPriority="71"/>
-    <w:lsdException w:name="Colorful List" w:uiPriority="72"/>
-    <w:lsdException w:name="Colorful Grid" w:uiPriority="73"/>
-    <w:lsdException w:name="Light Shading Accent 1" w:uiPriority="60"/>
-    <w:lsdException w:name="Light List Accent 1" w:uiPriority="61"/>
-    <w:lsdException w:name="Light Grid Accent 1" w:uiPriority="62"/>
-    <w:lsdException w:name="Medium Shading 1 Accent 1" w:uiPriority="63"/>
-    <w:lsdException w:name="Medium Shading 2 Accent 1" w:uiPriority="64"/>
-    <w:lsdException w:name="Medium List 1 Accent 1" w:uiPriority="65"/>
-    <w:lsdException w:name="Revision" w:semiHidden="1" w:uiPriority="99" w:unhideWhenUsed="1"/>
-    <w:lsdException w:name="List Paragraph" w:uiPriority="99" w:unhideWhenUsed="1" w:qFormat="1"/>
-    <w:lsdException w:name="Quote" w:semiHidden="1" w:uiPriority="99" w:unhideWhenUsed="1"/>
-    <w:lsdException w:name="Intense Quote" w:semiHidden="1" w:uiPriority="99" w:unhideWhenUsed="1"/>
-    <w:lsdException w:name="Medium List 2 Accent 1" w:uiPriority="66"/>
-    <w:lsdException w:name="Medium Grid 1 Accent 1" w:uiPriority="67"/>
-    <w:lsdException w:name="Medium Grid 2 Accent 1" w:uiPriority="68"/>
-    <w:lsdException w:name="Medium Grid 3 Accent 1" w:uiPriority="69"/>
-    <w:lsdException w:name="Dark List Accent 1" w:uiPriority="70"/>
-    <w:lsdException w:name="Colorful Shading Accent 1" w:uiPriority="71"/>
-    <w:lsdException w:name="Colorful List Accent 1" w:uiPriority="72"/>
-    <w:lsdException w:name="Colorful Grid Accent 1" w:uiPriority="73"/>
-    <w:lsdException w:name="Light Shading Accent 2" w:uiPriority="60"/>
-    <w:lsdException w:name="Light List Accent 2" w:uiPriority="61"/>
-    <w:lsdException w:name="Light Grid Accent 2" w:uiPriority="62"/>
-    <w:lsdException w:name="Medium Shading 1 Accent 2" w:uiPriority="63"/>
-    <w:lsdException w:name="Medium Shading 2 Accent 2" w:uiPriority="64"/>
-    <w:lsdException w:name="Medium List 1 Accent 2" w:uiPriority="65"/>
-    <w:lsdException w:name="Medium List 2 Accent 2" w:uiPriority="66"/>
-    <w:lsdException w:name="Medium Grid 1 Accent 2" w:uiPriority="67"/>
-    <w:lsdException w:name="Medium Grid 2 Accent 2" w:uiPriority="68"/>
-    <w:lsdException w:name="Medium Grid 3 Accent 2" w:uiPriority="69"/>
-    <w:lsdException w:name="Dark List Accent 2" w:uiPriority="70"/>
-    <w:lsdException w:name="Colorful Shading Accent 2" w:uiPriority="71"/>
-    <w:lsdException w:name="Colorful List Accent 2" w:uiPriority="72"/>
-    <w:lsdException w:name="Colorful Grid Accent 2" w:uiPriority="73"/>
-    <w:lsdException w:name="Light Shading Accent 3" w:uiPriority="60"/>
-    <w:lsdException w:name="Light List Accent 3" w:uiPriority="61"/>
-    <w:lsdException w:name="Light Grid Accent 3" w:uiPriority="62"/>
-    <w:lsdException w:name="Medium Shading 1 Accent 3" w:uiPriority="63"/>
-    <w:lsdException w:name="Medium Shading 2 Accent 3" w:uiPriority="64"/>
-    <w:lsdException w:name="Medium List 1 Accent 3" w:uiPriority="65"/>
-    <w:lsdException w:name="Medium List 2 Accent 3" w:uiPriority="66"/>
-    <w:lsdException w:name="Medium Grid 1 Accent 3" w:uiPriority="67"/>
-    <w:lsdException w:name="Medium Grid 2 Accent 3" w:uiPriority="68"/>
-    <w:lsdException w:name="Medium Grid 3 Accent 3" w:uiPriority="69"/>
-    <w:lsdException w:name="Dark List Accent 3" w:uiPriority="70"/>
-    <w:lsdException w:name="Colorful Shading Accent 3" w:uiPriority="71"/>
-    <w:lsdException w:name="Colorful List Accent 3" w:uiPriority="72"/>
-    <w:lsdException w:name="Colorful Grid Accent 3" w:uiPriority="73"/>
-    <w:lsdException w:name="Light Shading Accent 4" w:uiPriority="60"/>
-    <w:lsdException w:name="Light List Accent 4" w:uiPriority="61"/>
-    <w:lsdException w:name="Light Grid Accent 4" w:uiPriority="62"/>
-    <w:lsdException w:name="Medium Shading 1 Accent 4" w:uiPriority="63"/>
-    <w:lsdException w:name="Medium Shading 2 Accent 4" w:uiPriority="64"/>
-    <w:lsdException w:name="Medium List 1 Accent 4" w:uiPriority="65"/>
-    <w:lsdException w:name="Medium List 2 Accent 4" w:uiPriority="66"/>
-    <w:lsdException w:name="Medium Grid 1 Accent 4" w:uiPriority="67"/>
-    <w:lsdException w:name="Medium Grid 2 Accent 4" w:uiPriority="68"/>
-    <w:lsdException w:name="Medium Grid 3 Accent 4" w:uiPriority="69"/>
-    <w:lsdException w:name="Dark List Accent 4" w:uiPriority="70"/>
-    <w:lsdException w:name="Colorful Shading Accent 4" w:uiPriority="71"/>
-    <w:lsdException w:name="Colorful List Accent 4" w:uiPriority="72"/>
-    <w:lsdException w:name="Colorful Grid Accent 4" w:uiPriority="73"/>
-    <w:lsdException w:name="Light Shading Accent 5" w:uiPriority="60"/>
-    <w:lsdException w:name="Light List Accent 5" w:uiPriority="61"/>
-    <w:lsdException w:name="Light Grid Accent 5" w:uiPriority="62"/>
-    <w:lsdException w:name="Medium Shading 1 Accent 5" w:uiPriority="63"/>
-    <w:lsdException w:name="Medium Shading 2 Accent 5" w:uiPriority="64"/>
-    <w:lsdException w:name="Medium List 1 Accent 5" w:uiPriority="65"/>
-    <w:lsdException w:name="Medium List 2 Accent 5" w:uiPriority="66"/>
-    <w:lsdException w:name="Medium Grid 1 Accent 5" w:uiPriority="67"/>
-    <w:lsdException w:name="Medium Grid 2 Accent 5" w:uiPriority="68"/>
-    <w:lsdException w:name="Medium Grid 3 Accent 5" w:uiPriority="69"/>
-    <w:lsdException w:name="Dark List Accent 5" w:uiPriority="70"/>
-    <w:lsdException w:name="Colorful Shading Accent 5" w:uiPriority="71"/>
-    <w:lsdException w:name="Colorful List Accent 5" w:uiPriority="72"/>
-    <w:lsdException w:name="Colorful Grid Accent 5" w:uiPriority="73"/>
-    <w:lsdException w:name="Light Shading Accent 6" w:uiPriority="60"/>
-    <w:lsdException w:name="Light List Accent 6" w:uiPriority="61"/>
-    <w:lsdException w:name="Light Grid Accent 6" w:uiPriority="62"/>
-    <w:lsdException w:name="Medium Shading 1 Accent 6" w:uiPriority="63"/>
-    <w:lsdException w:name="Medium Shading 2 Accent 6" w:uiPriority="64"/>
-    <w:lsdException w:name="Medium List 1 Accent 6" w:uiPriority="65"/>
-    <w:lsdException w:name="Medium List 2 Accent 6" w:uiPriority="66"/>
-    <w:lsdException w:name="Medium Grid 1 Accent 6" w:uiPriority="67"/>
-    <w:lsdException w:name="Medium Grid 2 Accent 6" w:uiPriority="68"/>
-    <w:lsdException w:name="Medium Grid 3 Accent 6" w:uiPriority="69"/>
-    <w:lsdException w:name="Dark List Accent 6" w:uiPriority="70"/>
-    <w:lsdException w:name="Colorful Shading Accent 6" w:uiPriority="71"/>
-    <w:lsdException w:name="Colorful List Accent 6" w:uiPriority="72"/>
-    <w:lsdException w:name="Colorful Grid Accent 6" w:uiPriority="73"/>
-    <w:lsdException w:name="Subtle Emphasis" w:uiPriority="19" w:qFormat="1"/>
-    <w:lsdException w:name="Intense Emphasis" w:uiPriority="21" w:qFormat="1"/>
-    <w:lsdException w:name="Subtle Reference" w:uiPriority="31" w:qFormat="1"/>
-    <w:lsdException w:name="Intense Reference" w:uiPriority="32" w:qFormat="1"/>
-    <w:lsdException w:name="Book Title" w:uiPriority="33" w:qFormat="1"/>
-    <w:lsdException w:name="Bibliography" w:semiHidden="1" w:uiPriority="37" w:unhideWhenUsed="1"/>
-    <w:lsdException w:name="TOC Heading" w:semiHidden="1" w:uiPriority="39" w:unhideWhenUsed="1" w:qFormat="1"/>
-    <w:lsdException w:name="Plain Table 1" w:uiPriority="41"/>
-    <w:lsdException w:name="Plain Table 2" w:uiPriority="42"/>
-    <w:lsdException w:name="Plain Table 3" w:uiPriority="43"/>
-    <w:lsdException w:name="Plain Table 4" w:uiPriority="44"/>
-    <w:lsdException w:name="Plain Table 5" w:uiPriority="45"/>
-    <w:lsdException w:name="Grid Table Light" w:uiPriority="40"/>
-    <w:lsdException w:name="Grid Table 1 Light" w:uiPriority="46"/>
-    <w:lsdException w:name="Grid Table 2" w:uiPriority="47"/>
-    <w:lsdException w:name="Grid Table 3" w:uiPriority="48"/>
-    <w:lsdException w:name="Grid Table 4" w:uiPriority="49"/>
-    <w:lsdException w:name="Grid Table 5 Dark" w:uiPriority="50"/>
-    <w:lsdException w:name="Grid Table 6 Colorful" w:uiPriority="51"/>
-    <w:lsdException w:name="Grid Table 7 Colorful" w:uiPriority="52"/>
-    <w:lsdException w:name="Grid Table 1 Light Accent 1" w:uiPriority="46"/>
-    <w:lsdException w:name="Grid Table 2 Accent 1" w:uiPriority="47"/>
-    <w:lsdException w:name="Grid Table 3 Accent 1" w:uiPriority="48"/>
-    <w:lsdException w:name="Grid Table 4 Accent 1" w:uiPriority="49"/>
-    <w:lsdException w:name="Grid Table 5 Dark Accent 1" w:uiPriority="50"/>
-    <w:lsdException w:name="Grid Table 6 Colorful Accent 1" w:uiPriority="51"/>
-    <w:lsdException w:name="Grid Table 7 Colorful Accent 1" w:uiPriority="52"/>
-    <w:lsdException w:name="Grid Table 1 Light Accent 2" w:uiPriority="46"/>
-    <w:lsdException w:name="Grid Table 2 Accent 2" w:uiPriority="47"/>
-    <w:lsdException w:name="Grid Table 3 Accent 2" w:uiPriority="48"/>
-    <w:lsdException w:name="Grid Table 4 Accent 2" w:uiPriority="49"/>
-    <w:lsdException w:name="Grid Table 5 Dark Accent 2" w:uiPriority="50"/>
-    <w:lsdException w:name="Grid Table 6 Colorful Accent 2" w:uiPriority="51"/>
-    <w:lsdException w:name="Grid Table 7 Colorful Accent 2" w:uiPriority="52"/>
-    <w:lsdException w:name="Grid Table 1 Light Accent 3" w:uiPriority="46"/>
-    <w:lsdException w:name="Grid Table 2 Accent 3" w:uiPriority="47"/>
-    <w:lsdException w:name="Grid Table 3 Accent 3" w:uiPriority="48"/>
-    <w:lsdException w:name="Grid Table 4 Accent 3" w:uiPriority="49"/>
-    <w:lsdException w:name="Grid Table 5 Dark Accent 3" w:uiPriority="50"/>
-    <w:lsdException w:name="Grid Table 6 Colorful Accent 3" w:uiPriority="51"/>
-    <w:lsdException w:name="Grid Table 7 Colorful Accent 3" w:uiPriority="52"/>
-    <w:lsdException w:name="Grid Table 1 Light Accent 4" w:uiPriority="46"/>
-    <w:lsdException w:name="Grid Table 2 Accent 4" w:uiPriority="47"/>
-    <w:lsdException w:name="Grid Table 3 Accent 4" w:uiPriority="48"/>
-    <w:lsdException w:name="Grid Table 4 Accent 4" w:uiPriority="49"/>
-    <w:lsdException w:name="Grid Table 5 Dark Accent 4" w:uiPriority="50"/>
-    <w:lsdException w:name="Grid Table 6 Colorful Accent 4" w:uiPriority="51"/>
-    <w:lsdException w:name="Grid Table 7 Colorful Accent 4" w:uiPriority="52"/>
-    <w:lsdException w:name="Grid Table 1 Light Accent 5" w:uiPriority="46"/>
-    <w:lsdException w:name="Grid Table 2 Accent 5" w:uiPriority="47"/>
-    <w:lsdException w:name="Grid Table 3 Accent 5" w:uiPriority="48"/>
-    <w:lsdException w:name="Grid Table 4 Accent 5" w:uiPriority="49"/>
-    <w:lsdException w:name="Grid Table 5 Dark Accent 5" w:uiPriority="50"/>
-    <w:lsdException w:name="Grid Table 6 Colorful Accent 5" w:uiPriority="51"/>
-    <w:lsdException w:name="Grid Table 7 Colorful Accent 5" w:uiPriority="52"/>
-    <w:lsdException w:name="Grid Table 1 Light Accent 6" w:uiPriority="46"/>
-    <w:lsdException w:name="Grid Table 2 Accent 6" w:uiPriority="47"/>
-    <w:lsdException w:name="Grid Table 3 Accent 6" w:uiPriority="48"/>
-    <w:lsdException w:name="Grid Table 4 Accent 6" w:uiPriority="49"/>
-    <w:lsdException w:name="Grid Table 5 Dark Accent 6" w:uiPriority="50"/>
-    <w:lsdException w:name="Grid Table 6 Colorful Accent 6" w:uiPriority="51"/>
-    <w:lsdException w:name="Grid Table 7 Colorful Accent 6" w:uiPriority="52"/>
-    <w:lsdException w:name="List Table 1 Light" w:uiPriority="46"/>
-    <w:lsdException w:name="List Table 2" w:uiPriority="47"/>
-    <w:lsdException w:name="List Table 3" w:uiPriority="48"/>
-    <w:lsdException w:name="List Table 4" w:uiPriority="49"/>
-    <w:lsdException w:name="List Table 5 Dark" w:uiPriority="50"/>
-    <w:lsdException w:name="List Table 6 Colorful" w:uiPriority="51"/>
-    <w:lsdException w:name="List Table 7 Colorful" w:uiPriority="52"/>
-    <w:lsdException w:name="List Table 1 Light Accent 1" w:uiPriority="46"/>
-    <w:lsdException w:name="List Table 2 Accent 1" w:uiPriority="47"/>
-    <w:lsdException w:name="List Table 3 Accent 1" w:uiPriority="48"/>
-    <w:lsdException w:name="List Table 4 Accent 1" w:uiPriority="49"/>
-    <w:lsdException w:name="List Table 5 Dark Accent 1" w:uiPriority="50"/>
-    <w:lsdException w:name="List Table 6 Colorful Accent 1" w:uiPriority="51"/>
-    <w:lsdException w:name="List Table 7 Colorful Accent 1" w:uiPriority="52"/>
-    <w:lsdException w:name="List Table 1 Light Accent 2" w:uiPriority="46"/>
-    <w:lsdException w:name="List Table 2 Accent 2" w:uiPriority="47"/>
-    <w:lsdException w:name="List Table 3 Accent 2" w:uiPriority="48"/>
-    <w:lsdException w:name="List Table 4 Accent 2" w:uiPriority="49"/>
-    <w:lsdException w:name="List Table 5 Dark Accent 2" w:uiPriority="50"/>
-    <w:lsdException w:name="List Table 6 Colorful Accent 2" w:uiPriority="51"/>
-    <w:lsdException w:name="List Table 7 Colorful Accent 2" w:uiPriority="52"/>
-    <w:lsdException w:name="List Table 1 Light Accent 3" w:uiPriority="46"/>
-    <w:lsdException w:name="List Table 2 Accent 3" w:uiPriority="47"/>
-    <w:lsdException w:name="List Table 3 Accent 3" w:uiPriority="48"/>
-    <w:lsdException w:name="List Table 4 Accent 3" w:uiPriority="49"/>
-    <w:lsdException w:name="List Table 5 Dark Accent 3" w:uiPriority="50"/>
-    <w:lsdException w:name="List Table 6 Colorful Accent 3" w:uiPriority="51"/>
-    <w:lsdException w:name="List Table 7 Colorful Accent 3" w:uiPriority="52"/>
-    <w:lsdException w:name="List Table 1 Light Accent 4" w:uiPriority="46"/>
-    <w:lsdException w:name="List Table 2 Accent 4" w:uiPriority="47"/>
-    <w:lsdException w:name="List Table 3 Accent 4" w:uiPriority="48"/>
-    <w:lsdException w:name="List Table 4 Accent 4" w:uiPriority="49"/>
-    <w:lsdException w:name="List Table 5 Dark Accent 4" w:uiPriority="50"/>
-    <w:lsdException w:name="List Table 6 Colorful Accent 4" w:uiPriority="51"/>
-    <w:lsdException w:name="List Table 7 Colorful Accent 4" w:uiPriority="52"/>
-    <w:lsdException w:name="List Table 1 Light Accent 5" w:uiPriority="46"/>
-    <w:lsdException w:name="List Table 2 Accent 5" w:uiPriority="47"/>
-    <w:lsdException w:name="List Table 3 Accent 5" w:uiPriority="48"/>
-    <w:lsdException w:name="List Table 4 Accent 5" w:uiPriority="49"/>
-    <w:lsdException w:name="List Table 5 Dark Accent 5" w:uiPriority="50"/>
-    <w:lsdException w:name="List Table 6 Colorful Accent 5" w:uiPriority="51"/>
-    <w:lsdException w:name="List Table 7 Colorful Accent 5" w:uiPriority="52"/>
-    <w:lsdException w:name="List Table 1 Light Accent 6" w:uiPriority="46"/>
-    <w:lsdException w:name="List Table 2 Accent 6" w:uiPriority="47"/>
-    <w:lsdException w:name="List Table 3 Accent 6" w:uiPriority="48"/>
-    <w:lsdException w:name="List Table 4 Accent 6" w:uiPriority="49"/>
-    <w:lsdException w:name="List Table 5 Dark Accent 6" w:uiPriority="50"/>
-    <w:lsdException w:name="List Table 6 Colorful Accent 6" w:uiPriority="51"/>
-    <w:lsdException w:name="List Table 7 Colorful Accent 6" w:uiPriority="52"/>
-    <w:lsdException w:name="Mention" w:semiHidden="1" w:uiPriority="99" w:unhideWhenUsed="1"/>
-    <w:lsdException w:name="Smart Hyperlink" w:semiHidden="1" w:uiPriority="99" w:unhideWhenUsed="1"/>
-    <w:lsdException w:name="Hashtag" w:semiHidden="1" w:uiPriority="99" w:unhideWhenUsed="1"/>
-    <w:lsdException w:name="Unresolved Mention" w:semiHidden="1" w:uiPriority="99" w:unhideWhenUsed="1"/>
-    <w:lsdException w:name="Smart Link" w:semiHidden="1" w:uiPriority="99" w:unhideWhenUsed="1"/>
+  <w:latentStyles w:count="260" w:defQFormat="0" w:defUnhideWhenUsed="1" w:defSemiHidden="1" w:defUIPriority="99" w:defLockedState="0">
+    <w:lsdException w:qFormat="1" w:unhideWhenUsed="0" w:uiPriority="0" w:semiHidden="0" w:name="Normal"/>
+    <w:lsdException w:qFormat="1" w:unhideWhenUsed="0" w:uiPriority="0" w:semiHidden="0" w:name="heading 1"/>
+    <w:lsdException w:qFormat="1" w:uiPriority="0" w:name="heading 2"/>
+    <w:lsdException w:qFormat="1" w:uiPriority="0" w:name="heading 3"/>
+    <w:lsdException w:qFormat="1" w:uiPriority="0" w:name="heading 4"/>
+    <w:lsdException w:qFormat="1" w:uiPriority="0" w:name="heading 5"/>
+    <w:lsdException w:qFormat="1" w:uiPriority="0" w:name="heading 6"/>
+    <w:lsdException w:qFormat="1" w:uiPriority="0" w:name="heading 7"/>
+    <w:lsdException w:qFormat="1" w:uiPriority="0" w:name="heading 8"/>
+    <w:lsdException w:qFormat="1" w:uiPriority="0" w:name="heading 9"/>
+    <w:lsdException w:unhideWhenUsed="0" w:uiPriority="0" w:semiHidden="0" w:name="index 1"/>
+    <w:lsdException w:unhideWhenUsed="0" w:uiPriority="0" w:semiHidden="0" w:name="index 2"/>
+    <w:lsdException w:unhideWhenUsed="0" w:uiPriority="0" w:semiHidden="0" w:name="index 3"/>
+    <w:lsdException w:unhideWhenUsed="0" w:uiPriority="0" w:semiHidden="0" w:name="index 4"/>
+    <w:lsdException w:unhideWhenUsed="0" w:uiPriority="0" w:semiHidden="0" w:name="index 5"/>
+    <w:lsdException w:unhideWhenUsed="0" w:uiPriority="0" w:semiHidden="0" w:name="index 6"/>
+    <w:lsdException w:unhideWhenUsed="0" w:uiPriority="0" w:semiHidden="0" w:name="index 7"/>
+    <w:lsdException w:unhideWhenUsed="0" w:uiPriority="0" w:semiHidden="0" w:name="index 8"/>
+    <w:lsdException w:unhideWhenUsed="0" w:uiPriority="0" w:semiHidden="0" w:name="index 9"/>
+    <w:lsdException w:unhideWhenUsed="0" w:uiPriority="0" w:semiHidden="0" w:name="toc 1"/>
+    <w:lsdException w:unhideWhenUsed="0" w:uiPriority="0" w:semiHidden="0" w:name="toc 2"/>
+    <w:lsdException w:unhideWhenUsed="0" w:uiPriority="0" w:semiHidden="0" w:name="toc 3"/>
+    <w:lsdException w:unhideWhenUsed="0" w:uiPriority="0" w:semiHidden="0" w:name="toc 4"/>
+    <w:lsdException w:unhideWhenUsed="0" w:uiPriority="0" w:semiHidden="0" w:name="toc 5"/>
+    <w:lsdException w:unhideWhenUsed="0" w:uiPriority="0" w:semiHidden="0" w:name="toc 6"/>
+    <w:lsdException w:unhideWhenUsed="0" w:uiPriority="0" w:semiHidden="0" w:name="toc 7"/>
+    <w:lsdException w:unhideWhenUsed="0" w:uiPriority="0" w:semiHidden="0" w:name="toc 8"/>
+    <w:lsdException w:unhideWhenUsed="0" w:uiPriority="0" w:semiHidden="0" w:name="toc 9"/>
+    <w:lsdException w:unhideWhenUsed="0" w:uiPriority="0" w:semiHidden="0" w:name="Normal Indent"/>
+    <w:lsdException w:unhideWhenUsed="0" w:uiPriority="0" w:semiHidden="0" w:name="footnote text"/>
+    <w:lsdException w:unhideWhenUsed="0" w:uiPriority="0" w:semiHidden="0" w:name="annotation text"/>
+    <w:lsdException w:unhideWhenUsed="0" w:uiPriority="0" w:semiHidden="0" w:name="header"/>
+    <w:lsdException w:unhideWhenUsed="0" w:uiPriority="0" w:semiHidden="0" w:name="footer"/>
+    <w:lsdException w:unhideWhenUsed="0" w:uiPriority="0" w:semiHidden="0" w:name="index heading"/>
+    <w:lsdException w:qFormat="1" w:uiPriority="0" w:name="caption"/>
+    <w:lsdException w:unhideWhenUsed="0" w:uiPriority="0" w:semiHidden="0" w:name="table of figures"/>
+    <w:lsdException w:unhideWhenUsed="0" w:uiPriority="0" w:semiHidden="0" w:name="envelope address"/>
+    <w:lsdException w:unhideWhenUsed="0" w:uiPriority="0" w:semiHidden="0" w:name="envelope return"/>
+    <w:lsdException w:unhideWhenUsed="0" w:uiPriority="0" w:semiHidden="0" w:name="footnote reference"/>
+    <w:lsdException w:unhideWhenUsed="0" w:uiPriority="0" w:semiHidden="0" w:name="annotation reference"/>
+    <w:lsdException w:unhideWhenUsed="0" w:uiPriority="0" w:semiHidden="0" w:name="line number"/>
+    <w:lsdException w:unhideWhenUsed="0" w:uiPriority="0" w:semiHidden="0" w:name="page number"/>
+    <w:lsdException w:unhideWhenUsed="0" w:uiPriority="0" w:semiHidden="0" w:name="endnote reference"/>
+    <w:lsdException w:unhideWhenUsed="0" w:uiPriority="0" w:semiHidden="0" w:name="endnote text"/>
+    <w:lsdException w:unhideWhenUsed="0" w:uiPriority="0" w:semiHidden="0" w:name="table of authorities"/>
+    <w:lsdException w:unhideWhenUsed="0" w:uiPriority="0" w:semiHidden="0" w:name="macro"/>
+    <w:lsdException w:unhideWhenUsed="0" w:uiPriority="0" w:semiHidden="0" w:name="toa heading"/>
+    <w:lsdException w:unhideWhenUsed="0" w:uiPriority="0" w:semiHidden="0" w:name="List"/>
+    <w:lsdException w:unhideWhenUsed="0" w:uiPriority="0" w:semiHidden="0" w:name="List Bullet"/>
+    <w:lsdException w:unhideWhenUsed="0" w:uiPriority="0" w:semiHidden="0" w:name="List Number"/>
+    <w:lsdException w:unhideWhenUsed="0" w:uiPriority="0" w:semiHidden="0" w:name="List 2"/>
+    <w:lsdException w:unhideWhenUsed="0" w:uiPriority="0" w:semiHidden="0" w:name="List 3"/>
+    <w:lsdException w:unhideWhenUsed="0" w:uiPriority="0" w:semiHidden="0" w:name="List 4"/>
+    <w:lsdException w:unhideWhenUsed="0" w:uiPriority="0" w:semiHidden="0" w:name="List 5"/>
+    <w:lsdException w:unhideWhenUsed="0" w:uiPriority="0" w:semiHidden="0" w:name="List Bullet 2"/>
+    <w:lsdException w:unhideWhenUsed="0" w:uiPriority="0" w:semiHidden="0" w:name="List Bullet 3"/>
+    <w:lsdException w:unhideWhenUsed="0" w:uiPriority="0" w:semiHidden="0" w:name="List Bullet 4"/>
+    <w:lsdException w:unhideWhenUsed="0" w:uiPriority="0" w:semiHidden="0" w:name="List Bullet 5"/>
+    <w:lsdException w:unhideWhenUsed="0" w:uiPriority="0" w:semiHidden="0" w:name="List Number 2"/>
+    <w:lsdException w:unhideWhenUsed="0" w:uiPriority="0" w:semiHidden="0" w:name="List Number 3"/>
+    <w:lsdException w:unhideWhenUsed="0" w:uiPriority="0" w:semiHidden="0" w:name="List Number 4"/>
+    <w:lsdException w:unhideWhenUsed="0" w:uiPriority="0" w:semiHidden="0" w:name="List Number 5"/>
+    <w:lsdException w:qFormat="1" w:unhideWhenUsed="0" w:uiPriority="0" w:semiHidden="0" w:name="Title"/>
+    <w:lsdException w:unhideWhenUsed="0" w:uiPriority="0" w:semiHidden="0" w:name="Closing"/>
+    <w:lsdException w:unhideWhenUsed="0" w:uiPriority="0" w:semiHidden="0" w:name="Signature"/>
+    <w:lsdException w:uiPriority="1" w:name="Default Paragraph Font"/>
+    <w:lsdException w:unhideWhenUsed="0" w:uiPriority="0" w:semiHidden="0" w:name="Body Text"/>
+    <w:lsdException w:unhideWhenUsed="0" w:uiPriority="0" w:semiHidden="0" w:name="Body Text Indent"/>
+    <w:lsdException w:unhideWhenUsed="0" w:uiPriority="0" w:semiHidden="0" w:name="List Continue"/>
+    <w:lsdException w:unhideWhenUsed="0" w:uiPriority="0" w:semiHidden="0" w:name="List Continue 2"/>
+    <w:lsdException w:unhideWhenUsed="0" w:uiPriority="0" w:semiHidden="0" w:name="List Continue 3"/>
+    <w:lsdException w:unhideWhenUsed="0" w:uiPriority="0" w:semiHidden="0" w:name="List Continue 4"/>
+    <w:lsdException w:unhideWhenUsed="0" w:uiPriority="0" w:semiHidden="0" w:name="List Continue 5"/>
+    <w:lsdException w:unhideWhenUsed="0" w:uiPriority="0" w:semiHidden="0" w:name="Message Header"/>
+    <w:lsdException w:qFormat="1" w:unhideWhenUsed="0" w:uiPriority="0" w:semiHidden="0" w:name="Subtitle"/>
+    <w:lsdException w:unhideWhenUsed="0" w:uiPriority="0" w:semiHidden="0" w:name="Salutation"/>
+    <w:lsdException w:unhideWhenUsed="0" w:uiPriority="0" w:semiHidden="0" w:name="Date"/>
+    <w:lsdException w:unhideWhenUsed="0" w:uiPriority="0" w:semiHidden="0" w:name="Body Text First Indent"/>
+    <w:lsdException w:unhideWhenUsed="0" w:uiPriority="0" w:semiHidden="0" w:name="Body Text First Indent 2"/>
+    <w:lsdException w:unhideWhenUsed="0" w:uiPriority="0" w:semiHidden="0" w:name="Note Heading"/>
+    <w:lsdException w:unhideWhenUsed="0" w:uiPriority="0" w:semiHidden="0" w:name="Body Text 2"/>
+    <w:lsdException w:unhideWhenUsed="0" w:uiPriority="0" w:semiHidden="0" w:name="Body Text 3"/>
+    <w:lsdException w:unhideWhenUsed="0" w:uiPriority="0" w:semiHidden="0" w:name="Body Text Indent 2"/>
+    <w:lsdException w:unhideWhenUsed="0" w:uiPriority="0" w:semiHidden="0" w:name="Body Text Indent 3"/>
+    <w:lsdException w:unhideWhenUsed="0" w:uiPriority="0" w:semiHidden="0" w:name="Block Text"/>
+    <w:lsdException w:unhideWhenUsed="0" w:uiPriority="0" w:semiHidden="0" w:name="Hyperlink"/>
+    <w:lsdException w:unhideWhenUsed="0" w:uiPriority="0" w:semiHidden="0" w:name="FollowedHyperlink"/>
+    <w:lsdException w:qFormat="1" w:unhideWhenUsed="0" w:uiPriority="22" w:semiHidden="0" w:name="Strong"/>
+    <w:lsdException w:qFormat="1" w:unhideWhenUsed="0" w:uiPriority="0" w:semiHidden="0" w:name="Emphasis"/>
+    <w:lsdException w:unhideWhenUsed="0" w:uiPriority="0" w:semiHidden="0" w:name="Document Map"/>
+    <w:lsdException w:unhideWhenUsed="0" w:uiPriority="0" w:semiHidden="0" w:name="Plain Text"/>
+    <w:lsdException w:unhideWhenUsed="0" w:uiPriority="0" w:semiHidden="0" w:name="E-mail Signature"/>
+    <w:lsdException w:qFormat="1" w:unhideWhenUsed="0" w:uiPriority="99" w:semiHidden="0" w:name="Normal (Web)"/>
+    <w:lsdException w:unhideWhenUsed="0" w:uiPriority="0" w:semiHidden="0" w:name="HTML Acronym"/>
+    <w:lsdException w:unhideWhenUsed="0" w:uiPriority="0" w:semiHidden="0" w:name="HTML Address"/>
+    <w:lsdException w:unhideWhenUsed="0" w:uiPriority="0" w:semiHidden="0" w:name="HTML Cite"/>
+    <w:lsdException w:unhideWhenUsed="0" w:uiPriority="0" w:semiHidden="0" w:name="HTML Code"/>
+    <w:lsdException w:unhideWhenUsed="0" w:uiPriority="0" w:semiHidden="0" w:name="HTML Definition"/>
+    <w:lsdException w:unhideWhenUsed="0" w:uiPriority="0" w:semiHidden="0" w:name="HTML Keyboard"/>
+    <w:lsdException w:unhideWhenUsed="0" w:uiPriority="0" w:semiHidden="0" w:name="HTML Preformatted"/>
+    <w:lsdException w:unhideWhenUsed="0" w:uiPriority="0" w:semiHidden="0" w:name="HTML Sample"/>
+    <w:lsdException w:unhideWhenUsed="0" w:uiPriority="0" w:semiHidden="0" w:name="HTML Typewriter"/>
+    <w:lsdException w:unhideWhenUsed="0" w:uiPriority="0" w:semiHidden="0" w:name="HTML Variable"/>
+    <w:lsdException w:uiPriority="99" w:name="Normal Table"/>
+    <w:lsdException w:unhideWhenUsed="0" w:uiPriority="0" w:semiHidden="0" w:name="annotation subject"/>
+    <w:lsdException w:uiPriority="0" w:name="Table Simple 1"/>
+    <w:lsdException w:uiPriority="0" w:name="Table Simple 2"/>
+    <w:lsdException w:uiPriority="0" w:name="Table Simple 3"/>
+    <w:lsdException w:uiPriority="0" w:name="Table Classic 1"/>
+    <w:lsdException w:uiPriority="0" w:name="Table Classic 2"/>
+    <w:lsdException w:uiPriority="0" w:name="Table Classic 3"/>
+    <w:lsdException w:uiPriority="0" w:name="Table Classic 4"/>
+    <w:lsdException w:uiPriority="0" w:name="Table Colorful 1"/>
+    <w:lsdException w:uiPriority="0" w:name="Table Colorful 2"/>
+    <w:lsdException w:uiPriority="0" w:name="Table Colorful 3"/>
+    <w:lsdException w:uiPriority="0" w:name="Table Columns 1"/>
+    <w:lsdException w:uiPriority="0" w:name="Table Columns 2"/>
+    <w:lsdException w:uiPriority="0" w:name="Table Columns 3"/>
+    <w:lsdException w:uiPriority="0" w:name="Table Columns 4"/>
+    <w:lsdException w:uiPriority="0" w:name="Table Columns 5"/>
+    <w:lsdException w:uiPriority="0" w:name="Table Grid 1"/>
+    <w:lsdException w:uiPriority="0" w:name="Table Grid 2"/>
+    <w:lsdException w:uiPriority="0" w:name="Table Grid 3"/>
+    <w:lsdException w:uiPriority="0" w:name="Table Grid 4"/>
+    <w:lsdException w:uiPriority="0" w:name="Table Grid 5"/>
+    <w:lsdException w:uiPriority="0" w:name="Table Grid 6"/>
+    <w:lsdException w:uiPriority="0" w:name="Table Grid 7"/>
+    <w:lsdException w:uiPriority="0" w:name="Table Grid 8"/>
+    <w:lsdException w:uiPriority="0" w:name="Table List 1"/>
+    <w:lsdException w:uiPriority="0" w:name="Table List 2"/>
+    <w:lsdException w:uiPriority="0" w:name="Table List 3"/>
+    <w:lsdException w:uiPriority="0" w:name="Table List 4"/>
+    <w:lsdException w:uiPriority="0" w:name="Table List 5"/>
+    <w:lsdException w:uiPriority="0" w:name="Table List 6"/>
+    <w:lsdException w:uiPriority="0" w:name="Table List 7"/>
+    <w:lsdException w:uiPriority="0" w:name="Table List 8"/>
+    <w:lsdException w:uiPriority="0" w:name="Table 3D effects 1"/>
+    <w:lsdException w:uiPriority="0" w:name="Table 3D effects 2"/>
+    <w:lsdException w:uiPriority="0" w:name="Table 3D effects 3"/>
+    <w:lsdException w:uiPriority="0" w:name="Table Contemporary"/>
+    <w:lsdException w:uiPriority="0" w:name="Table Elegant"/>
+    <w:lsdException w:uiPriority="0" w:name="Table Professional"/>
+    <w:lsdException w:uiPriority="0" w:name="Table Subtle 1"/>
+    <w:lsdException w:uiPriority="0" w:name="Table Subtle 2"/>
+    <w:lsdException w:uiPriority="0" w:name="Table Web 1"/>
+    <w:lsdException w:uiPriority="0" w:name="Table Web 2"/>
+    <w:lsdException w:uiPriority="0" w:name="Table Web 3"/>
+    <w:lsdException w:unhideWhenUsed="0" w:uiPriority="0" w:semiHidden="0" w:name="Balloon Text"/>
+    <w:lsdException w:unhideWhenUsed="0" w:uiPriority="0" w:semiHidden="0" w:name="Table Grid"/>
+    <w:lsdException w:uiPriority="0" w:name="Table Theme"/>
+    <w:lsdException w:unhideWhenUsed="0" w:uiPriority="60" w:semiHidden="0" w:name="Light Shading"/>
+    <w:lsdException w:unhideWhenUsed="0" w:uiPriority="61" w:semiHidden="0" w:name="Light List"/>
+    <w:lsdException w:unhideWhenUsed="0" w:uiPriority="62" w:semiHidden="0" w:name="Light Grid"/>
+    <w:lsdException w:unhideWhenUsed="0" w:uiPriority="63" w:semiHidden="0" w:name="Medium Shading 1"/>
+    <w:lsdException w:unhideWhenUsed="0" w:uiPriority="64" w:semiHidden="0" w:name="Medium Shading 2"/>
+    <w:lsdException w:unhideWhenUsed="0" w:uiPriority="65" w:semiHidden="0" w:name="Medium List 1"/>
+    <w:lsdException w:unhideWhenUsed="0" w:uiPriority="66" w:semiHidden="0" w:name="Medium List 2"/>
+    <w:lsdException w:unhideWhenUsed="0" w:uiPriority="67" w:semiHidden="0" w:name="Medium Grid 1"/>
+    <w:lsdException w:unhideWhenUsed="0" w:uiPriority="68" w:semiHidden="0" w:name="Medium Grid 2"/>
+    <w:lsdException w:unhideWhenUsed="0" w:uiPriority="69" w:semiHidden="0" w:name="Medium Grid 3"/>
+    <w:lsdException w:unhideWhenUsed="0" w:uiPriority="70" w:semiHidden="0" w:name="Dark List"/>
+    <w:lsdException w:unhideWhenUsed="0" w:uiPriority="71" w:semiHidden="0" w:name="Colorful Shading"/>
+    <w:lsdException w:unhideWhenUsed="0" w:uiPriority="72" w:semiHidden="0" w:name="Colorful List"/>
+    <w:lsdException w:unhideWhenUsed="0" w:uiPriority="73" w:semiHidden="0" w:name="Colorful Grid"/>
+    <w:lsdException w:unhideWhenUsed="0" w:uiPriority="60" w:semiHidden="0" w:name="Light Shading Accent 1"/>
+    <w:lsdException w:unhideWhenUsed="0" w:uiPriority="61" w:semiHidden="0" w:name="Light List Accent 1"/>
+    <w:lsdException w:unhideWhenUsed="0" w:uiPriority="62" w:semiHidden="0" w:name="Light Grid Accent 1"/>
+    <w:lsdException w:unhideWhenUsed="0" w:uiPriority="63" w:semiHidden="0" w:name="Medium Shading 1 Accent 1"/>
+    <w:lsdException w:unhideWhenUsed="0" w:uiPriority="64" w:semiHidden="0" w:name="Medium Shading 2 Accent 1"/>
+    <w:lsdException w:unhideWhenUsed="0" w:uiPriority="65" w:semiHidden="0" w:name="Medium List 1 Accent 1"/>
+    <w:lsdException w:qFormat="1" w:uiPriority="99" w:semiHidden="0" w:name="List Paragraph"/>
+    <w:lsdException w:unhideWhenUsed="0" w:uiPriority="66" w:semiHidden="0" w:name="Medium List 2 Accent 1"/>
+    <w:lsdException w:unhideWhenUsed="0" w:uiPriority="67" w:semiHidden="0" w:name="Medium Grid 1 Accent 1"/>
+    <w:lsdException w:unhideWhenUsed="0" w:uiPriority="68" w:semiHidden="0" w:name="Medium Grid 2 Accent 1"/>
+    <w:lsdException w:unhideWhenUsed="0" w:uiPriority="69" w:semiHidden="0" w:name="Medium Grid 3 Accent 1"/>
+    <w:lsdException w:unhideWhenUsed="0" w:uiPriority="70" w:semiHidden="0" w:name="Dark List Accent 1"/>
+    <w:lsdException w:unhideWhenUsed="0" w:uiPriority="71" w:semiHidden="0" w:name="Colorful Shading Accent 1"/>
+    <w:lsdException w:unhideWhenUsed="0" w:uiPriority="72" w:semiHidden="0" w:name="Colorful List Accent 1"/>
+    <w:lsdException w:unhideWhenUsed="0" w:uiPriority="73" w:semiHidden="0" w:name="Colorful Grid Accent 1"/>
+    <w:lsdException w:unhideWhenUsed="0" w:uiPriority="60" w:semiHidden="0" w:name="Light Shading Accent 2"/>
+    <w:lsdException w:unhideWhenUsed="0" w:uiPriority="61" w:semiHidden="0" w:name="Light List Accent 2"/>
+    <w:lsdException w:unhideWhenUsed="0" w:uiPriority="62" w:semiHidden="0" w:name="Light Grid Accent 2"/>
+    <w:lsdException w:unhideWhenUsed="0" w:uiPriority="63" w:semiHidden="0" w:name="Medium Shading 1 Accent 2"/>
+    <w:lsdException w:unhideWhenUsed="0" w:uiPriority="64" w:semiHidden="0" w:name="Medium Shading 2 Accent 2"/>
+    <w:lsdException w:unhideWhenUsed="0" w:uiPriority="65" w:semiHidden="0" w:name="Medium List 1 Accent 2"/>
+    <w:lsdException w:unhideWhenUsed="0" w:uiPriority="66" w:semiHidden="0" w:name="Medium List 2 Accent 2"/>
+    <w:lsdException w:unhideWhenUsed="0" w:uiPriority="67" w:semiHidden="0" w:name="Medium Grid 1 Accent 2"/>
+    <w:lsdException w:unhideWhenUsed="0" w:uiPriority="68" w:semiHidden="0" w:name="Medium Grid 2 Accent 2"/>
+    <w:lsdException w:unhideWhenUsed="0" w:uiPriority="69" w:semiHidden="0" w:name="Medium Grid 3 Accent 2"/>
+    <w:lsdException w:unhideWhenUsed="0" w:uiPriority="70" w:semiHidden="0" w:name="Dark List Accent 2"/>
+    <w:lsdException w:unhideWhenUsed="0" w:uiPriority="71" w:semiHidden="0" w:name="Colorful Shading Accent 2"/>
+    <w:lsdException w:unhideWhenUsed="0" w:uiPriority="72" w:semiHidden="0" w:name="Colorful List Accent 2"/>
+    <w:lsdException w:unhideWhenUsed="0" w:uiPriority="73" w:semiHidden="0" w:name="Colorful Grid Accent 2"/>
+    <w:lsdException w:unhideWhenUsed="0" w:uiPriority="60" w:semiHidden="0" w:name="Light Shading Accent 3"/>
+    <w:lsdException w:unhideWhenUsed="0" w:uiPriority="61" w:semiHidden="0" w:name="Light List Accent 3"/>
+    <w:lsdException w:unhideWhenUsed="0" w:uiPriority="62" w:semiHidden="0" w:name="Light Grid Accent 3"/>
+    <w:lsdException w:unhideWhenUsed="0" w:uiPriority="63" w:semiHidden="0" w:name="Medium Shading 1 Accent 3"/>
+    <w:lsdException w:unhideWhenUsed="0" w:uiPriority="64" w:semiHidden="0" w:name="Medium Shading 2 Accent 3"/>
+    <w:lsdException w:unhideWhenUsed="0" w:uiPriority="65" w:semiHidden="0" w:name="Medium List 1 Accent 3"/>
+    <w:lsdException w:unhideWhenUsed="0" w:uiPriority="66" w:semiHidden="0" w:name="Medium List 2 Accent 3"/>
+    <w:lsdException w:unhideWhenUsed="0" w:uiPriority="67" w:semiHidden="0" w:name="Medium Grid 1 Accent 3"/>
+    <w:lsdException w:unhideWhenUsed="0" w:uiPriority="68" w:semiHidden="0" w:name="Medium Grid 2 Accent 3"/>
+    <w:lsdException w:unhideWhenUsed="0" w:uiPriority="69" w:semiHidden="0" w:name="Medium Grid 3 Accent 3"/>
+    <w:lsdException w:unhideWhenUsed="0" w:uiPriority="70" w:semiHidden="0" w:name="Dark List Accent 3"/>
+    <w:lsdException w:unhideWhenUsed="0" w:uiPriority="71" w:semiHidden="0" w:name="Colorful Shading Accent 3"/>
+    <w:lsdException w:unhideWhenUsed="0" w:uiPriority="72" w:semiHidden="0" w:name="Colorful List Accent 3"/>
+    <w:lsdException w:unhideWhenUsed="0" w:uiPriority="73" w:semiHidden="0" w:name="Colorful Grid Accent 3"/>
+    <w:lsdException w:unhideWhenUsed="0" w:uiPriority="60" w:semiHidden="0" w:name="Light Shading Accent 4"/>
+    <w:lsdException w:unhideWhenUsed="0" w:uiPriority="61" w:semiHidden="0" w:name="Light List Accent 4"/>
+    <w:lsdException w:unhideWhenUsed="0" w:uiPriority="62" w:semiHidden="0" w:name="Light Grid Accent 4"/>
+    <w:lsdException w:unhideWhenUsed="0" w:uiPriority="63" w:semiHidden="0" w:name="Medium Shading 1 Accent 4"/>
+    <w:lsdException w:unhideWhenUsed="0" w:uiPriority="64" w:semiHidden="0" w:name="Medium Shading 2 Accent 4"/>
+    <w:lsdException w:unhideWhenUsed="0" w:uiPriority="65" w:semiHidden="0" w:name="Medium List 1 Accent 4"/>
+    <w:lsdException w:unhideWhenUsed="0" w:uiPriority="66" w:semiHidden="0" w:name="Medium List 2 Accent 4"/>
+    <w:lsdException w:unhideWhenUsed="0" w:uiPriority="67" w:semiHidden="0" w:name="Medium Grid 1 Accent 4"/>
+    <w:lsdException w:unhideWhenUsed="0" w:uiPriority="68" w:semiHidden="0" w:name="Medium Grid 2 Accent 4"/>
+    <w:lsdException w:unhideWhenUsed="0" w:uiPriority="69" w:semiHidden="0" w:name="Medium Grid 3 Accent 4"/>
+    <w:lsdException w:unhideWhenUsed="0" w:uiPriority="70" w:semiHidden="0" w:name="Dark List Accent 4"/>
+    <w:lsdException w:unhideWhenUsed="0" w:uiPriority="71" w:semiHidden="0" w:name="Colorful Shading Accent 4"/>
+    <w:lsdException w:unhideWhenUsed="0" w:uiPriority="72" w:semiHidden="0" w:name="Colorful List Accent 4"/>
+    <w:lsdException w:unhideWhenUsed="0" w:uiPriority="73" w:semiHidden="0" w:name="Colorful Grid Accent 4"/>
+    <w:lsdException w:unhideWhenUsed="0" w:uiPriority="60" w:semiHidden="0" w:name="Light Shading Accent 5"/>
+    <w:lsdException w:unhideWhenUsed="0" w:uiPriority="61" w:semiHidden="0" w:name="Light List Accent 5"/>
+    <w:lsdException w:unhideWhenUsed="0" w:uiPriority="62" w:semiHidden="0" w:name="Light Grid Accent 5"/>
+    <w:lsdException w:unhideWhenUsed="0" w:uiPriority="63" w:semiHidden="0" w:name="Medium Shading 1 Accent 5"/>
+    <w:lsdException w:unhideWhenUsed="0" w:uiPriority="64" w:semiHidden="0" w:name="Medium Shading 2 Accent 5"/>
+    <w:lsdException w:unhideWhenUsed="0" w:uiPriority="65" w:semiHidden="0" w:name="Medium List 1 Accent 5"/>
+    <w:lsdException w:unhideWhenUsed="0" w:uiPriority="66" w:semiHidden="0" w:name="Medium List 2 Accent 5"/>
+    <w:lsdException w:unhideWhenUsed="0" w:uiPriority="67" w:semiHidden="0" w:name="Medium Grid 1 Accent 5"/>
+    <w:lsdException w:unhideWhenUsed="0" w:uiPriority="68" w:semiHidden="0" w:name="Medium Grid 2 Accent 5"/>
+    <w:lsdException w:unhideWhenUsed="0" w:uiPriority="69" w:semiHidden="0" w:name="Medium Grid 3 Accent 5"/>
+    <w:lsdException w:unhideWhenUsed="0" w:uiPriority="70" w:semiHidden="0" w:name="Dark List Accent 5"/>
+    <w:lsdException w:unhideWhenUsed="0" w:uiPriority="71" w:semiHidden="0" w:name="Colorful Shading Accent 5"/>
+    <w:lsdException w:unhideWhenUsed="0" w:uiPriority="72" w:semiHidden="0" w:name="Colorful List Accent 5"/>
+    <w:lsdException w:unhideWhenUsed="0" w:uiPriority="73" w:semiHidden="0" w:name="Colorful Grid Accent 5"/>
+    <w:lsdException w:unhideWhenUsed="0" w:uiPriority="60" w:semiHidden="0" w:name="Light Shading Accent 6"/>
+    <w:lsdException w:unhideWhenUsed="0" w:uiPriority="61" w:semiHidden="0" w:name="Light List Accent 6"/>
+    <w:lsdException w:unhideWhenUsed="0" w:uiPriority="62" w:semiHidden="0" w:name="Light Grid Accent 6"/>
+    <w:lsdException w:unhideWhenUsed="0" w:uiPriority="63" w:semiHidden="0" w:name="Medium Shading 1 Accent 6"/>
+    <w:lsdException w:unhideWhenUsed="0" w:uiPriority="64" w:semiHidden="0" w:name="Medium Shading 2 Accent 6"/>
+    <w:lsdException w:unhideWhenUsed="0" w:uiPriority="65" w:semiHidden="0" w:name="Medium List 1 Accent 6"/>
+    <w:lsdException w:unhideWhenUsed="0" w:uiPriority="66" w:semiHidden="0" w:name="Medium List 2 Accent 6"/>
+    <w:lsdException w:unhideWhenUsed="0" w:uiPriority="67" w:semiHidden="0" w:name="Medium Grid 1 Accent 6"/>
+    <w:lsdException w:unhideWhenUsed="0" w:uiPriority="68" w:semiHidden="0" w:name="Medium Grid 2 Accent 6"/>
+    <w:lsdException w:unhideWhenUsed="0" w:uiPriority="69" w:semiHidden="0" w:name="Medium Grid 3 Accent 6"/>
+    <w:lsdException w:unhideWhenUsed="0" w:uiPriority="70" w:semiHidden="0" w:name="Dark List Accent 6"/>
+    <w:lsdException w:unhideWhenUsed="0" w:uiPriority="71" w:semiHidden="0" w:name="Colorful Shading Accent 6"/>
+    <w:lsdException w:unhideWhenUsed="0" w:uiPriority="72" w:semiHidden="0" w:name="Colorful List Accent 6"/>
+    <w:lsdException w:unhideWhenUsed="0" w:uiPriority="73" w:semiHidden="0" w:name="Colorful Grid Accent 6"/>
   </w:latentStyles>
-  <w:style w:type="paragraph" w:default="1" w:styleId="Normal">
+  <w:style w:type="paragraph" w:default="1" w:styleId="1">
     <w:name w:val="Normal"/>
     <w:qFormat/>
+    <w:uiPriority w:val="0"/>
     <w:rPr>
-      <w:rFonts w:asciiTheme="minorHAnsi" w:eastAsiaTheme="minorEastAsia" w:hAnsiTheme="minorHAnsi" w:cstheme="minorBidi"/>
-      <w:lang w:val="en-US" w:eastAsia="zh-CN"/>
+      <w:rFonts w:asciiTheme="minorHAnsi" w:hAnsiTheme="minorHAnsi" w:eastAsiaTheme="minorEastAsia" w:cstheme="minorBidi"/>
+      <w:lang w:val="en-US" w:eastAsia="zh-CN" w:bidi="ar-SA"/>
     </w:rPr>
   </w:style>
-  <w:style w:type="paragraph" w:styleId="Heading4">
+  <w:style w:type="paragraph" w:styleId="2">
     <w:name w:val="heading 4"/>
-    <w:next w:val="Normal"/>
+    <w:next w:val="1"/>
     <w:semiHidden/>
     <w:unhideWhenUsed/>
     <w:qFormat/>
+    <w:uiPriority w:val="0"/>
     <w:pPr>
       <w:spacing w:beforeAutospacing="1" w:afterAutospacing="1"/>
       <w:outlineLvl w:val="3"/>
     </w:pPr>
     <w:rPr>
-      <w:rFonts w:ascii="SimSun" w:hAnsi="SimSun" w:hint="eastAsia"/>
+      <w:rFonts w:hint="eastAsia" w:ascii="SimSun" w:hAnsi="SimSun" w:eastAsia="SimSun" w:cs="Times New Roman"/>
       <w:b/>
       <w:bCs/>
       <w:sz w:val="24"/>
       <w:szCs w:val="24"/>
-      <w:lang w:val="en-US" w:eastAsia="zh-CN"/>
+      <w:lang w:val="en-US" w:eastAsia="zh-CN" w:bidi="ar-SA"/>
     </w:rPr>
   </w:style>
-  <w:style w:type="character" w:default="1" w:styleId="DefaultParagraphFont">
+  <w:style w:type="character" w:default="1" w:styleId="3">
     <w:name w:val="Default Paragraph Font"/>
-    <w:uiPriority w:val="1"/>
     <w:semiHidden/>
     <w:unhideWhenUsed/>
+    <w:uiPriority w:val="1"/>
   </w:style>
-  <w:style w:type="table" w:default="1" w:styleId="TableNormal">
+  <w:style w:type="table" w:default="1" w:styleId="4">
     <w:name w:val="Normal Table"/>
-    <w:uiPriority w:val="99"/>
     <w:semiHidden/>
     <w:unhideWhenUsed/>
+    <w:uiPriority w:val="99"/>
     <w:tblPr>
-      <w:tblInd w:w="0" w:type="dxa"/>
       <w:tblCellMar>
         <w:top w:w="0" w:type="dxa"/>
         <w:left w:w="108" w:type="dxa"/>
@@ -2008,41 +2171,36 @@
       </w:tblCellMar>
     </w:tblPr>
   </w:style>
-  <w:style w:type="numbering" w:default="1" w:styleId="NoList">
-    <w:name w:val="No List"/>
+  <w:style w:type="paragraph" w:styleId="5">
+    <w:name w:val="Normal (Web)"/>
+    <w:qFormat/>
     <w:uiPriority w:val="99"/>
-    <w:semiHidden/>
-    <w:unhideWhenUsed/>
-  </w:style>
-  <w:style w:type="paragraph" w:styleId="NormalWeb">
-    <w:name w:val="Normal (Web)"/>
-    <w:uiPriority w:val="99"/>
-    <w:qFormat/>
     <w:pPr>
       <w:spacing w:beforeAutospacing="1" w:afterAutospacing="1"/>
     </w:pPr>
     <w:rPr>
+      <w:rFonts w:ascii="Times New Roman" w:hAnsi="Times New Roman" w:eastAsia="SimSun" w:cs="Times New Roman"/>
       <w:sz w:val="24"/>
       <w:szCs w:val="24"/>
-      <w:lang w:val="en-US" w:eastAsia="zh-CN"/>
+      <w:lang w:val="en-US" w:eastAsia="zh-CN" w:bidi="ar-SA"/>
     </w:rPr>
   </w:style>
-  <w:style w:type="character" w:styleId="Strong">
+  <w:style w:type="character" w:styleId="6">
     <w:name w:val="Strong"/>
-    <w:basedOn w:val="DefaultParagraphFont"/>
+    <w:basedOn w:val="3"/>
+    <w:qFormat/>
     <w:uiPriority w:val="22"/>
-    <w:qFormat/>
     <w:rPr>
       <w:b/>
       <w:bCs/>
     </w:rPr>
   </w:style>
-  <w:style w:type="paragraph" w:styleId="ListParagraph">
+  <w:style w:type="paragraph" w:styleId="7">
     <w:name w:val="List Paragraph"/>
-    <w:basedOn w:val="Normal"/>
-    <w:uiPriority w:val="99"/>
+    <w:basedOn w:val="1"/>
     <w:unhideWhenUsed/>
     <w:qFormat/>
+    <w:uiPriority w:val="99"/>
     <w:pPr>
       <w:ind w:left="720"/>
       <w:contextualSpacing/>
@@ -2303,6 +2461,5 @@
     </a:fmtScheme>
   </a:themeElements>
   <a:objectDefaults/>
-  <a:extraClrSchemeLst/>
 </a:theme>
 </file>
</xml_diff>

<commit_message>
Update SRS.docx: Design and Implementation Constraints
</commit_message>
<xml_diff>
--- a/document/SRS.docx
+++ b/document/SRS.docx
@@ -777,8 +777,8 @@
           <w:rFonts w:ascii="Times New Roman" w:eastAsia="SimSun" w:hAnsi="Times New Roman" w:cs="Times New Roman"/>
           <w:b/>
           <w:bCs/>
-          <w:sz w:val="32"/>
-          <w:szCs w:val="32"/>
+          <w:sz w:val="28"/>
+          <w:szCs w:val="28"/>
         </w:rPr>
       </w:pPr>
       <w:r>
@@ -786,8 +786,8 @@
           <w:rFonts w:ascii="Times New Roman" w:eastAsia="SimSun" w:hAnsi="Times New Roman" w:cs="Times New Roman"/>
           <w:b/>
           <w:bCs/>
-          <w:sz w:val="32"/>
-          <w:szCs w:val="32"/>
+          <w:sz w:val="28"/>
+          <w:szCs w:val="28"/>
         </w:rPr>
         <w:t>2.2 User Classes and Characteristics</w:t>
       </w:r>
@@ -1121,7 +1121,27 @@
           <w:sz w:val="32"/>
           <w:szCs w:val="32"/>
         </w:rPr>
-        <w:t>2.3 Operating environment</w:t>
+        <w:t xml:space="preserve">2.3 </w:t>
+      </w:r>
+      <w:r>
+        <w:rPr>
+          <w:rFonts w:ascii="Times New Roman" w:eastAsia="SimSun" w:hAnsi="Times New Roman" w:cs="Times New Roman"/>
+          <w:b/>
+          <w:bCs/>
+          <w:sz w:val="28"/>
+          <w:szCs w:val="28"/>
+        </w:rPr>
+        <w:t>Operating</w:t>
+      </w:r>
+      <w:r>
+        <w:rPr>
+          <w:rFonts w:ascii="Times New Roman" w:eastAsia="SimSun" w:hAnsi="Times New Roman" w:cs="Times New Roman"/>
+          <w:b/>
+          <w:bCs/>
+          <w:sz w:val="32"/>
+          <w:szCs w:val="32"/>
+        </w:rPr>
+        <w:t xml:space="preserve"> environment</w:t>
       </w:r>
     </w:p>
     <w:p>
@@ -3757,7 +3777,7 @@
     <w:p>
       <w:pPr>
         <w:rPr>
-          <w:rFonts w:ascii="Times New Roman" w:eastAsia="SimSun" w:hAnsi="Times New Roman"/>
+          <w:rFonts w:ascii="Times New Roman" w:hAnsi="Times New Roman" w:cs="Times New Roman"/>
           <w:b/>
           <w:bCs/>
           <w:sz w:val="28"/>
@@ -3766,22 +3786,100 @@
       </w:pPr>
       <w:r>
         <w:rPr>
-          <w:rFonts w:ascii="Times New Roman" w:eastAsia="SimSun" w:hAnsi="Times New Roman" w:cs="Times New Roman"/>
+          <w:rFonts w:ascii="Times New Roman" w:hAnsi="Times New Roman" w:cs="Times New Roman"/>
           <w:b/>
           <w:bCs/>
           <w:sz w:val="28"/>
           <w:szCs w:val="28"/>
         </w:rPr>
-        <w:t xml:space="preserve"> </w:t>
-      </w:r>
-      <w:r>
-        <w:rPr>
-          <w:rFonts w:ascii="Times New Roman" w:eastAsia="SimSun" w:hAnsi="Times New Roman"/>
+        <w:t>2.4 Design and Implementation Constraints</w:t>
+      </w:r>
+    </w:p>
+    <w:p>
+      <w:pPr>
+        <w:pStyle w:val="NormalWeb"/>
+      </w:pPr>
+      <w:r>
+        <w:rPr>
+          <w:rStyle w:val="Strong"/>
+        </w:rPr>
+        <w:t>Security:</w:t>
+      </w:r>
+      <w:r>
+        <w:t xml:space="preserve"> The system must ensure the confidentiality, integrity, and availability of user and item data. Measures should be taken to protect against unauthorized access, data breaches, and other security threats.</w:t>
+      </w:r>
+    </w:p>
+    <w:p>
+      <w:pPr>
+        <w:pStyle w:val="NormalWeb"/>
+      </w:pPr>
+      <w:r>
+        <w:rPr>
+          <w:rStyle w:val="Strong"/>
+        </w:rPr>
+        <w:t>Scalability:</w:t>
+      </w:r>
+      <w:r>
+        <w:t xml:space="preserve"> The system should be able to handle a growing number of users and items without performance degradation. It should be designed to support a large number of transactions and user interactions efficiently.</w:t>
+      </w:r>
+    </w:p>
+    <w:p>
+      <w:pPr>
+        <w:pStyle w:val="NormalWeb"/>
+      </w:pPr>
+      <w:r>
+        <w:rPr>
+          <w:rStyle w:val="Strong"/>
+        </w:rPr>
+        <w:t>Usability:</w:t>
+      </w:r>
+      <w:r>
+        <w:t xml:space="preserve"> The user interface should be intuitive and easy to navigate for all user roles, including students who are listing items, browsing items, and making exchanges. The design should focus on a seamless user experience.</w:t>
+      </w:r>
+    </w:p>
+    <w:p>
+      <w:pPr>
+        <w:pStyle w:val="NormalWeb"/>
+      </w:pPr>
+      <w:r>
+        <w:rPr>
+          <w:rStyle w:val="Strong"/>
+        </w:rPr>
+        <w:t>Compliance:</w:t>
+      </w:r>
+      <w:r>
+        <w:t xml:space="preserve"> The system must comply with relevant legal and regulatory requirements for data protection, including GDPR or equivalent local laws. It should also adhere to any university-specific policies regarding online transactions and student interactions.</w:t>
+      </w:r>
+    </w:p>
+    <w:p>
+      <w:pPr>
+        <w:rPr>
+          <w:rFonts w:ascii="Times New Roman" w:eastAsia="SimSun" w:hAnsi="Times New Roman" w:cs="Times New Roman"/>
           <w:b/>
           <w:bCs/>
           <w:sz w:val="28"/>
           <w:szCs w:val="28"/>
         </w:rPr>
+      </w:pPr>
+    </w:p>
+    <w:p>
+      <w:pPr>
+        <w:rPr>
+          <w:rFonts w:ascii="Times New Roman" w:eastAsia="SimSun" w:hAnsi="Times New Roman"/>
+          <w:b/>
+          <w:bCs/>
+          <w:sz w:val="28"/>
+          <w:szCs w:val="28"/>
+        </w:rPr>
+      </w:pPr>
+      <w:r>
+        <w:rPr>
+          <w:rFonts w:ascii="Times New Roman" w:eastAsia="SimSun" w:hAnsi="Times New Roman"/>
+          <w:b/>
+          <w:bCs/>
+          <w:sz w:val="28"/>
+          <w:szCs w:val="28"/>
+        </w:rPr>
         <w:t>2.5 Assumptions and Dependencies</w:t>
       </w:r>
     </w:p>
@@ -3941,6 +4039,7 @@
           <w:szCs w:val="24"/>
           <w:lang w:val="vi-VN"/>
         </w:rPr>
+        <w:lastRenderedPageBreak/>
         <w:t>Based</w:t>
       </w:r>
       <w:proofErr w:type="spellEnd"/>
@@ -6707,6 +6806,28 @@
       <w:rFonts w:asciiTheme="minorHAnsi" w:eastAsiaTheme="minorEastAsia" w:hAnsiTheme="minorHAnsi" w:cstheme="minorBidi"/>
     </w:rPr>
   </w:style>
+  <w:style w:type="paragraph" w:styleId="Heading3">
+    <w:name w:val="heading 3"/>
+    <w:basedOn w:val="Normal"/>
+    <w:next w:val="Normal"/>
+    <w:link w:val="Heading3Char"/>
+    <w:semiHidden/>
+    <w:unhideWhenUsed/>
+    <w:qFormat/>
+    <w:rsid w:val="00225884"/>
+    <w:pPr>
+      <w:keepNext/>
+      <w:keepLines/>
+      <w:spacing w:before="40"/>
+      <w:outlineLvl w:val="2"/>
+    </w:pPr>
+    <w:rPr>
+      <w:rFonts w:asciiTheme="majorHAnsi" w:eastAsiaTheme="majorEastAsia" w:hAnsiTheme="majorHAnsi" w:cstheme="majorBidi"/>
+      <w:color w:val="1F4D78" w:themeColor="accent1" w:themeShade="7F"/>
+      <w:sz w:val="24"/>
+      <w:szCs w:val="24"/>
+    </w:rPr>
+  </w:style>
   <w:style w:type="paragraph" w:styleId="Heading4">
     <w:name w:val="heading 4"/>
     <w:next w:val="Normal"/>
@@ -6784,6 +6905,34 @@
       <w:ind w:left="720"/>
       <w:contextualSpacing/>
     </w:pPr>
+  </w:style>
+  <w:style w:type="character" w:customStyle="1" w:styleId="fontstyle01">
+    <w:name w:val="fontstyle01"/>
+    <w:basedOn w:val="DefaultParagraphFont"/>
+    <w:rsid w:val="00225884"/>
+    <w:rPr>
+      <w:rFonts w:ascii="Arial-BoldMT" w:hAnsi="Arial-BoldMT" w:hint="default"/>
+      <w:b/>
+      <w:bCs/>
+      <w:i w:val="0"/>
+      <w:iCs w:val="0"/>
+      <w:color w:val="000000"/>
+      <w:sz w:val="28"/>
+      <w:szCs w:val="28"/>
+    </w:rPr>
+  </w:style>
+  <w:style w:type="character" w:customStyle="1" w:styleId="Heading3Char">
+    <w:name w:val="Heading 3 Char"/>
+    <w:basedOn w:val="DefaultParagraphFont"/>
+    <w:link w:val="Heading3"/>
+    <w:semiHidden/>
+    <w:rsid w:val="00225884"/>
+    <w:rPr>
+      <w:rFonts w:asciiTheme="majorHAnsi" w:eastAsiaTheme="majorEastAsia" w:hAnsiTheme="majorHAnsi" w:cstheme="majorBidi"/>
+      <w:color w:val="1F4D78" w:themeColor="accent1" w:themeShade="7F"/>
+      <w:sz w:val="24"/>
+      <w:szCs w:val="24"/>
+    </w:rPr>
   </w:style>
 </w:styles>
 </file>

</xml_diff>

<commit_message>
Update Use Cases for Buyer
</commit_message>
<xml_diff>
--- a/document/SRS.docx
+++ b/document/SRS.docx
@@ -2717,6 +2717,1902 @@
           <w:szCs w:val="32"/>
         </w:rPr>
       </w:pPr>
+      <w:r>
+        <w:rPr>
+          <w:rFonts w:ascii="Times New Roman" w:eastAsia="SimSun" w:hAnsi="Times New Roman"/>
+          <w:b/>
+          <w:bCs/>
+          <w:sz w:val="32"/>
+          <w:szCs w:val="32"/>
+        </w:rPr>
+        <w:t>4.2 Use Cases for Buyer</w:t>
+      </w:r>
+    </w:p>
+    <w:p>
+      <w:pPr>
+        <w:spacing w:before="100" w:beforeAutospacing="1" w:after="100" w:afterAutospacing="1"/>
+        <w:rPr>
+          <w:rFonts w:ascii="Times New Roman" w:eastAsia="Times New Roman" w:hAnsi="Times New Roman" w:cs="Times New Roman"/>
+          <w:sz w:val="24"/>
+          <w:szCs w:val="24"/>
+          <w:lang w:val="vi-VN" w:eastAsia="vi-VN"/>
+        </w:rPr>
+      </w:pPr>
+      <w:r>
+        <w:rPr>
+          <w:rFonts w:ascii="Times New Roman" w:eastAsia="Times New Roman" w:hAnsi="Times New Roman" w:cs="Times New Roman"/>
+          <w:b/>
+          <w:bCs/>
+          <w:sz w:val="24"/>
+          <w:szCs w:val="24"/>
+          <w:lang w:val="vi-VN" w:eastAsia="vi-VN"/>
+        </w:rPr>
+        <w:t>1. Search for Products (Tìm kiếm Sản phẩm)</w:t>
+      </w:r>
+    </w:p>
+    <w:p>
+      <w:pPr>
+        <w:numPr>
+          <w:ilvl w:val="0"/>
+          <w:numId w:val="7"/>
+        </w:numPr>
+        <w:spacing w:before="100" w:beforeAutospacing="1" w:after="100" w:afterAutospacing="1"/>
+        <w:rPr>
+          <w:rFonts w:ascii="Times New Roman" w:eastAsia="Times New Roman" w:hAnsi="Times New Roman" w:cs="Times New Roman"/>
+          <w:sz w:val="24"/>
+          <w:szCs w:val="24"/>
+          <w:lang w:val="vi-VN" w:eastAsia="vi-VN"/>
+        </w:rPr>
+      </w:pPr>
+      <w:r>
+        <w:rPr>
+          <w:rFonts w:ascii="Times New Roman" w:eastAsia="Times New Roman" w:hAnsi="Times New Roman" w:cs="Times New Roman"/>
+          <w:b/>
+          <w:bCs/>
+          <w:sz w:val="24"/>
+          <w:szCs w:val="24"/>
+          <w:lang w:val="vi-VN" w:eastAsia="vi-VN"/>
+        </w:rPr>
+        <w:t>Description:</w:t>
+      </w:r>
+      <w:r>
+        <w:rPr>
+          <w:rFonts w:ascii="Times New Roman" w:eastAsia="Times New Roman" w:hAnsi="Times New Roman" w:cs="Times New Roman"/>
+          <w:sz w:val="24"/>
+          <w:szCs w:val="24"/>
+          <w:lang w:val="vi-VN" w:eastAsia="vi-VN"/>
+        </w:rPr>
+        <w:t xml:space="preserve"> The buyer can search for specific products by keyword or filter them based on various criteria.</w:t>
+      </w:r>
+    </w:p>
+    <w:p>
+      <w:pPr>
+        <w:numPr>
+          <w:ilvl w:val="0"/>
+          <w:numId w:val="7"/>
+        </w:numPr>
+        <w:spacing w:before="100" w:beforeAutospacing="1" w:after="100" w:afterAutospacing="1"/>
+        <w:rPr>
+          <w:rFonts w:ascii="Times New Roman" w:eastAsia="Times New Roman" w:hAnsi="Times New Roman" w:cs="Times New Roman"/>
+          <w:sz w:val="24"/>
+          <w:szCs w:val="24"/>
+          <w:lang w:val="vi-VN" w:eastAsia="vi-VN"/>
+        </w:rPr>
+      </w:pPr>
+      <w:r>
+        <w:rPr>
+          <w:rFonts w:ascii="Times New Roman" w:eastAsia="Times New Roman" w:hAnsi="Times New Roman" w:cs="Times New Roman"/>
+          <w:b/>
+          <w:bCs/>
+          <w:sz w:val="24"/>
+          <w:szCs w:val="24"/>
+          <w:lang w:val="vi-VN" w:eastAsia="vi-VN"/>
+        </w:rPr>
+        <w:t>Steps:</w:t>
+      </w:r>
+      <w:r>
+        <w:rPr>
+          <w:rFonts w:ascii="Times New Roman" w:eastAsia="Times New Roman" w:hAnsi="Times New Roman" w:cs="Times New Roman"/>
+          <w:sz w:val="24"/>
+          <w:szCs w:val="24"/>
+          <w:lang w:val="vi-VN" w:eastAsia="vi-VN"/>
+        </w:rPr>
+        <w:t xml:space="preserve"> </w:t>
+      </w:r>
+    </w:p>
+    <w:p>
+      <w:pPr>
+        <w:numPr>
+          <w:ilvl w:val="1"/>
+          <w:numId w:val="7"/>
+        </w:numPr>
+        <w:spacing w:before="100" w:beforeAutospacing="1" w:after="100" w:afterAutospacing="1"/>
+        <w:rPr>
+          <w:rFonts w:ascii="Times New Roman" w:eastAsia="Times New Roman" w:hAnsi="Times New Roman" w:cs="Times New Roman"/>
+          <w:sz w:val="24"/>
+          <w:szCs w:val="24"/>
+          <w:lang w:val="vi-VN" w:eastAsia="vi-VN"/>
+        </w:rPr>
+      </w:pPr>
+      <w:r>
+        <w:rPr>
+          <w:rFonts w:ascii="Times New Roman" w:eastAsia="Times New Roman" w:hAnsi="Times New Roman" w:cs="Times New Roman"/>
+          <w:sz w:val="24"/>
+          <w:szCs w:val="24"/>
+          <w:lang w:val="vi-VN" w:eastAsia="vi-VN"/>
+        </w:rPr>
+        <w:t>The buyer accesses the online shopping system.</w:t>
+      </w:r>
+    </w:p>
+    <w:p>
+      <w:pPr>
+        <w:numPr>
+          <w:ilvl w:val="1"/>
+          <w:numId w:val="7"/>
+        </w:numPr>
+        <w:spacing w:before="100" w:beforeAutospacing="1" w:after="100" w:afterAutospacing="1"/>
+        <w:rPr>
+          <w:rFonts w:ascii="Times New Roman" w:eastAsia="Times New Roman" w:hAnsi="Times New Roman" w:cs="Times New Roman"/>
+          <w:sz w:val="24"/>
+          <w:szCs w:val="24"/>
+          <w:lang w:val="vi-VN" w:eastAsia="vi-VN"/>
+        </w:rPr>
+      </w:pPr>
+      <w:r>
+        <w:rPr>
+          <w:rFonts w:ascii="Times New Roman" w:eastAsia="Times New Roman" w:hAnsi="Times New Roman" w:cs="Times New Roman"/>
+          <w:sz w:val="24"/>
+          <w:szCs w:val="24"/>
+          <w:lang w:val="vi-VN" w:eastAsia="vi-VN"/>
+        </w:rPr>
+        <w:t>The buyer enters a keyword or phrase in the search bar.</w:t>
+      </w:r>
+    </w:p>
+    <w:p>
+      <w:pPr>
+        <w:numPr>
+          <w:ilvl w:val="1"/>
+          <w:numId w:val="7"/>
+        </w:numPr>
+        <w:spacing w:before="100" w:beforeAutospacing="1" w:after="100" w:afterAutospacing="1"/>
+        <w:rPr>
+          <w:rFonts w:ascii="Times New Roman" w:eastAsia="Times New Roman" w:hAnsi="Times New Roman" w:cs="Times New Roman"/>
+          <w:sz w:val="24"/>
+          <w:szCs w:val="24"/>
+          <w:lang w:val="vi-VN" w:eastAsia="vi-VN"/>
+        </w:rPr>
+      </w:pPr>
+      <w:r>
+        <w:rPr>
+          <w:rFonts w:ascii="Times New Roman" w:eastAsia="Times New Roman" w:hAnsi="Times New Roman" w:cs="Times New Roman"/>
+          <w:sz w:val="24"/>
+          <w:szCs w:val="24"/>
+          <w:lang w:val="vi-VN" w:eastAsia="vi-VN"/>
+        </w:rPr>
+        <w:t>(Optional) The buyer refines the search using filters like category, brand, price range, or other available options.</w:t>
+      </w:r>
+    </w:p>
+    <w:p>
+      <w:pPr>
+        <w:numPr>
+          <w:ilvl w:val="1"/>
+          <w:numId w:val="7"/>
+        </w:numPr>
+        <w:spacing w:before="100" w:beforeAutospacing="1" w:after="100" w:afterAutospacing="1"/>
+        <w:rPr>
+          <w:rFonts w:ascii="Times New Roman" w:eastAsia="Times New Roman" w:hAnsi="Times New Roman" w:cs="Times New Roman"/>
+          <w:sz w:val="24"/>
+          <w:szCs w:val="24"/>
+          <w:lang w:val="vi-VN" w:eastAsia="vi-VN"/>
+        </w:rPr>
+      </w:pPr>
+      <w:r>
+        <w:rPr>
+          <w:rFonts w:ascii="Times New Roman" w:eastAsia="Times New Roman" w:hAnsi="Times New Roman" w:cs="Times New Roman"/>
+          <w:sz w:val="24"/>
+          <w:szCs w:val="24"/>
+          <w:lang w:val="vi-VN" w:eastAsia="vi-VN"/>
+        </w:rPr>
+        <w:t>The system displays a list of products matching the search criteria.</w:t>
+      </w:r>
+    </w:p>
+    <w:p>
+      <w:pPr>
+        <w:numPr>
+          <w:ilvl w:val="0"/>
+          <w:numId w:val="7"/>
+        </w:numPr>
+        <w:spacing w:before="100" w:beforeAutospacing="1" w:after="100" w:afterAutospacing="1"/>
+        <w:rPr>
+          <w:rFonts w:ascii="Times New Roman" w:eastAsia="Times New Roman" w:hAnsi="Times New Roman" w:cs="Times New Roman"/>
+          <w:sz w:val="24"/>
+          <w:szCs w:val="24"/>
+          <w:lang w:val="vi-VN" w:eastAsia="vi-VN"/>
+        </w:rPr>
+      </w:pPr>
+      <w:r>
+        <w:rPr>
+          <w:rFonts w:ascii="Times New Roman" w:eastAsia="Times New Roman" w:hAnsi="Times New Roman" w:cs="Times New Roman"/>
+          <w:b/>
+          <w:bCs/>
+          <w:sz w:val="24"/>
+          <w:szCs w:val="24"/>
+          <w:lang w:val="vi-VN" w:eastAsia="vi-VN"/>
+        </w:rPr>
+        <w:t>Success:</w:t>
+      </w:r>
+      <w:r>
+        <w:rPr>
+          <w:rFonts w:ascii="Times New Roman" w:eastAsia="Times New Roman" w:hAnsi="Times New Roman" w:cs="Times New Roman"/>
+          <w:sz w:val="24"/>
+          <w:szCs w:val="24"/>
+          <w:lang w:val="vi-VN" w:eastAsia="vi-VN"/>
+        </w:rPr>
+        <w:t xml:space="preserve"> The buyer finds a list of relevant products based on their search query.</w:t>
+      </w:r>
+    </w:p>
+    <w:p>
+      <w:pPr>
+        <w:spacing w:before="100" w:beforeAutospacing="1" w:after="100" w:afterAutospacing="1"/>
+        <w:rPr>
+          <w:rFonts w:ascii="Times New Roman" w:eastAsia="Times New Roman" w:hAnsi="Times New Roman" w:cs="Times New Roman"/>
+          <w:sz w:val="24"/>
+          <w:szCs w:val="24"/>
+          <w:lang w:val="vi-VN" w:eastAsia="vi-VN"/>
+        </w:rPr>
+      </w:pPr>
+      <w:r>
+        <w:rPr>
+          <w:rFonts w:ascii="Times New Roman" w:eastAsia="Times New Roman" w:hAnsi="Times New Roman" w:cs="Times New Roman"/>
+          <w:b/>
+          <w:bCs/>
+          <w:sz w:val="24"/>
+          <w:szCs w:val="24"/>
+          <w:lang w:val="vi-VN" w:eastAsia="vi-VN"/>
+        </w:rPr>
+        <w:t>2. View Product Details (Xem Chi Tiết Sản Phẩm)</w:t>
+      </w:r>
+    </w:p>
+    <w:p>
+      <w:pPr>
+        <w:numPr>
+          <w:ilvl w:val="0"/>
+          <w:numId w:val="8"/>
+        </w:numPr>
+        <w:spacing w:before="100" w:beforeAutospacing="1" w:after="100" w:afterAutospacing="1"/>
+        <w:rPr>
+          <w:rFonts w:ascii="Times New Roman" w:eastAsia="Times New Roman" w:hAnsi="Times New Roman" w:cs="Times New Roman"/>
+          <w:sz w:val="24"/>
+          <w:szCs w:val="24"/>
+          <w:lang w:val="vi-VN" w:eastAsia="vi-VN"/>
+        </w:rPr>
+      </w:pPr>
+      <w:r>
+        <w:rPr>
+          <w:rFonts w:ascii="Times New Roman" w:eastAsia="Times New Roman" w:hAnsi="Times New Roman" w:cs="Times New Roman"/>
+          <w:b/>
+          <w:bCs/>
+          <w:sz w:val="24"/>
+          <w:szCs w:val="24"/>
+          <w:lang w:val="vi-VN" w:eastAsia="vi-VN"/>
+        </w:rPr>
+        <w:lastRenderedPageBreak/>
+        <w:t>Description:</w:t>
+      </w:r>
+      <w:r>
+        <w:rPr>
+          <w:rFonts w:ascii="Times New Roman" w:eastAsia="Times New Roman" w:hAnsi="Times New Roman" w:cs="Times New Roman"/>
+          <w:sz w:val="24"/>
+          <w:szCs w:val="24"/>
+          <w:lang w:val="vi-VN" w:eastAsia="vi-VN"/>
+        </w:rPr>
+        <w:t xml:space="preserve"> Similar to the guest use case, the buyer can view detailed information about a product.</w:t>
+      </w:r>
+    </w:p>
+    <w:p>
+      <w:pPr>
+        <w:numPr>
+          <w:ilvl w:val="0"/>
+          <w:numId w:val="8"/>
+        </w:numPr>
+        <w:spacing w:before="100" w:beforeAutospacing="1" w:after="100" w:afterAutospacing="1"/>
+        <w:rPr>
+          <w:rFonts w:ascii="Times New Roman" w:eastAsia="Times New Roman" w:hAnsi="Times New Roman" w:cs="Times New Roman"/>
+          <w:sz w:val="24"/>
+          <w:szCs w:val="24"/>
+          <w:lang w:val="vi-VN" w:eastAsia="vi-VN"/>
+        </w:rPr>
+      </w:pPr>
+      <w:r>
+        <w:rPr>
+          <w:rFonts w:ascii="Times New Roman" w:eastAsia="Times New Roman" w:hAnsi="Times New Roman" w:cs="Times New Roman"/>
+          <w:b/>
+          <w:bCs/>
+          <w:sz w:val="24"/>
+          <w:szCs w:val="24"/>
+          <w:lang w:val="vi-VN" w:eastAsia="vi-VN"/>
+        </w:rPr>
+        <w:t>Steps:</w:t>
+      </w:r>
+      <w:r>
+        <w:rPr>
+          <w:rFonts w:ascii="Times New Roman" w:eastAsia="Times New Roman" w:hAnsi="Times New Roman" w:cs="Times New Roman"/>
+          <w:sz w:val="24"/>
+          <w:szCs w:val="24"/>
+          <w:lang w:val="vi-VN" w:eastAsia="vi-VN"/>
+        </w:rPr>
+        <w:t xml:space="preserve"> </w:t>
+      </w:r>
+    </w:p>
+    <w:p>
+      <w:pPr>
+        <w:numPr>
+          <w:ilvl w:val="1"/>
+          <w:numId w:val="8"/>
+        </w:numPr>
+        <w:spacing w:before="100" w:beforeAutospacing="1" w:after="100" w:afterAutospacing="1"/>
+        <w:rPr>
+          <w:rFonts w:ascii="Times New Roman" w:eastAsia="Times New Roman" w:hAnsi="Times New Roman" w:cs="Times New Roman"/>
+          <w:sz w:val="24"/>
+          <w:szCs w:val="24"/>
+          <w:lang w:val="vi-VN" w:eastAsia="vi-VN"/>
+        </w:rPr>
+      </w:pPr>
+      <w:r>
+        <w:rPr>
+          <w:rFonts w:ascii="Times New Roman" w:eastAsia="Times New Roman" w:hAnsi="Times New Roman" w:cs="Times New Roman"/>
+          <w:sz w:val="24"/>
+          <w:szCs w:val="24"/>
+          <w:lang w:val="vi-VN" w:eastAsia="vi-VN"/>
+        </w:rPr>
+        <w:t>The buyer navigates to the product page of a particular item.</w:t>
+      </w:r>
+    </w:p>
+    <w:p>
+      <w:pPr>
+        <w:numPr>
+          <w:ilvl w:val="1"/>
+          <w:numId w:val="8"/>
+        </w:numPr>
+        <w:spacing w:before="100" w:beforeAutospacing="1" w:after="100" w:afterAutospacing="1"/>
+        <w:rPr>
+          <w:rFonts w:ascii="Times New Roman" w:eastAsia="Times New Roman" w:hAnsi="Times New Roman" w:cs="Times New Roman"/>
+          <w:sz w:val="24"/>
+          <w:szCs w:val="24"/>
+          <w:lang w:val="vi-VN" w:eastAsia="vi-VN"/>
+        </w:rPr>
+      </w:pPr>
+      <w:r>
+        <w:rPr>
+          <w:rFonts w:ascii="Times New Roman" w:eastAsia="Times New Roman" w:hAnsi="Times New Roman" w:cs="Times New Roman"/>
+          <w:sz w:val="24"/>
+          <w:szCs w:val="24"/>
+          <w:lang w:val="vi-VN" w:eastAsia="vi-VN"/>
+        </w:rPr>
+        <w:t xml:space="preserve">The system displays detailed information about the product, including: </w:t>
+      </w:r>
+    </w:p>
+    <w:p>
+      <w:pPr>
+        <w:numPr>
+          <w:ilvl w:val="2"/>
+          <w:numId w:val="8"/>
+        </w:numPr>
+        <w:spacing w:before="100" w:beforeAutospacing="1" w:after="100" w:afterAutospacing="1"/>
+        <w:rPr>
+          <w:rFonts w:ascii="Times New Roman" w:eastAsia="Times New Roman" w:hAnsi="Times New Roman" w:cs="Times New Roman"/>
+          <w:sz w:val="24"/>
+          <w:szCs w:val="24"/>
+          <w:lang w:val="vi-VN" w:eastAsia="vi-VN"/>
+        </w:rPr>
+      </w:pPr>
+      <w:r>
+        <w:rPr>
+          <w:rFonts w:ascii="Times New Roman" w:eastAsia="Times New Roman" w:hAnsi="Times New Roman" w:cs="Times New Roman"/>
+          <w:sz w:val="24"/>
+          <w:szCs w:val="24"/>
+          <w:lang w:val="vi-VN" w:eastAsia="vi-VN"/>
+        </w:rPr>
+        <w:t>Description</w:t>
+      </w:r>
+    </w:p>
+    <w:p>
+      <w:pPr>
+        <w:numPr>
+          <w:ilvl w:val="2"/>
+          <w:numId w:val="8"/>
+        </w:numPr>
+        <w:spacing w:before="100" w:beforeAutospacing="1" w:after="100" w:afterAutospacing="1"/>
+        <w:rPr>
+          <w:rFonts w:ascii="Times New Roman" w:eastAsia="Times New Roman" w:hAnsi="Times New Roman" w:cs="Times New Roman"/>
+          <w:sz w:val="24"/>
+          <w:szCs w:val="24"/>
+          <w:lang w:val="vi-VN" w:eastAsia="vi-VN"/>
+        </w:rPr>
+      </w:pPr>
+      <w:r>
+        <w:rPr>
+          <w:rFonts w:ascii="Times New Roman" w:eastAsia="Times New Roman" w:hAnsi="Times New Roman" w:cs="Times New Roman"/>
+          <w:sz w:val="24"/>
+          <w:szCs w:val="24"/>
+          <w:lang w:val="vi-VN" w:eastAsia="vi-VN"/>
+        </w:rPr>
+        <w:t>Images</w:t>
+      </w:r>
+    </w:p>
+    <w:p>
+      <w:pPr>
+        <w:numPr>
+          <w:ilvl w:val="2"/>
+          <w:numId w:val="8"/>
+        </w:numPr>
+        <w:spacing w:before="100" w:beforeAutospacing="1" w:after="100" w:afterAutospacing="1"/>
+        <w:rPr>
+          <w:rFonts w:ascii="Times New Roman" w:eastAsia="Times New Roman" w:hAnsi="Times New Roman" w:cs="Times New Roman"/>
+          <w:sz w:val="24"/>
+          <w:szCs w:val="24"/>
+          <w:lang w:val="vi-VN" w:eastAsia="vi-VN"/>
+        </w:rPr>
+      </w:pPr>
+      <w:r>
+        <w:rPr>
+          <w:rFonts w:ascii="Times New Roman" w:eastAsia="Times New Roman" w:hAnsi="Times New Roman" w:cs="Times New Roman"/>
+          <w:sz w:val="24"/>
+          <w:szCs w:val="24"/>
+          <w:lang w:val="vi-VN" w:eastAsia="vi-VN"/>
+        </w:rPr>
+        <w:t>Specifications</w:t>
+      </w:r>
+    </w:p>
+    <w:p>
+      <w:pPr>
+        <w:numPr>
+          <w:ilvl w:val="2"/>
+          <w:numId w:val="8"/>
+        </w:numPr>
+        <w:spacing w:before="100" w:beforeAutospacing="1" w:after="100" w:afterAutospacing="1"/>
+        <w:rPr>
+          <w:rFonts w:ascii="Times New Roman" w:eastAsia="Times New Roman" w:hAnsi="Times New Roman" w:cs="Times New Roman"/>
+          <w:sz w:val="24"/>
+          <w:szCs w:val="24"/>
+          <w:lang w:val="vi-VN" w:eastAsia="vi-VN"/>
+        </w:rPr>
+      </w:pPr>
+      <w:r>
+        <w:rPr>
+          <w:rFonts w:ascii="Times New Roman" w:eastAsia="Times New Roman" w:hAnsi="Times New Roman" w:cs="Times New Roman"/>
+          <w:sz w:val="24"/>
+          <w:szCs w:val="24"/>
+          <w:lang w:val="vi-VN" w:eastAsia="vi-VN"/>
+        </w:rPr>
+        <w:t>Reviews from other buyers</w:t>
+      </w:r>
+    </w:p>
+    <w:p>
+      <w:pPr>
+        <w:numPr>
+          <w:ilvl w:val="2"/>
+          <w:numId w:val="8"/>
+        </w:numPr>
+        <w:spacing w:before="100" w:beforeAutospacing="1" w:after="100" w:afterAutospacing="1"/>
+        <w:rPr>
+          <w:rFonts w:ascii="Times New Roman" w:eastAsia="Times New Roman" w:hAnsi="Times New Roman" w:cs="Times New Roman"/>
+          <w:sz w:val="24"/>
+          <w:szCs w:val="24"/>
+          <w:lang w:val="vi-VN" w:eastAsia="vi-VN"/>
+        </w:rPr>
+      </w:pPr>
+      <w:r>
+        <w:rPr>
+          <w:rFonts w:ascii="Times New Roman" w:eastAsia="Times New Roman" w:hAnsi="Times New Roman" w:cs="Times New Roman"/>
+          <w:sz w:val="24"/>
+          <w:szCs w:val="24"/>
+          <w:lang w:val="vi-VN" w:eastAsia="vi-VN"/>
+        </w:rPr>
+        <w:t>Seller information (optional)</w:t>
+      </w:r>
+    </w:p>
+    <w:p>
+      <w:pPr>
+        <w:numPr>
+          <w:ilvl w:val="1"/>
+          <w:numId w:val="8"/>
+        </w:numPr>
+        <w:spacing w:before="100" w:beforeAutospacing="1" w:after="100" w:afterAutospacing="1"/>
+        <w:rPr>
+          <w:rFonts w:ascii="Times New Roman" w:eastAsia="Times New Roman" w:hAnsi="Times New Roman" w:cs="Times New Roman"/>
+          <w:sz w:val="24"/>
+          <w:szCs w:val="24"/>
+          <w:lang w:val="vi-VN" w:eastAsia="vi-VN"/>
+        </w:rPr>
+      </w:pPr>
+      <w:r>
+        <w:rPr>
+          <w:rFonts w:ascii="Times New Roman" w:eastAsia="Times New Roman" w:hAnsi="Times New Roman" w:cs="Times New Roman"/>
+          <w:sz w:val="24"/>
+          <w:szCs w:val="24"/>
+          <w:lang w:val="vi-VN" w:eastAsia="vi-VN"/>
+        </w:rPr>
+        <w:t>(Optional) The buyer can see additional information like variations, sizes, or colors (if applicable).</w:t>
+      </w:r>
+    </w:p>
+    <w:p>
+      <w:pPr>
+        <w:numPr>
+          <w:ilvl w:val="0"/>
+          <w:numId w:val="8"/>
+        </w:numPr>
+        <w:spacing w:before="100" w:beforeAutospacing="1" w:after="100" w:afterAutospacing="1"/>
+        <w:rPr>
+          <w:rFonts w:ascii="Times New Roman" w:eastAsia="Times New Roman" w:hAnsi="Times New Roman" w:cs="Times New Roman"/>
+          <w:sz w:val="24"/>
+          <w:szCs w:val="24"/>
+          <w:lang w:val="vi-VN" w:eastAsia="vi-VN"/>
+        </w:rPr>
+      </w:pPr>
+      <w:r>
+        <w:rPr>
+          <w:rFonts w:ascii="Times New Roman" w:eastAsia="Times New Roman" w:hAnsi="Times New Roman" w:cs="Times New Roman"/>
+          <w:b/>
+          <w:bCs/>
+          <w:sz w:val="24"/>
+          <w:szCs w:val="24"/>
+          <w:lang w:val="vi-VN" w:eastAsia="vi-VN"/>
+        </w:rPr>
+        <w:t>Success:</w:t>
+      </w:r>
+      <w:r>
+        <w:rPr>
+          <w:rFonts w:ascii="Times New Roman" w:eastAsia="Times New Roman" w:hAnsi="Times New Roman" w:cs="Times New Roman"/>
+          <w:sz w:val="24"/>
+          <w:szCs w:val="24"/>
+          <w:lang w:val="vi-VN" w:eastAsia="vi-VN"/>
+        </w:rPr>
+        <w:t xml:space="preserve"> The buyer gains a thorough understanding of the product's features and offerings.</w:t>
+      </w:r>
+    </w:p>
+    <w:p>
+      <w:pPr>
+        <w:spacing w:before="100" w:beforeAutospacing="1" w:after="100" w:afterAutospacing="1"/>
+        <w:rPr>
+          <w:rFonts w:ascii="Times New Roman" w:eastAsia="Times New Roman" w:hAnsi="Times New Roman" w:cs="Times New Roman"/>
+          <w:sz w:val="24"/>
+          <w:szCs w:val="24"/>
+          <w:lang w:val="vi-VN" w:eastAsia="vi-VN"/>
+        </w:rPr>
+      </w:pPr>
+      <w:r>
+        <w:rPr>
+          <w:rFonts w:ascii="Times New Roman" w:eastAsia="Times New Roman" w:hAnsi="Times New Roman" w:cs="Times New Roman"/>
+          <w:b/>
+          <w:bCs/>
+          <w:sz w:val="24"/>
+          <w:szCs w:val="24"/>
+          <w:lang w:val="vi-VN" w:eastAsia="vi-VN"/>
+        </w:rPr>
+        <w:t>3. Add Product to Cart (Thêm Sản Phẩm vào Giỏ Hàng)</w:t>
+      </w:r>
+    </w:p>
+    <w:p>
+      <w:pPr>
+        <w:numPr>
+          <w:ilvl w:val="0"/>
+          <w:numId w:val="9"/>
+        </w:numPr>
+        <w:spacing w:before="100" w:beforeAutospacing="1" w:after="100" w:afterAutospacing="1"/>
+        <w:rPr>
+          <w:rFonts w:ascii="Times New Roman" w:eastAsia="Times New Roman" w:hAnsi="Times New Roman" w:cs="Times New Roman"/>
+          <w:sz w:val="24"/>
+          <w:szCs w:val="24"/>
+          <w:lang w:val="vi-VN" w:eastAsia="vi-VN"/>
+        </w:rPr>
+      </w:pPr>
+      <w:r>
+        <w:rPr>
+          <w:rFonts w:ascii="Times New Roman" w:eastAsia="Times New Roman" w:hAnsi="Times New Roman" w:cs="Times New Roman"/>
+          <w:b/>
+          <w:bCs/>
+          <w:sz w:val="24"/>
+          <w:szCs w:val="24"/>
+          <w:lang w:val="vi-VN" w:eastAsia="vi-VN"/>
+        </w:rPr>
+        <w:t>Description:</w:t>
+      </w:r>
+      <w:r>
+        <w:rPr>
+          <w:rFonts w:ascii="Times New Roman" w:eastAsia="Times New Roman" w:hAnsi="Times New Roman" w:cs="Times New Roman"/>
+          <w:sz w:val="24"/>
+          <w:szCs w:val="24"/>
+          <w:lang w:val="vi-VN" w:eastAsia="vi-VN"/>
+        </w:rPr>
+        <w:t xml:space="preserve"> The buyer can add products they intend to purchase to their shopping cart.</w:t>
+      </w:r>
+    </w:p>
+    <w:p>
+      <w:pPr>
+        <w:numPr>
+          <w:ilvl w:val="0"/>
+          <w:numId w:val="9"/>
+        </w:numPr>
+        <w:spacing w:before="100" w:beforeAutospacing="1" w:after="100" w:afterAutospacing="1"/>
+        <w:rPr>
+          <w:rFonts w:ascii="Times New Roman" w:eastAsia="Times New Roman" w:hAnsi="Times New Roman" w:cs="Times New Roman"/>
+          <w:sz w:val="24"/>
+          <w:szCs w:val="24"/>
+          <w:lang w:val="vi-VN" w:eastAsia="vi-VN"/>
+        </w:rPr>
+      </w:pPr>
+      <w:r>
+        <w:rPr>
+          <w:rFonts w:ascii="Times New Roman" w:eastAsia="Times New Roman" w:hAnsi="Times New Roman" w:cs="Times New Roman"/>
+          <w:b/>
+          <w:bCs/>
+          <w:sz w:val="24"/>
+          <w:szCs w:val="24"/>
+          <w:lang w:val="vi-VN" w:eastAsia="vi-VN"/>
+        </w:rPr>
+        <w:t>Steps:</w:t>
+      </w:r>
+      <w:r>
+        <w:rPr>
+          <w:rFonts w:ascii="Times New Roman" w:eastAsia="Times New Roman" w:hAnsi="Times New Roman" w:cs="Times New Roman"/>
+          <w:sz w:val="24"/>
+          <w:szCs w:val="24"/>
+          <w:lang w:val="vi-VN" w:eastAsia="vi-VN"/>
+        </w:rPr>
+        <w:t xml:space="preserve"> </w:t>
+      </w:r>
+    </w:p>
+    <w:p>
+      <w:pPr>
+        <w:numPr>
+          <w:ilvl w:val="1"/>
+          <w:numId w:val="9"/>
+        </w:numPr>
+        <w:spacing w:before="100" w:beforeAutospacing="1" w:after="100" w:afterAutospacing="1"/>
+        <w:rPr>
+          <w:rFonts w:ascii="Times New Roman" w:eastAsia="Times New Roman" w:hAnsi="Times New Roman" w:cs="Times New Roman"/>
+          <w:sz w:val="24"/>
+          <w:szCs w:val="24"/>
+          <w:lang w:val="vi-VN" w:eastAsia="vi-VN"/>
+        </w:rPr>
+      </w:pPr>
+      <w:r>
+        <w:rPr>
+          <w:rFonts w:ascii="Times New Roman" w:eastAsia="Times New Roman" w:hAnsi="Times New Roman" w:cs="Times New Roman"/>
+          <w:sz w:val="24"/>
+          <w:szCs w:val="24"/>
+          <w:lang w:val="vi-VN" w:eastAsia="vi-VN"/>
+        </w:rPr>
+        <w:t>The buyer navigates to the product page of a desired item.</w:t>
+      </w:r>
+    </w:p>
+    <w:p>
+      <w:pPr>
+        <w:numPr>
+          <w:ilvl w:val="1"/>
+          <w:numId w:val="9"/>
+        </w:numPr>
+        <w:spacing w:before="100" w:beforeAutospacing="1" w:after="100" w:afterAutospacing="1"/>
+        <w:rPr>
+          <w:rFonts w:ascii="Times New Roman" w:eastAsia="Times New Roman" w:hAnsi="Times New Roman" w:cs="Times New Roman"/>
+          <w:sz w:val="24"/>
+          <w:szCs w:val="24"/>
+          <w:lang w:val="vi-VN" w:eastAsia="vi-VN"/>
+        </w:rPr>
+      </w:pPr>
+      <w:r>
+        <w:rPr>
+          <w:rFonts w:ascii="Times New Roman" w:eastAsia="Times New Roman" w:hAnsi="Times New Roman" w:cs="Times New Roman"/>
+          <w:sz w:val="24"/>
+          <w:szCs w:val="24"/>
+          <w:lang w:val="vi-VN" w:eastAsia="vi-VN"/>
+        </w:rPr>
+        <w:t>The buyer selects the desired quantity (if applicable).</w:t>
+      </w:r>
+    </w:p>
+    <w:p>
+      <w:pPr>
+        <w:numPr>
+          <w:ilvl w:val="1"/>
+          <w:numId w:val="9"/>
+        </w:numPr>
+        <w:spacing w:before="100" w:beforeAutospacing="1" w:after="100" w:afterAutospacing="1"/>
+        <w:rPr>
+          <w:rFonts w:ascii="Times New Roman" w:eastAsia="Times New Roman" w:hAnsi="Times New Roman" w:cs="Times New Roman"/>
+          <w:sz w:val="24"/>
+          <w:szCs w:val="24"/>
+          <w:lang w:val="vi-VN" w:eastAsia="vi-VN"/>
+        </w:rPr>
+      </w:pPr>
+      <w:r>
+        <w:rPr>
+          <w:rFonts w:ascii="Times New Roman" w:eastAsia="Times New Roman" w:hAnsi="Times New Roman" w:cs="Times New Roman"/>
+          <w:sz w:val="24"/>
+          <w:szCs w:val="24"/>
+          <w:lang w:val="vi-VN" w:eastAsia="vi-VN"/>
+        </w:rPr>
+        <w:t>The buyer clicks the "Add to Cart" button.</w:t>
+      </w:r>
+    </w:p>
+    <w:p>
+      <w:pPr>
+        <w:numPr>
+          <w:ilvl w:val="1"/>
+          <w:numId w:val="9"/>
+        </w:numPr>
+        <w:spacing w:before="100" w:beforeAutospacing="1" w:after="100" w:afterAutospacing="1"/>
+        <w:rPr>
+          <w:rFonts w:ascii="Times New Roman" w:eastAsia="Times New Roman" w:hAnsi="Times New Roman" w:cs="Times New Roman"/>
+          <w:sz w:val="24"/>
+          <w:szCs w:val="24"/>
+          <w:lang w:val="vi-VN" w:eastAsia="vi-VN"/>
+        </w:rPr>
+      </w:pPr>
+      <w:r>
+        <w:rPr>
+          <w:rFonts w:ascii="Times New Roman" w:eastAsia="Times New Roman" w:hAnsi="Times New Roman" w:cs="Times New Roman"/>
+          <w:sz w:val="24"/>
+          <w:szCs w:val="24"/>
+          <w:lang w:val="vi-VN" w:eastAsia="vi-VN"/>
+        </w:rPr>
+        <w:t>The system adds the product to the buyer's shopping cart and displays a confirmation message.</w:t>
+      </w:r>
+    </w:p>
+    <w:p>
+      <w:pPr>
+        <w:numPr>
+          <w:ilvl w:val="0"/>
+          <w:numId w:val="9"/>
+        </w:numPr>
+        <w:spacing w:before="100" w:beforeAutospacing="1" w:after="100" w:afterAutospacing="1"/>
+        <w:rPr>
+          <w:rFonts w:ascii="Times New Roman" w:eastAsia="Times New Roman" w:hAnsi="Times New Roman" w:cs="Times New Roman"/>
+          <w:sz w:val="24"/>
+          <w:szCs w:val="24"/>
+          <w:lang w:val="vi-VN" w:eastAsia="vi-VN"/>
+        </w:rPr>
+      </w:pPr>
+      <w:r>
+        <w:rPr>
+          <w:rFonts w:ascii="Times New Roman" w:eastAsia="Times New Roman" w:hAnsi="Times New Roman" w:cs="Times New Roman"/>
+          <w:b/>
+          <w:bCs/>
+          <w:sz w:val="24"/>
+          <w:szCs w:val="24"/>
+          <w:lang w:val="vi-VN" w:eastAsia="vi-VN"/>
+        </w:rPr>
+        <w:t>Success:</w:t>
+      </w:r>
+      <w:r>
+        <w:rPr>
+          <w:rFonts w:ascii="Times New Roman" w:eastAsia="Times New Roman" w:hAnsi="Times New Roman" w:cs="Times New Roman"/>
+          <w:sz w:val="24"/>
+          <w:szCs w:val="24"/>
+          <w:lang w:val="vi-VN" w:eastAsia="vi-VN"/>
+        </w:rPr>
+        <w:t xml:space="preserve"> The chosen product is added to the buyer's cart for future checkout.</w:t>
+      </w:r>
+    </w:p>
+    <w:p>
+      <w:pPr>
+        <w:spacing w:before="100" w:beforeAutospacing="1" w:after="100" w:afterAutospacing="1"/>
+        <w:rPr>
+          <w:rFonts w:ascii="Times New Roman" w:eastAsia="Times New Roman" w:hAnsi="Times New Roman" w:cs="Times New Roman"/>
+          <w:sz w:val="24"/>
+          <w:szCs w:val="24"/>
+          <w:lang w:val="vi-VN" w:eastAsia="vi-VN"/>
+        </w:rPr>
+      </w:pPr>
+      <w:r>
+        <w:rPr>
+          <w:rFonts w:ascii="Times New Roman" w:eastAsia="Times New Roman" w:hAnsi="Times New Roman" w:cs="Times New Roman"/>
+          <w:b/>
+          <w:bCs/>
+          <w:sz w:val="24"/>
+          <w:szCs w:val="24"/>
+          <w:lang w:val="vi-VN" w:eastAsia="vi-VN"/>
+        </w:rPr>
+        <w:t>4. View and Manage Cart (Xem và Quản lý Giỏ Hàng)</w:t>
+      </w:r>
+    </w:p>
+    <w:p>
+      <w:pPr>
+        <w:numPr>
+          <w:ilvl w:val="0"/>
+          <w:numId w:val="10"/>
+        </w:numPr>
+        <w:spacing w:before="100" w:beforeAutospacing="1" w:after="100" w:afterAutospacing="1"/>
+        <w:rPr>
+          <w:rFonts w:ascii="Times New Roman" w:eastAsia="Times New Roman" w:hAnsi="Times New Roman" w:cs="Times New Roman"/>
+          <w:sz w:val="24"/>
+          <w:szCs w:val="24"/>
+          <w:lang w:val="vi-VN" w:eastAsia="vi-VN"/>
+        </w:rPr>
+      </w:pPr>
+      <w:r>
+        <w:rPr>
+          <w:rFonts w:ascii="Times New Roman" w:eastAsia="Times New Roman" w:hAnsi="Times New Roman" w:cs="Times New Roman"/>
+          <w:b/>
+          <w:bCs/>
+          <w:sz w:val="24"/>
+          <w:szCs w:val="24"/>
+          <w:lang w:val="vi-VN" w:eastAsia="vi-VN"/>
+        </w:rPr>
+        <w:t>Description:</w:t>
+      </w:r>
+      <w:r>
+        <w:rPr>
+          <w:rFonts w:ascii="Times New Roman" w:eastAsia="Times New Roman" w:hAnsi="Times New Roman" w:cs="Times New Roman"/>
+          <w:sz w:val="24"/>
+          <w:szCs w:val="24"/>
+          <w:lang w:val="vi-VN" w:eastAsia="vi-VN"/>
+        </w:rPr>
+        <w:t xml:space="preserve"> The buyer can view the contents of their shopping cart, modify quantities, or remove unwanted items.</w:t>
+      </w:r>
+    </w:p>
+    <w:p>
+      <w:pPr>
+        <w:numPr>
+          <w:ilvl w:val="0"/>
+          <w:numId w:val="10"/>
+        </w:numPr>
+        <w:spacing w:before="100" w:beforeAutospacing="1" w:after="100" w:afterAutospacing="1"/>
+        <w:rPr>
+          <w:rFonts w:ascii="Times New Roman" w:eastAsia="Times New Roman" w:hAnsi="Times New Roman" w:cs="Times New Roman"/>
+          <w:sz w:val="24"/>
+          <w:szCs w:val="24"/>
+          <w:lang w:val="vi-VN" w:eastAsia="vi-VN"/>
+        </w:rPr>
+      </w:pPr>
+      <w:r>
+        <w:rPr>
+          <w:rFonts w:ascii="Times New Roman" w:eastAsia="Times New Roman" w:hAnsi="Times New Roman" w:cs="Times New Roman"/>
+          <w:b/>
+          <w:bCs/>
+          <w:sz w:val="24"/>
+          <w:szCs w:val="24"/>
+          <w:lang w:val="vi-VN" w:eastAsia="vi-VN"/>
+        </w:rPr>
+        <w:t>Steps:</w:t>
+      </w:r>
+      <w:r>
+        <w:rPr>
+          <w:rFonts w:ascii="Times New Roman" w:eastAsia="Times New Roman" w:hAnsi="Times New Roman" w:cs="Times New Roman"/>
+          <w:sz w:val="24"/>
+          <w:szCs w:val="24"/>
+          <w:lang w:val="vi-VN" w:eastAsia="vi-VN"/>
+        </w:rPr>
+        <w:t xml:space="preserve"> </w:t>
+      </w:r>
+    </w:p>
+    <w:p>
+      <w:pPr>
+        <w:numPr>
+          <w:ilvl w:val="1"/>
+          <w:numId w:val="10"/>
+        </w:numPr>
+        <w:spacing w:before="100" w:beforeAutospacing="1" w:after="100" w:afterAutospacing="1"/>
+        <w:rPr>
+          <w:rFonts w:ascii="Times New Roman" w:eastAsia="Times New Roman" w:hAnsi="Times New Roman" w:cs="Times New Roman"/>
+          <w:sz w:val="24"/>
+          <w:szCs w:val="24"/>
+          <w:lang w:val="vi-VN" w:eastAsia="vi-VN"/>
+        </w:rPr>
+      </w:pPr>
+      <w:r>
+        <w:rPr>
+          <w:rFonts w:ascii="Times New Roman" w:eastAsia="Times New Roman" w:hAnsi="Times New Roman" w:cs="Times New Roman"/>
+          <w:sz w:val="24"/>
+          <w:szCs w:val="24"/>
+          <w:lang w:val="vi-VN" w:eastAsia="vi-VN"/>
+        </w:rPr>
+        <w:t>The buyer accesses their shopping cart.</w:t>
+      </w:r>
+    </w:p>
+    <w:p>
+      <w:pPr>
+        <w:numPr>
+          <w:ilvl w:val="1"/>
+          <w:numId w:val="10"/>
+        </w:numPr>
+        <w:spacing w:before="100" w:beforeAutospacing="1" w:after="100" w:afterAutospacing="1"/>
+        <w:rPr>
+          <w:rFonts w:ascii="Times New Roman" w:eastAsia="Times New Roman" w:hAnsi="Times New Roman" w:cs="Times New Roman"/>
+          <w:sz w:val="24"/>
+          <w:szCs w:val="24"/>
+          <w:lang w:val="vi-VN" w:eastAsia="vi-VN"/>
+        </w:rPr>
+      </w:pPr>
+      <w:r>
+        <w:rPr>
+          <w:rFonts w:ascii="Times New Roman" w:eastAsia="Times New Roman" w:hAnsi="Times New Roman" w:cs="Times New Roman"/>
+          <w:sz w:val="24"/>
+          <w:szCs w:val="24"/>
+          <w:lang w:val="vi-VN" w:eastAsia="vi-VN"/>
+        </w:rPr>
+        <w:t xml:space="preserve">The system displays a list of products added to the cart, including: </w:t>
+      </w:r>
+    </w:p>
+    <w:p>
+      <w:pPr>
+        <w:numPr>
+          <w:ilvl w:val="2"/>
+          <w:numId w:val="10"/>
+        </w:numPr>
+        <w:spacing w:before="100" w:beforeAutospacing="1" w:after="100" w:afterAutospacing="1"/>
+        <w:rPr>
+          <w:rFonts w:ascii="Times New Roman" w:eastAsia="Times New Roman" w:hAnsi="Times New Roman" w:cs="Times New Roman"/>
+          <w:sz w:val="24"/>
+          <w:szCs w:val="24"/>
+          <w:lang w:val="vi-VN" w:eastAsia="vi-VN"/>
+        </w:rPr>
+      </w:pPr>
+      <w:r>
+        <w:rPr>
+          <w:rFonts w:ascii="Times New Roman" w:eastAsia="Times New Roman" w:hAnsi="Times New Roman" w:cs="Times New Roman"/>
+          <w:sz w:val="24"/>
+          <w:szCs w:val="24"/>
+          <w:lang w:val="vi-VN" w:eastAsia="vi-VN"/>
+        </w:rPr>
+        <w:t>Product image</w:t>
+      </w:r>
+    </w:p>
+    <w:p>
+      <w:pPr>
+        <w:numPr>
+          <w:ilvl w:val="2"/>
+          <w:numId w:val="10"/>
+        </w:numPr>
+        <w:spacing w:before="100" w:beforeAutospacing="1" w:after="100" w:afterAutospacing="1"/>
+        <w:rPr>
+          <w:rFonts w:ascii="Times New Roman" w:eastAsia="Times New Roman" w:hAnsi="Times New Roman" w:cs="Times New Roman"/>
+          <w:sz w:val="24"/>
+          <w:szCs w:val="24"/>
+          <w:lang w:val="vi-VN" w:eastAsia="vi-VN"/>
+        </w:rPr>
+      </w:pPr>
+      <w:r>
+        <w:rPr>
+          <w:rFonts w:ascii="Times New Roman" w:eastAsia="Times New Roman" w:hAnsi="Times New Roman" w:cs="Times New Roman"/>
+          <w:sz w:val="24"/>
+          <w:szCs w:val="24"/>
+          <w:lang w:val="vi-VN" w:eastAsia="vi-VN"/>
+        </w:rPr>
+        <w:t>Product name</w:t>
+      </w:r>
+    </w:p>
+    <w:p>
+      <w:pPr>
+        <w:numPr>
+          <w:ilvl w:val="2"/>
+          <w:numId w:val="10"/>
+        </w:numPr>
+        <w:spacing w:before="100" w:beforeAutospacing="1" w:after="100" w:afterAutospacing="1"/>
+        <w:rPr>
+          <w:rFonts w:ascii="Times New Roman" w:eastAsia="Times New Roman" w:hAnsi="Times New Roman" w:cs="Times New Roman"/>
+          <w:sz w:val="24"/>
+          <w:szCs w:val="24"/>
+          <w:lang w:val="vi-VN" w:eastAsia="vi-VN"/>
+        </w:rPr>
+      </w:pPr>
+      <w:r>
+        <w:rPr>
+          <w:rFonts w:ascii="Times New Roman" w:eastAsia="Times New Roman" w:hAnsi="Times New Roman" w:cs="Times New Roman"/>
+          <w:sz w:val="24"/>
+          <w:szCs w:val="24"/>
+          <w:lang w:val="vi-VN" w:eastAsia="vi-VN"/>
+        </w:rPr>
+        <w:t>Quantity</w:t>
+      </w:r>
+    </w:p>
+    <w:p>
+      <w:pPr>
+        <w:numPr>
+          <w:ilvl w:val="2"/>
+          <w:numId w:val="10"/>
+        </w:numPr>
+        <w:spacing w:before="100" w:beforeAutospacing="1" w:after="100" w:afterAutospacing="1"/>
+        <w:rPr>
+          <w:rFonts w:ascii="Times New Roman" w:eastAsia="Times New Roman" w:hAnsi="Times New Roman" w:cs="Times New Roman"/>
+          <w:sz w:val="24"/>
+          <w:szCs w:val="24"/>
+          <w:lang w:val="vi-VN" w:eastAsia="vi-VN"/>
+        </w:rPr>
+      </w:pPr>
+      <w:r>
+        <w:rPr>
+          <w:rFonts w:ascii="Times New Roman" w:eastAsia="Times New Roman" w:hAnsi="Times New Roman" w:cs="Times New Roman"/>
+          <w:sz w:val="24"/>
+          <w:szCs w:val="24"/>
+          <w:lang w:val="vi-VN" w:eastAsia="vi-VN"/>
+        </w:rPr>
+        <w:t>Unit price</w:t>
+      </w:r>
+    </w:p>
+    <w:p>
+      <w:pPr>
+        <w:numPr>
+          <w:ilvl w:val="2"/>
+          <w:numId w:val="10"/>
+        </w:numPr>
+        <w:spacing w:before="100" w:beforeAutospacing="1" w:after="100" w:afterAutospacing="1"/>
+        <w:rPr>
+          <w:rFonts w:ascii="Times New Roman" w:eastAsia="Times New Roman" w:hAnsi="Times New Roman" w:cs="Times New Roman"/>
+          <w:sz w:val="24"/>
+          <w:szCs w:val="24"/>
+          <w:lang w:val="vi-VN" w:eastAsia="vi-VN"/>
+        </w:rPr>
+      </w:pPr>
+      <w:r>
+        <w:rPr>
+          <w:rFonts w:ascii="Times New Roman" w:eastAsia="Times New Roman" w:hAnsi="Times New Roman" w:cs="Times New Roman"/>
+          <w:sz w:val="24"/>
+          <w:szCs w:val="24"/>
+          <w:lang w:val="vi-VN" w:eastAsia="vi-VN"/>
+        </w:rPr>
+        <w:t>Total price (quantity x unit price)</w:t>
+      </w:r>
+    </w:p>
+    <w:p>
+      <w:pPr>
+        <w:numPr>
+          <w:ilvl w:val="1"/>
+          <w:numId w:val="10"/>
+        </w:numPr>
+        <w:spacing w:before="100" w:beforeAutospacing="1" w:after="100" w:afterAutospacing="1"/>
+        <w:rPr>
+          <w:rFonts w:ascii="Times New Roman" w:eastAsia="Times New Roman" w:hAnsi="Times New Roman" w:cs="Times New Roman"/>
+          <w:sz w:val="24"/>
+          <w:szCs w:val="24"/>
+          <w:lang w:val="vi-VN" w:eastAsia="vi-VN"/>
+        </w:rPr>
+      </w:pPr>
+      <w:r>
+        <w:rPr>
+          <w:rFonts w:ascii="Times New Roman" w:eastAsia="Times New Roman" w:hAnsi="Times New Roman" w:cs="Times New Roman"/>
+          <w:sz w:val="24"/>
+          <w:szCs w:val="24"/>
+          <w:lang w:val="vi-VN" w:eastAsia="vi-VN"/>
+        </w:rPr>
+        <w:t>The buyer can edit the quantity of each item.</w:t>
+      </w:r>
+    </w:p>
+    <w:p>
+      <w:pPr>
+        <w:numPr>
+          <w:ilvl w:val="1"/>
+          <w:numId w:val="10"/>
+        </w:numPr>
+        <w:spacing w:before="100" w:beforeAutospacing="1" w:after="100" w:afterAutospacing="1"/>
+        <w:rPr>
+          <w:rFonts w:ascii="Times New Roman" w:eastAsia="Times New Roman" w:hAnsi="Times New Roman" w:cs="Times New Roman"/>
+          <w:sz w:val="24"/>
+          <w:szCs w:val="24"/>
+          <w:lang w:val="vi-VN" w:eastAsia="vi-VN"/>
+        </w:rPr>
+      </w:pPr>
+      <w:r>
+        <w:rPr>
+          <w:rFonts w:ascii="Times New Roman" w:eastAsia="Times New Roman" w:hAnsi="Times New Roman" w:cs="Times New Roman"/>
+          <w:sz w:val="24"/>
+          <w:szCs w:val="24"/>
+          <w:lang w:val="vi-VN" w:eastAsia="vi-VN"/>
+        </w:rPr>
+        <w:t>The buyer can remove unwanted items from the cart.</w:t>
+      </w:r>
+    </w:p>
+    <w:p>
+      <w:pPr>
+        <w:numPr>
+          <w:ilvl w:val="0"/>
+          <w:numId w:val="10"/>
+        </w:numPr>
+        <w:spacing w:before="100" w:beforeAutospacing="1" w:after="100" w:afterAutospacing="1"/>
+        <w:rPr>
+          <w:rFonts w:ascii="Times New Roman" w:eastAsia="Times New Roman" w:hAnsi="Times New Roman" w:cs="Times New Roman"/>
+          <w:sz w:val="24"/>
+          <w:szCs w:val="24"/>
+          <w:lang w:val="vi-VN" w:eastAsia="vi-VN"/>
+        </w:rPr>
+      </w:pPr>
+      <w:r>
+        <w:rPr>
+          <w:rFonts w:ascii="Times New Roman" w:eastAsia="Times New Roman" w:hAnsi="Times New Roman" w:cs="Times New Roman"/>
+          <w:b/>
+          <w:bCs/>
+          <w:sz w:val="24"/>
+          <w:szCs w:val="24"/>
+          <w:lang w:val="vi-VN" w:eastAsia="vi-VN"/>
+        </w:rPr>
+        <w:t>Success:</w:t>
+      </w:r>
+      <w:r>
+        <w:rPr>
+          <w:rFonts w:ascii="Times New Roman" w:eastAsia="Times New Roman" w:hAnsi="Times New Roman" w:cs="Times New Roman"/>
+          <w:sz w:val="24"/>
+          <w:szCs w:val="24"/>
+          <w:lang w:val="vi-VN" w:eastAsia="vi-VN"/>
+        </w:rPr>
+        <w:t xml:space="preserve"> The buyer can review and modify the items in their cart before proceeding to checkout.</w:t>
+      </w:r>
+    </w:p>
+    <w:p>
+      <w:pPr>
+        <w:spacing w:before="100" w:beforeAutospacing="1" w:after="100" w:afterAutospacing="1"/>
+        <w:rPr>
+          <w:rFonts w:ascii="Times New Roman" w:eastAsia="Times New Roman" w:hAnsi="Times New Roman" w:cs="Times New Roman"/>
+          <w:sz w:val="24"/>
+          <w:szCs w:val="24"/>
+          <w:lang w:val="vi-VN" w:eastAsia="vi-VN"/>
+        </w:rPr>
+      </w:pPr>
+      <w:r>
+        <w:rPr>
+          <w:rFonts w:ascii="Times New Roman" w:eastAsia="Times New Roman" w:hAnsi="Times New Roman" w:cs="Times New Roman"/>
+          <w:b/>
+          <w:bCs/>
+          <w:sz w:val="24"/>
+          <w:szCs w:val="24"/>
+          <w:lang w:val="vi-VN" w:eastAsia="vi-VN"/>
+        </w:rPr>
+        <w:t>5. Checkout and Purchase (Thanh Toán và Mua Hàng)</w:t>
+      </w:r>
+    </w:p>
+    <w:p>
+      <w:pPr>
+        <w:numPr>
+          <w:ilvl w:val="0"/>
+          <w:numId w:val="11"/>
+        </w:numPr>
+        <w:spacing w:before="100" w:beforeAutospacing="1" w:after="100" w:afterAutospacing="1"/>
+        <w:rPr>
+          <w:rFonts w:ascii="Times New Roman" w:eastAsia="Times New Roman" w:hAnsi="Times New Roman" w:cs="Times New Roman"/>
+          <w:sz w:val="24"/>
+          <w:szCs w:val="24"/>
+          <w:lang w:val="vi-VN" w:eastAsia="vi-VN"/>
+        </w:rPr>
+      </w:pPr>
+      <w:r>
+        <w:rPr>
+          <w:rFonts w:ascii="Times New Roman" w:eastAsia="Times New Roman" w:hAnsi="Times New Roman" w:cs="Times New Roman"/>
+          <w:b/>
+          <w:bCs/>
+          <w:sz w:val="24"/>
+          <w:szCs w:val="24"/>
+          <w:lang w:val="vi-VN" w:eastAsia="vi-VN"/>
+        </w:rPr>
+        <w:t>Description:</w:t>
+      </w:r>
+      <w:r>
+        <w:rPr>
+          <w:rFonts w:ascii="Times New Roman" w:eastAsia="Times New Roman" w:hAnsi="Times New Roman" w:cs="Times New Roman"/>
+          <w:sz w:val="24"/>
+          <w:szCs w:val="24"/>
+          <w:lang w:val="vi-VN" w:eastAsia="vi-VN"/>
+        </w:rPr>
+        <w:t xml:space="preserve"> The buyer completes the purchase process by providing their shipping information, choosing a payment method, and confirming the order.</w:t>
+      </w:r>
+    </w:p>
+    <w:p>
+      <w:pPr>
+        <w:numPr>
+          <w:ilvl w:val="0"/>
+          <w:numId w:val="11"/>
+        </w:numPr>
+        <w:spacing w:before="100" w:beforeAutospacing="1" w:after="100" w:afterAutospacing="1"/>
+        <w:rPr>
+          <w:rFonts w:ascii="Times New Roman" w:eastAsia="Times New Roman" w:hAnsi="Times New Roman" w:cs="Times New Roman"/>
+          <w:sz w:val="24"/>
+          <w:szCs w:val="24"/>
+          <w:lang w:val="vi-VN" w:eastAsia="vi-VN"/>
+        </w:rPr>
+      </w:pPr>
+      <w:r>
+        <w:rPr>
+          <w:rFonts w:ascii="Times New Roman" w:eastAsia="Times New Roman" w:hAnsi="Times New Roman" w:cs="Times New Roman"/>
+          <w:b/>
+          <w:bCs/>
+          <w:sz w:val="24"/>
+          <w:szCs w:val="24"/>
+          <w:lang w:val="vi-VN" w:eastAsia="vi-VN"/>
+        </w:rPr>
+        <w:t>Steps:</w:t>
+      </w:r>
+      <w:r>
+        <w:rPr>
+          <w:rFonts w:ascii="Times New Roman" w:eastAsia="Times New Roman" w:hAnsi="Times New Roman" w:cs="Times New Roman"/>
+          <w:sz w:val="24"/>
+          <w:szCs w:val="24"/>
+          <w:lang w:val="vi-VN" w:eastAsia="vi-VN"/>
+        </w:rPr>
+        <w:t xml:space="preserve"> </w:t>
+      </w:r>
+    </w:p>
+    <w:p>
+      <w:pPr>
+        <w:numPr>
+          <w:ilvl w:val="1"/>
+          <w:numId w:val="11"/>
+        </w:numPr>
+        <w:spacing w:before="100" w:beforeAutospacing="1" w:after="100" w:afterAutospacing="1"/>
+        <w:rPr>
+          <w:rFonts w:ascii="Times New Roman" w:eastAsia="Times New Roman" w:hAnsi="Times New Roman" w:cs="Times New Roman"/>
+          <w:sz w:val="24"/>
+          <w:szCs w:val="24"/>
+          <w:lang w:val="vi-VN" w:eastAsia="vi-VN"/>
+        </w:rPr>
+      </w:pPr>
+      <w:r>
+        <w:rPr>
+          <w:rFonts w:ascii="Times New Roman" w:eastAsia="Times New Roman" w:hAnsi="Times New Roman" w:cs="Times New Roman"/>
+          <w:sz w:val="24"/>
+          <w:szCs w:val="24"/>
+          <w:lang w:val="vi-VN" w:eastAsia="vi-VN"/>
+        </w:rPr>
+        <w:t>The buyer proceeds to checkout from their shopping cart.</w:t>
+      </w:r>
+    </w:p>
+    <w:p>
+      <w:pPr>
+        <w:numPr>
+          <w:ilvl w:val="1"/>
+          <w:numId w:val="11"/>
+        </w:numPr>
+        <w:spacing w:before="100" w:beforeAutospacing="1" w:after="100" w:afterAutospacing="1"/>
+        <w:rPr>
+          <w:rFonts w:ascii="Times New Roman" w:eastAsia="Times New Roman" w:hAnsi="Times New Roman" w:cs="Times New Roman"/>
+          <w:sz w:val="24"/>
+          <w:szCs w:val="24"/>
+          <w:lang w:val="vi-VN" w:eastAsia="vi-VN"/>
+        </w:rPr>
+      </w:pPr>
+      <w:r>
+        <w:rPr>
+          <w:rFonts w:ascii="Times New Roman" w:eastAsia="Times New Roman" w:hAnsi="Times New Roman" w:cs="Times New Roman"/>
+          <w:sz w:val="24"/>
+          <w:szCs w:val="24"/>
+          <w:lang w:val="vi-VN" w:eastAsia="vi-VN"/>
+        </w:rPr>
+        <w:lastRenderedPageBreak/>
+        <w:t>The buyer enters their shipping information (name, address, phone number).</w:t>
+      </w:r>
+    </w:p>
+    <w:p>
+      <w:pPr>
+        <w:numPr>
+          <w:ilvl w:val="1"/>
+          <w:numId w:val="11"/>
+        </w:numPr>
+        <w:spacing w:before="100" w:beforeAutospacing="1" w:after="100" w:afterAutospacing="1"/>
+        <w:rPr>
+          <w:rFonts w:ascii="Times New Roman" w:eastAsia="Times New Roman" w:hAnsi="Times New Roman" w:cs="Times New Roman"/>
+          <w:sz w:val="24"/>
+          <w:szCs w:val="24"/>
+          <w:lang w:val="vi-VN" w:eastAsia="vi-VN"/>
+        </w:rPr>
+      </w:pPr>
+      <w:r>
+        <w:rPr>
+          <w:rFonts w:ascii="Times New Roman" w:eastAsia="Times New Roman" w:hAnsi="Times New Roman" w:cs="Times New Roman"/>
+          <w:sz w:val="24"/>
+          <w:szCs w:val="24"/>
+          <w:lang w:val="vi-VN" w:eastAsia="vi-VN"/>
+        </w:rPr>
+        <w:t>The buyer selects a preferred shipping method (if available).</w:t>
+      </w:r>
+    </w:p>
+    <w:p>
+      <w:pPr>
+        <w:numPr>
+          <w:ilvl w:val="1"/>
+          <w:numId w:val="11"/>
+        </w:numPr>
+        <w:spacing w:before="100" w:beforeAutospacing="1" w:after="100" w:afterAutospacing="1"/>
+        <w:rPr>
+          <w:rFonts w:ascii="Times New Roman" w:eastAsia="Times New Roman" w:hAnsi="Times New Roman" w:cs="Times New Roman"/>
+          <w:sz w:val="24"/>
+          <w:szCs w:val="24"/>
+          <w:lang w:val="vi-VN" w:eastAsia="vi-VN"/>
+        </w:rPr>
+      </w:pPr>
+      <w:r>
+        <w:rPr>
+          <w:rFonts w:ascii="Times New Roman" w:eastAsia="Times New Roman" w:hAnsi="Times New Roman" w:cs="Times New Roman"/>
+          <w:sz w:val="24"/>
+          <w:szCs w:val="24"/>
+          <w:lang w:val="vi-VN" w:eastAsia="vi-VN"/>
+        </w:rPr>
+        <w:t>The buyer chooses a payment method (credit card, debit card, e-wallet, etc.).</w:t>
+      </w:r>
+    </w:p>
+    <w:p>
+      <w:pPr>
+        <w:numPr>
+          <w:ilvl w:val="1"/>
+          <w:numId w:val="11"/>
+        </w:numPr>
+        <w:spacing w:before="100" w:beforeAutospacing="1" w:after="100" w:afterAutospacing="1"/>
+        <w:rPr>
+          <w:rFonts w:ascii="Times New Roman" w:eastAsia="Times New Roman" w:hAnsi="Times New Roman" w:cs="Times New Roman"/>
+          <w:sz w:val="24"/>
+          <w:szCs w:val="24"/>
+          <w:lang w:val="vi-VN" w:eastAsia="vi-VN"/>
+        </w:rPr>
+      </w:pPr>
+      <w:r>
+        <w:rPr>
+          <w:rFonts w:ascii="Times New Roman" w:eastAsia="Times New Roman" w:hAnsi="Times New Roman" w:cs="Times New Roman"/>
+          <w:sz w:val="24"/>
+          <w:szCs w:val="24"/>
+          <w:lang w:val="vi-VN" w:eastAsia="vi-VN"/>
+        </w:rPr>
+        <w:t>The buyer reviews the order summary (items, quantities, prices, shipping cost, total amount).</w:t>
+      </w:r>
+    </w:p>
+    <w:p>
+      <w:pPr>
+        <w:numPr>
+          <w:ilvl w:val="1"/>
+          <w:numId w:val="11"/>
+        </w:numPr>
+        <w:spacing w:before="100" w:beforeAutospacing="1" w:after="100" w:afterAutospacing="1"/>
+        <w:rPr>
+          <w:rFonts w:ascii="Times New Roman" w:eastAsia="Times New Roman" w:hAnsi="Times New Roman" w:cs="Times New Roman"/>
+          <w:sz w:val="24"/>
+          <w:szCs w:val="24"/>
+          <w:lang w:val="vi-VN" w:eastAsia="vi-VN"/>
+        </w:rPr>
+      </w:pPr>
+      <w:r>
+        <w:rPr>
+          <w:rFonts w:ascii="Times New Roman" w:eastAsia="Times New Roman" w:hAnsi="Times New Roman" w:cs="Times New Roman"/>
+          <w:sz w:val="24"/>
+          <w:szCs w:val="24"/>
+          <w:lang w:val="vi-VN" w:eastAsia="vi-VN"/>
+        </w:rPr>
+        <w:t>The buyer confirms the order by placing the final order.</w:t>
+      </w:r>
+    </w:p>
+    <w:p>
+      <w:pPr>
+        <w:numPr>
+          <w:ilvl w:val="1"/>
+          <w:numId w:val="11"/>
+        </w:numPr>
+        <w:spacing w:before="100" w:beforeAutospacing="1" w:after="100" w:afterAutospacing="1"/>
+        <w:rPr>
+          <w:rFonts w:ascii="Times New Roman" w:eastAsia="Times New Roman" w:hAnsi="Times New Roman" w:cs="Times New Roman"/>
+          <w:sz w:val="24"/>
+          <w:szCs w:val="24"/>
+          <w:lang w:val="vi-VN" w:eastAsia="vi-VN"/>
+        </w:rPr>
+      </w:pPr>
+      <w:r>
+        <w:rPr>
+          <w:rFonts w:ascii="Times New Roman" w:eastAsia="Times New Roman" w:hAnsi="Times New Roman" w:cs="Times New Roman"/>
+          <w:sz w:val="24"/>
+          <w:szCs w:val="24"/>
+          <w:lang w:val="vi-VN" w:eastAsia="vi-VN"/>
+        </w:rPr>
+        <w:t>The system processes the payment and creates a confirmed order.</w:t>
+      </w:r>
+    </w:p>
+    <w:p>
+      <w:pPr>
+        <w:numPr>
+          <w:ilvl w:val="0"/>
+          <w:numId w:val="11"/>
+        </w:numPr>
+        <w:spacing w:before="100" w:beforeAutospacing="1" w:after="100" w:afterAutospacing="1"/>
+        <w:rPr>
+          <w:rFonts w:ascii="Times New Roman" w:eastAsia="Times New Roman" w:hAnsi="Times New Roman" w:cs="Times New Roman"/>
+          <w:sz w:val="24"/>
+          <w:szCs w:val="24"/>
+          <w:lang w:val="vi-VN" w:eastAsia="vi-VN"/>
+        </w:rPr>
+      </w:pPr>
+      <w:r>
+        <w:rPr>
+          <w:rFonts w:ascii="Times New Roman" w:eastAsia="Times New Roman" w:hAnsi="Times New Roman" w:cs="Times New Roman"/>
+          <w:b/>
+          <w:bCs/>
+          <w:sz w:val="24"/>
+          <w:szCs w:val="24"/>
+          <w:lang w:val="vi-VN" w:eastAsia="vi-VN"/>
+        </w:rPr>
+        <w:t>Success:</w:t>
+      </w:r>
+      <w:r>
+        <w:rPr>
+          <w:rFonts w:ascii="Times New Roman" w:eastAsia="Times New Roman" w:hAnsi="Times New Roman" w:cs="Times New Roman"/>
+          <w:sz w:val="24"/>
+          <w:szCs w:val="24"/>
+          <w:lang w:val="vi-VN" w:eastAsia="vi-VN"/>
+        </w:rPr>
+        <w:t xml:space="preserve"> The buyer successfully completes the purchase, and the seller receives the order details.</w:t>
+      </w:r>
+    </w:p>
+    <w:p>
+      <w:pPr>
+        <w:spacing w:before="100" w:beforeAutospacing="1" w:after="100" w:afterAutospacing="1"/>
+        <w:rPr>
+          <w:rFonts w:ascii="Times New Roman" w:eastAsia="Times New Roman" w:hAnsi="Times New Roman" w:cs="Times New Roman"/>
+          <w:sz w:val="24"/>
+          <w:szCs w:val="24"/>
+          <w:lang w:val="vi-VN" w:eastAsia="vi-VN"/>
+        </w:rPr>
+      </w:pPr>
+      <w:r>
+        <w:rPr>
+          <w:rFonts w:ascii="Times New Roman" w:eastAsia="Times New Roman" w:hAnsi="Times New Roman" w:cs="Times New Roman"/>
+          <w:b/>
+          <w:bCs/>
+          <w:sz w:val="24"/>
+          <w:szCs w:val="24"/>
+          <w:lang w:val="vi-VN" w:eastAsia="vi-VN"/>
+        </w:rPr>
+        <w:t>6. Track Order Status (Theo Dõi Trạng Thái Đơn Hàng)</w:t>
+      </w:r>
+    </w:p>
+    <w:p>
+      <w:pPr>
+        <w:numPr>
+          <w:ilvl w:val="0"/>
+          <w:numId w:val="12"/>
+        </w:numPr>
+        <w:spacing w:before="100" w:beforeAutospacing="1" w:after="100" w:afterAutospacing="1"/>
+        <w:rPr>
+          <w:rFonts w:ascii="Times New Roman" w:eastAsia="Times New Roman" w:hAnsi="Times New Roman" w:cs="Times New Roman"/>
+          <w:sz w:val="24"/>
+          <w:szCs w:val="24"/>
+          <w:lang w:val="vi-VN" w:eastAsia="vi-VN"/>
+        </w:rPr>
+      </w:pPr>
+      <w:r>
+        <w:rPr>
+          <w:rFonts w:ascii="Times New Roman" w:eastAsia="Times New Roman" w:hAnsi="Times New Roman" w:cs="Times New Roman"/>
+          <w:b/>
+          <w:bCs/>
+          <w:sz w:val="24"/>
+          <w:szCs w:val="24"/>
+          <w:lang w:val="vi-VN" w:eastAsia="vi-VN"/>
+        </w:rPr>
+        <w:t>Description:</w:t>
+      </w:r>
+      <w:r>
+        <w:rPr>
+          <w:rFonts w:ascii="Times New Roman" w:eastAsia="Times New Roman" w:hAnsi="Times New Roman" w:cs="Times New Roman"/>
+          <w:sz w:val="24"/>
+          <w:szCs w:val="24"/>
+          <w:lang w:val="vi-VN" w:eastAsia="vi-VN"/>
+        </w:rPr>
+        <w:t xml:space="preserve"> The buyer can track the progress of their order after purchase.</w:t>
+      </w:r>
+    </w:p>
+    <w:p>
+      <w:pPr>
+        <w:numPr>
+          <w:ilvl w:val="0"/>
+          <w:numId w:val="12"/>
+        </w:numPr>
+        <w:spacing w:before="100" w:beforeAutospacing="1" w:after="100" w:afterAutospacing="1"/>
+        <w:rPr>
+          <w:rFonts w:ascii="Times New Roman" w:eastAsia="Times New Roman" w:hAnsi="Times New Roman" w:cs="Times New Roman"/>
+          <w:sz w:val="24"/>
+          <w:szCs w:val="24"/>
+          <w:lang w:val="vi-VN" w:eastAsia="vi-VN"/>
+        </w:rPr>
+      </w:pPr>
+      <w:r>
+        <w:rPr>
+          <w:rFonts w:ascii="Times New Roman" w:eastAsia="Times New Roman" w:hAnsi="Times New Roman" w:cs="Times New Roman"/>
+          <w:b/>
+          <w:bCs/>
+          <w:sz w:val="24"/>
+          <w:szCs w:val="24"/>
+          <w:lang w:val="vi-VN" w:eastAsia="vi-VN"/>
+        </w:rPr>
+        <w:t>Steps:</w:t>
+      </w:r>
+      <w:r>
+        <w:rPr>
+          <w:rFonts w:ascii="Times New Roman" w:eastAsia="Times New Roman" w:hAnsi="Times New Roman" w:cs="Times New Roman"/>
+          <w:sz w:val="24"/>
+          <w:szCs w:val="24"/>
+          <w:lang w:val="vi-VN" w:eastAsia="vi-VN"/>
+        </w:rPr>
+        <w:t xml:space="preserve"> </w:t>
+      </w:r>
+    </w:p>
+    <w:p>
+      <w:pPr>
+        <w:numPr>
+          <w:ilvl w:val="1"/>
+          <w:numId w:val="12"/>
+        </w:numPr>
+        <w:spacing w:before="100" w:beforeAutospacing="1" w:after="100" w:afterAutospacing="1"/>
+        <w:rPr>
+          <w:rFonts w:ascii="Times New Roman" w:eastAsia="Times New Roman" w:hAnsi="Times New Roman" w:cs="Times New Roman"/>
+          <w:sz w:val="24"/>
+          <w:szCs w:val="24"/>
+          <w:lang w:val="vi-VN" w:eastAsia="vi-VN"/>
+        </w:rPr>
+      </w:pPr>
+      <w:r>
+        <w:rPr>
+          <w:rFonts w:ascii="Times New Roman" w:eastAsia="Times New Roman" w:hAnsi="Times New Roman" w:cs="Times New Roman"/>
+          <w:sz w:val="24"/>
+          <w:szCs w:val="24"/>
+          <w:lang w:val="vi-VN" w:eastAsia="vi-VN"/>
+        </w:rPr>
+        <w:t>The buyer accesses their order history.</w:t>
+      </w:r>
+    </w:p>
+    <w:p>
+      <w:pPr>
+        <w:numPr>
+          <w:ilvl w:val="1"/>
+          <w:numId w:val="12"/>
+        </w:numPr>
+        <w:spacing w:before="100" w:beforeAutospacing="1" w:after="100" w:afterAutospacing="1"/>
+        <w:rPr>
+          <w:rFonts w:ascii="Times New Roman" w:eastAsia="Times New Roman" w:hAnsi="Times New Roman" w:cs="Times New Roman"/>
+          <w:sz w:val="24"/>
+          <w:szCs w:val="24"/>
+          <w:lang w:val="vi-VN" w:eastAsia="vi-VN"/>
+        </w:rPr>
+      </w:pPr>
+      <w:r>
+        <w:rPr>
+          <w:rFonts w:ascii="Times New Roman" w:eastAsia="Times New Roman" w:hAnsi="Times New Roman" w:cs="Times New Roman"/>
+          <w:sz w:val="24"/>
+          <w:szCs w:val="24"/>
+          <w:lang w:val="vi-VN" w:eastAsia="vi-VN"/>
+        </w:rPr>
+        <w:t>The buyer selects a specific order.</w:t>
+      </w:r>
+    </w:p>
+    <w:p>
+      <w:pPr>
+        <w:numPr>
+          <w:ilvl w:val="1"/>
+          <w:numId w:val="12"/>
+        </w:numPr>
+        <w:spacing w:before="100" w:beforeAutospacing="1" w:after="100" w:afterAutospacing="1"/>
+        <w:rPr>
+          <w:rFonts w:ascii="Times New Roman" w:eastAsia="Times New Roman" w:hAnsi="Times New Roman" w:cs="Times New Roman"/>
+          <w:sz w:val="24"/>
+          <w:szCs w:val="24"/>
+          <w:lang w:val="vi-VN" w:eastAsia="vi-VN"/>
+        </w:rPr>
+      </w:pPr>
+      <w:r>
+        <w:rPr>
+          <w:rFonts w:ascii="Times New Roman" w:eastAsia="Times New Roman" w:hAnsi="Times New Roman" w:cs="Times New Roman"/>
+          <w:sz w:val="24"/>
+          <w:szCs w:val="24"/>
+          <w:lang w:val="vi-VN" w:eastAsia="vi-VN"/>
+        </w:rPr>
+        <w:t>The system displays the current status of the order (processing, shipped, delivered, etc.).</w:t>
+      </w:r>
+    </w:p>
+    <w:p>
+      <w:pPr>
+        <w:numPr>
+          <w:ilvl w:val="1"/>
+          <w:numId w:val="12"/>
+        </w:numPr>
+        <w:spacing w:before="100" w:beforeAutospacing="1" w:after="100" w:afterAutospacing="1"/>
+        <w:rPr>
+          <w:rFonts w:ascii="Times New Roman" w:eastAsia="Times New Roman" w:hAnsi="Times New Roman" w:cs="Times New Roman"/>
+          <w:sz w:val="24"/>
+          <w:szCs w:val="24"/>
+          <w:lang w:val="vi-VN" w:eastAsia="vi-VN"/>
+        </w:rPr>
+      </w:pPr>
+      <w:r>
+        <w:rPr>
+          <w:rFonts w:ascii="Times New Roman" w:eastAsia="Times New Roman" w:hAnsi="Times New Roman" w:cs="Times New Roman"/>
+          <w:sz w:val="24"/>
+          <w:szCs w:val="24"/>
+          <w:lang w:val="vi-VN" w:eastAsia="vi-VN"/>
+        </w:rPr>
+        <w:t>(Optional) The buyer can see additional information like tracking details (if available).</w:t>
+      </w:r>
+    </w:p>
+    <w:p>
+      <w:pPr>
+        <w:numPr>
+          <w:ilvl w:val="0"/>
+          <w:numId w:val="12"/>
+        </w:numPr>
+        <w:spacing w:before="100" w:beforeAutospacing="1" w:after="100" w:afterAutospacing="1"/>
+        <w:rPr>
+          <w:rFonts w:ascii="Times New Roman" w:eastAsia="Times New Roman" w:hAnsi="Times New Roman" w:cs="Times New Roman"/>
+          <w:sz w:val="24"/>
+          <w:szCs w:val="24"/>
+          <w:lang w:val="vi-VN" w:eastAsia="vi-VN"/>
+        </w:rPr>
+      </w:pPr>
+      <w:r>
+        <w:rPr>
+          <w:rFonts w:ascii="Times New Roman" w:eastAsia="Times New Roman" w:hAnsi="Times New Roman" w:cs="Times New Roman"/>
+          <w:b/>
+          <w:bCs/>
+          <w:sz w:val="24"/>
+          <w:szCs w:val="24"/>
+          <w:lang w:val="vi-VN" w:eastAsia="vi-VN"/>
+        </w:rPr>
+        <w:t>Success:</w:t>
+      </w:r>
+      <w:r>
+        <w:rPr>
+          <w:rFonts w:ascii="Times New Roman" w:eastAsia="Times New Roman" w:hAnsi="Times New Roman" w:cs="Times New Roman"/>
+          <w:sz w:val="24"/>
+          <w:szCs w:val="24"/>
+          <w:lang w:val="vi-VN" w:eastAsia="vi-VN"/>
+        </w:rPr>
+        <w:t xml:space="preserve"> The buyer gains visibility into the delivery timeline of their purchase.</w:t>
+      </w:r>
+    </w:p>
+    <w:p>
+      <w:pPr>
+        <w:spacing w:before="100" w:beforeAutospacing="1" w:after="100" w:afterAutospacing="1"/>
+        <w:rPr>
+          <w:rFonts w:ascii="Times New Roman" w:eastAsia="Times New Roman" w:hAnsi="Times New Roman" w:cs="Times New Roman"/>
+          <w:sz w:val="24"/>
+          <w:szCs w:val="24"/>
+          <w:lang w:val="vi-VN" w:eastAsia="vi-VN"/>
+        </w:rPr>
+      </w:pPr>
+      <w:r>
+        <w:rPr>
+          <w:rFonts w:ascii="Times New Roman" w:eastAsia="Times New Roman" w:hAnsi="Times New Roman" w:cs="Times New Roman"/>
+          <w:b/>
+          <w:bCs/>
+          <w:sz w:val="24"/>
+          <w:szCs w:val="24"/>
+          <w:lang w:val="vi-VN" w:eastAsia="vi-VN"/>
+        </w:rPr>
+        <w:t>7. Rate and Review Products (Đánh Giá Sản Phẩm)</w:t>
+      </w:r>
+    </w:p>
+    <w:p>
+      <w:pPr>
+        <w:numPr>
+          <w:ilvl w:val="0"/>
+          <w:numId w:val="13"/>
+        </w:numPr>
+        <w:spacing w:before="100" w:beforeAutospacing="1" w:after="100" w:afterAutospacing="1"/>
+        <w:rPr>
+          <w:rFonts w:ascii="Times New Roman" w:eastAsia="Times New Roman" w:hAnsi="Times New Roman" w:cs="Times New Roman"/>
+          <w:sz w:val="24"/>
+          <w:szCs w:val="24"/>
+          <w:lang w:val="vi-VN" w:eastAsia="vi-VN"/>
+        </w:rPr>
+      </w:pPr>
+      <w:r>
+        <w:rPr>
+          <w:rFonts w:ascii="Times New Roman" w:eastAsia="Times New Roman" w:hAnsi="Times New Roman" w:cs="Times New Roman"/>
+          <w:b/>
+          <w:bCs/>
+          <w:sz w:val="24"/>
+          <w:szCs w:val="24"/>
+          <w:lang w:val="vi-VN" w:eastAsia="vi-VN"/>
+        </w:rPr>
+        <w:t>Description:</w:t>
+      </w:r>
+      <w:r>
+        <w:rPr>
+          <w:rFonts w:ascii="Times New Roman" w:eastAsia="Times New Roman" w:hAnsi="Times New Roman" w:cs="Times New Roman"/>
+          <w:sz w:val="24"/>
+          <w:szCs w:val="24"/>
+          <w:lang w:val="vi-VN" w:eastAsia="vi-VN"/>
+        </w:rPr>
+        <w:t xml:space="preserve"> The buyer can leave a review and rating for products they have purchased.</w:t>
+      </w:r>
+    </w:p>
+    <w:p>
+      <w:pPr>
+        <w:numPr>
+          <w:ilvl w:val="0"/>
+          <w:numId w:val="13"/>
+        </w:numPr>
+        <w:spacing w:before="100" w:beforeAutospacing="1" w:after="100" w:afterAutospacing="1"/>
+        <w:rPr>
+          <w:rFonts w:ascii="Times New Roman" w:eastAsia="Times New Roman" w:hAnsi="Times New Roman" w:cs="Times New Roman"/>
+          <w:sz w:val="24"/>
+          <w:szCs w:val="24"/>
+          <w:lang w:val="vi-VN" w:eastAsia="vi-VN"/>
+        </w:rPr>
+      </w:pPr>
+      <w:r>
+        <w:rPr>
+          <w:rFonts w:ascii="Times New Roman" w:eastAsia="Times New Roman" w:hAnsi="Times New Roman" w:cs="Times New Roman"/>
+          <w:b/>
+          <w:bCs/>
+          <w:sz w:val="24"/>
+          <w:szCs w:val="24"/>
+          <w:lang w:val="vi-VN" w:eastAsia="vi-VN"/>
+        </w:rPr>
+        <w:t>Steps:</w:t>
+      </w:r>
+      <w:r>
+        <w:rPr>
+          <w:rFonts w:ascii="Times New Roman" w:eastAsia="Times New Roman" w:hAnsi="Times New Roman" w:cs="Times New Roman"/>
+          <w:sz w:val="24"/>
+          <w:szCs w:val="24"/>
+          <w:lang w:val="vi-VN" w:eastAsia="vi-VN"/>
+        </w:rPr>
+        <w:t xml:space="preserve"> </w:t>
+      </w:r>
+    </w:p>
+    <w:p>
+      <w:pPr>
+        <w:numPr>
+          <w:ilvl w:val="1"/>
+          <w:numId w:val="13"/>
+        </w:numPr>
+        <w:spacing w:before="100" w:beforeAutospacing="1" w:after="100" w:afterAutospacing="1"/>
+        <w:rPr>
+          <w:rFonts w:ascii="Times New Roman" w:eastAsia="Times New Roman" w:hAnsi="Times New Roman" w:cs="Times New Roman"/>
+          <w:sz w:val="24"/>
+          <w:szCs w:val="24"/>
+          <w:lang w:val="vi-VN" w:eastAsia="vi-VN"/>
+        </w:rPr>
+      </w:pPr>
+      <w:r>
+        <w:rPr>
+          <w:rFonts w:ascii="Times New Roman" w:eastAsia="Times New Roman" w:hAnsi="Times New Roman" w:cs="Times New Roman"/>
+          <w:sz w:val="24"/>
+          <w:szCs w:val="24"/>
+          <w:lang w:val="vi-VN" w:eastAsia="vi-VN"/>
+        </w:rPr>
+        <w:t>The buyer accesses their order history.</w:t>
+      </w:r>
+    </w:p>
+    <w:p>
+      <w:pPr>
+        <w:numPr>
+          <w:ilvl w:val="1"/>
+          <w:numId w:val="13"/>
+        </w:numPr>
+        <w:spacing w:before="100" w:beforeAutospacing="1" w:after="100" w:afterAutospacing="1"/>
+        <w:rPr>
+          <w:rFonts w:ascii="Times New Roman" w:eastAsia="Times New Roman" w:hAnsi="Times New Roman" w:cs="Times New Roman"/>
+          <w:sz w:val="24"/>
+          <w:szCs w:val="24"/>
+          <w:lang w:val="vi-VN" w:eastAsia="vi-VN"/>
+        </w:rPr>
+      </w:pPr>
+      <w:r>
+        <w:rPr>
+          <w:rFonts w:ascii="Times New Roman" w:eastAsia="Times New Roman" w:hAnsi="Times New Roman" w:cs="Times New Roman"/>
+          <w:sz w:val="24"/>
+          <w:szCs w:val="24"/>
+          <w:lang w:val="vi-VN" w:eastAsia="vi-VN"/>
+        </w:rPr>
+        <w:t>The buyer selects a specific completed order.</w:t>
+      </w:r>
+    </w:p>
+    <w:p>
+      <w:pPr>
+        <w:numPr>
+          <w:ilvl w:val="1"/>
+          <w:numId w:val="13"/>
+        </w:numPr>
+        <w:spacing w:before="100" w:beforeAutospacing="1" w:after="100" w:afterAutospacing="1"/>
+        <w:rPr>
+          <w:rFonts w:ascii="Times New Roman" w:eastAsia="Times New Roman" w:hAnsi="Times New Roman" w:cs="Times New Roman"/>
+          <w:sz w:val="24"/>
+          <w:szCs w:val="24"/>
+          <w:lang w:val="vi-VN" w:eastAsia="vi-VN"/>
+        </w:rPr>
+      </w:pPr>
+      <w:r>
+        <w:rPr>
+          <w:rFonts w:ascii="Times New Roman" w:eastAsia="Times New Roman" w:hAnsi="Times New Roman" w:cs="Times New Roman"/>
+          <w:sz w:val="24"/>
+          <w:szCs w:val="24"/>
+          <w:lang w:val="vi-VN" w:eastAsia="vi-VN"/>
+        </w:rPr>
+        <w:t>The system displays an option to rate and review the product(s).</w:t>
+      </w:r>
+    </w:p>
+    <w:p>
+      <w:pPr>
+        <w:numPr>
+          <w:ilvl w:val="1"/>
+          <w:numId w:val="13"/>
+        </w:numPr>
+        <w:spacing w:before="100" w:beforeAutospacing="1" w:after="100" w:afterAutospacing="1"/>
+        <w:rPr>
+          <w:rFonts w:ascii="Times New Roman" w:eastAsia="Times New Roman" w:hAnsi="Times New Roman" w:cs="Times New Roman"/>
+          <w:sz w:val="24"/>
+          <w:szCs w:val="24"/>
+          <w:lang w:val="vi-VN" w:eastAsia="vi-VN"/>
+        </w:rPr>
+      </w:pPr>
+      <w:r>
+        <w:rPr>
+          <w:rFonts w:ascii="Times New Roman" w:eastAsia="Times New Roman" w:hAnsi="Times New Roman" w:cs="Times New Roman"/>
+          <w:sz w:val="24"/>
+          <w:szCs w:val="24"/>
+          <w:lang w:val="vi-VN" w:eastAsia="vi-VN"/>
+        </w:rPr>
+        <w:t>The buyer provides a star rating and writes a review about their experience with the product.</w:t>
+      </w:r>
+    </w:p>
+    <w:p>
+      <w:pPr>
+        <w:numPr>
+          <w:ilvl w:val="1"/>
+          <w:numId w:val="13"/>
+        </w:numPr>
+        <w:spacing w:before="100" w:beforeAutospacing="1" w:after="100" w:afterAutospacing="1"/>
+        <w:rPr>
+          <w:rFonts w:ascii="Times New Roman" w:eastAsia="Times New Roman" w:hAnsi="Times New Roman" w:cs="Times New Roman"/>
+          <w:sz w:val="24"/>
+          <w:szCs w:val="24"/>
+          <w:lang w:val="vi-VN" w:eastAsia="vi-VN"/>
+        </w:rPr>
+      </w:pPr>
+      <w:r>
+        <w:rPr>
+          <w:rFonts w:ascii="Times New Roman" w:eastAsia="Times New Roman" w:hAnsi="Times New Roman" w:cs="Times New Roman"/>
+          <w:sz w:val="24"/>
+          <w:szCs w:val="24"/>
+          <w:lang w:val="vi-VN" w:eastAsia="vi-VN"/>
+        </w:rPr>
+        <w:t>The buyer submits the review.</w:t>
+      </w:r>
+    </w:p>
+    <w:p>
+      <w:pPr>
+        <w:numPr>
+          <w:ilvl w:val="0"/>
+          <w:numId w:val="13"/>
+        </w:numPr>
+        <w:spacing w:before="100" w:beforeAutospacing="1" w:after="100" w:afterAutospacing="1"/>
+        <w:rPr>
+          <w:rFonts w:ascii="Times New Roman" w:eastAsia="Times New Roman" w:hAnsi="Times New Roman" w:cs="Times New Roman"/>
+          <w:sz w:val="24"/>
+          <w:szCs w:val="24"/>
+          <w:lang w:val="vi-VN" w:eastAsia="vi-VN"/>
+        </w:rPr>
+      </w:pPr>
+      <w:r>
+        <w:rPr>
+          <w:rFonts w:ascii="Times New Roman" w:eastAsia="Times New Roman" w:hAnsi="Times New Roman" w:cs="Times New Roman"/>
+          <w:b/>
+          <w:bCs/>
+          <w:sz w:val="24"/>
+          <w:szCs w:val="24"/>
+          <w:lang w:val="vi-VN" w:eastAsia="vi-VN"/>
+        </w:rPr>
+        <w:t>Success:</w:t>
+      </w:r>
+      <w:r>
+        <w:rPr>
+          <w:rFonts w:ascii="Times New Roman" w:eastAsia="Times New Roman" w:hAnsi="Times New Roman" w:cs="Times New Roman"/>
+          <w:sz w:val="24"/>
+          <w:szCs w:val="24"/>
+          <w:lang w:val="vi-VN" w:eastAsia="vi-VN"/>
+        </w:rPr>
+        <w:t xml:space="preserve"> The buyer shares their feedback on the product, which can be helpful for other buyers.</w:t>
+      </w:r>
+    </w:p>
+    <w:p>
+      <w:pPr>
+        <w:rPr>
+          <w:rFonts w:ascii="Times New Roman" w:eastAsia="SimSun" w:hAnsi="Times New Roman"/>
+          <w:b/>
+          <w:bCs/>
+          <w:sz w:val="32"/>
+          <w:szCs w:val="32"/>
+        </w:rPr>
+      </w:pPr>
     </w:p>
     <w:sectPr>
       <w:pgSz w:w="11906" w:h="16838"/>
@@ -3057,6 +4953,296 @@
     </w:lvl>
   </w:abstractNum>
   <w:abstractNum w:abstractNumId="4" w15:restartNumberingAfterBreak="0">
+    <w:nsid w:val="1B9E2F19"/>
+    <w:multiLevelType w:val="multilevel"/>
+    <w:tmpl w:val="3D86A9D0"/>
+    <w:lvl w:ilvl="0">
+      <w:start w:val="1"/>
+      <w:numFmt w:val="bullet"/>
+      <w:lvlText w:val=""/>
+      <w:lvlJc w:val="left"/>
+      <w:pPr>
+        <w:tabs>
+          <w:tab w:val="num" w:pos="720"/>
+        </w:tabs>
+        <w:ind w:left="720" w:hanging="360"/>
+      </w:pPr>
+      <w:rPr>
+        <w:rFonts w:ascii="Symbol" w:hAnsi="Symbol" w:hint="default"/>
+        <w:sz w:val="20"/>
+      </w:rPr>
+    </w:lvl>
+    <w:lvl w:ilvl="1">
+      <w:start w:val="1"/>
+      <w:numFmt w:val="decimal"/>
+      <w:lvlText w:val="%2."/>
+      <w:lvlJc w:val="left"/>
+      <w:pPr>
+        <w:tabs>
+          <w:tab w:val="num" w:pos="1440"/>
+        </w:tabs>
+        <w:ind w:left="1440" w:hanging="360"/>
+      </w:pPr>
+    </w:lvl>
+    <w:lvl w:ilvl="2" w:tentative="1">
+      <w:start w:val="1"/>
+      <w:numFmt w:val="bullet"/>
+      <w:lvlText w:val=""/>
+      <w:lvlJc w:val="left"/>
+      <w:pPr>
+        <w:tabs>
+          <w:tab w:val="num" w:pos="2160"/>
+        </w:tabs>
+        <w:ind w:left="2160" w:hanging="360"/>
+      </w:pPr>
+      <w:rPr>
+        <w:rFonts w:ascii="Wingdings" w:hAnsi="Wingdings" w:hint="default"/>
+        <w:sz w:val="20"/>
+      </w:rPr>
+    </w:lvl>
+    <w:lvl w:ilvl="3" w:tentative="1">
+      <w:start w:val="1"/>
+      <w:numFmt w:val="bullet"/>
+      <w:lvlText w:val=""/>
+      <w:lvlJc w:val="left"/>
+      <w:pPr>
+        <w:tabs>
+          <w:tab w:val="num" w:pos="2880"/>
+        </w:tabs>
+        <w:ind w:left="2880" w:hanging="360"/>
+      </w:pPr>
+      <w:rPr>
+        <w:rFonts w:ascii="Wingdings" w:hAnsi="Wingdings" w:hint="default"/>
+        <w:sz w:val="20"/>
+      </w:rPr>
+    </w:lvl>
+    <w:lvl w:ilvl="4" w:tentative="1">
+      <w:start w:val="1"/>
+      <w:numFmt w:val="bullet"/>
+      <w:lvlText w:val=""/>
+      <w:lvlJc w:val="left"/>
+      <w:pPr>
+        <w:tabs>
+          <w:tab w:val="num" w:pos="3600"/>
+        </w:tabs>
+        <w:ind w:left="3600" w:hanging="360"/>
+      </w:pPr>
+      <w:rPr>
+        <w:rFonts w:ascii="Wingdings" w:hAnsi="Wingdings" w:hint="default"/>
+        <w:sz w:val="20"/>
+      </w:rPr>
+    </w:lvl>
+    <w:lvl w:ilvl="5" w:tentative="1">
+      <w:start w:val="1"/>
+      <w:numFmt w:val="bullet"/>
+      <w:lvlText w:val=""/>
+      <w:lvlJc w:val="left"/>
+      <w:pPr>
+        <w:tabs>
+          <w:tab w:val="num" w:pos="4320"/>
+        </w:tabs>
+        <w:ind w:left="4320" w:hanging="360"/>
+      </w:pPr>
+      <w:rPr>
+        <w:rFonts w:ascii="Wingdings" w:hAnsi="Wingdings" w:hint="default"/>
+        <w:sz w:val="20"/>
+      </w:rPr>
+    </w:lvl>
+    <w:lvl w:ilvl="6" w:tentative="1">
+      <w:start w:val="1"/>
+      <w:numFmt w:val="bullet"/>
+      <w:lvlText w:val=""/>
+      <w:lvlJc w:val="left"/>
+      <w:pPr>
+        <w:tabs>
+          <w:tab w:val="num" w:pos="5040"/>
+        </w:tabs>
+        <w:ind w:left="5040" w:hanging="360"/>
+      </w:pPr>
+      <w:rPr>
+        <w:rFonts w:ascii="Wingdings" w:hAnsi="Wingdings" w:hint="default"/>
+        <w:sz w:val="20"/>
+      </w:rPr>
+    </w:lvl>
+    <w:lvl w:ilvl="7" w:tentative="1">
+      <w:start w:val="1"/>
+      <w:numFmt w:val="bullet"/>
+      <w:lvlText w:val=""/>
+      <w:lvlJc w:val="left"/>
+      <w:pPr>
+        <w:tabs>
+          <w:tab w:val="num" w:pos="5760"/>
+        </w:tabs>
+        <w:ind w:left="5760" w:hanging="360"/>
+      </w:pPr>
+      <w:rPr>
+        <w:rFonts w:ascii="Wingdings" w:hAnsi="Wingdings" w:hint="default"/>
+        <w:sz w:val="20"/>
+      </w:rPr>
+    </w:lvl>
+    <w:lvl w:ilvl="8" w:tentative="1">
+      <w:start w:val="1"/>
+      <w:numFmt w:val="bullet"/>
+      <w:lvlText w:val=""/>
+      <w:lvlJc w:val="left"/>
+      <w:pPr>
+        <w:tabs>
+          <w:tab w:val="num" w:pos="6480"/>
+        </w:tabs>
+        <w:ind w:left="6480" w:hanging="360"/>
+      </w:pPr>
+      <w:rPr>
+        <w:rFonts w:ascii="Wingdings" w:hAnsi="Wingdings" w:hint="default"/>
+        <w:sz w:val="20"/>
+      </w:rPr>
+    </w:lvl>
+  </w:abstractNum>
+  <w:abstractNum w:abstractNumId="5" w15:restartNumberingAfterBreak="0">
+    <w:nsid w:val="210F6A2B"/>
+    <w:multiLevelType w:val="multilevel"/>
+    <w:tmpl w:val="939081B8"/>
+    <w:lvl w:ilvl="0">
+      <w:start w:val="1"/>
+      <w:numFmt w:val="bullet"/>
+      <w:lvlText w:val=""/>
+      <w:lvlJc w:val="left"/>
+      <w:pPr>
+        <w:tabs>
+          <w:tab w:val="num" w:pos="720"/>
+        </w:tabs>
+        <w:ind w:left="720" w:hanging="360"/>
+      </w:pPr>
+      <w:rPr>
+        <w:rFonts w:ascii="Symbol" w:hAnsi="Symbol" w:hint="default"/>
+        <w:sz w:val="20"/>
+      </w:rPr>
+    </w:lvl>
+    <w:lvl w:ilvl="1">
+      <w:start w:val="1"/>
+      <w:numFmt w:val="decimal"/>
+      <w:lvlText w:val="%2."/>
+      <w:lvlJc w:val="left"/>
+      <w:pPr>
+        <w:tabs>
+          <w:tab w:val="num" w:pos="1440"/>
+        </w:tabs>
+        <w:ind w:left="1440" w:hanging="360"/>
+      </w:pPr>
+    </w:lvl>
+    <w:lvl w:ilvl="2">
+      <w:start w:val="1"/>
+      <w:numFmt w:val="bullet"/>
+      <w:lvlText w:val=""/>
+      <w:lvlJc w:val="left"/>
+      <w:pPr>
+        <w:tabs>
+          <w:tab w:val="num" w:pos="2160"/>
+        </w:tabs>
+        <w:ind w:left="2160" w:hanging="360"/>
+      </w:pPr>
+      <w:rPr>
+        <w:rFonts w:ascii="Wingdings" w:hAnsi="Wingdings" w:hint="default"/>
+        <w:sz w:val="20"/>
+      </w:rPr>
+    </w:lvl>
+    <w:lvl w:ilvl="3" w:tentative="1">
+      <w:start w:val="1"/>
+      <w:numFmt w:val="bullet"/>
+      <w:lvlText w:val=""/>
+      <w:lvlJc w:val="left"/>
+      <w:pPr>
+        <w:tabs>
+          <w:tab w:val="num" w:pos="2880"/>
+        </w:tabs>
+        <w:ind w:left="2880" w:hanging="360"/>
+      </w:pPr>
+      <w:rPr>
+        <w:rFonts w:ascii="Wingdings" w:hAnsi="Wingdings" w:hint="default"/>
+        <w:sz w:val="20"/>
+      </w:rPr>
+    </w:lvl>
+    <w:lvl w:ilvl="4" w:tentative="1">
+      <w:start w:val="1"/>
+      <w:numFmt w:val="bullet"/>
+      <w:lvlText w:val=""/>
+      <w:lvlJc w:val="left"/>
+      <w:pPr>
+        <w:tabs>
+          <w:tab w:val="num" w:pos="3600"/>
+        </w:tabs>
+        <w:ind w:left="3600" w:hanging="360"/>
+      </w:pPr>
+      <w:rPr>
+        <w:rFonts w:ascii="Wingdings" w:hAnsi="Wingdings" w:hint="default"/>
+        <w:sz w:val="20"/>
+      </w:rPr>
+    </w:lvl>
+    <w:lvl w:ilvl="5" w:tentative="1">
+      <w:start w:val="1"/>
+      <w:numFmt w:val="bullet"/>
+      <w:lvlText w:val=""/>
+      <w:lvlJc w:val="left"/>
+      <w:pPr>
+        <w:tabs>
+          <w:tab w:val="num" w:pos="4320"/>
+        </w:tabs>
+        <w:ind w:left="4320" w:hanging="360"/>
+      </w:pPr>
+      <w:rPr>
+        <w:rFonts w:ascii="Wingdings" w:hAnsi="Wingdings" w:hint="default"/>
+        <w:sz w:val="20"/>
+      </w:rPr>
+    </w:lvl>
+    <w:lvl w:ilvl="6" w:tentative="1">
+      <w:start w:val="1"/>
+      <w:numFmt w:val="bullet"/>
+      <w:lvlText w:val=""/>
+      <w:lvlJc w:val="left"/>
+      <w:pPr>
+        <w:tabs>
+          <w:tab w:val="num" w:pos="5040"/>
+        </w:tabs>
+        <w:ind w:left="5040" w:hanging="360"/>
+      </w:pPr>
+      <w:rPr>
+        <w:rFonts w:ascii="Wingdings" w:hAnsi="Wingdings" w:hint="default"/>
+        <w:sz w:val="20"/>
+      </w:rPr>
+    </w:lvl>
+    <w:lvl w:ilvl="7" w:tentative="1">
+      <w:start w:val="1"/>
+      <w:numFmt w:val="bullet"/>
+      <w:lvlText w:val=""/>
+      <w:lvlJc w:val="left"/>
+      <w:pPr>
+        <w:tabs>
+          <w:tab w:val="num" w:pos="5760"/>
+        </w:tabs>
+        <w:ind w:left="5760" w:hanging="360"/>
+      </w:pPr>
+      <w:rPr>
+        <w:rFonts w:ascii="Wingdings" w:hAnsi="Wingdings" w:hint="default"/>
+        <w:sz w:val="20"/>
+      </w:rPr>
+    </w:lvl>
+    <w:lvl w:ilvl="8" w:tentative="1">
+      <w:start w:val="1"/>
+      <w:numFmt w:val="bullet"/>
+      <w:lvlText w:val=""/>
+      <w:lvlJc w:val="left"/>
+      <w:pPr>
+        <w:tabs>
+          <w:tab w:val="num" w:pos="6480"/>
+        </w:tabs>
+        <w:ind w:left="6480" w:hanging="360"/>
+      </w:pPr>
+      <w:rPr>
+        <w:rFonts w:ascii="Wingdings" w:hAnsi="Wingdings" w:hint="default"/>
+        <w:sz w:val="20"/>
+      </w:rPr>
+    </w:lvl>
+  </w:abstractNum>
+  <w:abstractNum w:abstractNumId="6" w15:restartNumberingAfterBreak="0">
     <w:nsid w:val="21AF6F41"/>
     <w:multiLevelType w:val="multilevel"/>
     <w:tmpl w:val="D6340894"/>
@@ -3201,7 +5387,732 @@
       </w:rPr>
     </w:lvl>
   </w:abstractNum>
-  <w:abstractNum w:abstractNumId="5" w15:restartNumberingAfterBreak="0">
+  <w:abstractNum w:abstractNumId="7" w15:restartNumberingAfterBreak="0">
+    <w:nsid w:val="2D403185"/>
+    <w:multiLevelType w:val="multilevel"/>
+    <w:tmpl w:val="13A61CD4"/>
+    <w:lvl w:ilvl="0">
+      <w:start w:val="1"/>
+      <w:numFmt w:val="bullet"/>
+      <w:lvlText w:val=""/>
+      <w:lvlJc w:val="left"/>
+      <w:pPr>
+        <w:tabs>
+          <w:tab w:val="num" w:pos="720"/>
+        </w:tabs>
+        <w:ind w:left="720" w:hanging="360"/>
+      </w:pPr>
+      <w:rPr>
+        <w:rFonts w:ascii="Symbol" w:hAnsi="Symbol" w:hint="default"/>
+        <w:sz w:val="20"/>
+      </w:rPr>
+    </w:lvl>
+    <w:lvl w:ilvl="1">
+      <w:start w:val="1"/>
+      <w:numFmt w:val="decimal"/>
+      <w:lvlText w:val="%2."/>
+      <w:lvlJc w:val="left"/>
+      <w:pPr>
+        <w:tabs>
+          <w:tab w:val="num" w:pos="1440"/>
+        </w:tabs>
+        <w:ind w:left="1440" w:hanging="360"/>
+      </w:pPr>
+    </w:lvl>
+    <w:lvl w:ilvl="2" w:tentative="1">
+      <w:start w:val="1"/>
+      <w:numFmt w:val="bullet"/>
+      <w:lvlText w:val=""/>
+      <w:lvlJc w:val="left"/>
+      <w:pPr>
+        <w:tabs>
+          <w:tab w:val="num" w:pos="2160"/>
+        </w:tabs>
+        <w:ind w:left="2160" w:hanging="360"/>
+      </w:pPr>
+      <w:rPr>
+        <w:rFonts w:ascii="Wingdings" w:hAnsi="Wingdings" w:hint="default"/>
+        <w:sz w:val="20"/>
+      </w:rPr>
+    </w:lvl>
+    <w:lvl w:ilvl="3" w:tentative="1">
+      <w:start w:val="1"/>
+      <w:numFmt w:val="bullet"/>
+      <w:lvlText w:val=""/>
+      <w:lvlJc w:val="left"/>
+      <w:pPr>
+        <w:tabs>
+          <w:tab w:val="num" w:pos="2880"/>
+        </w:tabs>
+        <w:ind w:left="2880" w:hanging="360"/>
+      </w:pPr>
+      <w:rPr>
+        <w:rFonts w:ascii="Wingdings" w:hAnsi="Wingdings" w:hint="default"/>
+        <w:sz w:val="20"/>
+      </w:rPr>
+    </w:lvl>
+    <w:lvl w:ilvl="4" w:tentative="1">
+      <w:start w:val="1"/>
+      <w:numFmt w:val="bullet"/>
+      <w:lvlText w:val=""/>
+      <w:lvlJc w:val="left"/>
+      <w:pPr>
+        <w:tabs>
+          <w:tab w:val="num" w:pos="3600"/>
+        </w:tabs>
+        <w:ind w:left="3600" w:hanging="360"/>
+      </w:pPr>
+      <w:rPr>
+        <w:rFonts w:ascii="Wingdings" w:hAnsi="Wingdings" w:hint="default"/>
+        <w:sz w:val="20"/>
+      </w:rPr>
+    </w:lvl>
+    <w:lvl w:ilvl="5" w:tentative="1">
+      <w:start w:val="1"/>
+      <w:numFmt w:val="bullet"/>
+      <w:lvlText w:val=""/>
+      <w:lvlJc w:val="left"/>
+      <w:pPr>
+        <w:tabs>
+          <w:tab w:val="num" w:pos="4320"/>
+        </w:tabs>
+        <w:ind w:left="4320" w:hanging="360"/>
+      </w:pPr>
+      <w:rPr>
+        <w:rFonts w:ascii="Wingdings" w:hAnsi="Wingdings" w:hint="default"/>
+        <w:sz w:val="20"/>
+      </w:rPr>
+    </w:lvl>
+    <w:lvl w:ilvl="6" w:tentative="1">
+      <w:start w:val="1"/>
+      <w:numFmt w:val="bullet"/>
+      <w:lvlText w:val=""/>
+      <w:lvlJc w:val="left"/>
+      <w:pPr>
+        <w:tabs>
+          <w:tab w:val="num" w:pos="5040"/>
+        </w:tabs>
+        <w:ind w:left="5040" w:hanging="360"/>
+      </w:pPr>
+      <w:rPr>
+        <w:rFonts w:ascii="Wingdings" w:hAnsi="Wingdings" w:hint="default"/>
+        <w:sz w:val="20"/>
+      </w:rPr>
+    </w:lvl>
+    <w:lvl w:ilvl="7" w:tentative="1">
+      <w:start w:val="1"/>
+      <w:numFmt w:val="bullet"/>
+      <w:lvlText w:val=""/>
+      <w:lvlJc w:val="left"/>
+      <w:pPr>
+        <w:tabs>
+          <w:tab w:val="num" w:pos="5760"/>
+        </w:tabs>
+        <w:ind w:left="5760" w:hanging="360"/>
+      </w:pPr>
+      <w:rPr>
+        <w:rFonts w:ascii="Wingdings" w:hAnsi="Wingdings" w:hint="default"/>
+        <w:sz w:val="20"/>
+      </w:rPr>
+    </w:lvl>
+    <w:lvl w:ilvl="8" w:tentative="1">
+      <w:start w:val="1"/>
+      <w:numFmt w:val="bullet"/>
+      <w:lvlText w:val=""/>
+      <w:lvlJc w:val="left"/>
+      <w:pPr>
+        <w:tabs>
+          <w:tab w:val="num" w:pos="6480"/>
+        </w:tabs>
+        <w:ind w:left="6480" w:hanging="360"/>
+      </w:pPr>
+      <w:rPr>
+        <w:rFonts w:ascii="Wingdings" w:hAnsi="Wingdings" w:hint="default"/>
+        <w:sz w:val="20"/>
+      </w:rPr>
+    </w:lvl>
+  </w:abstractNum>
+  <w:abstractNum w:abstractNumId="8" w15:restartNumberingAfterBreak="0">
+    <w:nsid w:val="47F8329A"/>
+    <w:multiLevelType w:val="multilevel"/>
+    <w:tmpl w:val="00622680"/>
+    <w:lvl w:ilvl="0">
+      <w:start w:val="1"/>
+      <w:numFmt w:val="bullet"/>
+      <w:lvlText w:val=""/>
+      <w:lvlJc w:val="left"/>
+      <w:pPr>
+        <w:tabs>
+          <w:tab w:val="num" w:pos="720"/>
+        </w:tabs>
+        <w:ind w:left="720" w:hanging="360"/>
+      </w:pPr>
+      <w:rPr>
+        <w:rFonts w:ascii="Symbol" w:hAnsi="Symbol" w:hint="default"/>
+        <w:sz w:val="20"/>
+      </w:rPr>
+    </w:lvl>
+    <w:lvl w:ilvl="1">
+      <w:start w:val="1"/>
+      <w:numFmt w:val="decimal"/>
+      <w:lvlText w:val="%2."/>
+      <w:lvlJc w:val="left"/>
+      <w:pPr>
+        <w:tabs>
+          <w:tab w:val="num" w:pos="1440"/>
+        </w:tabs>
+        <w:ind w:left="1440" w:hanging="360"/>
+      </w:pPr>
+    </w:lvl>
+    <w:lvl w:ilvl="2" w:tentative="1">
+      <w:start w:val="1"/>
+      <w:numFmt w:val="bullet"/>
+      <w:lvlText w:val=""/>
+      <w:lvlJc w:val="left"/>
+      <w:pPr>
+        <w:tabs>
+          <w:tab w:val="num" w:pos="2160"/>
+        </w:tabs>
+        <w:ind w:left="2160" w:hanging="360"/>
+      </w:pPr>
+      <w:rPr>
+        <w:rFonts w:ascii="Wingdings" w:hAnsi="Wingdings" w:hint="default"/>
+        <w:sz w:val="20"/>
+      </w:rPr>
+    </w:lvl>
+    <w:lvl w:ilvl="3" w:tentative="1">
+      <w:start w:val="1"/>
+      <w:numFmt w:val="bullet"/>
+      <w:lvlText w:val=""/>
+      <w:lvlJc w:val="left"/>
+      <w:pPr>
+        <w:tabs>
+          <w:tab w:val="num" w:pos="2880"/>
+        </w:tabs>
+        <w:ind w:left="2880" w:hanging="360"/>
+      </w:pPr>
+      <w:rPr>
+        <w:rFonts w:ascii="Wingdings" w:hAnsi="Wingdings" w:hint="default"/>
+        <w:sz w:val="20"/>
+      </w:rPr>
+    </w:lvl>
+    <w:lvl w:ilvl="4" w:tentative="1">
+      <w:start w:val="1"/>
+      <w:numFmt w:val="bullet"/>
+      <w:lvlText w:val=""/>
+      <w:lvlJc w:val="left"/>
+      <w:pPr>
+        <w:tabs>
+          <w:tab w:val="num" w:pos="3600"/>
+        </w:tabs>
+        <w:ind w:left="3600" w:hanging="360"/>
+      </w:pPr>
+      <w:rPr>
+        <w:rFonts w:ascii="Wingdings" w:hAnsi="Wingdings" w:hint="default"/>
+        <w:sz w:val="20"/>
+      </w:rPr>
+    </w:lvl>
+    <w:lvl w:ilvl="5" w:tentative="1">
+      <w:start w:val="1"/>
+      <w:numFmt w:val="bullet"/>
+      <w:lvlText w:val=""/>
+      <w:lvlJc w:val="left"/>
+      <w:pPr>
+        <w:tabs>
+          <w:tab w:val="num" w:pos="4320"/>
+        </w:tabs>
+        <w:ind w:left="4320" w:hanging="360"/>
+      </w:pPr>
+      <w:rPr>
+        <w:rFonts w:ascii="Wingdings" w:hAnsi="Wingdings" w:hint="default"/>
+        <w:sz w:val="20"/>
+      </w:rPr>
+    </w:lvl>
+    <w:lvl w:ilvl="6" w:tentative="1">
+      <w:start w:val="1"/>
+      <w:numFmt w:val="bullet"/>
+      <w:lvlText w:val=""/>
+      <w:lvlJc w:val="left"/>
+      <w:pPr>
+        <w:tabs>
+          <w:tab w:val="num" w:pos="5040"/>
+        </w:tabs>
+        <w:ind w:left="5040" w:hanging="360"/>
+      </w:pPr>
+      <w:rPr>
+        <w:rFonts w:ascii="Wingdings" w:hAnsi="Wingdings" w:hint="default"/>
+        <w:sz w:val="20"/>
+      </w:rPr>
+    </w:lvl>
+    <w:lvl w:ilvl="7" w:tentative="1">
+      <w:start w:val="1"/>
+      <w:numFmt w:val="bullet"/>
+      <w:lvlText w:val=""/>
+      <w:lvlJc w:val="left"/>
+      <w:pPr>
+        <w:tabs>
+          <w:tab w:val="num" w:pos="5760"/>
+        </w:tabs>
+        <w:ind w:left="5760" w:hanging="360"/>
+      </w:pPr>
+      <w:rPr>
+        <w:rFonts w:ascii="Wingdings" w:hAnsi="Wingdings" w:hint="default"/>
+        <w:sz w:val="20"/>
+      </w:rPr>
+    </w:lvl>
+    <w:lvl w:ilvl="8" w:tentative="1">
+      <w:start w:val="1"/>
+      <w:numFmt w:val="bullet"/>
+      <w:lvlText w:val=""/>
+      <w:lvlJc w:val="left"/>
+      <w:pPr>
+        <w:tabs>
+          <w:tab w:val="num" w:pos="6480"/>
+        </w:tabs>
+        <w:ind w:left="6480" w:hanging="360"/>
+      </w:pPr>
+      <w:rPr>
+        <w:rFonts w:ascii="Wingdings" w:hAnsi="Wingdings" w:hint="default"/>
+        <w:sz w:val="20"/>
+      </w:rPr>
+    </w:lvl>
+  </w:abstractNum>
+  <w:abstractNum w:abstractNumId="9" w15:restartNumberingAfterBreak="0">
+    <w:nsid w:val="595B3FF4"/>
+    <w:multiLevelType w:val="multilevel"/>
+    <w:tmpl w:val="491889C6"/>
+    <w:lvl w:ilvl="0">
+      <w:start w:val="1"/>
+      <w:numFmt w:val="bullet"/>
+      <w:lvlText w:val=""/>
+      <w:lvlJc w:val="left"/>
+      <w:pPr>
+        <w:tabs>
+          <w:tab w:val="num" w:pos="720"/>
+        </w:tabs>
+        <w:ind w:left="720" w:hanging="360"/>
+      </w:pPr>
+      <w:rPr>
+        <w:rFonts w:ascii="Symbol" w:hAnsi="Symbol" w:hint="default"/>
+        <w:sz w:val="20"/>
+      </w:rPr>
+    </w:lvl>
+    <w:lvl w:ilvl="1">
+      <w:start w:val="1"/>
+      <w:numFmt w:val="decimal"/>
+      <w:lvlText w:val="%2."/>
+      <w:lvlJc w:val="left"/>
+      <w:pPr>
+        <w:tabs>
+          <w:tab w:val="num" w:pos="1440"/>
+        </w:tabs>
+        <w:ind w:left="1440" w:hanging="360"/>
+      </w:pPr>
+    </w:lvl>
+    <w:lvl w:ilvl="2">
+      <w:start w:val="1"/>
+      <w:numFmt w:val="bullet"/>
+      <w:lvlText w:val=""/>
+      <w:lvlJc w:val="left"/>
+      <w:pPr>
+        <w:tabs>
+          <w:tab w:val="num" w:pos="2160"/>
+        </w:tabs>
+        <w:ind w:left="2160" w:hanging="360"/>
+      </w:pPr>
+      <w:rPr>
+        <w:rFonts w:ascii="Wingdings" w:hAnsi="Wingdings" w:hint="default"/>
+        <w:sz w:val="20"/>
+      </w:rPr>
+    </w:lvl>
+    <w:lvl w:ilvl="3" w:tentative="1">
+      <w:start w:val="1"/>
+      <w:numFmt w:val="bullet"/>
+      <w:lvlText w:val=""/>
+      <w:lvlJc w:val="left"/>
+      <w:pPr>
+        <w:tabs>
+          <w:tab w:val="num" w:pos="2880"/>
+        </w:tabs>
+        <w:ind w:left="2880" w:hanging="360"/>
+      </w:pPr>
+      <w:rPr>
+        <w:rFonts w:ascii="Wingdings" w:hAnsi="Wingdings" w:hint="default"/>
+        <w:sz w:val="20"/>
+      </w:rPr>
+    </w:lvl>
+    <w:lvl w:ilvl="4" w:tentative="1">
+      <w:start w:val="1"/>
+      <w:numFmt w:val="bullet"/>
+      <w:lvlText w:val=""/>
+      <w:lvlJc w:val="left"/>
+      <w:pPr>
+        <w:tabs>
+          <w:tab w:val="num" w:pos="3600"/>
+        </w:tabs>
+        <w:ind w:left="3600" w:hanging="360"/>
+      </w:pPr>
+      <w:rPr>
+        <w:rFonts w:ascii="Wingdings" w:hAnsi="Wingdings" w:hint="default"/>
+        <w:sz w:val="20"/>
+      </w:rPr>
+    </w:lvl>
+    <w:lvl w:ilvl="5" w:tentative="1">
+      <w:start w:val="1"/>
+      <w:numFmt w:val="bullet"/>
+      <w:lvlText w:val=""/>
+      <w:lvlJc w:val="left"/>
+      <w:pPr>
+        <w:tabs>
+          <w:tab w:val="num" w:pos="4320"/>
+        </w:tabs>
+        <w:ind w:left="4320" w:hanging="360"/>
+      </w:pPr>
+      <w:rPr>
+        <w:rFonts w:ascii="Wingdings" w:hAnsi="Wingdings" w:hint="default"/>
+        <w:sz w:val="20"/>
+      </w:rPr>
+    </w:lvl>
+    <w:lvl w:ilvl="6" w:tentative="1">
+      <w:start w:val="1"/>
+      <w:numFmt w:val="bullet"/>
+      <w:lvlText w:val=""/>
+      <w:lvlJc w:val="left"/>
+      <w:pPr>
+        <w:tabs>
+          <w:tab w:val="num" w:pos="5040"/>
+        </w:tabs>
+        <w:ind w:left="5040" w:hanging="360"/>
+      </w:pPr>
+      <w:rPr>
+        <w:rFonts w:ascii="Wingdings" w:hAnsi="Wingdings" w:hint="default"/>
+        <w:sz w:val="20"/>
+      </w:rPr>
+    </w:lvl>
+    <w:lvl w:ilvl="7" w:tentative="1">
+      <w:start w:val="1"/>
+      <w:numFmt w:val="bullet"/>
+      <w:lvlText w:val=""/>
+      <w:lvlJc w:val="left"/>
+      <w:pPr>
+        <w:tabs>
+          <w:tab w:val="num" w:pos="5760"/>
+        </w:tabs>
+        <w:ind w:left="5760" w:hanging="360"/>
+      </w:pPr>
+      <w:rPr>
+        <w:rFonts w:ascii="Wingdings" w:hAnsi="Wingdings" w:hint="default"/>
+        <w:sz w:val="20"/>
+      </w:rPr>
+    </w:lvl>
+    <w:lvl w:ilvl="8" w:tentative="1">
+      <w:start w:val="1"/>
+      <w:numFmt w:val="bullet"/>
+      <w:lvlText w:val=""/>
+      <w:lvlJc w:val="left"/>
+      <w:pPr>
+        <w:tabs>
+          <w:tab w:val="num" w:pos="6480"/>
+        </w:tabs>
+        <w:ind w:left="6480" w:hanging="360"/>
+      </w:pPr>
+      <w:rPr>
+        <w:rFonts w:ascii="Wingdings" w:hAnsi="Wingdings" w:hint="default"/>
+        <w:sz w:val="20"/>
+      </w:rPr>
+    </w:lvl>
+  </w:abstractNum>
+  <w:abstractNum w:abstractNumId="10" w15:restartNumberingAfterBreak="0">
+    <w:nsid w:val="5E791C09"/>
+    <w:multiLevelType w:val="multilevel"/>
+    <w:tmpl w:val="85DA6BDA"/>
+    <w:lvl w:ilvl="0">
+      <w:start w:val="1"/>
+      <w:numFmt w:val="bullet"/>
+      <w:lvlText w:val=""/>
+      <w:lvlJc w:val="left"/>
+      <w:pPr>
+        <w:tabs>
+          <w:tab w:val="num" w:pos="720"/>
+        </w:tabs>
+        <w:ind w:left="720" w:hanging="360"/>
+      </w:pPr>
+      <w:rPr>
+        <w:rFonts w:ascii="Symbol" w:hAnsi="Symbol" w:hint="default"/>
+        <w:sz w:val="20"/>
+      </w:rPr>
+    </w:lvl>
+    <w:lvl w:ilvl="1">
+      <w:start w:val="1"/>
+      <w:numFmt w:val="decimal"/>
+      <w:lvlText w:val="%2."/>
+      <w:lvlJc w:val="left"/>
+      <w:pPr>
+        <w:tabs>
+          <w:tab w:val="num" w:pos="1440"/>
+        </w:tabs>
+        <w:ind w:left="1440" w:hanging="360"/>
+      </w:pPr>
+    </w:lvl>
+    <w:lvl w:ilvl="2" w:tentative="1">
+      <w:start w:val="1"/>
+      <w:numFmt w:val="bullet"/>
+      <w:lvlText w:val=""/>
+      <w:lvlJc w:val="left"/>
+      <w:pPr>
+        <w:tabs>
+          <w:tab w:val="num" w:pos="2160"/>
+        </w:tabs>
+        <w:ind w:left="2160" w:hanging="360"/>
+      </w:pPr>
+      <w:rPr>
+        <w:rFonts w:ascii="Wingdings" w:hAnsi="Wingdings" w:hint="default"/>
+        <w:sz w:val="20"/>
+      </w:rPr>
+    </w:lvl>
+    <w:lvl w:ilvl="3" w:tentative="1">
+      <w:start w:val="1"/>
+      <w:numFmt w:val="bullet"/>
+      <w:lvlText w:val=""/>
+      <w:lvlJc w:val="left"/>
+      <w:pPr>
+        <w:tabs>
+          <w:tab w:val="num" w:pos="2880"/>
+        </w:tabs>
+        <w:ind w:left="2880" w:hanging="360"/>
+      </w:pPr>
+      <w:rPr>
+        <w:rFonts w:ascii="Wingdings" w:hAnsi="Wingdings" w:hint="default"/>
+        <w:sz w:val="20"/>
+      </w:rPr>
+    </w:lvl>
+    <w:lvl w:ilvl="4" w:tentative="1">
+      <w:start w:val="1"/>
+      <w:numFmt w:val="bullet"/>
+      <w:lvlText w:val=""/>
+      <w:lvlJc w:val="left"/>
+      <w:pPr>
+        <w:tabs>
+          <w:tab w:val="num" w:pos="3600"/>
+        </w:tabs>
+        <w:ind w:left="3600" w:hanging="360"/>
+      </w:pPr>
+      <w:rPr>
+        <w:rFonts w:ascii="Wingdings" w:hAnsi="Wingdings" w:hint="default"/>
+        <w:sz w:val="20"/>
+      </w:rPr>
+    </w:lvl>
+    <w:lvl w:ilvl="5" w:tentative="1">
+      <w:start w:val="1"/>
+      <w:numFmt w:val="bullet"/>
+      <w:lvlText w:val=""/>
+      <w:lvlJc w:val="left"/>
+      <w:pPr>
+        <w:tabs>
+          <w:tab w:val="num" w:pos="4320"/>
+        </w:tabs>
+        <w:ind w:left="4320" w:hanging="360"/>
+      </w:pPr>
+      <w:rPr>
+        <w:rFonts w:ascii="Wingdings" w:hAnsi="Wingdings" w:hint="default"/>
+        <w:sz w:val="20"/>
+      </w:rPr>
+    </w:lvl>
+    <w:lvl w:ilvl="6" w:tentative="1">
+      <w:start w:val="1"/>
+      <w:numFmt w:val="bullet"/>
+      <w:lvlText w:val=""/>
+      <w:lvlJc w:val="left"/>
+      <w:pPr>
+        <w:tabs>
+          <w:tab w:val="num" w:pos="5040"/>
+        </w:tabs>
+        <w:ind w:left="5040" w:hanging="360"/>
+      </w:pPr>
+      <w:rPr>
+        <w:rFonts w:ascii="Wingdings" w:hAnsi="Wingdings" w:hint="default"/>
+        <w:sz w:val="20"/>
+      </w:rPr>
+    </w:lvl>
+    <w:lvl w:ilvl="7" w:tentative="1">
+      <w:start w:val="1"/>
+      <w:numFmt w:val="bullet"/>
+      <w:lvlText w:val=""/>
+      <w:lvlJc w:val="left"/>
+      <w:pPr>
+        <w:tabs>
+          <w:tab w:val="num" w:pos="5760"/>
+        </w:tabs>
+        <w:ind w:left="5760" w:hanging="360"/>
+      </w:pPr>
+      <w:rPr>
+        <w:rFonts w:ascii="Wingdings" w:hAnsi="Wingdings" w:hint="default"/>
+        <w:sz w:val="20"/>
+      </w:rPr>
+    </w:lvl>
+    <w:lvl w:ilvl="8" w:tentative="1">
+      <w:start w:val="1"/>
+      <w:numFmt w:val="bullet"/>
+      <w:lvlText w:val=""/>
+      <w:lvlJc w:val="left"/>
+      <w:pPr>
+        <w:tabs>
+          <w:tab w:val="num" w:pos="6480"/>
+        </w:tabs>
+        <w:ind w:left="6480" w:hanging="360"/>
+      </w:pPr>
+      <w:rPr>
+        <w:rFonts w:ascii="Wingdings" w:hAnsi="Wingdings" w:hint="default"/>
+        <w:sz w:val="20"/>
+      </w:rPr>
+    </w:lvl>
+  </w:abstractNum>
+  <w:abstractNum w:abstractNumId="11" w15:restartNumberingAfterBreak="0">
+    <w:nsid w:val="689D2012"/>
+    <w:multiLevelType w:val="multilevel"/>
+    <w:tmpl w:val="F4F2933A"/>
+    <w:lvl w:ilvl="0">
+      <w:start w:val="1"/>
+      <w:numFmt w:val="bullet"/>
+      <w:lvlText w:val=""/>
+      <w:lvlJc w:val="left"/>
+      <w:pPr>
+        <w:tabs>
+          <w:tab w:val="num" w:pos="720"/>
+        </w:tabs>
+        <w:ind w:left="720" w:hanging="360"/>
+      </w:pPr>
+      <w:rPr>
+        <w:rFonts w:ascii="Symbol" w:hAnsi="Symbol" w:hint="default"/>
+        <w:sz w:val="20"/>
+      </w:rPr>
+    </w:lvl>
+    <w:lvl w:ilvl="1">
+      <w:start w:val="1"/>
+      <w:numFmt w:val="decimal"/>
+      <w:lvlText w:val="%2."/>
+      <w:lvlJc w:val="left"/>
+      <w:pPr>
+        <w:tabs>
+          <w:tab w:val="num" w:pos="1440"/>
+        </w:tabs>
+        <w:ind w:left="1440" w:hanging="360"/>
+      </w:pPr>
+    </w:lvl>
+    <w:lvl w:ilvl="2" w:tentative="1">
+      <w:start w:val="1"/>
+      <w:numFmt w:val="bullet"/>
+      <w:lvlText w:val=""/>
+      <w:lvlJc w:val="left"/>
+      <w:pPr>
+        <w:tabs>
+          <w:tab w:val="num" w:pos="2160"/>
+        </w:tabs>
+        <w:ind w:left="2160" w:hanging="360"/>
+      </w:pPr>
+      <w:rPr>
+        <w:rFonts w:ascii="Wingdings" w:hAnsi="Wingdings" w:hint="default"/>
+        <w:sz w:val="20"/>
+      </w:rPr>
+    </w:lvl>
+    <w:lvl w:ilvl="3" w:tentative="1">
+      <w:start w:val="1"/>
+      <w:numFmt w:val="bullet"/>
+      <w:lvlText w:val=""/>
+      <w:lvlJc w:val="left"/>
+      <w:pPr>
+        <w:tabs>
+          <w:tab w:val="num" w:pos="2880"/>
+        </w:tabs>
+        <w:ind w:left="2880" w:hanging="360"/>
+      </w:pPr>
+      <w:rPr>
+        <w:rFonts w:ascii="Wingdings" w:hAnsi="Wingdings" w:hint="default"/>
+        <w:sz w:val="20"/>
+      </w:rPr>
+    </w:lvl>
+    <w:lvl w:ilvl="4" w:tentative="1">
+      <w:start w:val="1"/>
+      <w:numFmt w:val="bullet"/>
+      <w:lvlText w:val=""/>
+      <w:lvlJc w:val="left"/>
+      <w:pPr>
+        <w:tabs>
+          <w:tab w:val="num" w:pos="3600"/>
+        </w:tabs>
+        <w:ind w:left="3600" w:hanging="360"/>
+      </w:pPr>
+      <w:rPr>
+        <w:rFonts w:ascii="Wingdings" w:hAnsi="Wingdings" w:hint="default"/>
+        <w:sz w:val="20"/>
+      </w:rPr>
+    </w:lvl>
+    <w:lvl w:ilvl="5" w:tentative="1">
+      <w:start w:val="1"/>
+      <w:numFmt w:val="bullet"/>
+      <w:lvlText w:val=""/>
+      <w:lvlJc w:val="left"/>
+      <w:pPr>
+        <w:tabs>
+          <w:tab w:val="num" w:pos="4320"/>
+        </w:tabs>
+        <w:ind w:left="4320" w:hanging="360"/>
+      </w:pPr>
+      <w:rPr>
+        <w:rFonts w:ascii="Wingdings" w:hAnsi="Wingdings" w:hint="default"/>
+        <w:sz w:val="20"/>
+      </w:rPr>
+    </w:lvl>
+    <w:lvl w:ilvl="6" w:tentative="1">
+      <w:start w:val="1"/>
+      <w:numFmt w:val="bullet"/>
+      <w:lvlText w:val=""/>
+      <w:lvlJc w:val="left"/>
+      <w:pPr>
+        <w:tabs>
+          <w:tab w:val="num" w:pos="5040"/>
+        </w:tabs>
+        <w:ind w:left="5040" w:hanging="360"/>
+      </w:pPr>
+      <w:rPr>
+        <w:rFonts w:ascii="Wingdings" w:hAnsi="Wingdings" w:hint="default"/>
+        <w:sz w:val="20"/>
+      </w:rPr>
+    </w:lvl>
+    <w:lvl w:ilvl="7" w:tentative="1">
+      <w:start w:val="1"/>
+      <w:numFmt w:val="bullet"/>
+      <w:lvlText w:val=""/>
+      <w:lvlJc w:val="left"/>
+      <w:pPr>
+        <w:tabs>
+          <w:tab w:val="num" w:pos="5760"/>
+        </w:tabs>
+        <w:ind w:left="5760" w:hanging="360"/>
+      </w:pPr>
+      <w:rPr>
+        <w:rFonts w:ascii="Wingdings" w:hAnsi="Wingdings" w:hint="default"/>
+        <w:sz w:val="20"/>
+      </w:rPr>
+    </w:lvl>
+    <w:lvl w:ilvl="8" w:tentative="1">
+      <w:start w:val="1"/>
+      <w:numFmt w:val="bullet"/>
+      <w:lvlText w:val=""/>
+      <w:lvlJc w:val="left"/>
+      <w:pPr>
+        <w:tabs>
+          <w:tab w:val="num" w:pos="6480"/>
+        </w:tabs>
+        <w:ind w:left="6480" w:hanging="360"/>
+      </w:pPr>
+      <w:rPr>
+        <w:rFonts w:ascii="Wingdings" w:hAnsi="Wingdings" w:hint="default"/>
+        <w:sz w:val="20"/>
+      </w:rPr>
+    </w:lvl>
+  </w:abstractNum>
+  <w:abstractNum w:abstractNumId="12" w15:restartNumberingAfterBreak="0">
     <w:nsid w:val="7E7B7951"/>
     <w:multiLevelType w:val="multilevel"/>
     <w:tmpl w:val="7E7B7951"/>
@@ -3360,12 +6271,33 @@
     <w:abstractNumId w:val="3"/>
   </w:num>
   <w:num w:numId="4" w16cid:durableId="724452841">
-    <w:abstractNumId w:val="5"/>
+    <w:abstractNumId w:val="12"/>
   </w:num>
   <w:num w:numId="5" w16cid:durableId="510726629">
     <w:abstractNumId w:val="2"/>
   </w:num>
   <w:num w:numId="6" w16cid:durableId="1147278697">
+    <w:abstractNumId w:val="6"/>
+  </w:num>
+  <w:num w:numId="7" w16cid:durableId="1160119203">
+    <w:abstractNumId w:val="8"/>
+  </w:num>
+  <w:num w:numId="8" w16cid:durableId="1903785106">
+    <w:abstractNumId w:val="5"/>
+  </w:num>
+  <w:num w:numId="9" w16cid:durableId="13003995">
+    <w:abstractNumId w:val="10"/>
+  </w:num>
+  <w:num w:numId="10" w16cid:durableId="1774589855">
+    <w:abstractNumId w:val="9"/>
+  </w:num>
+  <w:num w:numId="11" w16cid:durableId="1311209747">
+    <w:abstractNumId w:val="11"/>
+  </w:num>
+  <w:num w:numId="12" w16cid:durableId="485626898">
+    <w:abstractNumId w:val="7"/>
+  </w:num>
+  <w:num w:numId="13" w16cid:durableId="2902360">
     <w:abstractNumId w:val="4"/>
   </w:num>
 </w:numbering>

</xml_diff>

<commit_message>
Update Use Cases for Seller into srs.docx
</commit_message>
<xml_diff>
--- a/document/SRS.docx
+++ b/document/SRS.docx
@@ -4613,6 +4613,1793 @@
           <w:szCs w:val="32"/>
         </w:rPr>
       </w:pPr>
+      <w:r>
+        <w:rPr>
+          <w:rFonts w:ascii="Times New Roman" w:eastAsia="SimSun" w:hAnsi="Times New Roman"/>
+          <w:b/>
+          <w:bCs/>
+          <w:sz w:val="32"/>
+          <w:szCs w:val="32"/>
+        </w:rPr>
+        <w:t>4.3 Use Cases for Seller</w:t>
+      </w:r>
+    </w:p>
+    <w:p>
+      <w:pPr>
+        <w:spacing w:before="100" w:beforeAutospacing="1" w:after="100" w:afterAutospacing="1"/>
+        <w:rPr>
+          <w:rFonts w:ascii="Times New Roman" w:eastAsia="Times New Roman" w:hAnsi="Times New Roman" w:cs="Times New Roman"/>
+          <w:sz w:val="24"/>
+          <w:szCs w:val="24"/>
+          <w:lang w:val="vi-VN" w:eastAsia="vi-VN"/>
+        </w:rPr>
+      </w:pPr>
+      <w:r>
+        <w:rPr>
+          <w:rFonts w:ascii="Times New Roman" w:eastAsia="Times New Roman" w:hAnsi="Times New Roman" w:cs="Times New Roman"/>
+          <w:b/>
+          <w:bCs/>
+          <w:sz w:val="24"/>
+          <w:szCs w:val="24"/>
+          <w:lang w:val="vi-VN" w:eastAsia="vi-VN"/>
+        </w:rPr>
+        <w:t>1. Create Seller Account (Tạo Tài Khoản Người Bán)</w:t>
+      </w:r>
+    </w:p>
+    <w:p>
+      <w:pPr>
+        <w:numPr>
+          <w:ilvl w:val="0"/>
+          <w:numId w:val="14"/>
+        </w:numPr>
+        <w:spacing w:before="100" w:beforeAutospacing="1" w:after="100" w:afterAutospacing="1"/>
+        <w:rPr>
+          <w:rFonts w:ascii="Times New Roman" w:eastAsia="Times New Roman" w:hAnsi="Times New Roman" w:cs="Times New Roman"/>
+          <w:sz w:val="24"/>
+          <w:szCs w:val="24"/>
+          <w:lang w:val="vi-VN" w:eastAsia="vi-VN"/>
+        </w:rPr>
+      </w:pPr>
+      <w:r>
+        <w:rPr>
+          <w:rFonts w:ascii="Times New Roman" w:eastAsia="Times New Roman" w:hAnsi="Times New Roman" w:cs="Times New Roman"/>
+          <w:b/>
+          <w:bCs/>
+          <w:sz w:val="24"/>
+          <w:szCs w:val="24"/>
+          <w:lang w:val="vi-VN" w:eastAsia="vi-VN"/>
+        </w:rPr>
+        <w:t>Description:</w:t>
+      </w:r>
+      <w:r>
+        <w:rPr>
+          <w:rFonts w:ascii="Times New Roman" w:eastAsia="Times New Roman" w:hAnsi="Times New Roman" w:cs="Times New Roman"/>
+          <w:sz w:val="24"/>
+          <w:szCs w:val="24"/>
+          <w:lang w:val="vi-VN" w:eastAsia="vi-VN"/>
+        </w:rPr>
+        <w:t xml:space="preserve"> The seller registers on the platform to create an account for selling their products.</w:t>
+      </w:r>
+    </w:p>
+    <w:p>
+      <w:pPr>
+        <w:numPr>
+          <w:ilvl w:val="0"/>
+          <w:numId w:val="14"/>
+        </w:numPr>
+        <w:spacing w:before="100" w:beforeAutospacing="1" w:after="100" w:afterAutospacing="1"/>
+        <w:rPr>
+          <w:rFonts w:ascii="Times New Roman" w:eastAsia="Times New Roman" w:hAnsi="Times New Roman" w:cs="Times New Roman"/>
+          <w:sz w:val="24"/>
+          <w:szCs w:val="24"/>
+          <w:lang w:val="vi-VN" w:eastAsia="vi-VN"/>
+        </w:rPr>
+      </w:pPr>
+      <w:r>
+        <w:rPr>
+          <w:rFonts w:ascii="Times New Roman" w:eastAsia="Times New Roman" w:hAnsi="Times New Roman" w:cs="Times New Roman"/>
+          <w:b/>
+          <w:bCs/>
+          <w:sz w:val="24"/>
+          <w:szCs w:val="24"/>
+          <w:lang w:val="vi-VN" w:eastAsia="vi-VN"/>
+        </w:rPr>
+        <w:t>Steps:</w:t>
+      </w:r>
+    </w:p>
+    <w:p>
+      <w:pPr>
+        <w:numPr>
+          <w:ilvl w:val="1"/>
+          <w:numId w:val="14"/>
+        </w:numPr>
+        <w:spacing w:before="100" w:beforeAutospacing="1" w:after="100" w:afterAutospacing="1"/>
+        <w:rPr>
+          <w:rFonts w:ascii="Times New Roman" w:eastAsia="Times New Roman" w:hAnsi="Times New Roman" w:cs="Times New Roman"/>
+          <w:sz w:val="24"/>
+          <w:szCs w:val="24"/>
+          <w:lang w:val="vi-VN" w:eastAsia="vi-VN"/>
+        </w:rPr>
+      </w:pPr>
+      <w:r>
+        <w:rPr>
+          <w:rFonts w:ascii="Times New Roman" w:eastAsia="Times New Roman" w:hAnsi="Times New Roman" w:cs="Times New Roman"/>
+          <w:sz w:val="24"/>
+          <w:szCs w:val="24"/>
+          <w:lang w:val="vi-VN" w:eastAsia="vi-VN"/>
+        </w:rPr>
+        <w:t>The seller accesses the seller registration page.</w:t>
+      </w:r>
+    </w:p>
+    <w:p>
+      <w:pPr>
+        <w:numPr>
+          <w:ilvl w:val="1"/>
+          <w:numId w:val="14"/>
+        </w:numPr>
+        <w:spacing w:before="100" w:beforeAutospacing="1" w:after="100" w:afterAutospacing="1"/>
+        <w:rPr>
+          <w:rFonts w:ascii="Times New Roman" w:eastAsia="Times New Roman" w:hAnsi="Times New Roman" w:cs="Times New Roman"/>
+          <w:sz w:val="24"/>
+          <w:szCs w:val="24"/>
+          <w:lang w:val="vi-VN" w:eastAsia="vi-VN"/>
+        </w:rPr>
+      </w:pPr>
+      <w:r>
+        <w:rPr>
+          <w:rFonts w:ascii="Times New Roman" w:eastAsia="Times New Roman" w:hAnsi="Times New Roman" w:cs="Times New Roman"/>
+          <w:sz w:val="24"/>
+          <w:szCs w:val="24"/>
+          <w:lang w:val="vi-VN" w:eastAsia="vi-VN"/>
+        </w:rPr>
+        <w:t>The seller provides their personal information (name, email, phone number).</w:t>
+      </w:r>
+    </w:p>
+    <w:p>
+      <w:pPr>
+        <w:numPr>
+          <w:ilvl w:val="1"/>
+          <w:numId w:val="14"/>
+        </w:numPr>
+        <w:spacing w:before="100" w:beforeAutospacing="1" w:after="100" w:afterAutospacing="1"/>
+        <w:rPr>
+          <w:rFonts w:ascii="Times New Roman" w:eastAsia="Times New Roman" w:hAnsi="Times New Roman" w:cs="Times New Roman"/>
+          <w:sz w:val="24"/>
+          <w:szCs w:val="24"/>
+          <w:lang w:val="vi-VN" w:eastAsia="vi-VN"/>
+        </w:rPr>
+      </w:pPr>
+      <w:r>
+        <w:rPr>
+          <w:rFonts w:ascii="Times New Roman" w:eastAsia="Times New Roman" w:hAnsi="Times New Roman" w:cs="Times New Roman"/>
+          <w:sz w:val="24"/>
+          <w:szCs w:val="24"/>
+          <w:lang w:val="vi-VN" w:eastAsia="vi-VN"/>
+        </w:rPr>
+        <w:t>The seller creates a username and password for their account.</w:t>
+      </w:r>
+    </w:p>
+    <w:p>
+      <w:pPr>
+        <w:numPr>
+          <w:ilvl w:val="1"/>
+          <w:numId w:val="14"/>
+        </w:numPr>
+        <w:spacing w:before="100" w:beforeAutospacing="1" w:after="100" w:afterAutospacing="1"/>
+        <w:rPr>
+          <w:rFonts w:ascii="Times New Roman" w:eastAsia="Times New Roman" w:hAnsi="Times New Roman" w:cs="Times New Roman"/>
+          <w:sz w:val="24"/>
+          <w:szCs w:val="24"/>
+          <w:lang w:val="vi-VN" w:eastAsia="vi-VN"/>
+        </w:rPr>
+      </w:pPr>
+      <w:r>
+        <w:rPr>
+          <w:rFonts w:ascii="Times New Roman" w:eastAsia="Times New Roman" w:hAnsi="Times New Roman" w:cs="Times New Roman"/>
+          <w:sz w:val="24"/>
+          <w:szCs w:val="24"/>
+          <w:lang w:val="vi-VN" w:eastAsia="vi-VN"/>
+        </w:rPr>
+        <w:lastRenderedPageBreak/>
+        <w:t>(Optional) The seller enters additional information like business details or store name.</w:t>
+      </w:r>
+    </w:p>
+    <w:p>
+      <w:pPr>
+        <w:numPr>
+          <w:ilvl w:val="1"/>
+          <w:numId w:val="14"/>
+        </w:numPr>
+        <w:spacing w:before="100" w:beforeAutospacing="1" w:after="100" w:afterAutospacing="1"/>
+        <w:rPr>
+          <w:rFonts w:ascii="Times New Roman" w:eastAsia="Times New Roman" w:hAnsi="Times New Roman" w:cs="Times New Roman"/>
+          <w:sz w:val="24"/>
+          <w:szCs w:val="24"/>
+          <w:lang w:val="vi-VN" w:eastAsia="vi-VN"/>
+        </w:rPr>
+      </w:pPr>
+      <w:r>
+        <w:rPr>
+          <w:rFonts w:ascii="Times New Roman" w:eastAsia="Times New Roman" w:hAnsi="Times New Roman" w:cs="Times New Roman"/>
+          <w:sz w:val="24"/>
+          <w:szCs w:val="24"/>
+          <w:lang w:val="vi-VN" w:eastAsia="vi-VN"/>
+        </w:rPr>
+        <w:t>The seller submits the registration form.</w:t>
+      </w:r>
+    </w:p>
+    <w:p>
+      <w:pPr>
+        <w:numPr>
+          <w:ilvl w:val="0"/>
+          <w:numId w:val="14"/>
+        </w:numPr>
+        <w:spacing w:before="100" w:beforeAutospacing="1" w:after="100" w:afterAutospacing="1"/>
+        <w:rPr>
+          <w:rFonts w:ascii="Times New Roman" w:eastAsia="Times New Roman" w:hAnsi="Times New Roman" w:cs="Times New Roman"/>
+          <w:sz w:val="24"/>
+          <w:szCs w:val="24"/>
+          <w:lang w:val="vi-VN" w:eastAsia="vi-VN"/>
+        </w:rPr>
+      </w:pPr>
+      <w:r>
+        <w:rPr>
+          <w:rFonts w:ascii="Times New Roman" w:eastAsia="Times New Roman" w:hAnsi="Times New Roman" w:cs="Times New Roman"/>
+          <w:b/>
+          <w:bCs/>
+          <w:sz w:val="24"/>
+          <w:szCs w:val="24"/>
+          <w:lang w:val="vi-VN" w:eastAsia="vi-VN"/>
+        </w:rPr>
+        <w:t>Success:</w:t>
+      </w:r>
+      <w:r>
+        <w:rPr>
+          <w:rFonts w:ascii="Times New Roman" w:eastAsia="Times New Roman" w:hAnsi="Times New Roman" w:cs="Times New Roman"/>
+          <w:sz w:val="24"/>
+          <w:szCs w:val="24"/>
+          <w:lang w:val="vi-VN" w:eastAsia="vi-VN"/>
+        </w:rPr>
+        <w:t xml:space="preserve"> The seller has a registered account and can start listing products for sale.</w:t>
+      </w:r>
+    </w:p>
+    <w:p>
+      <w:pPr>
+        <w:spacing w:before="100" w:beforeAutospacing="1" w:after="100" w:afterAutospacing="1"/>
+        <w:rPr>
+          <w:rFonts w:ascii="Times New Roman" w:eastAsia="Times New Roman" w:hAnsi="Times New Roman" w:cs="Times New Roman"/>
+          <w:sz w:val="24"/>
+          <w:szCs w:val="24"/>
+          <w:lang w:val="vi-VN" w:eastAsia="vi-VN"/>
+        </w:rPr>
+      </w:pPr>
+      <w:r>
+        <w:rPr>
+          <w:rFonts w:ascii="Times New Roman" w:eastAsia="Times New Roman" w:hAnsi="Times New Roman" w:cs="Times New Roman"/>
+          <w:b/>
+          <w:bCs/>
+          <w:sz w:val="24"/>
+          <w:szCs w:val="24"/>
+          <w:lang w:val="vi-VN" w:eastAsia="vi-VN"/>
+        </w:rPr>
+        <w:t>2. Manage Products (Quản lý Sản phẩm)</w:t>
+      </w:r>
+    </w:p>
+    <w:p>
+      <w:pPr>
+        <w:numPr>
+          <w:ilvl w:val="0"/>
+          <w:numId w:val="15"/>
+        </w:numPr>
+        <w:spacing w:before="100" w:beforeAutospacing="1" w:after="100" w:afterAutospacing="1"/>
+        <w:rPr>
+          <w:rFonts w:ascii="Times New Roman" w:eastAsia="Times New Roman" w:hAnsi="Times New Roman" w:cs="Times New Roman"/>
+          <w:sz w:val="24"/>
+          <w:szCs w:val="24"/>
+          <w:lang w:val="vi-VN" w:eastAsia="vi-VN"/>
+        </w:rPr>
+      </w:pPr>
+      <w:r>
+        <w:rPr>
+          <w:rFonts w:ascii="Times New Roman" w:eastAsia="Times New Roman" w:hAnsi="Times New Roman" w:cs="Times New Roman"/>
+          <w:b/>
+          <w:bCs/>
+          <w:sz w:val="24"/>
+          <w:szCs w:val="24"/>
+          <w:lang w:val="vi-VN" w:eastAsia="vi-VN"/>
+        </w:rPr>
+        <w:t>Description:</w:t>
+      </w:r>
+      <w:r>
+        <w:rPr>
+          <w:rFonts w:ascii="Times New Roman" w:eastAsia="Times New Roman" w:hAnsi="Times New Roman" w:cs="Times New Roman"/>
+          <w:sz w:val="24"/>
+          <w:szCs w:val="24"/>
+          <w:lang w:val="vi-VN" w:eastAsia="vi-VN"/>
+        </w:rPr>
+        <w:t xml:space="preserve"> The seller can add, edit, or remove product listings from their store.</w:t>
+      </w:r>
+    </w:p>
+    <w:p>
+      <w:pPr>
+        <w:numPr>
+          <w:ilvl w:val="0"/>
+          <w:numId w:val="15"/>
+        </w:numPr>
+        <w:spacing w:before="100" w:beforeAutospacing="1" w:after="100" w:afterAutospacing="1"/>
+        <w:rPr>
+          <w:rFonts w:ascii="Times New Roman" w:eastAsia="Times New Roman" w:hAnsi="Times New Roman" w:cs="Times New Roman"/>
+          <w:sz w:val="24"/>
+          <w:szCs w:val="24"/>
+          <w:lang w:val="vi-VN" w:eastAsia="vi-VN"/>
+        </w:rPr>
+      </w:pPr>
+      <w:r>
+        <w:rPr>
+          <w:rFonts w:ascii="Times New Roman" w:eastAsia="Times New Roman" w:hAnsi="Times New Roman" w:cs="Times New Roman"/>
+          <w:b/>
+          <w:bCs/>
+          <w:sz w:val="24"/>
+          <w:szCs w:val="24"/>
+          <w:lang w:val="vi-VN" w:eastAsia="vi-VN"/>
+        </w:rPr>
+        <w:t>Steps:</w:t>
+      </w:r>
+    </w:p>
+    <w:p>
+      <w:pPr>
+        <w:numPr>
+          <w:ilvl w:val="1"/>
+          <w:numId w:val="15"/>
+        </w:numPr>
+        <w:spacing w:before="100" w:beforeAutospacing="1" w:after="100" w:afterAutospacing="1"/>
+        <w:rPr>
+          <w:rFonts w:ascii="Times New Roman" w:eastAsia="Times New Roman" w:hAnsi="Times New Roman" w:cs="Times New Roman"/>
+          <w:sz w:val="24"/>
+          <w:szCs w:val="24"/>
+          <w:lang w:val="vi-VN" w:eastAsia="vi-VN"/>
+        </w:rPr>
+      </w:pPr>
+      <w:r>
+        <w:rPr>
+          <w:rFonts w:ascii="Times New Roman" w:eastAsia="Times New Roman" w:hAnsi="Times New Roman" w:cs="Times New Roman"/>
+          <w:sz w:val="24"/>
+          <w:szCs w:val="24"/>
+          <w:lang w:val="vi-VN" w:eastAsia="vi-VN"/>
+        </w:rPr>
+        <w:t>The seller accesses their seller dashboard.</w:t>
+      </w:r>
+    </w:p>
+    <w:p>
+      <w:pPr>
+        <w:numPr>
+          <w:ilvl w:val="1"/>
+          <w:numId w:val="15"/>
+        </w:numPr>
+        <w:spacing w:before="100" w:beforeAutospacing="1" w:after="100" w:afterAutospacing="1"/>
+        <w:rPr>
+          <w:rFonts w:ascii="Times New Roman" w:eastAsia="Times New Roman" w:hAnsi="Times New Roman" w:cs="Times New Roman"/>
+          <w:sz w:val="24"/>
+          <w:szCs w:val="24"/>
+          <w:lang w:val="vi-VN" w:eastAsia="vi-VN"/>
+        </w:rPr>
+      </w:pPr>
+      <w:r>
+        <w:rPr>
+          <w:rFonts w:ascii="Times New Roman" w:eastAsia="Times New Roman" w:hAnsi="Times New Roman" w:cs="Times New Roman"/>
+          <w:sz w:val="24"/>
+          <w:szCs w:val="24"/>
+          <w:lang w:val="vi-VN" w:eastAsia="vi-VN"/>
+        </w:rPr>
+        <w:t>The seller selects the "Products" section.</w:t>
+      </w:r>
+    </w:p>
+    <w:p>
+      <w:pPr>
+        <w:numPr>
+          <w:ilvl w:val="1"/>
+          <w:numId w:val="15"/>
+        </w:numPr>
+        <w:spacing w:before="100" w:beforeAutospacing="1" w:after="100" w:afterAutospacing="1"/>
+        <w:rPr>
+          <w:rFonts w:ascii="Times New Roman" w:eastAsia="Times New Roman" w:hAnsi="Times New Roman" w:cs="Times New Roman"/>
+          <w:sz w:val="24"/>
+          <w:szCs w:val="24"/>
+          <w:lang w:val="vi-VN" w:eastAsia="vi-VN"/>
+        </w:rPr>
+      </w:pPr>
+      <w:r>
+        <w:rPr>
+          <w:rFonts w:ascii="Times New Roman" w:eastAsia="Times New Roman" w:hAnsi="Times New Roman" w:cs="Times New Roman"/>
+          <w:sz w:val="24"/>
+          <w:szCs w:val="24"/>
+          <w:lang w:val="vi-VN" w:eastAsia="vi-VN"/>
+        </w:rPr>
+        <w:t>To add a new product:</w:t>
+      </w:r>
+    </w:p>
+    <w:p>
+      <w:pPr>
+        <w:numPr>
+          <w:ilvl w:val="2"/>
+          <w:numId w:val="15"/>
+        </w:numPr>
+        <w:spacing w:before="100" w:beforeAutospacing="1" w:after="100" w:afterAutospacing="1"/>
+        <w:rPr>
+          <w:rFonts w:ascii="Times New Roman" w:eastAsia="Times New Roman" w:hAnsi="Times New Roman" w:cs="Times New Roman"/>
+          <w:sz w:val="24"/>
+          <w:szCs w:val="24"/>
+          <w:lang w:val="vi-VN" w:eastAsia="vi-VN"/>
+        </w:rPr>
+      </w:pPr>
+      <w:r>
+        <w:rPr>
+          <w:rFonts w:ascii="Times New Roman" w:eastAsia="Times New Roman" w:hAnsi="Times New Roman" w:cs="Times New Roman"/>
+          <w:sz w:val="24"/>
+          <w:szCs w:val="24"/>
+          <w:lang w:val="vi-VN" w:eastAsia="vi-VN"/>
+        </w:rPr>
+        <w:t>The seller clicks the "Add Product" button.</w:t>
+      </w:r>
+    </w:p>
+    <w:p>
+      <w:pPr>
+        <w:numPr>
+          <w:ilvl w:val="2"/>
+          <w:numId w:val="15"/>
+        </w:numPr>
+        <w:spacing w:before="100" w:beforeAutospacing="1" w:after="100" w:afterAutospacing="1"/>
+        <w:rPr>
+          <w:rFonts w:ascii="Times New Roman" w:eastAsia="Times New Roman" w:hAnsi="Times New Roman" w:cs="Times New Roman"/>
+          <w:sz w:val="24"/>
+          <w:szCs w:val="24"/>
+          <w:lang w:val="vi-VN" w:eastAsia="vi-VN"/>
+        </w:rPr>
+      </w:pPr>
+      <w:r>
+        <w:rPr>
+          <w:rFonts w:ascii="Times New Roman" w:eastAsia="Times New Roman" w:hAnsi="Times New Roman" w:cs="Times New Roman"/>
+          <w:sz w:val="24"/>
+          <w:szCs w:val="24"/>
+          <w:lang w:val="vi-VN" w:eastAsia="vi-VN"/>
+        </w:rPr>
+        <w:t>The seller enters product details like name, description, category, brand (if applicable).</w:t>
+      </w:r>
+    </w:p>
+    <w:p>
+      <w:pPr>
+        <w:numPr>
+          <w:ilvl w:val="2"/>
+          <w:numId w:val="15"/>
+        </w:numPr>
+        <w:spacing w:before="100" w:beforeAutospacing="1" w:after="100" w:afterAutospacing="1"/>
+        <w:rPr>
+          <w:rFonts w:ascii="Times New Roman" w:eastAsia="Times New Roman" w:hAnsi="Times New Roman" w:cs="Times New Roman"/>
+          <w:sz w:val="24"/>
+          <w:szCs w:val="24"/>
+          <w:lang w:val="vi-VN" w:eastAsia="vi-VN"/>
+        </w:rPr>
+      </w:pPr>
+      <w:r>
+        <w:rPr>
+          <w:rFonts w:ascii="Times New Roman" w:eastAsia="Times New Roman" w:hAnsi="Times New Roman" w:cs="Times New Roman"/>
+          <w:sz w:val="24"/>
+          <w:szCs w:val="24"/>
+          <w:lang w:val="vi-VN" w:eastAsia="vi-VN"/>
+        </w:rPr>
+        <w:t>The seller uploads product images.</w:t>
+      </w:r>
+    </w:p>
+    <w:p>
+      <w:pPr>
+        <w:numPr>
+          <w:ilvl w:val="2"/>
+          <w:numId w:val="15"/>
+        </w:numPr>
+        <w:spacing w:before="100" w:beforeAutospacing="1" w:after="100" w:afterAutospacing="1"/>
+        <w:rPr>
+          <w:rFonts w:ascii="Times New Roman" w:eastAsia="Times New Roman" w:hAnsi="Times New Roman" w:cs="Times New Roman"/>
+          <w:sz w:val="24"/>
+          <w:szCs w:val="24"/>
+          <w:lang w:val="vi-VN" w:eastAsia="vi-VN"/>
+        </w:rPr>
+      </w:pPr>
+      <w:r>
+        <w:rPr>
+          <w:rFonts w:ascii="Times New Roman" w:eastAsia="Times New Roman" w:hAnsi="Times New Roman" w:cs="Times New Roman"/>
+          <w:sz w:val="24"/>
+          <w:szCs w:val="24"/>
+          <w:lang w:val="vi-VN" w:eastAsia="vi-VN"/>
+        </w:rPr>
+        <w:t>The seller sets the selling price and quantity available.</w:t>
+      </w:r>
+    </w:p>
+    <w:p>
+      <w:pPr>
+        <w:numPr>
+          <w:ilvl w:val="2"/>
+          <w:numId w:val="15"/>
+        </w:numPr>
+        <w:spacing w:before="100" w:beforeAutospacing="1" w:after="100" w:afterAutospacing="1"/>
+        <w:rPr>
+          <w:rFonts w:ascii="Times New Roman" w:eastAsia="Times New Roman" w:hAnsi="Times New Roman" w:cs="Times New Roman"/>
+          <w:sz w:val="24"/>
+          <w:szCs w:val="24"/>
+          <w:lang w:val="vi-VN" w:eastAsia="vi-VN"/>
+        </w:rPr>
+      </w:pPr>
+      <w:r>
+        <w:rPr>
+          <w:rFonts w:ascii="Times New Roman" w:eastAsia="Times New Roman" w:hAnsi="Times New Roman" w:cs="Times New Roman"/>
+          <w:sz w:val="24"/>
+          <w:szCs w:val="24"/>
+          <w:lang w:val="vi-VN" w:eastAsia="vi-VN"/>
+        </w:rPr>
+        <w:t>(Optional) The seller adds variations, sizes, or colors (if applicable).</w:t>
+      </w:r>
+    </w:p>
+    <w:p>
+      <w:pPr>
+        <w:numPr>
+          <w:ilvl w:val="2"/>
+          <w:numId w:val="15"/>
+        </w:numPr>
+        <w:spacing w:before="100" w:beforeAutospacing="1" w:after="100" w:afterAutospacing="1"/>
+        <w:rPr>
+          <w:rFonts w:ascii="Times New Roman" w:eastAsia="Times New Roman" w:hAnsi="Times New Roman" w:cs="Times New Roman"/>
+          <w:sz w:val="24"/>
+          <w:szCs w:val="24"/>
+          <w:lang w:val="vi-VN" w:eastAsia="vi-VN"/>
+        </w:rPr>
+      </w:pPr>
+      <w:r>
+        <w:rPr>
+          <w:rFonts w:ascii="Times New Roman" w:eastAsia="Times New Roman" w:hAnsi="Times New Roman" w:cs="Times New Roman"/>
+          <w:sz w:val="24"/>
+          <w:szCs w:val="24"/>
+          <w:lang w:val="vi-VN" w:eastAsia="vi-VN"/>
+        </w:rPr>
+        <w:t>The seller submits the product information.</w:t>
+      </w:r>
+    </w:p>
+    <w:p>
+      <w:pPr>
+        <w:numPr>
+          <w:ilvl w:val="1"/>
+          <w:numId w:val="15"/>
+        </w:numPr>
+        <w:spacing w:before="100" w:beforeAutospacing="1" w:after="100" w:afterAutospacing="1"/>
+        <w:rPr>
+          <w:rFonts w:ascii="Times New Roman" w:eastAsia="Times New Roman" w:hAnsi="Times New Roman" w:cs="Times New Roman"/>
+          <w:sz w:val="24"/>
+          <w:szCs w:val="24"/>
+          <w:lang w:val="vi-VN" w:eastAsia="vi-VN"/>
+        </w:rPr>
+      </w:pPr>
+      <w:r>
+        <w:rPr>
+          <w:rFonts w:ascii="Times New Roman" w:eastAsia="Times New Roman" w:hAnsi="Times New Roman" w:cs="Times New Roman"/>
+          <w:sz w:val="24"/>
+          <w:szCs w:val="24"/>
+          <w:lang w:val="vi-VN" w:eastAsia="vi-VN"/>
+        </w:rPr>
+        <w:t>To edit an existing product:</w:t>
+      </w:r>
+    </w:p>
+    <w:p>
+      <w:pPr>
+        <w:numPr>
+          <w:ilvl w:val="2"/>
+          <w:numId w:val="15"/>
+        </w:numPr>
+        <w:spacing w:before="100" w:beforeAutospacing="1" w:after="100" w:afterAutospacing="1"/>
+        <w:rPr>
+          <w:rFonts w:ascii="Times New Roman" w:eastAsia="Times New Roman" w:hAnsi="Times New Roman" w:cs="Times New Roman"/>
+          <w:sz w:val="24"/>
+          <w:szCs w:val="24"/>
+          <w:lang w:val="vi-VN" w:eastAsia="vi-VN"/>
+        </w:rPr>
+      </w:pPr>
+      <w:r>
+        <w:rPr>
+          <w:rFonts w:ascii="Times New Roman" w:eastAsia="Times New Roman" w:hAnsi="Times New Roman" w:cs="Times New Roman"/>
+          <w:sz w:val="24"/>
+          <w:szCs w:val="24"/>
+          <w:lang w:val="vi-VN" w:eastAsia="vi-VN"/>
+        </w:rPr>
+        <w:t>The seller selects the product they want to modify.</w:t>
+      </w:r>
+    </w:p>
+    <w:p>
+      <w:pPr>
+        <w:numPr>
+          <w:ilvl w:val="2"/>
+          <w:numId w:val="15"/>
+        </w:numPr>
+        <w:spacing w:before="100" w:beforeAutospacing="1" w:after="100" w:afterAutospacing="1"/>
+        <w:rPr>
+          <w:rFonts w:ascii="Times New Roman" w:eastAsia="Times New Roman" w:hAnsi="Times New Roman" w:cs="Times New Roman"/>
+          <w:sz w:val="24"/>
+          <w:szCs w:val="24"/>
+          <w:lang w:val="vi-VN" w:eastAsia="vi-VN"/>
+        </w:rPr>
+      </w:pPr>
+      <w:r>
+        <w:rPr>
+          <w:rFonts w:ascii="Times New Roman" w:eastAsia="Times New Roman" w:hAnsi="Times New Roman" w:cs="Times New Roman"/>
+          <w:sz w:val="24"/>
+          <w:szCs w:val="24"/>
+          <w:lang w:val="vi-VN" w:eastAsia="vi-VN"/>
+        </w:rPr>
+        <w:t>The seller can edit any product details mentioned in step 3a.</w:t>
+      </w:r>
+    </w:p>
+    <w:p>
+      <w:pPr>
+        <w:numPr>
+          <w:ilvl w:val="2"/>
+          <w:numId w:val="15"/>
+        </w:numPr>
+        <w:spacing w:before="100" w:beforeAutospacing="1" w:after="100" w:afterAutospacing="1"/>
+        <w:rPr>
+          <w:rFonts w:ascii="Times New Roman" w:eastAsia="Times New Roman" w:hAnsi="Times New Roman" w:cs="Times New Roman"/>
+          <w:sz w:val="24"/>
+          <w:szCs w:val="24"/>
+          <w:lang w:val="vi-VN" w:eastAsia="vi-VN"/>
+        </w:rPr>
+      </w:pPr>
+      <w:r>
+        <w:rPr>
+          <w:rFonts w:ascii="Times New Roman" w:eastAsia="Times New Roman" w:hAnsi="Times New Roman" w:cs="Times New Roman"/>
+          <w:sz w:val="24"/>
+          <w:szCs w:val="24"/>
+          <w:lang w:val="vi-VN" w:eastAsia="vi-VN"/>
+        </w:rPr>
+        <w:t>The seller submits the changes.</w:t>
+      </w:r>
+    </w:p>
+    <w:p>
+      <w:pPr>
+        <w:numPr>
+          <w:ilvl w:val="1"/>
+          <w:numId w:val="15"/>
+        </w:numPr>
+        <w:spacing w:before="100" w:beforeAutospacing="1" w:after="100" w:afterAutospacing="1"/>
+        <w:rPr>
+          <w:rFonts w:ascii="Times New Roman" w:eastAsia="Times New Roman" w:hAnsi="Times New Roman" w:cs="Times New Roman"/>
+          <w:sz w:val="24"/>
+          <w:szCs w:val="24"/>
+          <w:lang w:val="vi-VN" w:eastAsia="vi-VN"/>
+        </w:rPr>
+      </w:pPr>
+      <w:r>
+        <w:rPr>
+          <w:rFonts w:ascii="Times New Roman" w:eastAsia="Times New Roman" w:hAnsi="Times New Roman" w:cs="Times New Roman"/>
+          <w:sz w:val="24"/>
+          <w:szCs w:val="24"/>
+          <w:lang w:val="vi-VN" w:eastAsia="vi-VN"/>
+        </w:rPr>
+        <w:t>To remove a product:</w:t>
+      </w:r>
+    </w:p>
+    <w:p>
+      <w:pPr>
+        <w:numPr>
+          <w:ilvl w:val="2"/>
+          <w:numId w:val="15"/>
+        </w:numPr>
+        <w:spacing w:before="100" w:beforeAutospacing="1" w:after="100" w:afterAutospacing="1"/>
+        <w:rPr>
+          <w:rFonts w:ascii="Times New Roman" w:eastAsia="Times New Roman" w:hAnsi="Times New Roman" w:cs="Times New Roman"/>
+          <w:sz w:val="24"/>
+          <w:szCs w:val="24"/>
+          <w:lang w:val="vi-VN" w:eastAsia="vi-VN"/>
+        </w:rPr>
+      </w:pPr>
+      <w:r>
+        <w:rPr>
+          <w:rFonts w:ascii="Times New Roman" w:eastAsia="Times New Roman" w:hAnsi="Times New Roman" w:cs="Times New Roman"/>
+          <w:sz w:val="24"/>
+          <w:szCs w:val="24"/>
+          <w:lang w:val="vi-VN" w:eastAsia="vi-VN"/>
+        </w:rPr>
+        <w:t>The seller selects the product they want to delete.</w:t>
+      </w:r>
+    </w:p>
+    <w:p>
+      <w:pPr>
+        <w:numPr>
+          <w:ilvl w:val="2"/>
+          <w:numId w:val="15"/>
+        </w:numPr>
+        <w:spacing w:before="100" w:beforeAutospacing="1" w:after="100" w:afterAutospacing="1"/>
+        <w:rPr>
+          <w:rFonts w:ascii="Times New Roman" w:eastAsia="Times New Roman" w:hAnsi="Times New Roman" w:cs="Times New Roman"/>
+          <w:sz w:val="24"/>
+          <w:szCs w:val="24"/>
+          <w:lang w:val="vi-VN" w:eastAsia="vi-VN"/>
+        </w:rPr>
+      </w:pPr>
+      <w:r>
+        <w:rPr>
+          <w:rFonts w:ascii="Times New Roman" w:eastAsia="Times New Roman" w:hAnsi="Times New Roman" w:cs="Times New Roman"/>
+          <w:sz w:val="24"/>
+          <w:szCs w:val="24"/>
+          <w:lang w:val="vi-VN" w:eastAsia="vi-VN"/>
+        </w:rPr>
+        <w:t>The seller confirms the deletion.</w:t>
+      </w:r>
+    </w:p>
+    <w:p>
+      <w:pPr>
+        <w:numPr>
+          <w:ilvl w:val="0"/>
+          <w:numId w:val="15"/>
+        </w:numPr>
+        <w:spacing w:before="100" w:beforeAutospacing="1" w:after="100" w:afterAutospacing="1"/>
+        <w:rPr>
+          <w:rFonts w:ascii="Times New Roman" w:eastAsia="Times New Roman" w:hAnsi="Times New Roman" w:cs="Times New Roman"/>
+          <w:sz w:val="24"/>
+          <w:szCs w:val="24"/>
+          <w:lang w:val="vi-VN" w:eastAsia="vi-VN"/>
+        </w:rPr>
+      </w:pPr>
+      <w:r>
+        <w:rPr>
+          <w:rFonts w:ascii="Times New Roman" w:eastAsia="Times New Roman" w:hAnsi="Times New Roman" w:cs="Times New Roman"/>
+          <w:b/>
+          <w:bCs/>
+          <w:sz w:val="24"/>
+          <w:szCs w:val="24"/>
+          <w:lang w:val="vi-VN" w:eastAsia="vi-VN"/>
+        </w:rPr>
+        <w:t>Success:</w:t>
+      </w:r>
+      <w:r>
+        <w:rPr>
+          <w:rFonts w:ascii="Times New Roman" w:eastAsia="Times New Roman" w:hAnsi="Times New Roman" w:cs="Times New Roman"/>
+          <w:sz w:val="24"/>
+          <w:szCs w:val="24"/>
+          <w:lang w:val="vi-VN" w:eastAsia="vi-VN"/>
+        </w:rPr>
+        <w:t xml:space="preserve"> The seller can create and maintain an accurate product catalog for their store.</w:t>
+      </w:r>
+    </w:p>
+    <w:p>
+      <w:pPr>
+        <w:spacing w:before="100" w:beforeAutospacing="1" w:after="100" w:afterAutospacing="1"/>
+        <w:rPr>
+          <w:rFonts w:ascii="Times New Roman" w:eastAsia="Times New Roman" w:hAnsi="Times New Roman" w:cs="Times New Roman"/>
+          <w:sz w:val="24"/>
+          <w:szCs w:val="24"/>
+          <w:lang w:val="vi-VN" w:eastAsia="vi-VN"/>
+        </w:rPr>
+      </w:pPr>
+      <w:r>
+        <w:rPr>
+          <w:rFonts w:ascii="Times New Roman" w:eastAsia="Times New Roman" w:hAnsi="Times New Roman" w:cs="Times New Roman"/>
+          <w:b/>
+          <w:bCs/>
+          <w:sz w:val="24"/>
+          <w:szCs w:val="24"/>
+          <w:lang w:val="vi-VN" w:eastAsia="vi-VN"/>
+        </w:rPr>
+        <w:t>3. Process Orders (Xử lý Đơn Hàng)</w:t>
+      </w:r>
+    </w:p>
+    <w:p>
+      <w:pPr>
+        <w:numPr>
+          <w:ilvl w:val="0"/>
+          <w:numId w:val="16"/>
+        </w:numPr>
+        <w:spacing w:before="100" w:beforeAutospacing="1" w:after="100" w:afterAutospacing="1"/>
+        <w:rPr>
+          <w:rFonts w:ascii="Times New Roman" w:eastAsia="Times New Roman" w:hAnsi="Times New Roman" w:cs="Times New Roman"/>
+          <w:sz w:val="24"/>
+          <w:szCs w:val="24"/>
+          <w:lang w:val="vi-VN" w:eastAsia="vi-VN"/>
+        </w:rPr>
+      </w:pPr>
+      <w:r>
+        <w:rPr>
+          <w:rFonts w:ascii="Times New Roman" w:eastAsia="Times New Roman" w:hAnsi="Times New Roman" w:cs="Times New Roman"/>
+          <w:b/>
+          <w:bCs/>
+          <w:sz w:val="24"/>
+          <w:szCs w:val="24"/>
+          <w:lang w:val="vi-VN" w:eastAsia="vi-VN"/>
+        </w:rPr>
+        <w:t>Description:</w:t>
+      </w:r>
+      <w:r>
+        <w:rPr>
+          <w:rFonts w:ascii="Times New Roman" w:eastAsia="Times New Roman" w:hAnsi="Times New Roman" w:cs="Times New Roman"/>
+          <w:sz w:val="24"/>
+          <w:szCs w:val="24"/>
+          <w:lang w:val="vi-VN" w:eastAsia="vi-VN"/>
+        </w:rPr>
+        <w:t xml:space="preserve"> The seller manages the order fulfillment process for purchases made by buyers.</w:t>
+      </w:r>
+    </w:p>
+    <w:p>
+      <w:pPr>
+        <w:numPr>
+          <w:ilvl w:val="0"/>
+          <w:numId w:val="16"/>
+        </w:numPr>
+        <w:spacing w:before="100" w:beforeAutospacing="1" w:after="100" w:afterAutospacing="1"/>
+        <w:rPr>
+          <w:rFonts w:ascii="Times New Roman" w:eastAsia="Times New Roman" w:hAnsi="Times New Roman" w:cs="Times New Roman"/>
+          <w:sz w:val="24"/>
+          <w:szCs w:val="24"/>
+          <w:lang w:val="vi-VN" w:eastAsia="vi-VN"/>
+        </w:rPr>
+      </w:pPr>
+      <w:r>
+        <w:rPr>
+          <w:rFonts w:ascii="Times New Roman" w:eastAsia="Times New Roman" w:hAnsi="Times New Roman" w:cs="Times New Roman"/>
+          <w:b/>
+          <w:bCs/>
+          <w:sz w:val="24"/>
+          <w:szCs w:val="24"/>
+          <w:lang w:val="vi-VN" w:eastAsia="vi-VN"/>
+        </w:rPr>
+        <w:t>Steps:</w:t>
+      </w:r>
+    </w:p>
+    <w:p>
+      <w:pPr>
+        <w:numPr>
+          <w:ilvl w:val="1"/>
+          <w:numId w:val="16"/>
+        </w:numPr>
+        <w:spacing w:before="100" w:beforeAutospacing="1" w:after="100" w:afterAutospacing="1"/>
+        <w:rPr>
+          <w:rFonts w:ascii="Times New Roman" w:eastAsia="Times New Roman" w:hAnsi="Times New Roman" w:cs="Times New Roman"/>
+          <w:sz w:val="24"/>
+          <w:szCs w:val="24"/>
+          <w:lang w:val="vi-VN" w:eastAsia="vi-VN"/>
+        </w:rPr>
+      </w:pPr>
+      <w:r>
+        <w:rPr>
+          <w:rFonts w:ascii="Times New Roman" w:eastAsia="Times New Roman" w:hAnsi="Times New Roman" w:cs="Times New Roman"/>
+          <w:sz w:val="24"/>
+          <w:szCs w:val="24"/>
+          <w:lang w:val="vi-VN" w:eastAsia="vi-VN"/>
+        </w:rPr>
+        <w:t>The seller receives notifications for new orders.</w:t>
+      </w:r>
+    </w:p>
+    <w:p>
+      <w:pPr>
+        <w:numPr>
+          <w:ilvl w:val="1"/>
+          <w:numId w:val="16"/>
+        </w:numPr>
+        <w:spacing w:before="100" w:beforeAutospacing="1" w:after="100" w:afterAutospacing="1"/>
+        <w:rPr>
+          <w:rFonts w:ascii="Times New Roman" w:eastAsia="Times New Roman" w:hAnsi="Times New Roman" w:cs="Times New Roman"/>
+          <w:sz w:val="24"/>
+          <w:szCs w:val="24"/>
+          <w:lang w:val="vi-VN" w:eastAsia="vi-VN"/>
+        </w:rPr>
+      </w:pPr>
+      <w:r>
+        <w:rPr>
+          <w:rFonts w:ascii="Times New Roman" w:eastAsia="Times New Roman" w:hAnsi="Times New Roman" w:cs="Times New Roman"/>
+          <w:sz w:val="24"/>
+          <w:szCs w:val="24"/>
+          <w:lang w:val="vi-VN" w:eastAsia="vi-VN"/>
+        </w:rPr>
+        <w:t>The seller reviews the order details (items, quantities, buyer information).</w:t>
+      </w:r>
+    </w:p>
+    <w:p>
+      <w:pPr>
+        <w:numPr>
+          <w:ilvl w:val="1"/>
+          <w:numId w:val="16"/>
+        </w:numPr>
+        <w:spacing w:before="100" w:beforeAutospacing="1" w:after="100" w:afterAutospacing="1"/>
+        <w:rPr>
+          <w:rFonts w:ascii="Times New Roman" w:eastAsia="Times New Roman" w:hAnsi="Times New Roman" w:cs="Times New Roman"/>
+          <w:sz w:val="24"/>
+          <w:szCs w:val="24"/>
+          <w:lang w:val="vi-VN" w:eastAsia="vi-VN"/>
+        </w:rPr>
+      </w:pPr>
+      <w:r>
+        <w:rPr>
+          <w:rFonts w:ascii="Times New Roman" w:eastAsia="Times New Roman" w:hAnsi="Times New Roman" w:cs="Times New Roman"/>
+          <w:sz w:val="24"/>
+          <w:szCs w:val="24"/>
+          <w:lang w:val="vi-VN" w:eastAsia="vi-VN"/>
+        </w:rPr>
+        <w:t>The seller confirms the order and initiates fulfillment.</w:t>
+      </w:r>
+    </w:p>
+    <w:p>
+      <w:pPr>
+        <w:numPr>
+          <w:ilvl w:val="1"/>
+          <w:numId w:val="16"/>
+        </w:numPr>
+        <w:spacing w:before="100" w:beforeAutospacing="1" w:after="100" w:afterAutospacing="1"/>
+        <w:rPr>
+          <w:rFonts w:ascii="Times New Roman" w:eastAsia="Times New Roman" w:hAnsi="Times New Roman" w:cs="Times New Roman"/>
+          <w:sz w:val="24"/>
+          <w:szCs w:val="24"/>
+          <w:lang w:val="vi-VN" w:eastAsia="vi-VN"/>
+        </w:rPr>
+      </w:pPr>
+      <w:r>
+        <w:rPr>
+          <w:rFonts w:ascii="Times New Roman" w:eastAsia="Times New Roman" w:hAnsi="Times New Roman" w:cs="Times New Roman"/>
+          <w:sz w:val="24"/>
+          <w:szCs w:val="24"/>
+          <w:lang w:val="vi-VN" w:eastAsia="vi-VN"/>
+        </w:rPr>
+        <w:t>The seller prepares the order for shipment (packing, labeling).</w:t>
+      </w:r>
+    </w:p>
+    <w:p>
+      <w:pPr>
+        <w:numPr>
+          <w:ilvl w:val="1"/>
+          <w:numId w:val="16"/>
+        </w:numPr>
+        <w:spacing w:before="100" w:beforeAutospacing="1" w:after="100" w:afterAutospacing="1"/>
+        <w:rPr>
+          <w:rFonts w:ascii="Times New Roman" w:eastAsia="Times New Roman" w:hAnsi="Times New Roman" w:cs="Times New Roman"/>
+          <w:sz w:val="24"/>
+          <w:szCs w:val="24"/>
+          <w:lang w:val="vi-VN" w:eastAsia="vi-VN"/>
+        </w:rPr>
+      </w:pPr>
+      <w:r>
+        <w:rPr>
+          <w:rFonts w:ascii="Times New Roman" w:eastAsia="Times New Roman" w:hAnsi="Times New Roman" w:cs="Times New Roman"/>
+          <w:sz w:val="24"/>
+          <w:szCs w:val="24"/>
+          <w:lang w:val="vi-VN" w:eastAsia="vi-VN"/>
+        </w:rPr>
+        <w:t>(Optional) The seller enters shipping information and generates a shipping label (if integrated with a shipping service).</w:t>
+      </w:r>
+    </w:p>
+    <w:p>
+      <w:pPr>
+        <w:numPr>
+          <w:ilvl w:val="1"/>
+          <w:numId w:val="16"/>
+        </w:numPr>
+        <w:spacing w:before="100" w:beforeAutospacing="1" w:after="100" w:afterAutospacing="1"/>
+        <w:rPr>
+          <w:rFonts w:ascii="Times New Roman" w:eastAsia="Times New Roman" w:hAnsi="Times New Roman" w:cs="Times New Roman"/>
+          <w:sz w:val="24"/>
+          <w:szCs w:val="24"/>
+          <w:lang w:val="vi-VN" w:eastAsia="vi-VN"/>
+        </w:rPr>
+      </w:pPr>
+      <w:r>
+        <w:rPr>
+          <w:rFonts w:ascii="Times New Roman" w:eastAsia="Times New Roman" w:hAnsi="Times New Roman" w:cs="Times New Roman"/>
+          <w:sz w:val="24"/>
+          <w:szCs w:val="24"/>
+          <w:lang w:val="vi-VN" w:eastAsia="vi-VN"/>
+        </w:rPr>
+        <w:t>The seller arranges for shipment of the order through a chosen carrier or method.</w:t>
+      </w:r>
+    </w:p>
+    <w:p>
+      <w:pPr>
+        <w:numPr>
+          <w:ilvl w:val="1"/>
+          <w:numId w:val="16"/>
+        </w:numPr>
+        <w:spacing w:before="100" w:beforeAutospacing="1" w:after="100" w:afterAutospacing="1"/>
+        <w:rPr>
+          <w:rFonts w:ascii="Times New Roman" w:eastAsia="Times New Roman" w:hAnsi="Times New Roman" w:cs="Times New Roman"/>
+          <w:sz w:val="24"/>
+          <w:szCs w:val="24"/>
+          <w:lang w:val="vi-VN" w:eastAsia="vi-VN"/>
+        </w:rPr>
+      </w:pPr>
+      <w:r>
+        <w:rPr>
+          <w:rFonts w:ascii="Times New Roman" w:eastAsia="Times New Roman" w:hAnsi="Times New Roman" w:cs="Times New Roman"/>
+          <w:sz w:val="24"/>
+          <w:szCs w:val="24"/>
+          <w:lang w:val="vi-VN" w:eastAsia="vi-VN"/>
+        </w:rPr>
+        <w:t>The seller marks the order as "shipped" within the system.</w:t>
+      </w:r>
+    </w:p>
+    <w:p>
+      <w:pPr>
+        <w:numPr>
+          <w:ilvl w:val="1"/>
+          <w:numId w:val="16"/>
+        </w:numPr>
+        <w:spacing w:before="100" w:beforeAutospacing="1" w:after="100" w:afterAutospacing="1"/>
+        <w:rPr>
+          <w:rFonts w:ascii="Times New Roman" w:eastAsia="Times New Roman" w:hAnsi="Times New Roman" w:cs="Times New Roman"/>
+          <w:sz w:val="24"/>
+          <w:szCs w:val="24"/>
+          <w:lang w:val="vi-VN" w:eastAsia="vi-VN"/>
+        </w:rPr>
+      </w:pPr>
+      <w:r>
+        <w:rPr>
+          <w:rFonts w:ascii="Times New Roman" w:eastAsia="Times New Roman" w:hAnsi="Times New Roman" w:cs="Times New Roman"/>
+          <w:sz w:val="24"/>
+          <w:szCs w:val="24"/>
+          <w:lang w:val="vi-VN" w:eastAsia="vi-VN"/>
+        </w:rPr>
+        <w:t>(Optional) The seller can communicate with the buyer regarding order status or any issues.</w:t>
+      </w:r>
+    </w:p>
+    <w:p>
+      <w:pPr>
+        <w:numPr>
+          <w:ilvl w:val="0"/>
+          <w:numId w:val="16"/>
+        </w:numPr>
+        <w:spacing w:before="100" w:beforeAutospacing="1" w:after="100" w:afterAutospacing="1"/>
+        <w:rPr>
+          <w:rFonts w:ascii="Times New Roman" w:eastAsia="Times New Roman" w:hAnsi="Times New Roman" w:cs="Times New Roman"/>
+          <w:sz w:val="24"/>
+          <w:szCs w:val="24"/>
+          <w:lang w:val="vi-VN" w:eastAsia="vi-VN"/>
+        </w:rPr>
+      </w:pPr>
+      <w:r>
+        <w:rPr>
+          <w:rFonts w:ascii="Times New Roman" w:eastAsia="Times New Roman" w:hAnsi="Times New Roman" w:cs="Times New Roman"/>
+          <w:b/>
+          <w:bCs/>
+          <w:sz w:val="24"/>
+          <w:szCs w:val="24"/>
+          <w:lang w:val="vi-VN" w:eastAsia="vi-VN"/>
+        </w:rPr>
+        <w:t>Success:</w:t>
+      </w:r>
+      <w:r>
+        <w:rPr>
+          <w:rFonts w:ascii="Times New Roman" w:eastAsia="Times New Roman" w:hAnsi="Times New Roman" w:cs="Times New Roman"/>
+          <w:sz w:val="24"/>
+          <w:szCs w:val="24"/>
+          <w:lang w:val="vi-VN" w:eastAsia="vi-VN"/>
+        </w:rPr>
+        <w:t xml:space="preserve"> The seller fulfills the buyer's order and ensures timely delivery.</w:t>
+      </w:r>
+    </w:p>
+    <w:p>
+      <w:pPr>
+        <w:spacing w:before="100" w:beforeAutospacing="1" w:after="100" w:afterAutospacing="1"/>
+        <w:rPr>
+          <w:rFonts w:ascii="Times New Roman" w:eastAsia="Times New Roman" w:hAnsi="Times New Roman" w:cs="Times New Roman"/>
+          <w:sz w:val="24"/>
+          <w:szCs w:val="24"/>
+          <w:lang w:val="vi-VN" w:eastAsia="vi-VN"/>
+        </w:rPr>
+      </w:pPr>
+      <w:r>
+        <w:rPr>
+          <w:rFonts w:ascii="Times New Roman" w:eastAsia="Times New Roman" w:hAnsi="Times New Roman" w:cs="Times New Roman"/>
+          <w:b/>
+          <w:bCs/>
+          <w:sz w:val="24"/>
+          <w:szCs w:val="24"/>
+          <w:lang w:val="vi-VN" w:eastAsia="vi-VN"/>
+        </w:rPr>
+        <w:lastRenderedPageBreak/>
+        <w:t>4. Manage Inventory (Quản lý Kho Hàng)</w:t>
+      </w:r>
+    </w:p>
+    <w:p>
+      <w:pPr>
+        <w:numPr>
+          <w:ilvl w:val="0"/>
+          <w:numId w:val="17"/>
+        </w:numPr>
+        <w:spacing w:before="100" w:beforeAutospacing="1" w:after="100" w:afterAutospacing="1"/>
+        <w:rPr>
+          <w:rFonts w:ascii="Times New Roman" w:eastAsia="Times New Roman" w:hAnsi="Times New Roman" w:cs="Times New Roman"/>
+          <w:sz w:val="24"/>
+          <w:szCs w:val="24"/>
+          <w:lang w:val="vi-VN" w:eastAsia="vi-VN"/>
+        </w:rPr>
+      </w:pPr>
+      <w:r>
+        <w:rPr>
+          <w:rFonts w:ascii="Times New Roman" w:eastAsia="Times New Roman" w:hAnsi="Times New Roman" w:cs="Times New Roman"/>
+          <w:b/>
+          <w:bCs/>
+          <w:sz w:val="24"/>
+          <w:szCs w:val="24"/>
+          <w:lang w:val="vi-VN" w:eastAsia="vi-VN"/>
+        </w:rPr>
+        <w:t>Description:</w:t>
+      </w:r>
+      <w:r>
+        <w:rPr>
+          <w:rFonts w:ascii="Times New Roman" w:eastAsia="Times New Roman" w:hAnsi="Times New Roman" w:cs="Times New Roman"/>
+          <w:sz w:val="24"/>
+          <w:szCs w:val="24"/>
+          <w:lang w:val="vi-VN" w:eastAsia="vi-VN"/>
+        </w:rPr>
+        <w:t xml:space="preserve"> The seller can track their product stock levels and update them as needed.</w:t>
+      </w:r>
+    </w:p>
+    <w:p>
+      <w:pPr>
+        <w:numPr>
+          <w:ilvl w:val="0"/>
+          <w:numId w:val="17"/>
+        </w:numPr>
+        <w:spacing w:before="100" w:beforeAutospacing="1" w:after="100" w:afterAutospacing="1"/>
+        <w:rPr>
+          <w:rFonts w:ascii="Times New Roman" w:eastAsia="Times New Roman" w:hAnsi="Times New Roman" w:cs="Times New Roman"/>
+          <w:sz w:val="24"/>
+          <w:szCs w:val="24"/>
+          <w:lang w:val="vi-VN" w:eastAsia="vi-VN"/>
+        </w:rPr>
+      </w:pPr>
+      <w:r>
+        <w:rPr>
+          <w:rFonts w:ascii="Times New Roman" w:eastAsia="Times New Roman" w:hAnsi="Times New Roman" w:cs="Times New Roman"/>
+          <w:b/>
+          <w:bCs/>
+          <w:sz w:val="24"/>
+          <w:szCs w:val="24"/>
+          <w:lang w:val="vi-VN" w:eastAsia="vi-VN"/>
+        </w:rPr>
+        <w:t>Steps:</w:t>
+      </w:r>
+    </w:p>
+    <w:p>
+      <w:pPr>
+        <w:numPr>
+          <w:ilvl w:val="1"/>
+          <w:numId w:val="17"/>
+        </w:numPr>
+        <w:spacing w:before="100" w:beforeAutospacing="1" w:after="100" w:afterAutospacing="1"/>
+        <w:rPr>
+          <w:rFonts w:ascii="Times New Roman" w:eastAsia="Times New Roman" w:hAnsi="Times New Roman" w:cs="Times New Roman"/>
+          <w:sz w:val="24"/>
+          <w:szCs w:val="24"/>
+          <w:lang w:val="vi-VN" w:eastAsia="vi-VN"/>
+        </w:rPr>
+      </w:pPr>
+      <w:r>
+        <w:rPr>
+          <w:rFonts w:ascii="Times New Roman" w:eastAsia="Times New Roman" w:hAnsi="Times New Roman" w:cs="Times New Roman"/>
+          <w:sz w:val="24"/>
+          <w:szCs w:val="24"/>
+          <w:lang w:val="vi-VN" w:eastAsia="vi-VN"/>
+        </w:rPr>
+        <w:t>The seller accesses their inventory management section.</w:t>
+      </w:r>
+    </w:p>
+    <w:p>
+      <w:pPr>
+        <w:numPr>
+          <w:ilvl w:val="1"/>
+          <w:numId w:val="17"/>
+        </w:numPr>
+        <w:spacing w:before="100" w:beforeAutospacing="1" w:after="100" w:afterAutospacing="1"/>
+        <w:rPr>
+          <w:rFonts w:ascii="Times New Roman" w:eastAsia="Times New Roman" w:hAnsi="Times New Roman" w:cs="Times New Roman"/>
+          <w:sz w:val="24"/>
+          <w:szCs w:val="24"/>
+          <w:lang w:val="vi-VN" w:eastAsia="vi-VN"/>
+        </w:rPr>
+      </w:pPr>
+      <w:r>
+        <w:rPr>
+          <w:rFonts w:ascii="Times New Roman" w:eastAsia="Times New Roman" w:hAnsi="Times New Roman" w:cs="Times New Roman"/>
+          <w:sz w:val="24"/>
+          <w:szCs w:val="24"/>
+          <w:lang w:val="vi-VN" w:eastAsia="vi-VN"/>
+        </w:rPr>
+        <w:t>The system displays a list of products with their current stock quantities.</w:t>
+      </w:r>
+    </w:p>
+    <w:p>
+      <w:pPr>
+        <w:numPr>
+          <w:ilvl w:val="1"/>
+          <w:numId w:val="17"/>
+        </w:numPr>
+        <w:spacing w:before="100" w:beforeAutospacing="1" w:after="100" w:afterAutospacing="1"/>
+        <w:rPr>
+          <w:rFonts w:ascii="Times New Roman" w:eastAsia="Times New Roman" w:hAnsi="Times New Roman" w:cs="Times New Roman"/>
+          <w:sz w:val="24"/>
+          <w:szCs w:val="24"/>
+          <w:lang w:val="vi-VN" w:eastAsia="vi-VN"/>
+        </w:rPr>
+      </w:pPr>
+      <w:r>
+        <w:rPr>
+          <w:rFonts w:ascii="Times New Roman" w:eastAsia="Times New Roman" w:hAnsi="Times New Roman" w:cs="Times New Roman"/>
+          <w:sz w:val="24"/>
+          <w:szCs w:val="24"/>
+          <w:lang w:val="vi-VN" w:eastAsia="vi-VN"/>
+        </w:rPr>
+        <w:t>The seller can identify products running low on stock.</w:t>
+      </w:r>
+    </w:p>
+    <w:p>
+      <w:pPr>
+        <w:numPr>
+          <w:ilvl w:val="1"/>
+          <w:numId w:val="17"/>
+        </w:numPr>
+        <w:spacing w:before="100" w:beforeAutospacing="1" w:after="100" w:afterAutospacing="1"/>
+        <w:rPr>
+          <w:rFonts w:ascii="Times New Roman" w:eastAsia="Times New Roman" w:hAnsi="Times New Roman" w:cs="Times New Roman"/>
+          <w:sz w:val="24"/>
+          <w:szCs w:val="24"/>
+          <w:lang w:val="vi-VN" w:eastAsia="vi-VN"/>
+        </w:rPr>
+      </w:pPr>
+      <w:r>
+        <w:rPr>
+          <w:rFonts w:ascii="Times New Roman" w:eastAsia="Times New Roman" w:hAnsi="Times New Roman" w:cs="Times New Roman"/>
+          <w:sz w:val="24"/>
+          <w:szCs w:val="24"/>
+          <w:lang w:val="vi-VN" w:eastAsia="vi-VN"/>
+        </w:rPr>
+        <w:t>The seller can update stock levels manually or set automatic notifications for low stock.</w:t>
+      </w:r>
+    </w:p>
+    <w:p>
+      <w:pPr>
+        <w:numPr>
+          <w:ilvl w:val="0"/>
+          <w:numId w:val="17"/>
+        </w:numPr>
+        <w:spacing w:before="100" w:beforeAutospacing="1" w:after="100" w:afterAutospacing="1"/>
+        <w:rPr>
+          <w:rFonts w:ascii="Times New Roman" w:eastAsia="Times New Roman" w:hAnsi="Times New Roman" w:cs="Times New Roman"/>
+          <w:sz w:val="24"/>
+          <w:szCs w:val="24"/>
+          <w:lang w:val="vi-VN" w:eastAsia="vi-VN"/>
+        </w:rPr>
+      </w:pPr>
+      <w:r>
+        <w:rPr>
+          <w:rFonts w:ascii="Times New Roman" w:eastAsia="Times New Roman" w:hAnsi="Times New Roman" w:cs="Times New Roman"/>
+          <w:b/>
+          <w:bCs/>
+          <w:sz w:val="24"/>
+          <w:szCs w:val="24"/>
+          <w:lang w:val="vi-VN" w:eastAsia="vi-VN"/>
+        </w:rPr>
+        <w:t>Success:</w:t>
+      </w:r>
+      <w:r>
+        <w:rPr>
+          <w:rFonts w:ascii="Times New Roman" w:eastAsia="Times New Roman" w:hAnsi="Times New Roman" w:cs="Times New Roman"/>
+          <w:sz w:val="24"/>
+          <w:szCs w:val="24"/>
+          <w:lang w:val="vi-VN" w:eastAsia="vi-VN"/>
+        </w:rPr>
+        <w:t xml:space="preserve"> The seller maintains accurate inventory control to avoid stockouts and fulfill orders efficiently.</w:t>
+      </w:r>
+    </w:p>
+    <w:p>
+      <w:pPr>
+        <w:spacing w:before="100" w:beforeAutospacing="1" w:after="100" w:afterAutospacing="1"/>
+        <w:rPr>
+          <w:rFonts w:ascii="Times New Roman" w:eastAsia="Times New Roman" w:hAnsi="Times New Roman" w:cs="Times New Roman"/>
+          <w:sz w:val="24"/>
+          <w:szCs w:val="24"/>
+          <w:lang w:val="vi-VN" w:eastAsia="vi-VN"/>
+        </w:rPr>
+      </w:pPr>
+      <w:r>
+        <w:rPr>
+          <w:rFonts w:ascii="Times New Roman" w:eastAsia="Times New Roman" w:hAnsi="Times New Roman" w:cs="Times New Roman"/>
+          <w:b/>
+          <w:bCs/>
+          <w:sz w:val="24"/>
+          <w:szCs w:val="24"/>
+          <w:lang w:val="vi-VN" w:eastAsia="vi-VN"/>
+        </w:rPr>
+        <w:t>5. View Sales Reports (Xem Báo cáo Doanh thu)</w:t>
+      </w:r>
+    </w:p>
+    <w:p>
+      <w:pPr>
+        <w:numPr>
+          <w:ilvl w:val="0"/>
+          <w:numId w:val="18"/>
+        </w:numPr>
+        <w:spacing w:before="100" w:beforeAutospacing="1" w:after="100" w:afterAutospacing="1"/>
+        <w:rPr>
+          <w:rFonts w:ascii="Times New Roman" w:eastAsia="Times New Roman" w:hAnsi="Times New Roman" w:cs="Times New Roman"/>
+          <w:sz w:val="24"/>
+          <w:szCs w:val="24"/>
+          <w:lang w:val="vi-VN" w:eastAsia="vi-VN"/>
+        </w:rPr>
+      </w:pPr>
+      <w:r>
+        <w:rPr>
+          <w:rFonts w:ascii="Times New Roman" w:eastAsia="Times New Roman" w:hAnsi="Times New Roman" w:cs="Times New Roman"/>
+          <w:b/>
+          <w:bCs/>
+          <w:sz w:val="24"/>
+          <w:szCs w:val="24"/>
+          <w:lang w:val="vi-VN" w:eastAsia="vi-VN"/>
+        </w:rPr>
+        <w:t>Description:</w:t>
+      </w:r>
+      <w:r>
+        <w:rPr>
+          <w:rFonts w:ascii="Times New Roman" w:eastAsia="Times New Roman" w:hAnsi="Times New Roman" w:cs="Times New Roman"/>
+          <w:sz w:val="24"/>
+          <w:szCs w:val="24"/>
+          <w:lang w:val="vi-VN" w:eastAsia="vi-VN"/>
+        </w:rPr>
+        <w:t xml:space="preserve"> The seller can access reports and data about their sales performance.</w:t>
+      </w:r>
+    </w:p>
+    <w:p>
+      <w:pPr>
+        <w:numPr>
+          <w:ilvl w:val="0"/>
+          <w:numId w:val="18"/>
+        </w:numPr>
+        <w:spacing w:before="100" w:beforeAutospacing="1" w:after="100" w:afterAutospacing="1"/>
+        <w:rPr>
+          <w:rFonts w:ascii="Times New Roman" w:eastAsia="Times New Roman" w:hAnsi="Times New Roman" w:cs="Times New Roman"/>
+          <w:sz w:val="24"/>
+          <w:szCs w:val="24"/>
+          <w:lang w:val="vi-VN" w:eastAsia="vi-VN"/>
+        </w:rPr>
+      </w:pPr>
+      <w:r>
+        <w:rPr>
+          <w:rFonts w:ascii="Times New Roman" w:eastAsia="Times New Roman" w:hAnsi="Times New Roman" w:cs="Times New Roman"/>
+          <w:b/>
+          <w:bCs/>
+          <w:sz w:val="24"/>
+          <w:szCs w:val="24"/>
+          <w:lang w:val="vi-VN" w:eastAsia="vi-VN"/>
+        </w:rPr>
+        <w:t>Steps:</w:t>
+      </w:r>
+    </w:p>
+    <w:p>
+      <w:pPr>
+        <w:numPr>
+          <w:ilvl w:val="1"/>
+          <w:numId w:val="18"/>
+        </w:numPr>
+        <w:spacing w:before="100" w:beforeAutospacing="1" w:after="100" w:afterAutospacing="1"/>
+        <w:rPr>
+          <w:rFonts w:ascii="Times New Roman" w:eastAsia="Times New Roman" w:hAnsi="Times New Roman" w:cs="Times New Roman"/>
+          <w:sz w:val="24"/>
+          <w:szCs w:val="24"/>
+          <w:lang w:val="vi-VN" w:eastAsia="vi-VN"/>
+        </w:rPr>
+      </w:pPr>
+      <w:r>
+        <w:rPr>
+          <w:rFonts w:ascii="Times New Roman" w:eastAsia="Times New Roman" w:hAnsi="Times New Roman" w:cs="Times New Roman"/>
+          <w:sz w:val="24"/>
+          <w:szCs w:val="24"/>
+          <w:lang w:val="vi-VN" w:eastAsia="vi-VN"/>
+        </w:rPr>
+        <w:t>The seller accesses the "Reports" section of their dashboard.</w:t>
+      </w:r>
+    </w:p>
+    <w:p>
+      <w:pPr>
+        <w:numPr>
+          <w:ilvl w:val="1"/>
+          <w:numId w:val="18"/>
+        </w:numPr>
+        <w:spacing w:before="100" w:beforeAutospacing="1" w:after="100" w:afterAutospacing="1"/>
+        <w:rPr>
+          <w:rFonts w:ascii="Times New Roman" w:eastAsia="Times New Roman" w:hAnsi="Times New Roman" w:cs="Times New Roman"/>
+          <w:sz w:val="24"/>
+          <w:szCs w:val="24"/>
+          <w:lang w:val="vi-VN" w:eastAsia="vi-VN"/>
+        </w:rPr>
+      </w:pPr>
+      <w:r>
+        <w:rPr>
+          <w:rFonts w:ascii="Times New Roman" w:eastAsia="Times New Roman" w:hAnsi="Times New Roman" w:cs="Times New Roman"/>
+          <w:sz w:val="24"/>
+          <w:szCs w:val="24"/>
+          <w:lang w:val="vi-VN" w:eastAsia="vi-VN"/>
+        </w:rPr>
+        <w:t>The system displays reports on various metrics like:</w:t>
+      </w:r>
+    </w:p>
+    <w:p>
+      <w:pPr>
+        <w:numPr>
+          <w:ilvl w:val="2"/>
+          <w:numId w:val="18"/>
+        </w:numPr>
+        <w:spacing w:before="100" w:beforeAutospacing="1" w:after="100" w:afterAutospacing="1"/>
+        <w:rPr>
+          <w:rFonts w:ascii="Times New Roman" w:eastAsia="Times New Roman" w:hAnsi="Times New Roman" w:cs="Times New Roman"/>
+          <w:sz w:val="24"/>
+          <w:szCs w:val="24"/>
+          <w:lang w:val="vi-VN" w:eastAsia="vi-VN"/>
+        </w:rPr>
+      </w:pPr>
+      <w:r>
+        <w:rPr>
+          <w:rFonts w:ascii="Times New Roman" w:eastAsia="Times New Roman" w:hAnsi="Times New Roman" w:cs="Times New Roman"/>
+          <w:sz w:val="24"/>
+          <w:szCs w:val="24"/>
+          <w:lang w:val="vi-VN" w:eastAsia="vi-VN"/>
+        </w:rPr>
+        <w:t>Total sales</w:t>
+      </w:r>
+    </w:p>
+    <w:p>
+      <w:pPr>
+        <w:numPr>
+          <w:ilvl w:val="2"/>
+          <w:numId w:val="18"/>
+        </w:numPr>
+        <w:spacing w:before="100" w:beforeAutospacing="1" w:after="100" w:afterAutospacing="1"/>
+        <w:rPr>
+          <w:rFonts w:ascii="Times New Roman" w:eastAsia="Times New Roman" w:hAnsi="Times New Roman" w:cs="Times New Roman"/>
+          <w:sz w:val="24"/>
+          <w:szCs w:val="24"/>
+          <w:lang w:val="vi-VN" w:eastAsia="vi-VN"/>
+        </w:rPr>
+      </w:pPr>
+      <w:r>
+        <w:rPr>
+          <w:rFonts w:ascii="Times New Roman" w:eastAsia="Times New Roman" w:hAnsi="Times New Roman" w:cs="Times New Roman"/>
+          <w:sz w:val="24"/>
+          <w:szCs w:val="24"/>
+          <w:lang w:val="vi-VN" w:eastAsia="vi-VN"/>
+        </w:rPr>
+        <w:t>Sales by product</w:t>
+      </w:r>
+    </w:p>
+    <w:p>
+      <w:pPr>
+        <w:numPr>
+          <w:ilvl w:val="2"/>
+          <w:numId w:val="18"/>
+        </w:numPr>
+        <w:spacing w:before="100" w:beforeAutospacing="1" w:after="100" w:afterAutospacing="1"/>
+        <w:rPr>
+          <w:rFonts w:ascii="Times New Roman" w:eastAsia="Times New Roman" w:hAnsi="Times New Roman" w:cs="Times New Roman"/>
+          <w:sz w:val="24"/>
+          <w:szCs w:val="24"/>
+          <w:lang w:val="vi-VN" w:eastAsia="vi-VN"/>
+        </w:rPr>
+      </w:pPr>
+      <w:r>
+        <w:rPr>
+          <w:rFonts w:ascii="Times New Roman" w:eastAsia="Times New Roman" w:hAnsi="Times New Roman" w:cs="Times New Roman"/>
+          <w:sz w:val="24"/>
+          <w:szCs w:val="24"/>
+          <w:lang w:val="vi-VN" w:eastAsia="vi-VN"/>
+        </w:rPr>
+        <w:t>Order history</w:t>
+      </w:r>
+    </w:p>
+    <w:p>
+      <w:pPr>
+        <w:numPr>
+          <w:ilvl w:val="2"/>
+          <w:numId w:val="18"/>
+        </w:numPr>
+        <w:spacing w:before="100" w:beforeAutospacing="1" w:after="100" w:afterAutospacing="1"/>
+        <w:rPr>
+          <w:rFonts w:ascii="Times New Roman" w:eastAsia="Times New Roman" w:hAnsi="Times New Roman" w:cs="Times New Roman"/>
+          <w:sz w:val="24"/>
+          <w:szCs w:val="24"/>
+          <w:lang w:val="vi-VN" w:eastAsia="vi-VN"/>
+        </w:rPr>
+      </w:pPr>
+      <w:r>
+        <w:rPr>
+          <w:rFonts w:ascii="Times New Roman" w:eastAsia="Times New Roman" w:hAnsi="Times New Roman" w:cs="Times New Roman"/>
+          <w:sz w:val="24"/>
+          <w:szCs w:val="24"/>
+          <w:lang w:val="vi-VN" w:eastAsia="vi-VN"/>
+        </w:rPr>
+        <w:t>Customer demographics (if available)</w:t>
+      </w:r>
+    </w:p>
+    <w:p>
+      <w:pPr>
+        <w:numPr>
+          <w:ilvl w:val="1"/>
+          <w:numId w:val="18"/>
+        </w:numPr>
+        <w:spacing w:before="100" w:beforeAutospacing="1" w:after="100" w:afterAutospacing="1"/>
+        <w:rPr>
+          <w:rFonts w:ascii="Times New Roman" w:eastAsia="Times New Roman" w:hAnsi="Times New Roman" w:cs="Times New Roman"/>
+          <w:sz w:val="24"/>
+          <w:szCs w:val="24"/>
+          <w:lang w:val="vi-VN" w:eastAsia="vi-VN"/>
+        </w:rPr>
+      </w:pPr>
+      <w:r>
+        <w:rPr>
+          <w:rFonts w:ascii="Times New Roman" w:eastAsia="Times New Roman" w:hAnsi="Times New Roman" w:cs="Times New Roman"/>
+          <w:sz w:val="24"/>
+          <w:szCs w:val="24"/>
+          <w:lang w:val="vi-VN" w:eastAsia="vi-VN"/>
+        </w:rPr>
+        <w:t>The seller can filter reports by date range or other criteria (if applicable).</w:t>
+      </w:r>
+    </w:p>
+    <w:p>
+      <w:pPr>
+        <w:numPr>
+          <w:ilvl w:val="0"/>
+          <w:numId w:val="18"/>
+        </w:numPr>
+        <w:spacing w:before="100" w:beforeAutospacing="1" w:after="100" w:afterAutospacing="1"/>
+        <w:rPr>
+          <w:rFonts w:ascii="Times New Roman" w:eastAsia="Times New Roman" w:hAnsi="Times New Roman" w:cs="Times New Roman"/>
+          <w:sz w:val="24"/>
+          <w:szCs w:val="24"/>
+          <w:lang w:val="vi-VN" w:eastAsia="vi-VN"/>
+        </w:rPr>
+      </w:pPr>
+      <w:r>
+        <w:rPr>
+          <w:rFonts w:ascii="Times New Roman" w:eastAsia="Times New Roman" w:hAnsi="Times New Roman" w:cs="Times New Roman"/>
+          <w:b/>
+          <w:bCs/>
+          <w:sz w:val="24"/>
+          <w:szCs w:val="24"/>
+          <w:lang w:val="vi-VN" w:eastAsia="vi-VN"/>
+        </w:rPr>
+        <w:t>Success:</w:t>
+      </w:r>
+      <w:r>
+        <w:rPr>
+          <w:rFonts w:ascii="Times New Roman" w:eastAsia="Times New Roman" w:hAnsi="Times New Roman" w:cs="Times New Roman"/>
+          <w:sz w:val="24"/>
+          <w:szCs w:val="24"/>
+          <w:lang w:val="vi-VN" w:eastAsia="vi-VN"/>
+        </w:rPr>
+        <w:t xml:space="preserve"> The seller gains insights into their sales performance and can make informed business decisions.</w:t>
+      </w:r>
+    </w:p>
+    <w:p>
+      <w:pPr>
+        <w:spacing w:before="100" w:beforeAutospacing="1" w:after="100" w:afterAutospacing="1"/>
+        <w:rPr>
+          <w:rFonts w:ascii="Times New Roman" w:eastAsia="Times New Roman" w:hAnsi="Times New Roman" w:cs="Times New Roman"/>
+          <w:sz w:val="24"/>
+          <w:szCs w:val="24"/>
+          <w:lang w:val="vi-VN" w:eastAsia="vi-VN"/>
+        </w:rPr>
+      </w:pPr>
+      <w:r>
+        <w:rPr>
+          <w:rFonts w:ascii="Times New Roman" w:eastAsia="Times New Roman" w:hAnsi="Times New Roman" w:cs="Times New Roman"/>
+          <w:b/>
+          <w:bCs/>
+          <w:sz w:val="24"/>
+          <w:szCs w:val="24"/>
+          <w:lang w:val="vi-VN" w:eastAsia="vi-VN"/>
+        </w:rPr>
+        <w:t>6. Communicate with Buyers (Trao đổi với Người mua)</w:t>
+      </w:r>
+    </w:p>
+    <w:p>
+      <w:pPr>
+        <w:numPr>
+          <w:ilvl w:val="0"/>
+          <w:numId w:val="19"/>
+        </w:numPr>
+        <w:spacing w:before="100" w:beforeAutospacing="1" w:after="100" w:afterAutospacing="1"/>
+        <w:rPr>
+          <w:rFonts w:ascii="Times New Roman" w:eastAsia="Times New Roman" w:hAnsi="Times New Roman" w:cs="Times New Roman"/>
+          <w:sz w:val="24"/>
+          <w:szCs w:val="24"/>
+          <w:lang w:val="vi-VN" w:eastAsia="vi-VN"/>
+        </w:rPr>
+      </w:pPr>
+      <w:r>
+        <w:rPr>
+          <w:rFonts w:ascii="Times New Roman" w:eastAsia="Times New Roman" w:hAnsi="Times New Roman" w:cs="Times New Roman"/>
+          <w:b/>
+          <w:bCs/>
+          <w:sz w:val="24"/>
+          <w:szCs w:val="24"/>
+          <w:lang w:val="vi-VN" w:eastAsia="vi-VN"/>
+        </w:rPr>
+        <w:t>Description:</w:t>
+      </w:r>
+      <w:r>
+        <w:rPr>
+          <w:rFonts w:ascii="Times New Roman" w:eastAsia="Times New Roman" w:hAnsi="Times New Roman" w:cs="Times New Roman"/>
+          <w:sz w:val="24"/>
+          <w:szCs w:val="24"/>
+          <w:lang w:val="vi-VN" w:eastAsia="vi-VN"/>
+        </w:rPr>
+        <w:t xml:space="preserve"> The seller can respond to buyer inquiries, address issues, and provide customer support.</w:t>
+      </w:r>
+    </w:p>
+    <w:p>
+      <w:pPr>
+        <w:numPr>
+          <w:ilvl w:val="0"/>
+          <w:numId w:val="19"/>
+        </w:numPr>
+        <w:spacing w:before="100" w:beforeAutospacing="1" w:after="100" w:afterAutospacing="1"/>
+        <w:rPr>
+          <w:rFonts w:ascii="Times New Roman" w:eastAsia="Times New Roman" w:hAnsi="Times New Roman" w:cs="Times New Roman"/>
+          <w:sz w:val="24"/>
+          <w:szCs w:val="24"/>
+          <w:lang w:val="vi-VN" w:eastAsia="vi-VN"/>
+        </w:rPr>
+      </w:pPr>
+      <w:r>
+        <w:rPr>
+          <w:rFonts w:ascii="Times New Roman" w:eastAsia="Times New Roman" w:hAnsi="Times New Roman" w:cs="Times New Roman"/>
+          <w:b/>
+          <w:bCs/>
+          <w:sz w:val="24"/>
+          <w:szCs w:val="24"/>
+          <w:lang w:val="vi-VN" w:eastAsia="vi-VN"/>
+        </w:rPr>
+        <w:t>Steps:</w:t>
+      </w:r>
+    </w:p>
+    <w:p>
+      <w:pPr>
+        <w:numPr>
+          <w:ilvl w:val="1"/>
+          <w:numId w:val="19"/>
+        </w:numPr>
+        <w:spacing w:before="100" w:beforeAutospacing="1" w:after="100" w:afterAutospacing="1"/>
+        <w:rPr>
+          <w:rFonts w:ascii="Times New Roman" w:eastAsia="Times New Roman" w:hAnsi="Times New Roman" w:cs="Times New Roman"/>
+          <w:sz w:val="24"/>
+          <w:szCs w:val="24"/>
+          <w:lang w:val="vi-VN" w:eastAsia="vi-VN"/>
+        </w:rPr>
+      </w:pPr>
+      <w:r>
+        <w:rPr>
+          <w:rFonts w:ascii="Times New Roman" w:eastAsia="Times New Roman" w:hAnsi="Times New Roman" w:cs="Times New Roman"/>
+          <w:sz w:val="24"/>
+          <w:szCs w:val="24"/>
+          <w:lang w:val="vi-VN" w:eastAsia="vi-VN"/>
+        </w:rPr>
+        <w:t>The seller receives messages or inquiries from buyers through the platform.</w:t>
+      </w:r>
+    </w:p>
+    <w:p>
+      <w:pPr>
+        <w:numPr>
+          <w:ilvl w:val="1"/>
+          <w:numId w:val="19"/>
+        </w:numPr>
+        <w:spacing w:before="100" w:beforeAutospacing="1" w:after="100" w:afterAutospacing="1"/>
+        <w:rPr>
+          <w:rFonts w:ascii="Times New Roman" w:eastAsia="Times New Roman" w:hAnsi="Times New Roman" w:cs="Times New Roman"/>
+          <w:sz w:val="24"/>
+          <w:szCs w:val="24"/>
+          <w:lang w:val="vi-VN" w:eastAsia="vi-VN"/>
+        </w:rPr>
+      </w:pPr>
+      <w:r>
+        <w:rPr>
+          <w:rFonts w:ascii="Times New Roman" w:eastAsia="Times New Roman" w:hAnsi="Times New Roman" w:cs="Times New Roman"/>
+          <w:sz w:val="24"/>
+          <w:szCs w:val="24"/>
+          <w:lang w:val="vi-VN" w:eastAsia="vi-VN"/>
+        </w:rPr>
+        <w:t>The seller reads the message and understands the buyer's concern.</w:t>
+      </w:r>
+    </w:p>
+    <w:p>
+      <w:pPr>
+        <w:numPr>
+          <w:ilvl w:val="1"/>
+          <w:numId w:val="19"/>
+        </w:numPr>
+        <w:spacing w:before="100" w:beforeAutospacing="1" w:after="100" w:afterAutospacing="1"/>
+        <w:rPr>
+          <w:rFonts w:ascii="Times New Roman" w:eastAsia="Times New Roman" w:hAnsi="Times New Roman" w:cs="Times New Roman"/>
+          <w:sz w:val="24"/>
+          <w:szCs w:val="24"/>
+          <w:lang w:val="vi-VN" w:eastAsia="vi-VN"/>
+        </w:rPr>
+      </w:pPr>
+      <w:r>
+        <w:rPr>
+          <w:rFonts w:ascii="Times New Roman" w:eastAsia="Times New Roman" w:hAnsi="Times New Roman" w:cs="Times New Roman"/>
+          <w:sz w:val="24"/>
+          <w:szCs w:val="24"/>
+          <w:lang w:val="vi-VN" w:eastAsia="vi-VN"/>
+        </w:rPr>
+        <w:t>The seller can respond to the buyer's message directly within the system.</w:t>
+      </w:r>
+    </w:p>
+    <w:p>
+      <w:pPr>
+        <w:numPr>
+          <w:ilvl w:val="1"/>
+          <w:numId w:val="19"/>
+        </w:numPr>
+        <w:spacing w:before="100" w:beforeAutospacing="1" w:after="100" w:afterAutospacing="1"/>
+        <w:rPr>
+          <w:rFonts w:ascii="Times New Roman" w:eastAsia="Times New Roman" w:hAnsi="Times New Roman" w:cs="Times New Roman"/>
+          <w:sz w:val="24"/>
+          <w:szCs w:val="24"/>
+          <w:lang w:val="vi-VN" w:eastAsia="vi-VN"/>
+        </w:rPr>
+      </w:pPr>
+      <w:r>
+        <w:rPr>
+          <w:rFonts w:ascii="Times New Roman" w:eastAsia="Times New Roman" w:hAnsi="Times New Roman" w:cs="Times New Roman"/>
+          <w:sz w:val="24"/>
+          <w:szCs w:val="24"/>
+          <w:lang w:val="vi-VN" w:eastAsia="vi-VN"/>
+        </w:rPr>
+        <w:t>The seller can resolve any issues related to orders, products, or customer service.</w:t>
+      </w:r>
+    </w:p>
+    <w:p>
+      <w:pPr>
+        <w:numPr>
+          <w:ilvl w:val="0"/>
+          <w:numId w:val="19"/>
+        </w:numPr>
+        <w:spacing w:before="100" w:beforeAutospacing="1" w:after="100" w:afterAutospacing="1"/>
+        <w:rPr>
+          <w:rFonts w:ascii="Times New Roman" w:eastAsia="Times New Roman" w:hAnsi="Times New Roman" w:cs="Times New Roman"/>
+          <w:sz w:val="24"/>
+          <w:szCs w:val="24"/>
+          <w:lang w:val="vi-VN" w:eastAsia="vi-VN"/>
+        </w:rPr>
+      </w:pPr>
+      <w:r>
+        <w:rPr>
+          <w:rFonts w:ascii="Times New Roman" w:eastAsia="Times New Roman" w:hAnsi="Times New Roman" w:cs="Times New Roman"/>
+          <w:b/>
+          <w:bCs/>
+          <w:sz w:val="24"/>
+          <w:szCs w:val="24"/>
+          <w:lang w:val="vi-VN" w:eastAsia="vi-VN"/>
+        </w:rPr>
+        <w:t>Success:</w:t>
+      </w:r>
+      <w:r>
+        <w:rPr>
+          <w:rFonts w:ascii="Times New Roman" w:eastAsia="Times New Roman" w:hAnsi="Times New Roman" w:cs="Times New Roman"/>
+          <w:sz w:val="24"/>
+          <w:szCs w:val="24"/>
+          <w:lang w:val="vi-VN" w:eastAsia="vi-VN"/>
+        </w:rPr>
+        <w:t xml:space="preserve"> The seller maintains clear communication with buyers to ensure a positive customer experience.</w:t>
+      </w:r>
+    </w:p>
+    <w:p>
+      <w:pPr>
+        <w:rPr>
+          <w:rFonts w:ascii="Times New Roman" w:eastAsia="SimSun" w:hAnsi="Times New Roman"/>
+          <w:b/>
+          <w:bCs/>
+          <w:sz w:val="32"/>
+          <w:szCs w:val="32"/>
+        </w:rPr>
+      </w:pPr>
     </w:p>
     <w:sectPr>
       <w:pgSz w:w="11906" w:h="16838"/>
@@ -4804,6 +6591,151 @@
     </w:lvl>
   </w:abstractNum>
   <w:abstractNum w:abstractNumId="3" w15:restartNumberingAfterBreak="0">
+    <w:nsid w:val="057E5FC2"/>
+    <w:multiLevelType w:val="multilevel"/>
+    <w:tmpl w:val="A8C2C9CE"/>
+    <w:lvl w:ilvl="0">
+      <w:start w:val="1"/>
+      <w:numFmt w:val="bullet"/>
+      <w:lvlText w:val=""/>
+      <w:lvlJc w:val="left"/>
+      <w:pPr>
+        <w:tabs>
+          <w:tab w:val="num" w:pos="720"/>
+        </w:tabs>
+        <w:ind w:left="720" w:hanging="360"/>
+      </w:pPr>
+      <w:rPr>
+        <w:rFonts w:ascii="Symbol" w:hAnsi="Symbol" w:hint="default"/>
+        <w:sz w:val="20"/>
+      </w:rPr>
+    </w:lvl>
+    <w:lvl w:ilvl="1">
+      <w:start w:val="1"/>
+      <w:numFmt w:val="decimal"/>
+      <w:lvlText w:val="%2."/>
+      <w:lvlJc w:val="left"/>
+      <w:pPr>
+        <w:tabs>
+          <w:tab w:val="num" w:pos="1440"/>
+        </w:tabs>
+        <w:ind w:left="1440" w:hanging="360"/>
+      </w:pPr>
+    </w:lvl>
+    <w:lvl w:ilvl="2" w:tentative="1">
+      <w:start w:val="1"/>
+      <w:numFmt w:val="bullet"/>
+      <w:lvlText w:val=""/>
+      <w:lvlJc w:val="left"/>
+      <w:pPr>
+        <w:tabs>
+          <w:tab w:val="num" w:pos="2160"/>
+        </w:tabs>
+        <w:ind w:left="2160" w:hanging="360"/>
+      </w:pPr>
+      <w:rPr>
+        <w:rFonts w:ascii="Wingdings" w:hAnsi="Wingdings" w:hint="default"/>
+        <w:sz w:val="20"/>
+      </w:rPr>
+    </w:lvl>
+    <w:lvl w:ilvl="3" w:tentative="1">
+      <w:start w:val="1"/>
+      <w:numFmt w:val="bullet"/>
+      <w:lvlText w:val=""/>
+      <w:lvlJc w:val="left"/>
+      <w:pPr>
+        <w:tabs>
+          <w:tab w:val="num" w:pos="2880"/>
+        </w:tabs>
+        <w:ind w:left="2880" w:hanging="360"/>
+      </w:pPr>
+      <w:rPr>
+        <w:rFonts w:ascii="Wingdings" w:hAnsi="Wingdings" w:hint="default"/>
+        <w:sz w:val="20"/>
+      </w:rPr>
+    </w:lvl>
+    <w:lvl w:ilvl="4" w:tentative="1">
+      <w:start w:val="1"/>
+      <w:numFmt w:val="bullet"/>
+      <w:lvlText w:val=""/>
+      <w:lvlJc w:val="left"/>
+      <w:pPr>
+        <w:tabs>
+          <w:tab w:val="num" w:pos="3600"/>
+        </w:tabs>
+        <w:ind w:left="3600" w:hanging="360"/>
+      </w:pPr>
+      <w:rPr>
+        <w:rFonts w:ascii="Wingdings" w:hAnsi="Wingdings" w:hint="default"/>
+        <w:sz w:val="20"/>
+      </w:rPr>
+    </w:lvl>
+    <w:lvl w:ilvl="5" w:tentative="1">
+      <w:start w:val="1"/>
+      <w:numFmt w:val="bullet"/>
+      <w:lvlText w:val=""/>
+      <w:lvlJc w:val="left"/>
+      <w:pPr>
+        <w:tabs>
+          <w:tab w:val="num" w:pos="4320"/>
+        </w:tabs>
+        <w:ind w:left="4320" w:hanging="360"/>
+      </w:pPr>
+      <w:rPr>
+        <w:rFonts w:ascii="Wingdings" w:hAnsi="Wingdings" w:hint="default"/>
+        <w:sz w:val="20"/>
+      </w:rPr>
+    </w:lvl>
+    <w:lvl w:ilvl="6" w:tentative="1">
+      <w:start w:val="1"/>
+      <w:numFmt w:val="bullet"/>
+      <w:lvlText w:val=""/>
+      <w:lvlJc w:val="left"/>
+      <w:pPr>
+        <w:tabs>
+          <w:tab w:val="num" w:pos="5040"/>
+        </w:tabs>
+        <w:ind w:left="5040" w:hanging="360"/>
+      </w:pPr>
+      <w:rPr>
+        <w:rFonts w:ascii="Wingdings" w:hAnsi="Wingdings" w:hint="default"/>
+        <w:sz w:val="20"/>
+      </w:rPr>
+    </w:lvl>
+    <w:lvl w:ilvl="7" w:tentative="1">
+      <w:start w:val="1"/>
+      <w:numFmt w:val="bullet"/>
+      <w:lvlText w:val=""/>
+      <w:lvlJc w:val="left"/>
+      <w:pPr>
+        <w:tabs>
+          <w:tab w:val="num" w:pos="5760"/>
+        </w:tabs>
+        <w:ind w:left="5760" w:hanging="360"/>
+      </w:pPr>
+      <w:rPr>
+        <w:rFonts w:ascii="Wingdings" w:hAnsi="Wingdings" w:hint="default"/>
+        <w:sz w:val="20"/>
+      </w:rPr>
+    </w:lvl>
+    <w:lvl w:ilvl="8" w:tentative="1">
+      <w:start w:val="1"/>
+      <w:numFmt w:val="bullet"/>
+      <w:lvlText w:val=""/>
+      <w:lvlJc w:val="left"/>
+      <w:pPr>
+        <w:tabs>
+          <w:tab w:val="num" w:pos="6480"/>
+        </w:tabs>
+        <w:ind w:left="6480" w:hanging="360"/>
+      </w:pPr>
+      <w:rPr>
+        <w:rFonts w:ascii="Wingdings" w:hAnsi="Wingdings" w:hint="default"/>
+        <w:sz w:val="20"/>
+      </w:rPr>
+    </w:lvl>
+  </w:abstractNum>
+  <w:abstractNum w:abstractNumId="4" w15:restartNumberingAfterBreak="0">
     <w:nsid w:val="13902D0F"/>
     <w:multiLevelType w:val="multilevel"/>
     <w:tmpl w:val="13902D0F"/>
@@ -4952,7 +6884,7 @@
       </w:rPr>
     </w:lvl>
   </w:abstractNum>
-  <w:abstractNum w:abstractNumId="4" w15:restartNumberingAfterBreak="0">
+  <w:abstractNum w:abstractNumId="5" w15:restartNumberingAfterBreak="0">
     <w:nsid w:val="1B9E2F19"/>
     <w:multiLevelType w:val="multilevel"/>
     <w:tmpl w:val="3D86A9D0"/>
@@ -5097,7 +7029,152 @@
       </w:rPr>
     </w:lvl>
   </w:abstractNum>
-  <w:abstractNum w:abstractNumId="5" w15:restartNumberingAfterBreak="0">
+  <w:abstractNum w:abstractNumId="6" w15:restartNumberingAfterBreak="0">
+    <w:nsid w:val="1D83599B"/>
+    <w:multiLevelType w:val="multilevel"/>
+    <w:tmpl w:val="BD120AB8"/>
+    <w:lvl w:ilvl="0">
+      <w:start w:val="1"/>
+      <w:numFmt w:val="bullet"/>
+      <w:lvlText w:val=""/>
+      <w:lvlJc w:val="left"/>
+      <w:pPr>
+        <w:tabs>
+          <w:tab w:val="num" w:pos="720"/>
+        </w:tabs>
+        <w:ind w:left="720" w:hanging="360"/>
+      </w:pPr>
+      <w:rPr>
+        <w:rFonts w:ascii="Symbol" w:hAnsi="Symbol" w:hint="default"/>
+        <w:sz w:val="20"/>
+      </w:rPr>
+    </w:lvl>
+    <w:lvl w:ilvl="1">
+      <w:start w:val="1"/>
+      <w:numFmt w:val="decimal"/>
+      <w:lvlText w:val="%2."/>
+      <w:lvlJc w:val="left"/>
+      <w:pPr>
+        <w:tabs>
+          <w:tab w:val="num" w:pos="1440"/>
+        </w:tabs>
+        <w:ind w:left="1440" w:hanging="360"/>
+      </w:pPr>
+    </w:lvl>
+    <w:lvl w:ilvl="2">
+      <w:start w:val="1"/>
+      <w:numFmt w:val="bullet"/>
+      <w:lvlText w:val=""/>
+      <w:lvlJc w:val="left"/>
+      <w:pPr>
+        <w:tabs>
+          <w:tab w:val="num" w:pos="2160"/>
+        </w:tabs>
+        <w:ind w:left="2160" w:hanging="360"/>
+      </w:pPr>
+      <w:rPr>
+        <w:rFonts w:ascii="Wingdings" w:hAnsi="Wingdings" w:hint="default"/>
+        <w:sz w:val="20"/>
+      </w:rPr>
+    </w:lvl>
+    <w:lvl w:ilvl="3" w:tentative="1">
+      <w:start w:val="1"/>
+      <w:numFmt w:val="bullet"/>
+      <w:lvlText w:val=""/>
+      <w:lvlJc w:val="left"/>
+      <w:pPr>
+        <w:tabs>
+          <w:tab w:val="num" w:pos="2880"/>
+        </w:tabs>
+        <w:ind w:left="2880" w:hanging="360"/>
+      </w:pPr>
+      <w:rPr>
+        <w:rFonts w:ascii="Wingdings" w:hAnsi="Wingdings" w:hint="default"/>
+        <w:sz w:val="20"/>
+      </w:rPr>
+    </w:lvl>
+    <w:lvl w:ilvl="4" w:tentative="1">
+      <w:start w:val="1"/>
+      <w:numFmt w:val="bullet"/>
+      <w:lvlText w:val=""/>
+      <w:lvlJc w:val="left"/>
+      <w:pPr>
+        <w:tabs>
+          <w:tab w:val="num" w:pos="3600"/>
+        </w:tabs>
+        <w:ind w:left="3600" w:hanging="360"/>
+      </w:pPr>
+      <w:rPr>
+        <w:rFonts w:ascii="Wingdings" w:hAnsi="Wingdings" w:hint="default"/>
+        <w:sz w:val="20"/>
+      </w:rPr>
+    </w:lvl>
+    <w:lvl w:ilvl="5" w:tentative="1">
+      <w:start w:val="1"/>
+      <w:numFmt w:val="bullet"/>
+      <w:lvlText w:val=""/>
+      <w:lvlJc w:val="left"/>
+      <w:pPr>
+        <w:tabs>
+          <w:tab w:val="num" w:pos="4320"/>
+        </w:tabs>
+        <w:ind w:left="4320" w:hanging="360"/>
+      </w:pPr>
+      <w:rPr>
+        <w:rFonts w:ascii="Wingdings" w:hAnsi="Wingdings" w:hint="default"/>
+        <w:sz w:val="20"/>
+      </w:rPr>
+    </w:lvl>
+    <w:lvl w:ilvl="6" w:tentative="1">
+      <w:start w:val="1"/>
+      <w:numFmt w:val="bullet"/>
+      <w:lvlText w:val=""/>
+      <w:lvlJc w:val="left"/>
+      <w:pPr>
+        <w:tabs>
+          <w:tab w:val="num" w:pos="5040"/>
+        </w:tabs>
+        <w:ind w:left="5040" w:hanging="360"/>
+      </w:pPr>
+      <w:rPr>
+        <w:rFonts w:ascii="Wingdings" w:hAnsi="Wingdings" w:hint="default"/>
+        <w:sz w:val="20"/>
+      </w:rPr>
+    </w:lvl>
+    <w:lvl w:ilvl="7" w:tentative="1">
+      <w:start w:val="1"/>
+      <w:numFmt w:val="bullet"/>
+      <w:lvlText w:val=""/>
+      <w:lvlJc w:val="left"/>
+      <w:pPr>
+        <w:tabs>
+          <w:tab w:val="num" w:pos="5760"/>
+        </w:tabs>
+        <w:ind w:left="5760" w:hanging="360"/>
+      </w:pPr>
+      <w:rPr>
+        <w:rFonts w:ascii="Wingdings" w:hAnsi="Wingdings" w:hint="default"/>
+        <w:sz w:val="20"/>
+      </w:rPr>
+    </w:lvl>
+    <w:lvl w:ilvl="8" w:tentative="1">
+      <w:start w:val="1"/>
+      <w:numFmt w:val="bullet"/>
+      <w:lvlText w:val=""/>
+      <w:lvlJc w:val="left"/>
+      <w:pPr>
+        <w:tabs>
+          <w:tab w:val="num" w:pos="6480"/>
+        </w:tabs>
+        <w:ind w:left="6480" w:hanging="360"/>
+      </w:pPr>
+      <w:rPr>
+        <w:rFonts w:ascii="Wingdings" w:hAnsi="Wingdings" w:hint="default"/>
+        <w:sz w:val="20"/>
+      </w:rPr>
+    </w:lvl>
+  </w:abstractNum>
+  <w:abstractNum w:abstractNumId="7" w15:restartNumberingAfterBreak="0">
     <w:nsid w:val="210F6A2B"/>
     <w:multiLevelType w:val="multilevel"/>
     <w:tmpl w:val="939081B8"/>
@@ -5242,7 +7319,7 @@
       </w:rPr>
     </w:lvl>
   </w:abstractNum>
-  <w:abstractNum w:abstractNumId="6" w15:restartNumberingAfterBreak="0">
+  <w:abstractNum w:abstractNumId="8" w15:restartNumberingAfterBreak="0">
     <w:nsid w:val="21AF6F41"/>
     <w:multiLevelType w:val="multilevel"/>
     <w:tmpl w:val="D6340894"/>
@@ -5387,7 +7464,7 @@
       </w:rPr>
     </w:lvl>
   </w:abstractNum>
-  <w:abstractNum w:abstractNumId="7" w15:restartNumberingAfterBreak="0">
+  <w:abstractNum w:abstractNumId="9" w15:restartNumberingAfterBreak="0">
     <w:nsid w:val="2D403185"/>
     <w:multiLevelType w:val="multilevel"/>
     <w:tmpl w:val="13A61CD4"/>
@@ -5532,7 +7609,442 @@
       </w:rPr>
     </w:lvl>
   </w:abstractNum>
-  <w:abstractNum w:abstractNumId="8" w15:restartNumberingAfterBreak="0">
+  <w:abstractNum w:abstractNumId="10" w15:restartNumberingAfterBreak="0">
+    <w:nsid w:val="32664346"/>
+    <w:multiLevelType w:val="multilevel"/>
+    <w:tmpl w:val="34307F32"/>
+    <w:lvl w:ilvl="0">
+      <w:start w:val="1"/>
+      <w:numFmt w:val="bullet"/>
+      <w:lvlText w:val=""/>
+      <w:lvlJc w:val="left"/>
+      <w:pPr>
+        <w:tabs>
+          <w:tab w:val="num" w:pos="720"/>
+        </w:tabs>
+        <w:ind w:left="720" w:hanging="360"/>
+      </w:pPr>
+      <w:rPr>
+        <w:rFonts w:ascii="Symbol" w:hAnsi="Symbol" w:hint="default"/>
+        <w:sz w:val="20"/>
+      </w:rPr>
+    </w:lvl>
+    <w:lvl w:ilvl="1">
+      <w:start w:val="1"/>
+      <w:numFmt w:val="decimal"/>
+      <w:lvlText w:val="%2."/>
+      <w:lvlJc w:val="left"/>
+      <w:pPr>
+        <w:tabs>
+          <w:tab w:val="num" w:pos="1440"/>
+        </w:tabs>
+        <w:ind w:left="1440" w:hanging="360"/>
+      </w:pPr>
+    </w:lvl>
+    <w:lvl w:ilvl="2">
+      <w:start w:val="1"/>
+      <w:numFmt w:val="bullet"/>
+      <w:lvlText w:val=""/>
+      <w:lvlJc w:val="left"/>
+      <w:pPr>
+        <w:tabs>
+          <w:tab w:val="num" w:pos="2160"/>
+        </w:tabs>
+        <w:ind w:left="2160" w:hanging="360"/>
+      </w:pPr>
+      <w:rPr>
+        <w:rFonts w:ascii="Wingdings" w:hAnsi="Wingdings" w:hint="default"/>
+        <w:sz w:val="20"/>
+      </w:rPr>
+    </w:lvl>
+    <w:lvl w:ilvl="3" w:tentative="1">
+      <w:start w:val="1"/>
+      <w:numFmt w:val="bullet"/>
+      <w:lvlText w:val=""/>
+      <w:lvlJc w:val="left"/>
+      <w:pPr>
+        <w:tabs>
+          <w:tab w:val="num" w:pos="2880"/>
+        </w:tabs>
+        <w:ind w:left="2880" w:hanging="360"/>
+      </w:pPr>
+      <w:rPr>
+        <w:rFonts w:ascii="Wingdings" w:hAnsi="Wingdings" w:hint="default"/>
+        <w:sz w:val="20"/>
+      </w:rPr>
+    </w:lvl>
+    <w:lvl w:ilvl="4" w:tentative="1">
+      <w:start w:val="1"/>
+      <w:numFmt w:val="bullet"/>
+      <w:lvlText w:val=""/>
+      <w:lvlJc w:val="left"/>
+      <w:pPr>
+        <w:tabs>
+          <w:tab w:val="num" w:pos="3600"/>
+        </w:tabs>
+        <w:ind w:left="3600" w:hanging="360"/>
+      </w:pPr>
+      <w:rPr>
+        <w:rFonts w:ascii="Wingdings" w:hAnsi="Wingdings" w:hint="default"/>
+        <w:sz w:val="20"/>
+      </w:rPr>
+    </w:lvl>
+    <w:lvl w:ilvl="5" w:tentative="1">
+      <w:start w:val="1"/>
+      <w:numFmt w:val="bullet"/>
+      <w:lvlText w:val=""/>
+      <w:lvlJc w:val="left"/>
+      <w:pPr>
+        <w:tabs>
+          <w:tab w:val="num" w:pos="4320"/>
+        </w:tabs>
+        <w:ind w:left="4320" w:hanging="360"/>
+      </w:pPr>
+      <w:rPr>
+        <w:rFonts w:ascii="Wingdings" w:hAnsi="Wingdings" w:hint="default"/>
+        <w:sz w:val="20"/>
+      </w:rPr>
+    </w:lvl>
+    <w:lvl w:ilvl="6" w:tentative="1">
+      <w:start w:val="1"/>
+      <w:numFmt w:val="bullet"/>
+      <w:lvlText w:val=""/>
+      <w:lvlJc w:val="left"/>
+      <w:pPr>
+        <w:tabs>
+          <w:tab w:val="num" w:pos="5040"/>
+        </w:tabs>
+        <w:ind w:left="5040" w:hanging="360"/>
+      </w:pPr>
+      <w:rPr>
+        <w:rFonts w:ascii="Wingdings" w:hAnsi="Wingdings" w:hint="default"/>
+        <w:sz w:val="20"/>
+      </w:rPr>
+    </w:lvl>
+    <w:lvl w:ilvl="7" w:tentative="1">
+      <w:start w:val="1"/>
+      <w:numFmt w:val="bullet"/>
+      <w:lvlText w:val=""/>
+      <w:lvlJc w:val="left"/>
+      <w:pPr>
+        <w:tabs>
+          <w:tab w:val="num" w:pos="5760"/>
+        </w:tabs>
+        <w:ind w:left="5760" w:hanging="360"/>
+      </w:pPr>
+      <w:rPr>
+        <w:rFonts w:ascii="Wingdings" w:hAnsi="Wingdings" w:hint="default"/>
+        <w:sz w:val="20"/>
+      </w:rPr>
+    </w:lvl>
+    <w:lvl w:ilvl="8" w:tentative="1">
+      <w:start w:val="1"/>
+      <w:numFmt w:val="bullet"/>
+      <w:lvlText w:val=""/>
+      <w:lvlJc w:val="left"/>
+      <w:pPr>
+        <w:tabs>
+          <w:tab w:val="num" w:pos="6480"/>
+        </w:tabs>
+        <w:ind w:left="6480" w:hanging="360"/>
+      </w:pPr>
+      <w:rPr>
+        <w:rFonts w:ascii="Wingdings" w:hAnsi="Wingdings" w:hint="default"/>
+        <w:sz w:val="20"/>
+      </w:rPr>
+    </w:lvl>
+  </w:abstractNum>
+  <w:abstractNum w:abstractNumId="11" w15:restartNumberingAfterBreak="0">
+    <w:nsid w:val="35681D6A"/>
+    <w:multiLevelType w:val="multilevel"/>
+    <w:tmpl w:val="40207468"/>
+    <w:lvl w:ilvl="0">
+      <w:start w:val="1"/>
+      <w:numFmt w:val="bullet"/>
+      <w:lvlText w:val=""/>
+      <w:lvlJc w:val="left"/>
+      <w:pPr>
+        <w:tabs>
+          <w:tab w:val="num" w:pos="720"/>
+        </w:tabs>
+        <w:ind w:left="720" w:hanging="360"/>
+      </w:pPr>
+      <w:rPr>
+        <w:rFonts w:ascii="Symbol" w:hAnsi="Symbol" w:hint="default"/>
+        <w:sz w:val="20"/>
+      </w:rPr>
+    </w:lvl>
+    <w:lvl w:ilvl="1">
+      <w:start w:val="1"/>
+      <w:numFmt w:val="decimal"/>
+      <w:lvlText w:val="%2."/>
+      <w:lvlJc w:val="left"/>
+      <w:pPr>
+        <w:tabs>
+          <w:tab w:val="num" w:pos="1440"/>
+        </w:tabs>
+        <w:ind w:left="1440" w:hanging="360"/>
+      </w:pPr>
+    </w:lvl>
+    <w:lvl w:ilvl="2" w:tentative="1">
+      <w:start w:val="1"/>
+      <w:numFmt w:val="bullet"/>
+      <w:lvlText w:val=""/>
+      <w:lvlJc w:val="left"/>
+      <w:pPr>
+        <w:tabs>
+          <w:tab w:val="num" w:pos="2160"/>
+        </w:tabs>
+        <w:ind w:left="2160" w:hanging="360"/>
+      </w:pPr>
+      <w:rPr>
+        <w:rFonts w:ascii="Wingdings" w:hAnsi="Wingdings" w:hint="default"/>
+        <w:sz w:val="20"/>
+      </w:rPr>
+    </w:lvl>
+    <w:lvl w:ilvl="3" w:tentative="1">
+      <w:start w:val="1"/>
+      <w:numFmt w:val="bullet"/>
+      <w:lvlText w:val=""/>
+      <w:lvlJc w:val="left"/>
+      <w:pPr>
+        <w:tabs>
+          <w:tab w:val="num" w:pos="2880"/>
+        </w:tabs>
+        <w:ind w:left="2880" w:hanging="360"/>
+      </w:pPr>
+      <w:rPr>
+        <w:rFonts w:ascii="Wingdings" w:hAnsi="Wingdings" w:hint="default"/>
+        <w:sz w:val="20"/>
+      </w:rPr>
+    </w:lvl>
+    <w:lvl w:ilvl="4" w:tentative="1">
+      <w:start w:val="1"/>
+      <w:numFmt w:val="bullet"/>
+      <w:lvlText w:val=""/>
+      <w:lvlJc w:val="left"/>
+      <w:pPr>
+        <w:tabs>
+          <w:tab w:val="num" w:pos="3600"/>
+        </w:tabs>
+        <w:ind w:left="3600" w:hanging="360"/>
+      </w:pPr>
+      <w:rPr>
+        <w:rFonts w:ascii="Wingdings" w:hAnsi="Wingdings" w:hint="default"/>
+        <w:sz w:val="20"/>
+      </w:rPr>
+    </w:lvl>
+    <w:lvl w:ilvl="5" w:tentative="1">
+      <w:start w:val="1"/>
+      <w:numFmt w:val="bullet"/>
+      <w:lvlText w:val=""/>
+      <w:lvlJc w:val="left"/>
+      <w:pPr>
+        <w:tabs>
+          <w:tab w:val="num" w:pos="4320"/>
+        </w:tabs>
+        <w:ind w:left="4320" w:hanging="360"/>
+      </w:pPr>
+      <w:rPr>
+        <w:rFonts w:ascii="Wingdings" w:hAnsi="Wingdings" w:hint="default"/>
+        <w:sz w:val="20"/>
+      </w:rPr>
+    </w:lvl>
+    <w:lvl w:ilvl="6" w:tentative="1">
+      <w:start w:val="1"/>
+      <w:numFmt w:val="bullet"/>
+      <w:lvlText w:val=""/>
+      <w:lvlJc w:val="left"/>
+      <w:pPr>
+        <w:tabs>
+          <w:tab w:val="num" w:pos="5040"/>
+        </w:tabs>
+        <w:ind w:left="5040" w:hanging="360"/>
+      </w:pPr>
+      <w:rPr>
+        <w:rFonts w:ascii="Wingdings" w:hAnsi="Wingdings" w:hint="default"/>
+        <w:sz w:val="20"/>
+      </w:rPr>
+    </w:lvl>
+    <w:lvl w:ilvl="7" w:tentative="1">
+      <w:start w:val="1"/>
+      <w:numFmt w:val="bullet"/>
+      <w:lvlText w:val=""/>
+      <w:lvlJc w:val="left"/>
+      <w:pPr>
+        <w:tabs>
+          <w:tab w:val="num" w:pos="5760"/>
+        </w:tabs>
+        <w:ind w:left="5760" w:hanging="360"/>
+      </w:pPr>
+      <w:rPr>
+        <w:rFonts w:ascii="Wingdings" w:hAnsi="Wingdings" w:hint="default"/>
+        <w:sz w:val="20"/>
+      </w:rPr>
+    </w:lvl>
+    <w:lvl w:ilvl="8" w:tentative="1">
+      <w:start w:val="1"/>
+      <w:numFmt w:val="bullet"/>
+      <w:lvlText w:val=""/>
+      <w:lvlJc w:val="left"/>
+      <w:pPr>
+        <w:tabs>
+          <w:tab w:val="num" w:pos="6480"/>
+        </w:tabs>
+        <w:ind w:left="6480" w:hanging="360"/>
+      </w:pPr>
+      <w:rPr>
+        <w:rFonts w:ascii="Wingdings" w:hAnsi="Wingdings" w:hint="default"/>
+        <w:sz w:val="20"/>
+      </w:rPr>
+    </w:lvl>
+  </w:abstractNum>
+  <w:abstractNum w:abstractNumId="12" w15:restartNumberingAfterBreak="0">
+    <w:nsid w:val="3C1A76F2"/>
+    <w:multiLevelType w:val="multilevel"/>
+    <w:tmpl w:val="DD26A330"/>
+    <w:lvl w:ilvl="0">
+      <w:start w:val="1"/>
+      <w:numFmt w:val="bullet"/>
+      <w:lvlText w:val=""/>
+      <w:lvlJc w:val="left"/>
+      <w:pPr>
+        <w:tabs>
+          <w:tab w:val="num" w:pos="720"/>
+        </w:tabs>
+        <w:ind w:left="720" w:hanging="360"/>
+      </w:pPr>
+      <w:rPr>
+        <w:rFonts w:ascii="Symbol" w:hAnsi="Symbol" w:hint="default"/>
+        <w:sz w:val="20"/>
+      </w:rPr>
+    </w:lvl>
+    <w:lvl w:ilvl="1">
+      <w:start w:val="1"/>
+      <w:numFmt w:val="decimal"/>
+      <w:lvlText w:val="%2."/>
+      <w:lvlJc w:val="left"/>
+      <w:pPr>
+        <w:tabs>
+          <w:tab w:val="num" w:pos="1440"/>
+        </w:tabs>
+        <w:ind w:left="1440" w:hanging="360"/>
+      </w:pPr>
+    </w:lvl>
+    <w:lvl w:ilvl="2" w:tentative="1">
+      <w:start w:val="1"/>
+      <w:numFmt w:val="bullet"/>
+      <w:lvlText w:val=""/>
+      <w:lvlJc w:val="left"/>
+      <w:pPr>
+        <w:tabs>
+          <w:tab w:val="num" w:pos="2160"/>
+        </w:tabs>
+        <w:ind w:left="2160" w:hanging="360"/>
+      </w:pPr>
+      <w:rPr>
+        <w:rFonts w:ascii="Wingdings" w:hAnsi="Wingdings" w:hint="default"/>
+        <w:sz w:val="20"/>
+      </w:rPr>
+    </w:lvl>
+    <w:lvl w:ilvl="3" w:tentative="1">
+      <w:start w:val="1"/>
+      <w:numFmt w:val="bullet"/>
+      <w:lvlText w:val=""/>
+      <w:lvlJc w:val="left"/>
+      <w:pPr>
+        <w:tabs>
+          <w:tab w:val="num" w:pos="2880"/>
+        </w:tabs>
+        <w:ind w:left="2880" w:hanging="360"/>
+      </w:pPr>
+      <w:rPr>
+        <w:rFonts w:ascii="Wingdings" w:hAnsi="Wingdings" w:hint="default"/>
+        <w:sz w:val="20"/>
+      </w:rPr>
+    </w:lvl>
+    <w:lvl w:ilvl="4" w:tentative="1">
+      <w:start w:val="1"/>
+      <w:numFmt w:val="bullet"/>
+      <w:lvlText w:val=""/>
+      <w:lvlJc w:val="left"/>
+      <w:pPr>
+        <w:tabs>
+          <w:tab w:val="num" w:pos="3600"/>
+        </w:tabs>
+        <w:ind w:left="3600" w:hanging="360"/>
+      </w:pPr>
+      <w:rPr>
+        <w:rFonts w:ascii="Wingdings" w:hAnsi="Wingdings" w:hint="default"/>
+        <w:sz w:val="20"/>
+      </w:rPr>
+    </w:lvl>
+    <w:lvl w:ilvl="5" w:tentative="1">
+      <w:start w:val="1"/>
+      <w:numFmt w:val="bullet"/>
+      <w:lvlText w:val=""/>
+      <w:lvlJc w:val="left"/>
+      <w:pPr>
+        <w:tabs>
+          <w:tab w:val="num" w:pos="4320"/>
+        </w:tabs>
+        <w:ind w:left="4320" w:hanging="360"/>
+      </w:pPr>
+      <w:rPr>
+        <w:rFonts w:ascii="Wingdings" w:hAnsi="Wingdings" w:hint="default"/>
+        <w:sz w:val="20"/>
+      </w:rPr>
+    </w:lvl>
+    <w:lvl w:ilvl="6" w:tentative="1">
+      <w:start w:val="1"/>
+      <w:numFmt w:val="bullet"/>
+      <w:lvlText w:val=""/>
+      <w:lvlJc w:val="left"/>
+      <w:pPr>
+        <w:tabs>
+          <w:tab w:val="num" w:pos="5040"/>
+        </w:tabs>
+        <w:ind w:left="5040" w:hanging="360"/>
+      </w:pPr>
+      <w:rPr>
+        <w:rFonts w:ascii="Wingdings" w:hAnsi="Wingdings" w:hint="default"/>
+        <w:sz w:val="20"/>
+      </w:rPr>
+    </w:lvl>
+    <w:lvl w:ilvl="7" w:tentative="1">
+      <w:start w:val="1"/>
+      <w:numFmt w:val="bullet"/>
+      <w:lvlText w:val=""/>
+      <w:lvlJc w:val="left"/>
+      <w:pPr>
+        <w:tabs>
+          <w:tab w:val="num" w:pos="5760"/>
+        </w:tabs>
+        <w:ind w:left="5760" w:hanging="360"/>
+      </w:pPr>
+      <w:rPr>
+        <w:rFonts w:ascii="Wingdings" w:hAnsi="Wingdings" w:hint="default"/>
+        <w:sz w:val="20"/>
+      </w:rPr>
+    </w:lvl>
+    <w:lvl w:ilvl="8" w:tentative="1">
+      <w:start w:val="1"/>
+      <w:numFmt w:val="bullet"/>
+      <w:lvlText w:val=""/>
+      <w:lvlJc w:val="left"/>
+      <w:pPr>
+        <w:tabs>
+          <w:tab w:val="num" w:pos="6480"/>
+        </w:tabs>
+        <w:ind w:left="6480" w:hanging="360"/>
+      </w:pPr>
+      <w:rPr>
+        <w:rFonts w:ascii="Wingdings" w:hAnsi="Wingdings" w:hint="default"/>
+        <w:sz w:val="20"/>
+      </w:rPr>
+    </w:lvl>
+  </w:abstractNum>
+  <w:abstractNum w:abstractNumId="13" w15:restartNumberingAfterBreak="0">
     <w:nsid w:val="47F8329A"/>
     <w:multiLevelType w:val="multilevel"/>
     <w:tmpl w:val="00622680"/>
@@ -5677,7 +8189,7 @@
       </w:rPr>
     </w:lvl>
   </w:abstractNum>
-  <w:abstractNum w:abstractNumId="9" w15:restartNumberingAfterBreak="0">
+  <w:abstractNum w:abstractNumId="14" w15:restartNumberingAfterBreak="0">
     <w:nsid w:val="595B3FF4"/>
     <w:multiLevelType w:val="multilevel"/>
     <w:tmpl w:val="491889C6"/>
@@ -5822,7 +8334,7 @@
       </w:rPr>
     </w:lvl>
   </w:abstractNum>
-  <w:abstractNum w:abstractNumId="10" w15:restartNumberingAfterBreak="0">
+  <w:abstractNum w:abstractNumId="15" w15:restartNumberingAfterBreak="0">
     <w:nsid w:val="5E791C09"/>
     <w:multiLevelType w:val="multilevel"/>
     <w:tmpl w:val="85DA6BDA"/>
@@ -5967,7 +8479,7 @@
       </w:rPr>
     </w:lvl>
   </w:abstractNum>
-  <w:abstractNum w:abstractNumId="11" w15:restartNumberingAfterBreak="0">
+  <w:abstractNum w:abstractNumId="16" w15:restartNumberingAfterBreak="0">
     <w:nsid w:val="689D2012"/>
     <w:multiLevelType w:val="multilevel"/>
     <w:tmpl w:val="F4F2933A"/>
@@ -6112,7 +8624,152 @@
       </w:rPr>
     </w:lvl>
   </w:abstractNum>
-  <w:abstractNum w:abstractNumId="12" w15:restartNumberingAfterBreak="0">
+  <w:abstractNum w:abstractNumId="17" w15:restartNumberingAfterBreak="0">
+    <w:nsid w:val="7A9F734A"/>
+    <w:multiLevelType w:val="multilevel"/>
+    <w:tmpl w:val="6D0A7774"/>
+    <w:lvl w:ilvl="0">
+      <w:start w:val="1"/>
+      <w:numFmt w:val="bullet"/>
+      <w:lvlText w:val=""/>
+      <w:lvlJc w:val="left"/>
+      <w:pPr>
+        <w:tabs>
+          <w:tab w:val="num" w:pos="720"/>
+        </w:tabs>
+        <w:ind w:left="720" w:hanging="360"/>
+      </w:pPr>
+      <w:rPr>
+        <w:rFonts w:ascii="Symbol" w:hAnsi="Symbol" w:hint="default"/>
+        <w:sz w:val="20"/>
+      </w:rPr>
+    </w:lvl>
+    <w:lvl w:ilvl="1">
+      <w:start w:val="1"/>
+      <w:numFmt w:val="decimal"/>
+      <w:lvlText w:val="%2."/>
+      <w:lvlJc w:val="left"/>
+      <w:pPr>
+        <w:tabs>
+          <w:tab w:val="num" w:pos="1440"/>
+        </w:tabs>
+        <w:ind w:left="1440" w:hanging="360"/>
+      </w:pPr>
+    </w:lvl>
+    <w:lvl w:ilvl="2" w:tentative="1">
+      <w:start w:val="1"/>
+      <w:numFmt w:val="bullet"/>
+      <w:lvlText w:val=""/>
+      <w:lvlJc w:val="left"/>
+      <w:pPr>
+        <w:tabs>
+          <w:tab w:val="num" w:pos="2160"/>
+        </w:tabs>
+        <w:ind w:left="2160" w:hanging="360"/>
+      </w:pPr>
+      <w:rPr>
+        <w:rFonts w:ascii="Wingdings" w:hAnsi="Wingdings" w:hint="default"/>
+        <w:sz w:val="20"/>
+      </w:rPr>
+    </w:lvl>
+    <w:lvl w:ilvl="3" w:tentative="1">
+      <w:start w:val="1"/>
+      <w:numFmt w:val="bullet"/>
+      <w:lvlText w:val=""/>
+      <w:lvlJc w:val="left"/>
+      <w:pPr>
+        <w:tabs>
+          <w:tab w:val="num" w:pos="2880"/>
+        </w:tabs>
+        <w:ind w:left="2880" w:hanging="360"/>
+      </w:pPr>
+      <w:rPr>
+        <w:rFonts w:ascii="Wingdings" w:hAnsi="Wingdings" w:hint="default"/>
+        <w:sz w:val="20"/>
+      </w:rPr>
+    </w:lvl>
+    <w:lvl w:ilvl="4" w:tentative="1">
+      <w:start w:val="1"/>
+      <w:numFmt w:val="bullet"/>
+      <w:lvlText w:val=""/>
+      <w:lvlJc w:val="left"/>
+      <w:pPr>
+        <w:tabs>
+          <w:tab w:val="num" w:pos="3600"/>
+        </w:tabs>
+        <w:ind w:left="3600" w:hanging="360"/>
+      </w:pPr>
+      <w:rPr>
+        <w:rFonts w:ascii="Wingdings" w:hAnsi="Wingdings" w:hint="default"/>
+        <w:sz w:val="20"/>
+      </w:rPr>
+    </w:lvl>
+    <w:lvl w:ilvl="5" w:tentative="1">
+      <w:start w:val="1"/>
+      <w:numFmt w:val="bullet"/>
+      <w:lvlText w:val=""/>
+      <w:lvlJc w:val="left"/>
+      <w:pPr>
+        <w:tabs>
+          <w:tab w:val="num" w:pos="4320"/>
+        </w:tabs>
+        <w:ind w:left="4320" w:hanging="360"/>
+      </w:pPr>
+      <w:rPr>
+        <w:rFonts w:ascii="Wingdings" w:hAnsi="Wingdings" w:hint="default"/>
+        <w:sz w:val="20"/>
+      </w:rPr>
+    </w:lvl>
+    <w:lvl w:ilvl="6" w:tentative="1">
+      <w:start w:val="1"/>
+      <w:numFmt w:val="bullet"/>
+      <w:lvlText w:val=""/>
+      <w:lvlJc w:val="left"/>
+      <w:pPr>
+        <w:tabs>
+          <w:tab w:val="num" w:pos="5040"/>
+        </w:tabs>
+        <w:ind w:left="5040" w:hanging="360"/>
+      </w:pPr>
+      <w:rPr>
+        <w:rFonts w:ascii="Wingdings" w:hAnsi="Wingdings" w:hint="default"/>
+        <w:sz w:val="20"/>
+      </w:rPr>
+    </w:lvl>
+    <w:lvl w:ilvl="7" w:tentative="1">
+      <w:start w:val="1"/>
+      <w:numFmt w:val="bullet"/>
+      <w:lvlText w:val=""/>
+      <w:lvlJc w:val="left"/>
+      <w:pPr>
+        <w:tabs>
+          <w:tab w:val="num" w:pos="5760"/>
+        </w:tabs>
+        <w:ind w:left="5760" w:hanging="360"/>
+      </w:pPr>
+      <w:rPr>
+        <w:rFonts w:ascii="Wingdings" w:hAnsi="Wingdings" w:hint="default"/>
+        <w:sz w:val="20"/>
+      </w:rPr>
+    </w:lvl>
+    <w:lvl w:ilvl="8" w:tentative="1">
+      <w:start w:val="1"/>
+      <w:numFmt w:val="bullet"/>
+      <w:lvlText w:val=""/>
+      <w:lvlJc w:val="left"/>
+      <w:pPr>
+        <w:tabs>
+          <w:tab w:val="num" w:pos="6480"/>
+        </w:tabs>
+        <w:ind w:left="6480" w:hanging="360"/>
+      </w:pPr>
+      <w:rPr>
+        <w:rFonts w:ascii="Wingdings" w:hAnsi="Wingdings" w:hint="default"/>
+        <w:sz w:val="20"/>
+      </w:rPr>
+    </w:lvl>
+  </w:abstractNum>
+  <w:abstractNum w:abstractNumId="18" w15:restartNumberingAfterBreak="0">
     <w:nsid w:val="7E7B7951"/>
     <w:multiLevelType w:val="multilevel"/>
     <w:tmpl w:val="7E7B7951"/>
@@ -6268,37 +8925,55 @@
     <w:abstractNumId w:val="0"/>
   </w:num>
   <w:num w:numId="3" w16cid:durableId="526715799">
-    <w:abstractNumId w:val="3"/>
+    <w:abstractNumId w:val="4"/>
   </w:num>
   <w:num w:numId="4" w16cid:durableId="724452841">
-    <w:abstractNumId w:val="12"/>
+    <w:abstractNumId w:val="18"/>
   </w:num>
   <w:num w:numId="5" w16cid:durableId="510726629">
     <w:abstractNumId w:val="2"/>
   </w:num>
   <w:num w:numId="6" w16cid:durableId="1147278697">
+    <w:abstractNumId w:val="8"/>
+  </w:num>
+  <w:num w:numId="7" w16cid:durableId="1160119203">
+    <w:abstractNumId w:val="13"/>
+  </w:num>
+  <w:num w:numId="8" w16cid:durableId="1903785106">
+    <w:abstractNumId w:val="7"/>
+  </w:num>
+  <w:num w:numId="9" w16cid:durableId="13003995">
+    <w:abstractNumId w:val="15"/>
+  </w:num>
+  <w:num w:numId="10" w16cid:durableId="1774589855">
+    <w:abstractNumId w:val="14"/>
+  </w:num>
+  <w:num w:numId="11" w16cid:durableId="1311209747">
+    <w:abstractNumId w:val="16"/>
+  </w:num>
+  <w:num w:numId="12" w16cid:durableId="485626898">
+    <w:abstractNumId w:val="9"/>
+  </w:num>
+  <w:num w:numId="13" w16cid:durableId="2902360">
+    <w:abstractNumId w:val="5"/>
+  </w:num>
+  <w:num w:numId="14" w16cid:durableId="367801822">
+    <w:abstractNumId w:val="17"/>
+  </w:num>
+  <w:num w:numId="15" w16cid:durableId="104230777">
+    <w:abstractNumId w:val="10"/>
+  </w:num>
+  <w:num w:numId="16" w16cid:durableId="1990858866">
+    <w:abstractNumId w:val="12"/>
+  </w:num>
+  <w:num w:numId="17" w16cid:durableId="1151141041">
+    <w:abstractNumId w:val="3"/>
+  </w:num>
+  <w:num w:numId="18" w16cid:durableId="1392389207">
     <w:abstractNumId w:val="6"/>
   </w:num>
-  <w:num w:numId="7" w16cid:durableId="1160119203">
-    <w:abstractNumId w:val="8"/>
-  </w:num>
-  <w:num w:numId="8" w16cid:durableId="1903785106">
-    <w:abstractNumId w:val="5"/>
-  </w:num>
-  <w:num w:numId="9" w16cid:durableId="13003995">
-    <w:abstractNumId w:val="10"/>
-  </w:num>
-  <w:num w:numId="10" w16cid:durableId="1774589855">
-    <w:abstractNumId w:val="9"/>
-  </w:num>
-  <w:num w:numId="11" w16cid:durableId="1311209747">
+  <w:num w:numId="19" w16cid:durableId="314843391">
     <w:abstractNumId w:val="11"/>
-  </w:num>
-  <w:num w:numId="12" w16cid:durableId="485626898">
-    <w:abstractNumId w:val="7"/>
-  </w:num>
-  <w:num w:numId="13" w16cid:durableId="2902360">
-    <w:abstractNumId w:val="4"/>
   </w:num>
 </w:numbering>
 </file>

</xml_diff>

<commit_message>
System Features, add Functional Requirements into product purchase and chat
</commit_message>
<xml_diff>
--- a/document/SRS.docx
+++ b/document/SRS.docx
@@ -1747,8 +1747,6 @@
         </w:rPr>
         <w:t>The Product Purchase and Chat feature is designed to facilitate direct communication between buyers and sellers within the e-commerce platform. This integrated chat functionality enables users to discuss product details, negotiate prices, and clarify any queries in real-time, leading to a smoother and more efficient purchasing process.</w:t>
       </w:r>
-      <w:bookmarkStart w:id="0" w:name="_GoBack"/>
-      <w:bookmarkEnd w:id="0"/>
     </w:p>
     <w:p>
       <w:pPr>
@@ -1933,6 +1931,810 @@
           <w:lang w:val="vi-VN"/>
         </w:rPr>
       </w:pPr>
+    </w:p>
+    <w:p>
+      <w:pPr>
+        <w:pStyle w:val="3"/>
+        <w:keepNext w:val="0"/>
+        <w:keepLines w:val="0"/>
+        <w:widowControl/>
+        <w:suppressLineNumbers w:val="0"/>
+        <w:rPr>
+          <w:rFonts w:hint="default" w:ascii="Times New Roman" w:hAnsi="Times New Roman" w:cs="Times New Roman"/>
+          <w:sz w:val="32"/>
+          <w:szCs w:val="32"/>
+        </w:rPr>
+      </w:pPr>
+      <w:r>
+        <w:rPr>
+          <w:rFonts w:hint="default" w:ascii="Times New Roman" w:hAnsi="Times New Roman" w:cs="Times New Roman"/>
+          <w:sz w:val="32"/>
+          <w:szCs w:val="32"/>
+        </w:rPr>
+        <w:t>3.1.2 Functional Requirements</w:t>
+      </w:r>
+    </w:p>
+    <w:p>
+      <w:pPr>
+        <w:pStyle w:val="6"/>
+        <w:keepNext w:val="0"/>
+        <w:keepLines w:val="0"/>
+        <w:widowControl/>
+        <w:suppressLineNumbers w:val="0"/>
+        <w:rPr>
+          <w:rFonts w:hint="default" w:ascii="Times New Roman" w:hAnsi="Times New Roman" w:cs="Times New Roman"/>
+          <w:sz w:val="24"/>
+          <w:szCs w:val="24"/>
+        </w:rPr>
+      </w:pPr>
+      <w:r>
+        <w:rPr>
+          <w:rStyle w:val="7"/>
+          <w:rFonts w:hint="default" w:ascii="Times New Roman" w:hAnsi="Times New Roman" w:cs="Times New Roman"/>
+          <w:sz w:val="24"/>
+          <w:szCs w:val="24"/>
+        </w:rPr>
+        <w:t>Chat Initiation and Management</w:t>
+      </w:r>
+      <w:bookmarkStart w:id="0" w:name="_GoBack"/>
+      <w:bookmarkEnd w:id="0"/>
+    </w:p>
+    <w:p>
+      <w:pPr>
+        <w:keepNext w:val="0"/>
+        <w:keepLines w:val="0"/>
+        <w:widowControl/>
+        <w:numPr>
+          <w:numId w:val="0"/>
+        </w:numPr>
+        <w:suppressLineNumbers w:val="0"/>
+        <w:spacing w:before="0" w:beforeAutospacing="1" w:after="0" w:afterAutospacing="1"/>
+        <w:rPr>
+          <w:rFonts w:hint="default" w:ascii="Times New Roman" w:hAnsi="Times New Roman" w:cs="Times New Roman"/>
+          <w:sz w:val="24"/>
+          <w:szCs w:val="24"/>
+        </w:rPr>
+      </w:pPr>
+      <w:r>
+        <w:rPr>
+          <w:rFonts w:hint="default" w:ascii="Times New Roman" w:hAnsi="Times New Roman" w:cs="Times New Roman"/>
+          <w:sz w:val="24"/>
+          <w:szCs w:val="24"/>
+        </w:rPr>
+        <w:t>The system must provide a chat button on each product page, enabling buyers to start a conversation with the seller.</w:t>
+      </w:r>
+    </w:p>
+    <w:p>
+      <w:pPr>
+        <w:keepNext w:val="0"/>
+        <w:keepLines w:val="0"/>
+        <w:widowControl/>
+        <w:numPr>
+          <w:numId w:val="0"/>
+        </w:numPr>
+        <w:suppressLineNumbers w:val="0"/>
+        <w:spacing w:before="0" w:beforeAutospacing="1" w:after="0" w:afterAutospacing="1"/>
+        <w:rPr>
+          <w:rFonts w:hint="default" w:ascii="Times New Roman" w:hAnsi="Times New Roman" w:cs="Times New Roman"/>
+          <w:sz w:val="24"/>
+          <w:szCs w:val="24"/>
+        </w:rPr>
+      </w:pPr>
+      <w:r>
+        <w:rPr>
+          <w:rFonts w:hint="default" w:ascii="Times New Roman" w:hAnsi="Times New Roman" w:cs="Times New Roman"/>
+          <w:sz w:val="24"/>
+          <w:szCs w:val="24"/>
+        </w:rPr>
+        <w:t>The chat interface should support text messaging, file sharing (e.g., images of the product), and message notifications.</w:t>
+      </w:r>
+    </w:p>
+    <w:p>
+      <w:pPr>
+        <w:keepNext w:val="0"/>
+        <w:keepLines w:val="0"/>
+        <w:widowControl/>
+        <w:numPr>
+          <w:numId w:val="0"/>
+        </w:numPr>
+        <w:suppressLineNumbers w:val="0"/>
+        <w:spacing w:before="0" w:beforeAutospacing="1" w:after="0" w:afterAutospacing="1"/>
+        <w:rPr>
+          <w:rFonts w:hint="default" w:ascii="Times New Roman" w:hAnsi="Times New Roman" w:cs="Times New Roman"/>
+          <w:sz w:val="24"/>
+          <w:szCs w:val="24"/>
+        </w:rPr>
+      </w:pPr>
+      <w:r>
+        <w:rPr>
+          <w:rFonts w:hint="default" w:ascii="Times New Roman" w:hAnsi="Times New Roman" w:cs="Times New Roman"/>
+          <w:sz w:val="24"/>
+          <w:szCs w:val="24"/>
+        </w:rPr>
+        <w:t>Both buyers and sellers should have access to their chat history for each product and transaction.</w:t>
+      </w:r>
+    </w:p>
+    <w:p>
+      <w:pPr>
+        <w:pStyle w:val="6"/>
+        <w:keepNext w:val="0"/>
+        <w:keepLines w:val="0"/>
+        <w:widowControl/>
+        <w:suppressLineNumbers w:val="0"/>
+        <w:rPr>
+          <w:rFonts w:hint="default" w:ascii="Times New Roman" w:hAnsi="Times New Roman" w:cs="Times New Roman"/>
+          <w:sz w:val="24"/>
+          <w:szCs w:val="24"/>
+        </w:rPr>
+      </w:pPr>
+      <w:r>
+        <w:rPr>
+          <w:rStyle w:val="7"/>
+          <w:rFonts w:hint="default" w:ascii="Times New Roman" w:hAnsi="Times New Roman" w:cs="Times New Roman"/>
+          <w:sz w:val="24"/>
+          <w:szCs w:val="24"/>
+        </w:rPr>
+        <w:t>Real-Time Messaging</w:t>
+      </w:r>
+    </w:p>
+    <w:p>
+      <w:pPr>
+        <w:keepNext w:val="0"/>
+        <w:keepLines w:val="0"/>
+        <w:widowControl/>
+        <w:numPr>
+          <w:numId w:val="0"/>
+        </w:numPr>
+        <w:suppressLineNumbers w:val="0"/>
+        <w:spacing w:before="0" w:beforeAutospacing="1" w:after="0" w:afterAutospacing="1"/>
+        <w:rPr>
+          <w:rFonts w:hint="default" w:ascii="Times New Roman" w:hAnsi="Times New Roman" w:cs="Times New Roman"/>
+          <w:sz w:val="24"/>
+          <w:szCs w:val="24"/>
+        </w:rPr>
+      </w:pPr>
+      <w:r>
+        <w:rPr>
+          <w:rFonts w:hint="default" w:ascii="Times New Roman" w:hAnsi="Times New Roman" w:cs="Times New Roman"/>
+          <w:sz w:val="24"/>
+          <w:szCs w:val="24"/>
+        </w:rPr>
+        <w:t>The chat system must support real-time messaging with minimal latency to ensure seamless communication between buyers and sellers.</w:t>
+      </w:r>
+    </w:p>
+    <w:p>
+      <w:pPr>
+        <w:keepNext w:val="0"/>
+        <w:keepLines w:val="0"/>
+        <w:widowControl/>
+        <w:numPr>
+          <w:numId w:val="0"/>
+        </w:numPr>
+        <w:suppressLineNumbers w:val="0"/>
+        <w:spacing w:before="0" w:beforeAutospacing="1" w:after="0" w:afterAutospacing="1"/>
+        <w:rPr>
+          <w:rFonts w:hint="default" w:ascii="Times New Roman" w:hAnsi="Times New Roman" w:cs="Times New Roman"/>
+          <w:sz w:val="24"/>
+          <w:szCs w:val="24"/>
+        </w:rPr>
+      </w:pPr>
+      <w:r>
+        <w:rPr>
+          <w:rFonts w:hint="default" w:ascii="Times New Roman" w:hAnsi="Times New Roman" w:cs="Times New Roman"/>
+          <w:sz w:val="24"/>
+          <w:szCs w:val="24"/>
+        </w:rPr>
+        <w:t>Messages should be securely transmitted and stored to maintain privacy and confidentiality.</w:t>
+      </w:r>
+    </w:p>
+    <w:p>
+      <w:pPr>
+        <w:pStyle w:val="6"/>
+        <w:keepNext w:val="0"/>
+        <w:keepLines w:val="0"/>
+        <w:widowControl/>
+        <w:suppressLineNumbers w:val="0"/>
+        <w:rPr>
+          <w:rFonts w:hint="default" w:ascii="Times New Roman" w:hAnsi="Times New Roman" w:cs="Times New Roman"/>
+          <w:sz w:val="24"/>
+          <w:szCs w:val="24"/>
+        </w:rPr>
+      </w:pPr>
+      <w:r>
+        <w:rPr>
+          <w:rStyle w:val="7"/>
+          <w:rFonts w:hint="default" w:ascii="Times New Roman" w:hAnsi="Times New Roman" w:cs="Times New Roman"/>
+          <w:sz w:val="24"/>
+          <w:szCs w:val="24"/>
+        </w:rPr>
+        <w:t>User Authentication and Verification</w:t>
+      </w:r>
+    </w:p>
+    <w:p>
+      <w:pPr>
+        <w:keepNext w:val="0"/>
+        <w:keepLines w:val="0"/>
+        <w:widowControl/>
+        <w:numPr>
+          <w:numId w:val="0"/>
+        </w:numPr>
+        <w:suppressLineNumbers w:val="0"/>
+        <w:spacing w:before="0" w:beforeAutospacing="1" w:after="0" w:afterAutospacing="1"/>
+        <w:rPr>
+          <w:rFonts w:hint="default" w:ascii="Times New Roman" w:hAnsi="Times New Roman" w:cs="Times New Roman"/>
+          <w:sz w:val="24"/>
+          <w:szCs w:val="24"/>
+        </w:rPr>
+      </w:pPr>
+      <w:r>
+        <w:rPr>
+          <w:rFonts w:hint="default" w:ascii="Times New Roman" w:hAnsi="Times New Roman" w:cs="Times New Roman"/>
+          <w:sz w:val="24"/>
+          <w:szCs w:val="24"/>
+        </w:rPr>
+        <w:t>Only registered users should be able to use the chat feature to prevent spam and ensure accountability.</w:t>
+      </w:r>
+    </w:p>
+    <w:p>
+      <w:pPr>
+        <w:keepNext w:val="0"/>
+        <w:keepLines w:val="0"/>
+        <w:widowControl/>
+        <w:numPr>
+          <w:numId w:val="0"/>
+        </w:numPr>
+        <w:suppressLineNumbers w:val="0"/>
+        <w:spacing w:before="0" w:beforeAutospacing="1" w:after="0" w:afterAutospacing="1"/>
+        <w:rPr>
+          <w:rFonts w:hint="default" w:ascii="Times New Roman" w:hAnsi="Times New Roman" w:cs="Times New Roman"/>
+          <w:sz w:val="24"/>
+          <w:szCs w:val="24"/>
+        </w:rPr>
+      </w:pPr>
+      <w:r>
+        <w:rPr>
+          <w:rFonts w:hint="default" w:ascii="Times New Roman" w:hAnsi="Times New Roman" w:cs="Times New Roman"/>
+          <w:sz w:val="24"/>
+          <w:szCs w:val="24"/>
+        </w:rPr>
+        <w:t>The system must verify the identities of both buyers and sellers before allowing them to communicate.</w:t>
+      </w:r>
+    </w:p>
+    <w:p>
+      <w:pPr>
+        <w:pStyle w:val="6"/>
+        <w:keepNext w:val="0"/>
+        <w:keepLines w:val="0"/>
+        <w:widowControl/>
+        <w:suppressLineNumbers w:val="0"/>
+        <w:rPr>
+          <w:rFonts w:hint="default" w:ascii="Times New Roman" w:hAnsi="Times New Roman" w:cs="Times New Roman"/>
+          <w:sz w:val="24"/>
+          <w:szCs w:val="24"/>
+        </w:rPr>
+      </w:pPr>
+      <w:r>
+        <w:rPr>
+          <w:rStyle w:val="7"/>
+          <w:rFonts w:hint="default" w:ascii="Times New Roman" w:hAnsi="Times New Roman" w:cs="Times New Roman"/>
+          <w:sz w:val="24"/>
+          <w:szCs w:val="24"/>
+        </w:rPr>
+        <w:t>Negotiation and Agreement Mechanism</w:t>
+      </w:r>
+    </w:p>
+    <w:p>
+      <w:pPr>
+        <w:keepNext w:val="0"/>
+        <w:keepLines w:val="0"/>
+        <w:widowControl/>
+        <w:numPr>
+          <w:numId w:val="0"/>
+        </w:numPr>
+        <w:suppressLineNumbers w:val="0"/>
+        <w:spacing w:before="0" w:beforeAutospacing="1" w:after="0" w:afterAutospacing="1"/>
+        <w:rPr>
+          <w:rFonts w:hint="default" w:ascii="Times New Roman" w:hAnsi="Times New Roman" w:cs="Times New Roman"/>
+          <w:sz w:val="24"/>
+          <w:szCs w:val="24"/>
+        </w:rPr>
+      </w:pPr>
+      <w:r>
+        <w:rPr>
+          <w:rFonts w:hint="default" w:ascii="Times New Roman" w:hAnsi="Times New Roman" w:cs="Times New Roman"/>
+          <w:sz w:val="24"/>
+          <w:szCs w:val="24"/>
+        </w:rPr>
+        <w:t>The chat system must allow users to discuss and negotiate terms such as price, quantity, and shipping directly within the chat interface.</w:t>
+      </w:r>
+    </w:p>
+    <w:p>
+      <w:pPr>
+        <w:keepNext w:val="0"/>
+        <w:keepLines w:val="0"/>
+        <w:widowControl/>
+        <w:numPr>
+          <w:numId w:val="0"/>
+        </w:numPr>
+        <w:suppressLineNumbers w:val="0"/>
+        <w:spacing w:before="0" w:beforeAutospacing="1" w:after="0" w:afterAutospacing="1"/>
+        <w:rPr>
+          <w:rFonts w:hint="default" w:ascii="Times New Roman" w:hAnsi="Times New Roman" w:cs="Times New Roman"/>
+          <w:sz w:val="24"/>
+          <w:szCs w:val="24"/>
+        </w:rPr>
+      </w:pPr>
+      <w:r>
+        <w:rPr>
+          <w:rFonts w:hint="default" w:ascii="Times New Roman" w:hAnsi="Times New Roman" w:cs="Times New Roman"/>
+          <w:sz w:val="24"/>
+          <w:szCs w:val="24"/>
+        </w:rPr>
+        <w:t>Once terms are agreed upon, users should be able to lock in these terms through the chat system, triggering the invoice generation process.</w:t>
+      </w:r>
+    </w:p>
+    <w:p>
+      <w:pPr>
+        <w:pStyle w:val="6"/>
+        <w:keepNext w:val="0"/>
+        <w:keepLines w:val="0"/>
+        <w:widowControl/>
+        <w:suppressLineNumbers w:val="0"/>
+        <w:rPr>
+          <w:rFonts w:hint="default" w:ascii="Times New Roman" w:hAnsi="Times New Roman" w:cs="Times New Roman"/>
+          <w:sz w:val="24"/>
+          <w:szCs w:val="24"/>
+        </w:rPr>
+      </w:pPr>
+      <w:r>
+        <w:rPr>
+          <w:rStyle w:val="7"/>
+          <w:rFonts w:hint="default" w:ascii="Times New Roman" w:hAnsi="Times New Roman" w:cs="Times New Roman"/>
+          <w:sz w:val="24"/>
+          <w:szCs w:val="24"/>
+        </w:rPr>
+        <w:t>Invoice Generation</w:t>
+      </w:r>
+    </w:p>
+    <w:p>
+      <w:pPr>
+        <w:keepNext w:val="0"/>
+        <w:keepLines w:val="0"/>
+        <w:widowControl/>
+        <w:numPr>
+          <w:numId w:val="0"/>
+        </w:numPr>
+        <w:suppressLineNumbers w:val="0"/>
+        <w:spacing w:before="0" w:beforeAutospacing="1" w:after="0" w:afterAutospacing="1"/>
+        <w:rPr>
+          <w:rFonts w:hint="default" w:ascii="Times New Roman" w:hAnsi="Times New Roman" w:cs="Times New Roman"/>
+          <w:sz w:val="24"/>
+          <w:szCs w:val="24"/>
+        </w:rPr>
+      </w:pPr>
+      <w:r>
+        <w:rPr>
+          <w:rFonts w:hint="default" w:ascii="Times New Roman" w:hAnsi="Times New Roman" w:cs="Times New Roman"/>
+          <w:sz w:val="24"/>
+          <w:szCs w:val="24"/>
+        </w:rPr>
+        <w:t>The system must generate an invoice automatically once a transaction agreement is reached.</w:t>
+      </w:r>
+    </w:p>
+    <w:p>
+      <w:pPr>
+        <w:keepNext w:val="0"/>
+        <w:keepLines w:val="0"/>
+        <w:widowControl/>
+        <w:numPr>
+          <w:numId w:val="0"/>
+        </w:numPr>
+        <w:suppressLineNumbers w:val="0"/>
+        <w:spacing w:before="0" w:beforeAutospacing="1" w:after="0" w:afterAutospacing="1"/>
+        <w:rPr>
+          <w:rFonts w:hint="default" w:ascii="Times New Roman" w:hAnsi="Times New Roman" w:cs="Times New Roman"/>
+          <w:sz w:val="24"/>
+          <w:szCs w:val="24"/>
+        </w:rPr>
+      </w:pPr>
+      <w:r>
+        <w:rPr>
+          <w:rFonts w:hint="default" w:ascii="Times New Roman" w:hAnsi="Times New Roman" w:cs="Times New Roman"/>
+          <w:sz w:val="24"/>
+          <w:szCs w:val="24"/>
+        </w:rPr>
+        <w:t>The invoice should include all relevant details such as product description, price, quantity, buyer and seller information, and agreed-upon terms.</w:t>
+      </w:r>
+    </w:p>
+    <w:p>
+      <w:pPr>
+        <w:keepNext w:val="0"/>
+        <w:keepLines w:val="0"/>
+        <w:widowControl/>
+        <w:numPr>
+          <w:numId w:val="0"/>
+        </w:numPr>
+        <w:suppressLineNumbers w:val="0"/>
+        <w:spacing w:before="0" w:beforeAutospacing="1" w:after="0" w:afterAutospacing="1"/>
+        <w:rPr>
+          <w:rFonts w:hint="default" w:ascii="Times New Roman" w:hAnsi="Times New Roman" w:cs="Times New Roman"/>
+          <w:sz w:val="24"/>
+          <w:szCs w:val="24"/>
+        </w:rPr>
+      </w:pPr>
+      <w:r>
+        <w:rPr>
+          <w:rFonts w:hint="default" w:ascii="Times New Roman" w:hAnsi="Times New Roman" w:cs="Times New Roman"/>
+          <w:sz w:val="24"/>
+          <w:szCs w:val="24"/>
+        </w:rPr>
+        <w:t>Users should be able to view, download, and print the invoice from their respective accounts.</w:t>
+      </w:r>
+    </w:p>
+    <w:p>
+      <w:pPr>
+        <w:pStyle w:val="6"/>
+        <w:keepNext w:val="0"/>
+        <w:keepLines w:val="0"/>
+        <w:widowControl/>
+        <w:suppressLineNumbers w:val="0"/>
+        <w:rPr>
+          <w:rFonts w:hint="default" w:ascii="Times New Roman" w:hAnsi="Times New Roman" w:cs="Times New Roman"/>
+          <w:sz w:val="24"/>
+          <w:szCs w:val="24"/>
+        </w:rPr>
+      </w:pPr>
+      <w:r>
+        <w:rPr>
+          <w:rStyle w:val="7"/>
+          <w:rFonts w:hint="default" w:ascii="Times New Roman" w:hAnsi="Times New Roman" w:cs="Times New Roman"/>
+          <w:sz w:val="24"/>
+          <w:szCs w:val="24"/>
+        </w:rPr>
+        <w:t>Transaction Confirmation and Tracking</w:t>
+      </w:r>
+    </w:p>
+    <w:p>
+      <w:pPr>
+        <w:keepNext w:val="0"/>
+        <w:keepLines w:val="0"/>
+        <w:widowControl/>
+        <w:numPr>
+          <w:numId w:val="0"/>
+        </w:numPr>
+        <w:suppressLineNumbers w:val="0"/>
+        <w:spacing w:before="0" w:beforeAutospacing="1" w:after="0" w:afterAutospacing="1"/>
+        <w:rPr>
+          <w:rFonts w:hint="default" w:ascii="Times New Roman" w:hAnsi="Times New Roman" w:cs="Times New Roman"/>
+          <w:sz w:val="24"/>
+          <w:szCs w:val="24"/>
+        </w:rPr>
+      </w:pPr>
+      <w:r>
+        <w:rPr>
+          <w:rFonts w:hint="default" w:ascii="Times New Roman" w:hAnsi="Times New Roman" w:cs="Times New Roman"/>
+          <w:sz w:val="24"/>
+          <w:szCs w:val="24"/>
+        </w:rPr>
+        <w:t>The system must confirm the transaction and update the status once the invoice is generated and agreed upon by both parties.</w:t>
+      </w:r>
+    </w:p>
+    <w:p>
+      <w:pPr>
+        <w:keepNext w:val="0"/>
+        <w:keepLines w:val="0"/>
+        <w:widowControl/>
+        <w:numPr>
+          <w:numId w:val="0"/>
+        </w:numPr>
+        <w:suppressLineNumbers w:val="0"/>
+        <w:spacing w:before="0" w:beforeAutospacing="1" w:after="0" w:afterAutospacing="1"/>
+        <w:rPr>
+          <w:rFonts w:hint="default" w:ascii="Times New Roman" w:hAnsi="Times New Roman" w:cs="Times New Roman"/>
+          <w:sz w:val="24"/>
+          <w:szCs w:val="24"/>
+        </w:rPr>
+      </w:pPr>
+      <w:r>
+        <w:rPr>
+          <w:rFonts w:hint="default" w:ascii="Times New Roman" w:hAnsi="Times New Roman" w:cs="Times New Roman"/>
+          <w:sz w:val="24"/>
+          <w:szCs w:val="24"/>
+        </w:rPr>
+        <w:t>Both buyers and sellers should be able to track the progress of the transaction, including payment status and shipping updates.</w:t>
+      </w:r>
+    </w:p>
+    <w:p>
+      <w:pPr>
+        <w:pStyle w:val="6"/>
+        <w:keepNext w:val="0"/>
+        <w:keepLines w:val="0"/>
+        <w:widowControl/>
+        <w:suppressLineNumbers w:val="0"/>
+        <w:rPr>
+          <w:rFonts w:hint="default" w:ascii="Times New Roman" w:hAnsi="Times New Roman" w:cs="Times New Roman"/>
+          <w:sz w:val="24"/>
+          <w:szCs w:val="24"/>
+        </w:rPr>
+      </w:pPr>
+      <w:r>
+        <w:rPr>
+          <w:rStyle w:val="7"/>
+          <w:rFonts w:hint="default" w:ascii="Times New Roman" w:hAnsi="Times New Roman" w:cs="Times New Roman"/>
+          <w:sz w:val="24"/>
+          <w:szCs w:val="24"/>
+        </w:rPr>
+        <w:t>Security and Data Protection</w:t>
+      </w:r>
+    </w:p>
+    <w:p>
+      <w:pPr>
+        <w:keepNext w:val="0"/>
+        <w:keepLines w:val="0"/>
+        <w:widowControl/>
+        <w:numPr>
+          <w:numId w:val="0"/>
+        </w:numPr>
+        <w:suppressLineNumbers w:val="0"/>
+        <w:spacing w:before="0" w:beforeAutospacing="1" w:after="0" w:afterAutospacing="1"/>
+        <w:rPr>
+          <w:rFonts w:hint="default" w:ascii="Times New Roman" w:hAnsi="Times New Roman" w:cs="Times New Roman"/>
+          <w:sz w:val="24"/>
+          <w:szCs w:val="24"/>
+        </w:rPr>
+      </w:pPr>
+      <w:r>
+        <w:rPr>
+          <w:rFonts w:hint="default" w:ascii="Times New Roman" w:hAnsi="Times New Roman" w:cs="Times New Roman"/>
+          <w:sz w:val="24"/>
+          <w:szCs w:val="24"/>
+        </w:rPr>
+        <w:t>The chat system must encrypt messages and securely store user data to protect against unauthorized access and data breaches.</w:t>
+      </w:r>
+    </w:p>
+    <w:p>
+      <w:pPr>
+        <w:keepNext w:val="0"/>
+        <w:keepLines w:val="0"/>
+        <w:widowControl/>
+        <w:numPr>
+          <w:numId w:val="0"/>
+        </w:numPr>
+        <w:suppressLineNumbers w:val="0"/>
+        <w:spacing w:before="0" w:beforeAutospacing="1" w:after="0" w:afterAutospacing="1"/>
+        <w:rPr>
+          <w:rFonts w:hint="default" w:ascii="Times New Roman" w:hAnsi="Times New Roman" w:cs="Times New Roman"/>
+          <w:sz w:val="24"/>
+          <w:szCs w:val="24"/>
+        </w:rPr>
+      </w:pPr>
+      <w:r>
+        <w:rPr>
+          <w:rFonts w:hint="default" w:ascii="Times New Roman" w:hAnsi="Times New Roman" w:cs="Times New Roman"/>
+          <w:sz w:val="24"/>
+          <w:szCs w:val="24"/>
+        </w:rPr>
+        <w:t>The system should comply with relevant data protection regulations to ensure the privacy of user information.</w:t>
+      </w:r>
+    </w:p>
+    <w:p>
+      <w:pPr>
+        <w:pStyle w:val="6"/>
+        <w:keepNext w:val="0"/>
+        <w:keepLines w:val="0"/>
+        <w:widowControl/>
+        <w:suppressLineNumbers w:val="0"/>
+        <w:rPr>
+          <w:rFonts w:hint="default" w:ascii="Times New Roman" w:hAnsi="Times New Roman" w:cs="Times New Roman"/>
+          <w:sz w:val="24"/>
+          <w:szCs w:val="24"/>
+        </w:rPr>
+      </w:pPr>
+      <w:r>
+        <w:rPr>
+          <w:rStyle w:val="7"/>
+          <w:rFonts w:hint="default" w:ascii="Times New Roman" w:hAnsi="Times New Roman" w:cs="Times New Roman"/>
+          <w:sz w:val="24"/>
+          <w:szCs w:val="24"/>
+        </w:rPr>
+        <w:t>User Interface and Usability</w:t>
+      </w:r>
+    </w:p>
+    <w:p>
+      <w:pPr>
+        <w:keepNext w:val="0"/>
+        <w:keepLines w:val="0"/>
+        <w:widowControl/>
+        <w:numPr>
+          <w:numId w:val="0"/>
+        </w:numPr>
+        <w:suppressLineNumbers w:val="0"/>
+        <w:spacing w:before="0" w:beforeAutospacing="1" w:after="0" w:afterAutospacing="1"/>
+        <w:rPr>
+          <w:rFonts w:hint="default" w:ascii="Times New Roman" w:hAnsi="Times New Roman" w:cs="Times New Roman"/>
+          <w:sz w:val="24"/>
+          <w:szCs w:val="24"/>
+        </w:rPr>
+      </w:pPr>
+      <w:r>
+        <w:rPr>
+          <w:rFonts w:hint="default" w:ascii="Times New Roman" w:hAnsi="Times New Roman" w:cs="Times New Roman"/>
+          <w:sz w:val="24"/>
+          <w:szCs w:val="24"/>
+        </w:rPr>
+        <w:t>The chat interface should be user-friendly and accessible, with clear navigation and intuitive controls.</w:t>
+      </w:r>
+    </w:p>
+    <w:p>
+      <w:pPr>
+        <w:keepNext w:val="0"/>
+        <w:keepLines w:val="0"/>
+        <w:widowControl/>
+        <w:numPr>
+          <w:numId w:val="0"/>
+        </w:numPr>
+        <w:suppressLineNumbers w:val="0"/>
+        <w:spacing w:before="0" w:beforeAutospacing="1" w:after="0" w:afterAutospacing="1"/>
+        <w:rPr>
+          <w:rFonts w:hint="default" w:ascii="Times New Roman" w:hAnsi="Times New Roman" w:cs="Times New Roman"/>
+          <w:sz w:val="24"/>
+          <w:szCs w:val="24"/>
+        </w:rPr>
+      </w:pPr>
+      <w:r>
+        <w:rPr>
+          <w:rFonts w:hint="default" w:ascii="Times New Roman" w:hAnsi="Times New Roman" w:cs="Times New Roman"/>
+          <w:sz w:val="24"/>
+          <w:szCs w:val="24"/>
+        </w:rPr>
+        <w:t>The system must provide tooltips, help sections, or a user guide to assist users in utilizing the chat feature effectively.</w:t>
+      </w:r>
+    </w:p>
+    <w:p>
+      <w:pPr>
+        <w:pStyle w:val="6"/>
+        <w:keepNext w:val="0"/>
+        <w:keepLines w:val="0"/>
+        <w:widowControl/>
+        <w:suppressLineNumbers w:val="0"/>
+        <w:rPr>
+          <w:rFonts w:hint="default" w:ascii="Times New Roman" w:hAnsi="Times New Roman" w:cs="Times New Roman"/>
+          <w:sz w:val="24"/>
+          <w:szCs w:val="24"/>
+        </w:rPr>
+      </w:pPr>
+      <w:r>
+        <w:rPr>
+          <w:rStyle w:val="7"/>
+          <w:rFonts w:hint="default" w:ascii="Times New Roman" w:hAnsi="Times New Roman" w:cs="Times New Roman"/>
+          <w:sz w:val="24"/>
+          <w:szCs w:val="24"/>
+        </w:rPr>
+        <w:t>Error Handling and Support</w:t>
+      </w:r>
+    </w:p>
+    <w:p>
+      <w:pPr>
+        <w:keepNext w:val="0"/>
+        <w:keepLines w:val="0"/>
+        <w:widowControl/>
+        <w:numPr>
+          <w:numId w:val="0"/>
+        </w:numPr>
+        <w:suppressLineNumbers w:val="0"/>
+        <w:spacing w:before="0" w:beforeAutospacing="1" w:after="0" w:afterAutospacing="1"/>
+        <w:rPr>
+          <w:rFonts w:hint="default" w:ascii="Times New Roman" w:hAnsi="Times New Roman" w:cs="Times New Roman"/>
+          <w:sz w:val="24"/>
+          <w:szCs w:val="24"/>
+        </w:rPr>
+      </w:pPr>
+      <w:r>
+        <w:rPr>
+          <w:rFonts w:hint="default" w:ascii="Times New Roman" w:hAnsi="Times New Roman" w:cs="Times New Roman"/>
+          <w:sz w:val="24"/>
+          <w:szCs w:val="24"/>
+        </w:rPr>
+        <w:t>The system must provide mechanisms for handling errors such as connection issues or failed message delivery.</w:t>
+      </w:r>
+    </w:p>
+    <w:p>
+      <w:pPr>
+        <w:keepNext w:val="0"/>
+        <w:keepLines w:val="0"/>
+        <w:widowControl/>
+        <w:numPr>
+          <w:numId w:val="0"/>
+        </w:numPr>
+        <w:suppressLineNumbers w:val="0"/>
+        <w:spacing w:before="0" w:beforeAutospacing="1" w:after="0" w:afterAutospacing="1"/>
+        <w:rPr>
+          <w:rFonts w:hint="default" w:ascii="Times New Roman" w:hAnsi="Times New Roman" w:cs="Times New Roman"/>
+          <w:sz w:val="24"/>
+          <w:szCs w:val="24"/>
+        </w:rPr>
+      </w:pPr>
+      <w:r>
+        <w:rPr>
+          <w:rFonts w:hint="default" w:ascii="Times New Roman" w:hAnsi="Times New Roman" w:cs="Times New Roman"/>
+          <w:sz w:val="24"/>
+          <w:szCs w:val="24"/>
+        </w:rPr>
+        <w:t>Users should have access to support or troubleshooting options in case they encounter problems with the chat feature.</w:t>
+      </w:r>
+    </w:p>
+    <w:p>
+      <w:pPr>
+        <w:pStyle w:val="6"/>
+        <w:keepNext w:val="0"/>
+        <w:keepLines w:val="0"/>
+        <w:widowControl/>
+        <w:suppressLineNumbers w:val="0"/>
+        <w:rPr>
+          <w:rFonts w:hint="default" w:ascii="Times New Roman" w:hAnsi="Times New Roman" w:cs="Times New Roman"/>
+          <w:sz w:val="24"/>
+          <w:szCs w:val="24"/>
+        </w:rPr>
+      </w:pPr>
+      <w:r>
+        <w:rPr>
+          <w:rStyle w:val="7"/>
+          <w:rFonts w:hint="default" w:ascii="Times New Roman" w:hAnsi="Times New Roman" w:cs="Times New Roman"/>
+          <w:sz w:val="24"/>
+          <w:szCs w:val="24"/>
+        </w:rPr>
+        <w:t>Integration with Other Platform Features</w:t>
+      </w:r>
+    </w:p>
+    <w:p>
+      <w:pPr>
+        <w:keepNext w:val="0"/>
+        <w:keepLines w:val="0"/>
+        <w:widowControl/>
+        <w:numPr>
+          <w:numId w:val="0"/>
+        </w:numPr>
+        <w:suppressLineNumbers w:val="0"/>
+        <w:spacing w:before="0" w:beforeAutospacing="1" w:after="0" w:afterAutospacing="1"/>
+        <w:rPr>
+          <w:rFonts w:hint="default" w:ascii="Times New Roman" w:hAnsi="Times New Roman" w:cs="Times New Roman"/>
+          <w:sz w:val="24"/>
+          <w:szCs w:val="24"/>
+        </w:rPr>
+      </w:pPr>
+      <w:r>
+        <w:rPr>
+          <w:rFonts w:hint="default" w:ascii="Times New Roman" w:hAnsi="Times New Roman" w:cs="Times New Roman"/>
+          <w:sz w:val="24"/>
+          <w:szCs w:val="24"/>
+        </w:rPr>
+        <w:t>The chat feature should integrate seamlessly with other platform functionalities, such as product listings, user profiles, and payment systems.</w:t>
+      </w:r>
+    </w:p>
+    <w:p>
+      <w:pPr>
+        <w:keepNext w:val="0"/>
+        <w:keepLines w:val="0"/>
+        <w:widowControl/>
+        <w:numPr>
+          <w:numId w:val="0"/>
+        </w:numPr>
+        <w:suppressLineNumbers w:val="0"/>
+        <w:spacing w:before="0" w:beforeAutospacing="1" w:after="0" w:afterAutospacing="1"/>
+        <w:rPr>
+          <w:rFonts w:hint="default" w:ascii="Times New Roman" w:hAnsi="Times New Roman" w:cs="Times New Roman"/>
+          <w:sz w:val="24"/>
+          <w:szCs w:val="24"/>
+        </w:rPr>
+      </w:pPr>
+      <w:r>
+        <w:rPr>
+          <w:rFonts w:hint="default" w:ascii="Times New Roman" w:hAnsi="Times New Roman" w:cs="Times New Roman"/>
+          <w:sz w:val="24"/>
+          <w:szCs w:val="24"/>
+        </w:rPr>
+        <w:t>The system should allow for easy transition from chat negotiations to invoice generation and transaction processing.</w:t>
+      </w:r>
     </w:p>
     <w:p>
       <w:pPr>

</xml_diff>

<commit_message>
System Features, add description into Product Listing for Sale into SRS.docx
</commit_message>
<xml_diff>
--- a/document/SRS.docx
+++ b/document/SRS.docx
@@ -1713,15 +1713,15 @@
         <w:suppressLineNumbers w:val="0"/>
         <w:rPr>
           <w:rFonts w:hint="default" w:ascii="Times New Roman" w:hAnsi="Times New Roman" w:cs="Times New Roman"/>
-          <w:sz w:val="24"/>
-          <w:szCs w:val="24"/>
+          <w:sz w:val="28"/>
+          <w:szCs w:val="28"/>
         </w:rPr>
       </w:pPr>
       <w:r>
         <w:rPr>
           <w:rFonts w:hint="default" w:ascii="Times New Roman" w:hAnsi="Times New Roman" w:cs="Times New Roman"/>
-          <w:sz w:val="24"/>
-          <w:szCs w:val="24"/>
+          <w:sz w:val="28"/>
+          <w:szCs w:val="28"/>
         </w:rPr>
         <w:t>3.1.1 Description</w:t>
       </w:r>
@@ -1941,15 +1941,15 @@
         <w:suppressLineNumbers w:val="0"/>
         <w:rPr>
           <w:rFonts w:hint="default" w:ascii="Times New Roman" w:hAnsi="Times New Roman" w:cs="Times New Roman"/>
-          <w:sz w:val="32"/>
-          <w:szCs w:val="32"/>
+          <w:sz w:val="28"/>
+          <w:szCs w:val="28"/>
         </w:rPr>
       </w:pPr>
       <w:r>
         <w:rPr>
           <w:rFonts w:hint="default" w:ascii="Times New Roman" w:hAnsi="Times New Roman" w:cs="Times New Roman"/>
-          <w:sz w:val="32"/>
-          <w:szCs w:val="32"/>
+          <w:sz w:val="28"/>
+          <w:szCs w:val="28"/>
         </w:rPr>
         <w:t>3.1.2 Functional Requirements</w:t>
       </w:r>
@@ -1976,8 +1976,6 @@
         </w:rPr>
         <w:t>Chat Initiation and Management</w:t>
       </w:r>
-      <w:bookmarkStart w:id="0" w:name="_GoBack"/>
-      <w:bookmarkEnd w:id="0"/>
     </w:p>
     <w:p>
       <w:pPr>
@@ -1985,6 +1983,7 @@
         <w:keepLines w:val="0"/>
         <w:widowControl/>
         <w:numPr>
+          <w:ilvl w:val="0"/>
           <w:numId w:val="0"/>
         </w:numPr>
         <w:suppressLineNumbers w:val="0"/>
@@ -2010,6 +2009,7 @@
         <w:keepLines w:val="0"/>
         <w:widowControl/>
         <w:numPr>
+          <w:ilvl w:val="0"/>
           <w:numId w:val="0"/>
         </w:numPr>
         <w:suppressLineNumbers w:val="0"/>
@@ -2035,6 +2035,7 @@
         <w:keepLines w:val="0"/>
         <w:widowControl/>
         <w:numPr>
+          <w:ilvl w:val="0"/>
           <w:numId w:val="0"/>
         </w:numPr>
         <w:suppressLineNumbers w:val="0"/>
@@ -2083,6 +2084,7 @@
         <w:keepLines w:val="0"/>
         <w:widowControl/>
         <w:numPr>
+          <w:ilvl w:val="0"/>
           <w:numId w:val="0"/>
         </w:numPr>
         <w:suppressLineNumbers w:val="0"/>
@@ -2108,6 +2110,7 @@
         <w:keepLines w:val="0"/>
         <w:widowControl/>
         <w:numPr>
+          <w:ilvl w:val="0"/>
           <w:numId w:val="0"/>
         </w:numPr>
         <w:suppressLineNumbers w:val="0"/>
@@ -2156,6 +2159,7 @@
         <w:keepLines w:val="0"/>
         <w:widowControl/>
         <w:numPr>
+          <w:ilvl w:val="0"/>
           <w:numId w:val="0"/>
         </w:numPr>
         <w:suppressLineNumbers w:val="0"/>
@@ -2181,6 +2185,7 @@
         <w:keepLines w:val="0"/>
         <w:widowControl/>
         <w:numPr>
+          <w:ilvl w:val="0"/>
           <w:numId w:val="0"/>
         </w:numPr>
         <w:suppressLineNumbers w:val="0"/>
@@ -2229,6 +2234,7 @@
         <w:keepLines w:val="0"/>
         <w:widowControl/>
         <w:numPr>
+          <w:ilvl w:val="0"/>
           <w:numId w:val="0"/>
         </w:numPr>
         <w:suppressLineNumbers w:val="0"/>
@@ -2254,6 +2260,7 @@
         <w:keepLines w:val="0"/>
         <w:widowControl/>
         <w:numPr>
+          <w:ilvl w:val="0"/>
           <w:numId w:val="0"/>
         </w:numPr>
         <w:suppressLineNumbers w:val="0"/>
@@ -2302,6 +2309,7 @@
         <w:keepLines w:val="0"/>
         <w:widowControl/>
         <w:numPr>
+          <w:ilvl w:val="0"/>
           <w:numId w:val="0"/>
         </w:numPr>
         <w:suppressLineNumbers w:val="0"/>
@@ -2327,6 +2335,7 @@
         <w:keepLines w:val="0"/>
         <w:widowControl/>
         <w:numPr>
+          <w:ilvl w:val="0"/>
           <w:numId w:val="0"/>
         </w:numPr>
         <w:suppressLineNumbers w:val="0"/>
@@ -2352,6 +2361,7 @@
         <w:keepLines w:val="0"/>
         <w:widowControl/>
         <w:numPr>
+          <w:ilvl w:val="0"/>
           <w:numId w:val="0"/>
         </w:numPr>
         <w:suppressLineNumbers w:val="0"/>
@@ -2400,6 +2410,7 @@
         <w:keepLines w:val="0"/>
         <w:widowControl/>
         <w:numPr>
+          <w:ilvl w:val="0"/>
           <w:numId w:val="0"/>
         </w:numPr>
         <w:suppressLineNumbers w:val="0"/>
@@ -2425,6 +2436,7 @@
         <w:keepLines w:val="0"/>
         <w:widowControl/>
         <w:numPr>
+          <w:ilvl w:val="0"/>
           <w:numId w:val="0"/>
         </w:numPr>
         <w:suppressLineNumbers w:val="0"/>
@@ -2473,6 +2485,7 @@
         <w:keepLines w:val="0"/>
         <w:widowControl/>
         <w:numPr>
+          <w:ilvl w:val="0"/>
           <w:numId w:val="0"/>
         </w:numPr>
         <w:suppressLineNumbers w:val="0"/>
@@ -2498,6 +2511,7 @@
         <w:keepLines w:val="0"/>
         <w:widowControl/>
         <w:numPr>
+          <w:ilvl w:val="0"/>
           <w:numId w:val="0"/>
         </w:numPr>
         <w:suppressLineNumbers w:val="0"/>
@@ -2546,6 +2560,7 @@
         <w:keepLines w:val="0"/>
         <w:widowControl/>
         <w:numPr>
+          <w:ilvl w:val="0"/>
           <w:numId w:val="0"/>
         </w:numPr>
         <w:suppressLineNumbers w:val="0"/>
@@ -2571,6 +2586,7 @@
         <w:keepLines w:val="0"/>
         <w:widowControl/>
         <w:numPr>
+          <w:ilvl w:val="0"/>
           <w:numId w:val="0"/>
         </w:numPr>
         <w:suppressLineNumbers w:val="0"/>
@@ -2619,6 +2635,7 @@
         <w:keepLines w:val="0"/>
         <w:widowControl/>
         <w:numPr>
+          <w:ilvl w:val="0"/>
           <w:numId w:val="0"/>
         </w:numPr>
         <w:suppressLineNumbers w:val="0"/>
@@ -2644,6 +2661,7 @@
         <w:keepLines w:val="0"/>
         <w:widowControl/>
         <w:numPr>
+          <w:ilvl w:val="0"/>
           <w:numId w:val="0"/>
         </w:numPr>
         <w:suppressLineNumbers w:val="0"/>
@@ -2692,6 +2710,7 @@
         <w:keepLines w:val="0"/>
         <w:widowControl/>
         <w:numPr>
+          <w:ilvl w:val="0"/>
           <w:numId w:val="0"/>
         </w:numPr>
         <w:suppressLineNumbers w:val="0"/>
@@ -2717,6 +2736,7 @@
         <w:keepLines w:val="0"/>
         <w:widowControl/>
         <w:numPr>
+          <w:ilvl w:val="0"/>
           <w:numId w:val="0"/>
         </w:numPr>
         <w:suppressLineNumbers w:val="0"/>
@@ -2735,6 +2755,255 @@
         </w:rPr>
         <w:t>The system should allow for easy transition from chat negotiations to invoice generation and transaction processing.</w:t>
       </w:r>
+    </w:p>
+    <w:p>
+      <w:pPr>
+        <w:pStyle w:val="2"/>
+        <w:keepNext w:val="0"/>
+        <w:keepLines w:val="0"/>
+        <w:widowControl/>
+        <w:suppressLineNumbers w:val="0"/>
+        <w:rPr>
+          <w:rFonts w:hint="default" w:ascii="Times New Roman" w:hAnsi="Times New Roman" w:cs="Times New Roman"/>
+          <w:b/>
+          <w:bCs/>
+          <w:color w:val="auto"/>
+          <w:sz w:val="32"/>
+          <w:szCs w:val="32"/>
+        </w:rPr>
+      </w:pPr>
+      <w:r>
+        <w:rPr>
+          <w:rFonts w:hint="default" w:ascii="Times New Roman" w:hAnsi="Times New Roman" w:cs="Times New Roman"/>
+          <w:b/>
+          <w:bCs/>
+          <w:color w:val="auto"/>
+          <w:sz w:val="32"/>
+          <w:szCs w:val="32"/>
+        </w:rPr>
+        <w:t>3.2 Product Listing for Sale</w:t>
+      </w:r>
+    </w:p>
+    <w:p>
+      <w:pPr>
+        <w:pStyle w:val="3"/>
+        <w:keepNext w:val="0"/>
+        <w:keepLines w:val="0"/>
+        <w:widowControl/>
+        <w:suppressLineNumbers w:val="0"/>
+        <w:rPr>
+          <w:rFonts w:hint="default" w:ascii="Times New Roman" w:hAnsi="Times New Roman" w:cs="Times New Roman"/>
+          <w:sz w:val="28"/>
+          <w:szCs w:val="28"/>
+        </w:rPr>
+      </w:pPr>
+      <w:r>
+        <w:rPr>
+          <w:rFonts w:hint="default" w:ascii="Times New Roman" w:hAnsi="Times New Roman" w:cs="Times New Roman"/>
+          <w:sz w:val="28"/>
+          <w:szCs w:val="28"/>
+        </w:rPr>
+        <w:t>3.2.1 Description</w:t>
+      </w:r>
+    </w:p>
+    <w:p>
+      <w:pPr>
+        <w:pStyle w:val="6"/>
+        <w:keepNext w:val="0"/>
+        <w:keepLines w:val="0"/>
+        <w:widowControl/>
+        <w:suppressLineNumbers w:val="0"/>
+        <w:rPr>
+          <w:rFonts w:hint="default" w:ascii="Times New Roman" w:hAnsi="Times New Roman" w:cs="Times New Roman"/>
+        </w:rPr>
+      </w:pPr>
+      <w:r>
+        <w:rPr>
+          <w:rFonts w:hint="default" w:ascii="Times New Roman" w:hAnsi="Times New Roman" w:cs="Times New Roman"/>
+        </w:rPr>
+        <w:t>The Product Listing for Sale feature allows users to showcase and offer their products for sale on the e-commerce platform. Sellers can create detailed listings that include product descriptions, images, pricing, and other relevant information. Each listing undergoes a thorough review and moderation process by a dedicated team to uphold quality standards and ensure compliance with platform guidelines before becoming publicly visible.</w:t>
+      </w:r>
+    </w:p>
+    <w:p>
+      <w:pPr>
+        <w:pStyle w:val="6"/>
+        <w:keepNext w:val="0"/>
+        <w:keepLines w:val="0"/>
+        <w:widowControl/>
+        <w:suppressLineNumbers w:val="0"/>
+        <w:rPr>
+          <w:rFonts w:hint="default" w:ascii="Times New Roman" w:hAnsi="Times New Roman" w:cs="Times New Roman"/>
+        </w:rPr>
+      </w:pPr>
+      <w:r>
+        <w:rPr>
+          <w:rFonts w:hint="default" w:ascii="Times New Roman" w:hAnsi="Times New Roman" w:cs="Times New Roman"/>
+        </w:rPr>
+        <w:t>Key aspects of this feature include:</w:t>
+      </w:r>
+    </w:p>
+    <w:p>
+      <w:pPr>
+        <w:pStyle w:val="6"/>
+        <w:keepNext w:val="0"/>
+        <w:keepLines w:val="0"/>
+        <w:widowControl/>
+        <w:suppressLineNumbers w:val="0"/>
+        <w:rPr>
+          <w:rFonts w:hint="default" w:ascii="Times New Roman" w:hAnsi="Times New Roman" w:cs="Times New Roman"/>
+        </w:rPr>
+      </w:pPr>
+      <w:r>
+        <w:rPr>
+          <w:rStyle w:val="7"/>
+          <w:rFonts w:hint="default" w:ascii="Times New Roman" w:hAnsi="Times New Roman" w:cs="Times New Roman"/>
+        </w:rPr>
+        <w:t>User-Friendly Listing Creation:</w:t>
+      </w:r>
+      <w:r>
+        <w:rPr>
+          <w:rFonts w:hint="default" w:ascii="Times New Roman" w:hAnsi="Times New Roman" w:cs="Times New Roman"/>
+        </w:rPr>
+        <w:t xml:space="preserve"> Sellers can easily create and manage their product listings through an intuitive interface. They can input essential details such as product title, description, specifications, pricing, availability, and shipping options.</w:t>
+      </w:r>
+    </w:p>
+    <w:p>
+      <w:pPr>
+        <w:pStyle w:val="6"/>
+        <w:keepNext w:val="0"/>
+        <w:keepLines w:val="0"/>
+        <w:widowControl/>
+        <w:suppressLineNumbers w:val="0"/>
+        <w:rPr>
+          <w:rFonts w:hint="default" w:ascii="Times New Roman" w:hAnsi="Times New Roman" w:cs="Times New Roman"/>
+        </w:rPr>
+      </w:pPr>
+      <w:r>
+        <w:rPr>
+          <w:rStyle w:val="7"/>
+          <w:rFonts w:hint="default" w:ascii="Times New Roman" w:hAnsi="Times New Roman" w:cs="Times New Roman"/>
+        </w:rPr>
+        <w:t>Quality Assurance:</w:t>
+      </w:r>
+      <w:r>
+        <w:rPr>
+          <w:rFonts w:hint="default" w:ascii="Times New Roman" w:hAnsi="Times New Roman" w:cs="Times New Roman"/>
+        </w:rPr>
+        <w:t xml:space="preserve"> Before a listing is published on the platform, it undergoes review and moderation by a dedicated team. This process verifies the accuracy of information, checks for compliance with platform policies, and ensures the quality of content and images provided.</w:t>
+      </w:r>
+    </w:p>
+    <w:p>
+      <w:pPr>
+        <w:pStyle w:val="6"/>
+        <w:keepNext w:val="0"/>
+        <w:keepLines w:val="0"/>
+        <w:widowControl/>
+        <w:suppressLineNumbers w:val="0"/>
+        <w:rPr>
+          <w:rFonts w:hint="default" w:ascii="Times New Roman" w:hAnsi="Times New Roman" w:cs="Times New Roman"/>
+        </w:rPr>
+      </w:pPr>
+      <w:r>
+        <w:rPr>
+          <w:rStyle w:val="7"/>
+          <w:rFonts w:hint="default" w:ascii="Times New Roman" w:hAnsi="Times New Roman" w:cs="Times New Roman"/>
+        </w:rPr>
+        <w:t>Moderation Criteria:</w:t>
+      </w:r>
+      <w:r>
+        <w:rPr>
+          <w:rFonts w:hint="default" w:ascii="Times New Roman" w:hAnsi="Times New Roman" w:cs="Times New Roman"/>
+        </w:rPr>
+        <w:t xml:space="preserve"> The moderation process includes checks for prohibited items, misleading information, inappropriate content, and adherence to legal and regulatory requirements. Listings that meet these criteria are approved for publication.</w:t>
+      </w:r>
+    </w:p>
+    <w:p>
+      <w:pPr>
+        <w:pStyle w:val="6"/>
+        <w:keepNext w:val="0"/>
+        <w:keepLines w:val="0"/>
+        <w:widowControl/>
+        <w:suppressLineNumbers w:val="0"/>
+        <w:rPr>
+          <w:rFonts w:hint="default" w:ascii="Times New Roman" w:hAnsi="Times New Roman" w:cs="Times New Roman"/>
+        </w:rPr>
+      </w:pPr>
+      <w:r>
+        <w:rPr>
+          <w:rStyle w:val="7"/>
+          <w:rFonts w:hint="default" w:ascii="Times New Roman" w:hAnsi="Times New Roman" w:cs="Times New Roman"/>
+        </w:rPr>
+        <w:t>Visibility Upon Approval:</w:t>
+      </w:r>
+      <w:r>
+        <w:rPr>
+          <w:rFonts w:hint="default" w:ascii="Times New Roman" w:hAnsi="Times New Roman" w:cs="Times New Roman"/>
+        </w:rPr>
+        <w:t xml:space="preserve"> Once approved, the product listing becomes publicly visible on the platform, making it accessible to potential buyers who can browse, search, and view details about the listed products.</w:t>
+      </w:r>
+    </w:p>
+    <w:p>
+      <w:pPr>
+        <w:pStyle w:val="6"/>
+        <w:keepNext w:val="0"/>
+        <w:keepLines w:val="0"/>
+        <w:widowControl/>
+        <w:suppressLineNumbers w:val="0"/>
+        <w:rPr>
+          <w:rFonts w:hint="default" w:ascii="Times New Roman" w:hAnsi="Times New Roman" w:cs="Times New Roman"/>
+        </w:rPr>
+      </w:pPr>
+      <w:r>
+        <w:rPr>
+          <w:rStyle w:val="7"/>
+          <w:rFonts w:hint="default" w:ascii="Times New Roman" w:hAnsi="Times New Roman" w:cs="Times New Roman"/>
+        </w:rPr>
+        <w:t>Editing and Updates:</w:t>
+      </w:r>
+      <w:r>
+        <w:rPr>
+          <w:rFonts w:hint="default" w:ascii="Times New Roman" w:hAnsi="Times New Roman" w:cs="Times New Roman"/>
+        </w:rPr>
+        <w:t xml:space="preserve"> Sellers have the flexibility to edit their listings after submission to update product information, adjust pricing, or make other necessary changes. Updated listings may undergo re-review if significant changes are made.</w:t>
+      </w:r>
+    </w:p>
+    <w:p>
+      <w:pPr>
+        <w:pStyle w:val="6"/>
+        <w:keepNext w:val="0"/>
+        <w:keepLines w:val="0"/>
+        <w:widowControl/>
+        <w:suppressLineNumbers w:val="0"/>
+        <w:rPr>
+          <w:rFonts w:hint="default" w:ascii="Times New Roman" w:hAnsi="Times New Roman" w:cs="Times New Roman"/>
+        </w:rPr>
+      </w:pPr>
+      <w:r>
+        <w:rPr>
+          <w:rStyle w:val="7"/>
+          <w:rFonts w:hint="default" w:ascii="Times New Roman" w:hAnsi="Times New Roman" w:cs="Times New Roman"/>
+        </w:rPr>
+        <w:t>Seller Support and Guidance:</w:t>
+      </w:r>
+      <w:r>
+        <w:rPr>
+          <w:rFonts w:hint="default" w:ascii="Times New Roman" w:hAnsi="Times New Roman" w:cs="Times New Roman"/>
+        </w:rPr>
+        <w:t xml:space="preserve"> The platform provides support and guidance to sellers throughout the listing creation and moderation process. Sellers receive notifications and feedback from the moderation team regarding the status of their listings.</w:t>
+      </w:r>
+    </w:p>
+    <w:p>
+      <w:pPr>
+        <w:keepNext w:val="0"/>
+        <w:keepLines w:val="0"/>
+        <w:widowControl/>
+        <w:numPr>
+          <w:numId w:val="0"/>
+        </w:numPr>
+        <w:suppressLineNumbers w:val="0"/>
+        <w:spacing w:before="0" w:beforeAutospacing="1" w:after="0" w:afterAutospacing="1"/>
+        <w:ind w:left="1080" w:leftChars="0"/>
+      </w:pPr>
     </w:p>
     <w:p>
       <w:pPr>
@@ -2747,6 +3016,8 @@
           <w:lang w:val="vi-VN"/>
         </w:rPr>
       </w:pPr>
+      <w:bookmarkStart w:id="0" w:name="_GoBack"/>
+      <w:bookmarkEnd w:id="0"/>
     </w:p>
     <w:p>
       <w:pPr>
@@ -11404,7 +11675,7 @@
     <w:lsdException w:qFormat="1" w:unhideWhenUsed="0" w:uiPriority="0" w:semiHidden="0" w:name="Title"/>
     <w:lsdException w:unhideWhenUsed="0" w:uiPriority="0" w:semiHidden="0" w:name="Closing"/>
     <w:lsdException w:unhideWhenUsed="0" w:uiPriority="0" w:semiHidden="0" w:name="Signature"/>
-    <w:lsdException w:uiPriority="1" w:name="Default Paragraph Font"/>
+    <w:lsdException w:qFormat="1" w:uiPriority="1" w:name="Default Paragraph Font"/>
     <w:lsdException w:unhideWhenUsed="0" w:uiPriority="0" w:semiHidden="0" w:name="Body Text"/>
     <w:lsdException w:unhideWhenUsed="0" w:uiPriority="0" w:semiHidden="0" w:name="Body Text Indent"/>
     <w:lsdException w:unhideWhenUsed="0" w:uiPriority="0" w:semiHidden="0" w:name="List Continue"/>
@@ -11644,6 +11915,7 @@
     <w:name w:val="Default Paragraph Font"/>
     <w:semiHidden/>
     <w:unhideWhenUsed/>
+    <w:qFormat/>
     <w:uiPriority w:val="1"/>
   </w:style>
   <w:style w:type="table" w:default="1" w:styleId="5">

</xml_diff>

<commit_message>
System Features, add Functional Requirements into Product Listing for Sale into SRS.docx
</commit_message>
<xml_diff>
--- a/document/SRS.docx
+++ b/document/SRS.docx
@@ -2994,10 +2994,802 @@
     </w:p>
     <w:p>
       <w:pPr>
+        <w:pStyle w:val="6"/>
         <w:keepNext w:val="0"/>
         <w:keepLines w:val="0"/>
         <w:widowControl/>
-        <w:numPr>
+        <w:suppressLineNumbers w:val="0"/>
+        <w:rPr>
+          <w:rFonts w:hint="default" w:ascii="Times New Roman" w:hAnsi="Times New Roman" w:cs="Times New Roman"/>
+        </w:rPr>
+      </w:pPr>
+    </w:p>
+    <w:p>
+      <w:pPr>
+        <w:pStyle w:val="3"/>
+        <w:keepNext w:val="0"/>
+        <w:keepLines w:val="0"/>
+        <w:widowControl/>
+        <w:suppressLineNumbers w:val="0"/>
+        <w:rPr>
+          <w:rFonts w:hint="default" w:ascii="Times New Roman" w:hAnsi="Times New Roman" w:cs="Times New Roman"/>
+          <w:sz w:val="28"/>
+          <w:szCs w:val="28"/>
+        </w:rPr>
+      </w:pPr>
+      <w:r>
+        <w:rPr>
+          <w:rFonts w:hint="default" w:ascii="Times New Roman" w:hAnsi="Times New Roman" w:cs="Times New Roman"/>
+          <w:sz w:val="28"/>
+          <w:szCs w:val="28"/>
+        </w:rPr>
+        <w:t>3.2.2 Functional Requi</w:t>
+      </w:r>
+      <w:bookmarkStart w:id="0" w:name="_GoBack"/>
+      <w:r>
+        <w:rPr>
+          <w:rFonts w:hint="default" w:ascii="Times New Roman" w:hAnsi="Times New Roman" w:cs="Times New Roman"/>
+          <w:sz w:val="28"/>
+          <w:szCs w:val="28"/>
+        </w:rPr>
+        <w:t>r</w:t>
+      </w:r>
+      <w:bookmarkEnd w:id="0"/>
+      <w:r>
+        <w:rPr>
+          <w:rFonts w:hint="default" w:ascii="Times New Roman" w:hAnsi="Times New Roman" w:cs="Times New Roman"/>
+          <w:sz w:val="28"/>
+          <w:szCs w:val="28"/>
+        </w:rPr>
+        <w:t>ements</w:t>
+      </w:r>
+    </w:p>
+    <w:p>
+      <w:pPr>
+        <w:pStyle w:val="6"/>
+        <w:keepNext w:val="0"/>
+        <w:keepLines w:val="0"/>
+        <w:widowControl/>
+        <w:suppressLineNumbers w:val="0"/>
+        <w:rPr>
+          <w:rFonts w:hint="default" w:ascii="Times New Roman" w:hAnsi="Times New Roman" w:cs="Times New Roman"/>
+          <w:sz w:val="24"/>
+          <w:szCs w:val="24"/>
+        </w:rPr>
+      </w:pPr>
+      <w:r>
+        <w:rPr>
+          <w:rStyle w:val="7"/>
+          <w:rFonts w:hint="default" w:ascii="Times New Roman" w:hAnsi="Times New Roman" w:cs="Times New Roman"/>
+          <w:sz w:val="24"/>
+          <w:szCs w:val="24"/>
+        </w:rPr>
+        <w:t>Listing Creation Interface</w:t>
+      </w:r>
+    </w:p>
+    <w:p>
+      <w:pPr>
+        <w:keepNext w:val="0"/>
+        <w:keepLines w:val="0"/>
+        <w:widowControl/>
+        <w:numPr>
+          <w:numId w:val="0"/>
+        </w:numPr>
+        <w:suppressLineNumbers w:val="0"/>
+        <w:spacing w:before="0" w:beforeAutospacing="1" w:after="0" w:afterAutospacing="1"/>
+        <w:rPr>
+          <w:rFonts w:hint="default" w:ascii="Times New Roman" w:hAnsi="Times New Roman" w:cs="Times New Roman"/>
+          <w:sz w:val="24"/>
+          <w:szCs w:val="24"/>
+        </w:rPr>
+      </w:pPr>
+      <w:r>
+        <w:rPr>
+          <w:rFonts w:hint="default" w:ascii="Times New Roman" w:hAnsi="Times New Roman" w:cs="Times New Roman"/>
+          <w:sz w:val="24"/>
+          <w:szCs w:val="24"/>
+        </w:rPr>
+        <w:t>Provide a user-friendly interface for sellers to input product details including title, description, images, pricing, quantity, variations (if applicable), and shipping information.</w:t>
+      </w:r>
+    </w:p>
+    <w:p>
+      <w:pPr>
+        <w:keepNext w:val="0"/>
+        <w:keepLines w:val="0"/>
+        <w:widowControl/>
+        <w:numPr>
+          <w:numId w:val="0"/>
+        </w:numPr>
+        <w:suppressLineNumbers w:val="0"/>
+        <w:spacing w:before="0" w:beforeAutospacing="1" w:after="0" w:afterAutospacing="1"/>
+        <w:rPr>
+          <w:rFonts w:hint="default" w:ascii="Times New Roman" w:hAnsi="Times New Roman" w:cs="Times New Roman"/>
+          <w:sz w:val="24"/>
+          <w:szCs w:val="24"/>
+        </w:rPr>
+      </w:pPr>
+      <w:r>
+        <w:rPr>
+          <w:rFonts w:hint="default" w:ascii="Times New Roman" w:hAnsi="Times New Roman" w:cs="Times New Roman"/>
+          <w:sz w:val="24"/>
+          <w:szCs w:val="24"/>
+        </w:rPr>
+        <w:t>Include options for sellers to upload high-quality images that accurately represent the product.</w:t>
+      </w:r>
+    </w:p>
+    <w:p>
+      <w:pPr>
+        <w:pStyle w:val="6"/>
+        <w:keepNext w:val="0"/>
+        <w:keepLines w:val="0"/>
+        <w:widowControl/>
+        <w:suppressLineNumbers w:val="0"/>
+        <w:rPr>
+          <w:rFonts w:hint="default" w:ascii="Times New Roman" w:hAnsi="Times New Roman" w:cs="Times New Roman"/>
+          <w:sz w:val="24"/>
+          <w:szCs w:val="24"/>
+        </w:rPr>
+      </w:pPr>
+      <w:r>
+        <w:rPr>
+          <w:rStyle w:val="7"/>
+          <w:rFonts w:hint="default" w:ascii="Times New Roman" w:hAnsi="Times New Roman" w:cs="Times New Roman"/>
+          <w:sz w:val="24"/>
+          <w:szCs w:val="24"/>
+        </w:rPr>
+        <w:t>Review and Moderation Process</w:t>
+      </w:r>
+    </w:p>
+    <w:p>
+      <w:pPr>
+        <w:keepNext w:val="0"/>
+        <w:keepLines w:val="0"/>
+        <w:widowControl/>
+        <w:numPr>
+          <w:numId w:val="0"/>
+        </w:numPr>
+        <w:suppressLineNumbers w:val="0"/>
+        <w:spacing w:before="0" w:beforeAutospacing="1" w:after="0" w:afterAutospacing="1"/>
+        <w:rPr>
+          <w:rFonts w:hint="default" w:ascii="Times New Roman" w:hAnsi="Times New Roman" w:cs="Times New Roman"/>
+          <w:sz w:val="24"/>
+          <w:szCs w:val="24"/>
+        </w:rPr>
+      </w:pPr>
+      <w:r>
+        <w:rPr>
+          <w:rFonts w:hint="default" w:ascii="Times New Roman" w:hAnsi="Times New Roman" w:cs="Times New Roman"/>
+          <w:sz w:val="24"/>
+          <w:szCs w:val="24"/>
+        </w:rPr>
+        <w:t>Implement a dedicated team or automated system to review each submitted listing.</w:t>
+      </w:r>
+    </w:p>
+    <w:p>
+      <w:pPr>
+        <w:keepNext w:val="0"/>
+        <w:keepLines w:val="0"/>
+        <w:widowControl/>
+        <w:numPr>
+          <w:numId w:val="0"/>
+        </w:numPr>
+        <w:suppressLineNumbers w:val="0"/>
+        <w:spacing w:before="0" w:beforeAutospacing="1" w:after="0" w:afterAutospacing="1"/>
+        <w:rPr>
+          <w:rFonts w:hint="default" w:ascii="Times New Roman" w:hAnsi="Times New Roman" w:cs="Times New Roman"/>
+          <w:sz w:val="24"/>
+          <w:szCs w:val="24"/>
+        </w:rPr>
+      </w:pPr>
+      <w:r>
+        <w:rPr>
+          <w:rFonts w:hint="default" w:ascii="Times New Roman" w:hAnsi="Times New Roman" w:cs="Times New Roman"/>
+          <w:sz w:val="24"/>
+          <w:szCs w:val="24"/>
+        </w:rPr>
+        <w:t>Define clear criteria and guidelines for moderation, covering accuracy of information, compliance with platform policies, and quality of content.</w:t>
+      </w:r>
+    </w:p>
+    <w:p>
+      <w:pPr>
+        <w:pStyle w:val="6"/>
+        <w:keepNext w:val="0"/>
+        <w:keepLines w:val="0"/>
+        <w:widowControl/>
+        <w:suppressLineNumbers w:val="0"/>
+        <w:rPr>
+          <w:rFonts w:hint="default" w:ascii="Times New Roman" w:hAnsi="Times New Roman" w:cs="Times New Roman"/>
+          <w:sz w:val="24"/>
+          <w:szCs w:val="24"/>
+        </w:rPr>
+      </w:pPr>
+      <w:r>
+        <w:rPr>
+          <w:rStyle w:val="7"/>
+          <w:rFonts w:hint="default" w:ascii="Times New Roman" w:hAnsi="Times New Roman" w:cs="Times New Roman"/>
+          <w:sz w:val="24"/>
+          <w:szCs w:val="24"/>
+        </w:rPr>
+        <w:t>Moderation Workflow</w:t>
+      </w:r>
+    </w:p>
+    <w:p>
+      <w:pPr>
+        <w:keepNext w:val="0"/>
+        <w:keepLines w:val="0"/>
+        <w:widowControl/>
+        <w:numPr>
+          <w:numId w:val="0"/>
+        </w:numPr>
+        <w:suppressLineNumbers w:val="0"/>
+        <w:spacing w:before="0" w:beforeAutospacing="1" w:after="0" w:afterAutospacing="1"/>
+        <w:rPr>
+          <w:rFonts w:hint="default" w:ascii="Times New Roman" w:hAnsi="Times New Roman" w:cs="Times New Roman"/>
+          <w:sz w:val="24"/>
+          <w:szCs w:val="24"/>
+        </w:rPr>
+      </w:pPr>
+      <w:r>
+        <w:rPr>
+          <w:rFonts w:hint="default" w:ascii="Times New Roman" w:hAnsi="Times New Roman" w:cs="Times New Roman"/>
+          <w:sz w:val="24"/>
+          <w:szCs w:val="24"/>
+        </w:rPr>
+        <w:t>Notify sellers of the status of their listings (e.g., pending review, approved, rejected).</w:t>
+      </w:r>
+    </w:p>
+    <w:p>
+      <w:pPr>
+        <w:keepNext w:val="0"/>
+        <w:keepLines w:val="0"/>
+        <w:widowControl/>
+        <w:numPr>
+          <w:numId w:val="0"/>
+        </w:numPr>
+        <w:suppressLineNumbers w:val="0"/>
+        <w:spacing w:before="0" w:beforeAutospacing="1" w:after="0" w:afterAutospacing="1"/>
+        <w:rPr>
+          <w:rFonts w:hint="default" w:ascii="Times New Roman" w:hAnsi="Times New Roman" w:cs="Times New Roman"/>
+          <w:sz w:val="24"/>
+          <w:szCs w:val="24"/>
+        </w:rPr>
+      </w:pPr>
+      <w:r>
+        <w:rPr>
+          <w:rFonts w:hint="default" w:ascii="Times New Roman" w:hAnsi="Times New Roman" w:cs="Times New Roman"/>
+          <w:sz w:val="24"/>
+          <w:szCs w:val="24"/>
+        </w:rPr>
+        <w:t>Provide feedback to sellers if a listing does not meet moderation criteria and suggest improvements or corrections.</w:t>
+      </w:r>
+    </w:p>
+    <w:p>
+      <w:pPr>
+        <w:pStyle w:val="6"/>
+        <w:keepNext w:val="0"/>
+        <w:keepLines w:val="0"/>
+        <w:widowControl/>
+        <w:suppressLineNumbers w:val="0"/>
+        <w:rPr>
+          <w:rFonts w:hint="default" w:ascii="Times New Roman" w:hAnsi="Times New Roman" w:cs="Times New Roman"/>
+          <w:sz w:val="24"/>
+          <w:szCs w:val="24"/>
+        </w:rPr>
+      </w:pPr>
+      <w:r>
+        <w:rPr>
+          <w:rStyle w:val="7"/>
+          <w:rFonts w:hint="default" w:ascii="Times New Roman" w:hAnsi="Times New Roman" w:cs="Times New Roman"/>
+          <w:sz w:val="24"/>
+          <w:szCs w:val="24"/>
+        </w:rPr>
+        <w:t>Compliance Checks</w:t>
+      </w:r>
+    </w:p>
+    <w:p>
+      <w:pPr>
+        <w:keepNext w:val="0"/>
+        <w:keepLines w:val="0"/>
+        <w:widowControl/>
+        <w:numPr>
+          <w:numId w:val="0"/>
+        </w:numPr>
+        <w:suppressLineNumbers w:val="0"/>
+        <w:spacing w:before="0" w:beforeAutospacing="1" w:after="0" w:afterAutospacing="1"/>
+        <w:rPr>
+          <w:rFonts w:hint="default" w:ascii="Times New Roman" w:hAnsi="Times New Roman" w:cs="Times New Roman"/>
+          <w:sz w:val="24"/>
+          <w:szCs w:val="24"/>
+        </w:rPr>
+      </w:pPr>
+      <w:r>
+        <w:rPr>
+          <w:rFonts w:hint="default" w:ascii="Times New Roman" w:hAnsi="Times New Roman" w:cs="Times New Roman"/>
+          <w:sz w:val="24"/>
+          <w:szCs w:val="24"/>
+        </w:rPr>
+        <w:t>Conduct checks to ensure listings do not contain prohibited items, misleading claims, or inappropriate content.</w:t>
+      </w:r>
+    </w:p>
+    <w:p>
+      <w:pPr>
+        <w:keepNext w:val="0"/>
+        <w:keepLines w:val="0"/>
+        <w:widowControl/>
+        <w:numPr>
+          <w:numId w:val="0"/>
+        </w:numPr>
+        <w:suppressLineNumbers w:val="0"/>
+        <w:spacing w:before="0" w:beforeAutospacing="1" w:after="0" w:afterAutospacing="1"/>
+        <w:rPr>
+          <w:rFonts w:hint="default" w:ascii="Times New Roman" w:hAnsi="Times New Roman" w:cs="Times New Roman"/>
+          <w:sz w:val="24"/>
+          <w:szCs w:val="24"/>
+        </w:rPr>
+      </w:pPr>
+      <w:r>
+        <w:rPr>
+          <w:rFonts w:hint="default" w:ascii="Times New Roman" w:hAnsi="Times New Roman" w:cs="Times New Roman"/>
+          <w:sz w:val="24"/>
+          <w:szCs w:val="24"/>
+        </w:rPr>
+        <w:t>Verify compliance with legal and regulatory requirements, such as product safety standards and intellectual property rights.</w:t>
+      </w:r>
+    </w:p>
+    <w:p>
+      <w:pPr>
+        <w:pStyle w:val="6"/>
+        <w:keepNext w:val="0"/>
+        <w:keepLines w:val="0"/>
+        <w:widowControl/>
+        <w:suppressLineNumbers w:val="0"/>
+        <w:rPr>
+          <w:rFonts w:hint="default" w:ascii="Times New Roman" w:hAnsi="Times New Roman" w:cs="Times New Roman"/>
+          <w:sz w:val="24"/>
+          <w:szCs w:val="24"/>
+        </w:rPr>
+      </w:pPr>
+      <w:r>
+        <w:rPr>
+          <w:rStyle w:val="7"/>
+          <w:rFonts w:hint="default" w:ascii="Times New Roman" w:hAnsi="Times New Roman" w:cs="Times New Roman"/>
+          <w:sz w:val="24"/>
+          <w:szCs w:val="24"/>
+        </w:rPr>
+        <w:t>Approval and Publication</w:t>
+      </w:r>
+    </w:p>
+    <w:p>
+      <w:pPr>
+        <w:keepNext w:val="0"/>
+        <w:keepLines w:val="0"/>
+        <w:widowControl/>
+        <w:numPr>
+          <w:numId w:val="0"/>
+        </w:numPr>
+        <w:suppressLineNumbers w:val="0"/>
+        <w:spacing w:before="0" w:beforeAutospacing="1" w:after="0" w:afterAutospacing="1"/>
+        <w:rPr>
+          <w:rFonts w:hint="default" w:ascii="Times New Roman" w:hAnsi="Times New Roman" w:cs="Times New Roman"/>
+          <w:sz w:val="24"/>
+          <w:szCs w:val="24"/>
+        </w:rPr>
+      </w:pPr>
+      <w:r>
+        <w:rPr>
+          <w:rFonts w:hint="default" w:ascii="Times New Roman" w:hAnsi="Times New Roman" w:cs="Times New Roman"/>
+          <w:sz w:val="24"/>
+          <w:szCs w:val="24"/>
+        </w:rPr>
+        <w:t>Upon approval, make the listing publicly visible on the platform for browsing and search by potential buyers.</w:t>
+      </w:r>
+    </w:p>
+    <w:p>
+      <w:pPr>
+        <w:keepNext w:val="0"/>
+        <w:keepLines w:val="0"/>
+        <w:widowControl/>
+        <w:numPr>
+          <w:numId w:val="0"/>
+        </w:numPr>
+        <w:suppressLineNumbers w:val="0"/>
+        <w:spacing w:before="0" w:beforeAutospacing="1" w:after="0" w:afterAutospacing="1"/>
+        <w:rPr>
+          <w:rFonts w:hint="default" w:ascii="Times New Roman" w:hAnsi="Times New Roman" w:cs="Times New Roman"/>
+          <w:sz w:val="24"/>
+          <w:szCs w:val="24"/>
+        </w:rPr>
+      </w:pPr>
+      <w:r>
+        <w:rPr>
+          <w:rFonts w:hint="default" w:ascii="Times New Roman" w:hAnsi="Times New Roman" w:cs="Times New Roman"/>
+          <w:sz w:val="24"/>
+          <w:szCs w:val="24"/>
+        </w:rPr>
+        <w:t>Include options for sellers to schedule the publication of listings if needed.</w:t>
+      </w:r>
+    </w:p>
+    <w:p>
+      <w:pPr>
+        <w:pStyle w:val="6"/>
+        <w:keepNext w:val="0"/>
+        <w:keepLines w:val="0"/>
+        <w:widowControl/>
+        <w:suppressLineNumbers w:val="0"/>
+        <w:rPr>
+          <w:rFonts w:hint="default" w:ascii="Times New Roman" w:hAnsi="Times New Roman" w:cs="Times New Roman"/>
+          <w:sz w:val="24"/>
+          <w:szCs w:val="24"/>
+        </w:rPr>
+      </w:pPr>
+      <w:r>
+        <w:rPr>
+          <w:rStyle w:val="7"/>
+          <w:rFonts w:hint="default" w:ascii="Times New Roman" w:hAnsi="Times New Roman" w:cs="Times New Roman"/>
+          <w:sz w:val="24"/>
+          <w:szCs w:val="24"/>
+        </w:rPr>
+        <w:t>Listing Updates</w:t>
+      </w:r>
+    </w:p>
+    <w:p>
+      <w:pPr>
+        <w:keepNext w:val="0"/>
+        <w:keepLines w:val="0"/>
+        <w:widowControl/>
+        <w:numPr>
+          <w:numId w:val="0"/>
+        </w:numPr>
+        <w:suppressLineNumbers w:val="0"/>
+        <w:spacing w:before="0" w:beforeAutospacing="1" w:after="0" w:afterAutospacing="1"/>
+        <w:rPr>
+          <w:rFonts w:hint="default" w:ascii="Times New Roman" w:hAnsi="Times New Roman" w:cs="Times New Roman"/>
+          <w:sz w:val="24"/>
+          <w:szCs w:val="24"/>
+        </w:rPr>
+      </w:pPr>
+      <w:r>
+        <w:rPr>
+          <w:rFonts w:hint="default" w:ascii="Times New Roman" w:hAnsi="Times New Roman" w:cs="Times New Roman"/>
+          <w:sz w:val="24"/>
+          <w:szCs w:val="24"/>
+        </w:rPr>
+        <w:t>Allow sellers to edit and update their listings post-submission.</w:t>
+      </w:r>
+    </w:p>
+    <w:p>
+      <w:pPr>
+        <w:keepNext w:val="0"/>
+        <w:keepLines w:val="0"/>
+        <w:widowControl/>
+        <w:numPr>
+          <w:numId w:val="0"/>
+        </w:numPr>
+        <w:suppressLineNumbers w:val="0"/>
+        <w:spacing w:before="0" w:beforeAutospacing="1" w:after="0" w:afterAutospacing="1"/>
+        <w:rPr>
+          <w:rFonts w:hint="default" w:ascii="Times New Roman" w:hAnsi="Times New Roman" w:cs="Times New Roman"/>
+          <w:sz w:val="24"/>
+          <w:szCs w:val="24"/>
+        </w:rPr>
+      </w:pPr>
+      <w:r>
+        <w:rPr>
+          <w:rFonts w:hint="default" w:ascii="Times New Roman" w:hAnsi="Times New Roman" w:cs="Times New Roman"/>
+          <w:sz w:val="24"/>
+          <w:szCs w:val="24"/>
+        </w:rPr>
+        <w:t>Implement a process to re-review updated listings if significant changes are made.</w:t>
+      </w:r>
+    </w:p>
+    <w:p>
+      <w:pPr>
+        <w:pStyle w:val="6"/>
+        <w:keepNext w:val="0"/>
+        <w:keepLines w:val="0"/>
+        <w:widowControl/>
+        <w:suppressLineNumbers w:val="0"/>
+        <w:rPr>
+          <w:rFonts w:hint="default" w:ascii="Times New Roman" w:hAnsi="Times New Roman" w:cs="Times New Roman"/>
+          <w:sz w:val="24"/>
+          <w:szCs w:val="24"/>
+        </w:rPr>
+      </w:pPr>
+      <w:r>
+        <w:rPr>
+          <w:rStyle w:val="7"/>
+          <w:rFonts w:hint="default" w:ascii="Times New Roman" w:hAnsi="Times New Roman" w:cs="Times New Roman"/>
+          <w:sz w:val="24"/>
+          <w:szCs w:val="24"/>
+        </w:rPr>
+        <w:t>Seller Notifications</w:t>
+      </w:r>
+    </w:p>
+    <w:p>
+      <w:pPr>
+        <w:keepNext w:val="0"/>
+        <w:keepLines w:val="0"/>
+        <w:widowControl/>
+        <w:numPr>
+          <w:numId w:val="0"/>
+        </w:numPr>
+        <w:suppressLineNumbers w:val="0"/>
+        <w:spacing w:before="0" w:beforeAutospacing="1" w:after="0" w:afterAutospacing="1"/>
+        <w:rPr>
+          <w:rFonts w:hint="default" w:ascii="Times New Roman" w:hAnsi="Times New Roman" w:cs="Times New Roman"/>
+          <w:sz w:val="24"/>
+          <w:szCs w:val="24"/>
+        </w:rPr>
+      </w:pPr>
+      <w:r>
+        <w:rPr>
+          <w:rFonts w:hint="default" w:ascii="Times New Roman" w:hAnsi="Times New Roman" w:cs="Times New Roman"/>
+          <w:sz w:val="24"/>
+          <w:szCs w:val="24"/>
+        </w:rPr>
+        <w:t>Notify sellers via email or platform notifications about the status of their listings and any actions required (e.g., revisions, additional information).</w:t>
+      </w:r>
+    </w:p>
+    <w:p>
+      <w:pPr>
+        <w:pStyle w:val="6"/>
+        <w:keepNext w:val="0"/>
+        <w:keepLines w:val="0"/>
+        <w:widowControl/>
+        <w:suppressLineNumbers w:val="0"/>
+        <w:rPr>
+          <w:rFonts w:hint="default" w:ascii="Times New Roman" w:hAnsi="Times New Roman" w:cs="Times New Roman"/>
+          <w:sz w:val="24"/>
+          <w:szCs w:val="24"/>
+        </w:rPr>
+      </w:pPr>
+      <w:r>
+        <w:rPr>
+          <w:rStyle w:val="7"/>
+          <w:rFonts w:hint="default" w:ascii="Times New Roman" w:hAnsi="Times New Roman" w:cs="Times New Roman"/>
+          <w:sz w:val="24"/>
+          <w:szCs w:val="24"/>
+        </w:rPr>
+        <w:t>Support and Guidance</w:t>
+      </w:r>
+    </w:p>
+    <w:p>
+      <w:pPr>
+        <w:keepNext w:val="0"/>
+        <w:keepLines w:val="0"/>
+        <w:widowControl/>
+        <w:numPr>
+          <w:numId w:val="0"/>
+        </w:numPr>
+        <w:suppressLineNumbers w:val="0"/>
+        <w:spacing w:before="0" w:beforeAutospacing="1" w:after="0" w:afterAutospacing="1"/>
+        <w:rPr>
+          <w:rFonts w:hint="default" w:ascii="Times New Roman" w:hAnsi="Times New Roman" w:cs="Times New Roman"/>
+          <w:sz w:val="24"/>
+          <w:szCs w:val="24"/>
+        </w:rPr>
+      </w:pPr>
+      <w:r>
+        <w:rPr>
+          <w:rFonts w:hint="default" w:ascii="Times New Roman" w:hAnsi="Times New Roman" w:cs="Times New Roman"/>
+          <w:sz w:val="24"/>
+          <w:szCs w:val="24"/>
+        </w:rPr>
+        <w:t>Provide sellers with resources, guidelines, and support to assist in creating and optimizing their listings.</w:t>
+      </w:r>
+    </w:p>
+    <w:p>
+      <w:pPr>
+        <w:keepNext w:val="0"/>
+        <w:keepLines w:val="0"/>
+        <w:widowControl/>
+        <w:numPr>
+          <w:numId w:val="0"/>
+        </w:numPr>
+        <w:suppressLineNumbers w:val="0"/>
+        <w:spacing w:before="0" w:beforeAutospacing="1" w:after="0" w:afterAutospacing="1"/>
+        <w:rPr>
+          <w:rFonts w:hint="default" w:ascii="Times New Roman" w:hAnsi="Times New Roman" w:cs="Times New Roman"/>
+          <w:sz w:val="24"/>
+          <w:szCs w:val="24"/>
+        </w:rPr>
+      </w:pPr>
+      <w:r>
+        <w:rPr>
+          <w:rFonts w:hint="default" w:ascii="Times New Roman" w:hAnsi="Times New Roman" w:cs="Times New Roman"/>
+          <w:sz w:val="24"/>
+          <w:szCs w:val="24"/>
+        </w:rPr>
+        <w:t>Offer help documentation, FAQs, or direct support channels for sellers facing challenges during the listing creation or moderation process.</w:t>
+      </w:r>
+    </w:p>
+    <w:p>
+      <w:pPr>
+        <w:pStyle w:val="6"/>
+        <w:keepNext w:val="0"/>
+        <w:keepLines w:val="0"/>
+        <w:widowControl/>
+        <w:suppressLineNumbers w:val="0"/>
+        <w:rPr>
+          <w:rFonts w:hint="default" w:ascii="Times New Roman" w:hAnsi="Times New Roman" w:cs="Times New Roman"/>
+          <w:sz w:val="24"/>
+          <w:szCs w:val="24"/>
+        </w:rPr>
+      </w:pPr>
+      <w:r>
+        <w:rPr>
+          <w:rStyle w:val="7"/>
+          <w:rFonts w:hint="default" w:ascii="Times New Roman" w:hAnsi="Times New Roman" w:cs="Times New Roman"/>
+          <w:sz w:val="24"/>
+          <w:szCs w:val="24"/>
+        </w:rPr>
+        <w:t>Integration with Platform Features</w:t>
+      </w:r>
+    </w:p>
+    <w:p>
+      <w:pPr>
+        <w:keepNext w:val="0"/>
+        <w:keepLines w:val="0"/>
+        <w:widowControl/>
+        <w:numPr>
+          <w:numId w:val="0"/>
+        </w:numPr>
+        <w:suppressLineNumbers w:val="0"/>
+        <w:spacing w:before="0" w:beforeAutospacing="1" w:after="0" w:afterAutospacing="1"/>
+        <w:rPr>
+          <w:rFonts w:hint="default" w:ascii="Times New Roman" w:hAnsi="Times New Roman" w:cs="Times New Roman"/>
+          <w:sz w:val="24"/>
+          <w:szCs w:val="24"/>
+        </w:rPr>
+      </w:pPr>
+      <w:r>
+        <w:rPr>
+          <w:rFonts w:hint="default" w:ascii="Times New Roman" w:hAnsi="Times New Roman" w:cs="Times New Roman"/>
+          <w:sz w:val="24"/>
+          <w:szCs w:val="24"/>
+        </w:rPr>
+        <w:t>Ensure seamless integration with other platform features, such as search functionality, user profiles, product categories, and payment systems.</w:t>
+      </w:r>
+    </w:p>
+    <w:p>
+      <w:pPr>
+        <w:keepNext w:val="0"/>
+        <w:keepLines w:val="0"/>
+        <w:widowControl/>
+        <w:numPr>
+          <w:numId w:val="0"/>
+        </w:numPr>
+        <w:suppressLineNumbers w:val="0"/>
+        <w:spacing w:before="0" w:beforeAutospacing="1" w:after="0" w:afterAutospacing="1"/>
+        <w:rPr>
+          <w:rFonts w:hint="default" w:ascii="Times New Roman" w:hAnsi="Times New Roman" w:cs="Times New Roman"/>
+          <w:sz w:val="24"/>
+          <w:szCs w:val="24"/>
+        </w:rPr>
+      </w:pPr>
+      <w:r>
+        <w:rPr>
+          <w:rFonts w:hint="default" w:ascii="Times New Roman" w:hAnsi="Times New Roman" w:cs="Times New Roman"/>
+          <w:sz w:val="24"/>
+          <w:szCs w:val="24"/>
+        </w:rPr>
+        <w:t>Enable cross-linking between listings and related products or seller profiles to enhance visibility and user engagement.</w:t>
+      </w:r>
+    </w:p>
+    <w:p>
+      <w:pPr>
+        <w:pStyle w:val="6"/>
+        <w:keepNext w:val="0"/>
+        <w:keepLines w:val="0"/>
+        <w:widowControl/>
+        <w:suppressLineNumbers w:val="0"/>
+        <w:rPr>
+          <w:rFonts w:hint="default" w:ascii="Times New Roman" w:hAnsi="Times New Roman" w:cs="Times New Roman"/>
+          <w:sz w:val="24"/>
+          <w:szCs w:val="24"/>
+        </w:rPr>
+      </w:pPr>
+      <w:r>
+        <w:rPr>
+          <w:rStyle w:val="7"/>
+          <w:rFonts w:hint="default" w:ascii="Times New Roman" w:hAnsi="Times New Roman" w:cs="Times New Roman"/>
+          <w:sz w:val="24"/>
+          <w:szCs w:val="24"/>
+        </w:rPr>
+        <w:t>Reporting and Monitoring</w:t>
+      </w:r>
+    </w:p>
+    <w:p>
+      <w:pPr>
+        <w:keepNext w:val="0"/>
+        <w:keepLines w:val="0"/>
+        <w:widowControl/>
+        <w:numPr>
+          <w:numId w:val="0"/>
+        </w:numPr>
+        <w:suppressLineNumbers w:val="0"/>
+        <w:spacing w:before="0" w:beforeAutospacing="1" w:after="0" w:afterAutospacing="1"/>
+        <w:rPr>
+          <w:rFonts w:hint="default" w:ascii="Times New Roman" w:hAnsi="Times New Roman" w:cs="Times New Roman"/>
+          <w:sz w:val="24"/>
+          <w:szCs w:val="24"/>
+        </w:rPr>
+      </w:pPr>
+      <w:r>
+        <w:rPr>
+          <w:rFonts w:hint="default" w:ascii="Times New Roman" w:hAnsi="Times New Roman" w:cs="Times New Roman"/>
+          <w:sz w:val="24"/>
+          <w:szCs w:val="24"/>
+        </w:rPr>
+        <w:t>Implement tools for monitoring and reporting on the performance and compliance of listings over time.</w:t>
+      </w:r>
+    </w:p>
+    <w:p>
+      <w:pPr>
+        <w:keepNext w:val="0"/>
+        <w:keepLines w:val="0"/>
+        <w:widowControl/>
+        <w:numPr>
+          <w:numId w:val="0"/>
+        </w:numPr>
+        <w:suppressLineNumbers w:val="0"/>
+        <w:spacing w:before="0" w:beforeAutospacing="1" w:after="0" w:afterAutospacing="1"/>
+        <w:rPr>
+          <w:rFonts w:hint="default" w:ascii="Times New Roman" w:hAnsi="Times New Roman" w:cs="Times New Roman"/>
+          <w:sz w:val="24"/>
+          <w:szCs w:val="24"/>
+        </w:rPr>
+      </w:pPr>
+      <w:r>
+        <w:rPr>
+          <w:rFonts w:hint="default" w:ascii="Times New Roman" w:hAnsi="Times New Roman" w:cs="Times New Roman"/>
+          <w:sz w:val="24"/>
+          <w:szCs w:val="24"/>
+        </w:rPr>
+        <w:t>Allow users to report inappropriate or inaccurate listings for further review and action by the moderation team.</w:t>
+      </w:r>
+    </w:p>
+    <w:p>
+      <w:pPr>
+        <w:pStyle w:val="6"/>
+        <w:keepNext w:val="0"/>
+        <w:keepLines w:val="0"/>
+        <w:widowControl/>
+        <w:suppressLineNumbers w:val="0"/>
+        <w:rPr>
+          <w:rFonts w:hint="default" w:ascii="Times New Roman" w:hAnsi="Times New Roman" w:cs="Times New Roman"/>
+          <w:sz w:val="24"/>
+          <w:szCs w:val="24"/>
+        </w:rPr>
+      </w:pPr>
+      <w:r>
+        <w:rPr>
+          <w:rFonts w:hint="default" w:ascii="Times New Roman" w:hAnsi="Times New Roman" w:cs="Times New Roman"/>
+          <w:sz w:val="24"/>
+          <w:szCs w:val="24"/>
+        </w:rPr>
+        <w:t>This feature set aims to provide sellers with a reliable platform to list their products for sale while maintaining high standards of quality, accuracy, and compliance. By integrating robust review and moderation processes, the platform ensures a trustworthy marketplace environment for both sellers and buyers.</w:t>
+      </w:r>
+    </w:p>
+    <w:p>
+      <w:pPr>
+        <w:pStyle w:val="6"/>
+        <w:keepNext w:val="0"/>
+        <w:keepLines w:val="0"/>
+        <w:widowControl/>
+        <w:suppressLineNumbers w:val="0"/>
+        <w:rPr>
+          <w:rFonts w:hint="default" w:ascii="Times New Roman" w:hAnsi="Times New Roman" w:cs="Times New Roman"/>
+        </w:rPr>
+      </w:pPr>
+    </w:p>
+    <w:p>
+      <w:pPr>
+        <w:keepNext w:val="0"/>
+        <w:keepLines w:val="0"/>
+        <w:widowControl/>
+        <w:numPr>
+          <w:ilvl w:val="0"/>
           <w:numId w:val="0"/>
         </w:numPr>
         <w:suppressLineNumbers w:val="0"/>
@@ -3016,8 +3808,6 @@
           <w:lang w:val="vi-VN"/>
         </w:rPr>
       </w:pPr>
-      <w:bookmarkStart w:id="0" w:name="_GoBack"/>
-      <w:bookmarkEnd w:id="0"/>
     </w:p>
     <w:p>
       <w:pPr>

</xml_diff>

<commit_message>
System Features, add description into Manage Listed Products of SRS.docx
</commit_message>
<xml_diff>
--- a/document/SRS.docx
+++ b/document/SRS.docx
@@ -3023,25 +3023,7 @@
           <w:sz w:val="28"/>
           <w:szCs w:val="28"/>
         </w:rPr>
-        <w:t>3.2.2 Functional Requi</w:t>
-      </w:r>
-      <w:bookmarkStart w:id="0" w:name="_GoBack"/>
-      <w:r>
-        <w:rPr>
-          <w:rFonts w:hint="default" w:ascii="Times New Roman" w:hAnsi="Times New Roman" w:cs="Times New Roman"/>
-          <w:sz w:val="28"/>
-          <w:szCs w:val="28"/>
-        </w:rPr>
-        <w:t>r</w:t>
-      </w:r>
-      <w:bookmarkEnd w:id="0"/>
-      <w:r>
-        <w:rPr>
-          <w:rFonts w:hint="default" w:ascii="Times New Roman" w:hAnsi="Times New Roman" w:cs="Times New Roman"/>
-          <w:sz w:val="28"/>
-          <w:szCs w:val="28"/>
-        </w:rPr>
-        <w:t>ements</w:t>
+        <w:t>3.2.2 Functional Requirements</w:t>
       </w:r>
     </w:p>
     <w:p>
@@ -3073,6 +3055,7 @@
         <w:keepLines w:val="0"/>
         <w:widowControl/>
         <w:numPr>
+          <w:ilvl w:val="0"/>
           <w:numId w:val="0"/>
         </w:numPr>
         <w:suppressLineNumbers w:val="0"/>
@@ -3098,6 +3081,7 @@
         <w:keepLines w:val="0"/>
         <w:widowControl/>
         <w:numPr>
+          <w:ilvl w:val="0"/>
           <w:numId w:val="0"/>
         </w:numPr>
         <w:suppressLineNumbers w:val="0"/>
@@ -3146,6 +3130,7 @@
         <w:keepLines w:val="0"/>
         <w:widowControl/>
         <w:numPr>
+          <w:ilvl w:val="0"/>
           <w:numId w:val="0"/>
         </w:numPr>
         <w:suppressLineNumbers w:val="0"/>
@@ -3171,6 +3156,7 @@
         <w:keepLines w:val="0"/>
         <w:widowControl/>
         <w:numPr>
+          <w:ilvl w:val="0"/>
           <w:numId w:val="0"/>
         </w:numPr>
         <w:suppressLineNumbers w:val="0"/>
@@ -3219,6 +3205,7 @@
         <w:keepLines w:val="0"/>
         <w:widowControl/>
         <w:numPr>
+          <w:ilvl w:val="0"/>
           <w:numId w:val="0"/>
         </w:numPr>
         <w:suppressLineNumbers w:val="0"/>
@@ -3244,6 +3231,7 @@
         <w:keepLines w:val="0"/>
         <w:widowControl/>
         <w:numPr>
+          <w:ilvl w:val="0"/>
           <w:numId w:val="0"/>
         </w:numPr>
         <w:suppressLineNumbers w:val="0"/>
@@ -3292,6 +3280,7 @@
         <w:keepLines w:val="0"/>
         <w:widowControl/>
         <w:numPr>
+          <w:ilvl w:val="0"/>
           <w:numId w:val="0"/>
         </w:numPr>
         <w:suppressLineNumbers w:val="0"/>
@@ -3317,6 +3306,7 @@
         <w:keepLines w:val="0"/>
         <w:widowControl/>
         <w:numPr>
+          <w:ilvl w:val="0"/>
           <w:numId w:val="0"/>
         </w:numPr>
         <w:suppressLineNumbers w:val="0"/>
@@ -3365,6 +3355,7 @@
         <w:keepLines w:val="0"/>
         <w:widowControl/>
         <w:numPr>
+          <w:ilvl w:val="0"/>
           <w:numId w:val="0"/>
         </w:numPr>
         <w:suppressLineNumbers w:val="0"/>
@@ -3390,6 +3381,7 @@
         <w:keepLines w:val="0"/>
         <w:widowControl/>
         <w:numPr>
+          <w:ilvl w:val="0"/>
           <w:numId w:val="0"/>
         </w:numPr>
         <w:suppressLineNumbers w:val="0"/>
@@ -3438,6 +3430,7 @@
         <w:keepLines w:val="0"/>
         <w:widowControl/>
         <w:numPr>
+          <w:ilvl w:val="0"/>
           <w:numId w:val="0"/>
         </w:numPr>
         <w:suppressLineNumbers w:val="0"/>
@@ -3463,6 +3456,7 @@
         <w:keepLines w:val="0"/>
         <w:widowControl/>
         <w:numPr>
+          <w:ilvl w:val="0"/>
           <w:numId w:val="0"/>
         </w:numPr>
         <w:suppressLineNumbers w:val="0"/>
@@ -3511,6 +3505,7 @@
         <w:keepLines w:val="0"/>
         <w:widowControl/>
         <w:numPr>
+          <w:ilvl w:val="0"/>
           <w:numId w:val="0"/>
         </w:numPr>
         <w:suppressLineNumbers w:val="0"/>
@@ -3559,6 +3554,7 @@
         <w:keepLines w:val="0"/>
         <w:widowControl/>
         <w:numPr>
+          <w:ilvl w:val="0"/>
           <w:numId w:val="0"/>
         </w:numPr>
         <w:suppressLineNumbers w:val="0"/>
@@ -3584,6 +3580,7 @@
         <w:keepLines w:val="0"/>
         <w:widowControl/>
         <w:numPr>
+          <w:ilvl w:val="0"/>
           <w:numId w:val="0"/>
         </w:numPr>
         <w:suppressLineNumbers w:val="0"/>
@@ -3632,6 +3629,7 @@
         <w:keepLines w:val="0"/>
         <w:widowControl/>
         <w:numPr>
+          <w:ilvl w:val="0"/>
           <w:numId w:val="0"/>
         </w:numPr>
         <w:suppressLineNumbers w:val="0"/>
@@ -3657,6 +3655,7 @@
         <w:keepLines w:val="0"/>
         <w:widowControl/>
         <w:numPr>
+          <w:ilvl w:val="0"/>
           <w:numId w:val="0"/>
         </w:numPr>
         <w:suppressLineNumbers w:val="0"/>
@@ -3705,6 +3704,7 @@
         <w:keepLines w:val="0"/>
         <w:widowControl/>
         <w:numPr>
+          <w:ilvl w:val="0"/>
           <w:numId w:val="0"/>
         </w:numPr>
         <w:suppressLineNumbers w:val="0"/>
@@ -3730,6 +3730,7 @@
         <w:keepLines w:val="0"/>
         <w:widowControl/>
         <w:numPr>
+          <w:ilvl w:val="0"/>
           <w:numId w:val="0"/>
         </w:numPr>
         <w:suppressLineNumbers w:val="0"/>
@@ -3785,16 +3786,278 @@
     </w:p>
     <w:p>
       <w:pPr>
+        <w:pStyle w:val="2"/>
         <w:keepNext w:val="0"/>
         <w:keepLines w:val="0"/>
         <w:widowControl/>
+        <w:suppressLineNumbers w:val="0"/>
+        <w:rPr>
+          <w:rFonts w:hint="default" w:ascii="Times New Roman" w:hAnsi="Times New Roman" w:cs="Times New Roman"/>
+          <w:b/>
+          <w:bCs/>
+          <w:color w:val="auto"/>
+          <w:sz w:val="32"/>
+          <w:szCs w:val="32"/>
+        </w:rPr>
+      </w:pPr>
+      <w:r>
+        <w:rPr>
+          <w:rFonts w:hint="default" w:ascii="Times New Roman" w:hAnsi="Times New Roman" w:cs="Times New Roman"/>
+          <w:b/>
+          <w:bCs/>
+          <w:color w:val="auto"/>
+          <w:sz w:val="32"/>
+          <w:szCs w:val="32"/>
+        </w:rPr>
+        <w:t>3.3 Manage Listed Products</w:t>
+      </w:r>
+    </w:p>
+    <w:p>
+      <w:pPr>
+        <w:pStyle w:val="3"/>
+        <w:keepNext w:val="0"/>
+        <w:keepLines w:val="0"/>
+        <w:widowControl/>
+        <w:suppressLineNumbers w:val="0"/>
+        <w:rPr>
+          <w:rFonts w:hint="default" w:ascii="Times New Roman" w:hAnsi="Times New Roman" w:cs="Times New Roman"/>
+          <w:sz w:val="28"/>
+          <w:szCs w:val="28"/>
+        </w:rPr>
+      </w:pPr>
+      <w:r>
+        <w:rPr>
+          <w:rFonts w:hint="default" w:ascii="Times New Roman" w:hAnsi="Times New Roman" w:cs="Times New Roman"/>
+          <w:sz w:val="28"/>
+          <w:szCs w:val="28"/>
+        </w:rPr>
+        <w:t>3.3.1 Description</w:t>
+      </w:r>
+    </w:p>
+    <w:p>
+      <w:pPr>
+        <w:pStyle w:val="6"/>
+        <w:keepNext w:val="0"/>
+        <w:keepLines w:val="0"/>
+        <w:widowControl/>
+        <w:suppressLineNumbers w:val="0"/>
+        <w:rPr>
+          <w:rFonts w:hint="default" w:ascii="Times New Roman" w:hAnsi="Times New Roman" w:cs="Times New Roman"/>
+          <w:sz w:val="24"/>
+          <w:szCs w:val="24"/>
+        </w:rPr>
+      </w:pPr>
+      <w:r>
+        <w:rPr>
+          <w:rFonts w:hint="default" w:ascii="Times New Roman" w:hAnsi="Times New Roman" w:cs="Times New Roman"/>
+          <w:sz w:val="24"/>
+          <w:szCs w:val="24"/>
+        </w:rPr>
+        <w:t>The Manage Listed Products feature empowers sellers on the e-commerce platform to monitor and manage the approval status and performance of their listed products. Sellers can track the progress of their product listings from submission to approval, ensuring effective management of their sales activities and keeping themselves informed about the status of their products on the platform.</w:t>
+      </w:r>
+    </w:p>
+    <w:p>
+      <w:pPr>
+        <w:pStyle w:val="6"/>
+        <w:keepNext w:val="0"/>
+        <w:keepLines w:val="0"/>
+        <w:widowControl/>
+        <w:suppressLineNumbers w:val="0"/>
+        <w:rPr>
+          <w:rFonts w:hint="default" w:ascii="Times New Roman" w:hAnsi="Times New Roman" w:cs="Times New Roman"/>
+          <w:sz w:val="24"/>
+          <w:szCs w:val="24"/>
+        </w:rPr>
+      </w:pPr>
+      <w:r>
+        <w:rPr>
+          <w:rFonts w:hint="default" w:ascii="Times New Roman" w:hAnsi="Times New Roman" w:cs="Times New Roman"/>
+          <w:sz w:val="24"/>
+          <w:szCs w:val="24"/>
+        </w:rPr>
+        <w:t>Key aspects of this feature include:</w:t>
+      </w:r>
+    </w:p>
+    <w:p>
+      <w:pPr>
+        <w:pStyle w:val="6"/>
+        <w:keepNext w:val="0"/>
+        <w:keepLines w:val="0"/>
+        <w:widowControl/>
+        <w:suppressLineNumbers w:val="0"/>
+        <w:rPr>
+          <w:rFonts w:hint="default" w:ascii="Times New Roman" w:hAnsi="Times New Roman" w:cs="Times New Roman"/>
+          <w:sz w:val="24"/>
+          <w:szCs w:val="24"/>
+        </w:rPr>
+      </w:pPr>
+      <w:r>
+        <w:rPr>
+          <w:rStyle w:val="7"/>
+          <w:rFonts w:hint="default" w:ascii="Times New Roman" w:hAnsi="Times New Roman" w:cs="Times New Roman"/>
+          <w:sz w:val="24"/>
+          <w:szCs w:val="24"/>
+        </w:rPr>
+        <w:t>Visibility and Monitoring:</w:t>
+      </w:r>
+      <w:r>
+        <w:rPr>
+          <w:rFonts w:hint="default" w:ascii="Times New Roman" w:hAnsi="Times New Roman" w:cs="Times New Roman"/>
+          <w:sz w:val="24"/>
+          <w:szCs w:val="24"/>
+        </w:rPr>
+        <w:t xml:space="preserve"> Sellers have visibility into the approval status of each of their listed products. They can track whether a listing is pending review, approved, or requires action (e.g., revisions).</w:t>
+      </w:r>
+    </w:p>
+    <w:p>
+      <w:pPr>
+        <w:pStyle w:val="6"/>
+        <w:keepNext w:val="0"/>
+        <w:keepLines w:val="0"/>
+        <w:widowControl/>
+        <w:suppressLineNumbers w:val="0"/>
+        <w:rPr>
+          <w:rFonts w:hint="default" w:ascii="Times New Roman" w:hAnsi="Times New Roman" w:cs="Times New Roman"/>
+          <w:sz w:val="24"/>
+          <w:szCs w:val="24"/>
+        </w:rPr>
+      </w:pPr>
+      <w:r>
+        <w:rPr>
+          <w:rStyle w:val="7"/>
+          <w:rFonts w:hint="default" w:ascii="Times New Roman" w:hAnsi="Times New Roman" w:cs="Times New Roman"/>
+          <w:sz w:val="24"/>
+          <w:szCs w:val="24"/>
+        </w:rPr>
+        <w:t>Centralized Dashboard:</w:t>
+      </w:r>
+      <w:r>
+        <w:rPr>
+          <w:rFonts w:hint="default" w:ascii="Times New Roman" w:hAnsi="Times New Roman" w:cs="Times New Roman"/>
+          <w:sz w:val="24"/>
+          <w:szCs w:val="24"/>
+        </w:rPr>
+        <w:t xml:space="preserve"> A centralized dashboard provides sellers with an overview of all their listed products, including detailed information such as current status, views, inquiries, and sales metrics.</w:t>
+      </w:r>
+    </w:p>
+    <w:p>
+      <w:pPr>
+        <w:pStyle w:val="6"/>
+        <w:keepNext w:val="0"/>
+        <w:keepLines w:val="0"/>
+        <w:widowControl/>
+        <w:suppressLineNumbers w:val="0"/>
+        <w:rPr>
+          <w:rFonts w:hint="default" w:ascii="Times New Roman" w:hAnsi="Times New Roman" w:cs="Times New Roman"/>
+          <w:sz w:val="24"/>
+          <w:szCs w:val="24"/>
+        </w:rPr>
+      </w:pPr>
+      <w:r>
+        <w:rPr>
+          <w:rStyle w:val="7"/>
+          <w:rFonts w:hint="default" w:ascii="Times New Roman" w:hAnsi="Times New Roman" w:cs="Times New Roman"/>
+          <w:sz w:val="24"/>
+          <w:szCs w:val="24"/>
+        </w:rPr>
+        <w:t>Actionable Insights:</w:t>
+      </w:r>
+      <w:r>
+        <w:rPr>
+          <w:rFonts w:hint="default" w:ascii="Times New Roman" w:hAnsi="Times New Roman" w:cs="Times New Roman"/>
+          <w:sz w:val="24"/>
+          <w:szCs w:val="24"/>
+        </w:rPr>
+        <w:t xml:space="preserve"> Sellers can gather actionable insights from performance metrics associated with their listings, such as views, click-through rates, and conversion rates. This information helps sellers optimize their product listings to enhance visibility and sales.</w:t>
+      </w:r>
+    </w:p>
+    <w:p>
+      <w:pPr>
+        <w:pStyle w:val="6"/>
+        <w:keepNext w:val="0"/>
+        <w:keepLines w:val="0"/>
+        <w:widowControl/>
+        <w:suppressLineNumbers w:val="0"/>
+        <w:rPr>
+          <w:rFonts w:hint="default" w:ascii="Times New Roman" w:hAnsi="Times New Roman" w:cs="Times New Roman"/>
+          <w:sz w:val="24"/>
+          <w:szCs w:val="24"/>
+        </w:rPr>
+      </w:pPr>
+      <w:r>
+        <w:rPr>
+          <w:rStyle w:val="7"/>
+          <w:rFonts w:hint="default" w:ascii="Times New Roman" w:hAnsi="Times New Roman" w:cs="Times New Roman"/>
+          <w:sz w:val="24"/>
+          <w:szCs w:val="24"/>
+        </w:rPr>
+        <w:t>Update and Management Tools:</w:t>
+      </w:r>
+      <w:r>
+        <w:rPr>
+          <w:rFonts w:hint="default" w:ascii="Times New Roman" w:hAnsi="Times New Roman" w:cs="Times New Roman"/>
+          <w:sz w:val="24"/>
+          <w:szCs w:val="24"/>
+        </w:rPr>
+        <w:t xml:space="preserve"> Sellers can make updates to their product listings directly from the management interface. This includes editing product details, adjusting pricing, updating inventory levels, or making revisions based on feedback.</w:t>
+      </w:r>
+    </w:p>
+    <w:p>
+      <w:pPr>
+        <w:pStyle w:val="6"/>
+        <w:keepNext w:val="0"/>
+        <w:keepLines w:val="0"/>
+        <w:widowControl/>
+        <w:suppressLineNumbers w:val="0"/>
+        <w:rPr>
+          <w:rFonts w:hint="default" w:ascii="Times New Roman" w:hAnsi="Times New Roman" w:cs="Times New Roman"/>
+          <w:sz w:val="24"/>
+          <w:szCs w:val="24"/>
+        </w:rPr>
+      </w:pPr>
+      <w:r>
+        <w:rPr>
+          <w:rStyle w:val="7"/>
+          <w:rFonts w:hint="default" w:ascii="Times New Roman" w:hAnsi="Times New Roman" w:cs="Times New Roman"/>
+          <w:sz w:val="24"/>
+          <w:szCs w:val="24"/>
+        </w:rPr>
+        <w:t>Communication and Notifications:</w:t>
+      </w:r>
+      <w:r>
+        <w:rPr>
+          <w:rFonts w:hint="default" w:ascii="Times New Roman" w:hAnsi="Times New Roman" w:cs="Times New Roman"/>
+          <w:sz w:val="24"/>
+          <w:szCs w:val="24"/>
+        </w:rPr>
+        <w:t xml:space="preserve"> The platform notifies sellers of changes in the status of their listings (e.g., approval, rejection) and provides alerts for actions needed (e.g., additional information required, updates to listing content).</w:t>
+      </w:r>
+      <w:bookmarkStart w:id="0" w:name="_GoBack"/>
+      <w:bookmarkEnd w:id="0"/>
+    </w:p>
+    <w:p>
+      <w:pPr>
+        <w:keepNext w:val="0"/>
+        <w:keepLines w:val="0"/>
+        <w:widowControl/>
+        <w:numPr>
+          <w:numId w:val="0"/>
+        </w:numPr>
+        <w:suppressLineNumbers w:val="0"/>
+        <w:spacing w:before="0" w:beforeAutospacing="1" w:after="0" w:afterAutospacing="1"/>
+      </w:pPr>
+    </w:p>
+    <w:p>
+      <w:pPr>
+        <w:keepNext w:val="0"/>
+        <w:keepLines w:val="0"/>
+        <w:widowControl/>
         <w:numPr>
           <w:ilvl w:val="0"/>
           <w:numId w:val="0"/>
         </w:numPr>
         <w:suppressLineNumbers w:val="0"/>
         <w:spacing w:before="0" w:beforeAutospacing="1" w:after="0" w:afterAutospacing="1"/>
-        <w:ind w:left="1080" w:leftChars="0"/>
       </w:pPr>
     </w:p>
     <w:p>

</xml_diff>

<commit_message>
System Features, add Functional Requirements into Manage Listed Products of SRS.docx
</commit_message>
<xml_diff>
--- a/document/SRS.docx
+++ b/document/SRS.docx
@@ -4032,15 +4032,790 @@
         </w:rPr>
         <w:t xml:space="preserve"> The platform notifies sellers of changes in the status of their listings (e.g., approval, rejection) and provides alerts for actions needed (e.g., additional information required, updates to listing content).</w:t>
       </w:r>
-      <w:bookmarkStart w:id="0" w:name="_GoBack"/>
-      <w:bookmarkEnd w:id="0"/>
-    </w:p>
-    <w:p>
-      <w:pPr>
+    </w:p>
+    <w:p>
+      <w:pPr>
+        <w:pStyle w:val="3"/>
         <w:keepNext w:val="0"/>
         <w:keepLines w:val="0"/>
         <w:widowControl/>
-        <w:numPr>
+        <w:suppressLineNumbers w:val="0"/>
+        <w:rPr>
+          <w:rFonts w:hint="default" w:ascii="Times New Roman" w:hAnsi="Times New Roman" w:cs="Times New Roman"/>
+          <w:sz w:val="28"/>
+          <w:szCs w:val="28"/>
+        </w:rPr>
+      </w:pPr>
+      <w:r>
+        <w:rPr>
+          <w:rFonts w:hint="default" w:ascii="Times New Roman" w:hAnsi="Times New Roman" w:cs="Times New Roman"/>
+          <w:sz w:val="28"/>
+          <w:szCs w:val="28"/>
+        </w:rPr>
+        <w:t>3.3.2 Functional Requirements</w:t>
+      </w:r>
+    </w:p>
+    <w:p>
+      <w:pPr>
+        <w:pStyle w:val="6"/>
+        <w:keepNext w:val="0"/>
+        <w:keepLines w:val="0"/>
+        <w:widowControl/>
+        <w:suppressLineNumbers w:val="0"/>
+        <w:rPr>
+          <w:rFonts w:hint="default" w:ascii="Times New Roman" w:hAnsi="Times New Roman" w:cs="Times New Roman"/>
+          <w:sz w:val="24"/>
+          <w:szCs w:val="24"/>
+        </w:rPr>
+      </w:pPr>
+      <w:r>
+        <w:rPr>
+          <w:rStyle w:val="7"/>
+          <w:rFonts w:hint="default" w:ascii="Times New Roman" w:hAnsi="Times New Roman" w:cs="Times New Roman"/>
+          <w:sz w:val="24"/>
+          <w:szCs w:val="24"/>
+        </w:rPr>
+        <w:t>Listing Status Overview</w:t>
+      </w:r>
+    </w:p>
+    <w:p>
+      <w:pPr>
+        <w:keepNext w:val="0"/>
+        <w:keepLines w:val="0"/>
+        <w:widowControl/>
+        <w:numPr>
+          <w:numId w:val="0"/>
+        </w:numPr>
+        <w:suppressLineNumbers w:val="0"/>
+        <w:spacing w:before="0" w:beforeAutospacing="1" w:after="0" w:afterAutospacing="1"/>
+        <w:rPr>
+          <w:rFonts w:hint="default" w:ascii="Times New Roman" w:hAnsi="Times New Roman" w:cs="Times New Roman"/>
+          <w:sz w:val="24"/>
+          <w:szCs w:val="24"/>
+        </w:rPr>
+      </w:pPr>
+      <w:r>
+        <w:rPr>
+          <w:rFonts w:hint="default" w:ascii="Times New Roman" w:hAnsi="Times New Roman" w:cs="Times New Roman"/>
+          <w:sz w:val="24"/>
+          <w:szCs w:val="24"/>
+        </w:rPr>
+        <w:t>Provide a dashboard or summary view where sellers can see the approval status of all their listed products.</w:t>
+      </w:r>
+    </w:p>
+    <w:p>
+      <w:pPr>
+        <w:keepNext w:val="0"/>
+        <w:keepLines w:val="0"/>
+        <w:widowControl/>
+        <w:numPr>
+          <w:numId w:val="0"/>
+        </w:numPr>
+        <w:suppressLineNumbers w:val="0"/>
+        <w:spacing w:before="0" w:beforeAutospacing="1" w:after="0" w:afterAutospacing="1"/>
+        <w:rPr>
+          <w:rFonts w:hint="default" w:ascii="Times New Roman" w:hAnsi="Times New Roman" w:cs="Times New Roman"/>
+          <w:sz w:val="24"/>
+          <w:szCs w:val="24"/>
+        </w:rPr>
+      </w:pPr>
+      <w:r>
+        <w:rPr>
+          <w:rFonts w:hint="default" w:ascii="Times New Roman" w:hAnsi="Times New Roman" w:cs="Times New Roman"/>
+          <w:sz w:val="24"/>
+          <w:szCs w:val="24"/>
+        </w:rPr>
+        <w:t>Display status indicators (e.g., pending review, approved, rejected) for each listing.</w:t>
+      </w:r>
+    </w:p>
+    <w:p>
+      <w:pPr>
+        <w:pStyle w:val="6"/>
+        <w:keepNext w:val="0"/>
+        <w:keepLines w:val="0"/>
+        <w:widowControl/>
+        <w:suppressLineNumbers w:val="0"/>
+        <w:rPr>
+          <w:rFonts w:hint="default" w:ascii="Times New Roman" w:hAnsi="Times New Roman" w:cs="Times New Roman"/>
+          <w:sz w:val="24"/>
+          <w:szCs w:val="24"/>
+        </w:rPr>
+      </w:pPr>
+      <w:r>
+        <w:rPr>
+          <w:rStyle w:val="7"/>
+          <w:rFonts w:hint="default" w:ascii="Times New Roman" w:hAnsi="Times New Roman" w:cs="Times New Roman"/>
+          <w:sz w:val="24"/>
+          <w:szCs w:val="24"/>
+        </w:rPr>
+        <w:t>Detailed Listing Information</w:t>
+      </w:r>
+    </w:p>
+    <w:p>
+      <w:pPr>
+        <w:keepNext w:val="0"/>
+        <w:keepLines w:val="0"/>
+        <w:widowControl/>
+        <w:numPr>
+          <w:numId w:val="0"/>
+        </w:numPr>
+        <w:suppressLineNumbers w:val="0"/>
+        <w:spacing w:before="0" w:beforeAutospacing="1" w:after="0" w:afterAutospacing="1"/>
+        <w:rPr>
+          <w:rFonts w:hint="default" w:ascii="Times New Roman" w:hAnsi="Times New Roman" w:cs="Times New Roman"/>
+          <w:sz w:val="24"/>
+          <w:szCs w:val="24"/>
+        </w:rPr>
+      </w:pPr>
+      <w:r>
+        <w:rPr>
+          <w:rFonts w:hint="default" w:ascii="Times New Roman" w:hAnsi="Times New Roman" w:cs="Times New Roman"/>
+          <w:sz w:val="24"/>
+          <w:szCs w:val="24"/>
+        </w:rPr>
+        <w:t>Allow sellers to access detailed information for each listing, including product description, images, pricing, and current status.</w:t>
+      </w:r>
+    </w:p>
+    <w:p>
+      <w:pPr>
+        <w:keepNext w:val="0"/>
+        <w:keepLines w:val="0"/>
+        <w:widowControl/>
+        <w:numPr>
+          <w:numId w:val="0"/>
+        </w:numPr>
+        <w:suppressLineNumbers w:val="0"/>
+        <w:spacing w:before="0" w:beforeAutospacing="1" w:after="0" w:afterAutospacing="1"/>
+        <w:rPr>
+          <w:rFonts w:hint="default" w:ascii="Times New Roman" w:hAnsi="Times New Roman" w:cs="Times New Roman"/>
+          <w:sz w:val="24"/>
+          <w:szCs w:val="24"/>
+        </w:rPr>
+      </w:pPr>
+      <w:r>
+        <w:rPr>
+          <w:rFonts w:hint="default" w:ascii="Times New Roman" w:hAnsi="Times New Roman" w:cs="Times New Roman"/>
+          <w:sz w:val="24"/>
+          <w:szCs w:val="24"/>
+        </w:rPr>
+        <w:t>Enable quick access to edit and update listing details directly from the management interface.</w:t>
+      </w:r>
+    </w:p>
+    <w:p>
+      <w:pPr>
+        <w:pStyle w:val="6"/>
+        <w:keepNext w:val="0"/>
+        <w:keepLines w:val="0"/>
+        <w:widowControl/>
+        <w:suppressLineNumbers w:val="0"/>
+        <w:rPr>
+          <w:rFonts w:hint="default" w:ascii="Times New Roman" w:hAnsi="Times New Roman" w:cs="Times New Roman"/>
+          <w:sz w:val="24"/>
+          <w:szCs w:val="24"/>
+        </w:rPr>
+      </w:pPr>
+      <w:r>
+        <w:rPr>
+          <w:rStyle w:val="7"/>
+          <w:rFonts w:hint="default" w:ascii="Times New Roman" w:hAnsi="Times New Roman" w:cs="Times New Roman"/>
+          <w:sz w:val="24"/>
+          <w:szCs w:val="24"/>
+        </w:rPr>
+        <w:t>Performance Metrics</w:t>
+      </w:r>
+    </w:p>
+    <w:p>
+      <w:pPr>
+        <w:keepNext w:val="0"/>
+        <w:keepLines w:val="0"/>
+        <w:widowControl/>
+        <w:numPr>
+          <w:numId w:val="0"/>
+        </w:numPr>
+        <w:suppressLineNumbers w:val="0"/>
+        <w:spacing w:before="0" w:beforeAutospacing="1" w:after="0" w:afterAutospacing="1"/>
+        <w:rPr>
+          <w:rFonts w:hint="default" w:ascii="Times New Roman" w:hAnsi="Times New Roman" w:cs="Times New Roman"/>
+          <w:sz w:val="24"/>
+          <w:szCs w:val="24"/>
+        </w:rPr>
+      </w:pPr>
+      <w:r>
+        <w:rPr>
+          <w:rFonts w:hint="default" w:ascii="Times New Roman" w:hAnsi="Times New Roman" w:cs="Times New Roman"/>
+          <w:sz w:val="24"/>
+          <w:szCs w:val="24"/>
+        </w:rPr>
+        <w:t>Track and display performance metrics for each listing, such as views, inquiries, click-through rates, and conversion rates.</w:t>
+      </w:r>
+    </w:p>
+    <w:p>
+      <w:pPr>
+        <w:keepNext w:val="0"/>
+        <w:keepLines w:val="0"/>
+        <w:widowControl/>
+        <w:numPr>
+          <w:numId w:val="0"/>
+        </w:numPr>
+        <w:suppressLineNumbers w:val="0"/>
+        <w:spacing w:before="0" w:beforeAutospacing="1" w:after="0" w:afterAutospacing="1"/>
+        <w:rPr>
+          <w:rFonts w:hint="default" w:ascii="Times New Roman" w:hAnsi="Times New Roman" w:cs="Times New Roman"/>
+          <w:sz w:val="24"/>
+          <w:szCs w:val="24"/>
+        </w:rPr>
+      </w:pPr>
+      <w:r>
+        <w:rPr>
+          <w:rFonts w:hint="default" w:ascii="Times New Roman" w:hAnsi="Times New Roman" w:cs="Times New Roman"/>
+          <w:sz w:val="24"/>
+          <w:szCs w:val="24"/>
+        </w:rPr>
+        <w:t>Provide comparative data or benchmarks to help sellers gauge the effectiveness of their listings.</w:t>
+      </w:r>
+    </w:p>
+    <w:p>
+      <w:pPr>
+        <w:pStyle w:val="6"/>
+        <w:keepNext w:val="0"/>
+        <w:keepLines w:val="0"/>
+        <w:widowControl/>
+        <w:suppressLineNumbers w:val="0"/>
+        <w:rPr>
+          <w:rFonts w:hint="default" w:ascii="Times New Roman" w:hAnsi="Times New Roman" w:cs="Times New Roman"/>
+          <w:sz w:val="24"/>
+          <w:szCs w:val="24"/>
+        </w:rPr>
+      </w:pPr>
+      <w:r>
+        <w:rPr>
+          <w:rStyle w:val="7"/>
+          <w:rFonts w:hint="default" w:ascii="Times New Roman" w:hAnsi="Times New Roman" w:cs="Times New Roman"/>
+          <w:sz w:val="24"/>
+          <w:szCs w:val="24"/>
+        </w:rPr>
+        <w:t>Actionable Insights</w:t>
+      </w:r>
+    </w:p>
+    <w:p>
+      <w:pPr>
+        <w:keepNext w:val="0"/>
+        <w:keepLines w:val="0"/>
+        <w:widowControl/>
+        <w:numPr>
+          <w:numId w:val="0"/>
+        </w:numPr>
+        <w:suppressLineNumbers w:val="0"/>
+        <w:spacing w:before="0" w:beforeAutospacing="1" w:after="0" w:afterAutospacing="1"/>
+        <w:rPr>
+          <w:rFonts w:hint="default" w:ascii="Times New Roman" w:hAnsi="Times New Roman" w:cs="Times New Roman"/>
+          <w:sz w:val="24"/>
+          <w:szCs w:val="24"/>
+        </w:rPr>
+      </w:pPr>
+      <w:r>
+        <w:rPr>
+          <w:rFonts w:hint="default" w:ascii="Times New Roman" w:hAnsi="Times New Roman" w:cs="Times New Roman"/>
+          <w:sz w:val="24"/>
+          <w:szCs w:val="24"/>
+        </w:rPr>
+        <w:t>Offer insights or recommendations based on performance metrics to help sellers optimize their listings and improve sales performance.</w:t>
+      </w:r>
+    </w:p>
+    <w:p>
+      <w:pPr>
+        <w:keepNext w:val="0"/>
+        <w:keepLines w:val="0"/>
+        <w:widowControl/>
+        <w:numPr>
+          <w:numId w:val="0"/>
+        </w:numPr>
+        <w:suppressLineNumbers w:val="0"/>
+        <w:spacing w:before="0" w:beforeAutospacing="1" w:after="0" w:afterAutospacing="1"/>
+        <w:rPr>
+          <w:rFonts w:hint="default" w:ascii="Times New Roman" w:hAnsi="Times New Roman" w:cs="Times New Roman"/>
+          <w:sz w:val="24"/>
+          <w:szCs w:val="24"/>
+        </w:rPr>
+      </w:pPr>
+      <w:r>
+        <w:rPr>
+          <w:rFonts w:hint="default" w:ascii="Times New Roman" w:hAnsi="Times New Roman" w:cs="Times New Roman"/>
+          <w:sz w:val="24"/>
+          <w:szCs w:val="24"/>
+        </w:rPr>
+        <w:t>Provide guidance on best practices for product presentation, pricing strategies, and promotional opportunities.</w:t>
+      </w:r>
+    </w:p>
+    <w:p>
+      <w:pPr>
+        <w:pStyle w:val="6"/>
+        <w:keepNext w:val="0"/>
+        <w:keepLines w:val="0"/>
+        <w:widowControl/>
+        <w:suppressLineNumbers w:val="0"/>
+        <w:rPr>
+          <w:rFonts w:hint="default" w:ascii="Times New Roman" w:hAnsi="Times New Roman" w:cs="Times New Roman"/>
+          <w:sz w:val="24"/>
+          <w:szCs w:val="24"/>
+        </w:rPr>
+      </w:pPr>
+      <w:r>
+        <w:rPr>
+          <w:rStyle w:val="7"/>
+          <w:rFonts w:hint="default" w:ascii="Times New Roman" w:hAnsi="Times New Roman" w:cs="Times New Roman"/>
+          <w:sz w:val="24"/>
+          <w:szCs w:val="24"/>
+        </w:rPr>
+        <w:t>Listing Management Tools</w:t>
+      </w:r>
+    </w:p>
+    <w:p>
+      <w:pPr>
+        <w:keepNext w:val="0"/>
+        <w:keepLines w:val="0"/>
+        <w:widowControl/>
+        <w:numPr>
+          <w:numId w:val="0"/>
+        </w:numPr>
+        <w:suppressLineNumbers w:val="0"/>
+        <w:spacing w:before="0" w:beforeAutospacing="1" w:after="0" w:afterAutospacing="1"/>
+        <w:rPr>
+          <w:rFonts w:hint="default" w:ascii="Times New Roman" w:hAnsi="Times New Roman" w:cs="Times New Roman"/>
+          <w:sz w:val="24"/>
+          <w:szCs w:val="24"/>
+        </w:rPr>
+      </w:pPr>
+      <w:r>
+        <w:rPr>
+          <w:rFonts w:hint="default" w:ascii="Times New Roman" w:hAnsi="Times New Roman" w:cs="Times New Roman"/>
+          <w:sz w:val="24"/>
+          <w:szCs w:val="24"/>
+        </w:rPr>
+        <w:t>Implement tools for sellers to edit, update, or remove listings as needed.</w:t>
+      </w:r>
+      <w:bookmarkStart w:id="0" w:name="_GoBack"/>
+      <w:bookmarkEnd w:id="0"/>
+    </w:p>
+    <w:p>
+      <w:pPr>
+        <w:keepNext w:val="0"/>
+        <w:keepLines w:val="0"/>
+        <w:widowControl/>
+        <w:numPr>
+          <w:numId w:val="0"/>
+        </w:numPr>
+        <w:suppressLineNumbers w:val="0"/>
+        <w:spacing w:before="0" w:beforeAutospacing="1" w:after="0" w:afterAutospacing="1"/>
+        <w:rPr>
+          <w:rFonts w:hint="default" w:ascii="Times New Roman" w:hAnsi="Times New Roman" w:cs="Times New Roman"/>
+          <w:sz w:val="24"/>
+          <w:szCs w:val="24"/>
+        </w:rPr>
+      </w:pPr>
+      <w:r>
+        <w:rPr>
+          <w:rFonts w:hint="default" w:ascii="Times New Roman" w:hAnsi="Times New Roman" w:cs="Times New Roman"/>
+          <w:sz w:val="24"/>
+          <w:szCs w:val="24"/>
+        </w:rPr>
+        <w:t>Enable bulk management options for sellers with multiple listings, such as batch updates or bulk edits.</w:t>
+      </w:r>
+    </w:p>
+    <w:p>
+      <w:pPr>
+        <w:pStyle w:val="6"/>
+        <w:keepNext w:val="0"/>
+        <w:keepLines w:val="0"/>
+        <w:widowControl/>
+        <w:suppressLineNumbers w:val="0"/>
+        <w:rPr>
+          <w:rFonts w:hint="default" w:ascii="Times New Roman" w:hAnsi="Times New Roman" w:cs="Times New Roman"/>
+          <w:sz w:val="24"/>
+          <w:szCs w:val="24"/>
+        </w:rPr>
+      </w:pPr>
+      <w:r>
+        <w:rPr>
+          <w:rStyle w:val="7"/>
+          <w:rFonts w:hint="default" w:ascii="Times New Roman" w:hAnsi="Times New Roman" w:cs="Times New Roman"/>
+          <w:sz w:val="24"/>
+          <w:szCs w:val="24"/>
+        </w:rPr>
+        <w:t>Communication and Notifications</w:t>
+      </w:r>
+    </w:p>
+    <w:p>
+      <w:pPr>
+        <w:keepNext w:val="0"/>
+        <w:keepLines w:val="0"/>
+        <w:widowControl/>
+        <w:numPr>
+          <w:numId w:val="0"/>
+        </w:numPr>
+        <w:suppressLineNumbers w:val="0"/>
+        <w:spacing w:before="0" w:beforeAutospacing="1" w:after="0" w:afterAutospacing="1"/>
+        <w:rPr>
+          <w:rFonts w:hint="default" w:ascii="Times New Roman" w:hAnsi="Times New Roman" w:cs="Times New Roman"/>
+          <w:sz w:val="24"/>
+          <w:szCs w:val="24"/>
+        </w:rPr>
+      </w:pPr>
+      <w:r>
+        <w:rPr>
+          <w:rFonts w:hint="default" w:ascii="Times New Roman" w:hAnsi="Times New Roman" w:cs="Times New Roman"/>
+          <w:sz w:val="24"/>
+          <w:szCs w:val="24"/>
+        </w:rPr>
+        <w:t>Notify sellers via platform notifications or email regarding changes in the status of their listings (e.g., approval, rejection, updates required).</w:t>
+      </w:r>
+    </w:p>
+    <w:p>
+      <w:pPr>
+        <w:keepNext w:val="0"/>
+        <w:keepLines w:val="0"/>
+        <w:widowControl/>
+        <w:numPr>
+          <w:numId w:val="0"/>
+        </w:numPr>
+        <w:suppressLineNumbers w:val="0"/>
+        <w:spacing w:before="0" w:beforeAutospacing="1" w:after="0" w:afterAutospacing="1"/>
+        <w:rPr>
+          <w:rFonts w:hint="default" w:ascii="Times New Roman" w:hAnsi="Times New Roman" w:cs="Times New Roman"/>
+          <w:sz w:val="24"/>
+          <w:szCs w:val="24"/>
+        </w:rPr>
+      </w:pPr>
+      <w:r>
+        <w:rPr>
+          <w:rFonts w:hint="default" w:ascii="Times New Roman" w:hAnsi="Times New Roman" w:cs="Times New Roman"/>
+          <w:sz w:val="24"/>
+          <w:szCs w:val="24"/>
+        </w:rPr>
+        <w:t>Provide alerts for actions needed, such as responding to inquiries or updating product information.</w:t>
+      </w:r>
+    </w:p>
+    <w:p>
+      <w:pPr>
+        <w:pStyle w:val="6"/>
+        <w:keepNext w:val="0"/>
+        <w:keepLines w:val="0"/>
+        <w:widowControl/>
+        <w:suppressLineNumbers w:val="0"/>
+        <w:rPr>
+          <w:rFonts w:hint="default" w:ascii="Times New Roman" w:hAnsi="Times New Roman" w:cs="Times New Roman"/>
+          <w:sz w:val="24"/>
+          <w:szCs w:val="24"/>
+        </w:rPr>
+      </w:pPr>
+      <w:r>
+        <w:rPr>
+          <w:rStyle w:val="7"/>
+          <w:rFonts w:hint="default" w:ascii="Times New Roman" w:hAnsi="Times New Roman" w:cs="Times New Roman"/>
+          <w:sz w:val="24"/>
+          <w:szCs w:val="24"/>
+        </w:rPr>
+        <w:t>Revision and Resubmission</w:t>
+      </w:r>
+    </w:p>
+    <w:p>
+      <w:pPr>
+        <w:keepNext w:val="0"/>
+        <w:keepLines w:val="0"/>
+        <w:widowControl/>
+        <w:numPr>
+          <w:numId w:val="0"/>
+        </w:numPr>
+        <w:suppressLineNumbers w:val="0"/>
+        <w:spacing w:before="0" w:beforeAutospacing="1" w:after="0" w:afterAutospacing="1"/>
+        <w:rPr>
+          <w:rFonts w:hint="default" w:ascii="Times New Roman" w:hAnsi="Times New Roman" w:cs="Times New Roman"/>
+          <w:sz w:val="24"/>
+          <w:szCs w:val="24"/>
+        </w:rPr>
+      </w:pPr>
+      <w:r>
+        <w:rPr>
+          <w:rFonts w:hint="default" w:ascii="Times New Roman" w:hAnsi="Times New Roman" w:cs="Times New Roman"/>
+          <w:sz w:val="24"/>
+          <w:szCs w:val="24"/>
+        </w:rPr>
+        <w:t>Allow sellers to revise listings based on feedback or changes in product details.</w:t>
+      </w:r>
+    </w:p>
+    <w:p>
+      <w:pPr>
+        <w:keepNext w:val="0"/>
+        <w:keepLines w:val="0"/>
+        <w:widowControl/>
+        <w:numPr>
+          <w:numId w:val="0"/>
+        </w:numPr>
+        <w:suppressLineNumbers w:val="0"/>
+        <w:spacing w:before="0" w:beforeAutospacing="1" w:after="0" w:afterAutospacing="1"/>
+        <w:rPr>
+          <w:rFonts w:hint="default" w:ascii="Times New Roman" w:hAnsi="Times New Roman" w:cs="Times New Roman"/>
+          <w:sz w:val="24"/>
+          <w:szCs w:val="24"/>
+        </w:rPr>
+      </w:pPr>
+      <w:r>
+        <w:rPr>
+          <w:rFonts w:hint="default" w:ascii="Times New Roman" w:hAnsi="Times New Roman" w:cs="Times New Roman"/>
+          <w:sz w:val="24"/>
+          <w:szCs w:val="24"/>
+        </w:rPr>
+        <w:t>Facilitate the resubmission of revised listings for re-evaluation and approval.</w:t>
+      </w:r>
+    </w:p>
+    <w:p>
+      <w:pPr>
+        <w:pStyle w:val="6"/>
+        <w:keepNext w:val="0"/>
+        <w:keepLines w:val="0"/>
+        <w:widowControl/>
+        <w:suppressLineNumbers w:val="0"/>
+        <w:rPr>
+          <w:rFonts w:hint="default" w:ascii="Times New Roman" w:hAnsi="Times New Roman" w:cs="Times New Roman"/>
+          <w:sz w:val="24"/>
+          <w:szCs w:val="24"/>
+        </w:rPr>
+      </w:pPr>
+      <w:r>
+        <w:rPr>
+          <w:rStyle w:val="7"/>
+          <w:rFonts w:hint="default" w:ascii="Times New Roman" w:hAnsi="Times New Roman" w:cs="Times New Roman"/>
+          <w:sz w:val="24"/>
+          <w:szCs w:val="24"/>
+        </w:rPr>
+        <w:t>Security and Access Control</w:t>
+      </w:r>
+    </w:p>
+    <w:p>
+      <w:pPr>
+        <w:keepNext w:val="0"/>
+        <w:keepLines w:val="0"/>
+        <w:widowControl/>
+        <w:numPr>
+          <w:numId w:val="0"/>
+        </w:numPr>
+        <w:suppressLineNumbers w:val="0"/>
+        <w:spacing w:before="0" w:beforeAutospacing="1" w:after="0" w:afterAutospacing="1"/>
+        <w:rPr>
+          <w:rFonts w:hint="default" w:ascii="Times New Roman" w:hAnsi="Times New Roman" w:cs="Times New Roman"/>
+          <w:sz w:val="24"/>
+          <w:szCs w:val="24"/>
+        </w:rPr>
+      </w:pPr>
+      <w:r>
+        <w:rPr>
+          <w:rFonts w:hint="default" w:ascii="Times New Roman" w:hAnsi="Times New Roman" w:cs="Times New Roman"/>
+          <w:sz w:val="24"/>
+          <w:szCs w:val="24"/>
+        </w:rPr>
+        <w:t>Ensure that only authorized sellers have access to manage their listed products.</w:t>
+      </w:r>
+    </w:p>
+    <w:p>
+      <w:pPr>
+        <w:keepNext w:val="0"/>
+        <w:keepLines w:val="0"/>
+        <w:widowControl/>
+        <w:numPr>
+          <w:numId w:val="0"/>
+        </w:numPr>
+        <w:suppressLineNumbers w:val="0"/>
+        <w:spacing w:before="0" w:beforeAutospacing="1" w:after="0" w:afterAutospacing="1"/>
+        <w:rPr>
+          <w:rFonts w:hint="default" w:ascii="Times New Roman" w:hAnsi="Times New Roman" w:cs="Times New Roman"/>
+          <w:sz w:val="24"/>
+          <w:szCs w:val="24"/>
+        </w:rPr>
+      </w:pPr>
+      <w:r>
+        <w:rPr>
+          <w:rFonts w:hint="default" w:ascii="Times New Roman" w:hAnsi="Times New Roman" w:cs="Times New Roman"/>
+          <w:sz w:val="24"/>
+          <w:szCs w:val="24"/>
+        </w:rPr>
+        <w:t>Implement authentication and authorization mechanisms to protect seller accounts and data.</w:t>
+      </w:r>
+    </w:p>
+    <w:p>
+      <w:pPr>
+        <w:pStyle w:val="6"/>
+        <w:keepNext w:val="0"/>
+        <w:keepLines w:val="0"/>
+        <w:widowControl/>
+        <w:suppressLineNumbers w:val="0"/>
+        <w:rPr>
+          <w:rFonts w:hint="default" w:ascii="Times New Roman" w:hAnsi="Times New Roman" w:cs="Times New Roman"/>
+          <w:sz w:val="24"/>
+          <w:szCs w:val="24"/>
+        </w:rPr>
+      </w:pPr>
+      <w:r>
+        <w:rPr>
+          <w:rStyle w:val="7"/>
+          <w:rFonts w:hint="default" w:ascii="Times New Roman" w:hAnsi="Times New Roman" w:cs="Times New Roman"/>
+          <w:sz w:val="24"/>
+          <w:szCs w:val="24"/>
+        </w:rPr>
+        <w:t>User Interface and Usability</w:t>
+      </w:r>
+    </w:p>
+    <w:p>
+      <w:pPr>
+        <w:keepNext w:val="0"/>
+        <w:keepLines w:val="0"/>
+        <w:widowControl/>
+        <w:numPr>
+          <w:numId w:val="0"/>
+        </w:numPr>
+        <w:suppressLineNumbers w:val="0"/>
+        <w:spacing w:before="0" w:beforeAutospacing="1" w:after="0" w:afterAutospacing="1"/>
+        <w:rPr>
+          <w:rFonts w:hint="default" w:ascii="Times New Roman" w:hAnsi="Times New Roman" w:cs="Times New Roman"/>
+          <w:sz w:val="24"/>
+          <w:szCs w:val="24"/>
+        </w:rPr>
+      </w:pPr>
+      <w:r>
+        <w:rPr>
+          <w:rFonts w:hint="default" w:ascii="Times New Roman" w:hAnsi="Times New Roman" w:cs="Times New Roman"/>
+          <w:sz w:val="24"/>
+          <w:szCs w:val="24"/>
+        </w:rPr>
+        <w:t>Design an intuitive and user-friendly interface for managing listed products, with clear navigation and accessible controls.</w:t>
+      </w:r>
+    </w:p>
+    <w:p>
+      <w:pPr>
+        <w:keepNext w:val="0"/>
+        <w:keepLines w:val="0"/>
+        <w:widowControl/>
+        <w:numPr>
+          <w:numId w:val="0"/>
+        </w:numPr>
+        <w:suppressLineNumbers w:val="0"/>
+        <w:spacing w:before="0" w:beforeAutospacing="1" w:after="0" w:afterAutospacing="1"/>
+        <w:rPr>
+          <w:rFonts w:hint="default" w:ascii="Times New Roman" w:hAnsi="Times New Roman" w:cs="Times New Roman"/>
+          <w:sz w:val="24"/>
+          <w:szCs w:val="24"/>
+        </w:rPr>
+      </w:pPr>
+      <w:r>
+        <w:rPr>
+          <w:rFonts w:hint="default" w:ascii="Times New Roman" w:hAnsi="Times New Roman" w:cs="Times New Roman"/>
+          <w:sz w:val="24"/>
+          <w:szCs w:val="24"/>
+        </w:rPr>
+        <w:t>Provide tooltips, help sections, or user guides to assist sellers in navigating and utilizing management features effectively.</w:t>
+      </w:r>
+    </w:p>
+    <w:p>
+      <w:pPr>
+        <w:pStyle w:val="6"/>
+        <w:keepNext w:val="0"/>
+        <w:keepLines w:val="0"/>
+        <w:widowControl/>
+        <w:suppressLineNumbers w:val="0"/>
+        <w:rPr>
+          <w:rFonts w:hint="default" w:ascii="Times New Roman" w:hAnsi="Times New Roman" w:cs="Times New Roman"/>
+          <w:sz w:val="24"/>
+          <w:szCs w:val="24"/>
+        </w:rPr>
+      </w:pPr>
+      <w:r>
+        <w:rPr>
+          <w:rStyle w:val="7"/>
+          <w:rFonts w:hint="default" w:ascii="Times New Roman" w:hAnsi="Times New Roman" w:cs="Times New Roman"/>
+          <w:sz w:val="24"/>
+          <w:szCs w:val="24"/>
+        </w:rPr>
+        <w:t>Integration with Platform Features</w:t>
+      </w:r>
+    </w:p>
+    <w:p>
+      <w:pPr>
+        <w:keepNext w:val="0"/>
+        <w:keepLines w:val="0"/>
+        <w:widowControl/>
+        <w:numPr>
+          <w:numId w:val="0"/>
+        </w:numPr>
+        <w:suppressLineNumbers w:val="0"/>
+        <w:spacing w:before="0" w:beforeAutospacing="1" w:after="0" w:afterAutospacing="1"/>
+        <w:rPr>
+          <w:rFonts w:hint="default" w:ascii="Times New Roman" w:hAnsi="Times New Roman" w:cs="Times New Roman"/>
+          <w:sz w:val="24"/>
+          <w:szCs w:val="24"/>
+        </w:rPr>
+      </w:pPr>
+      <w:r>
+        <w:rPr>
+          <w:rFonts w:hint="default" w:ascii="Times New Roman" w:hAnsi="Times New Roman" w:cs="Times New Roman"/>
+          <w:sz w:val="24"/>
+          <w:szCs w:val="24"/>
+        </w:rPr>
+        <w:t>Ensure seamless integration with other platform functionalities, such as product listing creation, transaction management, and customer support.</w:t>
+      </w:r>
+    </w:p>
+    <w:p>
+      <w:pPr>
+        <w:keepNext w:val="0"/>
+        <w:keepLines w:val="0"/>
+        <w:widowControl/>
+        <w:numPr>
+          <w:numId w:val="0"/>
+        </w:numPr>
+        <w:suppressLineNumbers w:val="0"/>
+        <w:spacing w:before="0" w:beforeAutospacing="1" w:after="0" w:afterAutospacing="1"/>
+        <w:rPr>
+          <w:rFonts w:hint="default" w:ascii="Times New Roman" w:hAnsi="Times New Roman" w:cs="Times New Roman"/>
+          <w:sz w:val="24"/>
+          <w:szCs w:val="24"/>
+        </w:rPr>
+      </w:pPr>
+      <w:r>
+        <w:rPr>
+          <w:rFonts w:hint="default" w:ascii="Times New Roman" w:hAnsi="Times New Roman" w:cs="Times New Roman"/>
+          <w:sz w:val="24"/>
+          <w:szCs w:val="24"/>
+        </w:rPr>
+        <w:t>Enable cross-linking between management tools and performance analytics to provide holistic insights into sales activities.</w:t>
+      </w:r>
+    </w:p>
+    <w:p>
+      <w:pPr>
+        <w:pStyle w:val="6"/>
+        <w:keepNext w:val="0"/>
+        <w:keepLines w:val="0"/>
+        <w:widowControl/>
+        <w:suppressLineNumbers w:val="0"/>
+        <w:rPr>
+          <w:rFonts w:hint="default" w:ascii="Times New Roman" w:hAnsi="Times New Roman" w:cs="Times New Roman"/>
+          <w:sz w:val="24"/>
+          <w:szCs w:val="24"/>
+        </w:rPr>
+      </w:pPr>
+      <w:r>
+        <w:rPr>
+          <w:rFonts w:hint="default" w:ascii="Times New Roman" w:hAnsi="Times New Roman" w:cs="Times New Roman"/>
+          <w:sz w:val="24"/>
+          <w:szCs w:val="24"/>
+        </w:rPr>
+        <w:t>By implementing these functional requirements, the Manage Listed Products feature enhances the experience for sellers by providing transparency, actionable insights, and efficient tools for optimizing their product listings and maximizing sales potential on the e-commerce platform.</w:t>
+      </w:r>
+    </w:p>
+    <w:p>
+      <w:pPr>
+        <w:keepNext w:val="0"/>
+        <w:keepLines w:val="0"/>
+        <w:widowControl/>
+        <w:numPr>
+          <w:ilvl w:val="0"/>
           <w:numId w:val="0"/>
         </w:numPr>
         <w:suppressLineNumbers w:val="0"/>

</xml_diff>

<commit_message>
Add External Interface Requirements for Guest User
</commit_message>
<xml_diff>
--- a/document/SRS.docx
+++ b/document/SRS.docx
@@ -63,7 +63,7 @@
     </w:p>
     <w:p>
       <w:pPr>
-        <w:pStyle w:val="6"/>
+        <w:pStyle w:val="7"/>
         <w:shd w:val="clear" w:color="auto" w:fill="FFFFFF"/>
         <w:spacing w:before="220" w:beforeAutospacing="0" w:afterAutospacing="0" w:line="17" w:lineRule="atLeast"/>
         <w:jc w:val="center"/>
@@ -81,7 +81,7 @@
     </w:p>
     <w:p>
       <w:pPr>
-        <w:pStyle w:val="6"/>
+        <w:pStyle w:val="7"/>
         <w:shd w:val="clear" w:color="auto" w:fill="FFFFFF"/>
         <w:spacing w:beforeAutospacing="0" w:afterAutospacing="0" w:line="17" w:lineRule="atLeast"/>
         <w:jc w:val="center"/>
@@ -468,7 +468,7 @@
     </w:p>
     <w:p>
       <w:pPr>
-        <w:pStyle w:val="6"/>
+        <w:pStyle w:val="7"/>
       </w:pPr>
       <w:r>
         <w:t>The web application is designed specifically to facilitate the exchange and trading of products among FPTU students. Its key features include:</w:t>
@@ -476,7 +476,7 @@
     </w:p>
     <w:p>
       <w:pPr>
-        <w:pStyle w:val="6"/>
+        <w:pStyle w:val="7"/>
         <w:numPr>
           <w:ilvl w:val="0"/>
           <w:numId w:val="2"/>
@@ -484,7 +484,7 @@
       </w:pPr>
       <w:r>
         <w:rPr>
-          <w:rStyle w:val="7"/>
+          <w:rStyle w:val="8"/>
         </w:rPr>
         <w:t>Product Purchase and Chat</w:t>
       </w:r>
@@ -494,7 +494,7 @@
     </w:p>
     <w:p>
       <w:pPr>
-        <w:pStyle w:val="6"/>
+        <w:pStyle w:val="7"/>
         <w:numPr>
           <w:ilvl w:val="0"/>
           <w:numId w:val="2"/>
@@ -502,7 +502,7 @@
       </w:pPr>
       <w:r>
         <w:rPr>
-          <w:rStyle w:val="7"/>
+          <w:rStyle w:val="8"/>
         </w:rPr>
         <w:t>Product Listing for Sale</w:t>
       </w:r>
@@ -512,7 +512,7 @@
     </w:p>
     <w:p>
       <w:pPr>
-        <w:pStyle w:val="6"/>
+        <w:pStyle w:val="7"/>
         <w:numPr>
           <w:ilvl w:val="0"/>
           <w:numId w:val="2"/>
@@ -520,7 +520,7 @@
       </w:pPr>
       <w:r>
         <w:rPr>
-          <w:rStyle w:val="7"/>
+          <w:rStyle w:val="8"/>
         </w:rPr>
         <w:t>Manage Listed Products</w:t>
       </w:r>
@@ -530,7 +530,7 @@
     </w:p>
     <w:p>
       <w:pPr>
-        <w:pStyle w:val="6"/>
+        <w:pStyle w:val="7"/>
         <w:numPr>
           <w:ilvl w:val="0"/>
           <w:numId w:val="2"/>
@@ -538,7 +538,7 @@
       </w:pPr>
       <w:r>
         <w:rPr>
-          <w:rStyle w:val="7"/>
+          <w:rStyle w:val="8"/>
         </w:rPr>
         <w:t>Purchase Additional Listing Slots</w:t>
       </w:r>
@@ -548,7 +548,7 @@
     </w:p>
     <w:p>
       <w:pPr>
-        <w:pStyle w:val="6"/>
+        <w:pStyle w:val="7"/>
         <w:numPr>
           <w:ilvl w:val="0"/>
           <w:numId w:val="2"/>
@@ -556,7 +556,7 @@
       </w:pPr>
       <w:r>
         <w:rPr>
-          <w:rStyle w:val="7"/>
+          <w:rStyle w:val="8"/>
         </w:rPr>
         <w:t>User Reviews</w:t>
       </w:r>
@@ -566,7 +566,7 @@
     </w:p>
     <w:p>
       <w:pPr>
-        <w:pStyle w:val="6"/>
+        <w:pStyle w:val="7"/>
         <w:numPr>
           <w:ilvl w:val="0"/>
           <w:numId w:val="2"/>
@@ -574,7 +574,7 @@
       </w:pPr>
       <w:r>
         <w:rPr>
-          <w:rStyle w:val="7"/>
+          <w:rStyle w:val="8"/>
         </w:rPr>
         <w:t>Report Issues</w:t>
       </w:r>
@@ -703,7 +703,7 @@
     </w:p>
     <w:p>
       <w:pPr>
-        <w:pStyle w:val="6"/>
+        <w:pStyle w:val="7"/>
         <w:rPr>
           <w:b/>
           <w:bCs/>
@@ -749,7 +749,7 @@
     </w:p>
     <w:tbl>
       <w:tblPr>
-        <w:tblStyle w:val="5"/>
+        <w:tblStyle w:val="6"/>
         <w:tblW w:w="0" w:type="auto"/>
         <w:tblInd w:w="-123" w:type="dxa"/>
         <w:tblLayout w:type="autofit"/>
@@ -790,7 +790,7 @@
           </w:tcPr>
           <w:p>
             <w:pPr>
-              <w:pStyle w:val="6"/>
+              <w:pStyle w:val="7"/>
               <w:spacing w:beforeAutospacing="0" w:afterAutospacing="0" w:line="12" w:lineRule="atLeast"/>
               <w:ind w:left="140"/>
             </w:pPr>
@@ -816,7 +816,7 @@
           </w:tcPr>
           <w:p>
             <w:pPr>
-              <w:pStyle w:val="6"/>
+              <w:pStyle w:val="7"/>
               <w:spacing w:beforeAutospacing="0" w:afterAutospacing="0" w:line="12" w:lineRule="atLeast"/>
             </w:pPr>
             <w:r>
@@ -854,7 +854,7 @@
           </w:tcPr>
           <w:p>
             <w:pPr>
-              <w:pStyle w:val="6"/>
+              <w:pStyle w:val="7"/>
               <w:spacing w:beforeAutospacing="0" w:afterAutospacing="0" w:line="12" w:lineRule="atLeast"/>
               <w:ind w:firstLine="120" w:firstLineChars="50"/>
             </w:pPr>
@@ -880,7 +880,7 @@
           </w:tcPr>
           <w:p>
             <w:pPr>
-              <w:pStyle w:val="6"/>
+              <w:pStyle w:val="7"/>
               <w:spacing w:beforeAutospacing="0" w:afterAutospacing="0" w:line="12" w:lineRule="atLeast"/>
             </w:pPr>
             <w:r>
@@ -918,7 +918,7 @@
           </w:tcPr>
           <w:p>
             <w:pPr>
-              <w:pStyle w:val="6"/>
+              <w:pStyle w:val="7"/>
               <w:spacing w:beforeAutospacing="0" w:afterAutospacing="0" w:line="12" w:lineRule="atLeast"/>
               <w:ind w:firstLine="120" w:firstLineChars="50"/>
             </w:pPr>
@@ -944,7 +944,7 @@
           </w:tcPr>
           <w:p>
             <w:pPr>
-              <w:pStyle w:val="6"/>
+              <w:pStyle w:val="7"/>
               <w:spacing w:beforeAutospacing="0" w:afterAutospacing="0" w:line="12" w:lineRule="atLeast"/>
               <w:ind w:left="140"/>
             </w:pPr>
@@ -983,7 +983,7 @@
           </w:tcPr>
           <w:p>
             <w:pPr>
-              <w:pStyle w:val="6"/>
+              <w:pStyle w:val="7"/>
               <w:spacing w:beforeAutospacing="0" w:afterAutospacing="0" w:line="12" w:lineRule="atLeast"/>
               <w:ind w:firstLine="120" w:firstLineChars="50"/>
             </w:pPr>
@@ -1009,7 +1009,7 @@
           </w:tcPr>
           <w:p>
             <w:pPr>
-              <w:pStyle w:val="6"/>
+              <w:pStyle w:val="7"/>
               <w:spacing w:beforeAutospacing="0" w:afterAutospacing="0" w:line="12" w:lineRule="atLeast"/>
               <w:ind w:left="140"/>
             </w:pPr>
@@ -1048,7 +1048,7 @@
           </w:tcPr>
           <w:p>
             <w:pPr>
-              <w:pStyle w:val="6"/>
+              <w:pStyle w:val="7"/>
               <w:spacing w:beforeAutospacing="0" w:afterAutospacing="0" w:line="12" w:lineRule="atLeast"/>
               <w:ind w:firstLine="120" w:firstLineChars="50"/>
             </w:pPr>
@@ -1074,7 +1074,7 @@
           </w:tcPr>
           <w:p>
             <w:pPr>
-              <w:pStyle w:val="6"/>
+              <w:pStyle w:val="7"/>
               <w:spacing w:beforeAutospacing="0" w:afterAutospacing="0" w:line="12" w:lineRule="atLeast"/>
               <w:ind w:left="140"/>
             </w:pPr>
@@ -1437,11 +1437,11 @@
     </w:p>
     <w:p>
       <w:pPr>
-        <w:pStyle w:val="6"/>
-      </w:pPr>
-      <w:r>
-        <w:rPr>
-          <w:rStyle w:val="7"/>
+        <w:pStyle w:val="7"/>
+      </w:pPr>
+      <w:r>
+        <w:rPr>
+          <w:rStyle w:val="8"/>
         </w:rPr>
         <w:t>Security:</w:t>
       </w:r>
@@ -1451,11 +1451,11 @@
     </w:p>
     <w:p>
       <w:pPr>
-        <w:pStyle w:val="6"/>
-      </w:pPr>
-      <w:r>
-        <w:rPr>
-          <w:rStyle w:val="7"/>
+        <w:pStyle w:val="7"/>
+      </w:pPr>
+      <w:r>
+        <w:rPr>
+          <w:rStyle w:val="8"/>
         </w:rPr>
         <w:t>Scalability:</w:t>
       </w:r>
@@ -1465,11 +1465,11 @@
     </w:p>
     <w:p>
       <w:pPr>
-        <w:pStyle w:val="6"/>
-      </w:pPr>
-      <w:r>
-        <w:rPr>
-          <w:rStyle w:val="7"/>
+        <w:pStyle w:val="7"/>
+      </w:pPr>
+      <w:r>
+        <w:rPr>
+          <w:rStyle w:val="8"/>
         </w:rPr>
         <w:t>Usability:</w:t>
       </w:r>
@@ -1479,11 +1479,11 @@
     </w:p>
     <w:p>
       <w:pPr>
-        <w:pStyle w:val="6"/>
-      </w:pPr>
-      <w:r>
-        <w:rPr>
-          <w:rStyle w:val="7"/>
+        <w:pStyle w:val="7"/>
+      </w:pPr>
+      <w:r>
+        <w:rPr>
+          <w:rStyle w:val="8"/>
         </w:rPr>
         <w:t>Compliance:</w:t>
       </w:r>
@@ -1728,7 +1728,7 @@
     </w:p>
     <w:p>
       <w:pPr>
-        <w:pStyle w:val="6"/>
+        <w:pStyle w:val="7"/>
         <w:keepNext w:val="0"/>
         <w:keepLines w:val="0"/>
         <w:widowControl/>
@@ -1750,7 +1750,7 @@
     </w:p>
     <w:p>
       <w:pPr>
-        <w:pStyle w:val="6"/>
+        <w:pStyle w:val="7"/>
         <w:keepNext w:val="0"/>
         <w:keepLines w:val="0"/>
         <w:widowControl/>
@@ -1772,7 +1772,7 @@
     </w:p>
     <w:p>
       <w:pPr>
-        <w:pStyle w:val="6"/>
+        <w:pStyle w:val="7"/>
         <w:keepNext w:val="0"/>
         <w:keepLines w:val="0"/>
         <w:widowControl/>
@@ -1786,7 +1786,7 @@
       </w:pPr>
       <w:r>
         <w:rPr>
-          <w:rStyle w:val="7"/>
+          <w:rStyle w:val="8"/>
           <w:rFonts w:hint="default" w:ascii="Times New Roman" w:hAnsi="Times New Roman" w:cs="Times New Roman"/>
           <w:sz w:val="24"/>
           <w:szCs w:val="24"/>
@@ -1804,7 +1804,7 @@
     </w:p>
     <w:p>
       <w:pPr>
-        <w:pStyle w:val="6"/>
+        <w:pStyle w:val="7"/>
         <w:keepNext w:val="0"/>
         <w:keepLines w:val="0"/>
         <w:widowControl/>
@@ -1818,7 +1818,7 @@
       </w:pPr>
       <w:r>
         <w:rPr>
-          <w:rStyle w:val="7"/>
+          <w:rStyle w:val="8"/>
           <w:rFonts w:hint="default" w:ascii="Times New Roman" w:hAnsi="Times New Roman" w:cs="Times New Roman"/>
           <w:sz w:val="24"/>
           <w:szCs w:val="24"/>
@@ -1836,7 +1836,7 @@
     </w:p>
     <w:p>
       <w:pPr>
-        <w:pStyle w:val="6"/>
+        <w:pStyle w:val="7"/>
         <w:keepNext w:val="0"/>
         <w:keepLines w:val="0"/>
         <w:widowControl/>
@@ -1850,7 +1850,7 @@
       </w:pPr>
       <w:r>
         <w:rPr>
-          <w:rStyle w:val="7"/>
+          <w:rStyle w:val="8"/>
           <w:rFonts w:hint="default" w:ascii="Times New Roman" w:hAnsi="Times New Roman" w:cs="Times New Roman"/>
           <w:sz w:val="24"/>
           <w:szCs w:val="24"/>
@@ -1868,7 +1868,7 @@
     </w:p>
     <w:p>
       <w:pPr>
-        <w:pStyle w:val="6"/>
+        <w:pStyle w:val="7"/>
         <w:keepNext w:val="0"/>
         <w:keepLines w:val="0"/>
         <w:widowControl/>
@@ -1882,7 +1882,7 @@
       </w:pPr>
       <w:r>
         <w:rPr>
-          <w:rStyle w:val="7"/>
+          <w:rStyle w:val="8"/>
           <w:rFonts w:hint="default" w:ascii="Times New Roman" w:hAnsi="Times New Roman" w:cs="Times New Roman"/>
           <w:sz w:val="24"/>
           <w:szCs w:val="24"/>
@@ -1900,7 +1900,7 @@
     </w:p>
     <w:p>
       <w:pPr>
-        <w:pStyle w:val="6"/>
+        <w:pStyle w:val="7"/>
         <w:keepNext w:val="0"/>
         <w:keepLines w:val="0"/>
         <w:widowControl/>
@@ -1956,7 +1956,7 @@
     </w:p>
     <w:p>
       <w:pPr>
-        <w:pStyle w:val="6"/>
+        <w:pStyle w:val="7"/>
         <w:keepNext w:val="0"/>
         <w:keepLines w:val="0"/>
         <w:widowControl/>
@@ -1969,7 +1969,7 @@
       </w:pPr>
       <w:r>
         <w:rPr>
-          <w:rStyle w:val="7"/>
+          <w:rStyle w:val="8"/>
           <w:rFonts w:hint="default" w:ascii="Times New Roman" w:hAnsi="Times New Roman" w:cs="Times New Roman"/>
           <w:sz w:val="24"/>
           <w:szCs w:val="24"/>
@@ -2057,7 +2057,7 @@
     </w:p>
     <w:p>
       <w:pPr>
-        <w:pStyle w:val="6"/>
+        <w:pStyle w:val="7"/>
         <w:keepNext w:val="0"/>
         <w:keepLines w:val="0"/>
         <w:widowControl/>
@@ -2070,7 +2070,7 @@
       </w:pPr>
       <w:r>
         <w:rPr>
-          <w:rStyle w:val="7"/>
+          <w:rStyle w:val="8"/>
           <w:rFonts w:hint="default" w:ascii="Times New Roman" w:hAnsi="Times New Roman" w:cs="Times New Roman"/>
           <w:sz w:val="24"/>
           <w:szCs w:val="24"/>
@@ -2132,7 +2132,7 @@
     </w:p>
     <w:p>
       <w:pPr>
-        <w:pStyle w:val="6"/>
+        <w:pStyle w:val="7"/>
         <w:keepNext w:val="0"/>
         <w:keepLines w:val="0"/>
         <w:widowControl/>
@@ -2145,7 +2145,7 @@
       </w:pPr>
       <w:r>
         <w:rPr>
-          <w:rStyle w:val="7"/>
+          <w:rStyle w:val="8"/>
           <w:rFonts w:hint="default" w:ascii="Times New Roman" w:hAnsi="Times New Roman" w:cs="Times New Roman"/>
           <w:sz w:val="24"/>
           <w:szCs w:val="24"/>
@@ -2207,7 +2207,7 @@
     </w:p>
     <w:p>
       <w:pPr>
-        <w:pStyle w:val="6"/>
+        <w:pStyle w:val="7"/>
         <w:keepNext w:val="0"/>
         <w:keepLines w:val="0"/>
         <w:widowControl/>
@@ -2220,7 +2220,7 @@
       </w:pPr>
       <w:r>
         <w:rPr>
-          <w:rStyle w:val="7"/>
+          <w:rStyle w:val="8"/>
           <w:rFonts w:hint="default" w:ascii="Times New Roman" w:hAnsi="Times New Roman" w:cs="Times New Roman"/>
           <w:sz w:val="24"/>
           <w:szCs w:val="24"/>
@@ -2282,7 +2282,7 @@
     </w:p>
     <w:p>
       <w:pPr>
-        <w:pStyle w:val="6"/>
+        <w:pStyle w:val="7"/>
         <w:keepNext w:val="0"/>
         <w:keepLines w:val="0"/>
         <w:widowControl/>
@@ -2295,7 +2295,7 @@
       </w:pPr>
       <w:r>
         <w:rPr>
-          <w:rStyle w:val="7"/>
+          <w:rStyle w:val="8"/>
           <w:rFonts w:hint="default" w:ascii="Times New Roman" w:hAnsi="Times New Roman" w:cs="Times New Roman"/>
           <w:sz w:val="24"/>
           <w:szCs w:val="24"/>
@@ -2383,7 +2383,7 @@
     </w:p>
     <w:p>
       <w:pPr>
-        <w:pStyle w:val="6"/>
+        <w:pStyle w:val="7"/>
         <w:keepNext w:val="0"/>
         <w:keepLines w:val="0"/>
         <w:widowControl/>
@@ -2396,7 +2396,7 @@
       </w:pPr>
       <w:r>
         <w:rPr>
-          <w:rStyle w:val="7"/>
+          <w:rStyle w:val="8"/>
           <w:rFonts w:hint="default" w:ascii="Times New Roman" w:hAnsi="Times New Roman" w:cs="Times New Roman"/>
           <w:sz w:val="24"/>
           <w:szCs w:val="24"/>
@@ -2458,7 +2458,7 @@
     </w:p>
     <w:p>
       <w:pPr>
-        <w:pStyle w:val="6"/>
+        <w:pStyle w:val="7"/>
         <w:keepNext w:val="0"/>
         <w:keepLines w:val="0"/>
         <w:widowControl/>
@@ -2471,7 +2471,7 @@
       </w:pPr>
       <w:r>
         <w:rPr>
-          <w:rStyle w:val="7"/>
+          <w:rStyle w:val="8"/>
           <w:rFonts w:hint="default" w:ascii="Times New Roman" w:hAnsi="Times New Roman" w:cs="Times New Roman"/>
           <w:sz w:val="24"/>
           <w:szCs w:val="24"/>
@@ -2533,7 +2533,7 @@
     </w:p>
     <w:p>
       <w:pPr>
-        <w:pStyle w:val="6"/>
+        <w:pStyle w:val="7"/>
         <w:keepNext w:val="0"/>
         <w:keepLines w:val="0"/>
         <w:widowControl/>
@@ -2546,7 +2546,7 @@
       </w:pPr>
       <w:r>
         <w:rPr>
-          <w:rStyle w:val="7"/>
+          <w:rStyle w:val="8"/>
           <w:rFonts w:hint="default" w:ascii="Times New Roman" w:hAnsi="Times New Roman" w:cs="Times New Roman"/>
           <w:sz w:val="24"/>
           <w:szCs w:val="24"/>
@@ -2608,7 +2608,7 @@
     </w:p>
     <w:p>
       <w:pPr>
-        <w:pStyle w:val="6"/>
+        <w:pStyle w:val="7"/>
         <w:keepNext w:val="0"/>
         <w:keepLines w:val="0"/>
         <w:widowControl/>
@@ -2621,7 +2621,7 @@
       </w:pPr>
       <w:r>
         <w:rPr>
-          <w:rStyle w:val="7"/>
+          <w:rStyle w:val="8"/>
           <w:rFonts w:hint="default" w:ascii="Times New Roman" w:hAnsi="Times New Roman" w:cs="Times New Roman"/>
           <w:sz w:val="24"/>
           <w:szCs w:val="24"/>
@@ -2683,7 +2683,7 @@
     </w:p>
     <w:p>
       <w:pPr>
-        <w:pStyle w:val="6"/>
+        <w:pStyle w:val="7"/>
         <w:keepNext w:val="0"/>
         <w:keepLines w:val="0"/>
         <w:widowControl/>
@@ -2696,7 +2696,7 @@
       </w:pPr>
       <w:r>
         <w:rPr>
-          <w:rStyle w:val="7"/>
+          <w:rStyle w:val="8"/>
           <w:rFonts w:hint="default" w:ascii="Times New Roman" w:hAnsi="Times New Roman" w:cs="Times New Roman"/>
           <w:sz w:val="24"/>
           <w:szCs w:val="24"/>
@@ -2808,7 +2808,7 @@
     </w:p>
     <w:p>
       <w:pPr>
-        <w:pStyle w:val="6"/>
+        <w:pStyle w:val="7"/>
         <w:keepNext w:val="0"/>
         <w:keepLines w:val="0"/>
         <w:widowControl/>
@@ -2826,7 +2826,7 @@
     </w:p>
     <w:p>
       <w:pPr>
-        <w:pStyle w:val="6"/>
+        <w:pStyle w:val="7"/>
         <w:keepNext w:val="0"/>
         <w:keepLines w:val="0"/>
         <w:widowControl/>
@@ -2844,7 +2844,7 @@
     </w:p>
     <w:p>
       <w:pPr>
-        <w:pStyle w:val="6"/>
+        <w:pStyle w:val="7"/>
         <w:keepNext w:val="0"/>
         <w:keepLines w:val="0"/>
         <w:widowControl/>
@@ -2855,7 +2855,7 @@
       </w:pPr>
       <w:r>
         <w:rPr>
-          <w:rStyle w:val="7"/>
+          <w:rStyle w:val="8"/>
           <w:rFonts w:hint="default" w:ascii="Times New Roman" w:hAnsi="Times New Roman" w:cs="Times New Roman"/>
         </w:rPr>
         <w:t>User-Friendly Listing Creation:</w:t>
@@ -2869,7 +2869,7 @@
     </w:p>
     <w:p>
       <w:pPr>
-        <w:pStyle w:val="6"/>
+        <w:pStyle w:val="7"/>
         <w:keepNext w:val="0"/>
         <w:keepLines w:val="0"/>
         <w:widowControl/>
@@ -2880,7 +2880,7 @@
       </w:pPr>
       <w:r>
         <w:rPr>
-          <w:rStyle w:val="7"/>
+          <w:rStyle w:val="8"/>
           <w:rFonts w:hint="default" w:ascii="Times New Roman" w:hAnsi="Times New Roman" w:cs="Times New Roman"/>
         </w:rPr>
         <w:t>Quality Assurance:</w:t>
@@ -2894,7 +2894,7 @@
     </w:p>
     <w:p>
       <w:pPr>
-        <w:pStyle w:val="6"/>
+        <w:pStyle w:val="7"/>
         <w:keepNext w:val="0"/>
         <w:keepLines w:val="0"/>
         <w:widowControl/>
@@ -2905,7 +2905,7 @@
       </w:pPr>
       <w:r>
         <w:rPr>
-          <w:rStyle w:val="7"/>
+          <w:rStyle w:val="8"/>
           <w:rFonts w:hint="default" w:ascii="Times New Roman" w:hAnsi="Times New Roman" w:cs="Times New Roman"/>
         </w:rPr>
         <w:t>Moderation Criteria:</w:t>
@@ -2919,7 +2919,7 @@
     </w:p>
     <w:p>
       <w:pPr>
-        <w:pStyle w:val="6"/>
+        <w:pStyle w:val="7"/>
         <w:keepNext w:val="0"/>
         <w:keepLines w:val="0"/>
         <w:widowControl/>
@@ -2930,7 +2930,7 @@
       </w:pPr>
       <w:r>
         <w:rPr>
-          <w:rStyle w:val="7"/>
+          <w:rStyle w:val="8"/>
           <w:rFonts w:hint="default" w:ascii="Times New Roman" w:hAnsi="Times New Roman" w:cs="Times New Roman"/>
         </w:rPr>
         <w:t>Visibility Upon Approval:</w:t>
@@ -2944,7 +2944,7 @@
     </w:p>
     <w:p>
       <w:pPr>
-        <w:pStyle w:val="6"/>
+        <w:pStyle w:val="7"/>
         <w:keepNext w:val="0"/>
         <w:keepLines w:val="0"/>
         <w:widowControl/>
@@ -2955,7 +2955,7 @@
       </w:pPr>
       <w:r>
         <w:rPr>
-          <w:rStyle w:val="7"/>
+          <w:rStyle w:val="8"/>
           <w:rFonts w:hint="default" w:ascii="Times New Roman" w:hAnsi="Times New Roman" w:cs="Times New Roman"/>
         </w:rPr>
         <w:t>Editing and Updates:</w:t>
@@ -2969,7 +2969,7 @@
     </w:p>
     <w:p>
       <w:pPr>
-        <w:pStyle w:val="6"/>
+        <w:pStyle w:val="7"/>
         <w:keepNext w:val="0"/>
         <w:keepLines w:val="0"/>
         <w:widowControl/>
@@ -2980,7 +2980,7 @@
       </w:pPr>
       <w:r>
         <w:rPr>
-          <w:rStyle w:val="7"/>
+          <w:rStyle w:val="8"/>
           <w:rFonts w:hint="default" w:ascii="Times New Roman" w:hAnsi="Times New Roman" w:cs="Times New Roman"/>
         </w:rPr>
         <w:t>Seller Support and Guidance:</w:t>
@@ -2994,7 +2994,7 @@
     </w:p>
     <w:p>
       <w:pPr>
-        <w:pStyle w:val="6"/>
+        <w:pStyle w:val="7"/>
         <w:keepNext w:val="0"/>
         <w:keepLines w:val="0"/>
         <w:widowControl/>
@@ -3028,7 +3028,7 @@
     </w:p>
     <w:p>
       <w:pPr>
-        <w:pStyle w:val="6"/>
+        <w:pStyle w:val="7"/>
         <w:keepNext w:val="0"/>
         <w:keepLines w:val="0"/>
         <w:widowControl/>
@@ -3041,7 +3041,7 @@
       </w:pPr>
       <w:r>
         <w:rPr>
-          <w:rStyle w:val="7"/>
+          <w:rStyle w:val="8"/>
           <w:rFonts w:hint="default" w:ascii="Times New Roman" w:hAnsi="Times New Roman" w:cs="Times New Roman"/>
           <w:sz w:val="24"/>
           <w:szCs w:val="24"/>
@@ -3103,7 +3103,7 @@
     </w:p>
     <w:p>
       <w:pPr>
-        <w:pStyle w:val="6"/>
+        <w:pStyle w:val="7"/>
         <w:keepNext w:val="0"/>
         <w:keepLines w:val="0"/>
         <w:widowControl/>
@@ -3116,7 +3116,7 @@
       </w:pPr>
       <w:r>
         <w:rPr>
-          <w:rStyle w:val="7"/>
+          <w:rStyle w:val="8"/>
           <w:rFonts w:hint="default" w:ascii="Times New Roman" w:hAnsi="Times New Roman" w:cs="Times New Roman"/>
           <w:sz w:val="24"/>
           <w:szCs w:val="24"/>
@@ -3178,7 +3178,7 @@
     </w:p>
     <w:p>
       <w:pPr>
-        <w:pStyle w:val="6"/>
+        <w:pStyle w:val="7"/>
         <w:keepNext w:val="0"/>
         <w:keepLines w:val="0"/>
         <w:widowControl/>
@@ -3191,7 +3191,7 @@
       </w:pPr>
       <w:r>
         <w:rPr>
-          <w:rStyle w:val="7"/>
+          <w:rStyle w:val="8"/>
           <w:rFonts w:hint="default" w:ascii="Times New Roman" w:hAnsi="Times New Roman" w:cs="Times New Roman"/>
           <w:sz w:val="24"/>
           <w:szCs w:val="24"/>
@@ -3253,7 +3253,7 @@
     </w:p>
     <w:p>
       <w:pPr>
-        <w:pStyle w:val="6"/>
+        <w:pStyle w:val="7"/>
         <w:keepNext w:val="0"/>
         <w:keepLines w:val="0"/>
         <w:widowControl/>
@@ -3266,7 +3266,7 @@
       </w:pPr>
       <w:r>
         <w:rPr>
-          <w:rStyle w:val="7"/>
+          <w:rStyle w:val="8"/>
           <w:rFonts w:hint="default" w:ascii="Times New Roman" w:hAnsi="Times New Roman" w:cs="Times New Roman"/>
           <w:sz w:val="24"/>
           <w:szCs w:val="24"/>
@@ -3328,7 +3328,7 @@
     </w:p>
     <w:p>
       <w:pPr>
-        <w:pStyle w:val="6"/>
+        <w:pStyle w:val="7"/>
         <w:keepNext w:val="0"/>
         <w:keepLines w:val="0"/>
         <w:widowControl/>
@@ -3341,7 +3341,7 @@
       </w:pPr>
       <w:r>
         <w:rPr>
-          <w:rStyle w:val="7"/>
+          <w:rStyle w:val="8"/>
           <w:rFonts w:hint="default" w:ascii="Times New Roman" w:hAnsi="Times New Roman" w:cs="Times New Roman"/>
           <w:sz w:val="24"/>
           <w:szCs w:val="24"/>
@@ -3403,7 +3403,7 @@
     </w:p>
     <w:p>
       <w:pPr>
-        <w:pStyle w:val="6"/>
+        <w:pStyle w:val="7"/>
         <w:keepNext w:val="0"/>
         <w:keepLines w:val="0"/>
         <w:widowControl/>
@@ -3416,7 +3416,7 @@
       </w:pPr>
       <w:r>
         <w:rPr>
-          <w:rStyle w:val="7"/>
+          <w:rStyle w:val="8"/>
           <w:rFonts w:hint="default" w:ascii="Times New Roman" w:hAnsi="Times New Roman" w:cs="Times New Roman"/>
           <w:sz w:val="24"/>
           <w:szCs w:val="24"/>
@@ -3478,7 +3478,7 @@
     </w:p>
     <w:p>
       <w:pPr>
-        <w:pStyle w:val="6"/>
+        <w:pStyle w:val="7"/>
         <w:keepNext w:val="0"/>
         <w:keepLines w:val="0"/>
         <w:widowControl/>
@@ -3491,7 +3491,7 @@
       </w:pPr>
       <w:r>
         <w:rPr>
-          <w:rStyle w:val="7"/>
+          <w:rStyle w:val="8"/>
           <w:rFonts w:hint="default" w:ascii="Times New Roman" w:hAnsi="Times New Roman" w:cs="Times New Roman"/>
           <w:sz w:val="24"/>
           <w:szCs w:val="24"/>
@@ -3527,7 +3527,7 @@
     </w:p>
     <w:p>
       <w:pPr>
-        <w:pStyle w:val="6"/>
+        <w:pStyle w:val="7"/>
         <w:keepNext w:val="0"/>
         <w:keepLines w:val="0"/>
         <w:widowControl/>
@@ -3540,7 +3540,7 @@
       </w:pPr>
       <w:r>
         <w:rPr>
-          <w:rStyle w:val="7"/>
+          <w:rStyle w:val="8"/>
           <w:rFonts w:hint="default" w:ascii="Times New Roman" w:hAnsi="Times New Roman" w:cs="Times New Roman"/>
           <w:sz w:val="24"/>
           <w:szCs w:val="24"/>
@@ -3602,7 +3602,7 @@
     </w:p>
     <w:p>
       <w:pPr>
-        <w:pStyle w:val="6"/>
+        <w:pStyle w:val="7"/>
         <w:keepNext w:val="0"/>
         <w:keepLines w:val="0"/>
         <w:widowControl/>
@@ -3615,7 +3615,7 @@
       </w:pPr>
       <w:r>
         <w:rPr>
-          <w:rStyle w:val="7"/>
+          <w:rStyle w:val="8"/>
           <w:rFonts w:hint="default" w:ascii="Times New Roman" w:hAnsi="Times New Roman" w:cs="Times New Roman"/>
           <w:sz w:val="24"/>
           <w:szCs w:val="24"/>
@@ -3677,7 +3677,7 @@
     </w:p>
     <w:p>
       <w:pPr>
-        <w:pStyle w:val="6"/>
+        <w:pStyle w:val="7"/>
         <w:keepNext w:val="0"/>
         <w:keepLines w:val="0"/>
         <w:widowControl/>
@@ -3690,7 +3690,7 @@
       </w:pPr>
       <w:r>
         <w:rPr>
-          <w:rStyle w:val="7"/>
+          <w:rStyle w:val="8"/>
           <w:rFonts w:hint="default" w:ascii="Times New Roman" w:hAnsi="Times New Roman" w:cs="Times New Roman"/>
           <w:sz w:val="24"/>
           <w:szCs w:val="24"/>
@@ -3752,7 +3752,7 @@
     </w:p>
     <w:p>
       <w:pPr>
-        <w:pStyle w:val="6"/>
+        <w:pStyle w:val="7"/>
         <w:keepNext w:val="0"/>
         <w:keepLines w:val="0"/>
         <w:widowControl/>
@@ -3774,7 +3774,7 @@
     </w:p>
     <w:p>
       <w:pPr>
-        <w:pStyle w:val="6"/>
+        <w:pStyle w:val="7"/>
         <w:keepNext w:val="0"/>
         <w:keepLines w:val="0"/>
         <w:widowControl/>
@@ -3836,7 +3836,7 @@
     </w:p>
     <w:p>
       <w:pPr>
-        <w:pStyle w:val="6"/>
+        <w:pStyle w:val="7"/>
         <w:keepNext w:val="0"/>
         <w:keepLines w:val="0"/>
         <w:widowControl/>
@@ -3858,7 +3858,7 @@
     </w:p>
     <w:p>
       <w:pPr>
-        <w:pStyle w:val="6"/>
+        <w:pStyle w:val="7"/>
         <w:keepNext w:val="0"/>
         <w:keepLines w:val="0"/>
         <w:widowControl/>
@@ -3880,7 +3880,7 @@
     </w:p>
     <w:p>
       <w:pPr>
-        <w:pStyle w:val="6"/>
+        <w:pStyle w:val="7"/>
         <w:keepNext w:val="0"/>
         <w:keepLines w:val="0"/>
         <w:widowControl/>
@@ -3893,7 +3893,7 @@
       </w:pPr>
       <w:r>
         <w:rPr>
-          <w:rStyle w:val="7"/>
+          <w:rStyle w:val="8"/>
           <w:rFonts w:hint="default" w:ascii="Times New Roman" w:hAnsi="Times New Roman" w:cs="Times New Roman"/>
           <w:sz w:val="24"/>
           <w:szCs w:val="24"/>
@@ -3911,7 +3911,7 @@
     </w:p>
     <w:p>
       <w:pPr>
-        <w:pStyle w:val="6"/>
+        <w:pStyle w:val="7"/>
         <w:keepNext w:val="0"/>
         <w:keepLines w:val="0"/>
         <w:widowControl/>
@@ -3924,7 +3924,7 @@
       </w:pPr>
       <w:r>
         <w:rPr>
-          <w:rStyle w:val="7"/>
+          <w:rStyle w:val="8"/>
           <w:rFonts w:hint="default" w:ascii="Times New Roman" w:hAnsi="Times New Roman" w:cs="Times New Roman"/>
           <w:sz w:val="24"/>
           <w:szCs w:val="24"/>
@@ -3942,7 +3942,7 @@
     </w:p>
     <w:p>
       <w:pPr>
-        <w:pStyle w:val="6"/>
+        <w:pStyle w:val="7"/>
         <w:keepNext w:val="0"/>
         <w:keepLines w:val="0"/>
         <w:widowControl/>
@@ -3955,7 +3955,7 @@
       </w:pPr>
       <w:r>
         <w:rPr>
-          <w:rStyle w:val="7"/>
+          <w:rStyle w:val="8"/>
           <w:rFonts w:hint="default" w:ascii="Times New Roman" w:hAnsi="Times New Roman" w:cs="Times New Roman"/>
           <w:sz w:val="24"/>
           <w:szCs w:val="24"/>
@@ -3973,7 +3973,7 @@
     </w:p>
     <w:p>
       <w:pPr>
-        <w:pStyle w:val="6"/>
+        <w:pStyle w:val="7"/>
         <w:keepNext w:val="0"/>
         <w:keepLines w:val="0"/>
         <w:widowControl/>
@@ -3986,7 +3986,7 @@
       </w:pPr>
       <w:r>
         <w:rPr>
-          <w:rStyle w:val="7"/>
+          <w:rStyle w:val="8"/>
           <w:rFonts w:hint="default" w:ascii="Times New Roman" w:hAnsi="Times New Roman" w:cs="Times New Roman"/>
           <w:sz w:val="24"/>
           <w:szCs w:val="24"/>
@@ -4004,7 +4004,7 @@
     </w:p>
     <w:p>
       <w:pPr>
-        <w:pStyle w:val="6"/>
+        <w:pStyle w:val="7"/>
         <w:keepNext w:val="0"/>
         <w:keepLines w:val="0"/>
         <w:widowControl/>
@@ -4017,7 +4017,7 @@
       </w:pPr>
       <w:r>
         <w:rPr>
-          <w:rStyle w:val="7"/>
+          <w:rStyle w:val="8"/>
           <w:rFonts w:hint="default" w:ascii="Times New Roman" w:hAnsi="Times New Roman" w:cs="Times New Roman"/>
           <w:sz w:val="24"/>
           <w:szCs w:val="24"/>
@@ -4057,7 +4057,7 @@
     </w:p>
     <w:p>
       <w:pPr>
-        <w:pStyle w:val="6"/>
+        <w:pStyle w:val="7"/>
         <w:keepNext w:val="0"/>
         <w:keepLines w:val="0"/>
         <w:widowControl/>
@@ -4070,7 +4070,7 @@
       </w:pPr>
       <w:r>
         <w:rPr>
-          <w:rStyle w:val="7"/>
+          <w:rStyle w:val="8"/>
           <w:rFonts w:hint="default" w:ascii="Times New Roman" w:hAnsi="Times New Roman" w:cs="Times New Roman"/>
           <w:sz w:val="24"/>
           <w:szCs w:val="24"/>
@@ -4084,6 +4084,7 @@
         <w:keepLines w:val="0"/>
         <w:widowControl/>
         <w:numPr>
+          <w:ilvl w:val="0"/>
           <w:numId w:val="0"/>
         </w:numPr>
         <w:suppressLineNumbers w:val="0"/>
@@ -4109,6 +4110,7 @@
         <w:keepLines w:val="0"/>
         <w:widowControl/>
         <w:numPr>
+          <w:ilvl w:val="0"/>
           <w:numId w:val="0"/>
         </w:numPr>
         <w:suppressLineNumbers w:val="0"/>
@@ -4130,7 +4132,7 @@
     </w:p>
     <w:p>
       <w:pPr>
-        <w:pStyle w:val="6"/>
+        <w:pStyle w:val="7"/>
         <w:keepNext w:val="0"/>
         <w:keepLines w:val="0"/>
         <w:widowControl/>
@@ -4143,7 +4145,7 @@
       </w:pPr>
       <w:r>
         <w:rPr>
-          <w:rStyle w:val="7"/>
+          <w:rStyle w:val="8"/>
           <w:rFonts w:hint="default" w:ascii="Times New Roman" w:hAnsi="Times New Roman" w:cs="Times New Roman"/>
           <w:sz w:val="24"/>
           <w:szCs w:val="24"/>
@@ -4157,6 +4159,7 @@
         <w:keepLines w:val="0"/>
         <w:widowControl/>
         <w:numPr>
+          <w:ilvl w:val="0"/>
           <w:numId w:val="0"/>
         </w:numPr>
         <w:suppressLineNumbers w:val="0"/>
@@ -4182,6 +4185,7 @@
         <w:keepLines w:val="0"/>
         <w:widowControl/>
         <w:numPr>
+          <w:ilvl w:val="0"/>
           <w:numId w:val="0"/>
         </w:numPr>
         <w:suppressLineNumbers w:val="0"/>
@@ -4203,7 +4207,7 @@
     </w:p>
     <w:p>
       <w:pPr>
-        <w:pStyle w:val="6"/>
+        <w:pStyle w:val="7"/>
         <w:keepNext w:val="0"/>
         <w:keepLines w:val="0"/>
         <w:widowControl/>
@@ -4216,7 +4220,7 @@
       </w:pPr>
       <w:r>
         <w:rPr>
-          <w:rStyle w:val="7"/>
+          <w:rStyle w:val="8"/>
           <w:rFonts w:hint="default" w:ascii="Times New Roman" w:hAnsi="Times New Roman" w:cs="Times New Roman"/>
           <w:sz w:val="24"/>
           <w:szCs w:val="24"/>
@@ -4230,6 +4234,7 @@
         <w:keepLines w:val="0"/>
         <w:widowControl/>
         <w:numPr>
+          <w:ilvl w:val="0"/>
           <w:numId w:val="0"/>
         </w:numPr>
         <w:suppressLineNumbers w:val="0"/>
@@ -4255,6 +4260,7 @@
         <w:keepLines w:val="0"/>
         <w:widowControl/>
         <w:numPr>
+          <w:ilvl w:val="0"/>
           <w:numId w:val="0"/>
         </w:numPr>
         <w:suppressLineNumbers w:val="0"/>
@@ -4276,7 +4282,7 @@
     </w:p>
     <w:p>
       <w:pPr>
-        <w:pStyle w:val="6"/>
+        <w:pStyle w:val="7"/>
         <w:keepNext w:val="0"/>
         <w:keepLines w:val="0"/>
         <w:widowControl/>
@@ -4289,7 +4295,7 @@
       </w:pPr>
       <w:r>
         <w:rPr>
-          <w:rStyle w:val="7"/>
+          <w:rStyle w:val="8"/>
           <w:rFonts w:hint="default" w:ascii="Times New Roman" w:hAnsi="Times New Roman" w:cs="Times New Roman"/>
           <w:sz w:val="24"/>
           <w:szCs w:val="24"/>
@@ -4303,6 +4309,7 @@
         <w:keepLines w:val="0"/>
         <w:widowControl/>
         <w:numPr>
+          <w:ilvl w:val="0"/>
           <w:numId w:val="0"/>
         </w:numPr>
         <w:suppressLineNumbers w:val="0"/>
@@ -4328,6 +4335,7 @@
         <w:keepLines w:val="0"/>
         <w:widowControl/>
         <w:numPr>
+          <w:ilvl w:val="0"/>
           <w:numId w:val="0"/>
         </w:numPr>
         <w:suppressLineNumbers w:val="0"/>
@@ -4349,7 +4357,7 @@
     </w:p>
     <w:p>
       <w:pPr>
-        <w:pStyle w:val="6"/>
+        <w:pStyle w:val="7"/>
         <w:keepNext w:val="0"/>
         <w:keepLines w:val="0"/>
         <w:widowControl/>
@@ -4362,7 +4370,7 @@
       </w:pPr>
       <w:r>
         <w:rPr>
-          <w:rStyle w:val="7"/>
+          <w:rStyle w:val="8"/>
           <w:rFonts w:hint="default" w:ascii="Times New Roman" w:hAnsi="Times New Roman" w:cs="Times New Roman"/>
           <w:sz w:val="24"/>
           <w:szCs w:val="24"/>
@@ -4376,6 +4384,7 @@
         <w:keepLines w:val="0"/>
         <w:widowControl/>
         <w:numPr>
+          <w:ilvl w:val="0"/>
           <w:numId w:val="0"/>
         </w:numPr>
         <w:suppressLineNumbers w:val="0"/>
@@ -4394,8 +4403,6 @@
         </w:rPr>
         <w:t>Implement tools for sellers to edit, update, or remove listings as needed.</w:t>
       </w:r>
-      <w:bookmarkStart w:id="0" w:name="_GoBack"/>
-      <w:bookmarkEnd w:id="0"/>
     </w:p>
     <w:p>
       <w:pPr>
@@ -4403,6 +4410,7 @@
         <w:keepLines w:val="0"/>
         <w:widowControl/>
         <w:numPr>
+          <w:ilvl w:val="0"/>
           <w:numId w:val="0"/>
         </w:numPr>
         <w:suppressLineNumbers w:val="0"/>
@@ -4424,7 +4432,7 @@
     </w:p>
     <w:p>
       <w:pPr>
-        <w:pStyle w:val="6"/>
+        <w:pStyle w:val="7"/>
         <w:keepNext w:val="0"/>
         <w:keepLines w:val="0"/>
         <w:widowControl/>
@@ -4437,7 +4445,7 @@
       </w:pPr>
       <w:r>
         <w:rPr>
-          <w:rStyle w:val="7"/>
+          <w:rStyle w:val="8"/>
           <w:rFonts w:hint="default" w:ascii="Times New Roman" w:hAnsi="Times New Roman" w:cs="Times New Roman"/>
           <w:sz w:val="24"/>
           <w:szCs w:val="24"/>
@@ -4451,6 +4459,7 @@
         <w:keepLines w:val="0"/>
         <w:widowControl/>
         <w:numPr>
+          <w:ilvl w:val="0"/>
           <w:numId w:val="0"/>
         </w:numPr>
         <w:suppressLineNumbers w:val="0"/>
@@ -4476,6 +4485,7 @@
         <w:keepLines w:val="0"/>
         <w:widowControl/>
         <w:numPr>
+          <w:ilvl w:val="0"/>
           <w:numId w:val="0"/>
         </w:numPr>
         <w:suppressLineNumbers w:val="0"/>
@@ -4497,7 +4507,7 @@
     </w:p>
     <w:p>
       <w:pPr>
-        <w:pStyle w:val="6"/>
+        <w:pStyle w:val="7"/>
         <w:keepNext w:val="0"/>
         <w:keepLines w:val="0"/>
         <w:widowControl/>
@@ -4510,7 +4520,7 @@
       </w:pPr>
       <w:r>
         <w:rPr>
-          <w:rStyle w:val="7"/>
+          <w:rStyle w:val="8"/>
           <w:rFonts w:hint="default" w:ascii="Times New Roman" w:hAnsi="Times New Roman" w:cs="Times New Roman"/>
           <w:sz w:val="24"/>
           <w:szCs w:val="24"/>
@@ -4524,6 +4534,7 @@
         <w:keepLines w:val="0"/>
         <w:widowControl/>
         <w:numPr>
+          <w:ilvl w:val="0"/>
           <w:numId w:val="0"/>
         </w:numPr>
         <w:suppressLineNumbers w:val="0"/>
@@ -4549,6 +4560,7 @@
         <w:keepLines w:val="0"/>
         <w:widowControl/>
         <w:numPr>
+          <w:ilvl w:val="0"/>
           <w:numId w:val="0"/>
         </w:numPr>
         <w:suppressLineNumbers w:val="0"/>
@@ -4570,7 +4582,7 @@
     </w:p>
     <w:p>
       <w:pPr>
-        <w:pStyle w:val="6"/>
+        <w:pStyle w:val="7"/>
         <w:keepNext w:val="0"/>
         <w:keepLines w:val="0"/>
         <w:widowControl/>
@@ -4583,7 +4595,7 @@
       </w:pPr>
       <w:r>
         <w:rPr>
-          <w:rStyle w:val="7"/>
+          <w:rStyle w:val="8"/>
           <w:rFonts w:hint="default" w:ascii="Times New Roman" w:hAnsi="Times New Roman" w:cs="Times New Roman"/>
           <w:sz w:val="24"/>
           <w:szCs w:val="24"/>
@@ -4597,6 +4609,7 @@
         <w:keepLines w:val="0"/>
         <w:widowControl/>
         <w:numPr>
+          <w:ilvl w:val="0"/>
           <w:numId w:val="0"/>
         </w:numPr>
         <w:suppressLineNumbers w:val="0"/>
@@ -4622,6 +4635,7 @@
         <w:keepLines w:val="0"/>
         <w:widowControl/>
         <w:numPr>
+          <w:ilvl w:val="0"/>
           <w:numId w:val="0"/>
         </w:numPr>
         <w:suppressLineNumbers w:val="0"/>
@@ -4643,7 +4657,7 @@
     </w:p>
     <w:p>
       <w:pPr>
-        <w:pStyle w:val="6"/>
+        <w:pStyle w:val="7"/>
         <w:keepNext w:val="0"/>
         <w:keepLines w:val="0"/>
         <w:widowControl/>
@@ -4656,7 +4670,7 @@
       </w:pPr>
       <w:r>
         <w:rPr>
-          <w:rStyle w:val="7"/>
+          <w:rStyle w:val="8"/>
           <w:rFonts w:hint="default" w:ascii="Times New Roman" w:hAnsi="Times New Roman" w:cs="Times New Roman"/>
           <w:sz w:val="24"/>
           <w:szCs w:val="24"/>
@@ -4670,6 +4684,7 @@
         <w:keepLines w:val="0"/>
         <w:widowControl/>
         <w:numPr>
+          <w:ilvl w:val="0"/>
           <w:numId w:val="0"/>
         </w:numPr>
         <w:suppressLineNumbers w:val="0"/>
@@ -4695,6 +4710,7 @@
         <w:keepLines w:val="0"/>
         <w:widowControl/>
         <w:numPr>
+          <w:ilvl w:val="0"/>
           <w:numId w:val="0"/>
         </w:numPr>
         <w:suppressLineNumbers w:val="0"/>
@@ -4716,7 +4732,7 @@
     </w:p>
     <w:p>
       <w:pPr>
-        <w:pStyle w:val="6"/>
+        <w:pStyle w:val="7"/>
         <w:keepNext w:val="0"/>
         <w:keepLines w:val="0"/>
         <w:widowControl/>
@@ -4729,7 +4745,7 @@
       </w:pPr>
       <w:r>
         <w:rPr>
-          <w:rStyle w:val="7"/>
+          <w:rStyle w:val="8"/>
           <w:rFonts w:hint="default" w:ascii="Times New Roman" w:hAnsi="Times New Roman" w:cs="Times New Roman"/>
           <w:sz w:val="24"/>
           <w:szCs w:val="24"/>
@@ -4743,6 +4759,7 @@
         <w:keepLines w:val="0"/>
         <w:widowControl/>
         <w:numPr>
+          <w:ilvl w:val="0"/>
           <w:numId w:val="0"/>
         </w:numPr>
         <w:suppressLineNumbers w:val="0"/>
@@ -4768,6 +4785,7 @@
         <w:keepLines w:val="0"/>
         <w:widowControl/>
         <w:numPr>
+          <w:ilvl w:val="0"/>
           <w:numId w:val="0"/>
         </w:numPr>
         <w:suppressLineNumbers w:val="0"/>
@@ -4789,7 +4807,7 @@
     </w:p>
     <w:p>
       <w:pPr>
-        <w:pStyle w:val="6"/>
+        <w:pStyle w:val="7"/>
         <w:keepNext w:val="0"/>
         <w:keepLines w:val="0"/>
         <w:widowControl/>
@@ -4886,6 +4904,270 @@
     <w:p>
       <w:pPr>
         <w:rPr>
+          <w:rFonts w:ascii="Times New Roman" w:hAnsi="Times New Roman" w:eastAsia="SimSun"/>
+          <w:b/>
+          <w:bCs/>
+          <w:sz w:val="32"/>
+          <w:szCs w:val="32"/>
+          <w:lang w:val="vi-VN"/>
+        </w:rPr>
+      </w:pPr>
+    </w:p>
+    <w:p>
+      <w:pPr>
+        <w:rPr>
+          <w:rFonts w:ascii="Times New Roman" w:hAnsi="Times New Roman" w:eastAsia="SimSun"/>
+          <w:b/>
+          <w:bCs/>
+          <w:sz w:val="32"/>
+          <w:szCs w:val="32"/>
+          <w:lang w:val="vi-VN"/>
+        </w:rPr>
+      </w:pPr>
+    </w:p>
+    <w:p>
+      <w:pPr>
+        <w:rPr>
+          <w:rFonts w:ascii="Times New Roman" w:hAnsi="Times New Roman" w:eastAsia="SimSun"/>
+          <w:b/>
+          <w:bCs/>
+          <w:sz w:val="32"/>
+          <w:szCs w:val="32"/>
+          <w:lang w:val="vi-VN"/>
+        </w:rPr>
+      </w:pPr>
+    </w:p>
+    <w:p>
+      <w:pPr>
+        <w:rPr>
+          <w:rFonts w:ascii="Times New Roman" w:hAnsi="Times New Roman" w:eastAsia="SimSun"/>
+          <w:b/>
+          <w:bCs/>
+          <w:sz w:val="32"/>
+          <w:szCs w:val="32"/>
+          <w:lang w:val="vi-VN"/>
+        </w:rPr>
+      </w:pPr>
+    </w:p>
+    <w:p>
+      <w:pPr>
+        <w:rPr>
+          <w:rFonts w:ascii="Times New Roman" w:hAnsi="Times New Roman" w:eastAsia="SimSun"/>
+          <w:b/>
+          <w:bCs/>
+          <w:sz w:val="32"/>
+          <w:szCs w:val="32"/>
+          <w:lang w:val="vi-VN"/>
+        </w:rPr>
+      </w:pPr>
+    </w:p>
+    <w:p>
+      <w:pPr>
+        <w:rPr>
+          <w:rFonts w:ascii="Times New Roman" w:hAnsi="Times New Roman" w:eastAsia="SimSun"/>
+          <w:b/>
+          <w:bCs/>
+          <w:sz w:val="32"/>
+          <w:szCs w:val="32"/>
+          <w:lang w:val="vi-VN"/>
+        </w:rPr>
+      </w:pPr>
+    </w:p>
+    <w:p>
+      <w:pPr>
+        <w:rPr>
+          <w:rFonts w:ascii="Times New Roman" w:hAnsi="Times New Roman" w:eastAsia="SimSun"/>
+          <w:b/>
+          <w:bCs/>
+          <w:sz w:val="32"/>
+          <w:szCs w:val="32"/>
+          <w:lang w:val="vi-VN"/>
+        </w:rPr>
+      </w:pPr>
+    </w:p>
+    <w:p>
+      <w:pPr>
+        <w:rPr>
+          <w:rFonts w:ascii="Times New Roman" w:hAnsi="Times New Roman" w:eastAsia="SimSun"/>
+          <w:b/>
+          <w:bCs/>
+          <w:sz w:val="32"/>
+          <w:szCs w:val="32"/>
+          <w:lang w:val="vi-VN"/>
+        </w:rPr>
+      </w:pPr>
+    </w:p>
+    <w:p>
+      <w:pPr>
+        <w:rPr>
+          <w:rFonts w:ascii="Times New Roman" w:hAnsi="Times New Roman" w:eastAsia="SimSun"/>
+          <w:b/>
+          <w:bCs/>
+          <w:sz w:val="32"/>
+          <w:szCs w:val="32"/>
+          <w:lang w:val="vi-VN"/>
+        </w:rPr>
+      </w:pPr>
+    </w:p>
+    <w:p>
+      <w:pPr>
+        <w:rPr>
+          <w:rFonts w:ascii="Times New Roman" w:hAnsi="Times New Roman" w:eastAsia="SimSun"/>
+          <w:b/>
+          <w:bCs/>
+          <w:sz w:val="32"/>
+          <w:szCs w:val="32"/>
+          <w:lang w:val="vi-VN"/>
+        </w:rPr>
+      </w:pPr>
+    </w:p>
+    <w:p>
+      <w:pPr>
+        <w:rPr>
+          <w:rFonts w:ascii="Times New Roman" w:hAnsi="Times New Roman" w:eastAsia="SimSun"/>
+          <w:b/>
+          <w:bCs/>
+          <w:sz w:val="32"/>
+          <w:szCs w:val="32"/>
+          <w:lang w:val="vi-VN"/>
+        </w:rPr>
+      </w:pPr>
+    </w:p>
+    <w:p>
+      <w:pPr>
+        <w:rPr>
+          <w:rFonts w:ascii="Times New Roman" w:hAnsi="Times New Roman" w:eastAsia="SimSun"/>
+          <w:b/>
+          <w:bCs/>
+          <w:sz w:val="32"/>
+          <w:szCs w:val="32"/>
+          <w:lang w:val="vi-VN"/>
+        </w:rPr>
+      </w:pPr>
+    </w:p>
+    <w:p>
+      <w:pPr>
+        <w:rPr>
+          <w:rFonts w:ascii="Times New Roman" w:hAnsi="Times New Roman" w:eastAsia="SimSun"/>
+          <w:b/>
+          <w:bCs/>
+          <w:sz w:val="32"/>
+          <w:szCs w:val="32"/>
+          <w:lang w:val="vi-VN"/>
+        </w:rPr>
+      </w:pPr>
+    </w:p>
+    <w:p>
+      <w:pPr>
+        <w:rPr>
+          <w:rFonts w:ascii="Times New Roman" w:hAnsi="Times New Roman" w:eastAsia="SimSun"/>
+          <w:b/>
+          <w:bCs/>
+          <w:sz w:val="32"/>
+          <w:szCs w:val="32"/>
+          <w:lang w:val="vi-VN"/>
+        </w:rPr>
+      </w:pPr>
+    </w:p>
+    <w:p>
+      <w:pPr>
+        <w:rPr>
+          <w:rFonts w:ascii="Times New Roman" w:hAnsi="Times New Roman" w:eastAsia="SimSun"/>
+          <w:b/>
+          <w:bCs/>
+          <w:sz w:val="32"/>
+          <w:szCs w:val="32"/>
+          <w:lang w:val="vi-VN"/>
+        </w:rPr>
+      </w:pPr>
+    </w:p>
+    <w:p>
+      <w:pPr>
+        <w:rPr>
+          <w:rFonts w:ascii="Times New Roman" w:hAnsi="Times New Roman" w:eastAsia="SimSun"/>
+          <w:b/>
+          <w:bCs/>
+          <w:sz w:val="32"/>
+          <w:szCs w:val="32"/>
+          <w:lang w:val="vi-VN"/>
+        </w:rPr>
+      </w:pPr>
+    </w:p>
+    <w:p>
+      <w:pPr>
+        <w:rPr>
+          <w:rFonts w:ascii="Times New Roman" w:hAnsi="Times New Roman" w:eastAsia="SimSun"/>
+          <w:b/>
+          <w:bCs/>
+          <w:sz w:val="32"/>
+          <w:szCs w:val="32"/>
+          <w:lang w:val="vi-VN"/>
+        </w:rPr>
+      </w:pPr>
+    </w:p>
+    <w:p>
+      <w:pPr>
+        <w:rPr>
+          <w:rFonts w:ascii="Times New Roman" w:hAnsi="Times New Roman" w:eastAsia="SimSun"/>
+          <w:b/>
+          <w:bCs/>
+          <w:sz w:val="32"/>
+          <w:szCs w:val="32"/>
+          <w:lang w:val="vi-VN"/>
+        </w:rPr>
+      </w:pPr>
+    </w:p>
+    <w:p>
+      <w:pPr>
+        <w:rPr>
+          <w:rFonts w:ascii="Times New Roman" w:hAnsi="Times New Roman" w:eastAsia="SimSun"/>
+          <w:b/>
+          <w:bCs/>
+          <w:sz w:val="32"/>
+          <w:szCs w:val="32"/>
+          <w:lang w:val="vi-VN"/>
+        </w:rPr>
+      </w:pPr>
+    </w:p>
+    <w:p>
+      <w:pPr>
+        <w:rPr>
+          <w:rFonts w:ascii="Times New Roman" w:hAnsi="Times New Roman" w:eastAsia="SimSun"/>
+          <w:b/>
+          <w:bCs/>
+          <w:sz w:val="32"/>
+          <w:szCs w:val="32"/>
+          <w:lang w:val="vi-VN"/>
+        </w:rPr>
+      </w:pPr>
+    </w:p>
+    <w:p>
+      <w:pPr>
+        <w:rPr>
+          <w:rFonts w:ascii="Times New Roman" w:hAnsi="Times New Roman" w:eastAsia="SimSun"/>
+          <w:b/>
+          <w:bCs/>
+          <w:sz w:val="32"/>
+          <w:szCs w:val="32"/>
+          <w:lang w:val="vi-VN"/>
+        </w:rPr>
+      </w:pPr>
+    </w:p>
+    <w:p>
+      <w:pPr>
+        <w:rPr>
+          <w:rFonts w:ascii="Times New Roman" w:hAnsi="Times New Roman" w:eastAsia="SimSun"/>
+          <w:b/>
+          <w:bCs/>
+          <w:sz w:val="32"/>
+          <w:szCs w:val="32"/>
+          <w:lang w:val="vi-VN"/>
+        </w:rPr>
+      </w:pPr>
+    </w:p>
+    <w:p>
+      <w:pPr>
+        <w:rPr>
           <w:rFonts w:ascii="Times New Roman" w:hAnsi="Times New Roman" w:eastAsia="Arial-BoldMT" w:cs="Times New Roman"/>
           <w:b/>
           <w:bCs/>
@@ -4918,30 +5200,6 @@
         </w:rPr>
         <w:t>Use Cases</w:t>
       </w:r>
-    </w:p>
-    <w:p>
-      <w:pPr>
-        <w:rPr>
-          <w:rFonts w:ascii="Times New Roman" w:hAnsi="Times New Roman" w:eastAsia="Arial-BoldMT" w:cs="Times New Roman"/>
-          <w:b/>
-          <w:bCs/>
-          <w:color w:val="000000"/>
-          <w:sz w:val="36"/>
-          <w:szCs w:val="36"/>
-          <w:lang w:bidi="ar"/>
-        </w:rPr>
-      </w:pPr>
-    </w:p>
-    <w:p>
-      <w:pPr>
-        <w:rPr>
-          <w:rFonts w:ascii="Times New Roman" w:hAnsi="Times New Roman" w:eastAsia="SimSun"/>
-          <w:b/>
-          <w:bCs/>
-          <w:sz w:val="32"/>
-          <w:szCs w:val="32"/>
-        </w:rPr>
-      </w:pPr>
     </w:p>
     <w:p>
       <w:pPr>
@@ -9261,6 +9519,30 @@
     <w:p>
       <w:pPr>
         <w:rPr>
+          <w:rFonts w:hint="default" w:ascii="Times New Roman" w:hAnsi="Times New Roman" w:eastAsia="SimSun"/>
+          <w:b/>
+          <w:bCs/>
+          <w:sz w:val="32"/>
+          <w:szCs w:val="32"/>
+          <w:lang w:val="vi-VN"/>
+        </w:rPr>
+      </w:pPr>
+    </w:p>
+    <w:p>
+      <w:pPr>
+        <w:rPr>
+          <w:rFonts w:hint="default" w:ascii="Times New Roman" w:hAnsi="Times New Roman" w:eastAsia="SimSun"/>
+          <w:b/>
+          <w:bCs/>
+          <w:sz w:val="32"/>
+          <w:szCs w:val="32"/>
+          <w:lang w:val="vi-VN"/>
+        </w:rPr>
+      </w:pPr>
+    </w:p>
+    <w:p>
+      <w:pPr>
+        <w:rPr>
           <w:rFonts w:ascii="Times New Roman" w:hAnsi="Times New Roman" w:cs="Times New Roman"/>
           <w:b/>
           <w:bCs/>
@@ -9271,13 +9553,24 @@
       </w:pPr>
       <w:r>
         <w:rPr>
-          <w:rFonts w:ascii="Times New Roman" w:hAnsi="Times New Roman" w:eastAsia="SimSun"/>
+          <w:rFonts w:hint="default" w:ascii="Times New Roman" w:hAnsi="Times New Roman" w:eastAsia="SimSun"/>
           <w:b/>
           <w:bCs/>
           <w:sz w:val="32"/>
           <w:szCs w:val="32"/>
-        </w:rPr>
-        <w:t xml:space="preserve">5. </w:t>
+          <w:lang w:val="vi-VN"/>
+        </w:rPr>
+        <w:t>V</w:t>
+      </w:r>
+      <w:r>
+        <w:rPr>
+          <w:rFonts w:ascii="Times New Roman" w:hAnsi="Times New Roman" w:eastAsia="SimSun"/>
+          <w:b/>
+          <w:bCs/>
+          <w:sz w:val="32"/>
+          <w:szCs w:val="32"/>
+        </w:rPr>
+        <w:t xml:space="preserve">. </w:t>
       </w:r>
       <w:r>
         <w:rPr>
@@ -9929,14 +10222,311 @@
     </w:p>
     <w:p>
       <w:pPr>
-        <w:rPr>
-          <w:rFonts w:ascii="Times New Roman" w:hAnsi="Times New Roman" w:eastAsia="SimSun" w:cs="Times New Roman"/>
+        <w:pStyle w:val="2"/>
+        <w:keepNext w:val="0"/>
+        <w:keepLines w:val="0"/>
+        <w:widowControl/>
+        <w:suppressLineNumbers w:val="0"/>
+        <w:rPr>
+          <w:rFonts w:hint="default" w:ascii="Times New Roman" w:hAnsi="Times New Roman" w:cs="Times New Roman"/>
+          <w:b/>
+          <w:bCs/>
+          <w:color w:val="000000" w:themeColor="text1"/>
+          <w:sz w:val="36"/>
+          <w:szCs w:val="36"/>
+          <w14:textFill>
+            <w14:solidFill>
+              <w14:schemeClr w14:val="tx1"/>
+            </w14:solidFill>
+          </w14:textFill>
+        </w:rPr>
+      </w:pPr>
+      <w:r>
+        <w:rPr>
+          <w:rFonts w:hint="default" w:ascii="Times New Roman" w:hAnsi="Times New Roman" w:eastAsia="SimSun" w:cs="Times New Roman"/>
+          <w:b/>
+          <w:bCs/>
+          <w:color w:val="000000" w:themeColor="text1"/>
+          <w:sz w:val="36"/>
+          <w:szCs w:val="36"/>
+          <w:lang w:val="vi-VN"/>
+          <w14:textFill>
+            <w14:solidFill>
+              <w14:schemeClr w14:val="tx1"/>
+            </w14:solidFill>
+          </w14:textFill>
+        </w:rPr>
+        <w:t>VI.</w:t>
+      </w:r>
+      <w:r>
+        <w:rPr>
+          <w:rFonts w:hint="default" w:ascii="Times New Roman" w:hAnsi="Times New Roman" w:cs="Times New Roman"/>
+          <w:b/>
+          <w:bCs/>
+          <w:color w:val="000000" w:themeColor="text1"/>
+          <w:sz w:val="36"/>
+          <w:szCs w:val="36"/>
+          <w14:textFill>
+            <w14:solidFill>
+              <w14:schemeClr w14:val="tx1"/>
+            </w14:solidFill>
+          </w14:textFill>
+        </w:rPr>
+        <w:t xml:space="preserve"> External Interface Requirements</w:t>
+      </w:r>
+    </w:p>
+    <w:p>
+      <w:pPr>
+        <w:rPr>
+          <w:rFonts w:hint="default"/>
+        </w:rPr>
+      </w:pPr>
+    </w:p>
+    <w:p>
+      <w:pPr>
+        <w:pStyle w:val="3"/>
+        <w:keepNext w:val="0"/>
+        <w:keepLines w:val="0"/>
+        <w:widowControl/>
+        <w:suppressLineNumbers w:val="0"/>
+        <w:rPr>
+          <w:rFonts w:hint="default" w:ascii="Times New Roman" w:hAnsi="Times New Roman" w:cs="Times New Roman"/>
+          <w:sz w:val="28"/>
+          <w:szCs w:val="28"/>
+        </w:rPr>
+      </w:pPr>
+      <w:r>
+        <w:rPr>
+          <w:rFonts w:hint="default" w:ascii="Times New Roman" w:hAnsi="Times New Roman" w:cs="Times New Roman"/>
+          <w:sz w:val="28"/>
+          <w:szCs w:val="28"/>
+        </w:rPr>
+        <w:t xml:space="preserve">6.1 </w:t>
+      </w:r>
+      <w:r>
+        <w:rPr>
+          <w:rFonts w:hint="default" w:ascii="Times New Roman" w:hAnsi="Times New Roman" w:cs="Times New Roman"/>
+          <w:sz w:val="28"/>
+          <w:szCs w:val="28"/>
+          <w:lang w:val="vi-VN"/>
+        </w:rPr>
+        <w:t xml:space="preserve">Guest </w:t>
+      </w:r>
+      <w:r>
+        <w:rPr>
+          <w:rFonts w:hint="default" w:ascii="Times New Roman" w:hAnsi="Times New Roman" w:cs="Times New Roman"/>
+          <w:sz w:val="28"/>
+          <w:szCs w:val="28"/>
+        </w:rPr>
+        <w:t>User Interfaces</w:t>
+      </w:r>
+    </w:p>
+    <w:p>
+      <w:pPr>
+        <w:pStyle w:val="7"/>
+        <w:keepNext w:val="0"/>
+        <w:keepLines w:val="0"/>
+        <w:widowControl/>
+        <w:suppressLineNumbers w:val="0"/>
+      </w:pPr>
+      <w:r>
+        <w:t>The User Interfaces (UI) of the Goods Exchange Application for students at FU are designed to ensure ease of use, accessibility, and efficiency for all user roles. The UI must be intuitive and user-friendly, catering to the needs of guests, buyers, sellers, administrators, and moderators.</w:t>
+      </w:r>
+    </w:p>
+    <w:p>
+      <w:pPr>
+        <w:pStyle w:val="7"/>
+        <w:keepNext w:val="0"/>
+        <w:keepLines w:val="0"/>
+        <w:widowControl/>
+        <w:suppressLineNumbers w:val="0"/>
+      </w:pPr>
+      <w:r>
+        <w:rPr>
+          <w:rStyle w:val="8"/>
+        </w:rPr>
+        <w:t>Home Page:</w:t>
+      </w:r>
+    </w:p>
+    <w:p>
+      <w:pPr>
+        <w:keepNext w:val="0"/>
+        <w:keepLines w:val="0"/>
+        <w:widowControl/>
+        <w:numPr>
+          <w:ilvl w:val="0"/>
+          <w:numId w:val="26"/>
+        </w:numPr>
+        <w:suppressLineNumbers w:val="0"/>
+        <w:spacing w:before="0" w:beforeAutospacing="1" w:after="0" w:afterAutospacing="1"/>
+        <w:ind w:left="720" w:hanging="360"/>
+      </w:pPr>
+      <w:r>
+        <w:t>Display a welcoming message and overview of the platform.</w:t>
+      </w:r>
+    </w:p>
+    <w:p>
+      <w:pPr>
+        <w:keepNext w:val="0"/>
+        <w:keepLines w:val="0"/>
+        <w:widowControl/>
+        <w:numPr>
+          <w:ilvl w:val="0"/>
+          <w:numId w:val="26"/>
+        </w:numPr>
+        <w:suppressLineNumbers w:val="0"/>
+        <w:spacing w:before="0" w:beforeAutospacing="1" w:after="0" w:afterAutospacing="1"/>
+        <w:ind w:left="720" w:hanging="360"/>
+      </w:pPr>
+      <w:r>
+        <w:t>Showcase featured products and categories.</w:t>
+      </w:r>
+    </w:p>
+    <w:p>
+      <w:pPr>
+        <w:keepNext w:val="0"/>
+        <w:keepLines w:val="0"/>
+        <w:widowControl/>
+        <w:numPr>
+          <w:ilvl w:val="0"/>
+          <w:numId w:val="26"/>
+        </w:numPr>
+        <w:suppressLineNumbers w:val="0"/>
+        <w:spacing w:before="0" w:beforeAutospacing="1" w:after="0" w:afterAutospacing="1"/>
+        <w:ind w:left="720" w:hanging="360"/>
+      </w:pPr>
+      <w:r>
+        <w:t>Provide navigation options to browse product categories.</w:t>
+      </w:r>
+    </w:p>
+    <w:p>
+      <w:pPr>
+        <w:pStyle w:val="7"/>
+        <w:keepNext w:val="0"/>
+        <w:keepLines w:val="0"/>
+        <w:widowControl/>
+        <w:suppressLineNumbers w:val="0"/>
+      </w:pPr>
+      <w:r>
+        <w:rPr>
+          <w:rStyle w:val="8"/>
+        </w:rPr>
+        <w:t>Product Catalog:</w:t>
+      </w:r>
+    </w:p>
+    <w:p>
+      <w:pPr>
+        <w:keepNext w:val="0"/>
+        <w:keepLines w:val="0"/>
+        <w:widowControl/>
+        <w:numPr>
+          <w:ilvl w:val="0"/>
+          <w:numId w:val="27"/>
+        </w:numPr>
+        <w:suppressLineNumbers w:val="0"/>
+        <w:spacing w:before="0" w:beforeAutospacing="1" w:after="0" w:afterAutospacing="1"/>
+        <w:ind w:left="720" w:hanging="360"/>
+      </w:pPr>
+      <w:r>
+        <w:t>Show a grid or list view of products with images, titles, prices, and brief descriptions.</w:t>
+      </w:r>
+    </w:p>
+    <w:p>
+      <w:pPr>
+        <w:keepNext w:val="0"/>
+        <w:keepLines w:val="0"/>
+        <w:widowControl/>
+        <w:numPr>
+          <w:ilvl w:val="0"/>
+          <w:numId w:val="27"/>
+        </w:numPr>
+        <w:suppressLineNumbers w:val="0"/>
+        <w:spacing w:before="0" w:beforeAutospacing="1" w:after="0" w:afterAutospacing="1"/>
+        <w:ind w:left="720" w:hanging="360"/>
+      </w:pPr>
+      <w:r>
+        <w:t>Allow sorting by price, popularity, and new arrivals.</w:t>
+      </w:r>
+    </w:p>
+    <w:p>
+      <w:pPr>
+        <w:keepNext w:val="0"/>
+        <w:keepLines w:val="0"/>
+        <w:widowControl/>
+        <w:numPr>
+          <w:ilvl w:val="0"/>
+          <w:numId w:val="27"/>
+        </w:numPr>
+        <w:suppressLineNumbers w:val="0"/>
+        <w:spacing w:before="0" w:beforeAutospacing="1" w:after="0" w:afterAutospacing="1"/>
+        <w:ind w:left="720" w:hanging="360"/>
+      </w:pPr>
+      <w:r>
+        <w:t>Include a search bar for keyword searches.</w:t>
+      </w:r>
+    </w:p>
+    <w:p>
+      <w:pPr>
+        <w:pStyle w:val="7"/>
+        <w:keepNext w:val="0"/>
+        <w:keepLines w:val="0"/>
+        <w:widowControl/>
+        <w:suppressLineNumbers w:val="0"/>
+      </w:pPr>
+      <w:r>
+        <w:rPr>
+          <w:rStyle w:val="8"/>
+        </w:rPr>
+        <w:t>Product Details Page:</w:t>
+      </w:r>
+    </w:p>
+    <w:p>
+      <w:pPr>
+        <w:keepNext w:val="0"/>
+        <w:keepLines w:val="0"/>
+        <w:widowControl/>
+        <w:numPr>
+          <w:ilvl w:val="0"/>
+          <w:numId w:val="28"/>
+        </w:numPr>
+        <w:suppressLineNumbers w:val="0"/>
+        <w:spacing w:before="0" w:beforeAutospacing="1" w:after="0" w:afterAutospacing="1"/>
+        <w:ind w:left="720" w:hanging="360"/>
+      </w:pPr>
+      <w:r>
+        <w:t>Display detailed information about the selected product, including images, descriptions, specifications, and reviews.</w:t>
+      </w:r>
+    </w:p>
+    <w:p>
+      <w:pPr>
+        <w:keepNext w:val="0"/>
+        <w:keepLines w:val="0"/>
+        <w:widowControl/>
+        <w:numPr>
+          <w:ilvl w:val="0"/>
+          <w:numId w:val="28"/>
+        </w:numPr>
+        <w:suppressLineNumbers w:val="0"/>
+        <w:spacing w:before="0" w:beforeAutospacing="1" w:after="0" w:afterAutospacing="1"/>
+        <w:ind w:left="720" w:hanging="360"/>
+      </w:pPr>
+      <w:r>
+        <w:t>Include a "View More" button for additional product images and information.</w:t>
+      </w:r>
+    </w:p>
+    <w:p>
+      <w:pPr>
+        <w:rPr>
+          <w:rFonts w:hint="default" w:ascii="Times New Roman" w:hAnsi="Times New Roman" w:eastAsia="SimSun" w:cs="Times New Roman"/>
           <w:b/>
           <w:bCs/>
           <w:sz w:val="32"/>
           <w:szCs w:val="32"/>
-        </w:rPr>
-      </w:pPr>
+          <w:lang w:val="vi-VN"/>
+        </w:rPr>
+      </w:pPr>
+      <w:bookmarkStart w:id="0" w:name="_GoBack"/>
+      <w:bookmarkEnd w:id="0"/>
     </w:p>
     <w:sectPr>
       <w:pgSz w:w="11906" w:h="16838"/>
@@ -9971,6 +10561,155 @@
     </w:lvl>
   </w:abstractNum>
   <w:abstractNum w:abstractNumId="1">
+    <w:nsid w:val="A87702A9"/>
+    <w:multiLevelType w:val="multilevel"/>
+    <w:tmpl w:val="A87702A9"/>
+    <w:lvl w:ilvl="0" w:tentative="0">
+      <w:start w:val="1"/>
+      <w:numFmt w:val="bullet"/>
+      <w:lvlText w:val=""/>
+      <w:lvlJc w:val="left"/>
+      <w:pPr>
+        <w:tabs>
+          <w:tab w:val="left" w:pos="720"/>
+        </w:tabs>
+        <w:ind w:left="720" w:hanging="360"/>
+      </w:pPr>
+      <w:rPr>
+        <w:rFonts w:hint="default" w:ascii="Symbol" w:hAnsi="Symbol" w:cs="Symbol"/>
+        <w:sz w:val="20"/>
+      </w:rPr>
+    </w:lvl>
+    <w:lvl w:ilvl="1" w:tentative="0">
+      <w:start w:val="1"/>
+      <w:numFmt w:val="bullet"/>
+      <w:lvlText w:val="o"/>
+      <w:lvlJc w:val="left"/>
+      <w:pPr>
+        <w:tabs>
+          <w:tab w:val="left" w:pos="1440"/>
+        </w:tabs>
+        <w:ind w:left="1440" w:hanging="360"/>
+      </w:pPr>
+      <w:rPr>
+        <w:rFonts w:hint="default" w:ascii="Courier New" w:hAnsi="Courier New" w:cs="Courier New"/>
+        <w:sz w:val="20"/>
+      </w:rPr>
+    </w:lvl>
+    <w:lvl w:ilvl="2" w:tentative="0">
+      <w:start w:val="1"/>
+      <w:numFmt w:val="bullet"/>
+      <w:lvlText w:val=""/>
+      <w:lvlJc w:val="left"/>
+      <w:pPr>
+        <w:tabs>
+          <w:tab w:val="left" w:pos="2160"/>
+        </w:tabs>
+        <w:ind w:left="2160" w:hanging="360"/>
+      </w:pPr>
+      <w:rPr>
+        <w:rFonts w:hint="default" w:ascii="Wingdings" w:hAnsi="Wingdings" w:cs="Wingdings"/>
+        <w:sz w:val="20"/>
+      </w:rPr>
+    </w:lvl>
+    <w:lvl w:ilvl="3" w:tentative="0">
+      <w:start w:val="1"/>
+      <w:numFmt w:val="bullet"/>
+      <w:lvlText w:val=""/>
+      <w:lvlJc w:val="left"/>
+      <w:pPr>
+        <w:tabs>
+          <w:tab w:val="left" w:pos="2880"/>
+        </w:tabs>
+        <w:ind w:left="2880" w:hanging="360"/>
+      </w:pPr>
+      <w:rPr>
+        <w:rFonts w:hint="default" w:ascii="Wingdings" w:hAnsi="Wingdings" w:cs="Wingdings"/>
+        <w:sz w:val="20"/>
+      </w:rPr>
+    </w:lvl>
+    <w:lvl w:ilvl="4" w:tentative="0">
+      <w:start w:val="1"/>
+      <w:numFmt w:val="bullet"/>
+      <w:lvlText w:val=""/>
+      <w:lvlJc w:val="left"/>
+      <w:pPr>
+        <w:tabs>
+          <w:tab w:val="left" w:pos="3600"/>
+        </w:tabs>
+        <w:ind w:left="3600" w:hanging="360"/>
+      </w:pPr>
+      <w:rPr>
+        <w:rFonts w:hint="default" w:ascii="Wingdings" w:hAnsi="Wingdings" w:cs="Wingdings"/>
+        <w:sz w:val="20"/>
+      </w:rPr>
+    </w:lvl>
+    <w:lvl w:ilvl="5" w:tentative="0">
+      <w:start w:val="1"/>
+      <w:numFmt w:val="bullet"/>
+      <w:lvlText w:val=""/>
+      <w:lvlJc w:val="left"/>
+      <w:pPr>
+        <w:tabs>
+          <w:tab w:val="left" w:pos="4320"/>
+        </w:tabs>
+        <w:ind w:left="4320" w:hanging="360"/>
+      </w:pPr>
+      <w:rPr>
+        <w:rFonts w:hint="default" w:ascii="Wingdings" w:hAnsi="Wingdings" w:cs="Wingdings"/>
+        <w:sz w:val="20"/>
+      </w:rPr>
+    </w:lvl>
+    <w:lvl w:ilvl="6" w:tentative="0">
+      <w:start w:val="1"/>
+      <w:numFmt w:val="bullet"/>
+      <w:lvlText w:val=""/>
+      <w:lvlJc w:val="left"/>
+      <w:pPr>
+        <w:tabs>
+          <w:tab w:val="left" w:pos="5040"/>
+        </w:tabs>
+        <w:ind w:left="5040" w:hanging="360"/>
+      </w:pPr>
+      <w:rPr>
+        <w:rFonts w:hint="default" w:ascii="Wingdings" w:hAnsi="Wingdings" w:cs="Wingdings"/>
+        <w:sz w:val="20"/>
+      </w:rPr>
+    </w:lvl>
+    <w:lvl w:ilvl="7" w:tentative="0">
+      <w:start w:val="1"/>
+      <w:numFmt w:val="bullet"/>
+      <w:lvlText w:val=""/>
+      <w:lvlJc w:val="left"/>
+      <w:pPr>
+        <w:tabs>
+          <w:tab w:val="left" w:pos="5760"/>
+        </w:tabs>
+        <w:ind w:left="5760" w:hanging="360"/>
+      </w:pPr>
+      <w:rPr>
+        <w:rFonts w:hint="default" w:ascii="Wingdings" w:hAnsi="Wingdings" w:cs="Wingdings"/>
+        <w:sz w:val="20"/>
+      </w:rPr>
+    </w:lvl>
+    <w:lvl w:ilvl="8" w:tentative="0">
+      <w:start w:val="1"/>
+      <w:numFmt w:val="bullet"/>
+      <w:lvlText w:val=""/>
+      <w:lvlJc w:val="left"/>
+      <w:pPr>
+        <w:tabs>
+          <w:tab w:val="left" w:pos="6480"/>
+        </w:tabs>
+        <w:ind w:left="6480" w:hanging="360"/>
+      </w:pPr>
+      <w:rPr>
+        <w:rFonts w:hint="default" w:ascii="Wingdings" w:hAnsi="Wingdings" w:cs="Wingdings"/>
+        <w:sz w:val="20"/>
+      </w:rPr>
+    </w:lvl>
+  </w:abstractNum>
+  <w:abstractNum w:abstractNumId="2">
     <w:nsid w:val="F3BC223B"/>
     <w:multiLevelType w:val="singleLevel"/>
     <w:tmpl w:val="F3BC223B"/>
@@ -9982,7 +10721,7 @@
       <w:lvlJc w:val="left"/>
     </w:lvl>
   </w:abstractNum>
-  <w:abstractNum w:abstractNumId="2">
+  <w:abstractNum w:abstractNumId="3">
     <w:nsid w:val="03EA4719"/>
     <w:multiLevelType w:val="multilevel"/>
     <w:tmpl w:val="03EA4719"/>
@@ -10127,7 +10866,7 @@
       </w:rPr>
     </w:lvl>
   </w:abstractNum>
-  <w:abstractNum w:abstractNumId="3">
+  <w:abstractNum w:abstractNumId="4">
     <w:nsid w:val="057E5FC2"/>
     <w:multiLevelType w:val="multilevel"/>
     <w:tmpl w:val="057E5FC2"/>
@@ -10272,7 +11011,7 @@
       </w:rPr>
     </w:lvl>
   </w:abstractNum>
-  <w:abstractNum w:abstractNumId="4">
+  <w:abstractNum w:abstractNumId="5">
     <w:nsid w:val="13902D0F"/>
     <w:multiLevelType w:val="multilevel"/>
     <w:tmpl w:val="13902D0F"/>
@@ -10421,7 +11160,7 @@
       </w:rPr>
     </w:lvl>
   </w:abstractNum>
-  <w:abstractNum w:abstractNumId="5">
+  <w:abstractNum w:abstractNumId="6">
     <w:nsid w:val="1B9E2F19"/>
     <w:multiLevelType w:val="multilevel"/>
     <w:tmpl w:val="1B9E2F19"/>
@@ -10566,7 +11305,7 @@
       </w:rPr>
     </w:lvl>
   </w:abstractNum>
-  <w:abstractNum w:abstractNumId="6">
+  <w:abstractNum w:abstractNumId="7">
     <w:nsid w:val="1D83599B"/>
     <w:multiLevelType w:val="multilevel"/>
     <w:tmpl w:val="1D83599B"/>
@@ -10711,7 +11450,7 @@
       </w:rPr>
     </w:lvl>
   </w:abstractNum>
-  <w:abstractNum w:abstractNumId="7">
+  <w:abstractNum w:abstractNumId="8">
     <w:nsid w:val="210F6A2B"/>
     <w:multiLevelType w:val="multilevel"/>
     <w:tmpl w:val="210F6A2B"/>
@@ -10856,7 +11595,7 @@
       </w:rPr>
     </w:lvl>
   </w:abstractNum>
-  <w:abstractNum w:abstractNumId="8">
+  <w:abstractNum w:abstractNumId="9">
     <w:nsid w:val="21AF6F41"/>
     <w:multiLevelType w:val="multilevel"/>
     <w:tmpl w:val="21AF6F41"/>
@@ -11001,7 +11740,7 @@
       </w:rPr>
     </w:lvl>
   </w:abstractNum>
-  <w:abstractNum w:abstractNumId="9">
+  <w:abstractNum w:abstractNumId="10">
     <w:nsid w:val="267F1BD0"/>
     <w:multiLevelType w:val="multilevel"/>
     <w:tmpl w:val="267F1BD0"/>
@@ -11150,7 +11889,7 @@
       </w:rPr>
     </w:lvl>
   </w:abstractNum>
-  <w:abstractNum w:abstractNumId="10">
+  <w:abstractNum w:abstractNumId="11">
     <w:nsid w:val="2D403185"/>
     <w:multiLevelType w:val="multilevel"/>
     <w:tmpl w:val="2D403185"/>
@@ -11295,7 +12034,7 @@
       </w:rPr>
     </w:lvl>
   </w:abstractNum>
-  <w:abstractNum w:abstractNumId="11">
+  <w:abstractNum w:abstractNumId="12">
     <w:nsid w:val="32664346"/>
     <w:multiLevelType w:val="multilevel"/>
     <w:tmpl w:val="32664346"/>
@@ -11440,7 +12179,7 @@
       </w:rPr>
     </w:lvl>
   </w:abstractNum>
-  <w:abstractNum w:abstractNumId="12">
+  <w:abstractNum w:abstractNumId="13">
     <w:nsid w:val="35681D6A"/>
     <w:multiLevelType w:val="multilevel"/>
     <w:tmpl w:val="35681D6A"/>
@@ -11585,7 +12324,7 @@
       </w:rPr>
     </w:lvl>
   </w:abstractNum>
-  <w:abstractNum w:abstractNumId="13">
+  <w:abstractNum w:abstractNumId="14">
     <w:nsid w:val="3C1A76F2"/>
     <w:multiLevelType w:val="multilevel"/>
     <w:tmpl w:val="3C1A76F2"/>
@@ -11730,7 +12469,7 @@
       </w:rPr>
     </w:lvl>
   </w:abstractNum>
-  <w:abstractNum w:abstractNumId="14">
+  <w:abstractNum w:abstractNumId="15">
     <w:nsid w:val="42DB7D7E"/>
     <w:multiLevelType w:val="multilevel"/>
     <w:tmpl w:val="42DB7D7E"/>
@@ -11879,7 +12618,7 @@
       </w:rPr>
     </w:lvl>
   </w:abstractNum>
-  <w:abstractNum w:abstractNumId="15">
+  <w:abstractNum w:abstractNumId="16">
     <w:nsid w:val="44483095"/>
     <w:multiLevelType w:val="multilevel"/>
     <w:tmpl w:val="44483095"/>
@@ -12028,7 +12767,7 @@
       </w:rPr>
     </w:lvl>
   </w:abstractNum>
-  <w:abstractNum w:abstractNumId="16">
+  <w:abstractNum w:abstractNumId="17">
     <w:nsid w:val="47F8329A"/>
     <w:multiLevelType w:val="multilevel"/>
     <w:tmpl w:val="47F8329A"/>
@@ -12173,7 +12912,156 @@
       </w:rPr>
     </w:lvl>
   </w:abstractNum>
-  <w:abstractNum w:abstractNumId="17">
+  <w:abstractNum w:abstractNumId="18">
+    <w:nsid w:val="50F73110"/>
+    <w:multiLevelType w:val="multilevel"/>
+    <w:tmpl w:val="50F73110"/>
+    <w:lvl w:ilvl="0" w:tentative="0">
+      <w:start w:val="1"/>
+      <w:numFmt w:val="bullet"/>
+      <w:lvlText w:val=""/>
+      <w:lvlJc w:val="left"/>
+      <w:pPr>
+        <w:tabs>
+          <w:tab w:val="left" w:pos="720"/>
+        </w:tabs>
+        <w:ind w:left="720" w:hanging="360"/>
+      </w:pPr>
+      <w:rPr>
+        <w:rFonts w:ascii="Symbol" w:hAnsi="Symbol" w:cs="Symbol"/>
+        <w:sz w:val="20"/>
+      </w:rPr>
+    </w:lvl>
+    <w:lvl w:ilvl="1" w:tentative="0">
+      <w:start w:val="1"/>
+      <w:numFmt w:val="bullet"/>
+      <w:lvlText w:val="o"/>
+      <w:lvlJc w:val="left"/>
+      <w:pPr>
+        <w:tabs>
+          <w:tab w:val="left" w:pos="1440"/>
+        </w:tabs>
+        <w:ind w:left="1440" w:hanging="360"/>
+      </w:pPr>
+      <w:rPr>
+        <w:rFonts w:ascii="Courier New" w:hAnsi="Courier New" w:cs="Courier New"/>
+        <w:sz w:val="20"/>
+      </w:rPr>
+    </w:lvl>
+    <w:lvl w:ilvl="2" w:tentative="0">
+      <w:start w:val="1"/>
+      <w:numFmt w:val="bullet"/>
+      <w:lvlText w:val=""/>
+      <w:lvlJc w:val="left"/>
+      <w:pPr>
+        <w:tabs>
+          <w:tab w:val="left" w:pos="2160"/>
+        </w:tabs>
+        <w:ind w:left="2160" w:hanging="360"/>
+      </w:pPr>
+      <w:rPr>
+        <w:rFonts w:ascii="Wingdings" w:hAnsi="Wingdings" w:cs="Wingdings"/>
+        <w:sz w:val="20"/>
+      </w:rPr>
+    </w:lvl>
+    <w:lvl w:ilvl="3" w:tentative="0">
+      <w:start w:val="1"/>
+      <w:numFmt w:val="bullet"/>
+      <w:lvlText w:val=""/>
+      <w:lvlJc w:val="left"/>
+      <w:pPr>
+        <w:tabs>
+          <w:tab w:val="left" w:pos="2880"/>
+        </w:tabs>
+        <w:ind w:left="2880" w:hanging="360"/>
+      </w:pPr>
+      <w:rPr>
+        <w:rFonts w:hint="default" w:ascii="Wingdings" w:hAnsi="Wingdings" w:cs="Wingdings"/>
+        <w:sz w:val="20"/>
+      </w:rPr>
+    </w:lvl>
+    <w:lvl w:ilvl="4" w:tentative="0">
+      <w:start w:val="1"/>
+      <w:numFmt w:val="bullet"/>
+      <w:lvlText w:val=""/>
+      <w:lvlJc w:val="left"/>
+      <w:pPr>
+        <w:tabs>
+          <w:tab w:val="left" w:pos="3600"/>
+        </w:tabs>
+        <w:ind w:left="3600" w:hanging="360"/>
+      </w:pPr>
+      <w:rPr>
+        <w:rFonts w:hint="default" w:ascii="Wingdings" w:hAnsi="Wingdings" w:cs="Wingdings"/>
+        <w:sz w:val="20"/>
+      </w:rPr>
+    </w:lvl>
+    <w:lvl w:ilvl="5" w:tentative="0">
+      <w:start w:val="1"/>
+      <w:numFmt w:val="bullet"/>
+      <w:lvlText w:val=""/>
+      <w:lvlJc w:val="left"/>
+      <w:pPr>
+        <w:tabs>
+          <w:tab w:val="left" w:pos="4320"/>
+        </w:tabs>
+        <w:ind w:left="4320" w:hanging="360"/>
+      </w:pPr>
+      <w:rPr>
+        <w:rFonts w:hint="default" w:ascii="Wingdings" w:hAnsi="Wingdings" w:cs="Wingdings"/>
+        <w:sz w:val="20"/>
+      </w:rPr>
+    </w:lvl>
+    <w:lvl w:ilvl="6" w:tentative="0">
+      <w:start w:val="1"/>
+      <w:numFmt w:val="bullet"/>
+      <w:lvlText w:val=""/>
+      <w:lvlJc w:val="left"/>
+      <w:pPr>
+        <w:tabs>
+          <w:tab w:val="left" w:pos="5040"/>
+        </w:tabs>
+        <w:ind w:left="5040" w:hanging="360"/>
+      </w:pPr>
+      <w:rPr>
+        <w:rFonts w:hint="default" w:ascii="Wingdings" w:hAnsi="Wingdings" w:cs="Wingdings"/>
+        <w:sz w:val="20"/>
+      </w:rPr>
+    </w:lvl>
+    <w:lvl w:ilvl="7" w:tentative="0">
+      <w:start w:val="1"/>
+      <w:numFmt w:val="bullet"/>
+      <w:lvlText w:val=""/>
+      <w:lvlJc w:val="left"/>
+      <w:pPr>
+        <w:tabs>
+          <w:tab w:val="left" w:pos="5760"/>
+        </w:tabs>
+        <w:ind w:left="5760" w:hanging="360"/>
+      </w:pPr>
+      <w:rPr>
+        <w:rFonts w:hint="default" w:ascii="Wingdings" w:hAnsi="Wingdings" w:cs="Wingdings"/>
+        <w:sz w:val="20"/>
+      </w:rPr>
+    </w:lvl>
+    <w:lvl w:ilvl="8" w:tentative="0">
+      <w:start w:val="1"/>
+      <w:numFmt w:val="bullet"/>
+      <w:lvlText w:val=""/>
+      <w:lvlJc w:val="left"/>
+      <w:pPr>
+        <w:tabs>
+          <w:tab w:val="left" w:pos="6480"/>
+        </w:tabs>
+        <w:ind w:left="6480" w:hanging="360"/>
+      </w:pPr>
+      <w:rPr>
+        <w:rFonts w:hint="default" w:ascii="Wingdings" w:hAnsi="Wingdings" w:cs="Wingdings"/>
+        <w:sz w:val="20"/>
+      </w:rPr>
+    </w:lvl>
+  </w:abstractNum>
+  <w:abstractNum w:abstractNumId="19">
     <w:nsid w:val="54AB7773"/>
     <w:multiLevelType w:val="multilevel"/>
     <w:tmpl w:val="54AB7773"/>
@@ -12322,7 +13210,7 @@
       </w:rPr>
     </w:lvl>
   </w:abstractNum>
-  <w:abstractNum w:abstractNumId="18">
+  <w:abstractNum w:abstractNumId="20">
     <w:nsid w:val="595B3FF4"/>
     <w:multiLevelType w:val="multilevel"/>
     <w:tmpl w:val="595B3FF4"/>
@@ -12467,7 +13355,7 @@
       </w:rPr>
     </w:lvl>
   </w:abstractNum>
-  <w:abstractNum w:abstractNumId="19">
+  <w:abstractNum w:abstractNumId="21">
     <w:nsid w:val="5E791C09"/>
     <w:multiLevelType w:val="multilevel"/>
     <w:tmpl w:val="5E791C09"/>
@@ -12612,7 +13500,7 @@
       </w:rPr>
     </w:lvl>
   </w:abstractNum>
-  <w:abstractNum w:abstractNumId="20">
+  <w:abstractNum w:abstractNumId="22">
     <w:nsid w:val="65C5103C"/>
     <w:multiLevelType w:val="multilevel"/>
     <w:tmpl w:val="65C5103C"/>
@@ -12761,7 +13649,7 @@
       </w:rPr>
     </w:lvl>
   </w:abstractNum>
-  <w:abstractNum w:abstractNumId="21">
+  <w:abstractNum w:abstractNumId="23">
     <w:nsid w:val="6852507F"/>
     <w:multiLevelType w:val="multilevel"/>
     <w:tmpl w:val="6852507F"/>
@@ -12910,7 +13798,7 @@
       </w:rPr>
     </w:lvl>
   </w:abstractNum>
-  <w:abstractNum w:abstractNumId="22">
+  <w:abstractNum w:abstractNumId="24">
     <w:nsid w:val="689D2012"/>
     <w:multiLevelType w:val="multilevel"/>
     <w:tmpl w:val="689D2012"/>
@@ -13055,7 +13943,156 @@
       </w:rPr>
     </w:lvl>
   </w:abstractNum>
-  <w:abstractNum w:abstractNumId="23">
+  <w:abstractNum w:abstractNumId="25">
+    <w:nsid w:val="73BDF5E2"/>
+    <w:multiLevelType w:val="multilevel"/>
+    <w:tmpl w:val="73BDF5E2"/>
+    <w:lvl w:ilvl="0" w:tentative="0">
+      <w:start w:val="1"/>
+      <w:numFmt w:val="bullet"/>
+      <w:lvlText w:val=""/>
+      <w:lvlJc w:val="left"/>
+      <w:pPr>
+        <w:tabs>
+          <w:tab w:val="left" w:pos="720"/>
+        </w:tabs>
+        <w:ind w:left="720" w:hanging="360"/>
+      </w:pPr>
+      <w:rPr>
+        <w:rFonts w:hint="default" w:ascii="Symbol" w:hAnsi="Symbol" w:cs="Symbol"/>
+        <w:sz w:val="20"/>
+      </w:rPr>
+    </w:lvl>
+    <w:lvl w:ilvl="1" w:tentative="0">
+      <w:start w:val="1"/>
+      <w:numFmt w:val="bullet"/>
+      <w:lvlText w:val="o"/>
+      <w:lvlJc w:val="left"/>
+      <w:pPr>
+        <w:tabs>
+          <w:tab w:val="left" w:pos="1440"/>
+        </w:tabs>
+        <w:ind w:left="1440" w:hanging="360"/>
+      </w:pPr>
+      <w:rPr>
+        <w:rFonts w:hint="default" w:ascii="Courier New" w:hAnsi="Courier New" w:cs="Courier New"/>
+        <w:sz w:val="20"/>
+      </w:rPr>
+    </w:lvl>
+    <w:lvl w:ilvl="2" w:tentative="0">
+      <w:start w:val="1"/>
+      <w:numFmt w:val="bullet"/>
+      <w:lvlText w:val=""/>
+      <w:lvlJc w:val="left"/>
+      <w:pPr>
+        <w:tabs>
+          <w:tab w:val="left" w:pos="2160"/>
+        </w:tabs>
+        <w:ind w:left="2160" w:hanging="360"/>
+      </w:pPr>
+      <w:rPr>
+        <w:rFonts w:hint="default" w:ascii="Wingdings" w:hAnsi="Wingdings" w:cs="Wingdings"/>
+        <w:sz w:val="20"/>
+      </w:rPr>
+    </w:lvl>
+    <w:lvl w:ilvl="3" w:tentative="0">
+      <w:start w:val="1"/>
+      <w:numFmt w:val="bullet"/>
+      <w:lvlText w:val=""/>
+      <w:lvlJc w:val="left"/>
+      <w:pPr>
+        <w:tabs>
+          <w:tab w:val="left" w:pos="2880"/>
+        </w:tabs>
+        <w:ind w:left="2880" w:hanging="360"/>
+      </w:pPr>
+      <w:rPr>
+        <w:rFonts w:hint="default" w:ascii="Wingdings" w:hAnsi="Wingdings" w:cs="Wingdings"/>
+        <w:sz w:val="20"/>
+      </w:rPr>
+    </w:lvl>
+    <w:lvl w:ilvl="4" w:tentative="0">
+      <w:start w:val="1"/>
+      <w:numFmt w:val="bullet"/>
+      <w:lvlText w:val=""/>
+      <w:lvlJc w:val="left"/>
+      <w:pPr>
+        <w:tabs>
+          <w:tab w:val="left" w:pos="3600"/>
+        </w:tabs>
+        <w:ind w:left="3600" w:hanging="360"/>
+      </w:pPr>
+      <w:rPr>
+        <w:rFonts w:hint="default" w:ascii="Wingdings" w:hAnsi="Wingdings" w:cs="Wingdings"/>
+        <w:sz w:val="20"/>
+      </w:rPr>
+    </w:lvl>
+    <w:lvl w:ilvl="5" w:tentative="0">
+      <w:start w:val="1"/>
+      <w:numFmt w:val="bullet"/>
+      <w:lvlText w:val=""/>
+      <w:lvlJc w:val="left"/>
+      <w:pPr>
+        <w:tabs>
+          <w:tab w:val="left" w:pos="4320"/>
+        </w:tabs>
+        <w:ind w:left="4320" w:hanging="360"/>
+      </w:pPr>
+      <w:rPr>
+        <w:rFonts w:hint="default" w:ascii="Wingdings" w:hAnsi="Wingdings" w:cs="Wingdings"/>
+        <w:sz w:val="20"/>
+      </w:rPr>
+    </w:lvl>
+    <w:lvl w:ilvl="6" w:tentative="0">
+      <w:start w:val="1"/>
+      <w:numFmt w:val="bullet"/>
+      <w:lvlText w:val=""/>
+      <w:lvlJc w:val="left"/>
+      <w:pPr>
+        <w:tabs>
+          <w:tab w:val="left" w:pos="5040"/>
+        </w:tabs>
+        <w:ind w:left="5040" w:hanging="360"/>
+      </w:pPr>
+      <w:rPr>
+        <w:rFonts w:hint="default" w:ascii="Wingdings" w:hAnsi="Wingdings" w:cs="Wingdings"/>
+        <w:sz w:val="20"/>
+      </w:rPr>
+    </w:lvl>
+    <w:lvl w:ilvl="7" w:tentative="0">
+      <w:start w:val="1"/>
+      <w:numFmt w:val="bullet"/>
+      <w:lvlText w:val=""/>
+      <w:lvlJc w:val="left"/>
+      <w:pPr>
+        <w:tabs>
+          <w:tab w:val="left" w:pos="5760"/>
+        </w:tabs>
+        <w:ind w:left="5760" w:hanging="360"/>
+      </w:pPr>
+      <w:rPr>
+        <w:rFonts w:hint="default" w:ascii="Wingdings" w:hAnsi="Wingdings" w:cs="Wingdings"/>
+        <w:sz w:val="20"/>
+      </w:rPr>
+    </w:lvl>
+    <w:lvl w:ilvl="8" w:tentative="0">
+      <w:start w:val="1"/>
+      <w:numFmt w:val="bullet"/>
+      <w:lvlText w:val=""/>
+      <w:lvlJc w:val="left"/>
+      <w:pPr>
+        <w:tabs>
+          <w:tab w:val="left" w:pos="6480"/>
+        </w:tabs>
+        <w:ind w:left="6480" w:hanging="360"/>
+      </w:pPr>
+      <w:rPr>
+        <w:rFonts w:hint="default" w:ascii="Wingdings" w:hAnsi="Wingdings" w:cs="Wingdings"/>
+        <w:sz w:val="20"/>
+      </w:rPr>
+    </w:lvl>
+  </w:abstractNum>
+  <w:abstractNum w:abstractNumId="26">
     <w:nsid w:val="7A9F734A"/>
     <w:multiLevelType w:val="multilevel"/>
     <w:tmpl w:val="7A9F734A"/>
@@ -13200,7 +14237,7 @@
       </w:rPr>
     </w:lvl>
   </w:abstractNum>
-  <w:abstractNum w:abstractNumId="24">
+  <w:abstractNum w:abstractNumId="27">
     <w:nsid w:val="7E7B7951"/>
     <w:multiLevelType w:val="multilevel"/>
     <w:tmpl w:val="7E7B7951"/>
@@ -13350,79 +14387,88 @@
     </w:lvl>
   </w:abstractNum>
   <w:num w:numId="1">
-    <w:abstractNumId w:val="1"/>
+    <w:abstractNumId w:val="2"/>
   </w:num>
   <w:num w:numId="2">
     <w:abstractNumId w:val="0"/>
   </w:num>
   <w:num w:numId="3">
+    <w:abstractNumId w:val="5"/>
+  </w:num>
+  <w:num w:numId="4">
+    <w:abstractNumId w:val="27"/>
+  </w:num>
+  <w:num w:numId="5">
+    <w:abstractNumId w:val="3"/>
+  </w:num>
+  <w:num w:numId="6">
+    <w:abstractNumId w:val="9"/>
+  </w:num>
+  <w:num w:numId="7">
+    <w:abstractNumId w:val="17"/>
+  </w:num>
+  <w:num w:numId="8">
+    <w:abstractNumId w:val="8"/>
+  </w:num>
+  <w:num w:numId="9">
+    <w:abstractNumId w:val="21"/>
+  </w:num>
+  <w:num w:numId="10">
+    <w:abstractNumId w:val="20"/>
+  </w:num>
+  <w:num w:numId="11">
+    <w:abstractNumId w:val="24"/>
+  </w:num>
+  <w:num w:numId="12">
+    <w:abstractNumId w:val="11"/>
+  </w:num>
+  <w:num w:numId="13">
+    <w:abstractNumId w:val="6"/>
+  </w:num>
+  <w:num w:numId="14">
+    <w:abstractNumId w:val="26"/>
+  </w:num>
+  <w:num w:numId="15">
+    <w:abstractNumId w:val="12"/>
+  </w:num>
+  <w:num w:numId="16">
+    <w:abstractNumId w:val="14"/>
+  </w:num>
+  <w:num w:numId="17">
     <w:abstractNumId w:val="4"/>
   </w:num>
-  <w:num w:numId="4">
-    <w:abstractNumId w:val="24"/>
+  <w:num w:numId="18">
+    <w:abstractNumId w:val="7"/>
   </w:num>
-  <w:num w:numId="5">
-    <w:abstractNumId w:val="2"/>
+  <w:num w:numId="19">
+    <w:abstractNumId w:val="13"/>
   </w:num>
-  <w:num w:numId="6">
-    <w:abstractNumId w:val="8"/>
+  <w:num w:numId="20">
+    <w:abstractNumId w:val="23"/>
   </w:num>
-  <w:num w:numId="7">
+  <w:num w:numId="21">
+    <w:abstractNumId w:val="10"/>
+  </w:num>
+  <w:num w:numId="22">
     <w:abstractNumId w:val="16"/>
   </w:num>
-  <w:num w:numId="8">
-    <w:abstractNumId w:val="7"/>
+  <w:num w:numId="23">
+    <w:abstractNumId w:val="22"/>
   </w:num>
-  <w:num w:numId="9">
+  <w:num w:numId="24">
+    <w:abstractNumId w:val="15"/>
+  </w:num>
+  <w:num w:numId="25">
     <w:abstractNumId w:val="19"/>
   </w:num>
-  <w:num w:numId="10">
+  <w:num w:numId="26">
     <w:abstractNumId w:val="18"/>
   </w:num>
-  <w:num w:numId="11">
-    <w:abstractNumId w:val="22"/>
+  <w:num w:numId="27">
+    <w:abstractNumId w:val="25"/>
   </w:num>
-  <w:num w:numId="12">
-    <w:abstractNumId w:val="10"/>
-  </w:num>
-  <w:num w:numId="13">
-    <w:abstractNumId w:val="5"/>
-  </w:num>
-  <w:num w:numId="14">
-    <w:abstractNumId w:val="23"/>
-  </w:num>
-  <w:num w:numId="15">
-    <w:abstractNumId w:val="11"/>
-  </w:num>
-  <w:num w:numId="16">
-    <w:abstractNumId w:val="13"/>
-  </w:num>
-  <w:num w:numId="17">
-    <w:abstractNumId w:val="3"/>
-  </w:num>
-  <w:num w:numId="18">
-    <w:abstractNumId w:val="6"/>
-  </w:num>
-  <w:num w:numId="19">
-    <w:abstractNumId w:val="12"/>
-  </w:num>
-  <w:num w:numId="20">
-    <w:abstractNumId w:val="21"/>
-  </w:num>
-  <w:num w:numId="21">
-    <w:abstractNumId w:val="9"/>
-  </w:num>
-  <w:num w:numId="22">
-    <w:abstractNumId w:val="15"/>
-  </w:num>
-  <w:num w:numId="23">
-    <w:abstractNumId w:val="20"/>
-  </w:num>
-  <w:num w:numId="24">
-    <w:abstractNumId w:val="14"/>
-  </w:num>
-  <w:num w:numId="25">
-    <w:abstractNumId w:val="17"/>
+  <w:num w:numId="28">
+    <w:abstractNumId w:val="1"/>
   </w:num>
 </w:numbering>
 </file>
@@ -13701,7 +14747,7 @@
     <w:name w:val="heading 3"/>
     <w:basedOn w:val="1"/>
     <w:next w:val="1"/>
-    <w:link w:val="10"/>
+    <w:link w:val="11"/>
     <w:semiHidden/>
     <w:unhideWhenUsed/>
     <w:qFormat/>
@@ -13739,14 +14785,35 @@
       <w:lang w:val="en-US" w:eastAsia="zh-CN" w:bidi="ar-SA"/>
     </w:rPr>
   </w:style>
-  <w:style w:type="character" w:default="1" w:styleId="4">
+  <w:style w:type="paragraph" w:styleId="4">
+    <w:name w:val="heading 5"/>
+    <w:next w:val="1"/>
+    <w:semiHidden/>
+    <w:unhideWhenUsed/>
+    <w:qFormat/>
+    <w:uiPriority w:val="0"/>
+    <w:pPr>
+      <w:spacing w:before="0" w:beforeAutospacing="1" w:after="0" w:afterAutospacing="1"/>
+      <w:jc w:val="left"/>
+    </w:pPr>
+    <w:rPr>
+      <w:rFonts w:hint="eastAsia" w:ascii="SimSun" w:hAnsi="SimSun" w:eastAsia="SimSun" w:cs="SimSun"/>
+      <w:b/>
+      <w:bCs/>
+      <w:kern w:val="0"/>
+      <w:sz w:val="20"/>
+      <w:szCs w:val="20"/>
+      <w:lang w:val="en-US" w:eastAsia="zh-CN" w:bidi="ar"/>
+    </w:rPr>
+  </w:style>
+  <w:style w:type="character" w:default="1" w:styleId="5">
     <w:name w:val="Default Paragraph Font"/>
     <w:semiHidden/>
     <w:unhideWhenUsed/>
     <w:qFormat/>
     <w:uiPriority w:val="1"/>
   </w:style>
-  <w:style w:type="table" w:default="1" w:styleId="5">
+  <w:style w:type="table" w:default="1" w:styleId="6">
     <w:name w:val="Normal Table"/>
     <w:semiHidden/>
     <w:unhideWhenUsed/>
@@ -13760,7 +14827,7 @@
       </w:tblCellMar>
     </w:tblPr>
   </w:style>
-  <w:style w:type="paragraph" w:styleId="6">
+  <w:style w:type="paragraph" w:styleId="7">
     <w:name w:val="Normal (Web)"/>
     <w:qFormat/>
     <w:uiPriority w:val="99"/>
@@ -13774,9 +14841,9 @@
       <w:lang w:val="en-US" w:eastAsia="zh-CN" w:bidi="ar-SA"/>
     </w:rPr>
   </w:style>
-  <w:style w:type="character" w:styleId="7">
+  <w:style w:type="character" w:styleId="8">
     <w:name w:val="Strong"/>
-    <w:basedOn w:val="4"/>
+    <w:basedOn w:val="5"/>
     <w:qFormat/>
     <w:uiPriority w:val="22"/>
     <w:rPr>
@@ -13784,7 +14851,7 @@
       <w:bCs/>
     </w:rPr>
   </w:style>
-  <w:style w:type="paragraph" w:styleId="8">
+  <w:style w:type="paragraph" w:styleId="9">
     <w:name w:val="List Paragraph"/>
     <w:basedOn w:val="1"/>
     <w:unhideWhenUsed/>
@@ -13795,9 +14862,9 @@
       <w:contextualSpacing/>
     </w:pPr>
   </w:style>
-  <w:style w:type="character" w:customStyle="1" w:styleId="9">
+  <w:style w:type="character" w:customStyle="1" w:styleId="10">
     <w:name w:val="fontstyle01"/>
-    <w:basedOn w:val="4"/>
+    <w:basedOn w:val="5"/>
     <w:qFormat/>
     <w:uiPriority w:val="0"/>
     <w:rPr>
@@ -13809,9 +14876,9 @@
       <w:szCs w:val="28"/>
     </w:rPr>
   </w:style>
-  <w:style w:type="character" w:customStyle="1" w:styleId="10">
+  <w:style w:type="character" w:customStyle="1" w:styleId="11">
     <w:name w:val="Heading 3 Char"/>
-    <w:basedOn w:val="4"/>
+    <w:basedOn w:val="5"/>
     <w:link w:val="2"/>
     <w:semiHidden/>
     <w:qFormat/>
@@ -13823,9 +14890,9 @@
       <w:szCs w:val="24"/>
     </w:rPr>
   </w:style>
-  <w:style w:type="character" w:customStyle="1" w:styleId="11">
+  <w:style w:type="character" w:customStyle="1" w:styleId="12">
     <w:name w:val="citation-0"/>
-    <w:basedOn w:val="4"/>
+    <w:basedOn w:val="5"/>
     <w:uiPriority w:val="0"/>
   </w:style>
 </w:styles>

</xml_diff>

<commit_message>
Update External Interface Requirements for Buyer User
</commit_message>
<xml_diff>
--- a/document/SRS.docx
+++ b/document/SRS.docx
@@ -10516,6 +10516,275 @@
     </w:p>
     <w:p>
       <w:pPr>
+        <w:pStyle w:val="4"/>
+        <w:keepNext w:val="0"/>
+        <w:keepLines w:val="0"/>
+        <w:widowControl/>
+        <w:suppressLineNumbers w:val="0"/>
+        <w:rPr>
+          <w:rFonts w:hint="default" w:ascii="Times New Roman" w:hAnsi="Times New Roman" w:cs="Times New Roman"/>
+          <w:sz w:val="28"/>
+          <w:szCs w:val="28"/>
+        </w:rPr>
+      </w:pPr>
+      <w:r>
+        <w:rPr>
+          <w:rFonts w:hint="default" w:ascii="Times New Roman" w:hAnsi="Times New Roman" w:cs="Times New Roman"/>
+          <w:sz w:val="28"/>
+          <w:szCs w:val="28"/>
+        </w:rPr>
+        <w:t>6.2 Buyer User Interface</w:t>
+      </w:r>
+    </w:p>
+    <w:p>
+      <w:pPr>
+        <w:pStyle w:val="7"/>
+        <w:keepNext w:val="0"/>
+        <w:keepLines w:val="0"/>
+        <w:widowControl/>
+        <w:suppressLineNumbers w:val="0"/>
+      </w:pPr>
+      <w:r>
+        <w:rPr>
+          <w:rStyle w:val="8"/>
+        </w:rPr>
+        <w:t>Buyer Dashboard:</w:t>
+      </w:r>
+    </w:p>
+    <w:p>
+      <w:pPr>
+        <w:keepNext w:val="0"/>
+        <w:keepLines w:val="0"/>
+        <w:widowControl/>
+        <w:numPr>
+          <w:ilvl w:val="0"/>
+          <w:numId w:val="29"/>
+        </w:numPr>
+        <w:suppressLineNumbers w:val="0"/>
+        <w:spacing w:before="0" w:beforeAutospacing="1" w:after="0" w:afterAutospacing="1"/>
+        <w:ind w:left="720" w:hanging="360"/>
+      </w:pPr>
+      <w:r>
+        <w:t>Provide an overview of the buyer's activity, including recent purchases, messages, and recommended products.</w:t>
+      </w:r>
+    </w:p>
+    <w:p>
+      <w:pPr>
+        <w:keepNext w:val="0"/>
+        <w:keepLines w:val="0"/>
+        <w:widowControl/>
+        <w:numPr>
+          <w:ilvl w:val="0"/>
+          <w:numId w:val="29"/>
+        </w:numPr>
+        <w:suppressLineNumbers w:val="0"/>
+        <w:spacing w:before="0" w:beforeAutospacing="1" w:after="0" w:afterAutospacing="1"/>
+        <w:ind w:left="720" w:hanging="360"/>
+      </w:pPr>
+      <w:r>
+        <w:t>Display notifications for order updates, messages, and important announcements.</w:t>
+      </w:r>
+    </w:p>
+    <w:p>
+      <w:pPr>
+        <w:pStyle w:val="7"/>
+        <w:keepNext w:val="0"/>
+        <w:keepLines w:val="0"/>
+        <w:widowControl/>
+        <w:suppressLineNumbers w:val="0"/>
+      </w:pPr>
+      <w:r>
+        <w:rPr>
+          <w:rStyle w:val="8"/>
+        </w:rPr>
+        <w:t>Product Search and Filter:</w:t>
+      </w:r>
+    </w:p>
+    <w:p>
+      <w:pPr>
+        <w:keepNext w:val="0"/>
+        <w:keepLines w:val="0"/>
+        <w:widowControl/>
+        <w:numPr>
+          <w:ilvl w:val="0"/>
+          <w:numId w:val="30"/>
+        </w:numPr>
+        <w:suppressLineNumbers w:val="0"/>
+        <w:spacing w:before="0" w:beforeAutospacing="1" w:after="0" w:afterAutospacing="1"/>
+        <w:ind w:left="720" w:hanging="360"/>
+      </w:pPr>
+      <w:r>
+        <w:t>Offer advanced search options with filters for category, price range, brand, and other criteria.</w:t>
+      </w:r>
+    </w:p>
+    <w:p>
+      <w:pPr>
+        <w:keepNext w:val="0"/>
+        <w:keepLines w:val="0"/>
+        <w:widowControl/>
+        <w:numPr>
+          <w:ilvl w:val="0"/>
+          <w:numId w:val="30"/>
+        </w:numPr>
+        <w:suppressLineNumbers w:val="0"/>
+        <w:spacing w:before="0" w:beforeAutospacing="1" w:after="0" w:afterAutospacing="1"/>
+        <w:ind w:left="720" w:hanging="360"/>
+      </w:pPr>
+      <w:r>
+        <w:t>Show search results with the option to switch between grid and list views.</w:t>
+      </w:r>
+    </w:p>
+    <w:p>
+      <w:pPr>
+        <w:pStyle w:val="7"/>
+        <w:keepNext w:val="0"/>
+        <w:keepLines w:val="0"/>
+        <w:widowControl/>
+        <w:suppressLineNumbers w:val="0"/>
+      </w:pPr>
+      <w:r>
+        <w:rPr>
+          <w:rStyle w:val="8"/>
+        </w:rPr>
+        <w:t>Shopping Cart:</w:t>
+      </w:r>
+    </w:p>
+    <w:p>
+      <w:pPr>
+        <w:keepNext w:val="0"/>
+        <w:keepLines w:val="0"/>
+        <w:widowControl/>
+        <w:numPr>
+          <w:ilvl w:val="0"/>
+          <w:numId w:val="31"/>
+        </w:numPr>
+        <w:suppressLineNumbers w:val="0"/>
+        <w:spacing w:before="0" w:beforeAutospacing="1" w:after="0" w:afterAutospacing="1"/>
+        <w:ind w:left="760" w:leftChars="0" w:hanging="360" w:firstLineChars="0"/>
+      </w:pPr>
+      <w:r>
+        <w:t>Display products added to the cart with images, names, prices, quantities, and total cost.</w:t>
+      </w:r>
+    </w:p>
+    <w:p>
+      <w:pPr>
+        <w:keepNext w:val="0"/>
+        <w:keepLines w:val="0"/>
+        <w:widowControl/>
+        <w:numPr>
+          <w:ilvl w:val="0"/>
+          <w:numId w:val="31"/>
+        </w:numPr>
+        <w:suppressLineNumbers w:val="0"/>
+        <w:spacing w:before="0" w:beforeAutospacing="1" w:after="0" w:afterAutospacing="1"/>
+        <w:ind w:left="760" w:leftChars="0" w:hanging="360" w:firstLineChars="0"/>
+      </w:pPr>
+      <w:r>
+        <w:t>Allow buyers to modify quantities or remove items.</w:t>
+      </w:r>
+    </w:p>
+    <w:p>
+      <w:pPr>
+        <w:pStyle w:val="7"/>
+        <w:keepNext w:val="0"/>
+        <w:keepLines w:val="0"/>
+        <w:widowControl/>
+        <w:suppressLineNumbers w:val="0"/>
+      </w:pPr>
+      <w:bookmarkStart w:id="0" w:name="_GoBack"/>
+      <w:bookmarkEnd w:id="0"/>
+      <w:r>
+        <w:rPr>
+          <w:rStyle w:val="8"/>
+        </w:rPr>
+        <w:t>Order History:</w:t>
+      </w:r>
+    </w:p>
+    <w:p>
+      <w:pPr>
+        <w:keepNext w:val="0"/>
+        <w:keepLines w:val="0"/>
+        <w:widowControl/>
+        <w:numPr>
+          <w:ilvl w:val="0"/>
+          <w:numId w:val="32"/>
+        </w:numPr>
+        <w:suppressLineNumbers w:val="0"/>
+        <w:spacing w:before="0" w:beforeAutospacing="1" w:after="0" w:afterAutospacing="1"/>
+        <w:ind w:left="720" w:hanging="360"/>
+      </w:pPr>
+      <w:r>
+        <w:t>Show a list of past orders with details such as order ID, date, status, and total amount.</w:t>
+      </w:r>
+    </w:p>
+    <w:p>
+      <w:pPr>
+        <w:keepNext w:val="0"/>
+        <w:keepLines w:val="0"/>
+        <w:widowControl/>
+        <w:numPr>
+          <w:ilvl w:val="0"/>
+          <w:numId w:val="32"/>
+        </w:numPr>
+        <w:suppressLineNumbers w:val="0"/>
+        <w:spacing w:before="0" w:beforeAutospacing="1" w:after="0" w:afterAutospacing="1"/>
+        <w:ind w:left="720" w:hanging="360"/>
+      </w:pPr>
+      <w:r>
+        <w:t>Allow buyers to view detailed order information, including product details, shipping status, and invoice.</w:t>
+      </w:r>
+    </w:p>
+    <w:p>
+      <w:pPr>
+        <w:pStyle w:val="7"/>
+        <w:keepNext w:val="0"/>
+        <w:keepLines w:val="0"/>
+        <w:widowControl/>
+        <w:suppressLineNumbers w:val="0"/>
+      </w:pPr>
+      <w:r>
+        <w:rPr>
+          <w:rStyle w:val="8"/>
+        </w:rPr>
+        <w:t>Product Review and Rating:</w:t>
+      </w:r>
+    </w:p>
+    <w:p>
+      <w:pPr>
+        <w:keepNext w:val="0"/>
+        <w:keepLines w:val="0"/>
+        <w:widowControl/>
+        <w:numPr>
+          <w:ilvl w:val="0"/>
+          <w:numId w:val="33"/>
+        </w:numPr>
+        <w:suppressLineNumbers w:val="0"/>
+        <w:spacing w:before="0" w:beforeAutospacing="1" w:after="0" w:afterAutospacing="1"/>
+        <w:ind w:left="720" w:hanging="360"/>
+      </w:pPr>
+      <w:r>
+        <w:t>Provide a form for buyers to rate and review purchased products.</w:t>
+      </w:r>
+    </w:p>
+    <w:p>
+      <w:pPr>
+        <w:keepNext w:val="0"/>
+        <w:keepLines w:val="0"/>
+        <w:widowControl/>
+        <w:numPr>
+          <w:ilvl w:val="0"/>
+          <w:numId w:val="33"/>
+        </w:numPr>
+        <w:suppressLineNumbers w:val="0"/>
+        <w:spacing w:before="0" w:beforeAutospacing="1" w:after="0" w:afterAutospacing="1"/>
+        <w:ind w:left="720" w:hanging="360"/>
+      </w:pPr>
+      <w:r>
+        <w:t>Display a star rating system and a text area for comments.</w:t>
+      </w:r>
+    </w:p>
+    <w:p>
+      <w:pPr>
         <w:rPr>
           <w:rFonts w:hint="default" w:ascii="Times New Roman" w:hAnsi="Times New Roman" w:eastAsia="SimSun" w:cs="Times New Roman"/>
           <w:b/>
@@ -10525,8 +10794,6 @@
           <w:lang w:val="vi-VN"/>
         </w:rPr>
       </w:pPr>
-      <w:bookmarkStart w:id="0" w:name="_GoBack"/>
-      <w:bookmarkEnd w:id="0"/>
     </w:p>
     <w:sectPr>
       <w:pgSz w:w="11906" w:h="16838"/>
@@ -10541,6 +10808,155 @@
 <file path=word/numbering.xml><?xml version="1.0" encoding="utf-8"?>
 <w:numbering xmlns:wpc="http://schemas.microsoft.com/office/word/2010/wordprocessingCanvas" xmlns:mc="http://schemas.openxmlformats.org/markup-compatibility/2006" xmlns:o="urn:schemas-microsoft-com:office:office" xmlns:r="http://schemas.openxmlformats.org/officeDocument/2006/relationships" xmlns:m="http://schemas.openxmlformats.org/officeDocument/2006/math" xmlns:v="urn:schemas-microsoft-com:vml" xmlns:wp14="http://schemas.microsoft.com/office/word/2010/wordprocessingDrawing" xmlns:wp="http://schemas.openxmlformats.org/drawingml/2006/wordprocessingDrawing" xmlns:w10="urn:schemas-microsoft-com:office:word" xmlns:w="http://schemas.openxmlformats.org/wordprocessingml/2006/main" xmlns:w14="http://schemas.microsoft.com/office/word/2010/wordml" xmlns:wpg="http://schemas.microsoft.com/office/word/2010/wordprocessingGroup" xmlns:wpi="http://schemas.microsoft.com/office/word/2010/wordprocessingInk" xmlns:wne="http://schemas.microsoft.com/office/word/2006/wordml" xmlns:wps="http://schemas.microsoft.com/office/word/2010/wordprocessingShape" xmlns:wpsCustomData="http://www.wps.cn/officeDocument/2013/wpsCustomData" mc:Ignorable="w14 wp14">
   <w:abstractNum w:abstractNumId="0">
+    <w:nsid w:val="92AC84BD"/>
+    <w:multiLevelType w:val="multilevel"/>
+    <w:tmpl w:val="92AC84BD"/>
+    <w:lvl w:ilvl="0" w:tentative="0">
+      <w:start w:val="1"/>
+      <w:numFmt w:val="bullet"/>
+      <w:lvlText w:val=""/>
+      <w:lvlJc w:val="left"/>
+      <w:pPr>
+        <w:tabs>
+          <w:tab w:val="left" w:pos="720"/>
+        </w:tabs>
+        <w:ind w:left="720" w:hanging="360"/>
+      </w:pPr>
+      <w:rPr>
+        <w:rFonts w:ascii="Symbol" w:hAnsi="Symbol" w:cs="Symbol"/>
+        <w:sz w:val="20"/>
+      </w:rPr>
+    </w:lvl>
+    <w:lvl w:ilvl="1" w:tentative="0">
+      <w:start w:val="1"/>
+      <w:numFmt w:val="bullet"/>
+      <w:lvlText w:val="o"/>
+      <w:lvlJc w:val="left"/>
+      <w:pPr>
+        <w:tabs>
+          <w:tab w:val="left" w:pos="1440"/>
+        </w:tabs>
+        <w:ind w:left="1440" w:hanging="360"/>
+      </w:pPr>
+      <w:rPr>
+        <w:rFonts w:ascii="Courier New" w:hAnsi="Courier New" w:cs="Courier New"/>
+        <w:sz w:val="20"/>
+      </w:rPr>
+    </w:lvl>
+    <w:lvl w:ilvl="2" w:tentative="0">
+      <w:start w:val="1"/>
+      <w:numFmt w:val="bullet"/>
+      <w:lvlText w:val=""/>
+      <w:lvlJc w:val="left"/>
+      <w:pPr>
+        <w:tabs>
+          <w:tab w:val="left" w:pos="2160"/>
+        </w:tabs>
+        <w:ind w:left="2160" w:hanging="360"/>
+      </w:pPr>
+      <w:rPr>
+        <w:rFonts w:ascii="Wingdings" w:hAnsi="Wingdings" w:cs="Wingdings"/>
+        <w:sz w:val="20"/>
+      </w:rPr>
+    </w:lvl>
+    <w:lvl w:ilvl="3" w:tentative="0">
+      <w:start w:val="1"/>
+      <w:numFmt w:val="bullet"/>
+      <w:lvlText w:val=""/>
+      <w:lvlJc w:val="left"/>
+      <w:pPr>
+        <w:tabs>
+          <w:tab w:val="left" w:pos="2880"/>
+        </w:tabs>
+        <w:ind w:left="2880" w:hanging="360"/>
+      </w:pPr>
+      <w:rPr>
+        <w:rFonts w:hint="default" w:ascii="Wingdings" w:hAnsi="Wingdings" w:cs="Wingdings"/>
+        <w:sz w:val="20"/>
+      </w:rPr>
+    </w:lvl>
+    <w:lvl w:ilvl="4" w:tentative="0">
+      <w:start w:val="1"/>
+      <w:numFmt w:val="bullet"/>
+      <w:lvlText w:val=""/>
+      <w:lvlJc w:val="left"/>
+      <w:pPr>
+        <w:tabs>
+          <w:tab w:val="left" w:pos="3600"/>
+        </w:tabs>
+        <w:ind w:left="3600" w:hanging="360"/>
+      </w:pPr>
+      <w:rPr>
+        <w:rFonts w:hint="default" w:ascii="Wingdings" w:hAnsi="Wingdings" w:cs="Wingdings"/>
+        <w:sz w:val="20"/>
+      </w:rPr>
+    </w:lvl>
+    <w:lvl w:ilvl="5" w:tentative="0">
+      <w:start w:val="1"/>
+      <w:numFmt w:val="bullet"/>
+      <w:lvlText w:val=""/>
+      <w:lvlJc w:val="left"/>
+      <w:pPr>
+        <w:tabs>
+          <w:tab w:val="left" w:pos="4320"/>
+        </w:tabs>
+        <w:ind w:left="4320" w:hanging="360"/>
+      </w:pPr>
+      <w:rPr>
+        <w:rFonts w:hint="default" w:ascii="Wingdings" w:hAnsi="Wingdings" w:cs="Wingdings"/>
+        <w:sz w:val="20"/>
+      </w:rPr>
+    </w:lvl>
+    <w:lvl w:ilvl="6" w:tentative="0">
+      <w:start w:val="1"/>
+      <w:numFmt w:val="bullet"/>
+      <w:lvlText w:val=""/>
+      <w:lvlJc w:val="left"/>
+      <w:pPr>
+        <w:tabs>
+          <w:tab w:val="left" w:pos="5040"/>
+        </w:tabs>
+        <w:ind w:left="5040" w:hanging="360"/>
+      </w:pPr>
+      <w:rPr>
+        <w:rFonts w:hint="default" w:ascii="Wingdings" w:hAnsi="Wingdings" w:cs="Wingdings"/>
+        <w:sz w:val="20"/>
+      </w:rPr>
+    </w:lvl>
+    <w:lvl w:ilvl="7" w:tentative="0">
+      <w:start w:val="1"/>
+      <w:numFmt w:val="bullet"/>
+      <w:lvlText w:val=""/>
+      <w:lvlJc w:val="left"/>
+      <w:pPr>
+        <w:tabs>
+          <w:tab w:val="left" w:pos="5760"/>
+        </w:tabs>
+        <w:ind w:left="5760" w:hanging="360"/>
+      </w:pPr>
+      <w:rPr>
+        <w:rFonts w:hint="default" w:ascii="Wingdings" w:hAnsi="Wingdings" w:cs="Wingdings"/>
+        <w:sz w:val="20"/>
+      </w:rPr>
+    </w:lvl>
+    <w:lvl w:ilvl="8" w:tentative="0">
+      <w:start w:val="1"/>
+      <w:numFmt w:val="bullet"/>
+      <w:lvlText w:val=""/>
+      <w:lvlJc w:val="left"/>
+      <w:pPr>
+        <w:tabs>
+          <w:tab w:val="left" w:pos="6480"/>
+        </w:tabs>
+        <w:ind w:left="6480" w:hanging="360"/>
+      </w:pPr>
+      <w:rPr>
+        <w:rFonts w:hint="default" w:ascii="Wingdings" w:hAnsi="Wingdings" w:cs="Wingdings"/>
+        <w:sz w:val="20"/>
+      </w:rPr>
+    </w:lvl>
+  </w:abstractNum>
+  <w:abstractNum w:abstractNumId="1">
     <w:nsid w:val="9C3357E5"/>
     <w:multiLevelType w:val="singleLevel"/>
     <w:tmpl w:val="9C3357E5"/>
@@ -10560,7 +10976,156 @@
       </w:rPr>
     </w:lvl>
   </w:abstractNum>
-  <w:abstractNum w:abstractNumId="1">
+  <w:abstractNum w:abstractNumId="2">
+    <w:nsid w:val="A7A4C765"/>
+    <w:multiLevelType w:val="multilevel"/>
+    <w:tmpl w:val="A7A4C765"/>
+    <w:lvl w:ilvl="0" w:tentative="0">
+      <w:start w:val="1"/>
+      <w:numFmt w:val="bullet"/>
+      <w:lvlText w:val=""/>
+      <w:lvlJc w:val="left"/>
+      <w:pPr>
+        <w:tabs>
+          <w:tab w:val="left" w:pos="720"/>
+        </w:tabs>
+        <w:ind w:left="760" w:hanging="360"/>
+      </w:pPr>
+      <w:rPr>
+        <w:rFonts w:hint="default" w:ascii="Symbol" w:hAnsi="Symbol" w:cs="Symbol"/>
+        <w:sz w:val="20"/>
+      </w:rPr>
+    </w:lvl>
+    <w:lvl w:ilvl="1" w:tentative="0">
+      <w:start w:val="1"/>
+      <w:numFmt w:val="bullet"/>
+      <w:lvlText w:val="o"/>
+      <w:lvlJc w:val="left"/>
+      <w:pPr>
+        <w:tabs>
+          <w:tab w:val="left" w:pos="1440"/>
+        </w:tabs>
+        <w:ind w:left="1440" w:hanging="360"/>
+      </w:pPr>
+      <w:rPr>
+        <w:rFonts w:hint="default" w:ascii="Courier New" w:hAnsi="Courier New" w:cs="Courier New"/>
+        <w:sz w:val="20"/>
+      </w:rPr>
+    </w:lvl>
+    <w:lvl w:ilvl="2" w:tentative="0">
+      <w:start w:val="1"/>
+      <w:numFmt w:val="bullet"/>
+      <w:lvlText w:val=""/>
+      <w:lvlJc w:val="left"/>
+      <w:pPr>
+        <w:tabs>
+          <w:tab w:val="left" w:pos="2160"/>
+        </w:tabs>
+        <w:ind w:left="2160" w:hanging="360"/>
+      </w:pPr>
+      <w:rPr>
+        <w:rFonts w:hint="default" w:ascii="Wingdings" w:hAnsi="Wingdings" w:cs="Wingdings"/>
+        <w:sz w:val="20"/>
+      </w:rPr>
+    </w:lvl>
+    <w:lvl w:ilvl="3" w:tentative="0">
+      <w:start w:val="1"/>
+      <w:numFmt w:val="bullet"/>
+      <w:lvlText w:val=""/>
+      <w:lvlJc w:val="left"/>
+      <w:pPr>
+        <w:tabs>
+          <w:tab w:val="left" w:pos="2880"/>
+        </w:tabs>
+        <w:ind w:left="2880" w:hanging="360"/>
+      </w:pPr>
+      <w:rPr>
+        <w:rFonts w:hint="default" w:ascii="Wingdings" w:hAnsi="Wingdings" w:cs="Wingdings"/>
+        <w:sz w:val="20"/>
+      </w:rPr>
+    </w:lvl>
+    <w:lvl w:ilvl="4" w:tentative="0">
+      <w:start w:val="1"/>
+      <w:numFmt w:val="bullet"/>
+      <w:lvlText w:val=""/>
+      <w:lvlJc w:val="left"/>
+      <w:pPr>
+        <w:tabs>
+          <w:tab w:val="left" w:pos="3600"/>
+        </w:tabs>
+        <w:ind w:left="3600" w:hanging="360"/>
+      </w:pPr>
+      <w:rPr>
+        <w:rFonts w:hint="default" w:ascii="Wingdings" w:hAnsi="Wingdings" w:cs="Wingdings"/>
+        <w:sz w:val="20"/>
+      </w:rPr>
+    </w:lvl>
+    <w:lvl w:ilvl="5" w:tentative="0">
+      <w:start w:val="1"/>
+      <w:numFmt w:val="bullet"/>
+      <w:lvlText w:val=""/>
+      <w:lvlJc w:val="left"/>
+      <w:pPr>
+        <w:tabs>
+          <w:tab w:val="left" w:pos="4320"/>
+        </w:tabs>
+        <w:ind w:left="4320" w:hanging="360"/>
+      </w:pPr>
+      <w:rPr>
+        <w:rFonts w:hint="default" w:ascii="Wingdings" w:hAnsi="Wingdings" w:cs="Wingdings"/>
+        <w:sz w:val="20"/>
+      </w:rPr>
+    </w:lvl>
+    <w:lvl w:ilvl="6" w:tentative="0">
+      <w:start w:val="1"/>
+      <w:numFmt w:val="bullet"/>
+      <w:lvlText w:val=""/>
+      <w:lvlJc w:val="left"/>
+      <w:pPr>
+        <w:tabs>
+          <w:tab w:val="left" w:pos="5040"/>
+        </w:tabs>
+        <w:ind w:left="5040" w:hanging="360"/>
+      </w:pPr>
+      <w:rPr>
+        <w:rFonts w:hint="default" w:ascii="Wingdings" w:hAnsi="Wingdings" w:cs="Wingdings"/>
+        <w:sz w:val="20"/>
+      </w:rPr>
+    </w:lvl>
+    <w:lvl w:ilvl="7" w:tentative="0">
+      <w:start w:val="1"/>
+      <w:numFmt w:val="bullet"/>
+      <w:lvlText w:val=""/>
+      <w:lvlJc w:val="left"/>
+      <w:pPr>
+        <w:tabs>
+          <w:tab w:val="left" w:pos="5760"/>
+        </w:tabs>
+        <w:ind w:left="5760" w:hanging="360"/>
+      </w:pPr>
+      <w:rPr>
+        <w:rFonts w:hint="default" w:ascii="Wingdings" w:hAnsi="Wingdings" w:cs="Wingdings"/>
+        <w:sz w:val="20"/>
+      </w:rPr>
+    </w:lvl>
+    <w:lvl w:ilvl="8" w:tentative="0">
+      <w:start w:val="1"/>
+      <w:numFmt w:val="bullet"/>
+      <w:lvlText w:val=""/>
+      <w:lvlJc w:val="left"/>
+      <w:pPr>
+        <w:tabs>
+          <w:tab w:val="left" w:pos="6480"/>
+        </w:tabs>
+        <w:ind w:left="6480" w:hanging="360"/>
+      </w:pPr>
+      <w:rPr>
+        <w:rFonts w:hint="default" w:ascii="Wingdings" w:hAnsi="Wingdings" w:cs="Wingdings"/>
+        <w:sz w:val="20"/>
+      </w:rPr>
+    </w:lvl>
+  </w:abstractNum>
+  <w:abstractNum w:abstractNumId="3">
     <w:nsid w:val="A87702A9"/>
     <w:multiLevelType w:val="multilevel"/>
     <w:tmpl w:val="A87702A9"/>
@@ -10709,7 +11274,156 @@
       </w:rPr>
     </w:lvl>
   </w:abstractNum>
-  <w:abstractNum w:abstractNumId="2">
+  <w:abstractNum w:abstractNumId="4">
+    <w:nsid w:val="EB2D97C9"/>
+    <w:multiLevelType w:val="multilevel"/>
+    <w:tmpl w:val="EB2D97C9"/>
+    <w:lvl w:ilvl="0" w:tentative="0">
+      <w:start w:val="1"/>
+      <w:numFmt w:val="bullet"/>
+      <w:lvlText w:val=""/>
+      <w:lvlJc w:val="left"/>
+      <w:pPr>
+        <w:tabs>
+          <w:tab w:val="left" w:pos="720"/>
+        </w:tabs>
+        <w:ind w:left="720" w:hanging="360"/>
+      </w:pPr>
+      <w:rPr>
+        <w:rFonts w:hint="default" w:ascii="Symbol" w:hAnsi="Symbol" w:cs="Symbol"/>
+        <w:sz w:val="20"/>
+      </w:rPr>
+    </w:lvl>
+    <w:lvl w:ilvl="1" w:tentative="0">
+      <w:start w:val="1"/>
+      <w:numFmt w:val="bullet"/>
+      <w:lvlText w:val="o"/>
+      <w:lvlJc w:val="left"/>
+      <w:pPr>
+        <w:tabs>
+          <w:tab w:val="left" w:pos="1440"/>
+        </w:tabs>
+        <w:ind w:left="1440" w:hanging="360"/>
+      </w:pPr>
+      <w:rPr>
+        <w:rFonts w:hint="default" w:ascii="Courier New" w:hAnsi="Courier New" w:cs="Courier New"/>
+        <w:sz w:val="20"/>
+      </w:rPr>
+    </w:lvl>
+    <w:lvl w:ilvl="2" w:tentative="0">
+      <w:start w:val="1"/>
+      <w:numFmt w:val="bullet"/>
+      <w:lvlText w:val=""/>
+      <w:lvlJc w:val="left"/>
+      <w:pPr>
+        <w:tabs>
+          <w:tab w:val="left" w:pos="2160"/>
+        </w:tabs>
+        <w:ind w:left="2160" w:hanging="360"/>
+      </w:pPr>
+      <w:rPr>
+        <w:rFonts w:hint="default" w:ascii="Wingdings" w:hAnsi="Wingdings" w:cs="Wingdings"/>
+        <w:sz w:val="20"/>
+      </w:rPr>
+    </w:lvl>
+    <w:lvl w:ilvl="3" w:tentative="0">
+      <w:start w:val="1"/>
+      <w:numFmt w:val="bullet"/>
+      <w:lvlText w:val=""/>
+      <w:lvlJc w:val="left"/>
+      <w:pPr>
+        <w:tabs>
+          <w:tab w:val="left" w:pos="2880"/>
+        </w:tabs>
+        <w:ind w:left="2880" w:hanging="360"/>
+      </w:pPr>
+      <w:rPr>
+        <w:rFonts w:hint="default" w:ascii="Wingdings" w:hAnsi="Wingdings" w:cs="Wingdings"/>
+        <w:sz w:val="20"/>
+      </w:rPr>
+    </w:lvl>
+    <w:lvl w:ilvl="4" w:tentative="0">
+      <w:start w:val="1"/>
+      <w:numFmt w:val="bullet"/>
+      <w:lvlText w:val=""/>
+      <w:lvlJc w:val="left"/>
+      <w:pPr>
+        <w:tabs>
+          <w:tab w:val="left" w:pos="3600"/>
+        </w:tabs>
+        <w:ind w:left="3600" w:hanging="360"/>
+      </w:pPr>
+      <w:rPr>
+        <w:rFonts w:hint="default" w:ascii="Wingdings" w:hAnsi="Wingdings" w:cs="Wingdings"/>
+        <w:sz w:val="20"/>
+      </w:rPr>
+    </w:lvl>
+    <w:lvl w:ilvl="5" w:tentative="0">
+      <w:start w:val="1"/>
+      <w:numFmt w:val="bullet"/>
+      <w:lvlText w:val=""/>
+      <w:lvlJc w:val="left"/>
+      <w:pPr>
+        <w:tabs>
+          <w:tab w:val="left" w:pos="4320"/>
+        </w:tabs>
+        <w:ind w:left="4320" w:hanging="360"/>
+      </w:pPr>
+      <w:rPr>
+        <w:rFonts w:hint="default" w:ascii="Wingdings" w:hAnsi="Wingdings" w:cs="Wingdings"/>
+        <w:sz w:val="20"/>
+      </w:rPr>
+    </w:lvl>
+    <w:lvl w:ilvl="6" w:tentative="0">
+      <w:start w:val="1"/>
+      <w:numFmt w:val="bullet"/>
+      <w:lvlText w:val=""/>
+      <w:lvlJc w:val="left"/>
+      <w:pPr>
+        <w:tabs>
+          <w:tab w:val="left" w:pos="5040"/>
+        </w:tabs>
+        <w:ind w:left="5040" w:hanging="360"/>
+      </w:pPr>
+      <w:rPr>
+        <w:rFonts w:hint="default" w:ascii="Wingdings" w:hAnsi="Wingdings" w:cs="Wingdings"/>
+        <w:sz w:val="20"/>
+      </w:rPr>
+    </w:lvl>
+    <w:lvl w:ilvl="7" w:tentative="0">
+      <w:start w:val="1"/>
+      <w:numFmt w:val="bullet"/>
+      <w:lvlText w:val=""/>
+      <w:lvlJc w:val="left"/>
+      <w:pPr>
+        <w:tabs>
+          <w:tab w:val="left" w:pos="5760"/>
+        </w:tabs>
+        <w:ind w:left="5760" w:hanging="360"/>
+      </w:pPr>
+      <w:rPr>
+        <w:rFonts w:hint="default" w:ascii="Wingdings" w:hAnsi="Wingdings" w:cs="Wingdings"/>
+        <w:sz w:val="20"/>
+      </w:rPr>
+    </w:lvl>
+    <w:lvl w:ilvl="8" w:tentative="0">
+      <w:start w:val="1"/>
+      <w:numFmt w:val="bullet"/>
+      <w:lvlText w:val=""/>
+      <w:lvlJc w:val="left"/>
+      <w:pPr>
+        <w:tabs>
+          <w:tab w:val="left" w:pos="6480"/>
+        </w:tabs>
+        <w:ind w:left="6480" w:hanging="360"/>
+      </w:pPr>
+      <w:rPr>
+        <w:rFonts w:hint="default" w:ascii="Wingdings" w:hAnsi="Wingdings" w:cs="Wingdings"/>
+        <w:sz w:val="20"/>
+      </w:rPr>
+    </w:lvl>
+  </w:abstractNum>
+  <w:abstractNum w:abstractNumId="5">
     <w:nsid w:val="F3BC223B"/>
     <w:multiLevelType w:val="singleLevel"/>
     <w:tmpl w:val="F3BC223B"/>
@@ -10721,7 +11435,7 @@
       <w:lvlJc w:val="left"/>
     </w:lvl>
   </w:abstractNum>
-  <w:abstractNum w:abstractNumId="3">
+  <w:abstractNum w:abstractNumId="6">
     <w:nsid w:val="03EA4719"/>
     <w:multiLevelType w:val="multilevel"/>
     <w:tmpl w:val="03EA4719"/>
@@ -10866,7 +11580,7 @@
       </w:rPr>
     </w:lvl>
   </w:abstractNum>
-  <w:abstractNum w:abstractNumId="4">
+  <w:abstractNum w:abstractNumId="7">
     <w:nsid w:val="057E5FC2"/>
     <w:multiLevelType w:val="multilevel"/>
     <w:tmpl w:val="057E5FC2"/>
@@ -11011,7 +11725,7 @@
       </w:rPr>
     </w:lvl>
   </w:abstractNum>
-  <w:abstractNum w:abstractNumId="5">
+  <w:abstractNum w:abstractNumId="8">
     <w:nsid w:val="13902D0F"/>
     <w:multiLevelType w:val="multilevel"/>
     <w:tmpl w:val="13902D0F"/>
@@ -11160,7 +11874,7 @@
       </w:rPr>
     </w:lvl>
   </w:abstractNum>
-  <w:abstractNum w:abstractNumId="6">
+  <w:abstractNum w:abstractNumId="9">
     <w:nsid w:val="1B9E2F19"/>
     <w:multiLevelType w:val="multilevel"/>
     <w:tmpl w:val="1B9E2F19"/>
@@ -11305,7 +12019,7 @@
       </w:rPr>
     </w:lvl>
   </w:abstractNum>
-  <w:abstractNum w:abstractNumId="7">
+  <w:abstractNum w:abstractNumId="10">
     <w:nsid w:val="1D83599B"/>
     <w:multiLevelType w:val="multilevel"/>
     <w:tmpl w:val="1D83599B"/>
@@ -11450,7 +12164,7 @@
       </w:rPr>
     </w:lvl>
   </w:abstractNum>
-  <w:abstractNum w:abstractNumId="8">
+  <w:abstractNum w:abstractNumId="11">
     <w:nsid w:val="210F6A2B"/>
     <w:multiLevelType w:val="multilevel"/>
     <w:tmpl w:val="210F6A2B"/>
@@ -11595,7 +12309,7 @@
       </w:rPr>
     </w:lvl>
   </w:abstractNum>
-  <w:abstractNum w:abstractNumId="9">
+  <w:abstractNum w:abstractNumId="12">
     <w:nsid w:val="21AF6F41"/>
     <w:multiLevelType w:val="multilevel"/>
     <w:tmpl w:val="21AF6F41"/>
@@ -11740,7 +12454,7 @@
       </w:rPr>
     </w:lvl>
   </w:abstractNum>
-  <w:abstractNum w:abstractNumId="10">
+  <w:abstractNum w:abstractNumId="13">
     <w:nsid w:val="267F1BD0"/>
     <w:multiLevelType w:val="multilevel"/>
     <w:tmpl w:val="267F1BD0"/>
@@ -11889,7 +12603,7 @@
       </w:rPr>
     </w:lvl>
   </w:abstractNum>
-  <w:abstractNum w:abstractNumId="11">
+  <w:abstractNum w:abstractNumId="14">
     <w:nsid w:val="2D403185"/>
     <w:multiLevelType w:val="multilevel"/>
     <w:tmpl w:val="2D403185"/>
@@ -12034,7 +12748,7 @@
       </w:rPr>
     </w:lvl>
   </w:abstractNum>
-  <w:abstractNum w:abstractNumId="12">
+  <w:abstractNum w:abstractNumId="15">
     <w:nsid w:val="32664346"/>
     <w:multiLevelType w:val="multilevel"/>
     <w:tmpl w:val="32664346"/>
@@ -12179,7 +12893,7 @@
       </w:rPr>
     </w:lvl>
   </w:abstractNum>
-  <w:abstractNum w:abstractNumId="13">
+  <w:abstractNum w:abstractNumId="16">
     <w:nsid w:val="35681D6A"/>
     <w:multiLevelType w:val="multilevel"/>
     <w:tmpl w:val="35681D6A"/>
@@ -12324,7 +13038,156 @@
       </w:rPr>
     </w:lvl>
   </w:abstractNum>
-  <w:abstractNum w:abstractNumId="14">
+  <w:abstractNum w:abstractNumId="17">
+    <w:nsid w:val="3AC4A9CE"/>
+    <w:multiLevelType w:val="multilevel"/>
+    <w:tmpl w:val="3AC4A9CE"/>
+    <w:lvl w:ilvl="0" w:tentative="0">
+      <w:start w:val="1"/>
+      <w:numFmt w:val="bullet"/>
+      <w:lvlText w:val=""/>
+      <w:lvlJc w:val="left"/>
+      <w:pPr>
+        <w:tabs>
+          <w:tab w:val="left" w:pos="720"/>
+        </w:tabs>
+        <w:ind w:left="720" w:hanging="360"/>
+      </w:pPr>
+      <w:rPr>
+        <w:rFonts w:hint="default" w:ascii="Symbol" w:hAnsi="Symbol" w:cs="Symbol"/>
+        <w:sz w:val="20"/>
+      </w:rPr>
+    </w:lvl>
+    <w:lvl w:ilvl="1" w:tentative="0">
+      <w:start w:val="1"/>
+      <w:numFmt w:val="bullet"/>
+      <w:lvlText w:val="o"/>
+      <w:lvlJc w:val="left"/>
+      <w:pPr>
+        <w:tabs>
+          <w:tab w:val="left" w:pos="1440"/>
+        </w:tabs>
+        <w:ind w:left="1440" w:hanging="360"/>
+      </w:pPr>
+      <w:rPr>
+        <w:rFonts w:hint="default" w:ascii="Courier New" w:hAnsi="Courier New" w:cs="Courier New"/>
+        <w:sz w:val="20"/>
+      </w:rPr>
+    </w:lvl>
+    <w:lvl w:ilvl="2" w:tentative="0">
+      <w:start w:val="1"/>
+      <w:numFmt w:val="bullet"/>
+      <w:lvlText w:val=""/>
+      <w:lvlJc w:val="left"/>
+      <w:pPr>
+        <w:tabs>
+          <w:tab w:val="left" w:pos="2160"/>
+        </w:tabs>
+        <w:ind w:left="2160" w:hanging="360"/>
+      </w:pPr>
+      <w:rPr>
+        <w:rFonts w:hint="default" w:ascii="Wingdings" w:hAnsi="Wingdings" w:cs="Wingdings"/>
+        <w:sz w:val="20"/>
+      </w:rPr>
+    </w:lvl>
+    <w:lvl w:ilvl="3" w:tentative="0">
+      <w:start w:val="1"/>
+      <w:numFmt w:val="bullet"/>
+      <w:lvlText w:val=""/>
+      <w:lvlJc w:val="left"/>
+      <w:pPr>
+        <w:tabs>
+          <w:tab w:val="left" w:pos="2880"/>
+        </w:tabs>
+        <w:ind w:left="2880" w:hanging="360"/>
+      </w:pPr>
+      <w:rPr>
+        <w:rFonts w:hint="default" w:ascii="Wingdings" w:hAnsi="Wingdings" w:cs="Wingdings"/>
+        <w:sz w:val="20"/>
+      </w:rPr>
+    </w:lvl>
+    <w:lvl w:ilvl="4" w:tentative="0">
+      <w:start w:val="1"/>
+      <w:numFmt w:val="bullet"/>
+      <w:lvlText w:val=""/>
+      <w:lvlJc w:val="left"/>
+      <w:pPr>
+        <w:tabs>
+          <w:tab w:val="left" w:pos="3600"/>
+        </w:tabs>
+        <w:ind w:left="3600" w:hanging="360"/>
+      </w:pPr>
+      <w:rPr>
+        <w:rFonts w:hint="default" w:ascii="Wingdings" w:hAnsi="Wingdings" w:cs="Wingdings"/>
+        <w:sz w:val="20"/>
+      </w:rPr>
+    </w:lvl>
+    <w:lvl w:ilvl="5" w:tentative="0">
+      <w:start w:val="1"/>
+      <w:numFmt w:val="bullet"/>
+      <w:lvlText w:val=""/>
+      <w:lvlJc w:val="left"/>
+      <w:pPr>
+        <w:tabs>
+          <w:tab w:val="left" w:pos="4320"/>
+        </w:tabs>
+        <w:ind w:left="4320" w:hanging="360"/>
+      </w:pPr>
+      <w:rPr>
+        <w:rFonts w:hint="default" w:ascii="Wingdings" w:hAnsi="Wingdings" w:cs="Wingdings"/>
+        <w:sz w:val="20"/>
+      </w:rPr>
+    </w:lvl>
+    <w:lvl w:ilvl="6" w:tentative="0">
+      <w:start w:val="1"/>
+      <w:numFmt w:val="bullet"/>
+      <w:lvlText w:val=""/>
+      <w:lvlJc w:val="left"/>
+      <w:pPr>
+        <w:tabs>
+          <w:tab w:val="left" w:pos="5040"/>
+        </w:tabs>
+        <w:ind w:left="5040" w:hanging="360"/>
+      </w:pPr>
+      <w:rPr>
+        <w:rFonts w:hint="default" w:ascii="Wingdings" w:hAnsi="Wingdings" w:cs="Wingdings"/>
+        <w:sz w:val="20"/>
+      </w:rPr>
+    </w:lvl>
+    <w:lvl w:ilvl="7" w:tentative="0">
+      <w:start w:val="1"/>
+      <w:numFmt w:val="bullet"/>
+      <w:lvlText w:val=""/>
+      <w:lvlJc w:val="left"/>
+      <w:pPr>
+        <w:tabs>
+          <w:tab w:val="left" w:pos="5760"/>
+        </w:tabs>
+        <w:ind w:left="5760" w:hanging="360"/>
+      </w:pPr>
+      <w:rPr>
+        <w:rFonts w:hint="default" w:ascii="Wingdings" w:hAnsi="Wingdings" w:cs="Wingdings"/>
+        <w:sz w:val="20"/>
+      </w:rPr>
+    </w:lvl>
+    <w:lvl w:ilvl="8" w:tentative="0">
+      <w:start w:val="1"/>
+      <w:numFmt w:val="bullet"/>
+      <w:lvlText w:val=""/>
+      <w:lvlJc w:val="left"/>
+      <w:pPr>
+        <w:tabs>
+          <w:tab w:val="left" w:pos="6480"/>
+        </w:tabs>
+        <w:ind w:left="6480" w:hanging="360"/>
+      </w:pPr>
+      <w:rPr>
+        <w:rFonts w:hint="default" w:ascii="Wingdings" w:hAnsi="Wingdings" w:cs="Wingdings"/>
+        <w:sz w:val="20"/>
+      </w:rPr>
+    </w:lvl>
+  </w:abstractNum>
+  <w:abstractNum w:abstractNumId="18">
     <w:nsid w:val="3C1A76F2"/>
     <w:multiLevelType w:val="multilevel"/>
     <w:tmpl w:val="3C1A76F2"/>
@@ -12469,7 +13332,7 @@
       </w:rPr>
     </w:lvl>
   </w:abstractNum>
-  <w:abstractNum w:abstractNumId="15">
+  <w:abstractNum w:abstractNumId="19">
     <w:nsid w:val="42DB7D7E"/>
     <w:multiLevelType w:val="multilevel"/>
     <w:tmpl w:val="42DB7D7E"/>
@@ -12618,7 +13481,7 @@
       </w:rPr>
     </w:lvl>
   </w:abstractNum>
-  <w:abstractNum w:abstractNumId="16">
+  <w:abstractNum w:abstractNumId="20">
     <w:nsid w:val="44483095"/>
     <w:multiLevelType w:val="multilevel"/>
     <w:tmpl w:val="44483095"/>
@@ -12767,7 +13630,156 @@
       </w:rPr>
     </w:lvl>
   </w:abstractNum>
-  <w:abstractNum w:abstractNumId="17">
+  <w:abstractNum w:abstractNumId="21">
+    <w:nsid w:val="473F77FF"/>
+    <w:multiLevelType w:val="multilevel"/>
+    <w:tmpl w:val="473F77FF"/>
+    <w:lvl w:ilvl="0" w:tentative="0">
+      <w:start w:val="1"/>
+      <w:numFmt w:val="bullet"/>
+      <w:lvlText w:val=""/>
+      <w:lvlJc w:val="left"/>
+      <w:pPr>
+        <w:tabs>
+          <w:tab w:val="left" w:pos="720"/>
+        </w:tabs>
+        <w:ind w:left="720" w:hanging="360"/>
+      </w:pPr>
+      <w:rPr>
+        <w:rFonts w:hint="default" w:ascii="Symbol" w:hAnsi="Symbol" w:cs="Symbol"/>
+        <w:sz w:val="20"/>
+      </w:rPr>
+    </w:lvl>
+    <w:lvl w:ilvl="1" w:tentative="0">
+      <w:start w:val="1"/>
+      <w:numFmt w:val="bullet"/>
+      <w:lvlText w:val="o"/>
+      <w:lvlJc w:val="left"/>
+      <w:pPr>
+        <w:tabs>
+          <w:tab w:val="left" w:pos="1440"/>
+        </w:tabs>
+        <w:ind w:left="1440" w:hanging="360"/>
+      </w:pPr>
+      <w:rPr>
+        <w:rFonts w:hint="default" w:ascii="Courier New" w:hAnsi="Courier New" w:cs="Courier New"/>
+        <w:sz w:val="20"/>
+      </w:rPr>
+    </w:lvl>
+    <w:lvl w:ilvl="2" w:tentative="0">
+      <w:start w:val="1"/>
+      <w:numFmt w:val="bullet"/>
+      <w:lvlText w:val=""/>
+      <w:lvlJc w:val="left"/>
+      <w:pPr>
+        <w:tabs>
+          <w:tab w:val="left" w:pos="2160"/>
+        </w:tabs>
+        <w:ind w:left="2160" w:hanging="360"/>
+      </w:pPr>
+      <w:rPr>
+        <w:rFonts w:hint="default" w:ascii="Wingdings" w:hAnsi="Wingdings" w:cs="Wingdings"/>
+        <w:sz w:val="20"/>
+      </w:rPr>
+    </w:lvl>
+    <w:lvl w:ilvl="3" w:tentative="0">
+      <w:start w:val="1"/>
+      <w:numFmt w:val="bullet"/>
+      <w:lvlText w:val=""/>
+      <w:lvlJc w:val="left"/>
+      <w:pPr>
+        <w:tabs>
+          <w:tab w:val="left" w:pos="2880"/>
+        </w:tabs>
+        <w:ind w:left="2880" w:hanging="360"/>
+      </w:pPr>
+      <w:rPr>
+        <w:rFonts w:hint="default" w:ascii="Wingdings" w:hAnsi="Wingdings" w:cs="Wingdings"/>
+        <w:sz w:val="20"/>
+      </w:rPr>
+    </w:lvl>
+    <w:lvl w:ilvl="4" w:tentative="0">
+      <w:start w:val="1"/>
+      <w:numFmt w:val="bullet"/>
+      <w:lvlText w:val=""/>
+      <w:lvlJc w:val="left"/>
+      <w:pPr>
+        <w:tabs>
+          <w:tab w:val="left" w:pos="3600"/>
+        </w:tabs>
+        <w:ind w:left="3600" w:hanging="360"/>
+      </w:pPr>
+      <w:rPr>
+        <w:rFonts w:hint="default" w:ascii="Wingdings" w:hAnsi="Wingdings" w:cs="Wingdings"/>
+        <w:sz w:val="20"/>
+      </w:rPr>
+    </w:lvl>
+    <w:lvl w:ilvl="5" w:tentative="0">
+      <w:start w:val="1"/>
+      <w:numFmt w:val="bullet"/>
+      <w:lvlText w:val=""/>
+      <w:lvlJc w:val="left"/>
+      <w:pPr>
+        <w:tabs>
+          <w:tab w:val="left" w:pos="4320"/>
+        </w:tabs>
+        <w:ind w:left="4320" w:hanging="360"/>
+      </w:pPr>
+      <w:rPr>
+        <w:rFonts w:hint="default" w:ascii="Wingdings" w:hAnsi="Wingdings" w:cs="Wingdings"/>
+        <w:sz w:val="20"/>
+      </w:rPr>
+    </w:lvl>
+    <w:lvl w:ilvl="6" w:tentative="0">
+      <w:start w:val="1"/>
+      <w:numFmt w:val="bullet"/>
+      <w:lvlText w:val=""/>
+      <w:lvlJc w:val="left"/>
+      <w:pPr>
+        <w:tabs>
+          <w:tab w:val="left" w:pos="5040"/>
+        </w:tabs>
+        <w:ind w:left="5040" w:hanging="360"/>
+      </w:pPr>
+      <w:rPr>
+        <w:rFonts w:hint="default" w:ascii="Wingdings" w:hAnsi="Wingdings" w:cs="Wingdings"/>
+        <w:sz w:val="20"/>
+      </w:rPr>
+    </w:lvl>
+    <w:lvl w:ilvl="7" w:tentative="0">
+      <w:start w:val="1"/>
+      <w:numFmt w:val="bullet"/>
+      <w:lvlText w:val=""/>
+      <w:lvlJc w:val="left"/>
+      <w:pPr>
+        <w:tabs>
+          <w:tab w:val="left" w:pos="5760"/>
+        </w:tabs>
+        <w:ind w:left="5760" w:hanging="360"/>
+      </w:pPr>
+      <w:rPr>
+        <w:rFonts w:hint="default" w:ascii="Wingdings" w:hAnsi="Wingdings" w:cs="Wingdings"/>
+        <w:sz w:val="20"/>
+      </w:rPr>
+    </w:lvl>
+    <w:lvl w:ilvl="8" w:tentative="0">
+      <w:start w:val="1"/>
+      <w:numFmt w:val="bullet"/>
+      <w:lvlText w:val=""/>
+      <w:lvlJc w:val="left"/>
+      <w:pPr>
+        <w:tabs>
+          <w:tab w:val="left" w:pos="6480"/>
+        </w:tabs>
+        <w:ind w:left="6480" w:hanging="360"/>
+      </w:pPr>
+      <w:rPr>
+        <w:rFonts w:hint="default" w:ascii="Wingdings" w:hAnsi="Wingdings" w:cs="Wingdings"/>
+        <w:sz w:val="20"/>
+      </w:rPr>
+    </w:lvl>
+  </w:abstractNum>
+  <w:abstractNum w:abstractNumId="22">
     <w:nsid w:val="47F8329A"/>
     <w:multiLevelType w:val="multilevel"/>
     <w:tmpl w:val="47F8329A"/>
@@ -12912,7 +13924,7 @@
       </w:rPr>
     </w:lvl>
   </w:abstractNum>
-  <w:abstractNum w:abstractNumId="18">
+  <w:abstractNum w:abstractNumId="23">
     <w:nsid w:val="50F73110"/>
     <w:multiLevelType w:val="multilevel"/>
     <w:tmpl w:val="50F73110"/>
@@ -13061,7 +14073,7 @@
       </w:rPr>
     </w:lvl>
   </w:abstractNum>
-  <w:abstractNum w:abstractNumId="19">
+  <w:abstractNum w:abstractNumId="24">
     <w:nsid w:val="54AB7773"/>
     <w:multiLevelType w:val="multilevel"/>
     <w:tmpl w:val="54AB7773"/>
@@ -13210,7 +14222,7 @@
       </w:rPr>
     </w:lvl>
   </w:abstractNum>
-  <w:abstractNum w:abstractNumId="20">
+  <w:abstractNum w:abstractNumId="25">
     <w:nsid w:val="595B3FF4"/>
     <w:multiLevelType w:val="multilevel"/>
     <w:tmpl w:val="595B3FF4"/>
@@ -13355,7 +14367,7 @@
       </w:rPr>
     </w:lvl>
   </w:abstractNum>
-  <w:abstractNum w:abstractNumId="21">
+  <w:abstractNum w:abstractNumId="26">
     <w:nsid w:val="5E791C09"/>
     <w:multiLevelType w:val="multilevel"/>
     <w:tmpl w:val="5E791C09"/>
@@ -13500,7 +14512,7 @@
       </w:rPr>
     </w:lvl>
   </w:abstractNum>
-  <w:abstractNum w:abstractNumId="22">
+  <w:abstractNum w:abstractNumId="27">
     <w:nsid w:val="65C5103C"/>
     <w:multiLevelType w:val="multilevel"/>
     <w:tmpl w:val="65C5103C"/>
@@ -13649,7 +14661,7 @@
       </w:rPr>
     </w:lvl>
   </w:abstractNum>
-  <w:abstractNum w:abstractNumId="23">
+  <w:abstractNum w:abstractNumId="28">
     <w:nsid w:val="6852507F"/>
     <w:multiLevelType w:val="multilevel"/>
     <w:tmpl w:val="6852507F"/>
@@ -13798,7 +14810,7 @@
       </w:rPr>
     </w:lvl>
   </w:abstractNum>
-  <w:abstractNum w:abstractNumId="24">
+  <w:abstractNum w:abstractNumId="29">
     <w:nsid w:val="689D2012"/>
     <w:multiLevelType w:val="multilevel"/>
     <w:tmpl w:val="689D2012"/>
@@ -13943,7 +14955,7 @@
       </w:rPr>
     </w:lvl>
   </w:abstractNum>
-  <w:abstractNum w:abstractNumId="25">
+  <w:abstractNum w:abstractNumId="30">
     <w:nsid w:val="73BDF5E2"/>
     <w:multiLevelType w:val="multilevel"/>
     <w:tmpl w:val="73BDF5E2"/>
@@ -14092,7 +15104,7 @@
       </w:rPr>
     </w:lvl>
   </w:abstractNum>
-  <w:abstractNum w:abstractNumId="26">
+  <w:abstractNum w:abstractNumId="31">
     <w:nsid w:val="7A9F734A"/>
     <w:multiLevelType w:val="multilevel"/>
     <w:tmpl w:val="7A9F734A"/>
@@ -14237,7 +15249,7 @@
       </w:rPr>
     </w:lvl>
   </w:abstractNum>
-  <w:abstractNum w:abstractNumId="27">
+  <w:abstractNum w:abstractNumId="32">
     <w:nsid w:val="7E7B7951"/>
     <w:multiLevelType w:val="multilevel"/>
     <w:tmpl w:val="7E7B7951"/>
@@ -14387,88 +15399,103 @@
     </w:lvl>
   </w:abstractNum>
   <w:num w:numId="1">
+    <w:abstractNumId w:val="5"/>
+  </w:num>
+  <w:num w:numId="2">
+    <w:abstractNumId w:val="1"/>
+  </w:num>
+  <w:num w:numId="3">
+    <w:abstractNumId w:val="8"/>
+  </w:num>
+  <w:num w:numId="4">
+    <w:abstractNumId w:val="32"/>
+  </w:num>
+  <w:num w:numId="5">
+    <w:abstractNumId w:val="6"/>
+  </w:num>
+  <w:num w:numId="6">
+    <w:abstractNumId w:val="12"/>
+  </w:num>
+  <w:num w:numId="7">
+    <w:abstractNumId w:val="22"/>
+  </w:num>
+  <w:num w:numId="8">
+    <w:abstractNumId w:val="11"/>
+  </w:num>
+  <w:num w:numId="9">
+    <w:abstractNumId w:val="26"/>
+  </w:num>
+  <w:num w:numId="10">
+    <w:abstractNumId w:val="25"/>
+  </w:num>
+  <w:num w:numId="11">
+    <w:abstractNumId w:val="29"/>
+  </w:num>
+  <w:num w:numId="12">
+    <w:abstractNumId w:val="14"/>
+  </w:num>
+  <w:num w:numId="13">
+    <w:abstractNumId w:val="9"/>
+  </w:num>
+  <w:num w:numId="14">
+    <w:abstractNumId w:val="31"/>
+  </w:num>
+  <w:num w:numId="15">
+    <w:abstractNumId w:val="15"/>
+  </w:num>
+  <w:num w:numId="16">
+    <w:abstractNumId w:val="18"/>
+  </w:num>
+  <w:num w:numId="17">
+    <w:abstractNumId w:val="7"/>
+  </w:num>
+  <w:num w:numId="18">
+    <w:abstractNumId w:val="10"/>
+  </w:num>
+  <w:num w:numId="19">
+    <w:abstractNumId w:val="16"/>
+  </w:num>
+  <w:num w:numId="20">
+    <w:abstractNumId w:val="28"/>
+  </w:num>
+  <w:num w:numId="21">
+    <w:abstractNumId w:val="13"/>
+  </w:num>
+  <w:num w:numId="22">
+    <w:abstractNumId w:val="20"/>
+  </w:num>
+  <w:num w:numId="23">
+    <w:abstractNumId w:val="27"/>
+  </w:num>
+  <w:num w:numId="24">
+    <w:abstractNumId w:val="19"/>
+  </w:num>
+  <w:num w:numId="25">
+    <w:abstractNumId w:val="24"/>
+  </w:num>
+  <w:num w:numId="26">
+    <w:abstractNumId w:val="23"/>
+  </w:num>
+  <w:num w:numId="27">
+    <w:abstractNumId w:val="30"/>
+  </w:num>
+  <w:num w:numId="28">
+    <w:abstractNumId w:val="3"/>
+  </w:num>
+  <w:num w:numId="29">
+    <w:abstractNumId w:val="0"/>
+  </w:num>
+  <w:num w:numId="30">
+    <w:abstractNumId w:val="4"/>
+  </w:num>
+  <w:num w:numId="31">
     <w:abstractNumId w:val="2"/>
   </w:num>
-  <w:num w:numId="2">
-    <w:abstractNumId w:val="0"/>
-  </w:num>
-  <w:num w:numId="3">
-    <w:abstractNumId w:val="5"/>
-  </w:num>
-  <w:num w:numId="4">
-    <w:abstractNumId w:val="27"/>
-  </w:num>
-  <w:num w:numId="5">
-    <w:abstractNumId w:val="3"/>
-  </w:num>
-  <w:num w:numId="6">
-    <w:abstractNumId w:val="9"/>
-  </w:num>
-  <w:num w:numId="7">
+  <w:num w:numId="32">
     <w:abstractNumId w:val="17"/>
   </w:num>
-  <w:num w:numId="8">
-    <w:abstractNumId w:val="8"/>
-  </w:num>
-  <w:num w:numId="9">
+  <w:num w:numId="33">
     <w:abstractNumId w:val="21"/>
-  </w:num>
-  <w:num w:numId="10">
-    <w:abstractNumId w:val="20"/>
-  </w:num>
-  <w:num w:numId="11">
-    <w:abstractNumId w:val="24"/>
-  </w:num>
-  <w:num w:numId="12">
-    <w:abstractNumId w:val="11"/>
-  </w:num>
-  <w:num w:numId="13">
-    <w:abstractNumId w:val="6"/>
-  </w:num>
-  <w:num w:numId="14">
-    <w:abstractNumId w:val="26"/>
-  </w:num>
-  <w:num w:numId="15">
-    <w:abstractNumId w:val="12"/>
-  </w:num>
-  <w:num w:numId="16">
-    <w:abstractNumId w:val="14"/>
-  </w:num>
-  <w:num w:numId="17">
-    <w:abstractNumId w:val="4"/>
-  </w:num>
-  <w:num w:numId="18">
-    <w:abstractNumId w:val="7"/>
-  </w:num>
-  <w:num w:numId="19">
-    <w:abstractNumId w:val="13"/>
-  </w:num>
-  <w:num w:numId="20">
-    <w:abstractNumId w:val="23"/>
-  </w:num>
-  <w:num w:numId="21">
-    <w:abstractNumId w:val="10"/>
-  </w:num>
-  <w:num w:numId="22">
-    <w:abstractNumId w:val="16"/>
-  </w:num>
-  <w:num w:numId="23">
-    <w:abstractNumId w:val="22"/>
-  </w:num>
-  <w:num w:numId="24">
-    <w:abstractNumId w:val="15"/>
-  </w:num>
-  <w:num w:numId="25">
-    <w:abstractNumId w:val="19"/>
-  </w:num>
-  <w:num w:numId="26">
-    <w:abstractNumId w:val="18"/>
-  </w:num>
-  <w:num w:numId="27">
-    <w:abstractNumId w:val="25"/>
-  </w:num>
-  <w:num w:numId="28">
-    <w:abstractNumId w:val="1"/>
   </w:num>
 </w:numbering>
 </file>
@@ -14587,7 +15614,7 @@
     <w:lsdException w:unhideWhenUsed="0" w:uiPriority="0" w:semiHidden="0" w:name="HTML Sample"/>
     <w:lsdException w:unhideWhenUsed="0" w:uiPriority="0" w:semiHidden="0" w:name="HTML Typewriter"/>
     <w:lsdException w:unhideWhenUsed="0" w:uiPriority="0" w:semiHidden="0" w:name="HTML Variable"/>
-    <w:lsdException w:uiPriority="99" w:name="Normal Table"/>
+    <w:lsdException w:qFormat="1" w:uiPriority="99" w:name="Normal Table"/>
     <w:lsdException w:unhideWhenUsed="0" w:uiPriority="0" w:semiHidden="0" w:name="annotation subject"/>
     <w:lsdException w:uiPriority="0" w:name="Table Simple 1"/>
     <w:lsdException w:uiPriority="0" w:name="Table Simple 2"/>
@@ -14817,6 +15844,7 @@
     <w:name w:val="Normal Table"/>
     <w:semiHidden/>
     <w:unhideWhenUsed/>
+    <w:qFormat/>
     <w:uiPriority w:val="99"/>
     <w:tblPr>
       <w:tblCellMar>
@@ -14893,6 +15921,7 @@
   <w:style w:type="character" w:customStyle="1" w:styleId="12">
     <w:name w:val="citation-0"/>
     <w:basedOn w:val="5"/>
+    <w:qFormat/>
     <w:uiPriority w:val="0"/>
   </w:style>
 </w:styles>

</xml_diff>

<commit_message>
Add Moderator User Interface and Administrator User Interface
</commit_message>
<xml_diff>
--- a/document/SRS.docx
+++ b/document/SRS.docx
@@ -765,14 +765,6 @@
         <w:gridCol w:w="6925"/>
       </w:tblGrid>
       <w:tr>
-        <w:tblPrEx>
-          <w:tblCellMar>
-            <w:top w:w="15" w:type="dxa"/>
-            <w:left w:w="15" w:type="dxa"/>
-            <w:bottom w:w="15" w:type="dxa"/>
-            <w:right w:w="15" w:type="dxa"/>
-          </w:tblCellMar>
-        </w:tblPrEx>
         <w:trPr>
           <w:trHeight w:val="300" w:hRule="atLeast"/>
         </w:trPr>
@@ -1023,14 +1015,6 @@
         </w:tc>
       </w:tr>
       <w:tr>
-        <w:tblPrEx>
-          <w:tblCellMar>
-            <w:top w:w="15" w:type="dxa"/>
-            <w:left w:w="15" w:type="dxa"/>
-            <w:bottom w:w="15" w:type="dxa"/>
-            <w:right w:w="15" w:type="dxa"/>
-          </w:tblCellMar>
-        </w:tblPrEx>
         <w:trPr>
           <w:trHeight w:val="300" w:hRule="atLeast"/>
         </w:trPr>
@@ -10691,13 +10675,387 @@
         <w:widowControl/>
         <w:suppressLineNumbers w:val="0"/>
       </w:pPr>
+      <w:r>
+        <w:rPr>
+          <w:rStyle w:val="8"/>
+        </w:rPr>
+        <w:t>Order History:</w:t>
+      </w:r>
+    </w:p>
+    <w:p>
+      <w:pPr>
+        <w:keepNext w:val="0"/>
+        <w:keepLines w:val="0"/>
+        <w:widowControl/>
+        <w:numPr>
+          <w:ilvl w:val="0"/>
+          <w:numId w:val="32"/>
+        </w:numPr>
+        <w:suppressLineNumbers w:val="0"/>
+        <w:spacing w:before="0" w:beforeAutospacing="1" w:after="0" w:afterAutospacing="1"/>
+        <w:ind w:left="720" w:hanging="360"/>
+      </w:pPr>
+      <w:r>
+        <w:t>Show a list of past orders with details such as order ID, date, status, and total amount.</w:t>
+      </w:r>
+    </w:p>
+    <w:p>
+      <w:pPr>
+        <w:keepNext w:val="0"/>
+        <w:keepLines w:val="0"/>
+        <w:widowControl/>
+        <w:numPr>
+          <w:ilvl w:val="0"/>
+          <w:numId w:val="32"/>
+        </w:numPr>
+        <w:suppressLineNumbers w:val="0"/>
+        <w:spacing w:before="0" w:beforeAutospacing="1" w:after="0" w:afterAutospacing="1"/>
+        <w:ind w:left="720" w:hanging="360"/>
+      </w:pPr>
+      <w:r>
+        <w:t>Allow buyers to view detailed order information, including product details, shipping status, and invoice.</w:t>
+      </w:r>
+    </w:p>
+    <w:p>
+      <w:pPr>
+        <w:pStyle w:val="7"/>
+        <w:keepNext w:val="0"/>
+        <w:keepLines w:val="0"/>
+        <w:widowControl/>
+        <w:suppressLineNumbers w:val="0"/>
+      </w:pPr>
+      <w:r>
+        <w:rPr>
+          <w:rStyle w:val="8"/>
+        </w:rPr>
+        <w:t>Product Review and Rating:</w:t>
+      </w:r>
+    </w:p>
+    <w:p>
+      <w:pPr>
+        <w:keepNext w:val="0"/>
+        <w:keepLines w:val="0"/>
+        <w:widowControl/>
+        <w:numPr>
+          <w:ilvl w:val="0"/>
+          <w:numId w:val="33"/>
+        </w:numPr>
+        <w:suppressLineNumbers w:val="0"/>
+        <w:spacing w:before="0" w:beforeAutospacing="1" w:after="0" w:afterAutospacing="1"/>
+        <w:ind w:left="720" w:hanging="360"/>
+      </w:pPr>
+      <w:r>
+        <w:t>Provide a form for buyers to rate and review purchased products.</w:t>
+      </w:r>
+    </w:p>
+    <w:p>
+      <w:pPr>
+        <w:keepNext w:val="0"/>
+        <w:keepLines w:val="0"/>
+        <w:widowControl/>
+        <w:numPr>
+          <w:ilvl w:val="0"/>
+          <w:numId w:val="33"/>
+        </w:numPr>
+        <w:suppressLineNumbers w:val="0"/>
+        <w:spacing w:before="0" w:beforeAutospacing="1" w:after="0" w:afterAutospacing="1"/>
+        <w:ind w:left="720" w:hanging="360"/>
+      </w:pPr>
+      <w:r>
+        <w:t>Display a star rating system and a text area for comments.</w:t>
+      </w:r>
+    </w:p>
+    <w:p>
+      <w:pPr>
+        <w:pStyle w:val="4"/>
+        <w:keepNext w:val="0"/>
+        <w:keepLines w:val="0"/>
+        <w:widowControl/>
+        <w:suppressLineNumbers w:val="0"/>
+        <w:rPr>
+          <w:rFonts w:hint="default" w:ascii="Times New Roman" w:hAnsi="Times New Roman" w:cs="Times New Roman"/>
+          <w:sz w:val="28"/>
+          <w:szCs w:val="28"/>
+        </w:rPr>
+      </w:pPr>
+      <w:r>
+        <w:rPr>
+          <w:rFonts w:hint="default" w:ascii="Times New Roman" w:hAnsi="Times New Roman" w:eastAsia="SimSun" w:cs="Times New Roman"/>
+          <w:b/>
+          <w:bCs/>
+          <w:sz w:val="28"/>
+          <w:szCs w:val="28"/>
+          <w:lang w:val="vi-VN"/>
+        </w:rPr>
+        <w:t>6.</w:t>
+      </w:r>
+      <w:r>
+        <w:rPr>
+          <w:rFonts w:hint="default" w:ascii="Times New Roman" w:hAnsi="Times New Roman" w:cs="Times New Roman"/>
+          <w:sz w:val="28"/>
+          <w:szCs w:val="28"/>
+        </w:rPr>
+        <w:t>3 Seller User Interface</w:t>
+      </w:r>
+    </w:p>
+    <w:p>
+      <w:pPr>
+        <w:pStyle w:val="7"/>
+        <w:keepNext w:val="0"/>
+        <w:keepLines w:val="0"/>
+        <w:widowControl/>
+        <w:suppressLineNumbers w:val="0"/>
+      </w:pPr>
+      <w:r>
+        <w:rPr>
+          <w:rStyle w:val="8"/>
+        </w:rPr>
+        <w:t>Seller Dashboard:</w:t>
+      </w:r>
+    </w:p>
+    <w:p>
+      <w:pPr>
+        <w:keepNext w:val="0"/>
+        <w:keepLines w:val="0"/>
+        <w:widowControl/>
+        <w:numPr>
+          <w:ilvl w:val="0"/>
+          <w:numId w:val="34"/>
+        </w:numPr>
+        <w:suppressLineNumbers w:val="0"/>
+        <w:spacing w:before="0" w:beforeAutospacing="1" w:after="0" w:afterAutospacing="1"/>
+        <w:ind w:left="720" w:hanging="360"/>
+      </w:pPr>
+      <w:r>
+        <w:t>Provide an overview of the seller's activity, including listed products, sales statistics, and recent orders.</w:t>
+      </w:r>
+    </w:p>
+    <w:p>
+      <w:pPr>
+        <w:keepNext w:val="0"/>
+        <w:keepLines w:val="0"/>
+        <w:widowControl/>
+        <w:numPr>
+          <w:ilvl w:val="0"/>
+          <w:numId w:val="34"/>
+        </w:numPr>
+        <w:suppressLineNumbers w:val="0"/>
+        <w:spacing w:before="0" w:beforeAutospacing="1" w:after="0" w:afterAutospacing="1"/>
+        <w:ind w:left="720" w:hanging="360"/>
+      </w:pPr>
+      <w:r>
+        <w:t>Display notifications for new orders, messages, and important updates.</w:t>
+      </w:r>
+    </w:p>
+    <w:p>
+      <w:pPr>
+        <w:pStyle w:val="7"/>
+        <w:keepNext w:val="0"/>
+        <w:keepLines w:val="0"/>
+        <w:widowControl/>
+        <w:suppressLineNumbers w:val="0"/>
+      </w:pPr>
+      <w:r>
+        <w:rPr>
+          <w:rStyle w:val="8"/>
+        </w:rPr>
+        <w:t>Product Listing Management:</w:t>
+      </w:r>
+    </w:p>
+    <w:p>
+      <w:pPr>
+        <w:keepNext w:val="0"/>
+        <w:keepLines w:val="0"/>
+        <w:widowControl/>
+        <w:numPr>
+          <w:ilvl w:val="0"/>
+          <w:numId w:val="35"/>
+        </w:numPr>
+        <w:suppressLineNumbers w:val="0"/>
+        <w:spacing w:before="0" w:beforeAutospacing="1" w:after="0" w:afterAutospacing="1"/>
+        <w:ind w:left="720" w:hanging="360"/>
+      </w:pPr>
+      <w:r>
+        <w:t>Offer tools for sellers to create, edit, and manage their product listings.</w:t>
+      </w:r>
+    </w:p>
+    <w:p>
+      <w:pPr>
+        <w:keepNext w:val="0"/>
+        <w:keepLines w:val="0"/>
+        <w:widowControl/>
+        <w:numPr>
+          <w:ilvl w:val="0"/>
+          <w:numId w:val="35"/>
+        </w:numPr>
+        <w:suppressLineNumbers w:val="0"/>
+        <w:spacing w:before="0" w:beforeAutospacing="1" w:after="0" w:afterAutospacing="1"/>
+        <w:ind w:left="720" w:hanging="360"/>
+      </w:pPr>
+      <w:r>
+        <w:t>Include fields for product title, description, images, category, price, and quantity.</w:t>
+      </w:r>
+    </w:p>
+    <w:p>
+      <w:pPr>
+        <w:keepNext w:val="0"/>
+        <w:keepLines w:val="0"/>
+        <w:widowControl/>
+        <w:numPr>
+          <w:ilvl w:val="0"/>
+          <w:numId w:val="35"/>
+        </w:numPr>
+        <w:suppressLineNumbers w:val="0"/>
+        <w:spacing w:before="0" w:beforeAutospacing="1" w:after="0" w:afterAutospacing="1"/>
+        <w:ind w:left="720" w:hanging="360"/>
+      </w:pPr>
+      <w:r>
+        <w:t>Show the status of each listing (e.g., pending review, approved, rejected).</w:t>
+      </w:r>
+    </w:p>
+    <w:p>
+      <w:pPr>
+        <w:pStyle w:val="7"/>
+        <w:keepNext w:val="0"/>
+        <w:keepLines w:val="0"/>
+        <w:widowControl/>
+        <w:suppressLineNumbers w:val="0"/>
+      </w:pPr>
+      <w:r>
+        <w:rPr>
+          <w:rStyle w:val="8"/>
+        </w:rPr>
+        <w:t>Order Management:</w:t>
+      </w:r>
+    </w:p>
+    <w:p>
+      <w:pPr>
+        <w:keepNext w:val="0"/>
+        <w:keepLines w:val="0"/>
+        <w:widowControl/>
+        <w:numPr>
+          <w:ilvl w:val="0"/>
+          <w:numId w:val="36"/>
+        </w:numPr>
+        <w:suppressLineNumbers w:val="0"/>
+        <w:spacing w:before="0" w:beforeAutospacing="1" w:after="0" w:afterAutospacing="1"/>
+        <w:ind w:left="720" w:hanging="360"/>
+      </w:pPr>
+      <w:r>
+        <w:t>Display a list of received orders with details such as order ID, buyer information, products, quantities, and total amount.</w:t>
+      </w:r>
+    </w:p>
+    <w:p>
+      <w:pPr>
+        <w:keepNext w:val="0"/>
+        <w:keepLines w:val="0"/>
+        <w:widowControl/>
+        <w:numPr>
+          <w:ilvl w:val="0"/>
+          <w:numId w:val="36"/>
+        </w:numPr>
+        <w:suppressLineNumbers w:val="0"/>
+        <w:spacing w:before="0" w:beforeAutospacing="1" w:after="0" w:afterAutospacing="1"/>
+        <w:ind w:left="720" w:hanging="360"/>
+      </w:pPr>
+      <w:r>
+        <w:t>Allow sellers to update order status (e.g., processing, shipped, delivered).</w:t>
+      </w:r>
+    </w:p>
+    <w:p>
+      <w:pPr>
+        <w:pStyle w:val="7"/>
+        <w:keepNext w:val="0"/>
+        <w:keepLines w:val="0"/>
+        <w:widowControl/>
+        <w:suppressLineNumbers w:val="0"/>
+      </w:pPr>
+      <w:r>
+        <w:rPr>
+          <w:rStyle w:val="8"/>
+        </w:rPr>
+        <w:t>Chat Interface:</w:t>
+      </w:r>
+    </w:p>
+    <w:p>
+      <w:pPr>
+        <w:keepNext w:val="0"/>
+        <w:keepLines w:val="0"/>
+        <w:widowControl/>
+        <w:numPr>
+          <w:ilvl w:val="0"/>
+          <w:numId w:val="37"/>
+        </w:numPr>
+        <w:suppressLineNumbers w:val="0"/>
+        <w:spacing w:before="0" w:beforeAutospacing="1" w:after="0" w:afterAutospacing="1"/>
+        <w:ind w:left="720" w:hanging="360"/>
+      </w:pPr>
+      <w:r>
+        <w:t>Enable sellers to communicate with buyers through an integrated chat feature.</w:t>
+      </w:r>
+    </w:p>
+    <w:p>
+      <w:pPr>
+        <w:keepNext w:val="0"/>
+        <w:keepLines w:val="0"/>
+        <w:widowControl/>
+        <w:numPr>
+          <w:ilvl w:val="0"/>
+          <w:numId w:val="37"/>
+        </w:numPr>
+        <w:suppressLineNumbers w:val="0"/>
+        <w:spacing w:before="0" w:beforeAutospacing="1" w:after="0" w:afterAutospacing="1"/>
+        <w:ind w:left="720" w:hanging="360"/>
+      </w:pPr>
+      <w:r>
+        <w:t>Display chat history and notifications for new messages.</w:t>
+      </w:r>
+    </w:p>
+    <w:p>
+      <w:pPr>
+        <w:pStyle w:val="4"/>
+        <w:keepNext w:val="0"/>
+        <w:keepLines w:val="0"/>
+        <w:widowControl/>
+        <w:suppressLineNumbers w:val="0"/>
+        <w:rPr>
+          <w:rFonts w:hint="default" w:ascii="Times New Roman" w:hAnsi="Times New Roman" w:cs="Times New Roman"/>
+          <w:sz w:val="28"/>
+          <w:szCs w:val="28"/>
+        </w:rPr>
+      </w:pPr>
+      <w:r>
+        <w:rPr>
+          <w:rFonts w:hint="default" w:ascii="Times New Roman" w:hAnsi="Times New Roman" w:cs="Times New Roman"/>
+          <w:sz w:val="28"/>
+          <w:szCs w:val="28"/>
+        </w:rPr>
+        <w:t>6</w:t>
+      </w:r>
       <w:bookmarkStart w:id="0" w:name="_GoBack"/>
       <w:bookmarkEnd w:id="0"/>
       <w:r>
         <w:rPr>
+          <w:rFonts w:hint="default" w:ascii="Times New Roman" w:hAnsi="Times New Roman" w:cs="Times New Roman"/>
+          <w:sz w:val="28"/>
+          <w:szCs w:val="28"/>
+        </w:rPr>
+        <w:t>.4 Administrator User Interface</w:t>
+      </w:r>
+    </w:p>
+    <w:p>
+      <w:pPr>
+        <w:pStyle w:val="7"/>
+        <w:keepNext w:val="0"/>
+        <w:keepLines w:val="0"/>
+        <w:widowControl/>
+        <w:suppressLineNumbers w:val="0"/>
+      </w:pPr>
+      <w:r>
+        <w:rPr>
           <w:rStyle w:val="8"/>
         </w:rPr>
-        <w:t>Order History:</w:t>
+        <w:t>Admin Dashboard:</w:t>
       </w:r>
     </w:p>
     <w:p>
@@ -10707,14 +11065,14 @@
         <w:widowControl/>
         <w:numPr>
           <w:ilvl w:val="0"/>
-          <w:numId w:val="32"/>
+          <w:numId w:val="38"/>
         </w:numPr>
         <w:suppressLineNumbers w:val="0"/>
         <w:spacing w:before="0" w:beforeAutospacing="1" w:after="0" w:afterAutospacing="1"/>
         <w:ind w:left="720" w:hanging="360"/>
       </w:pPr>
       <w:r>
-        <w:t>Show a list of past orders with details such as order ID, date, status, and total amount.</w:t>
+        <w:t>Provide an overview of the platform's activity, including user statistics, sales reports, and system notifications.</w:t>
       </w:r>
     </w:p>
     <w:p>
@@ -10724,14 +11082,14 @@
         <w:widowControl/>
         <w:numPr>
           <w:ilvl w:val="0"/>
-          <w:numId w:val="32"/>
+          <w:numId w:val="38"/>
         </w:numPr>
         <w:suppressLineNumbers w:val="0"/>
         <w:spacing w:before="0" w:beforeAutospacing="1" w:after="0" w:afterAutospacing="1"/>
         <w:ind w:left="720" w:hanging="360"/>
       </w:pPr>
       <w:r>
-        <w:t>Allow buyers to view detailed order information, including product details, shipping status, and invoice.</w:t>
+        <w:t>Display quick access links to manage users, products, categories, and reports.</w:t>
       </w:r>
     </w:p>
     <w:p>
@@ -10746,7 +11104,7 @@
         <w:rPr>
           <w:rStyle w:val="8"/>
         </w:rPr>
-        <w:t>Product Review and Rating:</w:t>
+        <w:t>User Management:</w:t>
       </w:r>
     </w:p>
     <w:p>
@@ -10756,14 +11114,14 @@
         <w:widowControl/>
         <w:numPr>
           <w:ilvl w:val="0"/>
-          <w:numId w:val="33"/>
+          <w:numId w:val="39"/>
         </w:numPr>
         <w:suppressLineNumbers w:val="0"/>
         <w:spacing w:before="0" w:beforeAutospacing="1" w:after="0" w:afterAutospacing="1"/>
         <w:ind w:left="720" w:hanging="360"/>
       </w:pPr>
       <w:r>
-        <w:t>Provide a form for buyers to rate and review purchased products.</w:t>
+        <w:t>Show a list of all users with details such as username, role, status, and registration date.</w:t>
       </w:r>
     </w:p>
     <w:p>
@@ -10773,14 +11131,344 @@
         <w:widowControl/>
         <w:numPr>
           <w:ilvl w:val="0"/>
-          <w:numId w:val="33"/>
+          <w:numId w:val="39"/>
         </w:numPr>
         <w:suppressLineNumbers w:val="0"/>
         <w:spacing w:before="0" w:beforeAutospacing="1" w:after="0" w:afterAutospacing="1"/>
         <w:ind w:left="720" w:hanging="360"/>
       </w:pPr>
       <w:r>
-        <w:t>Display a star rating system and a text area for comments.</w:t>
+        <w:t>Include options to add, edit, or deactivate users.</w:t>
+      </w:r>
+    </w:p>
+    <w:p>
+      <w:pPr>
+        <w:keepNext w:val="0"/>
+        <w:keepLines w:val="0"/>
+        <w:widowControl/>
+        <w:numPr>
+          <w:ilvl w:val="0"/>
+          <w:numId w:val="39"/>
+        </w:numPr>
+        <w:suppressLineNumbers w:val="0"/>
+        <w:spacing w:before="0" w:beforeAutospacing="1" w:after="0" w:afterAutospacing="1"/>
+        <w:ind w:left="720" w:hanging="360"/>
+      </w:pPr>
+      <w:r>
+        <w:t>Provide tools to manage user roles and permissions.</w:t>
+      </w:r>
+    </w:p>
+    <w:p>
+      <w:pPr>
+        <w:rPr>
+          <w:rFonts w:hint="default" w:ascii="Times New Roman" w:hAnsi="Times New Roman" w:eastAsia="SimSun" w:cs="Times New Roman"/>
+          <w:b/>
+          <w:bCs/>
+          <w:sz w:val="32"/>
+          <w:szCs w:val="32"/>
+          <w:lang w:val="vi-VN"/>
+        </w:rPr>
+      </w:pPr>
+    </w:p>
+    <w:p>
+      <w:pPr>
+        <w:pStyle w:val="7"/>
+        <w:keepNext w:val="0"/>
+        <w:keepLines w:val="0"/>
+        <w:widowControl/>
+        <w:suppressLineNumbers w:val="0"/>
+      </w:pPr>
+      <w:r>
+        <w:rPr>
+          <w:rStyle w:val="8"/>
+        </w:rPr>
+        <w:t>Product and Category Management:</w:t>
+      </w:r>
+    </w:p>
+    <w:p>
+      <w:pPr>
+        <w:keepNext w:val="0"/>
+        <w:keepLines w:val="0"/>
+        <w:widowControl/>
+        <w:numPr>
+          <w:ilvl w:val="0"/>
+          <w:numId w:val="40"/>
+        </w:numPr>
+        <w:suppressLineNumbers w:val="0"/>
+        <w:spacing w:before="0" w:beforeAutospacing="1" w:after="0" w:afterAutospacing="1"/>
+        <w:ind w:left="720" w:hanging="360"/>
+      </w:pPr>
+      <w:r>
+        <w:t>Display a list of all products with details such as title, seller, status, and category.</w:t>
+      </w:r>
+    </w:p>
+    <w:p>
+      <w:pPr>
+        <w:keepNext w:val="0"/>
+        <w:keepLines w:val="0"/>
+        <w:widowControl/>
+        <w:numPr>
+          <w:ilvl w:val="0"/>
+          <w:numId w:val="40"/>
+        </w:numPr>
+        <w:suppressLineNumbers w:val="0"/>
+        <w:spacing w:before="0" w:beforeAutospacing="1" w:after="0" w:afterAutospacing="1"/>
+        <w:ind w:left="720" w:hanging="360"/>
+      </w:pPr>
+      <w:r>
+        <w:t>Allow administrators to add, edit, or delete products and categories.</w:t>
+      </w:r>
+    </w:p>
+    <w:p>
+      <w:pPr>
+        <w:keepNext w:val="0"/>
+        <w:keepLines w:val="0"/>
+        <w:widowControl/>
+        <w:numPr>
+          <w:ilvl w:val="0"/>
+          <w:numId w:val="40"/>
+        </w:numPr>
+        <w:suppressLineNumbers w:val="0"/>
+        <w:spacing w:before="0" w:beforeAutospacing="1" w:after="0" w:afterAutospacing="1"/>
+        <w:ind w:left="720" w:hanging="360"/>
+      </w:pPr>
+      <w:r>
+        <w:t>Implement search and filter options to manage products efficiently.</w:t>
+      </w:r>
+    </w:p>
+    <w:p>
+      <w:pPr>
+        <w:pStyle w:val="4"/>
+        <w:keepNext w:val="0"/>
+        <w:keepLines w:val="0"/>
+        <w:widowControl/>
+        <w:suppressLineNumbers w:val="0"/>
+        <w:rPr>
+          <w:rFonts w:hint="default" w:ascii="Times New Roman" w:hAnsi="Times New Roman" w:cs="Times New Roman"/>
+          <w:sz w:val="28"/>
+          <w:szCs w:val="28"/>
+        </w:rPr>
+      </w:pPr>
+      <w:r>
+        <w:rPr>
+          <w:rFonts w:hint="default" w:ascii="Times New Roman" w:hAnsi="Times New Roman" w:cs="Times New Roman"/>
+          <w:sz w:val="28"/>
+          <w:szCs w:val="28"/>
+        </w:rPr>
+        <w:t>6.5 Moderator User Interface</w:t>
+      </w:r>
+    </w:p>
+    <w:p>
+      <w:pPr>
+        <w:pStyle w:val="7"/>
+        <w:keepNext w:val="0"/>
+        <w:keepLines w:val="0"/>
+        <w:widowControl/>
+        <w:suppressLineNumbers w:val="0"/>
+      </w:pPr>
+      <w:r>
+        <w:rPr>
+          <w:rStyle w:val="8"/>
+        </w:rPr>
+        <w:t>Moderator Dashboard:</w:t>
+      </w:r>
+    </w:p>
+    <w:p>
+      <w:pPr>
+        <w:keepNext w:val="0"/>
+        <w:keepLines w:val="0"/>
+        <w:widowControl/>
+        <w:numPr>
+          <w:ilvl w:val="0"/>
+          <w:numId w:val="41"/>
+        </w:numPr>
+        <w:suppressLineNumbers w:val="0"/>
+        <w:spacing w:before="0" w:beforeAutospacing="1" w:after="0" w:afterAutospacing="1"/>
+        <w:ind w:left="720" w:hanging="360"/>
+      </w:pPr>
+      <w:r>
+        <w:t>Provide an overview of the moderation activity, including pending reviews, reported issues, and recent actions.</w:t>
+      </w:r>
+    </w:p>
+    <w:p>
+      <w:pPr>
+        <w:keepNext w:val="0"/>
+        <w:keepLines w:val="0"/>
+        <w:widowControl/>
+        <w:numPr>
+          <w:ilvl w:val="0"/>
+          <w:numId w:val="41"/>
+        </w:numPr>
+        <w:suppressLineNumbers w:val="0"/>
+        <w:spacing w:before="0" w:beforeAutospacing="1" w:after="0" w:afterAutospacing="1"/>
+        <w:ind w:left="720" w:hanging="360"/>
+      </w:pPr>
+      <w:r>
+        <w:t>Display notifications for new reports and important updates.</w:t>
+      </w:r>
+    </w:p>
+    <w:p>
+      <w:pPr>
+        <w:pStyle w:val="7"/>
+        <w:keepNext w:val="0"/>
+        <w:keepLines w:val="0"/>
+        <w:widowControl/>
+        <w:suppressLineNumbers w:val="0"/>
+      </w:pPr>
+      <w:r>
+        <w:rPr>
+          <w:rStyle w:val="8"/>
+        </w:rPr>
+        <w:t>Product Moderation:</w:t>
+      </w:r>
+    </w:p>
+    <w:p>
+      <w:pPr>
+        <w:keepNext w:val="0"/>
+        <w:keepLines w:val="0"/>
+        <w:widowControl/>
+        <w:numPr>
+          <w:ilvl w:val="0"/>
+          <w:numId w:val="42"/>
+        </w:numPr>
+        <w:suppressLineNumbers w:val="0"/>
+        <w:spacing w:before="0" w:beforeAutospacing="1" w:after="0" w:afterAutospacing="1"/>
+        <w:ind w:left="720" w:hanging="360"/>
+      </w:pPr>
+      <w:r>
+        <w:t>Show a list of products pending review with details such as title, description, images, and seller information.</w:t>
+      </w:r>
+    </w:p>
+    <w:p>
+      <w:pPr>
+        <w:keepNext w:val="0"/>
+        <w:keepLines w:val="0"/>
+        <w:widowControl/>
+        <w:numPr>
+          <w:ilvl w:val="0"/>
+          <w:numId w:val="42"/>
+        </w:numPr>
+        <w:suppressLineNumbers w:val="0"/>
+        <w:spacing w:before="0" w:beforeAutospacing="1" w:after="0" w:afterAutospacing="1"/>
+        <w:ind w:left="720" w:hanging="360"/>
+      </w:pPr>
+      <w:r>
+        <w:t>Allow moderators to approve, reject, or request changes to product listings.</w:t>
+      </w:r>
+    </w:p>
+    <w:p>
+      <w:pPr>
+        <w:keepNext w:val="0"/>
+        <w:keepLines w:val="0"/>
+        <w:widowControl/>
+        <w:numPr>
+          <w:ilvl w:val="0"/>
+          <w:numId w:val="42"/>
+        </w:numPr>
+        <w:suppressLineNumbers w:val="0"/>
+        <w:spacing w:before="0" w:beforeAutospacing="1" w:after="0" w:afterAutospacing="1"/>
+        <w:ind w:left="720" w:hanging="360"/>
+      </w:pPr>
+      <w:r>
+        <w:t>Provide tools to add comments or notes for feedback to sellers.</w:t>
+      </w:r>
+    </w:p>
+    <w:p>
+      <w:pPr>
+        <w:pStyle w:val="7"/>
+        <w:keepNext w:val="0"/>
+        <w:keepLines w:val="0"/>
+        <w:widowControl/>
+        <w:suppressLineNumbers w:val="0"/>
+      </w:pPr>
+      <w:r>
+        <w:rPr>
+          <w:rStyle w:val="8"/>
+        </w:rPr>
+        <w:t>Issue Management:</w:t>
+      </w:r>
+    </w:p>
+    <w:p>
+      <w:pPr>
+        <w:keepNext w:val="0"/>
+        <w:keepLines w:val="0"/>
+        <w:widowControl/>
+        <w:numPr>
+          <w:ilvl w:val="0"/>
+          <w:numId w:val="43"/>
+        </w:numPr>
+        <w:suppressLineNumbers w:val="0"/>
+        <w:spacing w:before="0" w:beforeAutospacing="1" w:after="0" w:afterAutospacing="1"/>
+        <w:ind w:left="720" w:hanging="360"/>
+      </w:pPr>
+      <w:r>
+        <w:t>Display a list of reported issues with details such as product, reporter, issue type, and status.</w:t>
+      </w:r>
+    </w:p>
+    <w:p>
+      <w:pPr>
+        <w:keepNext w:val="0"/>
+        <w:keepLines w:val="0"/>
+        <w:widowControl/>
+        <w:numPr>
+          <w:ilvl w:val="0"/>
+          <w:numId w:val="43"/>
+        </w:numPr>
+        <w:suppressLineNumbers w:val="0"/>
+        <w:spacing w:before="0" w:beforeAutospacing="1" w:after="0" w:afterAutospacing="1"/>
+        <w:ind w:left="720" w:hanging="360"/>
+      </w:pPr>
+      <w:r>
+        <w:t>Allow moderators to investigate and take actions such as resolving, escalating, or dismissing reports.</w:t>
+      </w:r>
+    </w:p>
+    <w:p>
+      <w:pPr>
+        <w:pStyle w:val="7"/>
+        <w:keepNext w:val="0"/>
+        <w:keepLines w:val="0"/>
+        <w:widowControl/>
+        <w:suppressLineNumbers w:val="0"/>
+      </w:pPr>
+      <w:r>
+        <w:rPr>
+          <w:rStyle w:val="8"/>
+        </w:rPr>
+        <w:t>User Violation Handling:</w:t>
+      </w:r>
+    </w:p>
+    <w:p>
+      <w:pPr>
+        <w:keepNext w:val="0"/>
+        <w:keepLines w:val="0"/>
+        <w:widowControl/>
+        <w:numPr>
+          <w:ilvl w:val="0"/>
+          <w:numId w:val="44"/>
+        </w:numPr>
+        <w:suppressLineNumbers w:val="0"/>
+        <w:spacing w:before="0" w:beforeAutospacing="1" w:after="0" w:afterAutospacing="1"/>
+        <w:ind w:left="720" w:hanging="360"/>
+      </w:pPr>
+      <w:r>
+        <w:t>Show a list of users with reported violations along with details such as violation type, date, and status.</w:t>
+      </w:r>
+    </w:p>
+    <w:p>
+      <w:pPr>
+        <w:keepNext w:val="0"/>
+        <w:keepLines w:val="0"/>
+        <w:widowControl/>
+        <w:numPr>
+          <w:ilvl w:val="0"/>
+          <w:numId w:val="44"/>
+        </w:numPr>
+        <w:suppressLineNumbers w:val="0"/>
+        <w:spacing w:before="0" w:beforeAutospacing="1" w:after="0" w:afterAutospacing="1"/>
+        <w:ind w:left="720" w:hanging="360"/>
+      </w:pPr>
+      <w:r>
+        <w:t>Allow moderators to review violation reports, communicate with users, and apply sanctions if necessary.</w:t>
       </w:r>
     </w:p>
     <w:p>
@@ -11275,6 +11963,1049 @@
     </w:lvl>
   </w:abstractNum>
   <w:abstractNum w:abstractNumId="4">
+    <w:nsid w:val="AEE477E9"/>
+    <w:multiLevelType w:val="multilevel"/>
+    <w:tmpl w:val="AEE477E9"/>
+    <w:lvl w:ilvl="0" w:tentative="0">
+      <w:start w:val="1"/>
+      <w:numFmt w:val="bullet"/>
+      <w:lvlText w:val=""/>
+      <w:lvlJc w:val="left"/>
+      <w:pPr>
+        <w:tabs>
+          <w:tab w:val="left" w:pos="720"/>
+        </w:tabs>
+        <w:ind w:left="720" w:hanging="360"/>
+      </w:pPr>
+      <w:rPr>
+        <w:rFonts w:hint="default" w:ascii="Symbol" w:hAnsi="Symbol" w:cs="Symbol"/>
+        <w:sz w:val="20"/>
+      </w:rPr>
+    </w:lvl>
+    <w:lvl w:ilvl="1" w:tentative="0">
+      <w:start w:val="1"/>
+      <w:numFmt w:val="bullet"/>
+      <w:lvlText w:val="o"/>
+      <w:lvlJc w:val="left"/>
+      <w:pPr>
+        <w:tabs>
+          <w:tab w:val="left" w:pos="1440"/>
+        </w:tabs>
+        <w:ind w:left="1440" w:hanging="360"/>
+      </w:pPr>
+      <w:rPr>
+        <w:rFonts w:hint="default" w:ascii="Courier New" w:hAnsi="Courier New" w:cs="Courier New"/>
+        <w:sz w:val="20"/>
+      </w:rPr>
+    </w:lvl>
+    <w:lvl w:ilvl="2" w:tentative="0">
+      <w:start w:val="1"/>
+      <w:numFmt w:val="bullet"/>
+      <w:lvlText w:val=""/>
+      <w:lvlJc w:val="left"/>
+      <w:pPr>
+        <w:tabs>
+          <w:tab w:val="left" w:pos="2160"/>
+        </w:tabs>
+        <w:ind w:left="2160" w:hanging="360"/>
+      </w:pPr>
+      <w:rPr>
+        <w:rFonts w:hint="default" w:ascii="Wingdings" w:hAnsi="Wingdings" w:cs="Wingdings"/>
+        <w:sz w:val="20"/>
+      </w:rPr>
+    </w:lvl>
+    <w:lvl w:ilvl="3" w:tentative="0">
+      <w:start w:val="1"/>
+      <w:numFmt w:val="bullet"/>
+      <w:lvlText w:val=""/>
+      <w:lvlJc w:val="left"/>
+      <w:pPr>
+        <w:tabs>
+          <w:tab w:val="left" w:pos="2880"/>
+        </w:tabs>
+        <w:ind w:left="2880" w:hanging="360"/>
+      </w:pPr>
+      <w:rPr>
+        <w:rFonts w:hint="default" w:ascii="Wingdings" w:hAnsi="Wingdings" w:cs="Wingdings"/>
+        <w:sz w:val="20"/>
+      </w:rPr>
+    </w:lvl>
+    <w:lvl w:ilvl="4" w:tentative="0">
+      <w:start w:val="1"/>
+      <w:numFmt w:val="bullet"/>
+      <w:lvlText w:val=""/>
+      <w:lvlJc w:val="left"/>
+      <w:pPr>
+        <w:tabs>
+          <w:tab w:val="left" w:pos="3600"/>
+        </w:tabs>
+        <w:ind w:left="3600" w:hanging="360"/>
+      </w:pPr>
+      <w:rPr>
+        <w:rFonts w:hint="default" w:ascii="Wingdings" w:hAnsi="Wingdings" w:cs="Wingdings"/>
+        <w:sz w:val="20"/>
+      </w:rPr>
+    </w:lvl>
+    <w:lvl w:ilvl="5" w:tentative="0">
+      <w:start w:val="1"/>
+      <w:numFmt w:val="bullet"/>
+      <w:lvlText w:val=""/>
+      <w:lvlJc w:val="left"/>
+      <w:pPr>
+        <w:tabs>
+          <w:tab w:val="left" w:pos="4320"/>
+        </w:tabs>
+        <w:ind w:left="4320" w:hanging="360"/>
+      </w:pPr>
+      <w:rPr>
+        <w:rFonts w:hint="default" w:ascii="Wingdings" w:hAnsi="Wingdings" w:cs="Wingdings"/>
+        <w:sz w:val="20"/>
+      </w:rPr>
+    </w:lvl>
+    <w:lvl w:ilvl="6" w:tentative="0">
+      <w:start w:val="1"/>
+      <w:numFmt w:val="bullet"/>
+      <w:lvlText w:val=""/>
+      <w:lvlJc w:val="left"/>
+      <w:pPr>
+        <w:tabs>
+          <w:tab w:val="left" w:pos="5040"/>
+        </w:tabs>
+        <w:ind w:left="5040" w:hanging="360"/>
+      </w:pPr>
+      <w:rPr>
+        <w:rFonts w:hint="default" w:ascii="Wingdings" w:hAnsi="Wingdings" w:cs="Wingdings"/>
+        <w:sz w:val="20"/>
+      </w:rPr>
+    </w:lvl>
+    <w:lvl w:ilvl="7" w:tentative="0">
+      <w:start w:val="1"/>
+      <w:numFmt w:val="bullet"/>
+      <w:lvlText w:val=""/>
+      <w:lvlJc w:val="left"/>
+      <w:pPr>
+        <w:tabs>
+          <w:tab w:val="left" w:pos="5760"/>
+        </w:tabs>
+        <w:ind w:left="5760" w:hanging="360"/>
+      </w:pPr>
+      <w:rPr>
+        <w:rFonts w:hint="default" w:ascii="Wingdings" w:hAnsi="Wingdings" w:cs="Wingdings"/>
+        <w:sz w:val="20"/>
+      </w:rPr>
+    </w:lvl>
+    <w:lvl w:ilvl="8" w:tentative="0">
+      <w:start w:val="1"/>
+      <w:numFmt w:val="bullet"/>
+      <w:lvlText w:val=""/>
+      <w:lvlJc w:val="left"/>
+      <w:pPr>
+        <w:tabs>
+          <w:tab w:val="left" w:pos="6480"/>
+        </w:tabs>
+        <w:ind w:left="6480" w:hanging="360"/>
+      </w:pPr>
+      <w:rPr>
+        <w:rFonts w:hint="default" w:ascii="Wingdings" w:hAnsi="Wingdings" w:cs="Wingdings"/>
+        <w:sz w:val="20"/>
+      </w:rPr>
+    </w:lvl>
+  </w:abstractNum>
+  <w:abstractNum w:abstractNumId="5">
+    <w:nsid w:val="BF1BC7B1"/>
+    <w:multiLevelType w:val="multilevel"/>
+    <w:tmpl w:val="BF1BC7B1"/>
+    <w:lvl w:ilvl="0" w:tentative="0">
+      <w:start w:val="1"/>
+      <w:numFmt w:val="bullet"/>
+      <w:lvlText w:val=""/>
+      <w:lvlJc w:val="left"/>
+      <w:pPr>
+        <w:tabs>
+          <w:tab w:val="left" w:pos="720"/>
+        </w:tabs>
+        <w:ind w:left="720" w:hanging="360"/>
+      </w:pPr>
+      <w:rPr>
+        <w:rFonts w:ascii="Symbol" w:hAnsi="Symbol" w:cs="Symbol"/>
+        <w:sz w:val="20"/>
+      </w:rPr>
+    </w:lvl>
+    <w:lvl w:ilvl="1" w:tentative="0">
+      <w:start w:val="1"/>
+      <w:numFmt w:val="bullet"/>
+      <w:lvlText w:val="o"/>
+      <w:lvlJc w:val="left"/>
+      <w:pPr>
+        <w:tabs>
+          <w:tab w:val="left" w:pos="1440"/>
+        </w:tabs>
+        <w:ind w:left="1440" w:hanging="360"/>
+      </w:pPr>
+      <w:rPr>
+        <w:rFonts w:ascii="Courier New" w:hAnsi="Courier New" w:cs="Courier New"/>
+        <w:sz w:val="20"/>
+      </w:rPr>
+    </w:lvl>
+    <w:lvl w:ilvl="2" w:tentative="0">
+      <w:start w:val="1"/>
+      <w:numFmt w:val="bullet"/>
+      <w:lvlText w:val=""/>
+      <w:lvlJc w:val="left"/>
+      <w:pPr>
+        <w:tabs>
+          <w:tab w:val="left" w:pos="2160"/>
+        </w:tabs>
+        <w:ind w:left="2160" w:hanging="360"/>
+      </w:pPr>
+      <w:rPr>
+        <w:rFonts w:ascii="Wingdings" w:hAnsi="Wingdings" w:cs="Wingdings"/>
+        <w:sz w:val="20"/>
+      </w:rPr>
+    </w:lvl>
+    <w:lvl w:ilvl="3" w:tentative="0">
+      <w:start w:val="1"/>
+      <w:numFmt w:val="bullet"/>
+      <w:lvlText w:val=""/>
+      <w:lvlJc w:val="left"/>
+      <w:pPr>
+        <w:tabs>
+          <w:tab w:val="left" w:pos="2880"/>
+        </w:tabs>
+        <w:ind w:left="2880" w:hanging="360"/>
+      </w:pPr>
+      <w:rPr>
+        <w:rFonts w:hint="default" w:ascii="Wingdings" w:hAnsi="Wingdings" w:cs="Wingdings"/>
+        <w:sz w:val="20"/>
+      </w:rPr>
+    </w:lvl>
+    <w:lvl w:ilvl="4" w:tentative="0">
+      <w:start w:val="1"/>
+      <w:numFmt w:val="bullet"/>
+      <w:lvlText w:val=""/>
+      <w:lvlJc w:val="left"/>
+      <w:pPr>
+        <w:tabs>
+          <w:tab w:val="left" w:pos="3600"/>
+        </w:tabs>
+        <w:ind w:left="3600" w:hanging="360"/>
+      </w:pPr>
+      <w:rPr>
+        <w:rFonts w:hint="default" w:ascii="Wingdings" w:hAnsi="Wingdings" w:cs="Wingdings"/>
+        <w:sz w:val="20"/>
+      </w:rPr>
+    </w:lvl>
+    <w:lvl w:ilvl="5" w:tentative="0">
+      <w:start w:val="1"/>
+      <w:numFmt w:val="bullet"/>
+      <w:lvlText w:val=""/>
+      <w:lvlJc w:val="left"/>
+      <w:pPr>
+        <w:tabs>
+          <w:tab w:val="left" w:pos="4320"/>
+        </w:tabs>
+        <w:ind w:left="4320" w:hanging="360"/>
+      </w:pPr>
+      <w:rPr>
+        <w:rFonts w:hint="default" w:ascii="Wingdings" w:hAnsi="Wingdings" w:cs="Wingdings"/>
+        <w:sz w:val="20"/>
+      </w:rPr>
+    </w:lvl>
+    <w:lvl w:ilvl="6" w:tentative="0">
+      <w:start w:val="1"/>
+      <w:numFmt w:val="bullet"/>
+      <w:lvlText w:val=""/>
+      <w:lvlJc w:val="left"/>
+      <w:pPr>
+        <w:tabs>
+          <w:tab w:val="left" w:pos="5040"/>
+        </w:tabs>
+        <w:ind w:left="5040" w:hanging="360"/>
+      </w:pPr>
+      <w:rPr>
+        <w:rFonts w:hint="default" w:ascii="Wingdings" w:hAnsi="Wingdings" w:cs="Wingdings"/>
+        <w:sz w:val="20"/>
+      </w:rPr>
+    </w:lvl>
+    <w:lvl w:ilvl="7" w:tentative="0">
+      <w:start w:val="1"/>
+      <w:numFmt w:val="bullet"/>
+      <w:lvlText w:val=""/>
+      <w:lvlJc w:val="left"/>
+      <w:pPr>
+        <w:tabs>
+          <w:tab w:val="left" w:pos="5760"/>
+        </w:tabs>
+        <w:ind w:left="5760" w:hanging="360"/>
+      </w:pPr>
+      <w:rPr>
+        <w:rFonts w:hint="default" w:ascii="Wingdings" w:hAnsi="Wingdings" w:cs="Wingdings"/>
+        <w:sz w:val="20"/>
+      </w:rPr>
+    </w:lvl>
+    <w:lvl w:ilvl="8" w:tentative="0">
+      <w:start w:val="1"/>
+      <w:numFmt w:val="bullet"/>
+      <w:lvlText w:val=""/>
+      <w:lvlJc w:val="left"/>
+      <w:pPr>
+        <w:tabs>
+          <w:tab w:val="left" w:pos="6480"/>
+        </w:tabs>
+        <w:ind w:left="6480" w:hanging="360"/>
+      </w:pPr>
+      <w:rPr>
+        <w:rFonts w:hint="default" w:ascii="Wingdings" w:hAnsi="Wingdings" w:cs="Wingdings"/>
+        <w:sz w:val="20"/>
+      </w:rPr>
+    </w:lvl>
+  </w:abstractNum>
+  <w:abstractNum w:abstractNumId="6">
+    <w:nsid w:val="C38AC727"/>
+    <w:multiLevelType w:val="multilevel"/>
+    <w:tmpl w:val="C38AC727"/>
+    <w:lvl w:ilvl="0" w:tentative="0">
+      <w:start w:val="1"/>
+      <w:numFmt w:val="bullet"/>
+      <w:lvlText w:val=""/>
+      <w:lvlJc w:val="left"/>
+      <w:pPr>
+        <w:tabs>
+          <w:tab w:val="left" w:pos="720"/>
+        </w:tabs>
+        <w:ind w:left="720" w:hanging="360"/>
+      </w:pPr>
+      <w:rPr>
+        <w:rFonts w:ascii="Symbol" w:hAnsi="Symbol" w:cs="Symbol"/>
+        <w:sz w:val="20"/>
+      </w:rPr>
+    </w:lvl>
+    <w:lvl w:ilvl="1" w:tentative="0">
+      <w:start w:val="1"/>
+      <w:numFmt w:val="bullet"/>
+      <w:lvlText w:val="o"/>
+      <w:lvlJc w:val="left"/>
+      <w:pPr>
+        <w:tabs>
+          <w:tab w:val="left" w:pos="1440"/>
+        </w:tabs>
+        <w:ind w:left="1440" w:hanging="360"/>
+      </w:pPr>
+      <w:rPr>
+        <w:rFonts w:ascii="Courier New" w:hAnsi="Courier New" w:cs="Courier New"/>
+        <w:sz w:val="20"/>
+      </w:rPr>
+    </w:lvl>
+    <w:lvl w:ilvl="2" w:tentative="0">
+      <w:start w:val="1"/>
+      <w:numFmt w:val="bullet"/>
+      <w:lvlText w:val=""/>
+      <w:lvlJc w:val="left"/>
+      <w:pPr>
+        <w:tabs>
+          <w:tab w:val="left" w:pos="2160"/>
+        </w:tabs>
+        <w:ind w:left="2160" w:hanging="360"/>
+      </w:pPr>
+      <w:rPr>
+        <w:rFonts w:ascii="Wingdings" w:hAnsi="Wingdings" w:cs="Wingdings"/>
+        <w:sz w:val="20"/>
+      </w:rPr>
+    </w:lvl>
+    <w:lvl w:ilvl="3" w:tentative="0">
+      <w:start w:val="1"/>
+      <w:numFmt w:val="bullet"/>
+      <w:lvlText w:val=""/>
+      <w:lvlJc w:val="left"/>
+      <w:pPr>
+        <w:tabs>
+          <w:tab w:val="left" w:pos="2880"/>
+        </w:tabs>
+        <w:ind w:left="2880" w:hanging="360"/>
+      </w:pPr>
+      <w:rPr>
+        <w:rFonts w:hint="default" w:ascii="Wingdings" w:hAnsi="Wingdings" w:cs="Wingdings"/>
+        <w:sz w:val="20"/>
+      </w:rPr>
+    </w:lvl>
+    <w:lvl w:ilvl="4" w:tentative="0">
+      <w:start w:val="1"/>
+      <w:numFmt w:val="bullet"/>
+      <w:lvlText w:val=""/>
+      <w:lvlJc w:val="left"/>
+      <w:pPr>
+        <w:tabs>
+          <w:tab w:val="left" w:pos="3600"/>
+        </w:tabs>
+        <w:ind w:left="3600" w:hanging="360"/>
+      </w:pPr>
+      <w:rPr>
+        <w:rFonts w:hint="default" w:ascii="Wingdings" w:hAnsi="Wingdings" w:cs="Wingdings"/>
+        <w:sz w:val="20"/>
+      </w:rPr>
+    </w:lvl>
+    <w:lvl w:ilvl="5" w:tentative="0">
+      <w:start w:val="1"/>
+      <w:numFmt w:val="bullet"/>
+      <w:lvlText w:val=""/>
+      <w:lvlJc w:val="left"/>
+      <w:pPr>
+        <w:tabs>
+          <w:tab w:val="left" w:pos="4320"/>
+        </w:tabs>
+        <w:ind w:left="4320" w:hanging="360"/>
+      </w:pPr>
+      <w:rPr>
+        <w:rFonts w:hint="default" w:ascii="Wingdings" w:hAnsi="Wingdings" w:cs="Wingdings"/>
+        <w:sz w:val="20"/>
+      </w:rPr>
+    </w:lvl>
+    <w:lvl w:ilvl="6" w:tentative="0">
+      <w:start w:val="1"/>
+      <w:numFmt w:val="bullet"/>
+      <w:lvlText w:val=""/>
+      <w:lvlJc w:val="left"/>
+      <w:pPr>
+        <w:tabs>
+          <w:tab w:val="left" w:pos="5040"/>
+        </w:tabs>
+        <w:ind w:left="5040" w:hanging="360"/>
+      </w:pPr>
+      <w:rPr>
+        <w:rFonts w:hint="default" w:ascii="Wingdings" w:hAnsi="Wingdings" w:cs="Wingdings"/>
+        <w:sz w:val="20"/>
+      </w:rPr>
+    </w:lvl>
+    <w:lvl w:ilvl="7" w:tentative="0">
+      <w:start w:val="1"/>
+      <w:numFmt w:val="bullet"/>
+      <w:lvlText w:val=""/>
+      <w:lvlJc w:val="left"/>
+      <w:pPr>
+        <w:tabs>
+          <w:tab w:val="left" w:pos="5760"/>
+        </w:tabs>
+        <w:ind w:left="5760" w:hanging="360"/>
+      </w:pPr>
+      <w:rPr>
+        <w:rFonts w:hint="default" w:ascii="Wingdings" w:hAnsi="Wingdings" w:cs="Wingdings"/>
+        <w:sz w:val="20"/>
+      </w:rPr>
+    </w:lvl>
+    <w:lvl w:ilvl="8" w:tentative="0">
+      <w:start w:val="1"/>
+      <w:numFmt w:val="bullet"/>
+      <w:lvlText w:val=""/>
+      <w:lvlJc w:val="left"/>
+      <w:pPr>
+        <w:tabs>
+          <w:tab w:val="left" w:pos="6480"/>
+        </w:tabs>
+        <w:ind w:left="6480" w:hanging="360"/>
+      </w:pPr>
+      <w:rPr>
+        <w:rFonts w:hint="default" w:ascii="Wingdings" w:hAnsi="Wingdings" w:cs="Wingdings"/>
+        <w:sz w:val="20"/>
+      </w:rPr>
+    </w:lvl>
+  </w:abstractNum>
+  <w:abstractNum w:abstractNumId="7">
+    <w:nsid w:val="C4BF4D92"/>
+    <w:multiLevelType w:val="multilevel"/>
+    <w:tmpl w:val="C4BF4D92"/>
+    <w:lvl w:ilvl="0" w:tentative="0">
+      <w:start w:val="1"/>
+      <w:numFmt w:val="bullet"/>
+      <w:lvlText w:val=""/>
+      <w:lvlJc w:val="left"/>
+      <w:pPr>
+        <w:tabs>
+          <w:tab w:val="left" w:pos="720"/>
+        </w:tabs>
+        <w:ind w:left="720" w:hanging="360"/>
+      </w:pPr>
+      <w:rPr>
+        <w:rFonts w:ascii="Symbol" w:hAnsi="Symbol" w:cs="Symbol"/>
+        <w:sz w:val="20"/>
+      </w:rPr>
+    </w:lvl>
+    <w:lvl w:ilvl="1" w:tentative="0">
+      <w:start w:val="1"/>
+      <w:numFmt w:val="bullet"/>
+      <w:lvlText w:val="o"/>
+      <w:lvlJc w:val="left"/>
+      <w:pPr>
+        <w:tabs>
+          <w:tab w:val="left" w:pos="1440"/>
+        </w:tabs>
+        <w:ind w:left="1440" w:hanging="360"/>
+      </w:pPr>
+      <w:rPr>
+        <w:rFonts w:ascii="Courier New" w:hAnsi="Courier New" w:cs="Courier New"/>
+        <w:sz w:val="20"/>
+      </w:rPr>
+    </w:lvl>
+    <w:lvl w:ilvl="2" w:tentative="0">
+      <w:start w:val="1"/>
+      <w:numFmt w:val="bullet"/>
+      <w:lvlText w:val=""/>
+      <w:lvlJc w:val="left"/>
+      <w:pPr>
+        <w:tabs>
+          <w:tab w:val="left" w:pos="2160"/>
+        </w:tabs>
+        <w:ind w:left="2160" w:hanging="360"/>
+      </w:pPr>
+      <w:rPr>
+        <w:rFonts w:ascii="Wingdings" w:hAnsi="Wingdings" w:cs="Wingdings"/>
+        <w:sz w:val="20"/>
+      </w:rPr>
+    </w:lvl>
+    <w:lvl w:ilvl="3" w:tentative="0">
+      <w:start w:val="1"/>
+      <w:numFmt w:val="bullet"/>
+      <w:lvlText w:val=""/>
+      <w:lvlJc w:val="left"/>
+      <w:pPr>
+        <w:tabs>
+          <w:tab w:val="left" w:pos="2880"/>
+        </w:tabs>
+        <w:ind w:left="2880" w:hanging="360"/>
+      </w:pPr>
+      <w:rPr>
+        <w:rFonts w:hint="default" w:ascii="Wingdings" w:hAnsi="Wingdings" w:cs="Wingdings"/>
+        <w:sz w:val="20"/>
+      </w:rPr>
+    </w:lvl>
+    <w:lvl w:ilvl="4" w:tentative="0">
+      <w:start w:val="1"/>
+      <w:numFmt w:val="bullet"/>
+      <w:lvlText w:val=""/>
+      <w:lvlJc w:val="left"/>
+      <w:pPr>
+        <w:tabs>
+          <w:tab w:val="left" w:pos="3600"/>
+        </w:tabs>
+        <w:ind w:left="3600" w:hanging="360"/>
+      </w:pPr>
+      <w:rPr>
+        <w:rFonts w:hint="default" w:ascii="Wingdings" w:hAnsi="Wingdings" w:cs="Wingdings"/>
+        <w:sz w:val="20"/>
+      </w:rPr>
+    </w:lvl>
+    <w:lvl w:ilvl="5" w:tentative="0">
+      <w:start w:val="1"/>
+      <w:numFmt w:val="bullet"/>
+      <w:lvlText w:val=""/>
+      <w:lvlJc w:val="left"/>
+      <w:pPr>
+        <w:tabs>
+          <w:tab w:val="left" w:pos="4320"/>
+        </w:tabs>
+        <w:ind w:left="4320" w:hanging="360"/>
+      </w:pPr>
+      <w:rPr>
+        <w:rFonts w:hint="default" w:ascii="Wingdings" w:hAnsi="Wingdings" w:cs="Wingdings"/>
+        <w:sz w:val="20"/>
+      </w:rPr>
+    </w:lvl>
+    <w:lvl w:ilvl="6" w:tentative="0">
+      <w:start w:val="1"/>
+      <w:numFmt w:val="bullet"/>
+      <w:lvlText w:val=""/>
+      <w:lvlJc w:val="left"/>
+      <w:pPr>
+        <w:tabs>
+          <w:tab w:val="left" w:pos="5040"/>
+        </w:tabs>
+        <w:ind w:left="5040" w:hanging="360"/>
+      </w:pPr>
+      <w:rPr>
+        <w:rFonts w:hint="default" w:ascii="Wingdings" w:hAnsi="Wingdings" w:cs="Wingdings"/>
+        <w:sz w:val="20"/>
+      </w:rPr>
+    </w:lvl>
+    <w:lvl w:ilvl="7" w:tentative="0">
+      <w:start w:val="1"/>
+      <w:numFmt w:val="bullet"/>
+      <w:lvlText w:val=""/>
+      <w:lvlJc w:val="left"/>
+      <w:pPr>
+        <w:tabs>
+          <w:tab w:val="left" w:pos="5760"/>
+        </w:tabs>
+        <w:ind w:left="5760" w:hanging="360"/>
+      </w:pPr>
+      <w:rPr>
+        <w:rFonts w:hint="default" w:ascii="Wingdings" w:hAnsi="Wingdings" w:cs="Wingdings"/>
+        <w:sz w:val="20"/>
+      </w:rPr>
+    </w:lvl>
+    <w:lvl w:ilvl="8" w:tentative="0">
+      <w:start w:val="1"/>
+      <w:numFmt w:val="bullet"/>
+      <w:lvlText w:val=""/>
+      <w:lvlJc w:val="left"/>
+      <w:pPr>
+        <w:tabs>
+          <w:tab w:val="left" w:pos="6480"/>
+        </w:tabs>
+        <w:ind w:left="6480" w:hanging="360"/>
+      </w:pPr>
+      <w:rPr>
+        <w:rFonts w:hint="default" w:ascii="Wingdings" w:hAnsi="Wingdings" w:cs="Wingdings"/>
+        <w:sz w:val="20"/>
+      </w:rPr>
+    </w:lvl>
+  </w:abstractNum>
+  <w:abstractNum w:abstractNumId="8">
+    <w:nsid w:val="C8DF6FD8"/>
+    <w:multiLevelType w:val="multilevel"/>
+    <w:tmpl w:val="C8DF6FD8"/>
+    <w:lvl w:ilvl="0" w:tentative="0">
+      <w:start w:val="1"/>
+      <w:numFmt w:val="bullet"/>
+      <w:lvlText w:val=""/>
+      <w:lvlJc w:val="left"/>
+      <w:pPr>
+        <w:tabs>
+          <w:tab w:val="left" w:pos="720"/>
+        </w:tabs>
+        <w:ind w:left="720" w:hanging="360"/>
+      </w:pPr>
+      <w:rPr>
+        <w:rFonts w:hint="default" w:ascii="Symbol" w:hAnsi="Symbol" w:cs="Symbol"/>
+        <w:sz w:val="20"/>
+      </w:rPr>
+    </w:lvl>
+    <w:lvl w:ilvl="1" w:tentative="0">
+      <w:start w:val="1"/>
+      <w:numFmt w:val="bullet"/>
+      <w:lvlText w:val="o"/>
+      <w:lvlJc w:val="left"/>
+      <w:pPr>
+        <w:tabs>
+          <w:tab w:val="left" w:pos="1440"/>
+        </w:tabs>
+        <w:ind w:left="1440" w:hanging="360"/>
+      </w:pPr>
+      <w:rPr>
+        <w:rFonts w:hint="default" w:ascii="Courier New" w:hAnsi="Courier New" w:cs="Courier New"/>
+        <w:sz w:val="20"/>
+      </w:rPr>
+    </w:lvl>
+    <w:lvl w:ilvl="2" w:tentative="0">
+      <w:start w:val="1"/>
+      <w:numFmt w:val="bullet"/>
+      <w:lvlText w:val=""/>
+      <w:lvlJc w:val="left"/>
+      <w:pPr>
+        <w:tabs>
+          <w:tab w:val="left" w:pos="2160"/>
+        </w:tabs>
+        <w:ind w:left="2160" w:hanging="360"/>
+      </w:pPr>
+      <w:rPr>
+        <w:rFonts w:hint="default" w:ascii="Wingdings" w:hAnsi="Wingdings" w:cs="Wingdings"/>
+        <w:sz w:val="20"/>
+      </w:rPr>
+    </w:lvl>
+    <w:lvl w:ilvl="3" w:tentative="0">
+      <w:start w:val="1"/>
+      <w:numFmt w:val="bullet"/>
+      <w:lvlText w:val=""/>
+      <w:lvlJc w:val="left"/>
+      <w:pPr>
+        <w:tabs>
+          <w:tab w:val="left" w:pos="2880"/>
+        </w:tabs>
+        <w:ind w:left="2880" w:hanging="360"/>
+      </w:pPr>
+      <w:rPr>
+        <w:rFonts w:hint="default" w:ascii="Wingdings" w:hAnsi="Wingdings" w:cs="Wingdings"/>
+        <w:sz w:val="20"/>
+      </w:rPr>
+    </w:lvl>
+    <w:lvl w:ilvl="4" w:tentative="0">
+      <w:start w:val="1"/>
+      <w:numFmt w:val="bullet"/>
+      <w:lvlText w:val=""/>
+      <w:lvlJc w:val="left"/>
+      <w:pPr>
+        <w:tabs>
+          <w:tab w:val="left" w:pos="3600"/>
+        </w:tabs>
+        <w:ind w:left="3600" w:hanging="360"/>
+      </w:pPr>
+      <w:rPr>
+        <w:rFonts w:hint="default" w:ascii="Wingdings" w:hAnsi="Wingdings" w:cs="Wingdings"/>
+        <w:sz w:val="20"/>
+      </w:rPr>
+    </w:lvl>
+    <w:lvl w:ilvl="5" w:tentative="0">
+      <w:start w:val="1"/>
+      <w:numFmt w:val="bullet"/>
+      <w:lvlText w:val=""/>
+      <w:lvlJc w:val="left"/>
+      <w:pPr>
+        <w:tabs>
+          <w:tab w:val="left" w:pos="4320"/>
+        </w:tabs>
+        <w:ind w:left="4320" w:hanging="360"/>
+      </w:pPr>
+      <w:rPr>
+        <w:rFonts w:hint="default" w:ascii="Wingdings" w:hAnsi="Wingdings" w:cs="Wingdings"/>
+        <w:sz w:val="20"/>
+      </w:rPr>
+    </w:lvl>
+    <w:lvl w:ilvl="6" w:tentative="0">
+      <w:start w:val="1"/>
+      <w:numFmt w:val="bullet"/>
+      <w:lvlText w:val=""/>
+      <w:lvlJc w:val="left"/>
+      <w:pPr>
+        <w:tabs>
+          <w:tab w:val="left" w:pos="5040"/>
+        </w:tabs>
+        <w:ind w:left="5040" w:hanging="360"/>
+      </w:pPr>
+      <w:rPr>
+        <w:rFonts w:hint="default" w:ascii="Wingdings" w:hAnsi="Wingdings" w:cs="Wingdings"/>
+        <w:sz w:val="20"/>
+      </w:rPr>
+    </w:lvl>
+    <w:lvl w:ilvl="7" w:tentative="0">
+      <w:start w:val="1"/>
+      <w:numFmt w:val="bullet"/>
+      <w:lvlText w:val=""/>
+      <w:lvlJc w:val="left"/>
+      <w:pPr>
+        <w:tabs>
+          <w:tab w:val="left" w:pos="5760"/>
+        </w:tabs>
+        <w:ind w:left="5760" w:hanging="360"/>
+      </w:pPr>
+      <w:rPr>
+        <w:rFonts w:hint="default" w:ascii="Wingdings" w:hAnsi="Wingdings" w:cs="Wingdings"/>
+        <w:sz w:val="20"/>
+      </w:rPr>
+    </w:lvl>
+    <w:lvl w:ilvl="8" w:tentative="0">
+      <w:start w:val="1"/>
+      <w:numFmt w:val="bullet"/>
+      <w:lvlText w:val=""/>
+      <w:lvlJc w:val="left"/>
+      <w:pPr>
+        <w:tabs>
+          <w:tab w:val="left" w:pos="6480"/>
+        </w:tabs>
+        <w:ind w:left="6480" w:hanging="360"/>
+      </w:pPr>
+      <w:rPr>
+        <w:rFonts w:hint="default" w:ascii="Wingdings" w:hAnsi="Wingdings" w:cs="Wingdings"/>
+        <w:sz w:val="20"/>
+      </w:rPr>
+    </w:lvl>
+  </w:abstractNum>
+  <w:abstractNum w:abstractNumId="9">
+    <w:nsid w:val="CEBF695A"/>
+    <w:multiLevelType w:val="multilevel"/>
+    <w:tmpl w:val="CEBF695A"/>
+    <w:lvl w:ilvl="0" w:tentative="0">
+      <w:start w:val="1"/>
+      <w:numFmt w:val="bullet"/>
+      <w:lvlText w:val=""/>
+      <w:lvlJc w:val="left"/>
+      <w:pPr>
+        <w:tabs>
+          <w:tab w:val="left" w:pos="720"/>
+        </w:tabs>
+        <w:ind w:left="720" w:hanging="360"/>
+      </w:pPr>
+      <w:rPr>
+        <w:rFonts w:ascii="Symbol" w:hAnsi="Symbol" w:cs="Symbol"/>
+        <w:sz w:val="20"/>
+      </w:rPr>
+    </w:lvl>
+    <w:lvl w:ilvl="1" w:tentative="0">
+      <w:start w:val="1"/>
+      <w:numFmt w:val="bullet"/>
+      <w:lvlText w:val="o"/>
+      <w:lvlJc w:val="left"/>
+      <w:pPr>
+        <w:tabs>
+          <w:tab w:val="left" w:pos="1440"/>
+        </w:tabs>
+        <w:ind w:left="1440" w:hanging="360"/>
+      </w:pPr>
+      <w:rPr>
+        <w:rFonts w:ascii="Courier New" w:hAnsi="Courier New" w:cs="Courier New"/>
+        <w:sz w:val="20"/>
+      </w:rPr>
+    </w:lvl>
+    <w:lvl w:ilvl="2" w:tentative="0">
+      <w:start w:val="1"/>
+      <w:numFmt w:val="bullet"/>
+      <w:lvlText w:val=""/>
+      <w:lvlJc w:val="left"/>
+      <w:pPr>
+        <w:tabs>
+          <w:tab w:val="left" w:pos="2160"/>
+        </w:tabs>
+        <w:ind w:left="2160" w:hanging="360"/>
+      </w:pPr>
+      <w:rPr>
+        <w:rFonts w:ascii="Wingdings" w:hAnsi="Wingdings" w:cs="Wingdings"/>
+        <w:sz w:val="20"/>
+      </w:rPr>
+    </w:lvl>
+    <w:lvl w:ilvl="3" w:tentative="0">
+      <w:start w:val="1"/>
+      <w:numFmt w:val="bullet"/>
+      <w:lvlText w:val=""/>
+      <w:lvlJc w:val="left"/>
+      <w:pPr>
+        <w:tabs>
+          <w:tab w:val="left" w:pos="2880"/>
+        </w:tabs>
+        <w:ind w:left="2880" w:hanging="360"/>
+      </w:pPr>
+      <w:rPr>
+        <w:rFonts w:hint="default" w:ascii="Wingdings" w:hAnsi="Wingdings" w:cs="Wingdings"/>
+        <w:sz w:val="20"/>
+      </w:rPr>
+    </w:lvl>
+    <w:lvl w:ilvl="4" w:tentative="0">
+      <w:start w:val="1"/>
+      <w:numFmt w:val="bullet"/>
+      <w:lvlText w:val=""/>
+      <w:lvlJc w:val="left"/>
+      <w:pPr>
+        <w:tabs>
+          <w:tab w:val="left" w:pos="3600"/>
+        </w:tabs>
+        <w:ind w:left="3600" w:hanging="360"/>
+      </w:pPr>
+      <w:rPr>
+        <w:rFonts w:hint="default" w:ascii="Wingdings" w:hAnsi="Wingdings" w:cs="Wingdings"/>
+        <w:sz w:val="20"/>
+      </w:rPr>
+    </w:lvl>
+    <w:lvl w:ilvl="5" w:tentative="0">
+      <w:start w:val="1"/>
+      <w:numFmt w:val="bullet"/>
+      <w:lvlText w:val=""/>
+      <w:lvlJc w:val="left"/>
+      <w:pPr>
+        <w:tabs>
+          <w:tab w:val="left" w:pos="4320"/>
+        </w:tabs>
+        <w:ind w:left="4320" w:hanging="360"/>
+      </w:pPr>
+      <w:rPr>
+        <w:rFonts w:hint="default" w:ascii="Wingdings" w:hAnsi="Wingdings" w:cs="Wingdings"/>
+        <w:sz w:val="20"/>
+      </w:rPr>
+    </w:lvl>
+    <w:lvl w:ilvl="6" w:tentative="0">
+      <w:start w:val="1"/>
+      <w:numFmt w:val="bullet"/>
+      <w:lvlText w:val=""/>
+      <w:lvlJc w:val="left"/>
+      <w:pPr>
+        <w:tabs>
+          <w:tab w:val="left" w:pos="5040"/>
+        </w:tabs>
+        <w:ind w:left="5040" w:hanging="360"/>
+      </w:pPr>
+      <w:rPr>
+        <w:rFonts w:hint="default" w:ascii="Wingdings" w:hAnsi="Wingdings" w:cs="Wingdings"/>
+        <w:sz w:val="20"/>
+      </w:rPr>
+    </w:lvl>
+    <w:lvl w:ilvl="7" w:tentative="0">
+      <w:start w:val="1"/>
+      <w:numFmt w:val="bullet"/>
+      <w:lvlText w:val=""/>
+      <w:lvlJc w:val="left"/>
+      <w:pPr>
+        <w:tabs>
+          <w:tab w:val="left" w:pos="5760"/>
+        </w:tabs>
+        <w:ind w:left="5760" w:hanging="360"/>
+      </w:pPr>
+      <w:rPr>
+        <w:rFonts w:hint="default" w:ascii="Wingdings" w:hAnsi="Wingdings" w:cs="Wingdings"/>
+        <w:sz w:val="20"/>
+      </w:rPr>
+    </w:lvl>
+    <w:lvl w:ilvl="8" w:tentative="0">
+      <w:start w:val="1"/>
+      <w:numFmt w:val="bullet"/>
+      <w:lvlText w:val=""/>
+      <w:lvlJc w:val="left"/>
+      <w:pPr>
+        <w:tabs>
+          <w:tab w:val="left" w:pos="6480"/>
+        </w:tabs>
+        <w:ind w:left="6480" w:hanging="360"/>
+      </w:pPr>
+      <w:rPr>
+        <w:rFonts w:hint="default" w:ascii="Wingdings" w:hAnsi="Wingdings" w:cs="Wingdings"/>
+        <w:sz w:val="20"/>
+      </w:rPr>
+    </w:lvl>
+  </w:abstractNum>
+  <w:abstractNum w:abstractNumId="10">
+    <w:nsid w:val="DFAFB33B"/>
+    <w:multiLevelType w:val="multilevel"/>
+    <w:tmpl w:val="DFAFB33B"/>
+    <w:lvl w:ilvl="0" w:tentative="0">
+      <w:start w:val="1"/>
+      <w:numFmt w:val="bullet"/>
+      <w:lvlText w:val=""/>
+      <w:lvlJc w:val="left"/>
+      <w:pPr>
+        <w:tabs>
+          <w:tab w:val="left" w:pos="720"/>
+        </w:tabs>
+        <w:ind w:left="720" w:hanging="360"/>
+      </w:pPr>
+      <w:rPr>
+        <w:rFonts w:ascii="Symbol" w:hAnsi="Symbol" w:cs="Symbol"/>
+        <w:sz w:val="20"/>
+      </w:rPr>
+    </w:lvl>
+    <w:lvl w:ilvl="1" w:tentative="0">
+      <w:start w:val="1"/>
+      <w:numFmt w:val="bullet"/>
+      <w:lvlText w:val="o"/>
+      <w:lvlJc w:val="left"/>
+      <w:pPr>
+        <w:tabs>
+          <w:tab w:val="left" w:pos="1440"/>
+        </w:tabs>
+        <w:ind w:left="1440" w:hanging="360"/>
+      </w:pPr>
+      <w:rPr>
+        <w:rFonts w:ascii="Courier New" w:hAnsi="Courier New" w:cs="Courier New"/>
+        <w:sz w:val="20"/>
+      </w:rPr>
+    </w:lvl>
+    <w:lvl w:ilvl="2" w:tentative="0">
+      <w:start w:val="1"/>
+      <w:numFmt w:val="bullet"/>
+      <w:lvlText w:val=""/>
+      <w:lvlJc w:val="left"/>
+      <w:pPr>
+        <w:tabs>
+          <w:tab w:val="left" w:pos="2160"/>
+        </w:tabs>
+        <w:ind w:left="2160" w:hanging="360"/>
+      </w:pPr>
+      <w:rPr>
+        <w:rFonts w:ascii="Wingdings" w:hAnsi="Wingdings" w:cs="Wingdings"/>
+        <w:sz w:val="20"/>
+      </w:rPr>
+    </w:lvl>
+    <w:lvl w:ilvl="3" w:tentative="0">
+      <w:start w:val="1"/>
+      <w:numFmt w:val="bullet"/>
+      <w:lvlText w:val=""/>
+      <w:lvlJc w:val="left"/>
+      <w:pPr>
+        <w:tabs>
+          <w:tab w:val="left" w:pos="2880"/>
+        </w:tabs>
+        <w:ind w:left="2880" w:hanging="360"/>
+      </w:pPr>
+      <w:rPr>
+        <w:rFonts w:hint="default" w:ascii="Wingdings" w:hAnsi="Wingdings" w:cs="Wingdings"/>
+        <w:sz w:val="20"/>
+      </w:rPr>
+    </w:lvl>
+    <w:lvl w:ilvl="4" w:tentative="0">
+      <w:start w:val="1"/>
+      <w:numFmt w:val="bullet"/>
+      <w:lvlText w:val=""/>
+      <w:lvlJc w:val="left"/>
+      <w:pPr>
+        <w:tabs>
+          <w:tab w:val="left" w:pos="3600"/>
+        </w:tabs>
+        <w:ind w:left="3600" w:hanging="360"/>
+      </w:pPr>
+      <w:rPr>
+        <w:rFonts w:hint="default" w:ascii="Wingdings" w:hAnsi="Wingdings" w:cs="Wingdings"/>
+        <w:sz w:val="20"/>
+      </w:rPr>
+    </w:lvl>
+    <w:lvl w:ilvl="5" w:tentative="0">
+      <w:start w:val="1"/>
+      <w:numFmt w:val="bullet"/>
+      <w:lvlText w:val=""/>
+      <w:lvlJc w:val="left"/>
+      <w:pPr>
+        <w:tabs>
+          <w:tab w:val="left" w:pos="4320"/>
+        </w:tabs>
+        <w:ind w:left="4320" w:hanging="360"/>
+      </w:pPr>
+      <w:rPr>
+        <w:rFonts w:hint="default" w:ascii="Wingdings" w:hAnsi="Wingdings" w:cs="Wingdings"/>
+        <w:sz w:val="20"/>
+      </w:rPr>
+    </w:lvl>
+    <w:lvl w:ilvl="6" w:tentative="0">
+      <w:start w:val="1"/>
+      <w:numFmt w:val="bullet"/>
+      <w:lvlText w:val=""/>
+      <w:lvlJc w:val="left"/>
+      <w:pPr>
+        <w:tabs>
+          <w:tab w:val="left" w:pos="5040"/>
+        </w:tabs>
+        <w:ind w:left="5040" w:hanging="360"/>
+      </w:pPr>
+      <w:rPr>
+        <w:rFonts w:hint="default" w:ascii="Wingdings" w:hAnsi="Wingdings" w:cs="Wingdings"/>
+        <w:sz w:val="20"/>
+      </w:rPr>
+    </w:lvl>
+    <w:lvl w:ilvl="7" w:tentative="0">
+      <w:start w:val="1"/>
+      <w:numFmt w:val="bullet"/>
+      <w:lvlText w:val=""/>
+      <w:lvlJc w:val="left"/>
+      <w:pPr>
+        <w:tabs>
+          <w:tab w:val="left" w:pos="5760"/>
+        </w:tabs>
+        <w:ind w:left="5760" w:hanging="360"/>
+      </w:pPr>
+      <w:rPr>
+        <w:rFonts w:hint="default" w:ascii="Wingdings" w:hAnsi="Wingdings" w:cs="Wingdings"/>
+        <w:sz w:val="20"/>
+      </w:rPr>
+    </w:lvl>
+    <w:lvl w:ilvl="8" w:tentative="0">
+      <w:start w:val="1"/>
+      <w:numFmt w:val="bullet"/>
+      <w:lvlText w:val=""/>
+      <w:lvlJc w:val="left"/>
+      <w:pPr>
+        <w:tabs>
+          <w:tab w:val="left" w:pos="6480"/>
+        </w:tabs>
+        <w:ind w:left="6480" w:hanging="360"/>
+      </w:pPr>
+      <w:rPr>
+        <w:rFonts w:hint="default" w:ascii="Wingdings" w:hAnsi="Wingdings" w:cs="Wingdings"/>
+        <w:sz w:val="20"/>
+      </w:rPr>
+    </w:lvl>
+  </w:abstractNum>
+  <w:abstractNum w:abstractNumId="11">
     <w:nsid w:val="EB2D97C9"/>
     <w:multiLevelType w:val="multilevel"/>
     <w:tmpl w:val="EB2D97C9"/>
@@ -11423,7 +13154,7 @@
       </w:rPr>
     </w:lvl>
   </w:abstractNum>
-  <w:abstractNum w:abstractNumId="5">
+  <w:abstractNum w:abstractNumId="12">
     <w:nsid w:val="F3BC223B"/>
     <w:multiLevelType w:val="singleLevel"/>
     <w:tmpl w:val="F3BC223B"/>
@@ -11435,7 +13166,7 @@
       <w:lvlJc w:val="left"/>
     </w:lvl>
   </w:abstractNum>
-  <w:abstractNum w:abstractNumId="6">
+  <w:abstractNum w:abstractNumId="13">
     <w:nsid w:val="03EA4719"/>
     <w:multiLevelType w:val="multilevel"/>
     <w:tmpl w:val="03EA4719"/>
@@ -11580,7 +13311,7 @@
       </w:rPr>
     </w:lvl>
   </w:abstractNum>
-  <w:abstractNum w:abstractNumId="7">
+  <w:abstractNum w:abstractNumId="14">
     <w:nsid w:val="057E5FC2"/>
     <w:multiLevelType w:val="multilevel"/>
     <w:tmpl w:val="057E5FC2"/>
@@ -11725,7 +13456,156 @@
       </w:rPr>
     </w:lvl>
   </w:abstractNum>
-  <w:abstractNum w:abstractNumId="8">
+  <w:abstractNum w:abstractNumId="15">
+    <w:nsid w:val="10EDBDAA"/>
+    <w:multiLevelType w:val="multilevel"/>
+    <w:tmpl w:val="10EDBDAA"/>
+    <w:lvl w:ilvl="0" w:tentative="0">
+      <w:start w:val="1"/>
+      <w:numFmt w:val="bullet"/>
+      <w:lvlText w:val=""/>
+      <w:lvlJc w:val="left"/>
+      <w:pPr>
+        <w:tabs>
+          <w:tab w:val="left" w:pos="720"/>
+        </w:tabs>
+        <w:ind w:left="720" w:hanging="360"/>
+      </w:pPr>
+      <w:rPr>
+        <w:rFonts w:hint="default" w:ascii="Symbol" w:hAnsi="Symbol" w:cs="Symbol"/>
+        <w:sz w:val="20"/>
+      </w:rPr>
+    </w:lvl>
+    <w:lvl w:ilvl="1" w:tentative="0">
+      <w:start w:val="1"/>
+      <w:numFmt w:val="bullet"/>
+      <w:lvlText w:val="o"/>
+      <w:lvlJc w:val="left"/>
+      <w:pPr>
+        <w:tabs>
+          <w:tab w:val="left" w:pos="1440"/>
+        </w:tabs>
+        <w:ind w:left="1440" w:hanging="360"/>
+      </w:pPr>
+      <w:rPr>
+        <w:rFonts w:hint="default" w:ascii="Courier New" w:hAnsi="Courier New" w:cs="Courier New"/>
+        <w:sz w:val="20"/>
+      </w:rPr>
+    </w:lvl>
+    <w:lvl w:ilvl="2" w:tentative="0">
+      <w:start w:val="1"/>
+      <w:numFmt w:val="bullet"/>
+      <w:lvlText w:val=""/>
+      <w:lvlJc w:val="left"/>
+      <w:pPr>
+        <w:tabs>
+          <w:tab w:val="left" w:pos="2160"/>
+        </w:tabs>
+        <w:ind w:left="2160" w:hanging="360"/>
+      </w:pPr>
+      <w:rPr>
+        <w:rFonts w:hint="default" w:ascii="Wingdings" w:hAnsi="Wingdings" w:cs="Wingdings"/>
+        <w:sz w:val="20"/>
+      </w:rPr>
+    </w:lvl>
+    <w:lvl w:ilvl="3" w:tentative="0">
+      <w:start w:val="1"/>
+      <w:numFmt w:val="bullet"/>
+      <w:lvlText w:val=""/>
+      <w:lvlJc w:val="left"/>
+      <w:pPr>
+        <w:tabs>
+          <w:tab w:val="left" w:pos="2880"/>
+        </w:tabs>
+        <w:ind w:left="2880" w:hanging="360"/>
+      </w:pPr>
+      <w:rPr>
+        <w:rFonts w:hint="default" w:ascii="Wingdings" w:hAnsi="Wingdings" w:cs="Wingdings"/>
+        <w:sz w:val="20"/>
+      </w:rPr>
+    </w:lvl>
+    <w:lvl w:ilvl="4" w:tentative="0">
+      <w:start w:val="1"/>
+      <w:numFmt w:val="bullet"/>
+      <w:lvlText w:val=""/>
+      <w:lvlJc w:val="left"/>
+      <w:pPr>
+        <w:tabs>
+          <w:tab w:val="left" w:pos="3600"/>
+        </w:tabs>
+        <w:ind w:left="3600" w:hanging="360"/>
+      </w:pPr>
+      <w:rPr>
+        <w:rFonts w:hint="default" w:ascii="Wingdings" w:hAnsi="Wingdings" w:cs="Wingdings"/>
+        <w:sz w:val="20"/>
+      </w:rPr>
+    </w:lvl>
+    <w:lvl w:ilvl="5" w:tentative="0">
+      <w:start w:val="1"/>
+      <w:numFmt w:val="bullet"/>
+      <w:lvlText w:val=""/>
+      <w:lvlJc w:val="left"/>
+      <w:pPr>
+        <w:tabs>
+          <w:tab w:val="left" w:pos="4320"/>
+        </w:tabs>
+        <w:ind w:left="4320" w:hanging="360"/>
+      </w:pPr>
+      <w:rPr>
+        <w:rFonts w:hint="default" w:ascii="Wingdings" w:hAnsi="Wingdings" w:cs="Wingdings"/>
+        <w:sz w:val="20"/>
+      </w:rPr>
+    </w:lvl>
+    <w:lvl w:ilvl="6" w:tentative="0">
+      <w:start w:val="1"/>
+      <w:numFmt w:val="bullet"/>
+      <w:lvlText w:val=""/>
+      <w:lvlJc w:val="left"/>
+      <w:pPr>
+        <w:tabs>
+          <w:tab w:val="left" w:pos="5040"/>
+        </w:tabs>
+        <w:ind w:left="5040" w:hanging="360"/>
+      </w:pPr>
+      <w:rPr>
+        <w:rFonts w:hint="default" w:ascii="Wingdings" w:hAnsi="Wingdings" w:cs="Wingdings"/>
+        <w:sz w:val="20"/>
+      </w:rPr>
+    </w:lvl>
+    <w:lvl w:ilvl="7" w:tentative="0">
+      <w:start w:val="1"/>
+      <w:numFmt w:val="bullet"/>
+      <w:lvlText w:val=""/>
+      <w:lvlJc w:val="left"/>
+      <w:pPr>
+        <w:tabs>
+          <w:tab w:val="left" w:pos="5760"/>
+        </w:tabs>
+        <w:ind w:left="5760" w:hanging="360"/>
+      </w:pPr>
+      <w:rPr>
+        <w:rFonts w:hint="default" w:ascii="Wingdings" w:hAnsi="Wingdings" w:cs="Wingdings"/>
+        <w:sz w:val="20"/>
+      </w:rPr>
+    </w:lvl>
+    <w:lvl w:ilvl="8" w:tentative="0">
+      <w:start w:val="1"/>
+      <w:numFmt w:val="bullet"/>
+      <w:lvlText w:val=""/>
+      <w:lvlJc w:val="left"/>
+      <w:pPr>
+        <w:tabs>
+          <w:tab w:val="left" w:pos="6480"/>
+        </w:tabs>
+        <w:ind w:left="6480" w:hanging="360"/>
+      </w:pPr>
+      <w:rPr>
+        <w:rFonts w:hint="default" w:ascii="Wingdings" w:hAnsi="Wingdings" w:cs="Wingdings"/>
+        <w:sz w:val="20"/>
+      </w:rPr>
+    </w:lvl>
+  </w:abstractNum>
+  <w:abstractNum w:abstractNumId="16">
     <w:nsid w:val="13902D0F"/>
     <w:multiLevelType w:val="multilevel"/>
     <w:tmpl w:val="13902D0F"/>
@@ -11874,7 +13754,7 @@
       </w:rPr>
     </w:lvl>
   </w:abstractNum>
-  <w:abstractNum w:abstractNumId="9">
+  <w:abstractNum w:abstractNumId="17">
     <w:nsid w:val="1B9E2F19"/>
     <w:multiLevelType w:val="multilevel"/>
     <w:tmpl w:val="1B9E2F19"/>
@@ -12019,7 +13899,7 @@
       </w:rPr>
     </w:lvl>
   </w:abstractNum>
-  <w:abstractNum w:abstractNumId="10">
+  <w:abstractNum w:abstractNumId="18">
     <w:nsid w:val="1D83599B"/>
     <w:multiLevelType w:val="multilevel"/>
     <w:tmpl w:val="1D83599B"/>
@@ -12164,7 +14044,7 @@
       </w:rPr>
     </w:lvl>
   </w:abstractNum>
-  <w:abstractNum w:abstractNumId="11">
+  <w:abstractNum w:abstractNumId="19">
     <w:nsid w:val="210F6A2B"/>
     <w:multiLevelType w:val="multilevel"/>
     <w:tmpl w:val="210F6A2B"/>
@@ -12309,7 +14189,7 @@
       </w:rPr>
     </w:lvl>
   </w:abstractNum>
-  <w:abstractNum w:abstractNumId="12">
+  <w:abstractNum w:abstractNumId="20">
     <w:nsid w:val="21AF6F41"/>
     <w:multiLevelType w:val="multilevel"/>
     <w:tmpl w:val="21AF6F41"/>
@@ -12454,7 +14334,7 @@
       </w:rPr>
     </w:lvl>
   </w:abstractNum>
-  <w:abstractNum w:abstractNumId="13">
+  <w:abstractNum w:abstractNumId="21">
     <w:nsid w:val="267F1BD0"/>
     <w:multiLevelType w:val="multilevel"/>
     <w:tmpl w:val="267F1BD0"/>
@@ -12603,7 +14483,7 @@
       </w:rPr>
     </w:lvl>
   </w:abstractNum>
-  <w:abstractNum w:abstractNumId="14">
+  <w:abstractNum w:abstractNumId="22">
     <w:nsid w:val="2D403185"/>
     <w:multiLevelType w:val="multilevel"/>
     <w:tmpl w:val="2D403185"/>
@@ -12748,7 +14628,7 @@
       </w:rPr>
     </w:lvl>
   </w:abstractNum>
-  <w:abstractNum w:abstractNumId="15">
+  <w:abstractNum w:abstractNumId="23">
     <w:nsid w:val="32664346"/>
     <w:multiLevelType w:val="multilevel"/>
     <w:tmpl w:val="32664346"/>
@@ -12893,7 +14773,7 @@
       </w:rPr>
     </w:lvl>
   </w:abstractNum>
-  <w:abstractNum w:abstractNumId="16">
+  <w:abstractNum w:abstractNumId="24">
     <w:nsid w:val="35681D6A"/>
     <w:multiLevelType w:val="multilevel"/>
     <w:tmpl w:val="35681D6A"/>
@@ -13038,7 +14918,7 @@
       </w:rPr>
     </w:lvl>
   </w:abstractNum>
-  <w:abstractNum w:abstractNumId="17">
+  <w:abstractNum w:abstractNumId="25">
     <w:nsid w:val="3AC4A9CE"/>
     <w:multiLevelType w:val="multilevel"/>
     <w:tmpl w:val="3AC4A9CE"/>
@@ -13187,7 +15067,7 @@
       </w:rPr>
     </w:lvl>
   </w:abstractNum>
-  <w:abstractNum w:abstractNumId="18">
+  <w:abstractNum w:abstractNumId="26">
     <w:nsid w:val="3C1A76F2"/>
     <w:multiLevelType w:val="multilevel"/>
     <w:tmpl w:val="3C1A76F2"/>
@@ -13332,7 +15212,156 @@
       </w:rPr>
     </w:lvl>
   </w:abstractNum>
-  <w:abstractNum w:abstractNumId="19">
+  <w:abstractNum w:abstractNumId="27">
+    <w:nsid w:val="409EBCE1"/>
+    <w:multiLevelType w:val="multilevel"/>
+    <w:tmpl w:val="409EBCE1"/>
+    <w:lvl w:ilvl="0" w:tentative="0">
+      <w:start w:val="1"/>
+      <w:numFmt w:val="bullet"/>
+      <w:lvlText w:val=""/>
+      <w:lvlJc w:val="left"/>
+      <w:pPr>
+        <w:tabs>
+          <w:tab w:val="left" w:pos="720"/>
+        </w:tabs>
+        <w:ind w:left="720" w:hanging="360"/>
+      </w:pPr>
+      <w:rPr>
+        <w:rFonts w:hint="default" w:ascii="Symbol" w:hAnsi="Symbol" w:cs="Symbol"/>
+        <w:sz w:val="20"/>
+      </w:rPr>
+    </w:lvl>
+    <w:lvl w:ilvl="1" w:tentative="0">
+      <w:start w:val="1"/>
+      <w:numFmt w:val="bullet"/>
+      <w:lvlText w:val="o"/>
+      <w:lvlJc w:val="left"/>
+      <w:pPr>
+        <w:tabs>
+          <w:tab w:val="left" w:pos="1440"/>
+        </w:tabs>
+        <w:ind w:left="1440" w:hanging="360"/>
+      </w:pPr>
+      <w:rPr>
+        <w:rFonts w:hint="default" w:ascii="Courier New" w:hAnsi="Courier New" w:cs="Courier New"/>
+        <w:sz w:val="20"/>
+      </w:rPr>
+    </w:lvl>
+    <w:lvl w:ilvl="2" w:tentative="0">
+      <w:start w:val="1"/>
+      <w:numFmt w:val="bullet"/>
+      <w:lvlText w:val=""/>
+      <w:lvlJc w:val="left"/>
+      <w:pPr>
+        <w:tabs>
+          <w:tab w:val="left" w:pos="2160"/>
+        </w:tabs>
+        <w:ind w:left="2160" w:hanging="360"/>
+      </w:pPr>
+      <w:rPr>
+        <w:rFonts w:hint="default" w:ascii="Wingdings" w:hAnsi="Wingdings" w:cs="Wingdings"/>
+        <w:sz w:val="20"/>
+      </w:rPr>
+    </w:lvl>
+    <w:lvl w:ilvl="3" w:tentative="0">
+      <w:start w:val="1"/>
+      <w:numFmt w:val="bullet"/>
+      <w:lvlText w:val=""/>
+      <w:lvlJc w:val="left"/>
+      <w:pPr>
+        <w:tabs>
+          <w:tab w:val="left" w:pos="2880"/>
+        </w:tabs>
+        <w:ind w:left="2880" w:hanging="360"/>
+      </w:pPr>
+      <w:rPr>
+        <w:rFonts w:hint="default" w:ascii="Wingdings" w:hAnsi="Wingdings" w:cs="Wingdings"/>
+        <w:sz w:val="20"/>
+      </w:rPr>
+    </w:lvl>
+    <w:lvl w:ilvl="4" w:tentative="0">
+      <w:start w:val="1"/>
+      <w:numFmt w:val="bullet"/>
+      <w:lvlText w:val=""/>
+      <w:lvlJc w:val="left"/>
+      <w:pPr>
+        <w:tabs>
+          <w:tab w:val="left" w:pos="3600"/>
+        </w:tabs>
+        <w:ind w:left="3600" w:hanging="360"/>
+      </w:pPr>
+      <w:rPr>
+        <w:rFonts w:hint="default" w:ascii="Wingdings" w:hAnsi="Wingdings" w:cs="Wingdings"/>
+        <w:sz w:val="20"/>
+      </w:rPr>
+    </w:lvl>
+    <w:lvl w:ilvl="5" w:tentative="0">
+      <w:start w:val="1"/>
+      <w:numFmt w:val="bullet"/>
+      <w:lvlText w:val=""/>
+      <w:lvlJc w:val="left"/>
+      <w:pPr>
+        <w:tabs>
+          <w:tab w:val="left" w:pos="4320"/>
+        </w:tabs>
+        <w:ind w:left="4320" w:hanging="360"/>
+      </w:pPr>
+      <w:rPr>
+        <w:rFonts w:hint="default" w:ascii="Wingdings" w:hAnsi="Wingdings" w:cs="Wingdings"/>
+        <w:sz w:val="20"/>
+      </w:rPr>
+    </w:lvl>
+    <w:lvl w:ilvl="6" w:tentative="0">
+      <w:start w:val="1"/>
+      <w:numFmt w:val="bullet"/>
+      <w:lvlText w:val=""/>
+      <w:lvlJc w:val="left"/>
+      <w:pPr>
+        <w:tabs>
+          <w:tab w:val="left" w:pos="5040"/>
+        </w:tabs>
+        <w:ind w:left="5040" w:hanging="360"/>
+      </w:pPr>
+      <w:rPr>
+        <w:rFonts w:hint="default" w:ascii="Wingdings" w:hAnsi="Wingdings" w:cs="Wingdings"/>
+        <w:sz w:val="20"/>
+      </w:rPr>
+    </w:lvl>
+    <w:lvl w:ilvl="7" w:tentative="0">
+      <w:start w:val="1"/>
+      <w:numFmt w:val="bullet"/>
+      <w:lvlText w:val=""/>
+      <w:lvlJc w:val="left"/>
+      <w:pPr>
+        <w:tabs>
+          <w:tab w:val="left" w:pos="5760"/>
+        </w:tabs>
+        <w:ind w:left="5760" w:hanging="360"/>
+      </w:pPr>
+      <w:rPr>
+        <w:rFonts w:hint="default" w:ascii="Wingdings" w:hAnsi="Wingdings" w:cs="Wingdings"/>
+        <w:sz w:val="20"/>
+      </w:rPr>
+    </w:lvl>
+    <w:lvl w:ilvl="8" w:tentative="0">
+      <w:start w:val="1"/>
+      <w:numFmt w:val="bullet"/>
+      <w:lvlText w:val=""/>
+      <w:lvlJc w:val="left"/>
+      <w:pPr>
+        <w:tabs>
+          <w:tab w:val="left" w:pos="6480"/>
+        </w:tabs>
+        <w:ind w:left="6480" w:hanging="360"/>
+      </w:pPr>
+      <w:rPr>
+        <w:rFonts w:hint="default" w:ascii="Wingdings" w:hAnsi="Wingdings" w:cs="Wingdings"/>
+        <w:sz w:val="20"/>
+      </w:rPr>
+    </w:lvl>
+  </w:abstractNum>
+  <w:abstractNum w:abstractNumId="28">
     <w:nsid w:val="42DB7D7E"/>
     <w:multiLevelType w:val="multilevel"/>
     <w:tmpl w:val="42DB7D7E"/>
@@ -13481,7 +15510,7 @@
       </w:rPr>
     </w:lvl>
   </w:abstractNum>
-  <w:abstractNum w:abstractNumId="20">
+  <w:abstractNum w:abstractNumId="29">
     <w:nsid w:val="44483095"/>
     <w:multiLevelType w:val="multilevel"/>
     <w:tmpl w:val="44483095"/>
@@ -13630,7 +15659,7 @@
       </w:rPr>
     </w:lvl>
   </w:abstractNum>
-  <w:abstractNum w:abstractNumId="21">
+  <w:abstractNum w:abstractNumId="30">
     <w:nsid w:val="473F77FF"/>
     <w:multiLevelType w:val="multilevel"/>
     <w:tmpl w:val="473F77FF"/>
@@ -13779,7 +15808,7 @@
       </w:rPr>
     </w:lvl>
   </w:abstractNum>
-  <w:abstractNum w:abstractNumId="22">
+  <w:abstractNum w:abstractNumId="31">
     <w:nsid w:val="47F8329A"/>
     <w:multiLevelType w:val="multilevel"/>
     <w:tmpl w:val="47F8329A"/>
@@ -13924,7 +15953,7 @@
       </w:rPr>
     </w:lvl>
   </w:abstractNum>
-  <w:abstractNum w:abstractNumId="23">
+  <w:abstractNum w:abstractNumId="32">
     <w:nsid w:val="50F73110"/>
     <w:multiLevelType w:val="multilevel"/>
     <w:tmpl w:val="50F73110"/>
@@ -14073,7 +16102,7 @@
       </w:rPr>
     </w:lvl>
   </w:abstractNum>
-  <w:abstractNum w:abstractNumId="24">
+  <w:abstractNum w:abstractNumId="33">
     <w:nsid w:val="54AB7773"/>
     <w:multiLevelType w:val="multilevel"/>
     <w:tmpl w:val="54AB7773"/>
@@ -14222,7 +16251,7 @@
       </w:rPr>
     </w:lvl>
   </w:abstractNum>
-  <w:abstractNum w:abstractNumId="25">
+  <w:abstractNum w:abstractNumId="34">
     <w:nsid w:val="595B3FF4"/>
     <w:multiLevelType w:val="multilevel"/>
     <w:tmpl w:val="595B3FF4"/>
@@ -14367,7 +16396,7 @@
       </w:rPr>
     </w:lvl>
   </w:abstractNum>
-  <w:abstractNum w:abstractNumId="26">
+  <w:abstractNum w:abstractNumId="35">
     <w:nsid w:val="5E791C09"/>
     <w:multiLevelType w:val="multilevel"/>
     <w:tmpl w:val="5E791C09"/>
@@ -14512,7 +16541,7 @@
       </w:rPr>
     </w:lvl>
   </w:abstractNum>
-  <w:abstractNum w:abstractNumId="27">
+  <w:abstractNum w:abstractNumId="36">
     <w:nsid w:val="65C5103C"/>
     <w:multiLevelType w:val="multilevel"/>
     <w:tmpl w:val="65C5103C"/>
@@ -14661,7 +16690,7 @@
       </w:rPr>
     </w:lvl>
   </w:abstractNum>
-  <w:abstractNum w:abstractNumId="28">
+  <w:abstractNum w:abstractNumId="37">
     <w:nsid w:val="6852507F"/>
     <w:multiLevelType w:val="multilevel"/>
     <w:tmpl w:val="6852507F"/>
@@ -14810,7 +16839,7 @@
       </w:rPr>
     </w:lvl>
   </w:abstractNum>
-  <w:abstractNum w:abstractNumId="29">
+  <w:abstractNum w:abstractNumId="38">
     <w:nsid w:val="689D2012"/>
     <w:multiLevelType w:val="multilevel"/>
     <w:tmpl w:val="689D2012"/>
@@ -14955,7 +16984,156 @@
       </w:rPr>
     </w:lvl>
   </w:abstractNum>
-  <w:abstractNum w:abstractNumId="30">
+  <w:abstractNum w:abstractNumId="39">
+    <w:nsid w:val="6EAA25AA"/>
+    <w:multiLevelType w:val="multilevel"/>
+    <w:tmpl w:val="6EAA25AA"/>
+    <w:lvl w:ilvl="0" w:tentative="0">
+      <w:start w:val="1"/>
+      <w:numFmt w:val="bullet"/>
+      <w:lvlText w:val=""/>
+      <w:lvlJc w:val="left"/>
+      <w:pPr>
+        <w:tabs>
+          <w:tab w:val="left" w:pos="720"/>
+        </w:tabs>
+        <w:ind w:left="720" w:hanging="360"/>
+      </w:pPr>
+      <w:rPr>
+        <w:rFonts w:ascii="Symbol" w:hAnsi="Symbol" w:cs="Symbol"/>
+        <w:sz w:val="20"/>
+      </w:rPr>
+    </w:lvl>
+    <w:lvl w:ilvl="1" w:tentative="0">
+      <w:start w:val="1"/>
+      <w:numFmt w:val="bullet"/>
+      <w:lvlText w:val="o"/>
+      <w:lvlJc w:val="left"/>
+      <w:pPr>
+        <w:tabs>
+          <w:tab w:val="left" w:pos="1440"/>
+        </w:tabs>
+        <w:ind w:left="1440" w:hanging="360"/>
+      </w:pPr>
+      <w:rPr>
+        <w:rFonts w:ascii="Courier New" w:hAnsi="Courier New" w:cs="Courier New"/>
+        <w:sz w:val="20"/>
+      </w:rPr>
+    </w:lvl>
+    <w:lvl w:ilvl="2" w:tentative="0">
+      <w:start w:val="1"/>
+      <w:numFmt w:val="bullet"/>
+      <w:lvlText w:val=""/>
+      <w:lvlJc w:val="left"/>
+      <w:pPr>
+        <w:tabs>
+          <w:tab w:val="left" w:pos="2160"/>
+        </w:tabs>
+        <w:ind w:left="2160" w:hanging="360"/>
+      </w:pPr>
+      <w:rPr>
+        <w:rFonts w:ascii="Wingdings" w:hAnsi="Wingdings" w:cs="Wingdings"/>
+        <w:sz w:val="20"/>
+      </w:rPr>
+    </w:lvl>
+    <w:lvl w:ilvl="3" w:tentative="0">
+      <w:start w:val="1"/>
+      <w:numFmt w:val="bullet"/>
+      <w:lvlText w:val=""/>
+      <w:lvlJc w:val="left"/>
+      <w:pPr>
+        <w:tabs>
+          <w:tab w:val="left" w:pos="2880"/>
+        </w:tabs>
+        <w:ind w:left="2880" w:hanging="360"/>
+      </w:pPr>
+      <w:rPr>
+        <w:rFonts w:hint="default" w:ascii="Wingdings" w:hAnsi="Wingdings" w:cs="Wingdings"/>
+        <w:sz w:val="20"/>
+      </w:rPr>
+    </w:lvl>
+    <w:lvl w:ilvl="4" w:tentative="0">
+      <w:start w:val="1"/>
+      <w:numFmt w:val="bullet"/>
+      <w:lvlText w:val=""/>
+      <w:lvlJc w:val="left"/>
+      <w:pPr>
+        <w:tabs>
+          <w:tab w:val="left" w:pos="3600"/>
+        </w:tabs>
+        <w:ind w:left="3600" w:hanging="360"/>
+      </w:pPr>
+      <w:rPr>
+        <w:rFonts w:hint="default" w:ascii="Wingdings" w:hAnsi="Wingdings" w:cs="Wingdings"/>
+        <w:sz w:val="20"/>
+      </w:rPr>
+    </w:lvl>
+    <w:lvl w:ilvl="5" w:tentative="0">
+      <w:start w:val="1"/>
+      <w:numFmt w:val="bullet"/>
+      <w:lvlText w:val=""/>
+      <w:lvlJc w:val="left"/>
+      <w:pPr>
+        <w:tabs>
+          <w:tab w:val="left" w:pos="4320"/>
+        </w:tabs>
+        <w:ind w:left="4320" w:hanging="360"/>
+      </w:pPr>
+      <w:rPr>
+        <w:rFonts w:hint="default" w:ascii="Wingdings" w:hAnsi="Wingdings" w:cs="Wingdings"/>
+        <w:sz w:val="20"/>
+      </w:rPr>
+    </w:lvl>
+    <w:lvl w:ilvl="6" w:tentative="0">
+      <w:start w:val="1"/>
+      <w:numFmt w:val="bullet"/>
+      <w:lvlText w:val=""/>
+      <w:lvlJc w:val="left"/>
+      <w:pPr>
+        <w:tabs>
+          <w:tab w:val="left" w:pos="5040"/>
+        </w:tabs>
+        <w:ind w:left="5040" w:hanging="360"/>
+      </w:pPr>
+      <w:rPr>
+        <w:rFonts w:hint="default" w:ascii="Wingdings" w:hAnsi="Wingdings" w:cs="Wingdings"/>
+        <w:sz w:val="20"/>
+      </w:rPr>
+    </w:lvl>
+    <w:lvl w:ilvl="7" w:tentative="0">
+      <w:start w:val="1"/>
+      <w:numFmt w:val="bullet"/>
+      <w:lvlText w:val=""/>
+      <w:lvlJc w:val="left"/>
+      <w:pPr>
+        <w:tabs>
+          <w:tab w:val="left" w:pos="5760"/>
+        </w:tabs>
+        <w:ind w:left="5760" w:hanging="360"/>
+      </w:pPr>
+      <w:rPr>
+        <w:rFonts w:hint="default" w:ascii="Wingdings" w:hAnsi="Wingdings" w:cs="Wingdings"/>
+        <w:sz w:val="20"/>
+      </w:rPr>
+    </w:lvl>
+    <w:lvl w:ilvl="8" w:tentative="0">
+      <w:start w:val="1"/>
+      <w:numFmt w:val="bullet"/>
+      <w:lvlText w:val=""/>
+      <w:lvlJc w:val="left"/>
+      <w:pPr>
+        <w:tabs>
+          <w:tab w:val="left" w:pos="6480"/>
+        </w:tabs>
+        <w:ind w:left="6480" w:hanging="360"/>
+      </w:pPr>
+      <w:rPr>
+        <w:rFonts w:hint="default" w:ascii="Wingdings" w:hAnsi="Wingdings" w:cs="Wingdings"/>
+        <w:sz w:val="20"/>
+      </w:rPr>
+    </w:lvl>
+  </w:abstractNum>
+  <w:abstractNum w:abstractNumId="40">
     <w:nsid w:val="73BDF5E2"/>
     <w:multiLevelType w:val="multilevel"/>
     <w:tmpl w:val="73BDF5E2"/>
@@ -15104,7 +17282,7 @@
       </w:rPr>
     </w:lvl>
   </w:abstractNum>
-  <w:abstractNum w:abstractNumId="31">
+  <w:abstractNum w:abstractNumId="41">
     <w:nsid w:val="7A9F734A"/>
     <w:multiLevelType w:val="multilevel"/>
     <w:tmpl w:val="7A9F734A"/>
@@ -15249,7 +17427,156 @@
       </w:rPr>
     </w:lvl>
   </w:abstractNum>
-  <w:abstractNum w:abstractNumId="32">
+  <w:abstractNum w:abstractNumId="42">
+    <w:nsid w:val="7CAB0ECB"/>
+    <w:multiLevelType w:val="multilevel"/>
+    <w:tmpl w:val="7CAB0ECB"/>
+    <w:lvl w:ilvl="0" w:tentative="0">
+      <w:start w:val="1"/>
+      <w:numFmt w:val="bullet"/>
+      <w:lvlText w:val=""/>
+      <w:lvlJc w:val="left"/>
+      <w:pPr>
+        <w:tabs>
+          <w:tab w:val="left" w:pos="720"/>
+        </w:tabs>
+        <w:ind w:left="720" w:hanging="360"/>
+      </w:pPr>
+      <w:rPr>
+        <w:rFonts w:ascii="Symbol" w:hAnsi="Symbol" w:cs="Symbol"/>
+        <w:sz w:val="20"/>
+      </w:rPr>
+    </w:lvl>
+    <w:lvl w:ilvl="1" w:tentative="0">
+      <w:start w:val="1"/>
+      <w:numFmt w:val="bullet"/>
+      <w:lvlText w:val="o"/>
+      <w:lvlJc w:val="left"/>
+      <w:pPr>
+        <w:tabs>
+          <w:tab w:val="left" w:pos="1440"/>
+        </w:tabs>
+        <w:ind w:left="1440" w:hanging="360"/>
+      </w:pPr>
+      <w:rPr>
+        <w:rFonts w:ascii="Courier New" w:hAnsi="Courier New" w:cs="Courier New"/>
+        <w:sz w:val="20"/>
+      </w:rPr>
+    </w:lvl>
+    <w:lvl w:ilvl="2" w:tentative="0">
+      <w:start w:val="1"/>
+      <w:numFmt w:val="bullet"/>
+      <w:lvlText w:val=""/>
+      <w:lvlJc w:val="left"/>
+      <w:pPr>
+        <w:tabs>
+          <w:tab w:val="left" w:pos="2160"/>
+        </w:tabs>
+        <w:ind w:left="2160" w:hanging="360"/>
+      </w:pPr>
+      <w:rPr>
+        <w:rFonts w:ascii="Wingdings" w:hAnsi="Wingdings" w:cs="Wingdings"/>
+        <w:sz w:val="20"/>
+      </w:rPr>
+    </w:lvl>
+    <w:lvl w:ilvl="3" w:tentative="0">
+      <w:start w:val="1"/>
+      <w:numFmt w:val="bullet"/>
+      <w:lvlText w:val=""/>
+      <w:lvlJc w:val="left"/>
+      <w:pPr>
+        <w:tabs>
+          <w:tab w:val="left" w:pos="2880"/>
+        </w:tabs>
+        <w:ind w:left="2880" w:hanging="360"/>
+      </w:pPr>
+      <w:rPr>
+        <w:rFonts w:hint="default" w:ascii="Wingdings" w:hAnsi="Wingdings" w:cs="Wingdings"/>
+        <w:sz w:val="20"/>
+      </w:rPr>
+    </w:lvl>
+    <w:lvl w:ilvl="4" w:tentative="0">
+      <w:start w:val="1"/>
+      <w:numFmt w:val="bullet"/>
+      <w:lvlText w:val=""/>
+      <w:lvlJc w:val="left"/>
+      <w:pPr>
+        <w:tabs>
+          <w:tab w:val="left" w:pos="3600"/>
+        </w:tabs>
+        <w:ind w:left="3600" w:hanging="360"/>
+      </w:pPr>
+      <w:rPr>
+        <w:rFonts w:hint="default" w:ascii="Wingdings" w:hAnsi="Wingdings" w:cs="Wingdings"/>
+        <w:sz w:val="20"/>
+      </w:rPr>
+    </w:lvl>
+    <w:lvl w:ilvl="5" w:tentative="0">
+      <w:start w:val="1"/>
+      <w:numFmt w:val="bullet"/>
+      <w:lvlText w:val=""/>
+      <w:lvlJc w:val="left"/>
+      <w:pPr>
+        <w:tabs>
+          <w:tab w:val="left" w:pos="4320"/>
+        </w:tabs>
+        <w:ind w:left="4320" w:hanging="360"/>
+      </w:pPr>
+      <w:rPr>
+        <w:rFonts w:hint="default" w:ascii="Wingdings" w:hAnsi="Wingdings" w:cs="Wingdings"/>
+        <w:sz w:val="20"/>
+      </w:rPr>
+    </w:lvl>
+    <w:lvl w:ilvl="6" w:tentative="0">
+      <w:start w:val="1"/>
+      <w:numFmt w:val="bullet"/>
+      <w:lvlText w:val=""/>
+      <w:lvlJc w:val="left"/>
+      <w:pPr>
+        <w:tabs>
+          <w:tab w:val="left" w:pos="5040"/>
+        </w:tabs>
+        <w:ind w:left="5040" w:hanging="360"/>
+      </w:pPr>
+      <w:rPr>
+        <w:rFonts w:hint="default" w:ascii="Wingdings" w:hAnsi="Wingdings" w:cs="Wingdings"/>
+        <w:sz w:val="20"/>
+      </w:rPr>
+    </w:lvl>
+    <w:lvl w:ilvl="7" w:tentative="0">
+      <w:start w:val="1"/>
+      <w:numFmt w:val="bullet"/>
+      <w:lvlText w:val=""/>
+      <w:lvlJc w:val="left"/>
+      <w:pPr>
+        <w:tabs>
+          <w:tab w:val="left" w:pos="5760"/>
+        </w:tabs>
+        <w:ind w:left="5760" w:hanging="360"/>
+      </w:pPr>
+      <w:rPr>
+        <w:rFonts w:hint="default" w:ascii="Wingdings" w:hAnsi="Wingdings" w:cs="Wingdings"/>
+        <w:sz w:val="20"/>
+      </w:rPr>
+    </w:lvl>
+    <w:lvl w:ilvl="8" w:tentative="0">
+      <w:start w:val="1"/>
+      <w:numFmt w:val="bullet"/>
+      <w:lvlText w:val=""/>
+      <w:lvlJc w:val="left"/>
+      <w:pPr>
+        <w:tabs>
+          <w:tab w:val="left" w:pos="6480"/>
+        </w:tabs>
+        <w:ind w:left="6480" w:hanging="360"/>
+      </w:pPr>
+      <w:rPr>
+        <w:rFonts w:hint="default" w:ascii="Wingdings" w:hAnsi="Wingdings" w:cs="Wingdings"/>
+        <w:sz w:val="20"/>
+      </w:rPr>
+    </w:lvl>
+  </w:abstractNum>
+  <w:abstractNum w:abstractNumId="43">
     <w:nsid w:val="7E7B7951"/>
     <w:multiLevelType w:val="multilevel"/>
     <w:tmpl w:val="7E7B7951"/>
@@ -15399,85 +17726,85 @@
     </w:lvl>
   </w:abstractNum>
   <w:num w:numId="1">
-    <w:abstractNumId w:val="5"/>
+    <w:abstractNumId w:val="12"/>
   </w:num>
   <w:num w:numId="2">
     <w:abstractNumId w:val="1"/>
   </w:num>
   <w:num w:numId="3">
-    <w:abstractNumId w:val="8"/>
+    <w:abstractNumId w:val="16"/>
   </w:num>
   <w:num w:numId="4">
+    <w:abstractNumId w:val="43"/>
+  </w:num>
+  <w:num w:numId="5">
+    <w:abstractNumId w:val="13"/>
+  </w:num>
+  <w:num w:numId="6">
+    <w:abstractNumId w:val="20"/>
+  </w:num>
+  <w:num w:numId="7">
+    <w:abstractNumId w:val="31"/>
+  </w:num>
+  <w:num w:numId="8">
+    <w:abstractNumId w:val="19"/>
+  </w:num>
+  <w:num w:numId="9">
+    <w:abstractNumId w:val="35"/>
+  </w:num>
+  <w:num w:numId="10">
+    <w:abstractNumId w:val="34"/>
+  </w:num>
+  <w:num w:numId="11">
+    <w:abstractNumId w:val="38"/>
+  </w:num>
+  <w:num w:numId="12">
+    <w:abstractNumId w:val="22"/>
+  </w:num>
+  <w:num w:numId="13">
+    <w:abstractNumId w:val="17"/>
+  </w:num>
+  <w:num w:numId="14">
+    <w:abstractNumId w:val="41"/>
+  </w:num>
+  <w:num w:numId="15">
+    <w:abstractNumId w:val="23"/>
+  </w:num>
+  <w:num w:numId="16">
+    <w:abstractNumId w:val="26"/>
+  </w:num>
+  <w:num w:numId="17">
+    <w:abstractNumId w:val="14"/>
+  </w:num>
+  <w:num w:numId="18">
+    <w:abstractNumId w:val="18"/>
+  </w:num>
+  <w:num w:numId="19">
+    <w:abstractNumId w:val="24"/>
+  </w:num>
+  <w:num w:numId="20">
+    <w:abstractNumId w:val="37"/>
+  </w:num>
+  <w:num w:numId="21">
+    <w:abstractNumId w:val="21"/>
+  </w:num>
+  <w:num w:numId="22">
+    <w:abstractNumId w:val="29"/>
+  </w:num>
+  <w:num w:numId="23">
+    <w:abstractNumId w:val="36"/>
+  </w:num>
+  <w:num w:numId="24">
+    <w:abstractNumId w:val="28"/>
+  </w:num>
+  <w:num w:numId="25">
+    <w:abstractNumId w:val="33"/>
+  </w:num>
+  <w:num w:numId="26">
     <w:abstractNumId w:val="32"/>
   </w:num>
-  <w:num w:numId="5">
-    <w:abstractNumId w:val="6"/>
-  </w:num>
-  <w:num w:numId="6">
-    <w:abstractNumId w:val="12"/>
-  </w:num>
-  <w:num w:numId="7">
-    <w:abstractNumId w:val="22"/>
-  </w:num>
-  <w:num w:numId="8">
-    <w:abstractNumId w:val="11"/>
-  </w:num>
-  <w:num w:numId="9">
-    <w:abstractNumId w:val="26"/>
-  </w:num>
-  <w:num w:numId="10">
-    <w:abstractNumId w:val="25"/>
-  </w:num>
-  <w:num w:numId="11">
-    <w:abstractNumId w:val="29"/>
-  </w:num>
-  <w:num w:numId="12">
-    <w:abstractNumId w:val="14"/>
-  </w:num>
-  <w:num w:numId="13">
-    <w:abstractNumId w:val="9"/>
-  </w:num>
-  <w:num w:numId="14">
-    <w:abstractNumId w:val="31"/>
-  </w:num>
-  <w:num w:numId="15">
-    <w:abstractNumId w:val="15"/>
-  </w:num>
-  <w:num w:numId="16">
-    <w:abstractNumId w:val="18"/>
-  </w:num>
-  <w:num w:numId="17">
-    <w:abstractNumId w:val="7"/>
-  </w:num>
-  <w:num w:numId="18">
-    <w:abstractNumId w:val="10"/>
-  </w:num>
-  <w:num w:numId="19">
-    <w:abstractNumId w:val="16"/>
-  </w:num>
-  <w:num w:numId="20">
-    <w:abstractNumId w:val="28"/>
-  </w:num>
-  <w:num w:numId="21">
-    <w:abstractNumId w:val="13"/>
-  </w:num>
-  <w:num w:numId="22">
-    <w:abstractNumId w:val="20"/>
-  </w:num>
-  <w:num w:numId="23">
-    <w:abstractNumId w:val="27"/>
-  </w:num>
-  <w:num w:numId="24">
-    <w:abstractNumId w:val="19"/>
-  </w:num>
-  <w:num w:numId="25">
-    <w:abstractNumId w:val="24"/>
-  </w:num>
-  <w:num w:numId="26">
-    <w:abstractNumId w:val="23"/>
-  </w:num>
   <w:num w:numId="27">
-    <w:abstractNumId w:val="30"/>
+    <w:abstractNumId w:val="40"/>
   </w:num>
   <w:num w:numId="28">
     <w:abstractNumId w:val="3"/>
@@ -15486,16 +17813,49 @@
     <w:abstractNumId w:val="0"/>
   </w:num>
   <w:num w:numId="30">
-    <w:abstractNumId w:val="4"/>
+    <w:abstractNumId w:val="11"/>
   </w:num>
   <w:num w:numId="31">
     <w:abstractNumId w:val="2"/>
   </w:num>
   <w:num w:numId="32">
-    <w:abstractNumId w:val="17"/>
+    <w:abstractNumId w:val="25"/>
   </w:num>
   <w:num w:numId="33">
-    <w:abstractNumId w:val="21"/>
+    <w:abstractNumId w:val="30"/>
+  </w:num>
+  <w:num w:numId="34">
+    <w:abstractNumId w:val="7"/>
+  </w:num>
+  <w:num w:numId="35">
+    <w:abstractNumId w:val="4"/>
+  </w:num>
+  <w:num w:numId="36">
+    <w:abstractNumId w:val="27"/>
+  </w:num>
+  <w:num w:numId="37">
+    <w:abstractNumId w:val="15"/>
+  </w:num>
+  <w:num w:numId="38">
+    <w:abstractNumId w:val="39"/>
+  </w:num>
+  <w:num w:numId="39">
+    <w:abstractNumId w:val="42"/>
+  </w:num>
+  <w:num w:numId="40">
+    <w:abstractNumId w:val="6"/>
+  </w:num>
+  <w:num w:numId="41">
+    <w:abstractNumId w:val="10"/>
+  </w:num>
+  <w:num w:numId="42">
+    <w:abstractNumId w:val="5"/>
+  </w:num>
+  <w:num w:numId="43">
+    <w:abstractNumId w:val="9"/>
+  </w:num>
+  <w:num w:numId="44">
+    <w:abstractNumId w:val="8"/>
   </w:num>
 </w:numbering>
 </file>

</xml_diff>

<commit_message>
Update Quality Attributes About  Availability Requirements And Robustness Requirements
</commit_message>
<xml_diff>
--- a/document/SRS.docx
+++ b/document/SRS.docx
@@ -897,6 +897,14 @@
         </w:tc>
       </w:tr>
       <w:tr>
+        <w:tblPrEx>
+          <w:tblCellMar>
+            <w:top w:w="15" w:type="dxa"/>
+            <w:left w:w="15" w:type="dxa"/>
+            <w:bottom w:w="15" w:type="dxa"/>
+            <w:right w:w="15" w:type="dxa"/>
+          </w:tblCellMar>
+        </w:tblPrEx>
         <w:trPr>
           <w:trHeight w:val="300" w:hRule="atLeast"/>
         </w:trPr>
@@ -12186,18 +12194,7 @@
           <w:szCs w:val="36"/>
           <w:lang w:val="vi-VN"/>
         </w:rPr>
-        <w:t>VII</w:t>
-      </w:r>
-      <w:r>
-        <w:rPr>
-          <w:rFonts w:hint="default" w:ascii="Times New Roman" w:hAnsi="Times New Roman" w:eastAsia="SimSun" w:cs="Times New Roman"/>
-          <w:b/>
-          <w:bCs/>
-          <w:sz w:val="36"/>
-          <w:szCs w:val="36"/>
-          <w:lang w:val="vi-VN"/>
-        </w:rPr>
-        <w:t>. Quality Attributes</w:t>
+        <w:t>VII. Quality Attributes</w:t>
       </w:r>
     </w:p>
     <w:p>
@@ -12699,6 +12696,412 @@
     <w:p>
       <w:pPr>
         <w:rPr>
+          <w:rFonts w:hint="default" w:ascii="Times New Roman" w:hAnsi="Times New Roman" w:eastAsia="SimSun"/>
+          <w:b/>
+          <w:bCs/>
+          <w:sz w:val="28"/>
+          <w:szCs w:val="28"/>
+          <w:lang w:val="vi-VN"/>
+        </w:rPr>
+      </w:pPr>
+      <w:r>
+        <w:rPr>
+          <w:rFonts w:hint="default" w:ascii="Times New Roman" w:hAnsi="Times New Roman" w:eastAsia="SimSun"/>
+          <w:b/>
+          <w:bCs/>
+          <w:sz w:val="28"/>
+          <w:szCs w:val="28"/>
+          <w:lang w:val="vi-VN"/>
+        </w:rPr>
+        <w:t>7.4 Safety Requirements</w:t>
+      </w:r>
+    </w:p>
+    <w:p>
+      <w:pPr>
+        <w:rPr>
+          <w:rFonts w:hint="default" w:ascii="Times New Roman" w:hAnsi="Times New Roman" w:eastAsia="SimSun"/>
+          <w:b w:val="0"/>
+          <w:bCs w:val="0"/>
+          <w:sz w:val="24"/>
+          <w:szCs w:val="24"/>
+          <w:lang w:val="vi-VN"/>
+        </w:rPr>
+      </w:pPr>
+    </w:p>
+    <w:p>
+      <w:pPr>
+        <w:rPr>
+          <w:rFonts w:hint="default" w:ascii="Times New Roman" w:hAnsi="Times New Roman" w:eastAsia="SimSun"/>
+          <w:b w:val="0"/>
+          <w:bCs w:val="0"/>
+          <w:sz w:val="24"/>
+          <w:szCs w:val="24"/>
+          <w:lang w:val="vi-VN"/>
+        </w:rPr>
+      </w:pPr>
+      <w:r>
+        <w:rPr>
+          <w:rFonts w:hint="default" w:ascii="Times New Roman" w:hAnsi="Times New Roman" w:eastAsia="SimSun"/>
+          <w:b w:val="0"/>
+          <w:bCs w:val="0"/>
+          <w:sz w:val="24"/>
+          <w:szCs w:val="24"/>
+          <w:lang w:val="vi-VN"/>
+        </w:rPr>
+        <w:t>- Data Backup: Regular backups of the database to prevent data loss in case</w:t>
+      </w:r>
+    </w:p>
+    <w:p>
+      <w:pPr>
+        <w:rPr>
+          <w:rFonts w:hint="default" w:ascii="Times New Roman" w:hAnsi="Times New Roman" w:eastAsia="SimSun"/>
+          <w:b w:val="0"/>
+          <w:bCs w:val="0"/>
+          <w:sz w:val="24"/>
+          <w:szCs w:val="24"/>
+          <w:lang w:val="vi-VN"/>
+        </w:rPr>
+      </w:pPr>
+      <w:r>
+        <w:rPr>
+          <w:rFonts w:hint="default" w:ascii="Times New Roman" w:hAnsi="Times New Roman" w:eastAsia="SimSun"/>
+          <w:b w:val="0"/>
+          <w:bCs w:val="0"/>
+          <w:sz w:val="24"/>
+          <w:szCs w:val="24"/>
+          <w:lang w:val="vi-VN"/>
+        </w:rPr>
+        <w:t>of system failure.</w:t>
+      </w:r>
+    </w:p>
+    <w:p>
+      <w:pPr>
+        <w:rPr>
+          <w:rFonts w:hint="default" w:ascii="Times New Roman" w:hAnsi="Times New Roman" w:eastAsia="SimSun"/>
+          <w:b w:val="0"/>
+          <w:bCs w:val="0"/>
+          <w:sz w:val="24"/>
+          <w:szCs w:val="24"/>
+          <w:lang w:val="vi-VN"/>
+        </w:rPr>
+      </w:pPr>
+      <w:r>
+        <w:rPr>
+          <w:rFonts w:hint="default" w:ascii="Times New Roman" w:hAnsi="Times New Roman" w:eastAsia="SimSun"/>
+          <w:b w:val="0"/>
+          <w:bCs w:val="0"/>
+          <w:sz w:val="24"/>
+          <w:szCs w:val="24"/>
+          <w:lang w:val="vi-VN"/>
+        </w:rPr>
+        <w:t>- Error Handling: Robust error handling to prevent system crashes and ensure</w:t>
+      </w:r>
+    </w:p>
+    <w:p>
+      <w:pPr>
+        <w:rPr>
+          <w:rFonts w:hint="default" w:ascii="Times New Roman" w:hAnsi="Times New Roman" w:eastAsia="SimSun"/>
+          <w:b w:val="0"/>
+          <w:bCs w:val="0"/>
+          <w:sz w:val="24"/>
+          <w:szCs w:val="24"/>
+          <w:lang w:val="vi-VN"/>
+        </w:rPr>
+      </w:pPr>
+      <w:r>
+        <w:rPr>
+          <w:rFonts w:hint="default" w:ascii="Times New Roman" w:hAnsi="Times New Roman" w:eastAsia="SimSun"/>
+          <w:b w:val="0"/>
+          <w:bCs w:val="0"/>
+          <w:sz w:val="24"/>
+          <w:szCs w:val="24"/>
+          <w:lang w:val="vi-VN"/>
+        </w:rPr>
+        <w:t>graceful recovery from unexpected issues.</w:t>
+      </w:r>
+    </w:p>
+    <w:p>
+      <w:pPr>
+        <w:rPr>
+          <w:rFonts w:hint="default" w:ascii="Times New Roman" w:hAnsi="Times New Roman" w:eastAsia="SimSun"/>
+          <w:b/>
+          <w:bCs/>
+          <w:sz w:val="28"/>
+          <w:szCs w:val="28"/>
+          <w:lang w:val="vi-VN"/>
+        </w:rPr>
+      </w:pPr>
+      <w:r>
+        <w:rPr>
+          <w:rFonts w:hint="default" w:ascii="Times New Roman" w:hAnsi="Times New Roman" w:eastAsia="SimSun"/>
+          <w:b/>
+          <w:bCs/>
+          <w:sz w:val="28"/>
+          <w:szCs w:val="28"/>
+          <w:lang w:val="vi-VN"/>
+        </w:rPr>
+        <w:t>7.5 Availability Requirements</w:t>
+      </w:r>
+    </w:p>
+    <w:p>
+      <w:pPr>
+        <w:rPr>
+          <w:rFonts w:hint="default" w:ascii="Times New Roman" w:hAnsi="Times New Roman" w:eastAsia="SimSun"/>
+          <w:b w:val="0"/>
+          <w:bCs w:val="0"/>
+          <w:sz w:val="24"/>
+          <w:szCs w:val="24"/>
+          <w:lang w:val="vi-VN"/>
+        </w:rPr>
+      </w:pPr>
+    </w:p>
+    <w:p>
+      <w:pPr>
+        <w:rPr>
+          <w:rFonts w:hint="default" w:ascii="Times New Roman" w:hAnsi="Times New Roman" w:eastAsia="SimSun"/>
+          <w:b w:val="0"/>
+          <w:bCs w:val="0"/>
+          <w:sz w:val="24"/>
+          <w:szCs w:val="24"/>
+          <w:lang w:val="vi-VN"/>
+        </w:rPr>
+      </w:pPr>
+      <w:r>
+        <w:rPr>
+          <w:rFonts w:hint="default" w:ascii="Times New Roman" w:hAnsi="Times New Roman" w:eastAsia="SimSun"/>
+          <w:b w:val="0"/>
+          <w:bCs w:val="0"/>
+          <w:sz w:val="24"/>
+          <w:szCs w:val="24"/>
+          <w:lang w:val="vi-VN"/>
+        </w:rPr>
+        <w:t>- Uptime: The system should have an uptime of 99.9%, ensuring high</w:t>
+      </w:r>
+    </w:p>
+    <w:p>
+      <w:pPr>
+        <w:rPr>
+          <w:rFonts w:hint="default" w:ascii="Times New Roman" w:hAnsi="Times New Roman" w:eastAsia="SimSun"/>
+          <w:b w:val="0"/>
+          <w:bCs w:val="0"/>
+          <w:sz w:val="24"/>
+          <w:szCs w:val="24"/>
+          <w:lang w:val="vi-VN"/>
+        </w:rPr>
+      </w:pPr>
+      <w:r>
+        <w:rPr>
+          <w:rFonts w:hint="default" w:ascii="Times New Roman" w:hAnsi="Times New Roman" w:eastAsia="SimSun"/>
+          <w:b w:val="0"/>
+          <w:bCs w:val="0"/>
+          <w:sz w:val="24"/>
+          <w:szCs w:val="24"/>
+          <w:lang w:val="vi-VN"/>
+        </w:rPr>
+        <w:t>availability for users.</w:t>
+      </w:r>
+    </w:p>
+    <w:p>
+      <w:pPr>
+        <w:rPr>
+          <w:rFonts w:hint="default" w:ascii="Times New Roman" w:hAnsi="Times New Roman" w:eastAsia="SimSun"/>
+          <w:b w:val="0"/>
+          <w:bCs w:val="0"/>
+          <w:sz w:val="24"/>
+          <w:szCs w:val="24"/>
+          <w:lang w:val="vi-VN"/>
+        </w:rPr>
+      </w:pPr>
+      <w:r>
+        <w:rPr>
+          <w:rFonts w:hint="default" w:ascii="Times New Roman" w:hAnsi="Times New Roman" w:eastAsia="SimSun"/>
+          <w:b w:val="0"/>
+          <w:bCs w:val="0"/>
+          <w:sz w:val="24"/>
+          <w:szCs w:val="24"/>
+          <w:lang w:val="vi-VN"/>
+        </w:rPr>
+        <w:t>- Redundancy: Implementation of redundant systems and fail over mechanisms to maintain service continuity in case of hardware or software</w:t>
+      </w:r>
+    </w:p>
+    <w:p>
+      <w:pPr>
+        <w:rPr>
+          <w:rFonts w:hint="default" w:ascii="Times New Roman" w:hAnsi="Times New Roman" w:eastAsia="SimSun"/>
+          <w:b w:val="0"/>
+          <w:bCs w:val="0"/>
+          <w:sz w:val="24"/>
+          <w:szCs w:val="24"/>
+          <w:lang w:val="vi-VN"/>
+        </w:rPr>
+      </w:pPr>
+      <w:r>
+        <w:rPr>
+          <w:rFonts w:hint="default" w:ascii="Times New Roman" w:hAnsi="Times New Roman" w:eastAsia="SimSun"/>
+          <w:b w:val="0"/>
+          <w:bCs w:val="0"/>
+          <w:sz w:val="24"/>
+          <w:szCs w:val="24"/>
+          <w:lang w:val="vi-VN"/>
+        </w:rPr>
+        <w:t>failures.</w:t>
+      </w:r>
+    </w:p>
+    <w:p>
+      <w:pPr>
+        <w:rPr>
+          <w:rFonts w:hint="default" w:ascii="Times New Roman" w:hAnsi="Times New Roman" w:eastAsia="SimSun"/>
+          <w:b/>
+          <w:bCs/>
+          <w:sz w:val="28"/>
+          <w:szCs w:val="28"/>
+          <w:lang w:val="vi-VN"/>
+        </w:rPr>
+      </w:pPr>
+      <w:r>
+        <w:rPr>
+          <w:rFonts w:hint="default" w:ascii="Times New Roman" w:hAnsi="Times New Roman" w:eastAsia="SimSun"/>
+          <w:b/>
+          <w:bCs/>
+          <w:sz w:val="28"/>
+          <w:szCs w:val="28"/>
+          <w:lang w:val="vi-VN"/>
+        </w:rPr>
+        <w:t>7.6 Robustness Requirements</w:t>
+      </w:r>
+    </w:p>
+    <w:p>
+      <w:pPr>
+        <w:rPr>
+          <w:rFonts w:hint="default" w:ascii="Times New Roman" w:hAnsi="Times New Roman" w:eastAsia="SimSun"/>
+          <w:b w:val="0"/>
+          <w:bCs w:val="0"/>
+          <w:sz w:val="24"/>
+          <w:szCs w:val="24"/>
+          <w:lang w:val="vi-VN"/>
+        </w:rPr>
+      </w:pPr>
+    </w:p>
+    <w:p>
+      <w:pPr>
+        <w:rPr>
+          <w:rFonts w:hint="default" w:ascii="Times New Roman" w:hAnsi="Times New Roman" w:eastAsia="SimSun"/>
+          <w:b w:val="0"/>
+          <w:bCs w:val="0"/>
+          <w:sz w:val="24"/>
+          <w:szCs w:val="24"/>
+          <w:lang w:val="vi-VN"/>
+        </w:rPr>
+      </w:pPr>
+      <w:r>
+        <w:rPr>
+          <w:rFonts w:hint="default" w:ascii="Times New Roman" w:hAnsi="Times New Roman" w:eastAsia="SimSun"/>
+          <w:b w:val="0"/>
+          <w:bCs w:val="0"/>
+          <w:sz w:val="24"/>
+          <w:szCs w:val="24"/>
+          <w:lang w:val="vi-VN"/>
+        </w:rPr>
+        <w:t>- Fault Tolerance: The system should continue to operate correctly even in the</w:t>
+      </w:r>
+    </w:p>
+    <w:p>
+      <w:pPr>
+        <w:rPr>
+          <w:rFonts w:hint="default" w:ascii="Times New Roman" w:hAnsi="Times New Roman" w:eastAsia="SimSun"/>
+          <w:b w:val="0"/>
+          <w:bCs w:val="0"/>
+          <w:sz w:val="24"/>
+          <w:szCs w:val="24"/>
+          <w:lang w:val="vi-VN"/>
+        </w:rPr>
+      </w:pPr>
+      <w:r>
+        <w:rPr>
+          <w:rFonts w:hint="default" w:ascii="Times New Roman" w:hAnsi="Times New Roman" w:eastAsia="SimSun"/>
+          <w:b w:val="0"/>
+          <w:bCs w:val="0"/>
+          <w:sz w:val="24"/>
+          <w:szCs w:val="24"/>
+          <w:lang w:val="vi-VN"/>
+        </w:rPr>
+        <w:t>presence of hardware failures, software bugs, or invalid user input.</w:t>
+      </w:r>
+    </w:p>
+    <w:p>
+      <w:pPr>
+        <w:rPr>
+          <w:rFonts w:hint="default" w:ascii="Times New Roman" w:hAnsi="Times New Roman" w:eastAsia="SimSun"/>
+          <w:b w:val="0"/>
+          <w:bCs w:val="0"/>
+          <w:sz w:val="24"/>
+          <w:szCs w:val="24"/>
+          <w:lang w:val="vi-VN"/>
+        </w:rPr>
+      </w:pPr>
+      <w:r>
+        <w:rPr>
+          <w:rFonts w:hint="default" w:ascii="Times New Roman" w:hAnsi="Times New Roman" w:eastAsia="SimSun"/>
+          <w:b w:val="0"/>
+          <w:bCs w:val="0"/>
+          <w:sz w:val="24"/>
+          <w:szCs w:val="24"/>
+          <w:lang w:val="vi-VN"/>
+        </w:rPr>
+        <w:t>- Recovery: The system should be able to recover quickly from failures and</w:t>
+      </w:r>
+    </w:p>
+    <w:p>
+      <w:pPr>
+        <w:rPr>
+          <w:rFonts w:hint="default" w:ascii="Times New Roman" w:hAnsi="Times New Roman" w:eastAsia="SimSun"/>
+          <w:b w:val="0"/>
+          <w:bCs w:val="0"/>
+          <w:sz w:val="24"/>
+          <w:szCs w:val="24"/>
+          <w:lang w:val="vi-VN"/>
+        </w:rPr>
+      </w:pPr>
+      <w:r>
+        <w:rPr>
+          <w:rFonts w:hint="default" w:ascii="Times New Roman" w:hAnsi="Times New Roman" w:eastAsia="SimSun"/>
+          <w:b w:val="0"/>
+          <w:bCs w:val="0"/>
+          <w:sz w:val="24"/>
+          <w:szCs w:val="24"/>
+          <w:lang w:val="vi-VN"/>
+        </w:rPr>
+        <w:t>restore normal operations with minimal data loss.</w:t>
+      </w:r>
+    </w:p>
+    <w:p>
+      <w:pPr>
+        <w:rPr>
+          <w:rFonts w:hint="default" w:ascii="Times New Roman" w:hAnsi="Times New Roman" w:eastAsia="SimSun"/>
+          <w:b w:val="0"/>
+          <w:bCs w:val="0"/>
+          <w:sz w:val="24"/>
+          <w:szCs w:val="24"/>
+          <w:lang w:val="vi-VN"/>
+        </w:rPr>
+      </w:pPr>
+      <w:r>
+        <w:rPr>
+          <w:rFonts w:hint="default" w:ascii="Times New Roman" w:hAnsi="Times New Roman" w:eastAsia="SimSun"/>
+          <w:b w:val="0"/>
+          <w:bCs w:val="0"/>
+          <w:sz w:val="24"/>
+          <w:szCs w:val="24"/>
+          <w:lang w:val="vi-VN"/>
+        </w:rPr>
+        <w:t>- Stress Testing: The system should undergo stress testing to ensure it can</w:t>
+      </w:r>
+      <w:bookmarkStart w:id="0" w:name="_GoBack"/>
+      <w:bookmarkEnd w:id="0"/>
+    </w:p>
+    <w:p>
+      <w:pPr>
+        <w:rPr>
           <w:rFonts w:hint="default" w:ascii="Times New Roman" w:hAnsi="Times New Roman" w:eastAsia="SimSun" w:cs="Times New Roman"/>
           <w:b w:val="0"/>
           <w:bCs w:val="0"/>
@@ -12707,8 +13110,17 @@
           <w:lang w:val="vi-VN"/>
         </w:rPr>
       </w:pPr>
-      <w:bookmarkStart w:id="0" w:name="_GoBack"/>
-      <w:bookmarkEnd w:id="0"/>
+      <w:r>
+        <w:rPr>
+          <w:rFonts w:hint="default" w:ascii="Times New Roman" w:hAnsi="Times New Roman" w:eastAsia="SimSun"/>
+          <w:b w:val="0"/>
+          <w:bCs w:val="0"/>
+          <w:sz w:val="24"/>
+          <w:szCs w:val="24"/>
+          <w:lang w:val="vi-VN"/>
+        </w:rPr>
+        <w:t>handle extreme load conditions without compromising functionalist</w:t>
+      </w:r>
     </w:p>
     <w:sectPr>
       <w:pgSz w:w="11906" w:h="16838"/>

</xml_diff>

<commit_message>
Upadte Use cases for Admin
</commit_message>
<xml_diff>
--- a/document/SRS.docx
+++ b/document/SRS.docx
@@ -9286,6 +9286,1561 @@
           <w:szCs w:val="32"/>
         </w:rPr>
       </w:pPr>
+      <w:r>
+        <w:rPr>
+          <w:rFonts w:ascii="Times New Roman" w:eastAsia="SimSun" w:hAnsi="Times New Roman" w:cs="Times New Roman"/>
+          <w:b/>
+          <w:bCs/>
+          <w:sz w:val="32"/>
+          <w:szCs w:val="32"/>
+        </w:rPr>
+        <w:t>4.5 Use cases for Admin</w:t>
+      </w:r>
+    </w:p>
+    <w:p>
+      <w:pPr>
+        <w:spacing w:before="100" w:beforeAutospacing="1" w:after="100" w:afterAutospacing="1"/>
+        <w:rPr>
+          <w:rFonts w:ascii="Times New Roman" w:eastAsia="Times New Roman" w:hAnsi="Times New Roman" w:cs="Times New Roman"/>
+          <w:sz w:val="24"/>
+          <w:szCs w:val="24"/>
+          <w:lang w:val="vi-VN" w:eastAsia="vi-VN"/>
+        </w:rPr>
+      </w:pPr>
+      <w:r>
+        <w:rPr>
+          <w:rFonts w:ascii="Times New Roman" w:eastAsia="Times New Roman" w:hAnsi="Times New Roman" w:cs="Times New Roman"/>
+          <w:b/>
+          <w:bCs/>
+          <w:sz w:val="24"/>
+          <w:szCs w:val="24"/>
+          <w:lang w:val="vi-VN" w:eastAsia="vi-VN"/>
+        </w:rPr>
+        <w:t>1. User Management (Quản lý Người dùng)</w:t>
+      </w:r>
+    </w:p>
+    <w:p>
+      <w:pPr>
+        <w:numPr>
+          <w:ilvl w:val="0"/>
+          <w:numId w:val="50"/>
+        </w:numPr>
+        <w:spacing w:before="100" w:beforeAutospacing="1" w:after="100" w:afterAutospacing="1"/>
+        <w:rPr>
+          <w:rFonts w:ascii="Times New Roman" w:eastAsia="Times New Roman" w:hAnsi="Times New Roman" w:cs="Times New Roman"/>
+          <w:sz w:val="24"/>
+          <w:szCs w:val="24"/>
+          <w:lang w:val="vi-VN" w:eastAsia="vi-VN"/>
+        </w:rPr>
+      </w:pPr>
+      <w:r>
+        <w:rPr>
+          <w:rFonts w:ascii="Times New Roman" w:eastAsia="Times New Roman" w:hAnsi="Times New Roman" w:cs="Times New Roman"/>
+          <w:b/>
+          <w:bCs/>
+          <w:sz w:val="24"/>
+          <w:szCs w:val="24"/>
+          <w:lang w:val="vi-VN" w:eastAsia="vi-VN"/>
+        </w:rPr>
+        <w:t>Description:</w:t>
+      </w:r>
+      <w:r>
+        <w:rPr>
+          <w:rFonts w:ascii="Times New Roman" w:eastAsia="Times New Roman" w:hAnsi="Times New Roman" w:cs="Times New Roman"/>
+          <w:sz w:val="24"/>
+          <w:szCs w:val="24"/>
+          <w:lang w:val="vi-VN" w:eastAsia="vi-VN"/>
+        </w:rPr>
+        <w:t xml:space="preserve"> Admins can manage user accounts (buyers, sellers) within the system.</w:t>
+      </w:r>
+    </w:p>
+    <w:p>
+      <w:pPr>
+        <w:numPr>
+          <w:ilvl w:val="0"/>
+          <w:numId w:val="50"/>
+        </w:numPr>
+        <w:spacing w:before="100" w:beforeAutospacing="1" w:after="100" w:afterAutospacing="1"/>
+        <w:rPr>
+          <w:rFonts w:ascii="Times New Roman" w:eastAsia="Times New Roman" w:hAnsi="Times New Roman" w:cs="Times New Roman"/>
+          <w:sz w:val="24"/>
+          <w:szCs w:val="24"/>
+          <w:lang w:val="vi-VN" w:eastAsia="vi-VN"/>
+        </w:rPr>
+      </w:pPr>
+      <w:r>
+        <w:rPr>
+          <w:rFonts w:ascii="Times New Roman" w:eastAsia="Times New Roman" w:hAnsi="Times New Roman" w:cs="Times New Roman"/>
+          <w:b/>
+          <w:bCs/>
+          <w:sz w:val="24"/>
+          <w:szCs w:val="24"/>
+          <w:lang w:val="vi-VN" w:eastAsia="vi-VN"/>
+        </w:rPr>
+        <w:t>Steps:</w:t>
+      </w:r>
+      <w:r>
+        <w:rPr>
+          <w:rFonts w:ascii="Times New Roman" w:eastAsia="Times New Roman" w:hAnsi="Times New Roman" w:cs="Times New Roman"/>
+          <w:sz w:val="24"/>
+          <w:szCs w:val="24"/>
+          <w:lang w:val="vi-VN" w:eastAsia="vi-VN"/>
+        </w:rPr>
+        <w:t xml:space="preserve"> </w:t>
+      </w:r>
+    </w:p>
+    <w:p>
+      <w:pPr>
+        <w:numPr>
+          <w:ilvl w:val="1"/>
+          <w:numId w:val="50"/>
+        </w:numPr>
+        <w:spacing w:before="100" w:beforeAutospacing="1" w:after="100" w:afterAutospacing="1"/>
+        <w:rPr>
+          <w:rFonts w:ascii="Times New Roman" w:eastAsia="Times New Roman" w:hAnsi="Times New Roman" w:cs="Times New Roman"/>
+          <w:sz w:val="24"/>
+          <w:szCs w:val="24"/>
+          <w:lang w:val="vi-VN" w:eastAsia="vi-VN"/>
+        </w:rPr>
+      </w:pPr>
+      <w:r>
+        <w:rPr>
+          <w:rFonts w:ascii="Times New Roman" w:eastAsia="Times New Roman" w:hAnsi="Times New Roman" w:cs="Times New Roman"/>
+          <w:sz w:val="24"/>
+          <w:szCs w:val="24"/>
+          <w:lang w:val="vi-VN" w:eastAsia="vi-VN"/>
+        </w:rPr>
+        <w:t>Access the "User Management" section of the admin dashboard.</w:t>
+      </w:r>
+    </w:p>
+    <w:p>
+      <w:pPr>
+        <w:numPr>
+          <w:ilvl w:val="1"/>
+          <w:numId w:val="50"/>
+        </w:numPr>
+        <w:spacing w:before="100" w:beforeAutospacing="1" w:after="100" w:afterAutospacing="1"/>
+        <w:rPr>
+          <w:rFonts w:ascii="Times New Roman" w:eastAsia="Times New Roman" w:hAnsi="Times New Roman" w:cs="Times New Roman"/>
+          <w:sz w:val="24"/>
+          <w:szCs w:val="24"/>
+          <w:lang w:val="vi-VN" w:eastAsia="vi-VN"/>
+        </w:rPr>
+      </w:pPr>
+      <w:r>
+        <w:rPr>
+          <w:rFonts w:ascii="Times New Roman" w:eastAsia="Times New Roman" w:hAnsi="Times New Roman" w:cs="Times New Roman"/>
+          <w:sz w:val="24"/>
+          <w:szCs w:val="24"/>
+          <w:lang w:val="vi-VN" w:eastAsia="vi-VN"/>
+        </w:rPr>
+        <w:t>View a list of all registered users with details like username, email, account type (buyer/seller), and registration date.</w:t>
+      </w:r>
+    </w:p>
+    <w:p>
+      <w:pPr>
+        <w:numPr>
+          <w:ilvl w:val="1"/>
+          <w:numId w:val="50"/>
+        </w:numPr>
+        <w:spacing w:before="100" w:beforeAutospacing="1" w:after="100" w:afterAutospacing="1"/>
+        <w:rPr>
+          <w:rFonts w:ascii="Times New Roman" w:eastAsia="Times New Roman" w:hAnsi="Times New Roman" w:cs="Times New Roman"/>
+          <w:sz w:val="24"/>
+          <w:szCs w:val="24"/>
+          <w:lang w:val="vi-VN" w:eastAsia="vi-VN"/>
+        </w:rPr>
+      </w:pPr>
+      <w:r>
+        <w:rPr>
+          <w:rFonts w:ascii="Times New Roman" w:eastAsia="Times New Roman" w:hAnsi="Times New Roman" w:cs="Times New Roman"/>
+          <w:sz w:val="24"/>
+          <w:szCs w:val="24"/>
+          <w:lang w:val="vi-VN" w:eastAsia="vi-VN"/>
+        </w:rPr>
+        <w:t>Search for specific users by username or email address.</w:t>
+      </w:r>
+    </w:p>
+    <w:p>
+      <w:pPr>
+        <w:numPr>
+          <w:ilvl w:val="1"/>
+          <w:numId w:val="50"/>
+        </w:numPr>
+        <w:spacing w:before="100" w:beforeAutospacing="1" w:after="100" w:afterAutospacing="1"/>
+        <w:rPr>
+          <w:rFonts w:ascii="Times New Roman" w:eastAsia="Times New Roman" w:hAnsi="Times New Roman" w:cs="Times New Roman"/>
+          <w:sz w:val="24"/>
+          <w:szCs w:val="24"/>
+          <w:lang w:val="vi-VN" w:eastAsia="vi-VN"/>
+        </w:rPr>
+      </w:pPr>
+      <w:r>
+        <w:rPr>
+          <w:rFonts w:ascii="Times New Roman" w:eastAsia="Times New Roman" w:hAnsi="Times New Roman" w:cs="Times New Roman"/>
+          <w:sz w:val="24"/>
+          <w:szCs w:val="24"/>
+          <w:lang w:val="vi-VN" w:eastAsia="vi-VN"/>
+        </w:rPr>
+        <w:t>Edit user information (optional, depending on the system).</w:t>
+      </w:r>
+    </w:p>
+    <w:p>
+      <w:pPr>
+        <w:numPr>
+          <w:ilvl w:val="1"/>
+          <w:numId w:val="50"/>
+        </w:numPr>
+        <w:spacing w:before="100" w:beforeAutospacing="1" w:after="100" w:afterAutospacing="1"/>
+        <w:rPr>
+          <w:rFonts w:ascii="Times New Roman" w:eastAsia="Times New Roman" w:hAnsi="Times New Roman" w:cs="Times New Roman"/>
+          <w:sz w:val="24"/>
+          <w:szCs w:val="24"/>
+          <w:lang w:val="vi-VN" w:eastAsia="vi-VN"/>
+        </w:rPr>
+      </w:pPr>
+      <w:r>
+        <w:rPr>
+          <w:rFonts w:ascii="Times New Roman" w:eastAsia="Times New Roman" w:hAnsi="Times New Roman" w:cs="Times New Roman"/>
+          <w:sz w:val="24"/>
+          <w:szCs w:val="24"/>
+          <w:lang w:val="vi-VN" w:eastAsia="vi-VN"/>
+        </w:rPr>
+        <w:t>Suspend or deactivate user accounts for violating platform policies or security concerns.</w:t>
+      </w:r>
+    </w:p>
+    <w:p>
+      <w:pPr>
+        <w:spacing w:before="100" w:beforeAutospacing="1" w:after="100" w:afterAutospacing="1"/>
+        <w:rPr>
+          <w:rFonts w:ascii="Times New Roman" w:eastAsia="Times New Roman" w:hAnsi="Times New Roman" w:cs="Times New Roman"/>
+          <w:sz w:val="24"/>
+          <w:szCs w:val="24"/>
+          <w:lang w:val="vi-VN" w:eastAsia="vi-VN"/>
+        </w:rPr>
+      </w:pPr>
+      <w:r>
+        <w:rPr>
+          <w:rFonts w:ascii="Times New Roman" w:eastAsia="Times New Roman" w:hAnsi="Times New Roman" w:cs="Times New Roman"/>
+          <w:b/>
+          <w:bCs/>
+          <w:sz w:val="24"/>
+          <w:szCs w:val="24"/>
+          <w:lang w:val="vi-VN" w:eastAsia="vi-VN"/>
+        </w:rPr>
+        <w:t>2. Product Management (Quản lý Sản phẩm)</w:t>
+      </w:r>
+    </w:p>
+    <w:p>
+      <w:pPr>
+        <w:numPr>
+          <w:ilvl w:val="0"/>
+          <w:numId w:val="51"/>
+        </w:numPr>
+        <w:spacing w:before="100" w:beforeAutospacing="1" w:after="100" w:afterAutospacing="1"/>
+        <w:rPr>
+          <w:rFonts w:ascii="Times New Roman" w:eastAsia="Times New Roman" w:hAnsi="Times New Roman" w:cs="Times New Roman"/>
+          <w:sz w:val="24"/>
+          <w:szCs w:val="24"/>
+          <w:lang w:val="vi-VN" w:eastAsia="vi-VN"/>
+        </w:rPr>
+      </w:pPr>
+      <w:r>
+        <w:rPr>
+          <w:rFonts w:ascii="Times New Roman" w:eastAsia="Times New Roman" w:hAnsi="Times New Roman" w:cs="Times New Roman"/>
+          <w:b/>
+          <w:bCs/>
+          <w:sz w:val="24"/>
+          <w:szCs w:val="24"/>
+          <w:lang w:val="vi-VN" w:eastAsia="vi-VN"/>
+        </w:rPr>
+        <w:t>Description:</w:t>
+      </w:r>
+      <w:r>
+        <w:rPr>
+          <w:rFonts w:ascii="Times New Roman" w:eastAsia="Times New Roman" w:hAnsi="Times New Roman" w:cs="Times New Roman"/>
+          <w:sz w:val="24"/>
+          <w:szCs w:val="24"/>
+          <w:lang w:val="vi-VN" w:eastAsia="vi-VN"/>
+        </w:rPr>
+        <w:t xml:space="preserve"> Admins can oversee product listings and potentially manage specific product categories.</w:t>
+      </w:r>
+    </w:p>
+    <w:p>
+      <w:pPr>
+        <w:numPr>
+          <w:ilvl w:val="0"/>
+          <w:numId w:val="51"/>
+        </w:numPr>
+        <w:spacing w:before="100" w:beforeAutospacing="1" w:after="100" w:afterAutospacing="1"/>
+        <w:rPr>
+          <w:rFonts w:ascii="Times New Roman" w:eastAsia="Times New Roman" w:hAnsi="Times New Roman" w:cs="Times New Roman"/>
+          <w:sz w:val="24"/>
+          <w:szCs w:val="24"/>
+          <w:lang w:val="vi-VN" w:eastAsia="vi-VN"/>
+        </w:rPr>
+      </w:pPr>
+      <w:r>
+        <w:rPr>
+          <w:rFonts w:ascii="Times New Roman" w:eastAsia="Times New Roman" w:hAnsi="Times New Roman" w:cs="Times New Roman"/>
+          <w:b/>
+          <w:bCs/>
+          <w:sz w:val="24"/>
+          <w:szCs w:val="24"/>
+          <w:lang w:val="vi-VN" w:eastAsia="vi-VN"/>
+        </w:rPr>
+        <w:t>Steps:</w:t>
+      </w:r>
+      <w:r>
+        <w:rPr>
+          <w:rFonts w:ascii="Times New Roman" w:eastAsia="Times New Roman" w:hAnsi="Times New Roman" w:cs="Times New Roman"/>
+          <w:sz w:val="24"/>
+          <w:szCs w:val="24"/>
+          <w:lang w:val="vi-VN" w:eastAsia="vi-VN"/>
+        </w:rPr>
+        <w:t xml:space="preserve"> </w:t>
+      </w:r>
+    </w:p>
+    <w:p>
+      <w:pPr>
+        <w:numPr>
+          <w:ilvl w:val="1"/>
+          <w:numId w:val="51"/>
+        </w:numPr>
+        <w:spacing w:before="100" w:beforeAutospacing="1" w:after="100" w:afterAutospacing="1"/>
+        <w:rPr>
+          <w:rFonts w:ascii="Times New Roman" w:eastAsia="Times New Roman" w:hAnsi="Times New Roman" w:cs="Times New Roman"/>
+          <w:sz w:val="24"/>
+          <w:szCs w:val="24"/>
+          <w:lang w:val="vi-VN" w:eastAsia="vi-VN"/>
+        </w:rPr>
+      </w:pPr>
+      <w:r>
+        <w:rPr>
+          <w:rFonts w:ascii="Times New Roman" w:eastAsia="Times New Roman" w:hAnsi="Times New Roman" w:cs="Times New Roman"/>
+          <w:sz w:val="24"/>
+          <w:szCs w:val="24"/>
+          <w:lang w:val="vi-VN" w:eastAsia="vi-VN"/>
+        </w:rPr>
+        <w:t>Access the "Product Management" section of the dashboard.</w:t>
+      </w:r>
+    </w:p>
+    <w:p>
+      <w:pPr>
+        <w:numPr>
+          <w:ilvl w:val="1"/>
+          <w:numId w:val="51"/>
+        </w:numPr>
+        <w:spacing w:before="100" w:beforeAutospacing="1" w:after="100" w:afterAutospacing="1"/>
+        <w:rPr>
+          <w:rFonts w:ascii="Times New Roman" w:eastAsia="Times New Roman" w:hAnsi="Times New Roman" w:cs="Times New Roman"/>
+          <w:sz w:val="24"/>
+          <w:szCs w:val="24"/>
+          <w:lang w:val="vi-VN" w:eastAsia="vi-VN"/>
+        </w:rPr>
+      </w:pPr>
+      <w:r>
+        <w:rPr>
+          <w:rFonts w:ascii="Times New Roman" w:eastAsia="Times New Roman" w:hAnsi="Times New Roman" w:cs="Times New Roman"/>
+          <w:sz w:val="24"/>
+          <w:szCs w:val="24"/>
+          <w:lang w:val="vi-VN" w:eastAsia="vi-VN"/>
+        </w:rPr>
+        <w:t>View a list of all products or filter by category (if applicable).</w:t>
+      </w:r>
+    </w:p>
+    <w:p>
+      <w:pPr>
+        <w:numPr>
+          <w:ilvl w:val="1"/>
+          <w:numId w:val="51"/>
+        </w:numPr>
+        <w:spacing w:before="100" w:beforeAutospacing="1" w:after="100" w:afterAutospacing="1"/>
+        <w:rPr>
+          <w:rFonts w:ascii="Times New Roman" w:eastAsia="Times New Roman" w:hAnsi="Times New Roman" w:cs="Times New Roman"/>
+          <w:sz w:val="24"/>
+          <w:szCs w:val="24"/>
+          <w:lang w:val="vi-VN" w:eastAsia="vi-VN"/>
+        </w:rPr>
+      </w:pPr>
+      <w:r>
+        <w:rPr>
+          <w:rFonts w:ascii="Times New Roman" w:eastAsia="Times New Roman" w:hAnsi="Times New Roman" w:cs="Times New Roman"/>
+          <w:sz w:val="24"/>
+          <w:szCs w:val="24"/>
+          <w:lang w:val="vi-VN" w:eastAsia="vi-VN"/>
+        </w:rPr>
+        <w:t>Search for specific products by name or keyword.</w:t>
+      </w:r>
+    </w:p>
+    <w:p>
+      <w:pPr>
+        <w:numPr>
+          <w:ilvl w:val="1"/>
+          <w:numId w:val="51"/>
+        </w:numPr>
+        <w:spacing w:before="100" w:beforeAutospacing="1" w:after="100" w:afterAutospacing="1"/>
+        <w:rPr>
+          <w:rFonts w:ascii="Times New Roman" w:eastAsia="Times New Roman" w:hAnsi="Times New Roman" w:cs="Times New Roman"/>
+          <w:sz w:val="24"/>
+          <w:szCs w:val="24"/>
+          <w:lang w:val="vi-VN" w:eastAsia="vi-VN"/>
+        </w:rPr>
+      </w:pPr>
+      <w:r>
+        <w:rPr>
+          <w:rFonts w:ascii="Times New Roman" w:eastAsia="Times New Roman" w:hAnsi="Times New Roman" w:cs="Times New Roman"/>
+          <w:sz w:val="24"/>
+          <w:szCs w:val="24"/>
+          <w:lang w:val="vi-VN" w:eastAsia="vi-VN"/>
+        </w:rPr>
+        <w:t>Review product information and details submitted by sellers.</w:t>
+      </w:r>
+    </w:p>
+    <w:p>
+      <w:pPr>
+        <w:numPr>
+          <w:ilvl w:val="1"/>
+          <w:numId w:val="51"/>
+        </w:numPr>
+        <w:spacing w:before="100" w:beforeAutospacing="1" w:after="100" w:afterAutospacing="1"/>
+        <w:rPr>
+          <w:rFonts w:ascii="Times New Roman" w:eastAsia="Times New Roman" w:hAnsi="Times New Roman" w:cs="Times New Roman"/>
+          <w:sz w:val="24"/>
+          <w:szCs w:val="24"/>
+          <w:lang w:val="vi-VN" w:eastAsia="vi-VN"/>
+        </w:rPr>
+      </w:pPr>
+      <w:r>
+        <w:rPr>
+          <w:rFonts w:ascii="Times New Roman" w:eastAsia="Times New Roman" w:hAnsi="Times New Roman" w:cs="Times New Roman"/>
+          <w:sz w:val="24"/>
+          <w:szCs w:val="24"/>
+          <w:lang w:val="vi-VN" w:eastAsia="vi-VN"/>
+        </w:rPr>
+        <w:lastRenderedPageBreak/>
+        <w:t>Approve or reject product listings based on adherence to platform guidelines (e.g., content restrictions, prohibited items).</w:t>
+      </w:r>
+    </w:p>
+    <w:p>
+      <w:pPr>
+        <w:numPr>
+          <w:ilvl w:val="1"/>
+          <w:numId w:val="51"/>
+        </w:numPr>
+        <w:spacing w:before="100" w:beforeAutospacing="1" w:after="100" w:afterAutospacing="1"/>
+        <w:rPr>
+          <w:rFonts w:ascii="Times New Roman" w:eastAsia="Times New Roman" w:hAnsi="Times New Roman" w:cs="Times New Roman"/>
+          <w:sz w:val="24"/>
+          <w:szCs w:val="24"/>
+          <w:lang w:val="vi-VN" w:eastAsia="vi-VN"/>
+        </w:rPr>
+      </w:pPr>
+      <w:r>
+        <w:rPr>
+          <w:rFonts w:ascii="Times New Roman" w:eastAsia="Times New Roman" w:hAnsi="Times New Roman" w:cs="Times New Roman"/>
+          <w:sz w:val="24"/>
+          <w:szCs w:val="24"/>
+          <w:lang w:val="vi-VN" w:eastAsia="vi-VN"/>
+        </w:rPr>
+        <w:t>Manage product categories (create, edit, delete) to organize product listings effectively (if applicable).</w:t>
+      </w:r>
+    </w:p>
+    <w:p>
+      <w:pPr>
+        <w:spacing w:before="100" w:beforeAutospacing="1" w:after="100" w:afterAutospacing="1"/>
+        <w:rPr>
+          <w:rFonts w:ascii="Times New Roman" w:eastAsia="Times New Roman" w:hAnsi="Times New Roman" w:cs="Times New Roman"/>
+          <w:sz w:val="24"/>
+          <w:szCs w:val="24"/>
+          <w:lang w:val="vi-VN" w:eastAsia="vi-VN"/>
+        </w:rPr>
+      </w:pPr>
+      <w:r>
+        <w:rPr>
+          <w:rFonts w:ascii="Times New Roman" w:eastAsia="Times New Roman" w:hAnsi="Times New Roman" w:cs="Times New Roman"/>
+          <w:b/>
+          <w:bCs/>
+          <w:sz w:val="24"/>
+          <w:szCs w:val="24"/>
+          <w:lang w:val="vi-VN" w:eastAsia="vi-VN"/>
+        </w:rPr>
+        <w:t>3. Order Management (Quản lý Đơn hàng)</w:t>
+      </w:r>
+    </w:p>
+    <w:p>
+      <w:pPr>
+        <w:numPr>
+          <w:ilvl w:val="0"/>
+          <w:numId w:val="52"/>
+        </w:numPr>
+        <w:spacing w:before="100" w:beforeAutospacing="1" w:after="100" w:afterAutospacing="1"/>
+        <w:rPr>
+          <w:rFonts w:ascii="Times New Roman" w:eastAsia="Times New Roman" w:hAnsi="Times New Roman" w:cs="Times New Roman"/>
+          <w:sz w:val="24"/>
+          <w:szCs w:val="24"/>
+          <w:lang w:val="vi-VN" w:eastAsia="vi-VN"/>
+        </w:rPr>
+      </w:pPr>
+      <w:r>
+        <w:rPr>
+          <w:rFonts w:ascii="Times New Roman" w:eastAsia="Times New Roman" w:hAnsi="Times New Roman" w:cs="Times New Roman"/>
+          <w:b/>
+          <w:bCs/>
+          <w:sz w:val="24"/>
+          <w:szCs w:val="24"/>
+          <w:lang w:val="vi-VN" w:eastAsia="vi-VN"/>
+        </w:rPr>
+        <w:t>Description:</w:t>
+      </w:r>
+      <w:r>
+        <w:rPr>
+          <w:rFonts w:ascii="Times New Roman" w:eastAsia="Times New Roman" w:hAnsi="Times New Roman" w:cs="Times New Roman"/>
+          <w:sz w:val="24"/>
+          <w:szCs w:val="24"/>
+          <w:lang w:val="vi-VN" w:eastAsia="vi-VN"/>
+        </w:rPr>
+        <w:t xml:space="preserve"> Admins can monitor and manage order statuses within the system.</w:t>
+      </w:r>
+    </w:p>
+    <w:p>
+      <w:pPr>
+        <w:numPr>
+          <w:ilvl w:val="0"/>
+          <w:numId w:val="52"/>
+        </w:numPr>
+        <w:spacing w:before="100" w:beforeAutospacing="1" w:after="100" w:afterAutospacing="1"/>
+        <w:rPr>
+          <w:rFonts w:ascii="Times New Roman" w:eastAsia="Times New Roman" w:hAnsi="Times New Roman" w:cs="Times New Roman"/>
+          <w:sz w:val="24"/>
+          <w:szCs w:val="24"/>
+          <w:lang w:val="vi-VN" w:eastAsia="vi-VN"/>
+        </w:rPr>
+      </w:pPr>
+      <w:r>
+        <w:rPr>
+          <w:rFonts w:ascii="Times New Roman" w:eastAsia="Times New Roman" w:hAnsi="Times New Roman" w:cs="Times New Roman"/>
+          <w:b/>
+          <w:bCs/>
+          <w:sz w:val="24"/>
+          <w:szCs w:val="24"/>
+          <w:lang w:val="vi-VN" w:eastAsia="vi-VN"/>
+        </w:rPr>
+        <w:t>Steps:</w:t>
+      </w:r>
+      <w:r>
+        <w:rPr>
+          <w:rFonts w:ascii="Times New Roman" w:eastAsia="Times New Roman" w:hAnsi="Times New Roman" w:cs="Times New Roman"/>
+          <w:sz w:val="24"/>
+          <w:szCs w:val="24"/>
+          <w:lang w:val="vi-VN" w:eastAsia="vi-VN"/>
+        </w:rPr>
+        <w:t xml:space="preserve"> </w:t>
+      </w:r>
+    </w:p>
+    <w:p>
+      <w:pPr>
+        <w:numPr>
+          <w:ilvl w:val="1"/>
+          <w:numId w:val="52"/>
+        </w:numPr>
+        <w:spacing w:before="100" w:beforeAutospacing="1" w:after="100" w:afterAutospacing="1"/>
+        <w:rPr>
+          <w:rFonts w:ascii="Times New Roman" w:eastAsia="Times New Roman" w:hAnsi="Times New Roman" w:cs="Times New Roman"/>
+          <w:sz w:val="24"/>
+          <w:szCs w:val="24"/>
+          <w:lang w:val="vi-VN" w:eastAsia="vi-VN"/>
+        </w:rPr>
+      </w:pPr>
+      <w:r>
+        <w:rPr>
+          <w:rFonts w:ascii="Times New Roman" w:eastAsia="Times New Roman" w:hAnsi="Times New Roman" w:cs="Times New Roman"/>
+          <w:sz w:val="24"/>
+          <w:szCs w:val="24"/>
+          <w:lang w:val="vi-VN" w:eastAsia="vi-VN"/>
+        </w:rPr>
+        <w:t>Access the "Order Management" section of the dashboard.</w:t>
+      </w:r>
+    </w:p>
+    <w:p>
+      <w:pPr>
+        <w:numPr>
+          <w:ilvl w:val="1"/>
+          <w:numId w:val="52"/>
+        </w:numPr>
+        <w:spacing w:before="100" w:beforeAutospacing="1" w:after="100" w:afterAutospacing="1"/>
+        <w:rPr>
+          <w:rFonts w:ascii="Times New Roman" w:eastAsia="Times New Roman" w:hAnsi="Times New Roman" w:cs="Times New Roman"/>
+          <w:sz w:val="24"/>
+          <w:szCs w:val="24"/>
+          <w:lang w:val="vi-VN" w:eastAsia="vi-VN"/>
+        </w:rPr>
+      </w:pPr>
+      <w:r>
+        <w:rPr>
+          <w:rFonts w:ascii="Times New Roman" w:eastAsia="Times New Roman" w:hAnsi="Times New Roman" w:cs="Times New Roman"/>
+          <w:sz w:val="24"/>
+          <w:szCs w:val="24"/>
+          <w:lang w:val="vi-VN" w:eastAsia="vi-VN"/>
+        </w:rPr>
+        <w:t>View a list of all orders with details like buyer information, seller information, order items, total amount, and current order status (placed, processing, shipped, delivered, cancelled, etc.).</w:t>
+      </w:r>
+    </w:p>
+    <w:p>
+      <w:pPr>
+        <w:numPr>
+          <w:ilvl w:val="1"/>
+          <w:numId w:val="52"/>
+        </w:numPr>
+        <w:spacing w:before="100" w:beforeAutospacing="1" w:after="100" w:afterAutospacing="1"/>
+        <w:rPr>
+          <w:rFonts w:ascii="Times New Roman" w:eastAsia="Times New Roman" w:hAnsi="Times New Roman" w:cs="Times New Roman"/>
+          <w:sz w:val="24"/>
+          <w:szCs w:val="24"/>
+          <w:lang w:val="vi-VN" w:eastAsia="vi-VN"/>
+        </w:rPr>
+      </w:pPr>
+      <w:r>
+        <w:rPr>
+          <w:rFonts w:ascii="Times New Roman" w:eastAsia="Times New Roman" w:hAnsi="Times New Roman" w:cs="Times New Roman"/>
+          <w:sz w:val="24"/>
+          <w:szCs w:val="24"/>
+          <w:lang w:val="vi-VN" w:eastAsia="vi-VN"/>
+        </w:rPr>
+        <w:t>Search for specific orders by order ID, buyer name, or product details.</w:t>
+      </w:r>
+    </w:p>
+    <w:p>
+      <w:pPr>
+        <w:numPr>
+          <w:ilvl w:val="1"/>
+          <w:numId w:val="52"/>
+        </w:numPr>
+        <w:spacing w:before="100" w:beforeAutospacing="1" w:after="100" w:afterAutospacing="1"/>
+        <w:rPr>
+          <w:rFonts w:ascii="Times New Roman" w:eastAsia="Times New Roman" w:hAnsi="Times New Roman" w:cs="Times New Roman"/>
+          <w:sz w:val="24"/>
+          <w:szCs w:val="24"/>
+          <w:lang w:val="vi-VN" w:eastAsia="vi-VN"/>
+        </w:rPr>
+      </w:pPr>
+      <w:r>
+        <w:rPr>
+          <w:rFonts w:ascii="Times New Roman" w:eastAsia="Times New Roman" w:hAnsi="Times New Roman" w:cs="Times New Roman"/>
+          <w:sz w:val="24"/>
+          <w:szCs w:val="24"/>
+          <w:lang w:val="vi-VN" w:eastAsia="vi-VN"/>
+        </w:rPr>
+        <w:t>Track the progress of individual orders.</w:t>
+      </w:r>
+    </w:p>
+    <w:p>
+      <w:pPr>
+        <w:numPr>
+          <w:ilvl w:val="1"/>
+          <w:numId w:val="52"/>
+        </w:numPr>
+        <w:spacing w:before="100" w:beforeAutospacing="1" w:after="100" w:afterAutospacing="1"/>
+        <w:rPr>
+          <w:rFonts w:ascii="Times New Roman" w:eastAsia="Times New Roman" w:hAnsi="Times New Roman" w:cs="Times New Roman"/>
+          <w:sz w:val="24"/>
+          <w:szCs w:val="24"/>
+          <w:lang w:val="vi-VN" w:eastAsia="vi-VN"/>
+        </w:rPr>
+      </w:pPr>
+      <w:r>
+        <w:rPr>
+          <w:rFonts w:ascii="Times New Roman" w:eastAsia="Times New Roman" w:hAnsi="Times New Roman" w:cs="Times New Roman"/>
+          <w:sz w:val="24"/>
+          <w:szCs w:val="24"/>
+          <w:lang w:val="vi-VN" w:eastAsia="vi-VN"/>
+        </w:rPr>
+        <w:t>Intervene in case of order issues or disputes between buyers and sellers (acting as a mediator, if needed).</w:t>
+      </w:r>
+    </w:p>
+    <w:p>
+      <w:pPr>
+        <w:spacing w:before="100" w:beforeAutospacing="1" w:after="100" w:afterAutospacing="1"/>
+        <w:rPr>
+          <w:rFonts w:ascii="Times New Roman" w:eastAsia="Times New Roman" w:hAnsi="Times New Roman" w:cs="Times New Roman"/>
+          <w:sz w:val="24"/>
+          <w:szCs w:val="24"/>
+          <w:lang w:val="vi-VN" w:eastAsia="vi-VN"/>
+        </w:rPr>
+      </w:pPr>
+      <w:r>
+        <w:rPr>
+          <w:rFonts w:ascii="Times New Roman" w:eastAsia="Times New Roman" w:hAnsi="Times New Roman" w:cs="Times New Roman"/>
+          <w:b/>
+          <w:bCs/>
+          <w:sz w:val="24"/>
+          <w:szCs w:val="24"/>
+          <w:lang w:val="vi-VN" w:eastAsia="vi-VN"/>
+        </w:rPr>
+        <w:t>4. Content Management (Quản lý Nội dung)</w:t>
+      </w:r>
+    </w:p>
+    <w:p>
+      <w:pPr>
+        <w:numPr>
+          <w:ilvl w:val="0"/>
+          <w:numId w:val="53"/>
+        </w:numPr>
+        <w:spacing w:before="100" w:beforeAutospacing="1" w:after="100" w:afterAutospacing="1"/>
+        <w:rPr>
+          <w:rFonts w:ascii="Times New Roman" w:eastAsia="Times New Roman" w:hAnsi="Times New Roman" w:cs="Times New Roman"/>
+          <w:sz w:val="24"/>
+          <w:szCs w:val="24"/>
+          <w:lang w:val="vi-VN" w:eastAsia="vi-VN"/>
+        </w:rPr>
+      </w:pPr>
+      <w:r>
+        <w:rPr>
+          <w:rFonts w:ascii="Times New Roman" w:eastAsia="Times New Roman" w:hAnsi="Times New Roman" w:cs="Times New Roman"/>
+          <w:b/>
+          <w:bCs/>
+          <w:sz w:val="24"/>
+          <w:szCs w:val="24"/>
+          <w:lang w:val="vi-VN" w:eastAsia="vi-VN"/>
+        </w:rPr>
+        <w:t>Description:</w:t>
+      </w:r>
+      <w:r>
+        <w:rPr>
+          <w:rFonts w:ascii="Times New Roman" w:eastAsia="Times New Roman" w:hAnsi="Times New Roman" w:cs="Times New Roman"/>
+          <w:sz w:val="24"/>
+          <w:szCs w:val="24"/>
+          <w:lang w:val="vi-VN" w:eastAsia="vi-VN"/>
+        </w:rPr>
+        <w:t xml:space="preserve"> Admins can manage static content displayed on the platform.</w:t>
+      </w:r>
+    </w:p>
+    <w:p>
+      <w:pPr>
+        <w:numPr>
+          <w:ilvl w:val="0"/>
+          <w:numId w:val="53"/>
+        </w:numPr>
+        <w:spacing w:before="100" w:beforeAutospacing="1" w:after="100" w:afterAutospacing="1"/>
+        <w:rPr>
+          <w:rFonts w:ascii="Times New Roman" w:eastAsia="Times New Roman" w:hAnsi="Times New Roman" w:cs="Times New Roman"/>
+          <w:sz w:val="24"/>
+          <w:szCs w:val="24"/>
+          <w:lang w:val="vi-VN" w:eastAsia="vi-VN"/>
+        </w:rPr>
+      </w:pPr>
+      <w:r>
+        <w:rPr>
+          <w:rFonts w:ascii="Times New Roman" w:eastAsia="Times New Roman" w:hAnsi="Times New Roman" w:cs="Times New Roman"/>
+          <w:b/>
+          <w:bCs/>
+          <w:sz w:val="24"/>
+          <w:szCs w:val="24"/>
+          <w:lang w:val="vi-VN" w:eastAsia="vi-VN"/>
+        </w:rPr>
+        <w:t>Steps:</w:t>
+      </w:r>
+      <w:r>
+        <w:rPr>
+          <w:rFonts w:ascii="Times New Roman" w:eastAsia="Times New Roman" w:hAnsi="Times New Roman" w:cs="Times New Roman"/>
+          <w:sz w:val="24"/>
+          <w:szCs w:val="24"/>
+          <w:lang w:val="vi-VN" w:eastAsia="vi-VN"/>
+        </w:rPr>
+        <w:t xml:space="preserve"> </w:t>
+      </w:r>
+    </w:p>
+    <w:p>
+      <w:pPr>
+        <w:numPr>
+          <w:ilvl w:val="1"/>
+          <w:numId w:val="53"/>
+        </w:numPr>
+        <w:spacing w:before="100" w:beforeAutospacing="1" w:after="100" w:afterAutospacing="1"/>
+        <w:rPr>
+          <w:rFonts w:ascii="Times New Roman" w:eastAsia="Times New Roman" w:hAnsi="Times New Roman" w:cs="Times New Roman"/>
+          <w:sz w:val="24"/>
+          <w:szCs w:val="24"/>
+          <w:lang w:val="vi-VN" w:eastAsia="vi-VN"/>
+        </w:rPr>
+      </w:pPr>
+      <w:r>
+        <w:rPr>
+          <w:rFonts w:ascii="Times New Roman" w:eastAsia="Times New Roman" w:hAnsi="Times New Roman" w:cs="Times New Roman"/>
+          <w:sz w:val="24"/>
+          <w:szCs w:val="24"/>
+          <w:lang w:val="vi-VN" w:eastAsia="vi-VN"/>
+        </w:rPr>
+        <w:t>Access the "Content Management" section of the dashboard.</w:t>
+      </w:r>
+    </w:p>
+    <w:p>
+      <w:pPr>
+        <w:numPr>
+          <w:ilvl w:val="1"/>
+          <w:numId w:val="53"/>
+        </w:numPr>
+        <w:spacing w:before="100" w:beforeAutospacing="1" w:after="100" w:afterAutospacing="1"/>
+        <w:rPr>
+          <w:rFonts w:ascii="Times New Roman" w:eastAsia="Times New Roman" w:hAnsi="Times New Roman" w:cs="Times New Roman"/>
+          <w:sz w:val="24"/>
+          <w:szCs w:val="24"/>
+          <w:lang w:val="vi-VN" w:eastAsia="vi-VN"/>
+        </w:rPr>
+      </w:pPr>
+      <w:r>
+        <w:rPr>
+          <w:rFonts w:ascii="Times New Roman" w:eastAsia="Times New Roman" w:hAnsi="Times New Roman" w:cs="Times New Roman"/>
+          <w:sz w:val="24"/>
+          <w:szCs w:val="24"/>
+          <w:lang w:val="vi-VN" w:eastAsia="vi-VN"/>
+        </w:rPr>
+        <w:t>Edit website content like FAQs, privacy policy, terms and conditions, or promotional messages.</w:t>
+      </w:r>
+    </w:p>
+    <w:p>
+      <w:pPr>
+        <w:numPr>
+          <w:ilvl w:val="1"/>
+          <w:numId w:val="53"/>
+        </w:numPr>
+        <w:spacing w:before="100" w:beforeAutospacing="1" w:after="100" w:afterAutospacing="1"/>
+        <w:rPr>
+          <w:rFonts w:ascii="Times New Roman" w:eastAsia="Times New Roman" w:hAnsi="Times New Roman" w:cs="Times New Roman"/>
+          <w:sz w:val="24"/>
+          <w:szCs w:val="24"/>
+          <w:lang w:val="vi-VN" w:eastAsia="vi-VN"/>
+        </w:rPr>
+      </w:pPr>
+      <w:r>
+        <w:rPr>
+          <w:rFonts w:ascii="Times New Roman" w:eastAsia="Times New Roman" w:hAnsi="Times New Roman" w:cs="Times New Roman"/>
+          <w:sz w:val="24"/>
+          <w:szCs w:val="24"/>
+          <w:lang w:val="vi-VN" w:eastAsia="vi-VN"/>
+        </w:rPr>
+        <w:t>Manage website banners, sliders, or other visual elements displayed on the homepage or key pages.</w:t>
+      </w:r>
+    </w:p>
+    <w:p>
+      <w:pPr>
+        <w:spacing w:before="100" w:beforeAutospacing="1" w:after="100" w:afterAutospacing="1"/>
+        <w:rPr>
+          <w:rFonts w:ascii="Times New Roman" w:eastAsia="Times New Roman" w:hAnsi="Times New Roman" w:cs="Times New Roman"/>
+          <w:sz w:val="24"/>
+          <w:szCs w:val="24"/>
+          <w:lang w:val="vi-VN" w:eastAsia="vi-VN"/>
+        </w:rPr>
+      </w:pPr>
+      <w:r>
+        <w:rPr>
+          <w:rFonts w:ascii="Times New Roman" w:eastAsia="Times New Roman" w:hAnsi="Times New Roman" w:cs="Times New Roman"/>
+          <w:b/>
+          <w:bCs/>
+          <w:sz w:val="24"/>
+          <w:szCs w:val="24"/>
+          <w:lang w:val="vi-VN" w:eastAsia="vi-VN"/>
+        </w:rPr>
+        <w:t>5. System Configuration (Cấu hình Hệ thống)</w:t>
+      </w:r>
+    </w:p>
+    <w:p>
+      <w:pPr>
+        <w:numPr>
+          <w:ilvl w:val="0"/>
+          <w:numId w:val="54"/>
+        </w:numPr>
+        <w:spacing w:before="100" w:beforeAutospacing="1" w:after="100" w:afterAutospacing="1"/>
+        <w:rPr>
+          <w:rFonts w:ascii="Times New Roman" w:eastAsia="Times New Roman" w:hAnsi="Times New Roman" w:cs="Times New Roman"/>
+          <w:sz w:val="24"/>
+          <w:szCs w:val="24"/>
+          <w:lang w:val="vi-VN" w:eastAsia="vi-VN"/>
+        </w:rPr>
+      </w:pPr>
+      <w:r>
+        <w:rPr>
+          <w:rFonts w:ascii="Times New Roman" w:eastAsia="Times New Roman" w:hAnsi="Times New Roman" w:cs="Times New Roman"/>
+          <w:b/>
+          <w:bCs/>
+          <w:sz w:val="24"/>
+          <w:szCs w:val="24"/>
+          <w:lang w:val="vi-VN" w:eastAsia="vi-VN"/>
+        </w:rPr>
+        <w:t>Description:</w:t>
+      </w:r>
+      <w:r>
+        <w:rPr>
+          <w:rFonts w:ascii="Times New Roman" w:eastAsia="Times New Roman" w:hAnsi="Times New Roman" w:cs="Times New Roman"/>
+          <w:sz w:val="24"/>
+          <w:szCs w:val="24"/>
+          <w:lang w:val="vi-VN" w:eastAsia="vi-VN"/>
+        </w:rPr>
+        <w:t xml:space="preserve"> Admins can configure various system settings and functionalities.</w:t>
+      </w:r>
+    </w:p>
+    <w:p>
+      <w:pPr>
+        <w:numPr>
+          <w:ilvl w:val="0"/>
+          <w:numId w:val="54"/>
+        </w:numPr>
+        <w:spacing w:before="100" w:beforeAutospacing="1" w:after="100" w:afterAutospacing="1"/>
+        <w:rPr>
+          <w:rFonts w:ascii="Times New Roman" w:eastAsia="Times New Roman" w:hAnsi="Times New Roman" w:cs="Times New Roman"/>
+          <w:sz w:val="24"/>
+          <w:szCs w:val="24"/>
+          <w:lang w:val="vi-VN" w:eastAsia="vi-VN"/>
+        </w:rPr>
+      </w:pPr>
+      <w:r>
+        <w:rPr>
+          <w:rFonts w:ascii="Times New Roman" w:eastAsia="Times New Roman" w:hAnsi="Times New Roman" w:cs="Times New Roman"/>
+          <w:b/>
+          <w:bCs/>
+          <w:sz w:val="24"/>
+          <w:szCs w:val="24"/>
+          <w:lang w:val="vi-VN" w:eastAsia="vi-VN"/>
+        </w:rPr>
+        <w:t>Steps:</w:t>
+      </w:r>
+      <w:r>
+        <w:rPr>
+          <w:rFonts w:ascii="Times New Roman" w:eastAsia="Times New Roman" w:hAnsi="Times New Roman" w:cs="Times New Roman"/>
+          <w:sz w:val="24"/>
+          <w:szCs w:val="24"/>
+          <w:lang w:val="vi-VN" w:eastAsia="vi-VN"/>
+        </w:rPr>
+        <w:t xml:space="preserve"> </w:t>
+      </w:r>
+    </w:p>
+    <w:p>
+      <w:pPr>
+        <w:numPr>
+          <w:ilvl w:val="1"/>
+          <w:numId w:val="54"/>
+        </w:numPr>
+        <w:spacing w:before="100" w:beforeAutospacing="1" w:after="100" w:afterAutospacing="1"/>
+        <w:rPr>
+          <w:rFonts w:ascii="Times New Roman" w:eastAsia="Times New Roman" w:hAnsi="Times New Roman" w:cs="Times New Roman"/>
+          <w:sz w:val="24"/>
+          <w:szCs w:val="24"/>
+          <w:lang w:val="vi-VN" w:eastAsia="vi-VN"/>
+        </w:rPr>
+      </w:pPr>
+      <w:r>
+        <w:rPr>
+          <w:rFonts w:ascii="Times New Roman" w:eastAsia="Times New Roman" w:hAnsi="Times New Roman" w:cs="Times New Roman"/>
+          <w:sz w:val="24"/>
+          <w:szCs w:val="24"/>
+          <w:lang w:val="vi-VN" w:eastAsia="vi-VN"/>
+        </w:rPr>
+        <w:t>Access the "System Configuration" section of the dashboard.</w:t>
+      </w:r>
+    </w:p>
+    <w:p>
+      <w:pPr>
+        <w:numPr>
+          <w:ilvl w:val="1"/>
+          <w:numId w:val="54"/>
+        </w:numPr>
+        <w:spacing w:before="100" w:beforeAutospacing="1" w:after="100" w:afterAutospacing="1"/>
+        <w:rPr>
+          <w:rFonts w:ascii="Times New Roman" w:eastAsia="Times New Roman" w:hAnsi="Times New Roman" w:cs="Times New Roman"/>
+          <w:sz w:val="24"/>
+          <w:szCs w:val="24"/>
+          <w:lang w:val="vi-VN" w:eastAsia="vi-VN"/>
+        </w:rPr>
+      </w:pPr>
+      <w:r>
+        <w:rPr>
+          <w:rFonts w:ascii="Times New Roman" w:eastAsia="Times New Roman" w:hAnsi="Times New Roman" w:cs="Times New Roman"/>
+          <w:sz w:val="24"/>
+          <w:szCs w:val="24"/>
+          <w:lang w:val="vi-VN" w:eastAsia="vi-VN"/>
+        </w:rPr>
+        <w:t>Manage user roles and permissions for different user types (admin, seller, buyer).</w:t>
+      </w:r>
+    </w:p>
+    <w:p>
+      <w:pPr>
+        <w:numPr>
+          <w:ilvl w:val="1"/>
+          <w:numId w:val="54"/>
+        </w:numPr>
+        <w:spacing w:before="100" w:beforeAutospacing="1" w:after="100" w:afterAutospacing="1"/>
+        <w:rPr>
+          <w:rFonts w:ascii="Times New Roman" w:eastAsia="Times New Roman" w:hAnsi="Times New Roman" w:cs="Times New Roman"/>
+          <w:sz w:val="24"/>
+          <w:szCs w:val="24"/>
+          <w:lang w:val="vi-VN" w:eastAsia="vi-VN"/>
+        </w:rPr>
+      </w:pPr>
+      <w:r>
+        <w:rPr>
+          <w:rFonts w:ascii="Times New Roman" w:eastAsia="Times New Roman" w:hAnsi="Times New Roman" w:cs="Times New Roman"/>
+          <w:sz w:val="24"/>
+          <w:szCs w:val="24"/>
+          <w:lang w:val="vi-VN" w:eastAsia="vi-VN"/>
+        </w:rPr>
+        <w:t>Configure payment gateway settings and integrations.</w:t>
+      </w:r>
+    </w:p>
+    <w:p>
+      <w:pPr>
+        <w:numPr>
+          <w:ilvl w:val="1"/>
+          <w:numId w:val="54"/>
+        </w:numPr>
+        <w:spacing w:before="100" w:beforeAutospacing="1" w:after="100" w:afterAutospacing="1"/>
+        <w:rPr>
+          <w:rFonts w:ascii="Times New Roman" w:eastAsia="Times New Roman" w:hAnsi="Times New Roman" w:cs="Times New Roman"/>
+          <w:sz w:val="24"/>
+          <w:szCs w:val="24"/>
+          <w:lang w:val="vi-VN" w:eastAsia="vi-VN"/>
+        </w:rPr>
+      </w:pPr>
+      <w:r>
+        <w:rPr>
+          <w:rFonts w:ascii="Times New Roman" w:eastAsia="Times New Roman" w:hAnsi="Times New Roman" w:cs="Times New Roman"/>
+          <w:sz w:val="24"/>
+          <w:szCs w:val="24"/>
+          <w:lang w:val="vi-VN" w:eastAsia="vi-VN"/>
+        </w:rPr>
+        <w:t>Set up shipping options and costs (if applicable).</w:t>
+      </w:r>
+    </w:p>
+    <w:p>
+      <w:pPr>
+        <w:numPr>
+          <w:ilvl w:val="1"/>
+          <w:numId w:val="54"/>
+        </w:numPr>
+        <w:spacing w:before="100" w:beforeAutospacing="1" w:after="100" w:afterAutospacing="1"/>
+        <w:rPr>
+          <w:rFonts w:ascii="Times New Roman" w:eastAsia="Times New Roman" w:hAnsi="Times New Roman" w:cs="Times New Roman"/>
+          <w:sz w:val="24"/>
+          <w:szCs w:val="24"/>
+          <w:lang w:val="vi-VN" w:eastAsia="vi-VN"/>
+        </w:rPr>
+      </w:pPr>
+      <w:r>
+        <w:rPr>
+          <w:rFonts w:ascii="Times New Roman" w:eastAsia="Times New Roman" w:hAnsi="Times New Roman" w:cs="Times New Roman"/>
+          <w:sz w:val="24"/>
+          <w:szCs w:val="24"/>
+          <w:lang w:val="vi-VN" w:eastAsia="vi-VN"/>
+        </w:rPr>
+        <w:t>Manage system notifications and alerts sent to users or admins.</w:t>
+      </w:r>
+    </w:p>
+    <w:p>
+      <w:pPr>
+        <w:numPr>
+          <w:ilvl w:val="1"/>
+          <w:numId w:val="54"/>
+        </w:numPr>
+        <w:spacing w:before="100" w:beforeAutospacing="1" w:after="100" w:afterAutospacing="1"/>
+        <w:rPr>
+          <w:rFonts w:ascii="Times New Roman" w:eastAsia="Times New Roman" w:hAnsi="Times New Roman" w:cs="Times New Roman"/>
+          <w:sz w:val="24"/>
+          <w:szCs w:val="24"/>
+          <w:lang w:val="vi-VN" w:eastAsia="vi-VN"/>
+        </w:rPr>
+      </w:pPr>
+      <w:r>
+        <w:rPr>
+          <w:rFonts w:ascii="Times New Roman" w:eastAsia="Times New Roman" w:hAnsi="Times New Roman" w:cs="Times New Roman"/>
+          <w:sz w:val="24"/>
+          <w:szCs w:val="24"/>
+          <w:lang w:val="vi-VN" w:eastAsia="vi-VN"/>
+        </w:rPr>
+        <w:t>Back up and restore system data to ensure data security.</w:t>
+      </w:r>
+    </w:p>
+    <w:p>
+      <w:pPr>
+        <w:spacing w:before="100" w:beforeAutospacing="1" w:after="100" w:afterAutospacing="1"/>
+        <w:rPr>
+          <w:rFonts w:ascii="Times New Roman" w:eastAsia="Times New Roman" w:hAnsi="Times New Roman" w:cs="Times New Roman"/>
+          <w:sz w:val="24"/>
+          <w:szCs w:val="24"/>
+          <w:lang w:val="vi-VN" w:eastAsia="vi-VN"/>
+        </w:rPr>
+      </w:pPr>
+      <w:r>
+        <w:rPr>
+          <w:rFonts w:ascii="Times New Roman" w:eastAsia="Times New Roman" w:hAnsi="Times New Roman" w:cs="Times New Roman"/>
+          <w:b/>
+          <w:bCs/>
+          <w:sz w:val="24"/>
+          <w:szCs w:val="24"/>
+          <w:lang w:val="vi-VN" w:eastAsia="vi-VN"/>
+        </w:rPr>
+        <w:t>6. Reporting and Analytics (Báo cáo và Phân tích)</w:t>
+      </w:r>
+    </w:p>
+    <w:p>
+      <w:pPr>
+        <w:numPr>
+          <w:ilvl w:val="0"/>
+          <w:numId w:val="55"/>
+        </w:numPr>
+        <w:spacing w:before="100" w:beforeAutospacing="1" w:after="100" w:afterAutospacing="1"/>
+        <w:rPr>
+          <w:rFonts w:ascii="Times New Roman" w:eastAsia="Times New Roman" w:hAnsi="Times New Roman" w:cs="Times New Roman"/>
+          <w:sz w:val="24"/>
+          <w:szCs w:val="24"/>
+          <w:lang w:val="vi-VN" w:eastAsia="vi-VN"/>
+        </w:rPr>
+      </w:pPr>
+      <w:r>
+        <w:rPr>
+          <w:rFonts w:ascii="Times New Roman" w:eastAsia="Times New Roman" w:hAnsi="Times New Roman" w:cs="Times New Roman"/>
+          <w:b/>
+          <w:bCs/>
+          <w:sz w:val="24"/>
+          <w:szCs w:val="24"/>
+          <w:lang w:val="vi-VN" w:eastAsia="vi-VN"/>
+        </w:rPr>
+        <w:t>Description:</w:t>
+      </w:r>
+      <w:r>
+        <w:rPr>
+          <w:rFonts w:ascii="Times New Roman" w:eastAsia="Times New Roman" w:hAnsi="Times New Roman" w:cs="Times New Roman"/>
+          <w:sz w:val="24"/>
+          <w:szCs w:val="24"/>
+          <w:lang w:val="vi-VN" w:eastAsia="vi-VN"/>
+        </w:rPr>
+        <w:t xml:space="preserve"> Admins can generate reports and analyze platform usage data.</w:t>
+      </w:r>
+    </w:p>
+    <w:p>
+      <w:pPr>
+        <w:numPr>
+          <w:ilvl w:val="0"/>
+          <w:numId w:val="55"/>
+        </w:numPr>
+        <w:spacing w:before="100" w:beforeAutospacing="1" w:after="100" w:afterAutospacing="1"/>
+        <w:rPr>
+          <w:rFonts w:ascii="Times New Roman" w:eastAsia="Times New Roman" w:hAnsi="Times New Roman" w:cs="Times New Roman"/>
+          <w:sz w:val="24"/>
+          <w:szCs w:val="24"/>
+          <w:lang w:val="vi-VN" w:eastAsia="vi-VN"/>
+        </w:rPr>
+      </w:pPr>
+      <w:r>
+        <w:rPr>
+          <w:rFonts w:ascii="Times New Roman" w:eastAsia="Times New Roman" w:hAnsi="Times New Roman" w:cs="Times New Roman"/>
+          <w:b/>
+          <w:bCs/>
+          <w:sz w:val="24"/>
+          <w:szCs w:val="24"/>
+          <w:lang w:val="vi-VN" w:eastAsia="vi-VN"/>
+        </w:rPr>
+        <w:t>Steps:</w:t>
+      </w:r>
+      <w:r>
+        <w:rPr>
+          <w:rFonts w:ascii="Times New Roman" w:eastAsia="Times New Roman" w:hAnsi="Times New Roman" w:cs="Times New Roman"/>
+          <w:sz w:val="24"/>
+          <w:szCs w:val="24"/>
+          <w:lang w:val="vi-VN" w:eastAsia="vi-VN"/>
+        </w:rPr>
+        <w:t xml:space="preserve"> </w:t>
+      </w:r>
+    </w:p>
+    <w:p>
+      <w:pPr>
+        <w:numPr>
+          <w:ilvl w:val="1"/>
+          <w:numId w:val="55"/>
+        </w:numPr>
+        <w:spacing w:before="100" w:beforeAutospacing="1" w:after="100" w:afterAutospacing="1"/>
+        <w:rPr>
+          <w:rFonts w:ascii="Times New Roman" w:eastAsia="Times New Roman" w:hAnsi="Times New Roman" w:cs="Times New Roman"/>
+          <w:sz w:val="24"/>
+          <w:szCs w:val="24"/>
+          <w:lang w:val="vi-VN" w:eastAsia="vi-VN"/>
+        </w:rPr>
+      </w:pPr>
+      <w:r>
+        <w:rPr>
+          <w:rFonts w:ascii="Times New Roman" w:eastAsia="Times New Roman" w:hAnsi="Times New Roman" w:cs="Times New Roman"/>
+          <w:sz w:val="24"/>
+          <w:szCs w:val="24"/>
+          <w:lang w:val="vi-VN" w:eastAsia="vi-VN"/>
+        </w:rPr>
+        <w:t>Access the "Reporting and Analytics" section of the dashboard.</w:t>
+      </w:r>
+    </w:p>
+    <w:p>
+      <w:pPr>
+        <w:numPr>
+          <w:ilvl w:val="1"/>
+          <w:numId w:val="55"/>
+        </w:numPr>
+        <w:spacing w:before="100" w:beforeAutospacing="1" w:after="100" w:afterAutospacing="1"/>
+        <w:rPr>
+          <w:rFonts w:ascii="Times New Roman" w:eastAsia="Times New Roman" w:hAnsi="Times New Roman" w:cs="Times New Roman"/>
+          <w:sz w:val="24"/>
+          <w:szCs w:val="24"/>
+          <w:lang w:val="vi-VN" w:eastAsia="vi-VN"/>
+        </w:rPr>
+      </w:pPr>
+      <w:r>
+        <w:rPr>
+          <w:rFonts w:ascii="Times New Roman" w:eastAsia="Times New Roman" w:hAnsi="Times New Roman" w:cs="Times New Roman"/>
+          <w:sz w:val="24"/>
+          <w:szCs w:val="24"/>
+          <w:lang w:val="vi-VN" w:eastAsia="vi-VN"/>
+        </w:rPr>
+        <w:t xml:space="preserve">View reports on various metrics like: </w:t>
+      </w:r>
+    </w:p>
+    <w:p>
+      <w:pPr>
+        <w:numPr>
+          <w:ilvl w:val="2"/>
+          <w:numId w:val="55"/>
+        </w:numPr>
+        <w:spacing w:before="100" w:beforeAutospacing="1" w:after="100" w:afterAutospacing="1"/>
+        <w:rPr>
+          <w:rFonts w:ascii="Times New Roman" w:eastAsia="Times New Roman" w:hAnsi="Times New Roman" w:cs="Times New Roman"/>
+          <w:sz w:val="24"/>
+          <w:szCs w:val="24"/>
+          <w:lang w:val="vi-VN" w:eastAsia="vi-VN"/>
+        </w:rPr>
+      </w:pPr>
+      <w:r>
+        <w:rPr>
+          <w:rFonts w:ascii="Times New Roman" w:eastAsia="Times New Roman" w:hAnsi="Times New Roman" w:cs="Times New Roman"/>
+          <w:sz w:val="24"/>
+          <w:szCs w:val="24"/>
+          <w:lang w:val="vi-VN" w:eastAsia="vi-VN"/>
+        </w:rPr>
+        <w:t>Total users (buyers and sellers)</w:t>
+      </w:r>
+    </w:p>
+    <w:p>
+      <w:pPr>
+        <w:numPr>
+          <w:ilvl w:val="2"/>
+          <w:numId w:val="55"/>
+        </w:numPr>
+        <w:spacing w:before="100" w:beforeAutospacing="1" w:after="100" w:afterAutospacing="1"/>
+        <w:rPr>
+          <w:rFonts w:ascii="Times New Roman" w:eastAsia="Times New Roman" w:hAnsi="Times New Roman" w:cs="Times New Roman"/>
+          <w:sz w:val="24"/>
+          <w:szCs w:val="24"/>
+          <w:lang w:val="vi-VN" w:eastAsia="vi-VN"/>
+        </w:rPr>
+      </w:pPr>
+      <w:r>
+        <w:rPr>
+          <w:rFonts w:ascii="Times New Roman" w:eastAsia="Times New Roman" w:hAnsi="Times New Roman" w:cs="Times New Roman"/>
+          <w:sz w:val="24"/>
+          <w:szCs w:val="24"/>
+          <w:lang w:val="vi-VN" w:eastAsia="vi-VN"/>
+        </w:rPr>
+        <w:t>Number of product listings</w:t>
+      </w:r>
+    </w:p>
+    <w:p>
+      <w:pPr>
+        <w:numPr>
+          <w:ilvl w:val="2"/>
+          <w:numId w:val="55"/>
+        </w:numPr>
+        <w:spacing w:before="100" w:beforeAutospacing="1" w:after="100" w:afterAutospacing="1"/>
+        <w:rPr>
+          <w:rFonts w:ascii="Times New Roman" w:eastAsia="Times New Roman" w:hAnsi="Times New Roman" w:cs="Times New Roman"/>
+          <w:sz w:val="24"/>
+          <w:szCs w:val="24"/>
+          <w:lang w:val="vi-VN" w:eastAsia="vi-VN"/>
+        </w:rPr>
+      </w:pPr>
+      <w:r>
+        <w:rPr>
+          <w:rFonts w:ascii="Times New Roman" w:eastAsia="Times New Roman" w:hAnsi="Times New Roman" w:cs="Times New Roman"/>
+          <w:sz w:val="24"/>
+          <w:szCs w:val="24"/>
+          <w:lang w:val="vi-VN" w:eastAsia="vi-VN"/>
+        </w:rPr>
+        <w:lastRenderedPageBreak/>
+        <w:t>Sales volume and revenue</w:t>
+      </w:r>
+    </w:p>
+    <w:p>
+      <w:pPr>
+        <w:numPr>
+          <w:ilvl w:val="2"/>
+          <w:numId w:val="55"/>
+        </w:numPr>
+        <w:spacing w:before="100" w:beforeAutospacing="1" w:after="100" w:afterAutospacing="1"/>
+        <w:rPr>
+          <w:rFonts w:ascii="Times New Roman" w:eastAsia="Times New Roman" w:hAnsi="Times New Roman" w:cs="Times New Roman"/>
+          <w:sz w:val="24"/>
+          <w:szCs w:val="24"/>
+          <w:lang w:val="vi-VN" w:eastAsia="vi-VN"/>
+        </w:rPr>
+      </w:pPr>
+      <w:r>
+        <w:rPr>
+          <w:rFonts w:ascii="Times New Roman" w:eastAsia="Times New Roman" w:hAnsi="Times New Roman" w:cs="Times New Roman"/>
+          <w:sz w:val="24"/>
+          <w:szCs w:val="24"/>
+          <w:lang w:val="vi-VN" w:eastAsia="vi-VN"/>
+        </w:rPr>
+        <w:t>User activity and buying trends</w:t>
+      </w:r>
+    </w:p>
+    <w:p>
+      <w:pPr>
+        <w:numPr>
+          <w:ilvl w:val="1"/>
+          <w:numId w:val="55"/>
+        </w:numPr>
+        <w:spacing w:before="100" w:beforeAutospacing="1" w:after="100" w:afterAutospacing="1"/>
+        <w:rPr>
+          <w:rFonts w:ascii="Times New Roman" w:eastAsia="Times New Roman" w:hAnsi="Times New Roman" w:cs="Times New Roman"/>
+          <w:sz w:val="24"/>
+          <w:szCs w:val="24"/>
+          <w:lang w:val="vi-VN" w:eastAsia="vi-VN"/>
+        </w:rPr>
+      </w:pPr>
+      <w:r>
+        <w:rPr>
+          <w:rFonts w:ascii="Times New Roman" w:eastAsia="Times New Roman" w:hAnsi="Times New Roman" w:cs="Times New Roman"/>
+          <w:sz w:val="24"/>
+          <w:szCs w:val="24"/>
+          <w:lang w:val="vi-VN" w:eastAsia="vi-VN"/>
+        </w:rPr>
+        <w:t>Filter reports by date range or other criteria.</w:t>
+      </w:r>
+    </w:p>
+    <w:p>
+      <w:pPr>
+        <w:numPr>
+          <w:ilvl w:val="1"/>
+          <w:numId w:val="55"/>
+        </w:numPr>
+        <w:spacing w:before="100" w:beforeAutospacing="1" w:after="100" w:afterAutospacing="1"/>
+        <w:rPr>
+          <w:rFonts w:ascii="Times New Roman" w:eastAsia="Times New Roman" w:hAnsi="Times New Roman" w:cs="Times New Roman"/>
+          <w:sz w:val="24"/>
+          <w:szCs w:val="24"/>
+          <w:lang w:val="vi-VN" w:eastAsia="vi-VN"/>
+        </w:rPr>
+      </w:pPr>
+      <w:r>
+        <w:rPr>
+          <w:rFonts w:ascii="Times New Roman" w:eastAsia="Times New Roman" w:hAnsi="Times New Roman" w:cs="Times New Roman"/>
+          <w:sz w:val="24"/>
+          <w:szCs w:val="24"/>
+          <w:lang w:val="vi-VN" w:eastAsia="vi-VN"/>
+        </w:rPr>
+        <w:t>Leverage data insights to improve platform features and user experience.</w:t>
+      </w:r>
+    </w:p>
+    <w:p>
+      <w:pPr>
+        <w:spacing w:before="100" w:beforeAutospacing="1" w:after="100" w:afterAutospacing="1"/>
+        <w:rPr>
+          <w:rFonts w:ascii="Times New Roman" w:eastAsia="Times New Roman" w:hAnsi="Times New Roman" w:cs="Times New Roman"/>
+          <w:sz w:val="24"/>
+          <w:szCs w:val="24"/>
+          <w:lang w:val="vi-VN" w:eastAsia="vi-VN"/>
+        </w:rPr>
+      </w:pPr>
+      <w:r>
+        <w:rPr>
+          <w:rFonts w:ascii="Times New Roman" w:eastAsia="Times New Roman" w:hAnsi="Times New Roman" w:cs="Times New Roman"/>
+          <w:b/>
+          <w:bCs/>
+          <w:sz w:val="24"/>
+          <w:szCs w:val="24"/>
+          <w:lang w:val="vi-VN" w:eastAsia="vi-VN"/>
+        </w:rPr>
+        <w:t>7. Security Management (Quản lý Bảo mật)</w:t>
+      </w:r>
+    </w:p>
+    <w:p>
+      <w:pPr>
+        <w:numPr>
+          <w:ilvl w:val="0"/>
+          <w:numId w:val="56"/>
+        </w:numPr>
+        <w:spacing w:before="100" w:beforeAutospacing="1" w:after="100" w:afterAutospacing="1"/>
+        <w:rPr>
+          <w:rFonts w:ascii="Times New Roman" w:eastAsia="Times New Roman" w:hAnsi="Times New Roman" w:cs="Times New Roman"/>
+          <w:sz w:val="24"/>
+          <w:szCs w:val="24"/>
+          <w:lang w:val="vi-VN" w:eastAsia="vi-VN"/>
+        </w:rPr>
+      </w:pPr>
+      <w:r>
+        <w:rPr>
+          <w:rFonts w:ascii="Times New Roman" w:eastAsia="Times New Roman" w:hAnsi="Times New Roman" w:cs="Times New Roman"/>
+          <w:b/>
+          <w:bCs/>
+          <w:sz w:val="24"/>
+          <w:szCs w:val="24"/>
+          <w:lang w:val="vi-VN" w:eastAsia="vi-VN"/>
+        </w:rPr>
+        <w:t>Description:</w:t>
+      </w:r>
+      <w:r>
+        <w:rPr>
+          <w:rFonts w:ascii="Times New Roman" w:eastAsia="Times New Roman" w:hAnsi="Times New Roman" w:cs="Times New Roman"/>
+          <w:sz w:val="24"/>
+          <w:szCs w:val="24"/>
+          <w:lang w:val="vi-VN" w:eastAsia="vi-VN"/>
+        </w:rPr>
+        <w:t xml:space="preserve"> Admins can manage platform security measures and user access control.</w:t>
+      </w:r>
+    </w:p>
+    <w:p>
+      <w:pPr>
+        <w:numPr>
+          <w:ilvl w:val="0"/>
+          <w:numId w:val="56"/>
+        </w:numPr>
+        <w:spacing w:before="100" w:beforeAutospacing="1" w:after="100" w:afterAutospacing="1"/>
+        <w:rPr>
+          <w:rFonts w:ascii="Times New Roman" w:eastAsia="Times New Roman" w:hAnsi="Times New Roman" w:cs="Times New Roman"/>
+          <w:sz w:val="24"/>
+          <w:szCs w:val="24"/>
+          <w:lang w:val="vi-VN" w:eastAsia="vi-VN"/>
+        </w:rPr>
+      </w:pPr>
+      <w:r>
+        <w:rPr>
+          <w:rFonts w:ascii="Times New Roman" w:eastAsia="Times New Roman" w:hAnsi="Times New Roman" w:cs="Times New Roman"/>
+          <w:b/>
+          <w:bCs/>
+          <w:sz w:val="24"/>
+          <w:szCs w:val="24"/>
+          <w:lang w:val="vi-VN" w:eastAsia="vi-VN"/>
+        </w:rPr>
+        <w:t>Steps:</w:t>
+      </w:r>
+      <w:r>
+        <w:rPr>
+          <w:rFonts w:ascii="Times New Roman" w:eastAsia="Times New Roman" w:hAnsi="Times New Roman" w:cs="Times New Roman"/>
+          <w:sz w:val="24"/>
+          <w:szCs w:val="24"/>
+          <w:lang w:val="vi-VN" w:eastAsia="vi-VN"/>
+        </w:rPr>
+        <w:t xml:space="preserve"> </w:t>
+      </w:r>
+    </w:p>
+    <w:p>
+      <w:pPr>
+        <w:numPr>
+          <w:ilvl w:val="1"/>
+          <w:numId w:val="56"/>
+        </w:numPr>
+        <w:spacing w:before="100" w:beforeAutospacing="1" w:after="100" w:afterAutospacing="1"/>
+        <w:rPr>
+          <w:rFonts w:ascii="Times New Roman" w:eastAsia="Times New Roman" w:hAnsi="Times New Roman" w:cs="Times New Roman"/>
+          <w:sz w:val="24"/>
+          <w:szCs w:val="24"/>
+          <w:lang w:val="vi-VN" w:eastAsia="vi-VN"/>
+        </w:rPr>
+      </w:pPr>
+      <w:r>
+        <w:rPr>
+          <w:rFonts w:ascii="Times New Roman" w:eastAsia="Times New Roman" w:hAnsi="Times New Roman" w:cs="Times New Roman"/>
+          <w:sz w:val="24"/>
+          <w:szCs w:val="24"/>
+          <w:lang w:val="vi-VN" w:eastAsia="vi-VN"/>
+        </w:rPr>
+        <w:t>Implement user authentication protocols and enforce strong password policies.</w:t>
+      </w:r>
+    </w:p>
+    <w:p>
+      <w:pPr>
+        <w:numPr>
+          <w:ilvl w:val="1"/>
+          <w:numId w:val="56"/>
+        </w:numPr>
+        <w:spacing w:before="100" w:beforeAutospacing="1" w:after="100" w:afterAutospacing="1"/>
+        <w:rPr>
+          <w:rFonts w:ascii="Times New Roman" w:eastAsia="Times New Roman" w:hAnsi="Times New Roman" w:cs="Times New Roman"/>
+          <w:sz w:val="24"/>
+          <w:szCs w:val="24"/>
+          <w:lang w:val="vi-VN" w:eastAsia="vi-VN"/>
+        </w:rPr>
+      </w:pPr>
+      <w:r>
+        <w:rPr>
+          <w:rFonts w:ascii="Times New Roman" w:eastAsia="Times New Roman" w:hAnsi="Times New Roman" w:cs="Times New Roman"/>
+          <w:sz w:val="24"/>
+          <w:szCs w:val="24"/>
+          <w:lang w:val="vi-VN" w:eastAsia="vi-VN"/>
+        </w:rPr>
+        <w:t>Monitor system activity for suspicious behavior or potential security breaches.</w:t>
+      </w:r>
+    </w:p>
+    <w:p>
+      <w:pPr>
+        <w:numPr>
+          <w:ilvl w:val="1"/>
+          <w:numId w:val="56"/>
+        </w:numPr>
+        <w:spacing w:before="100" w:beforeAutospacing="1" w:after="100" w:afterAutospacing="1"/>
+        <w:rPr>
+          <w:rFonts w:ascii="Times New Roman" w:eastAsia="Times New Roman" w:hAnsi="Times New Roman" w:cs="Times New Roman"/>
+          <w:sz w:val="24"/>
+          <w:szCs w:val="24"/>
+          <w:lang w:val="vi-VN" w:eastAsia="vi-VN"/>
+        </w:rPr>
+      </w:pPr>
+      <w:r>
+        <w:rPr>
+          <w:rFonts w:ascii="Times New Roman" w:eastAsia="Times New Roman" w:hAnsi="Times New Roman" w:cs="Times New Roman"/>
+          <w:sz w:val="24"/>
+          <w:szCs w:val="24"/>
+          <w:lang w:val="vi-VN" w:eastAsia="vi-VN"/>
+        </w:rPr>
+        <w:t>Manage user access levels and restrict unauthorized access to sensitive data.</w:t>
+      </w:r>
+    </w:p>
+    <w:p>
+      <w:pPr>
+        <w:numPr>
+          <w:ilvl w:val="1"/>
+          <w:numId w:val="56"/>
+        </w:numPr>
+        <w:spacing w:before="100" w:beforeAutospacing="1" w:after="100" w:afterAutospacing="1"/>
+        <w:rPr>
+          <w:rFonts w:ascii="Times New Roman" w:eastAsia="Times New Roman" w:hAnsi="Times New Roman" w:cs="Times New Roman"/>
+          <w:sz w:val="24"/>
+          <w:szCs w:val="24"/>
+          <w:lang w:val="vi-VN" w:eastAsia="vi-VN"/>
+        </w:rPr>
+      </w:pPr>
+      <w:r>
+        <w:rPr>
+          <w:rFonts w:ascii="Times New Roman" w:eastAsia="Times New Roman" w:hAnsi="Times New Roman" w:cs="Times New Roman"/>
+          <w:sz w:val="24"/>
+          <w:szCs w:val="24"/>
+          <w:lang w:val="vi-VN" w:eastAsia="vi-VN"/>
+        </w:rPr>
+        <w:t>Stay updated on security best practices and implement necessary security measures to protect user data and platform integrity.</w:t>
+      </w:r>
+    </w:p>
+    <w:p>
+      <w:pPr>
+        <w:rPr>
+          <w:rFonts w:ascii="Times New Roman" w:eastAsia="SimSun" w:hAnsi="Times New Roman" w:cs="Times New Roman"/>
+          <w:b/>
+          <w:bCs/>
+          <w:sz w:val="32"/>
+          <w:szCs w:val="32"/>
+        </w:rPr>
+      </w:pPr>
     </w:p>
     <w:p>
       <w:pPr>
@@ -9621,7 +11176,6 @@
           <w:szCs w:val="24"/>
           <w:lang w:val="vi-VN" w:eastAsia="vi-VN"/>
         </w:rPr>
-        <w:lastRenderedPageBreak/>
         <w:t>Sellers must comply with shipping timelines and policies as specified on the platform.</w:t>
       </w:r>
     </w:p>
@@ -9692,6 +11246,7 @@
           <w:szCs w:val="24"/>
           <w:lang w:val="vi-VN" w:eastAsia="vi-VN"/>
         </w:rPr>
+        <w:lastRenderedPageBreak/>
         <w:t>Product Listing Rules:</w:t>
       </w:r>
     </w:p>
@@ -10152,7 +11707,6 @@
         <w:rPr>
           <w:rStyle w:val="Strong"/>
         </w:rPr>
-        <w:lastRenderedPageBreak/>
         <w:t>Product Catalog:</w:t>
       </w:r>
     </w:p>
@@ -10230,6 +11784,7 @@
         <w:rPr>
           <w:rStyle w:val="Strong"/>
         </w:rPr>
+        <w:lastRenderedPageBreak/>
         <w:t>Product Details Page:</w:t>
       </w:r>
     </w:p>
@@ -10627,7 +12182,6 @@
           <w:sz w:val="24"/>
           <w:szCs w:val="24"/>
         </w:rPr>
-        <w:lastRenderedPageBreak/>
         <w:t>Provide an overview of the seller's activity, including listed products, sales statistics, and recent orders.</w:t>
       </w:r>
     </w:p>
@@ -10683,6 +12237,7 @@
           <w:sz w:val="24"/>
           <w:szCs w:val="24"/>
         </w:rPr>
+        <w:lastRenderedPageBreak/>
         <w:t>Offer tools for sellers to create, edit, and manage their product listings.</w:t>
       </w:r>
     </w:p>
@@ -11115,7 +12670,6 @@
           <w:sz w:val="28"/>
           <w:szCs w:val="28"/>
         </w:rPr>
-        <w:lastRenderedPageBreak/>
         <w:t>6.5 Moderator User Interface</w:t>
       </w:r>
     </w:p>
@@ -11149,6 +12703,7 @@
           <w:sz w:val="24"/>
           <w:szCs w:val="24"/>
         </w:rPr>
+        <w:lastRenderedPageBreak/>
         <w:t>Provide an overview of the moderation activity, including pending reviews, reported issues, and recent actions.</w:t>
       </w:r>
     </w:p>
@@ -11722,83 +13277,83 @@
           <w:szCs w:val="24"/>
           <w:lang w:val="vi-VN"/>
         </w:rPr>
+        <w:t>details, should be encrypted both in transit and at rest.</w:t>
+      </w:r>
+    </w:p>
+    <w:p>
+      <w:pPr>
+        <w:rPr>
+          <w:rFonts w:ascii="Times New Roman" w:eastAsia="SimSun" w:hAnsi="Times New Roman" w:cs="Times New Roman"/>
+          <w:sz w:val="24"/>
+          <w:szCs w:val="24"/>
+          <w:lang w:val="vi-VN"/>
+        </w:rPr>
+      </w:pPr>
+      <w:r>
+        <w:rPr>
+          <w:rFonts w:ascii="Times New Roman" w:eastAsia="SimSun" w:hAnsi="Times New Roman" w:cs="Times New Roman"/>
+          <w:sz w:val="24"/>
+          <w:szCs w:val="24"/>
+          <w:lang w:val="vi-VN"/>
+        </w:rPr>
+        <w:t>- Authentication and Authorization: Secure login mechanisms and</w:t>
+      </w:r>
+    </w:p>
+    <w:p>
+      <w:pPr>
+        <w:rPr>
+          <w:rFonts w:ascii="Times New Roman" w:eastAsia="SimSun" w:hAnsi="Times New Roman" w:cs="Times New Roman"/>
+          <w:sz w:val="24"/>
+          <w:szCs w:val="24"/>
+          <w:lang w:val="vi-VN"/>
+        </w:rPr>
+      </w:pPr>
+      <w:r>
+        <w:rPr>
+          <w:rFonts w:ascii="Times New Roman" w:eastAsia="SimSun" w:hAnsi="Times New Roman" w:cs="Times New Roman"/>
+          <w:sz w:val="24"/>
+          <w:szCs w:val="24"/>
+          <w:lang w:val="vi-VN"/>
+        </w:rPr>
+        <w:t>role-based access control to ensure only authorized users can access specific</w:t>
+      </w:r>
+    </w:p>
+    <w:p>
+      <w:pPr>
+        <w:rPr>
+          <w:rFonts w:ascii="Times New Roman" w:eastAsia="SimSun" w:hAnsi="Times New Roman" w:cs="Times New Roman"/>
+          <w:sz w:val="24"/>
+          <w:szCs w:val="24"/>
+          <w:lang w:val="vi-VN"/>
+        </w:rPr>
+      </w:pPr>
+      <w:r>
+        <w:rPr>
+          <w:rFonts w:ascii="Times New Roman" w:eastAsia="SimSun" w:hAnsi="Times New Roman" w:cs="Times New Roman"/>
+          <w:sz w:val="24"/>
+          <w:szCs w:val="24"/>
+          <w:lang w:val="vi-VN"/>
+        </w:rPr>
+        <w:t>functionalities.</w:t>
+      </w:r>
+    </w:p>
+    <w:p>
+      <w:pPr>
+        <w:rPr>
+          <w:rFonts w:ascii="Times New Roman" w:eastAsia="SimSun" w:hAnsi="Times New Roman" w:cs="Times New Roman"/>
+          <w:sz w:val="24"/>
+          <w:szCs w:val="24"/>
+          <w:lang w:val="vi-VN"/>
+        </w:rPr>
+      </w:pPr>
+      <w:r>
+        <w:rPr>
+          <w:rFonts w:ascii="Times New Roman" w:eastAsia="SimSun" w:hAnsi="Times New Roman" w:cs="Times New Roman"/>
+          <w:sz w:val="24"/>
+          <w:szCs w:val="24"/>
+          <w:lang w:val="vi-VN"/>
+        </w:rPr>
         <w:lastRenderedPageBreak/>
-        <w:t>details, should be encrypted both in transit and at rest.</w:t>
-      </w:r>
-    </w:p>
-    <w:p>
-      <w:pPr>
-        <w:rPr>
-          <w:rFonts w:ascii="Times New Roman" w:eastAsia="SimSun" w:hAnsi="Times New Roman" w:cs="Times New Roman"/>
-          <w:sz w:val="24"/>
-          <w:szCs w:val="24"/>
-          <w:lang w:val="vi-VN"/>
-        </w:rPr>
-      </w:pPr>
-      <w:r>
-        <w:rPr>
-          <w:rFonts w:ascii="Times New Roman" w:eastAsia="SimSun" w:hAnsi="Times New Roman" w:cs="Times New Roman"/>
-          <w:sz w:val="24"/>
-          <w:szCs w:val="24"/>
-          <w:lang w:val="vi-VN"/>
-        </w:rPr>
-        <w:t>- Authentication and Authorization: Secure login mechanisms and</w:t>
-      </w:r>
-    </w:p>
-    <w:p>
-      <w:pPr>
-        <w:rPr>
-          <w:rFonts w:ascii="Times New Roman" w:eastAsia="SimSun" w:hAnsi="Times New Roman" w:cs="Times New Roman"/>
-          <w:sz w:val="24"/>
-          <w:szCs w:val="24"/>
-          <w:lang w:val="vi-VN"/>
-        </w:rPr>
-      </w:pPr>
-      <w:r>
-        <w:rPr>
-          <w:rFonts w:ascii="Times New Roman" w:eastAsia="SimSun" w:hAnsi="Times New Roman" w:cs="Times New Roman"/>
-          <w:sz w:val="24"/>
-          <w:szCs w:val="24"/>
-          <w:lang w:val="vi-VN"/>
-        </w:rPr>
-        <w:t>role-based access control to ensure only authorized users can access specific</w:t>
-      </w:r>
-    </w:p>
-    <w:p>
-      <w:pPr>
-        <w:rPr>
-          <w:rFonts w:ascii="Times New Roman" w:eastAsia="SimSun" w:hAnsi="Times New Roman" w:cs="Times New Roman"/>
-          <w:sz w:val="24"/>
-          <w:szCs w:val="24"/>
-          <w:lang w:val="vi-VN"/>
-        </w:rPr>
-      </w:pPr>
-      <w:r>
-        <w:rPr>
-          <w:rFonts w:ascii="Times New Roman" w:eastAsia="SimSun" w:hAnsi="Times New Roman" w:cs="Times New Roman"/>
-          <w:sz w:val="24"/>
-          <w:szCs w:val="24"/>
-          <w:lang w:val="vi-VN"/>
-        </w:rPr>
-        <w:t>functionalities.</w:t>
-      </w:r>
-    </w:p>
-    <w:p>
-      <w:pPr>
-        <w:rPr>
-          <w:rFonts w:ascii="Times New Roman" w:eastAsia="SimSun" w:hAnsi="Times New Roman" w:cs="Times New Roman"/>
-          <w:sz w:val="24"/>
-          <w:szCs w:val="24"/>
-          <w:lang w:val="vi-VN"/>
-        </w:rPr>
-      </w:pPr>
-      <w:r>
-        <w:rPr>
-          <w:rFonts w:ascii="Times New Roman" w:eastAsia="SimSun" w:hAnsi="Times New Roman" w:cs="Times New Roman"/>
-          <w:sz w:val="24"/>
-          <w:szCs w:val="24"/>
-          <w:lang w:val="vi-VN"/>
-        </w:rPr>
         <w:t>- Data Protection: Compliance with data protection regulations such as GDPR</w:t>
       </w:r>
     </w:p>
@@ -13870,6 +15425,155 @@
     </w:lvl>
   </w:abstractNum>
   <w:abstractNum w:abstractNumId="13" w15:restartNumberingAfterBreak="0">
+    <w:nsid w:val="022F6F88"/>
+    <w:multiLevelType w:val="multilevel"/>
+    <w:tmpl w:val="19C01C4A"/>
+    <w:lvl w:ilvl="0">
+      <w:start w:val="1"/>
+      <w:numFmt w:val="bullet"/>
+      <w:lvlText w:val=""/>
+      <w:lvlJc w:val="left"/>
+      <w:pPr>
+        <w:tabs>
+          <w:tab w:val="num" w:pos="720"/>
+        </w:tabs>
+        <w:ind w:left="720" w:hanging="360"/>
+      </w:pPr>
+      <w:rPr>
+        <w:rFonts w:ascii="Symbol" w:hAnsi="Symbol" w:hint="default"/>
+        <w:sz w:val="20"/>
+      </w:rPr>
+    </w:lvl>
+    <w:lvl w:ilvl="1">
+      <w:start w:val="1"/>
+      <w:numFmt w:val="bullet"/>
+      <w:lvlText w:val="o"/>
+      <w:lvlJc w:val="left"/>
+      <w:pPr>
+        <w:tabs>
+          <w:tab w:val="num" w:pos="1440"/>
+        </w:tabs>
+        <w:ind w:left="1440" w:hanging="360"/>
+      </w:pPr>
+      <w:rPr>
+        <w:rFonts w:ascii="Courier New" w:hAnsi="Courier New" w:hint="default"/>
+        <w:sz w:val="20"/>
+      </w:rPr>
+    </w:lvl>
+    <w:lvl w:ilvl="2" w:tentative="1">
+      <w:start w:val="1"/>
+      <w:numFmt w:val="bullet"/>
+      <w:lvlText w:val=""/>
+      <w:lvlJc w:val="left"/>
+      <w:pPr>
+        <w:tabs>
+          <w:tab w:val="num" w:pos="2160"/>
+        </w:tabs>
+        <w:ind w:left="2160" w:hanging="360"/>
+      </w:pPr>
+      <w:rPr>
+        <w:rFonts w:ascii="Wingdings" w:hAnsi="Wingdings" w:hint="default"/>
+        <w:sz w:val="20"/>
+      </w:rPr>
+    </w:lvl>
+    <w:lvl w:ilvl="3" w:tentative="1">
+      <w:start w:val="1"/>
+      <w:numFmt w:val="bullet"/>
+      <w:lvlText w:val=""/>
+      <w:lvlJc w:val="left"/>
+      <w:pPr>
+        <w:tabs>
+          <w:tab w:val="num" w:pos="2880"/>
+        </w:tabs>
+        <w:ind w:left="2880" w:hanging="360"/>
+      </w:pPr>
+      <w:rPr>
+        <w:rFonts w:ascii="Wingdings" w:hAnsi="Wingdings" w:hint="default"/>
+        <w:sz w:val="20"/>
+      </w:rPr>
+    </w:lvl>
+    <w:lvl w:ilvl="4" w:tentative="1">
+      <w:start w:val="1"/>
+      <w:numFmt w:val="bullet"/>
+      <w:lvlText w:val=""/>
+      <w:lvlJc w:val="left"/>
+      <w:pPr>
+        <w:tabs>
+          <w:tab w:val="num" w:pos="3600"/>
+        </w:tabs>
+        <w:ind w:left="3600" w:hanging="360"/>
+      </w:pPr>
+      <w:rPr>
+        <w:rFonts w:ascii="Wingdings" w:hAnsi="Wingdings" w:hint="default"/>
+        <w:sz w:val="20"/>
+      </w:rPr>
+    </w:lvl>
+    <w:lvl w:ilvl="5" w:tentative="1">
+      <w:start w:val="1"/>
+      <w:numFmt w:val="bullet"/>
+      <w:lvlText w:val=""/>
+      <w:lvlJc w:val="left"/>
+      <w:pPr>
+        <w:tabs>
+          <w:tab w:val="num" w:pos="4320"/>
+        </w:tabs>
+        <w:ind w:left="4320" w:hanging="360"/>
+      </w:pPr>
+      <w:rPr>
+        <w:rFonts w:ascii="Wingdings" w:hAnsi="Wingdings" w:hint="default"/>
+        <w:sz w:val="20"/>
+      </w:rPr>
+    </w:lvl>
+    <w:lvl w:ilvl="6" w:tentative="1">
+      <w:start w:val="1"/>
+      <w:numFmt w:val="bullet"/>
+      <w:lvlText w:val=""/>
+      <w:lvlJc w:val="left"/>
+      <w:pPr>
+        <w:tabs>
+          <w:tab w:val="num" w:pos="5040"/>
+        </w:tabs>
+        <w:ind w:left="5040" w:hanging="360"/>
+      </w:pPr>
+      <w:rPr>
+        <w:rFonts w:ascii="Wingdings" w:hAnsi="Wingdings" w:hint="default"/>
+        <w:sz w:val="20"/>
+      </w:rPr>
+    </w:lvl>
+    <w:lvl w:ilvl="7" w:tentative="1">
+      <w:start w:val="1"/>
+      <w:numFmt w:val="bullet"/>
+      <w:lvlText w:val=""/>
+      <w:lvlJc w:val="left"/>
+      <w:pPr>
+        <w:tabs>
+          <w:tab w:val="num" w:pos="5760"/>
+        </w:tabs>
+        <w:ind w:left="5760" w:hanging="360"/>
+      </w:pPr>
+      <w:rPr>
+        <w:rFonts w:ascii="Wingdings" w:hAnsi="Wingdings" w:hint="default"/>
+        <w:sz w:val="20"/>
+      </w:rPr>
+    </w:lvl>
+    <w:lvl w:ilvl="8" w:tentative="1">
+      <w:start w:val="1"/>
+      <w:numFmt w:val="bullet"/>
+      <w:lvlText w:val=""/>
+      <w:lvlJc w:val="left"/>
+      <w:pPr>
+        <w:tabs>
+          <w:tab w:val="num" w:pos="6480"/>
+        </w:tabs>
+        <w:ind w:left="6480" w:hanging="360"/>
+      </w:pPr>
+      <w:rPr>
+        <w:rFonts w:ascii="Wingdings" w:hAnsi="Wingdings" w:hint="default"/>
+        <w:sz w:val="20"/>
+      </w:rPr>
+    </w:lvl>
+  </w:abstractNum>
+  <w:abstractNum w:abstractNumId="14" w15:restartNumberingAfterBreak="0">
     <w:nsid w:val="03EA4719"/>
     <w:multiLevelType w:val="multilevel"/>
     <w:tmpl w:val="03EA4719"/>
@@ -14014,7 +15718,7 @@
       </w:rPr>
     </w:lvl>
   </w:abstractNum>
-  <w:abstractNum w:abstractNumId="14" w15:restartNumberingAfterBreak="0">
+  <w:abstractNum w:abstractNumId="15" w15:restartNumberingAfterBreak="0">
     <w:nsid w:val="057E5FC2"/>
     <w:multiLevelType w:val="multilevel"/>
     <w:tmpl w:val="057E5FC2"/>
@@ -14159,7 +15863,7 @@
       </w:rPr>
     </w:lvl>
   </w:abstractNum>
-  <w:abstractNum w:abstractNumId="15" w15:restartNumberingAfterBreak="0">
+  <w:abstractNum w:abstractNumId="16" w15:restartNumberingAfterBreak="0">
     <w:nsid w:val="10EDBDAA"/>
     <w:multiLevelType w:val="multilevel"/>
     <w:tmpl w:val="10EDBDAA"/>
@@ -14308,7 +16012,156 @@
       </w:rPr>
     </w:lvl>
   </w:abstractNum>
-  <w:abstractNum w:abstractNumId="16" w15:restartNumberingAfterBreak="0">
+  <w:abstractNum w:abstractNumId="17" w15:restartNumberingAfterBreak="0">
+    <w:nsid w:val="11AF1AA9"/>
+    <w:multiLevelType w:val="multilevel"/>
+    <w:tmpl w:val="D6983F50"/>
+    <w:lvl w:ilvl="0">
+      <w:start w:val="1"/>
+      <w:numFmt w:val="bullet"/>
+      <w:lvlText w:val=""/>
+      <w:lvlJc w:val="left"/>
+      <w:pPr>
+        <w:tabs>
+          <w:tab w:val="num" w:pos="720"/>
+        </w:tabs>
+        <w:ind w:left="720" w:hanging="360"/>
+      </w:pPr>
+      <w:rPr>
+        <w:rFonts w:ascii="Symbol" w:hAnsi="Symbol" w:hint="default"/>
+        <w:sz w:val="20"/>
+      </w:rPr>
+    </w:lvl>
+    <w:lvl w:ilvl="1">
+      <w:start w:val="1"/>
+      <w:numFmt w:val="bullet"/>
+      <w:lvlText w:val="o"/>
+      <w:lvlJc w:val="left"/>
+      <w:pPr>
+        <w:tabs>
+          <w:tab w:val="num" w:pos="1440"/>
+        </w:tabs>
+        <w:ind w:left="1440" w:hanging="360"/>
+      </w:pPr>
+      <w:rPr>
+        <w:rFonts w:ascii="Courier New" w:hAnsi="Courier New" w:hint="default"/>
+        <w:sz w:val="20"/>
+      </w:rPr>
+    </w:lvl>
+    <w:lvl w:ilvl="2" w:tentative="1">
+      <w:start w:val="1"/>
+      <w:numFmt w:val="bullet"/>
+      <w:lvlText w:val=""/>
+      <w:lvlJc w:val="left"/>
+      <w:pPr>
+        <w:tabs>
+          <w:tab w:val="num" w:pos="2160"/>
+        </w:tabs>
+        <w:ind w:left="2160" w:hanging="360"/>
+      </w:pPr>
+      <w:rPr>
+        <w:rFonts w:ascii="Wingdings" w:hAnsi="Wingdings" w:hint="default"/>
+        <w:sz w:val="20"/>
+      </w:rPr>
+    </w:lvl>
+    <w:lvl w:ilvl="3" w:tentative="1">
+      <w:start w:val="1"/>
+      <w:numFmt w:val="bullet"/>
+      <w:lvlText w:val=""/>
+      <w:lvlJc w:val="left"/>
+      <w:pPr>
+        <w:tabs>
+          <w:tab w:val="num" w:pos="2880"/>
+        </w:tabs>
+        <w:ind w:left="2880" w:hanging="360"/>
+      </w:pPr>
+      <w:rPr>
+        <w:rFonts w:ascii="Wingdings" w:hAnsi="Wingdings" w:hint="default"/>
+        <w:sz w:val="20"/>
+      </w:rPr>
+    </w:lvl>
+    <w:lvl w:ilvl="4" w:tentative="1">
+      <w:start w:val="1"/>
+      <w:numFmt w:val="bullet"/>
+      <w:lvlText w:val=""/>
+      <w:lvlJc w:val="left"/>
+      <w:pPr>
+        <w:tabs>
+          <w:tab w:val="num" w:pos="3600"/>
+        </w:tabs>
+        <w:ind w:left="3600" w:hanging="360"/>
+      </w:pPr>
+      <w:rPr>
+        <w:rFonts w:ascii="Wingdings" w:hAnsi="Wingdings" w:hint="default"/>
+        <w:sz w:val="20"/>
+      </w:rPr>
+    </w:lvl>
+    <w:lvl w:ilvl="5" w:tentative="1">
+      <w:start w:val="1"/>
+      <w:numFmt w:val="bullet"/>
+      <w:lvlText w:val=""/>
+      <w:lvlJc w:val="left"/>
+      <w:pPr>
+        <w:tabs>
+          <w:tab w:val="num" w:pos="4320"/>
+        </w:tabs>
+        <w:ind w:left="4320" w:hanging="360"/>
+      </w:pPr>
+      <w:rPr>
+        <w:rFonts w:ascii="Wingdings" w:hAnsi="Wingdings" w:hint="default"/>
+        <w:sz w:val="20"/>
+      </w:rPr>
+    </w:lvl>
+    <w:lvl w:ilvl="6" w:tentative="1">
+      <w:start w:val="1"/>
+      <w:numFmt w:val="bullet"/>
+      <w:lvlText w:val=""/>
+      <w:lvlJc w:val="left"/>
+      <w:pPr>
+        <w:tabs>
+          <w:tab w:val="num" w:pos="5040"/>
+        </w:tabs>
+        <w:ind w:left="5040" w:hanging="360"/>
+      </w:pPr>
+      <w:rPr>
+        <w:rFonts w:ascii="Wingdings" w:hAnsi="Wingdings" w:hint="default"/>
+        <w:sz w:val="20"/>
+      </w:rPr>
+    </w:lvl>
+    <w:lvl w:ilvl="7" w:tentative="1">
+      <w:start w:val="1"/>
+      <w:numFmt w:val="bullet"/>
+      <w:lvlText w:val=""/>
+      <w:lvlJc w:val="left"/>
+      <w:pPr>
+        <w:tabs>
+          <w:tab w:val="num" w:pos="5760"/>
+        </w:tabs>
+        <w:ind w:left="5760" w:hanging="360"/>
+      </w:pPr>
+      <w:rPr>
+        <w:rFonts w:ascii="Wingdings" w:hAnsi="Wingdings" w:hint="default"/>
+        <w:sz w:val="20"/>
+      </w:rPr>
+    </w:lvl>
+    <w:lvl w:ilvl="8" w:tentative="1">
+      <w:start w:val="1"/>
+      <w:numFmt w:val="bullet"/>
+      <w:lvlText w:val=""/>
+      <w:lvlJc w:val="left"/>
+      <w:pPr>
+        <w:tabs>
+          <w:tab w:val="num" w:pos="6480"/>
+        </w:tabs>
+        <w:ind w:left="6480" w:hanging="360"/>
+      </w:pPr>
+      <w:rPr>
+        <w:rFonts w:ascii="Wingdings" w:hAnsi="Wingdings" w:hint="default"/>
+        <w:sz w:val="20"/>
+      </w:rPr>
+    </w:lvl>
+  </w:abstractNum>
+  <w:abstractNum w:abstractNumId="18" w15:restartNumberingAfterBreak="0">
     <w:nsid w:val="13902D0F"/>
     <w:multiLevelType w:val="multilevel"/>
     <w:tmpl w:val="13902D0F"/>
@@ -14457,7 +16310,305 @@
       </w:rPr>
     </w:lvl>
   </w:abstractNum>
-  <w:abstractNum w:abstractNumId="17" w15:restartNumberingAfterBreak="0">
+  <w:abstractNum w:abstractNumId="19" w15:restartNumberingAfterBreak="0">
+    <w:nsid w:val="14412FE0"/>
+    <w:multiLevelType w:val="multilevel"/>
+    <w:tmpl w:val="D0201076"/>
+    <w:lvl w:ilvl="0">
+      <w:start w:val="1"/>
+      <w:numFmt w:val="bullet"/>
+      <w:lvlText w:val=""/>
+      <w:lvlJc w:val="left"/>
+      <w:pPr>
+        <w:tabs>
+          <w:tab w:val="num" w:pos="720"/>
+        </w:tabs>
+        <w:ind w:left="720" w:hanging="360"/>
+      </w:pPr>
+      <w:rPr>
+        <w:rFonts w:ascii="Symbol" w:hAnsi="Symbol" w:hint="default"/>
+        <w:sz w:val="20"/>
+      </w:rPr>
+    </w:lvl>
+    <w:lvl w:ilvl="1">
+      <w:start w:val="1"/>
+      <w:numFmt w:val="bullet"/>
+      <w:lvlText w:val="o"/>
+      <w:lvlJc w:val="left"/>
+      <w:pPr>
+        <w:tabs>
+          <w:tab w:val="num" w:pos="1440"/>
+        </w:tabs>
+        <w:ind w:left="1440" w:hanging="360"/>
+      </w:pPr>
+      <w:rPr>
+        <w:rFonts w:ascii="Courier New" w:hAnsi="Courier New" w:hint="default"/>
+        <w:sz w:val="20"/>
+      </w:rPr>
+    </w:lvl>
+    <w:lvl w:ilvl="2" w:tentative="1">
+      <w:start w:val="1"/>
+      <w:numFmt w:val="bullet"/>
+      <w:lvlText w:val=""/>
+      <w:lvlJc w:val="left"/>
+      <w:pPr>
+        <w:tabs>
+          <w:tab w:val="num" w:pos="2160"/>
+        </w:tabs>
+        <w:ind w:left="2160" w:hanging="360"/>
+      </w:pPr>
+      <w:rPr>
+        <w:rFonts w:ascii="Wingdings" w:hAnsi="Wingdings" w:hint="default"/>
+        <w:sz w:val="20"/>
+      </w:rPr>
+    </w:lvl>
+    <w:lvl w:ilvl="3" w:tentative="1">
+      <w:start w:val="1"/>
+      <w:numFmt w:val="bullet"/>
+      <w:lvlText w:val=""/>
+      <w:lvlJc w:val="left"/>
+      <w:pPr>
+        <w:tabs>
+          <w:tab w:val="num" w:pos="2880"/>
+        </w:tabs>
+        <w:ind w:left="2880" w:hanging="360"/>
+      </w:pPr>
+      <w:rPr>
+        <w:rFonts w:ascii="Wingdings" w:hAnsi="Wingdings" w:hint="default"/>
+        <w:sz w:val="20"/>
+      </w:rPr>
+    </w:lvl>
+    <w:lvl w:ilvl="4" w:tentative="1">
+      <w:start w:val="1"/>
+      <w:numFmt w:val="bullet"/>
+      <w:lvlText w:val=""/>
+      <w:lvlJc w:val="left"/>
+      <w:pPr>
+        <w:tabs>
+          <w:tab w:val="num" w:pos="3600"/>
+        </w:tabs>
+        <w:ind w:left="3600" w:hanging="360"/>
+      </w:pPr>
+      <w:rPr>
+        <w:rFonts w:ascii="Wingdings" w:hAnsi="Wingdings" w:hint="default"/>
+        <w:sz w:val="20"/>
+      </w:rPr>
+    </w:lvl>
+    <w:lvl w:ilvl="5" w:tentative="1">
+      <w:start w:val="1"/>
+      <w:numFmt w:val="bullet"/>
+      <w:lvlText w:val=""/>
+      <w:lvlJc w:val="left"/>
+      <w:pPr>
+        <w:tabs>
+          <w:tab w:val="num" w:pos="4320"/>
+        </w:tabs>
+        <w:ind w:left="4320" w:hanging="360"/>
+      </w:pPr>
+      <w:rPr>
+        <w:rFonts w:ascii="Wingdings" w:hAnsi="Wingdings" w:hint="default"/>
+        <w:sz w:val="20"/>
+      </w:rPr>
+    </w:lvl>
+    <w:lvl w:ilvl="6" w:tentative="1">
+      <w:start w:val="1"/>
+      <w:numFmt w:val="bullet"/>
+      <w:lvlText w:val=""/>
+      <w:lvlJc w:val="left"/>
+      <w:pPr>
+        <w:tabs>
+          <w:tab w:val="num" w:pos="5040"/>
+        </w:tabs>
+        <w:ind w:left="5040" w:hanging="360"/>
+      </w:pPr>
+      <w:rPr>
+        <w:rFonts w:ascii="Wingdings" w:hAnsi="Wingdings" w:hint="default"/>
+        <w:sz w:val="20"/>
+      </w:rPr>
+    </w:lvl>
+    <w:lvl w:ilvl="7" w:tentative="1">
+      <w:start w:val="1"/>
+      <w:numFmt w:val="bullet"/>
+      <w:lvlText w:val=""/>
+      <w:lvlJc w:val="left"/>
+      <w:pPr>
+        <w:tabs>
+          <w:tab w:val="num" w:pos="5760"/>
+        </w:tabs>
+        <w:ind w:left="5760" w:hanging="360"/>
+      </w:pPr>
+      <w:rPr>
+        <w:rFonts w:ascii="Wingdings" w:hAnsi="Wingdings" w:hint="default"/>
+        <w:sz w:val="20"/>
+      </w:rPr>
+    </w:lvl>
+    <w:lvl w:ilvl="8" w:tentative="1">
+      <w:start w:val="1"/>
+      <w:numFmt w:val="bullet"/>
+      <w:lvlText w:val=""/>
+      <w:lvlJc w:val="left"/>
+      <w:pPr>
+        <w:tabs>
+          <w:tab w:val="num" w:pos="6480"/>
+        </w:tabs>
+        <w:ind w:left="6480" w:hanging="360"/>
+      </w:pPr>
+      <w:rPr>
+        <w:rFonts w:ascii="Wingdings" w:hAnsi="Wingdings" w:hint="default"/>
+        <w:sz w:val="20"/>
+      </w:rPr>
+    </w:lvl>
+  </w:abstractNum>
+  <w:abstractNum w:abstractNumId="20" w15:restartNumberingAfterBreak="0">
+    <w:nsid w:val="181D4746"/>
+    <w:multiLevelType w:val="multilevel"/>
+    <w:tmpl w:val="01602B36"/>
+    <w:lvl w:ilvl="0">
+      <w:start w:val="1"/>
+      <w:numFmt w:val="bullet"/>
+      <w:lvlText w:val=""/>
+      <w:lvlJc w:val="left"/>
+      <w:pPr>
+        <w:tabs>
+          <w:tab w:val="num" w:pos="720"/>
+        </w:tabs>
+        <w:ind w:left="720" w:hanging="360"/>
+      </w:pPr>
+      <w:rPr>
+        <w:rFonts w:ascii="Symbol" w:hAnsi="Symbol" w:hint="default"/>
+        <w:sz w:val="20"/>
+      </w:rPr>
+    </w:lvl>
+    <w:lvl w:ilvl="1">
+      <w:start w:val="1"/>
+      <w:numFmt w:val="bullet"/>
+      <w:lvlText w:val="o"/>
+      <w:lvlJc w:val="left"/>
+      <w:pPr>
+        <w:tabs>
+          <w:tab w:val="num" w:pos="1440"/>
+        </w:tabs>
+        <w:ind w:left="1440" w:hanging="360"/>
+      </w:pPr>
+      <w:rPr>
+        <w:rFonts w:ascii="Courier New" w:hAnsi="Courier New" w:hint="default"/>
+        <w:sz w:val="20"/>
+      </w:rPr>
+    </w:lvl>
+    <w:lvl w:ilvl="2" w:tentative="1">
+      <w:start w:val="1"/>
+      <w:numFmt w:val="bullet"/>
+      <w:lvlText w:val=""/>
+      <w:lvlJc w:val="left"/>
+      <w:pPr>
+        <w:tabs>
+          <w:tab w:val="num" w:pos="2160"/>
+        </w:tabs>
+        <w:ind w:left="2160" w:hanging="360"/>
+      </w:pPr>
+      <w:rPr>
+        <w:rFonts w:ascii="Wingdings" w:hAnsi="Wingdings" w:hint="default"/>
+        <w:sz w:val="20"/>
+      </w:rPr>
+    </w:lvl>
+    <w:lvl w:ilvl="3" w:tentative="1">
+      <w:start w:val="1"/>
+      <w:numFmt w:val="bullet"/>
+      <w:lvlText w:val=""/>
+      <w:lvlJc w:val="left"/>
+      <w:pPr>
+        <w:tabs>
+          <w:tab w:val="num" w:pos="2880"/>
+        </w:tabs>
+        <w:ind w:left="2880" w:hanging="360"/>
+      </w:pPr>
+      <w:rPr>
+        <w:rFonts w:ascii="Wingdings" w:hAnsi="Wingdings" w:hint="default"/>
+        <w:sz w:val="20"/>
+      </w:rPr>
+    </w:lvl>
+    <w:lvl w:ilvl="4" w:tentative="1">
+      <w:start w:val="1"/>
+      <w:numFmt w:val="bullet"/>
+      <w:lvlText w:val=""/>
+      <w:lvlJc w:val="left"/>
+      <w:pPr>
+        <w:tabs>
+          <w:tab w:val="num" w:pos="3600"/>
+        </w:tabs>
+        <w:ind w:left="3600" w:hanging="360"/>
+      </w:pPr>
+      <w:rPr>
+        <w:rFonts w:ascii="Wingdings" w:hAnsi="Wingdings" w:hint="default"/>
+        <w:sz w:val="20"/>
+      </w:rPr>
+    </w:lvl>
+    <w:lvl w:ilvl="5" w:tentative="1">
+      <w:start w:val="1"/>
+      <w:numFmt w:val="bullet"/>
+      <w:lvlText w:val=""/>
+      <w:lvlJc w:val="left"/>
+      <w:pPr>
+        <w:tabs>
+          <w:tab w:val="num" w:pos="4320"/>
+        </w:tabs>
+        <w:ind w:left="4320" w:hanging="360"/>
+      </w:pPr>
+      <w:rPr>
+        <w:rFonts w:ascii="Wingdings" w:hAnsi="Wingdings" w:hint="default"/>
+        <w:sz w:val="20"/>
+      </w:rPr>
+    </w:lvl>
+    <w:lvl w:ilvl="6" w:tentative="1">
+      <w:start w:val="1"/>
+      <w:numFmt w:val="bullet"/>
+      <w:lvlText w:val=""/>
+      <w:lvlJc w:val="left"/>
+      <w:pPr>
+        <w:tabs>
+          <w:tab w:val="num" w:pos="5040"/>
+        </w:tabs>
+        <w:ind w:left="5040" w:hanging="360"/>
+      </w:pPr>
+      <w:rPr>
+        <w:rFonts w:ascii="Wingdings" w:hAnsi="Wingdings" w:hint="default"/>
+        <w:sz w:val="20"/>
+      </w:rPr>
+    </w:lvl>
+    <w:lvl w:ilvl="7" w:tentative="1">
+      <w:start w:val="1"/>
+      <w:numFmt w:val="bullet"/>
+      <w:lvlText w:val=""/>
+      <w:lvlJc w:val="left"/>
+      <w:pPr>
+        <w:tabs>
+          <w:tab w:val="num" w:pos="5760"/>
+        </w:tabs>
+        <w:ind w:left="5760" w:hanging="360"/>
+      </w:pPr>
+      <w:rPr>
+        <w:rFonts w:ascii="Wingdings" w:hAnsi="Wingdings" w:hint="default"/>
+        <w:sz w:val="20"/>
+      </w:rPr>
+    </w:lvl>
+    <w:lvl w:ilvl="8" w:tentative="1">
+      <w:start w:val="1"/>
+      <w:numFmt w:val="bullet"/>
+      <w:lvlText w:val=""/>
+      <w:lvlJc w:val="left"/>
+      <w:pPr>
+        <w:tabs>
+          <w:tab w:val="num" w:pos="6480"/>
+        </w:tabs>
+        <w:ind w:left="6480" w:hanging="360"/>
+      </w:pPr>
+      <w:rPr>
+        <w:rFonts w:ascii="Wingdings" w:hAnsi="Wingdings" w:hint="default"/>
+        <w:sz w:val="20"/>
+      </w:rPr>
+    </w:lvl>
+  </w:abstractNum>
+  <w:abstractNum w:abstractNumId="21" w15:restartNumberingAfterBreak="0">
     <w:nsid w:val="1B9E2F19"/>
     <w:multiLevelType w:val="multilevel"/>
     <w:tmpl w:val="1B9E2F19"/>
@@ -14602,7 +16753,7 @@
       </w:rPr>
     </w:lvl>
   </w:abstractNum>
-  <w:abstractNum w:abstractNumId="18" w15:restartNumberingAfterBreak="0">
+  <w:abstractNum w:abstractNumId="22" w15:restartNumberingAfterBreak="0">
     <w:nsid w:val="1D83599B"/>
     <w:multiLevelType w:val="multilevel"/>
     <w:tmpl w:val="1D83599B"/>
@@ -14747,7 +16898,7 @@
       </w:rPr>
     </w:lvl>
   </w:abstractNum>
-  <w:abstractNum w:abstractNumId="19" w15:restartNumberingAfterBreak="0">
+  <w:abstractNum w:abstractNumId="23" w15:restartNumberingAfterBreak="0">
     <w:nsid w:val="210F6A2B"/>
     <w:multiLevelType w:val="multilevel"/>
     <w:tmpl w:val="210F6A2B"/>
@@ -14892,7 +17043,7 @@
       </w:rPr>
     </w:lvl>
   </w:abstractNum>
-  <w:abstractNum w:abstractNumId="20" w15:restartNumberingAfterBreak="0">
+  <w:abstractNum w:abstractNumId="24" w15:restartNumberingAfterBreak="0">
     <w:nsid w:val="21AF6F41"/>
     <w:multiLevelType w:val="multilevel"/>
     <w:tmpl w:val="21AF6F41"/>
@@ -15037,7 +17188,7 @@
       </w:rPr>
     </w:lvl>
   </w:abstractNum>
-  <w:abstractNum w:abstractNumId="21" w15:restartNumberingAfterBreak="0">
+  <w:abstractNum w:abstractNumId="25" w15:restartNumberingAfterBreak="0">
     <w:nsid w:val="267F1BD0"/>
     <w:multiLevelType w:val="multilevel"/>
     <w:tmpl w:val="267F1BD0"/>
@@ -15186,7 +17337,7 @@
       </w:rPr>
     </w:lvl>
   </w:abstractNum>
-  <w:abstractNum w:abstractNumId="22" w15:restartNumberingAfterBreak="0">
+  <w:abstractNum w:abstractNumId="26" w15:restartNumberingAfterBreak="0">
     <w:nsid w:val="2D403185"/>
     <w:multiLevelType w:val="multilevel"/>
     <w:tmpl w:val="2D403185"/>
@@ -15331,7 +17482,7 @@
       </w:rPr>
     </w:lvl>
   </w:abstractNum>
-  <w:abstractNum w:abstractNumId="23" w15:restartNumberingAfterBreak="0">
+  <w:abstractNum w:abstractNumId="27" w15:restartNumberingAfterBreak="0">
     <w:nsid w:val="32664346"/>
     <w:multiLevelType w:val="multilevel"/>
     <w:tmpl w:val="32664346"/>
@@ -15476,7 +17627,7 @@
       </w:rPr>
     </w:lvl>
   </w:abstractNum>
-  <w:abstractNum w:abstractNumId="24" w15:restartNumberingAfterBreak="0">
+  <w:abstractNum w:abstractNumId="28" w15:restartNumberingAfterBreak="0">
     <w:nsid w:val="35681D6A"/>
     <w:multiLevelType w:val="multilevel"/>
     <w:tmpl w:val="35681D6A"/>
@@ -15621,7 +17772,7 @@
       </w:rPr>
     </w:lvl>
   </w:abstractNum>
-  <w:abstractNum w:abstractNumId="25" w15:restartNumberingAfterBreak="0">
+  <w:abstractNum w:abstractNumId="29" w15:restartNumberingAfterBreak="0">
     <w:nsid w:val="3AC4A9CE"/>
     <w:multiLevelType w:val="multilevel"/>
     <w:tmpl w:val="3AC4A9CE"/>
@@ -15770,7 +17921,7 @@
       </w:rPr>
     </w:lvl>
   </w:abstractNum>
-  <w:abstractNum w:abstractNumId="26" w15:restartNumberingAfterBreak="0">
+  <w:abstractNum w:abstractNumId="30" w15:restartNumberingAfterBreak="0">
     <w:nsid w:val="3C1A76F2"/>
     <w:multiLevelType w:val="multilevel"/>
     <w:tmpl w:val="3C1A76F2"/>
@@ -15915,7 +18066,7 @@
       </w:rPr>
     </w:lvl>
   </w:abstractNum>
-  <w:abstractNum w:abstractNumId="27" w15:restartNumberingAfterBreak="0">
+  <w:abstractNum w:abstractNumId="31" w15:restartNumberingAfterBreak="0">
     <w:nsid w:val="409EBCE1"/>
     <w:multiLevelType w:val="multilevel"/>
     <w:tmpl w:val="409EBCE1"/>
@@ -16064,7 +18215,7 @@
       </w:rPr>
     </w:lvl>
   </w:abstractNum>
-  <w:abstractNum w:abstractNumId="28" w15:restartNumberingAfterBreak="0">
+  <w:abstractNum w:abstractNumId="32" w15:restartNumberingAfterBreak="0">
     <w:nsid w:val="42DB7D7E"/>
     <w:multiLevelType w:val="multilevel"/>
     <w:tmpl w:val="42DB7D7E"/>
@@ -16213,7 +18364,7 @@
       </w:rPr>
     </w:lvl>
   </w:abstractNum>
-  <w:abstractNum w:abstractNumId="29" w15:restartNumberingAfterBreak="0">
+  <w:abstractNum w:abstractNumId="33" w15:restartNumberingAfterBreak="0">
     <w:nsid w:val="436C494C"/>
     <w:multiLevelType w:val="multilevel"/>
     <w:tmpl w:val="5A14049C"/>
@@ -16362,7 +18513,7 @@
       </w:rPr>
     </w:lvl>
   </w:abstractNum>
-  <w:abstractNum w:abstractNumId="30" w15:restartNumberingAfterBreak="0">
+  <w:abstractNum w:abstractNumId="34" w15:restartNumberingAfterBreak="0">
     <w:nsid w:val="44483095"/>
     <w:multiLevelType w:val="multilevel"/>
     <w:tmpl w:val="44483095"/>
@@ -16511,7 +18662,7 @@
       </w:rPr>
     </w:lvl>
   </w:abstractNum>
-  <w:abstractNum w:abstractNumId="31" w15:restartNumberingAfterBreak="0">
+  <w:abstractNum w:abstractNumId="35" w15:restartNumberingAfterBreak="0">
     <w:nsid w:val="473F77FF"/>
     <w:multiLevelType w:val="multilevel"/>
     <w:tmpl w:val="473F77FF"/>
@@ -16660,7 +18811,7 @@
       </w:rPr>
     </w:lvl>
   </w:abstractNum>
-  <w:abstractNum w:abstractNumId="32" w15:restartNumberingAfterBreak="0">
+  <w:abstractNum w:abstractNumId="36" w15:restartNumberingAfterBreak="0">
     <w:nsid w:val="47F8329A"/>
     <w:multiLevelType w:val="multilevel"/>
     <w:tmpl w:val="47F8329A"/>
@@ -16805,7 +18956,7 @@
       </w:rPr>
     </w:lvl>
   </w:abstractNum>
-  <w:abstractNum w:abstractNumId="33" w15:restartNumberingAfterBreak="0">
+  <w:abstractNum w:abstractNumId="37" w15:restartNumberingAfterBreak="0">
     <w:nsid w:val="50F73110"/>
     <w:multiLevelType w:val="multilevel"/>
     <w:tmpl w:val="50F73110"/>
@@ -16954,7 +19105,7 @@
       </w:rPr>
     </w:lvl>
   </w:abstractNum>
-  <w:abstractNum w:abstractNumId="34" w15:restartNumberingAfterBreak="0">
+  <w:abstractNum w:abstractNumId="38" w15:restartNumberingAfterBreak="0">
     <w:nsid w:val="54AB7773"/>
     <w:multiLevelType w:val="multilevel"/>
     <w:tmpl w:val="54AB7773"/>
@@ -17103,7 +19254,7 @@
       </w:rPr>
     </w:lvl>
   </w:abstractNum>
-  <w:abstractNum w:abstractNumId="35" w15:restartNumberingAfterBreak="0">
+  <w:abstractNum w:abstractNumId="39" w15:restartNumberingAfterBreak="0">
     <w:nsid w:val="595B3FF4"/>
     <w:multiLevelType w:val="multilevel"/>
     <w:tmpl w:val="595B3FF4"/>
@@ -17248,7 +19399,156 @@
       </w:rPr>
     </w:lvl>
   </w:abstractNum>
-  <w:abstractNum w:abstractNumId="36" w15:restartNumberingAfterBreak="0">
+  <w:abstractNum w:abstractNumId="40" w15:restartNumberingAfterBreak="0">
+    <w:nsid w:val="5B4D5B9F"/>
+    <w:multiLevelType w:val="multilevel"/>
+    <w:tmpl w:val="3A6823C6"/>
+    <w:lvl w:ilvl="0">
+      <w:start w:val="1"/>
+      <w:numFmt w:val="bullet"/>
+      <w:lvlText w:val=""/>
+      <w:lvlJc w:val="left"/>
+      <w:pPr>
+        <w:tabs>
+          <w:tab w:val="num" w:pos="720"/>
+        </w:tabs>
+        <w:ind w:left="720" w:hanging="360"/>
+      </w:pPr>
+      <w:rPr>
+        <w:rFonts w:ascii="Symbol" w:hAnsi="Symbol" w:hint="default"/>
+        <w:sz w:val="20"/>
+      </w:rPr>
+    </w:lvl>
+    <w:lvl w:ilvl="1">
+      <w:start w:val="1"/>
+      <w:numFmt w:val="bullet"/>
+      <w:lvlText w:val="o"/>
+      <w:lvlJc w:val="left"/>
+      <w:pPr>
+        <w:tabs>
+          <w:tab w:val="num" w:pos="1440"/>
+        </w:tabs>
+        <w:ind w:left="1440" w:hanging="360"/>
+      </w:pPr>
+      <w:rPr>
+        <w:rFonts w:ascii="Courier New" w:hAnsi="Courier New" w:hint="default"/>
+        <w:sz w:val="20"/>
+      </w:rPr>
+    </w:lvl>
+    <w:lvl w:ilvl="2" w:tentative="1">
+      <w:start w:val="1"/>
+      <w:numFmt w:val="bullet"/>
+      <w:lvlText w:val=""/>
+      <w:lvlJc w:val="left"/>
+      <w:pPr>
+        <w:tabs>
+          <w:tab w:val="num" w:pos="2160"/>
+        </w:tabs>
+        <w:ind w:left="2160" w:hanging="360"/>
+      </w:pPr>
+      <w:rPr>
+        <w:rFonts w:ascii="Wingdings" w:hAnsi="Wingdings" w:hint="default"/>
+        <w:sz w:val="20"/>
+      </w:rPr>
+    </w:lvl>
+    <w:lvl w:ilvl="3" w:tentative="1">
+      <w:start w:val="1"/>
+      <w:numFmt w:val="bullet"/>
+      <w:lvlText w:val=""/>
+      <w:lvlJc w:val="left"/>
+      <w:pPr>
+        <w:tabs>
+          <w:tab w:val="num" w:pos="2880"/>
+        </w:tabs>
+        <w:ind w:left="2880" w:hanging="360"/>
+      </w:pPr>
+      <w:rPr>
+        <w:rFonts w:ascii="Wingdings" w:hAnsi="Wingdings" w:hint="default"/>
+        <w:sz w:val="20"/>
+      </w:rPr>
+    </w:lvl>
+    <w:lvl w:ilvl="4" w:tentative="1">
+      <w:start w:val="1"/>
+      <w:numFmt w:val="bullet"/>
+      <w:lvlText w:val=""/>
+      <w:lvlJc w:val="left"/>
+      <w:pPr>
+        <w:tabs>
+          <w:tab w:val="num" w:pos="3600"/>
+        </w:tabs>
+        <w:ind w:left="3600" w:hanging="360"/>
+      </w:pPr>
+      <w:rPr>
+        <w:rFonts w:ascii="Wingdings" w:hAnsi="Wingdings" w:hint="default"/>
+        <w:sz w:val="20"/>
+      </w:rPr>
+    </w:lvl>
+    <w:lvl w:ilvl="5" w:tentative="1">
+      <w:start w:val="1"/>
+      <w:numFmt w:val="bullet"/>
+      <w:lvlText w:val=""/>
+      <w:lvlJc w:val="left"/>
+      <w:pPr>
+        <w:tabs>
+          <w:tab w:val="num" w:pos="4320"/>
+        </w:tabs>
+        <w:ind w:left="4320" w:hanging="360"/>
+      </w:pPr>
+      <w:rPr>
+        <w:rFonts w:ascii="Wingdings" w:hAnsi="Wingdings" w:hint="default"/>
+        <w:sz w:val="20"/>
+      </w:rPr>
+    </w:lvl>
+    <w:lvl w:ilvl="6" w:tentative="1">
+      <w:start w:val="1"/>
+      <w:numFmt w:val="bullet"/>
+      <w:lvlText w:val=""/>
+      <w:lvlJc w:val="left"/>
+      <w:pPr>
+        <w:tabs>
+          <w:tab w:val="num" w:pos="5040"/>
+        </w:tabs>
+        <w:ind w:left="5040" w:hanging="360"/>
+      </w:pPr>
+      <w:rPr>
+        <w:rFonts w:ascii="Wingdings" w:hAnsi="Wingdings" w:hint="default"/>
+        <w:sz w:val="20"/>
+      </w:rPr>
+    </w:lvl>
+    <w:lvl w:ilvl="7" w:tentative="1">
+      <w:start w:val="1"/>
+      <w:numFmt w:val="bullet"/>
+      <w:lvlText w:val=""/>
+      <w:lvlJc w:val="left"/>
+      <w:pPr>
+        <w:tabs>
+          <w:tab w:val="num" w:pos="5760"/>
+        </w:tabs>
+        <w:ind w:left="5760" w:hanging="360"/>
+      </w:pPr>
+      <w:rPr>
+        <w:rFonts w:ascii="Wingdings" w:hAnsi="Wingdings" w:hint="default"/>
+        <w:sz w:val="20"/>
+      </w:rPr>
+    </w:lvl>
+    <w:lvl w:ilvl="8" w:tentative="1">
+      <w:start w:val="1"/>
+      <w:numFmt w:val="bullet"/>
+      <w:lvlText w:val=""/>
+      <w:lvlJc w:val="left"/>
+      <w:pPr>
+        <w:tabs>
+          <w:tab w:val="num" w:pos="6480"/>
+        </w:tabs>
+        <w:ind w:left="6480" w:hanging="360"/>
+      </w:pPr>
+      <w:rPr>
+        <w:rFonts w:ascii="Wingdings" w:hAnsi="Wingdings" w:hint="default"/>
+        <w:sz w:val="20"/>
+      </w:rPr>
+    </w:lvl>
+  </w:abstractNum>
+  <w:abstractNum w:abstractNumId="41" w15:restartNumberingAfterBreak="0">
     <w:nsid w:val="5D721DFB"/>
     <w:multiLevelType w:val="multilevel"/>
     <w:tmpl w:val="B3068FEE"/>
@@ -17397,7 +19697,7 @@
       </w:rPr>
     </w:lvl>
   </w:abstractNum>
-  <w:abstractNum w:abstractNumId="37" w15:restartNumberingAfterBreak="0">
+  <w:abstractNum w:abstractNumId="42" w15:restartNumberingAfterBreak="0">
     <w:nsid w:val="5E791C09"/>
     <w:multiLevelType w:val="multilevel"/>
     <w:tmpl w:val="5E791C09"/>
@@ -17542,7 +19842,156 @@
       </w:rPr>
     </w:lvl>
   </w:abstractNum>
-  <w:abstractNum w:abstractNumId="38" w15:restartNumberingAfterBreak="0">
+  <w:abstractNum w:abstractNumId="43" w15:restartNumberingAfterBreak="0">
+    <w:nsid w:val="613B5BAE"/>
+    <w:multiLevelType w:val="multilevel"/>
+    <w:tmpl w:val="EEF6E618"/>
+    <w:lvl w:ilvl="0">
+      <w:start w:val="1"/>
+      <w:numFmt w:val="bullet"/>
+      <w:lvlText w:val=""/>
+      <w:lvlJc w:val="left"/>
+      <w:pPr>
+        <w:tabs>
+          <w:tab w:val="num" w:pos="720"/>
+        </w:tabs>
+        <w:ind w:left="720" w:hanging="360"/>
+      </w:pPr>
+      <w:rPr>
+        <w:rFonts w:ascii="Symbol" w:hAnsi="Symbol" w:hint="default"/>
+        <w:sz w:val="20"/>
+      </w:rPr>
+    </w:lvl>
+    <w:lvl w:ilvl="1">
+      <w:start w:val="1"/>
+      <w:numFmt w:val="bullet"/>
+      <w:lvlText w:val="o"/>
+      <w:lvlJc w:val="left"/>
+      <w:pPr>
+        <w:tabs>
+          <w:tab w:val="num" w:pos="1440"/>
+        </w:tabs>
+        <w:ind w:left="1440" w:hanging="360"/>
+      </w:pPr>
+      <w:rPr>
+        <w:rFonts w:ascii="Courier New" w:hAnsi="Courier New" w:hint="default"/>
+        <w:sz w:val="20"/>
+      </w:rPr>
+    </w:lvl>
+    <w:lvl w:ilvl="2" w:tentative="1">
+      <w:start w:val="1"/>
+      <w:numFmt w:val="bullet"/>
+      <w:lvlText w:val=""/>
+      <w:lvlJc w:val="left"/>
+      <w:pPr>
+        <w:tabs>
+          <w:tab w:val="num" w:pos="2160"/>
+        </w:tabs>
+        <w:ind w:left="2160" w:hanging="360"/>
+      </w:pPr>
+      <w:rPr>
+        <w:rFonts w:ascii="Wingdings" w:hAnsi="Wingdings" w:hint="default"/>
+        <w:sz w:val="20"/>
+      </w:rPr>
+    </w:lvl>
+    <w:lvl w:ilvl="3" w:tentative="1">
+      <w:start w:val="1"/>
+      <w:numFmt w:val="bullet"/>
+      <w:lvlText w:val=""/>
+      <w:lvlJc w:val="left"/>
+      <w:pPr>
+        <w:tabs>
+          <w:tab w:val="num" w:pos="2880"/>
+        </w:tabs>
+        <w:ind w:left="2880" w:hanging="360"/>
+      </w:pPr>
+      <w:rPr>
+        <w:rFonts w:ascii="Wingdings" w:hAnsi="Wingdings" w:hint="default"/>
+        <w:sz w:val="20"/>
+      </w:rPr>
+    </w:lvl>
+    <w:lvl w:ilvl="4" w:tentative="1">
+      <w:start w:val="1"/>
+      <w:numFmt w:val="bullet"/>
+      <w:lvlText w:val=""/>
+      <w:lvlJc w:val="left"/>
+      <w:pPr>
+        <w:tabs>
+          <w:tab w:val="num" w:pos="3600"/>
+        </w:tabs>
+        <w:ind w:left="3600" w:hanging="360"/>
+      </w:pPr>
+      <w:rPr>
+        <w:rFonts w:ascii="Wingdings" w:hAnsi="Wingdings" w:hint="default"/>
+        <w:sz w:val="20"/>
+      </w:rPr>
+    </w:lvl>
+    <w:lvl w:ilvl="5" w:tentative="1">
+      <w:start w:val="1"/>
+      <w:numFmt w:val="bullet"/>
+      <w:lvlText w:val=""/>
+      <w:lvlJc w:val="left"/>
+      <w:pPr>
+        <w:tabs>
+          <w:tab w:val="num" w:pos="4320"/>
+        </w:tabs>
+        <w:ind w:left="4320" w:hanging="360"/>
+      </w:pPr>
+      <w:rPr>
+        <w:rFonts w:ascii="Wingdings" w:hAnsi="Wingdings" w:hint="default"/>
+        <w:sz w:val="20"/>
+      </w:rPr>
+    </w:lvl>
+    <w:lvl w:ilvl="6" w:tentative="1">
+      <w:start w:val="1"/>
+      <w:numFmt w:val="bullet"/>
+      <w:lvlText w:val=""/>
+      <w:lvlJc w:val="left"/>
+      <w:pPr>
+        <w:tabs>
+          <w:tab w:val="num" w:pos="5040"/>
+        </w:tabs>
+        <w:ind w:left="5040" w:hanging="360"/>
+      </w:pPr>
+      <w:rPr>
+        <w:rFonts w:ascii="Wingdings" w:hAnsi="Wingdings" w:hint="default"/>
+        <w:sz w:val="20"/>
+      </w:rPr>
+    </w:lvl>
+    <w:lvl w:ilvl="7" w:tentative="1">
+      <w:start w:val="1"/>
+      <w:numFmt w:val="bullet"/>
+      <w:lvlText w:val=""/>
+      <w:lvlJc w:val="left"/>
+      <w:pPr>
+        <w:tabs>
+          <w:tab w:val="num" w:pos="5760"/>
+        </w:tabs>
+        <w:ind w:left="5760" w:hanging="360"/>
+      </w:pPr>
+      <w:rPr>
+        <w:rFonts w:ascii="Wingdings" w:hAnsi="Wingdings" w:hint="default"/>
+        <w:sz w:val="20"/>
+      </w:rPr>
+    </w:lvl>
+    <w:lvl w:ilvl="8" w:tentative="1">
+      <w:start w:val="1"/>
+      <w:numFmt w:val="bullet"/>
+      <w:lvlText w:val=""/>
+      <w:lvlJc w:val="left"/>
+      <w:pPr>
+        <w:tabs>
+          <w:tab w:val="num" w:pos="6480"/>
+        </w:tabs>
+        <w:ind w:left="6480" w:hanging="360"/>
+      </w:pPr>
+      <w:rPr>
+        <w:rFonts w:ascii="Wingdings" w:hAnsi="Wingdings" w:hint="default"/>
+        <w:sz w:val="20"/>
+      </w:rPr>
+    </w:lvl>
+  </w:abstractNum>
+  <w:abstractNum w:abstractNumId="44" w15:restartNumberingAfterBreak="0">
     <w:nsid w:val="61FB242F"/>
     <w:multiLevelType w:val="multilevel"/>
     <w:tmpl w:val="8B1A0C8C"/>
@@ -17691,7 +20140,7 @@
       </w:rPr>
     </w:lvl>
   </w:abstractNum>
-  <w:abstractNum w:abstractNumId="39" w15:restartNumberingAfterBreak="0">
+  <w:abstractNum w:abstractNumId="45" w15:restartNumberingAfterBreak="0">
     <w:nsid w:val="65C5103C"/>
     <w:multiLevelType w:val="multilevel"/>
     <w:tmpl w:val="65C5103C"/>
@@ -17840,7 +20289,7 @@
       </w:rPr>
     </w:lvl>
   </w:abstractNum>
-  <w:abstractNum w:abstractNumId="40" w15:restartNumberingAfterBreak="0">
+  <w:abstractNum w:abstractNumId="46" w15:restartNumberingAfterBreak="0">
     <w:nsid w:val="6852507F"/>
     <w:multiLevelType w:val="multilevel"/>
     <w:tmpl w:val="6852507F"/>
@@ -17989,7 +20438,7 @@
       </w:rPr>
     </w:lvl>
   </w:abstractNum>
-  <w:abstractNum w:abstractNumId="41" w15:restartNumberingAfterBreak="0">
+  <w:abstractNum w:abstractNumId="47" w15:restartNumberingAfterBreak="0">
     <w:nsid w:val="689D2012"/>
     <w:multiLevelType w:val="multilevel"/>
     <w:tmpl w:val="689D2012"/>
@@ -18134,7 +20583,7 @@
       </w:rPr>
     </w:lvl>
   </w:abstractNum>
-  <w:abstractNum w:abstractNumId="42" w15:restartNumberingAfterBreak="0">
+  <w:abstractNum w:abstractNumId="48" w15:restartNumberingAfterBreak="0">
     <w:nsid w:val="6EAA25AA"/>
     <w:multiLevelType w:val="multilevel"/>
     <w:tmpl w:val="6EAA25AA"/>
@@ -18283,7 +20732,7 @@
       </w:rPr>
     </w:lvl>
   </w:abstractNum>
-  <w:abstractNum w:abstractNumId="43" w15:restartNumberingAfterBreak="0">
+  <w:abstractNum w:abstractNumId="49" w15:restartNumberingAfterBreak="0">
     <w:nsid w:val="71616563"/>
     <w:multiLevelType w:val="multilevel"/>
     <w:tmpl w:val="BC08F374"/>
@@ -18432,7 +20881,7 @@
       </w:rPr>
     </w:lvl>
   </w:abstractNum>
-  <w:abstractNum w:abstractNumId="44" w15:restartNumberingAfterBreak="0">
+  <w:abstractNum w:abstractNumId="50" w15:restartNumberingAfterBreak="0">
     <w:nsid w:val="73BDF5E2"/>
     <w:multiLevelType w:val="multilevel"/>
     <w:tmpl w:val="73BDF5E2"/>
@@ -18581,7 +21030,7 @@
       </w:rPr>
     </w:lvl>
   </w:abstractNum>
-  <w:abstractNum w:abstractNumId="45" w15:restartNumberingAfterBreak="0">
+  <w:abstractNum w:abstractNumId="51" w15:restartNumberingAfterBreak="0">
     <w:nsid w:val="75DE18A5"/>
     <w:multiLevelType w:val="multilevel"/>
     <w:tmpl w:val="43CC34B6"/>
@@ -18730,7 +21179,7 @@
       </w:rPr>
     </w:lvl>
   </w:abstractNum>
-  <w:abstractNum w:abstractNumId="46" w15:restartNumberingAfterBreak="0">
+  <w:abstractNum w:abstractNumId="52" w15:restartNumberingAfterBreak="0">
     <w:nsid w:val="7A9F734A"/>
     <w:multiLevelType w:val="multilevel"/>
     <w:tmpl w:val="7A9F734A"/>
@@ -18875,7 +21324,7 @@
       </w:rPr>
     </w:lvl>
   </w:abstractNum>
-  <w:abstractNum w:abstractNumId="47" w15:restartNumberingAfterBreak="0">
+  <w:abstractNum w:abstractNumId="53" w15:restartNumberingAfterBreak="0">
     <w:nsid w:val="7CAB0ECB"/>
     <w:multiLevelType w:val="multilevel"/>
     <w:tmpl w:val="7CAB0ECB"/>
@@ -19024,7 +21473,7 @@
       </w:rPr>
     </w:lvl>
   </w:abstractNum>
-  <w:abstractNum w:abstractNumId="48" w15:restartNumberingAfterBreak="0">
+  <w:abstractNum w:abstractNumId="54" w15:restartNumberingAfterBreak="0">
     <w:nsid w:val="7E7B7951"/>
     <w:multiLevelType w:val="multilevel"/>
     <w:tmpl w:val="7E7B7951"/>
@@ -19164,6 +21613,155 @@
       <w:pPr>
         <w:tabs>
           <w:tab w:val="left" w:pos="6480"/>
+        </w:tabs>
+        <w:ind w:left="6480" w:hanging="360"/>
+      </w:pPr>
+      <w:rPr>
+        <w:rFonts w:ascii="Wingdings" w:hAnsi="Wingdings" w:hint="default"/>
+        <w:sz w:val="20"/>
+      </w:rPr>
+    </w:lvl>
+  </w:abstractNum>
+  <w:abstractNum w:abstractNumId="55" w15:restartNumberingAfterBreak="0">
+    <w:nsid w:val="7EF67683"/>
+    <w:multiLevelType w:val="multilevel"/>
+    <w:tmpl w:val="B7FCE822"/>
+    <w:lvl w:ilvl="0">
+      <w:start w:val="1"/>
+      <w:numFmt w:val="bullet"/>
+      <w:lvlText w:val=""/>
+      <w:lvlJc w:val="left"/>
+      <w:pPr>
+        <w:tabs>
+          <w:tab w:val="num" w:pos="720"/>
+        </w:tabs>
+        <w:ind w:left="720" w:hanging="360"/>
+      </w:pPr>
+      <w:rPr>
+        <w:rFonts w:ascii="Symbol" w:hAnsi="Symbol" w:hint="default"/>
+        <w:sz w:val="20"/>
+      </w:rPr>
+    </w:lvl>
+    <w:lvl w:ilvl="1">
+      <w:start w:val="1"/>
+      <w:numFmt w:val="bullet"/>
+      <w:lvlText w:val="o"/>
+      <w:lvlJc w:val="left"/>
+      <w:pPr>
+        <w:tabs>
+          <w:tab w:val="num" w:pos="1440"/>
+        </w:tabs>
+        <w:ind w:left="1440" w:hanging="360"/>
+      </w:pPr>
+      <w:rPr>
+        <w:rFonts w:ascii="Courier New" w:hAnsi="Courier New" w:hint="default"/>
+        <w:sz w:val="20"/>
+      </w:rPr>
+    </w:lvl>
+    <w:lvl w:ilvl="2">
+      <w:start w:val="1"/>
+      <w:numFmt w:val="bullet"/>
+      <w:lvlText w:val=""/>
+      <w:lvlJc w:val="left"/>
+      <w:pPr>
+        <w:tabs>
+          <w:tab w:val="num" w:pos="2160"/>
+        </w:tabs>
+        <w:ind w:left="2160" w:hanging="360"/>
+      </w:pPr>
+      <w:rPr>
+        <w:rFonts w:ascii="Wingdings" w:hAnsi="Wingdings" w:hint="default"/>
+        <w:sz w:val="20"/>
+      </w:rPr>
+    </w:lvl>
+    <w:lvl w:ilvl="3" w:tentative="1">
+      <w:start w:val="1"/>
+      <w:numFmt w:val="bullet"/>
+      <w:lvlText w:val=""/>
+      <w:lvlJc w:val="left"/>
+      <w:pPr>
+        <w:tabs>
+          <w:tab w:val="num" w:pos="2880"/>
+        </w:tabs>
+        <w:ind w:left="2880" w:hanging="360"/>
+      </w:pPr>
+      <w:rPr>
+        <w:rFonts w:ascii="Wingdings" w:hAnsi="Wingdings" w:hint="default"/>
+        <w:sz w:val="20"/>
+      </w:rPr>
+    </w:lvl>
+    <w:lvl w:ilvl="4" w:tentative="1">
+      <w:start w:val="1"/>
+      <w:numFmt w:val="bullet"/>
+      <w:lvlText w:val=""/>
+      <w:lvlJc w:val="left"/>
+      <w:pPr>
+        <w:tabs>
+          <w:tab w:val="num" w:pos="3600"/>
+        </w:tabs>
+        <w:ind w:left="3600" w:hanging="360"/>
+      </w:pPr>
+      <w:rPr>
+        <w:rFonts w:ascii="Wingdings" w:hAnsi="Wingdings" w:hint="default"/>
+        <w:sz w:val="20"/>
+      </w:rPr>
+    </w:lvl>
+    <w:lvl w:ilvl="5" w:tentative="1">
+      <w:start w:val="1"/>
+      <w:numFmt w:val="bullet"/>
+      <w:lvlText w:val=""/>
+      <w:lvlJc w:val="left"/>
+      <w:pPr>
+        <w:tabs>
+          <w:tab w:val="num" w:pos="4320"/>
+        </w:tabs>
+        <w:ind w:left="4320" w:hanging="360"/>
+      </w:pPr>
+      <w:rPr>
+        <w:rFonts w:ascii="Wingdings" w:hAnsi="Wingdings" w:hint="default"/>
+        <w:sz w:val="20"/>
+      </w:rPr>
+    </w:lvl>
+    <w:lvl w:ilvl="6" w:tentative="1">
+      <w:start w:val="1"/>
+      <w:numFmt w:val="bullet"/>
+      <w:lvlText w:val=""/>
+      <w:lvlJc w:val="left"/>
+      <w:pPr>
+        <w:tabs>
+          <w:tab w:val="num" w:pos="5040"/>
+        </w:tabs>
+        <w:ind w:left="5040" w:hanging="360"/>
+      </w:pPr>
+      <w:rPr>
+        <w:rFonts w:ascii="Wingdings" w:hAnsi="Wingdings" w:hint="default"/>
+        <w:sz w:val="20"/>
+      </w:rPr>
+    </w:lvl>
+    <w:lvl w:ilvl="7" w:tentative="1">
+      <w:start w:val="1"/>
+      <w:numFmt w:val="bullet"/>
+      <w:lvlText w:val=""/>
+      <w:lvlJc w:val="left"/>
+      <w:pPr>
+        <w:tabs>
+          <w:tab w:val="num" w:pos="5760"/>
+        </w:tabs>
+        <w:ind w:left="5760" w:hanging="360"/>
+      </w:pPr>
+      <w:rPr>
+        <w:rFonts w:ascii="Wingdings" w:hAnsi="Wingdings" w:hint="default"/>
+        <w:sz w:val="20"/>
+      </w:rPr>
+    </w:lvl>
+    <w:lvl w:ilvl="8" w:tentative="1">
+      <w:start w:val="1"/>
+      <w:numFmt w:val="bullet"/>
+      <w:lvlText w:val=""/>
+      <w:lvlJc w:val="left"/>
+      <w:pPr>
+        <w:tabs>
+          <w:tab w:val="num" w:pos="6480"/>
         </w:tabs>
         <w:ind w:left="6480" w:hanging="360"/>
       </w:pPr>
@@ -19180,79 +21778,79 @@
     <w:abstractNumId w:val="1"/>
   </w:num>
   <w:num w:numId="3" w16cid:durableId="2125154606">
-    <w:abstractNumId w:val="16"/>
+    <w:abstractNumId w:val="18"/>
   </w:num>
   <w:num w:numId="4" w16cid:durableId="1831821723">
-    <w:abstractNumId w:val="48"/>
+    <w:abstractNumId w:val="54"/>
   </w:num>
   <w:num w:numId="5" w16cid:durableId="2022856854">
-    <w:abstractNumId w:val="13"/>
+    <w:abstractNumId w:val="14"/>
   </w:num>
   <w:num w:numId="6" w16cid:durableId="1285775602">
-    <w:abstractNumId w:val="20"/>
+    <w:abstractNumId w:val="24"/>
   </w:num>
   <w:num w:numId="7" w16cid:durableId="1698121862">
+    <w:abstractNumId w:val="36"/>
+  </w:num>
+  <w:num w:numId="8" w16cid:durableId="1232036022">
+    <w:abstractNumId w:val="23"/>
+  </w:num>
+  <w:num w:numId="9" w16cid:durableId="290749482">
+    <w:abstractNumId w:val="42"/>
+  </w:num>
+  <w:num w:numId="10" w16cid:durableId="1248885699">
+    <w:abstractNumId w:val="39"/>
+  </w:num>
+  <w:num w:numId="11" w16cid:durableId="129791299">
+    <w:abstractNumId w:val="47"/>
+  </w:num>
+  <w:num w:numId="12" w16cid:durableId="122160954">
+    <w:abstractNumId w:val="26"/>
+  </w:num>
+  <w:num w:numId="13" w16cid:durableId="1419593192">
+    <w:abstractNumId w:val="21"/>
+  </w:num>
+  <w:num w:numId="14" w16cid:durableId="1200388897">
+    <w:abstractNumId w:val="52"/>
+  </w:num>
+  <w:num w:numId="15" w16cid:durableId="115762080">
+    <w:abstractNumId w:val="27"/>
+  </w:num>
+  <w:num w:numId="16" w16cid:durableId="636422153">
+    <w:abstractNumId w:val="30"/>
+  </w:num>
+  <w:num w:numId="17" w16cid:durableId="2084863563">
+    <w:abstractNumId w:val="15"/>
+  </w:num>
+  <w:num w:numId="18" w16cid:durableId="287712308">
+    <w:abstractNumId w:val="22"/>
+  </w:num>
+  <w:num w:numId="19" w16cid:durableId="1903979108">
+    <w:abstractNumId w:val="28"/>
+  </w:num>
+  <w:num w:numId="20" w16cid:durableId="57361915">
+    <w:abstractNumId w:val="46"/>
+  </w:num>
+  <w:num w:numId="21" w16cid:durableId="1270238101">
+    <w:abstractNumId w:val="25"/>
+  </w:num>
+  <w:num w:numId="22" w16cid:durableId="1874876894">
+    <w:abstractNumId w:val="34"/>
+  </w:num>
+  <w:num w:numId="23" w16cid:durableId="655454565">
+    <w:abstractNumId w:val="45"/>
+  </w:num>
+  <w:num w:numId="24" w16cid:durableId="791168707">
     <w:abstractNumId w:val="32"/>
   </w:num>
-  <w:num w:numId="8" w16cid:durableId="1232036022">
-    <w:abstractNumId w:val="19"/>
+  <w:num w:numId="25" w16cid:durableId="1682854055">
+    <w:abstractNumId w:val="38"/>
   </w:num>
-  <w:num w:numId="9" w16cid:durableId="290749482">
+  <w:num w:numId="26" w16cid:durableId="126315512">
     <w:abstractNumId w:val="37"/>
   </w:num>
-  <w:num w:numId="10" w16cid:durableId="1248885699">
-    <w:abstractNumId w:val="35"/>
-  </w:num>
-  <w:num w:numId="11" w16cid:durableId="129791299">
-    <w:abstractNumId w:val="41"/>
-  </w:num>
-  <w:num w:numId="12" w16cid:durableId="122160954">
-    <w:abstractNumId w:val="22"/>
-  </w:num>
-  <w:num w:numId="13" w16cid:durableId="1419593192">
-    <w:abstractNumId w:val="17"/>
-  </w:num>
-  <w:num w:numId="14" w16cid:durableId="1200388897">
-    <w:abstractNumId w:val="46"/>
-  </w:num>
-  <w:num w:numId="15" w16cid:durableId="115762080">
-    <w:abstractNumId w:val="23"/>
-  </w:num>
-  <w:num w:numId="16" w16cid:durableId="636422153">
-    <w:abstractNumId w:val="26"/>
-  </w:num>
-  <w:num w:numId="17" w16cid:durableId="2084863563">
-    <w:abstractNumId w:val="14"/>
-  </w:num>
-  <w:num w:numId="18" w16cid:durableId="287712308">
-    <w:abstractNumId w:val="18"/>
-  </w:num>
-  <w:num w:numId="19" w16cid:durableId="1903979108">
-    <w:abstractNumId w:val="24"/>
-  </w:num>
-  <w:num w:numId="20" w16cid:durableId="57361915">
-    <w:abstractNumId w:val="40"/>
-  </w:num>
-  <w:num w:numId="21" w16cid:durableId="1270238101">
-    <w:abstractNumId w:val="21"/>
-  </w:num>
-  <w:num w:numId="22" w16cid:durableId="1874876894">
-    <w:abstractNumId w:val="30"/>
-  </w:num>
-  <w:num w:numId="23" w16cid:durableId="655454565">
-    <w:abstractNumId w:val="39"/>
-  </w:num>
-  <w:num w:numId="24" w16cid:durableId="791168707">
-    <w:abstractNumId w:val="28"/>
-  </w:num>
-  <w:num w:numId="25" w16cid:durableId="1682854055">
-    <w:abstractNumId w:val="34"/>
-  </w:num>
-  <w:num w:numId="26" w16cid:durableId="126315512">
-    <w:abstractNumId w:val="33"/>
-  </w:num>
   <w:num w:numId="27" w16cid:durableId="509443809">
-    <w:abstractNumId w:val="44"/>
+    <w:abstractNumId w:val="50"/>
   </w:num>
   <w:num w:numId="28" w16cid:durableId="595868371">
     <w:abstractNumId w:val="3"/>
@@ -19267,10 +21865,10 @@
     <w:abstractNumId w:val="2"/>
   </w:num>
   <w:num w:numId="32" w16cid:durableId="299966424">
-    <w:abstractNumId w:val="25"/>
+    <w:abstractNumId w:val="29"/>
   </w:num>
   <w:num w:numId="33" w16cid:durableId="171801739">
-    <w:abstractNumId w:val="31"/>
+    <w:abstractNumId w:val="35"/>
   </w:num>
   <w:num w:numId="34" w16cid:durableId="1719817943">
     <w:abstractNumId w:val="7"/>
@@ -19279,16 +21877,16 @@
     <w:abstractNumId w:val="4"/>
   </w:num>
   <w:num w:numId="36" w16cid:durableId="2082604419">
-    <w:abstractNumId w:val="27"/>
+    <w:abstractNumId w:val="31"/>
   </w:num>
   <w:num w:numId="37" w16cid:durableId="478034658">
-    <w:abstractNumId w:val="15"/>
+    <w:abstractNumId w:val="16"/>
   </w:num>
   <w:num w:numId="38" w16cid:durableId="558634321">
-    <w:abstractNumId w:val="42"/>
+    <w:abstractNumId w:val="48"/>
   </w:num>
   <w:num w:numId="39" w16cid:durableId="1115247680">
-    <w:abstractNumId w:val="47"/>
+    <w:abstractNumId w:val="53"/>
   </w:num>
   <w:num w:numId="40" w16cid:durableId="542180904">
     <w:abstractNumId w:val="6"/>
@@ -19306,19 +21904,40 @@
     <w:abstractNumId w:val="8"/>
   </w:num>
   <w:num w:numId="45" w16cid:durableId="420638413">
-    <w:abstractNumId w:val="36"/>
+    <w:abstractNumId w:val="41"/>
   </w:num>
   <w:num w:numId="46" w16cid:durableId="960768204">
+    <w:abstractNumId w:val="49"/>
+  </w:num>
+  <w:num w:numId="47" w16cid:durableId="162209202">
+    <w:abstractNumId w:val="33"/>
+  </w:num>
+  <w:num w:numId="48" w16cid:durableId="1194657694">
+    <w:abstractNumId w:val="51"/>
+  </w:num>
+  <w:num w:numId="49" w16cid:durableId="1672833380">
+    <w:abstractNumId w:val="44"/>
+  </w:num>
+  <w:num w:numId="50" w16cid:durableId="1772820144">
     <w:abstractNumId w:val="43"/>
   </w:num>
-  <w:num w:numId="47" w16cid:durableId="162209202">
-    <w:abstractNumId w:val="29"/>
+  <w:num w:numId="51" w16cid:durableId="496773072">
+    <w:abstractNumId w:val="20"/>
   </w:num>
-  <w:num w:numId="48" w16cid:durableId="1194657694">
-    <w:abstractNumId w:val="45"/>
+  <w:num w:numId="52" w16cid:durableId="2110155058">
+    <w:abstractNumId w:val="19"/>
   </w:num>
-  <w:num w:numId="49" w16cid:durableId="1672833380">
-    <w:abstractNumId w:val="38"/>
+  <w:num w:numId="53" w16cid:durableId="1253662986">
+    <w:abstractNumId w:val="13"/>
+  </w:num>
+  <w:num w:numId="54" w16cid:durableId="799610277">
+    <w:abstractNumId w:val="17"/>
+  </w:num>
+  <w:num w:numId="55" w16cid:durableId="1978682845">
+    <w:abstractNumId w:val="55"/>
+  </w:num>
+  <w:num w:numId="56" w16cid:durableId="1407417419">
+    <w:abstractNumId w:val="40"/>
   </w:num>
 </w:numbering>
 </file>

</xml_diff>

<commit_message>
Update SRS.docx add mainflow return and refund
</commit_message>
<xml_diff>
--- a/document/SRS.docx
+++ b/document/SRS.docx
@@ -13848,6 +13848,49 @@
           <w:szCs w:val="24"/>
         </w:rPr>
       </w:pPr>
+      <w:r>
+        <w:rPr>
+          <w:rFonts w:ascii="Times New Roman" w:eastAsia="SimSun" w:hAnsi="Times New Roman" w:cs="Times New Roman"/>
+          <w:sz w:val="24"/>
+          <w:szCs w:val="24"/>
+        </w:rPr>
+        <w:lastRenderedPageBreak/>
+        <w:drawing>
+          <wp:inline distT="0" distB="0" distL="0" distR="0" wp14:anchorId="74448196" wp14:editId="68087929">
+            <wp:extent cx="5274310" cy="7973695"/>
+            <wp:effectExtent l="0" t="0" r="2540" b="8255"/>
+            <wp:docPr id="621971096" name="Picture 1"/>
+            <wp:cNvGraphicFramePr>
+              <a:graphicFrameLocks xmlns:a="http://schemas.openxmlformats.org/drawingml/2006/main" noChangeAspect="1"/>
+            </wp:cNvGraphicFramePr>
+            <a:graphic xmlns:a="http://schemas.openxmlformats.org/drawingml/2006/main">
+              <a:graphicData uri="http://schemas.openxmlformats.org/drawingml/2006/picture">
+                <pic:pic xmlns:pic="http://schemas.openxmlformats.org/drawingml/2006/picture">
+                  <pic:nvPicPr>
+                    <pic:cNvPr id="621971096" name=""/>
+                    <pic:cNvPicPr/>
+                  </pic:nvPicPr>
+                  <pic:blipFill>
+                    <a:blip r:embed="rId8"/>
+                    <a:stretch>
+                      <a:fillRect/>
+                    </a:stretch>
+                  </pic:blipFill>
+                  <pic:spPr>
+                    <a:xfrm>
+                      <a:off x="0" y="0"/>
+                      <a:ext cx="5274310" cy="7973695"/>
+                    </a:xfrm>
+                    <a:prstGeom prst="rect">
+                      <a:avLst/>
+                    </a:prstGeom>
+                  </pic:spPr>
+                </pic:pic>
+              </a:graphicData>
+            </a:graphic>
+          </wp:inline>
+        </w:drawing>
+      </w:r>
     </w:p>
     <w:sectPr>
       <w:pgSz w:w="11906" w:h="16838"/>

</xml_diff>

<commit_message>
Upadte Screens Flow into srs.docx
</commit_message>
<xml_diff>
--- a/document/SRS.docx
+++ b/document/SRS.docx
@@ -13851,6 +13851,7 @@
       <w:r>
         <w:rPr>
           <w:rFonts w:ascii="Times New Roman" w:eastAsia="SimSun" w:hAnsi="Times New Roman" w:cs="Times New Roman"/>
+          <w:noProof/>
           <w:sz w:val="24"/>
           <w:szCs w:val="24"/>
         </w:rPr>
@@ -13880,6 +13881,67 @@
                     <a:xfrm>
                       <a:off x="0" y="0"/>
                       <a:ext cx="5274310" cy="7973695"/>
+                    </a:xfrm>
+                    <a:prstGeom prst="rect">
+                      <a:avLst/>
+                    </a:prstGeom>
+                  </pic:spPr>
+                </pic:pic>
+              </a:graphicData>
+            </a:graphic>
+          </wp:inline>
+        </w:drawing>
+      </w:r>
+    </w:p>
+    <w:p>
+      <w:pPr>
+        <w:rPr>
+          <w:rFonts w:ascii="Times New Roman" w:eastAsia="SimSun" w:hAnsi="Times New Roman" w:cs="Times New Roman"/>
+          <w:sz w:val="24"/>
+          <w:szCs w:val="24"/>
+        </w:rPr>
+      </w:pPr>
+    </w:p>
+    <w:p>
+      <w:pPr>
+        <w:rPr>
+          <w:rFonts w:ascii="Times New Roman" w:eastAsia="SimSun" w:hAnsi="Times New Roman" w:cs="Times New Roman"/>
+          <w:sz w:val="24"/>
+          <w:szCs w:val="24"/>
+        </w:rPr>
+      </w:pPr>
+      <w:r>
+        <w:rPr>
+          <w:rFonts w:ascii="Times New Roman" w:eastAsia="SimSun" w:hAnsi="Times New Roman" w:cs="Times New Roman"/>
+          <w:sz w:val="24"/>
+          <w:szCs w:val="24"/>
+        </w:rPr>
+        <w:lastRenderedPageBreak/>
+        <w:drawing>
+          <wp:inline distT="0" distB="0" distL="0" distR="0" wp14:anchorId="3FE95051" wp14:editId="38EA4B50">
+            <wp:extent cx="5274310" cy="3887470"/>
+            <wp:effectExtent l="0" t="0" r="2540" b="0"/>
+            <wp:docPr id="1618665839" name="Picture 1"/>
+            <wp:cNvGraphicFramePr>
+              <a:graphicFrameLocks xmlns:a="http://schemas.openxmlformats.org/drawingml/2006/main" noChangeAspect="1"/>
+            </wp:cNvGraphicFramePr>
+            <a:graphic xmlns:a="http://schemas.openxmlformats.org/drawingml/2006/main">
+              <a:graphicData uri="http://schemas.openxmlformats.org/drawingml/2006/picture">
+                <pic:pic xmlns:pic="http://schemas.openxmlformats.org/drawingml/2006/picture">
+                  <pic:nvPicPr>
+                    <pic:cNvPr id="1618665839" name=""/>
+                    <pic:cNvPicPr/>
+                  </pic:nvPicPr>
+                  <pic:blipFill>
+                    <a:blip r:embed="rId9"/>
+                    <a:stretch>
+                      <a:fillRect/>
+                    </a:stretch>
+                  </pic:blipFill>
+                  <pic:spPr>
+                    <a:xfrm>
+                      <a:off x="0" y="0"/>
+                      <a:ext cx="5274310" cy="3887470"/>
                     </a:xfrm>
                     <a:prstGeom prst="rect">
                       <a:avLst/>

</xml_diff>

<commit_message>
System Features, add Description and Functional Requirements into User Reviews of SRS.docx
</commit_message>
<xml_diff>
--- a/document/SRS.docx
+++ b/document/SRS.docx
@@ -3864,17 +3864,7 @@
           <w:sz w:val="28"/>
           <w:szCs w:val="28"/>
         </w:rPr>
-        <w:t>3.4.2 Functional Re</w:t>
-      </w:r>
-      <w:bookmarkStart w:id="0" w:name="_GoBack"/>
-      <w:bookmarkEnd w:id="0"/>
-      <w:r>
-        <w:rPr>
-          <w:rFonts w:hint="default" w:ascii="Times New Roman" w:hAnsi="Times New Roman" w:cs="Times New Roman"/>
-          <w:sz w:val="28"/>
-          <w:szCs w:val="28"/>
-        </w:rPr>
-        <w:t>quirements</w:t>
+        <w:t>3.4.2 Functional Requirements</w:t>
       </w:r>
     </w:p>
     <w:p>
@@ -3886,12 +3876,16 @@
         <w:suppressLineNumbers w:val="0"/>
         <w:rPr>
           <w:rFonts w:hint="default" w:ascii="Times New Roman" w:hAnsi="Times New Roman" w:cs="Times New Roman"/>
+          <w:sz w:val="24"/>
+          <w:szCs w:val="24"/>
         </w:rPr>
       </w:pPr>
       <w:r>
         <w:rPr>
           <w:rStyle w:val="8"/>
           <w:rFonts w:hint="default" w:ascii="Times New Roman" w:hAnsi="Times New Roman" w:cs="Times New Roman"/>
+          <w:sz w:val="24"/>
+          <w:szCs w:val="24"/>
         </w:rPr>
         <w:t>Listing Slot Purchase Options</w:t>
       </w:r>
@@ -3902,17 +3896,22 @@
         <w:keepLines w:val="0"/>
         <w:widowControl/>
         <w:numPr>
+          <w:ilvl w:val="0"/>
           <w:numId w:val="0"/>
         </w:numPr>
         <w:suppressLineNumbers w:val="0"/>
         <w:spacing w:before="0" w:beforeAutospacing="1" w:after="0" w:afterAutospacing="1"/>
         <w:rPr>
           <w:rFonts w:hint="default" w:ascii="Times New Roman" w:hAnsi="Times New Roman" w:cs="Times New Roman"/>
+          <w:sz w:val="24"/>
+          <w:szCs w:val="24"/>
         </w:rPr>
       </w:pPr>
       <w:r>
         <w:rPr>
           <w:rFonts w:hint="default" w:ascii="Times New Roman" w:hAnsi="Times New Roman" w:cs="Times New Roman"/>
+          <w:sz w:val="24"/>
+          <w:szCs w:val="24"/>
         </w:rPr>
         <w:t>Provide sellers with a variety of plans for purchasing additional listing slots, including one-time purchase options and subscription-based plans.</w:t>
       </w:r>
@@ -3923,17 +3922,22 @@
         <w:keepLines w:val="0"/>
         <w:widowControl/>
         <w:numPr>
+          <w:ilvl w:val="0"/>
           <w:numId w:val="0"/>
         </w:numPr>
         <w:suppressLineNumbers w:val="0"/>
         <w:spacing w:before="0" w:beforeAutospacing="1" w:after="0" w:afterAutospacing="1"/>
         <w:rPr>
           <w:rFonts w:hint="default" w:ascii="Times New Roman" w:hAnsi="Times New Roman" w:cs="Times New Roman"/>
+          <w:sz w:val="24"/>
+          <w:szCs w:val="24"/>
         </w:rPr>
       </w:pPr>
       <w:r>
         <w:rPr>
           <w:rFonts w:hint="default" w:ascii="Times New Roman" w:hAnsi="Times New Roman" w:cs="Times New Roman"/>
+          <w:sz w:val="24"/>
+          <w:szCs w:val="24"/>
         </w:rPr>
         <w:t>Clearly display the pricing, terms, and benefits associated with each plan.</w:t>
       </w:r>
@@ -3947,12 +3951,16 @@
         <w:suppressLineNumbers w:val="0"/>
         <w:rPr>
           <w:rFonts w:hint="default" w:ascii="Times New Roman" w:hAnsi="Times New Roman" w:cs="Times New Roman"/>
+          <w:sz w:val="24"/>
+          <w:szCs w:val="24"/>
         </w:rPr>
       </w:pPr>
       <w:r>
         <w:rPr>
           <w:rStyle w:val="8"/>
           <w:rFonts w:hint="default" w:ascii="Times New Roman" w:hAnsi="Times New Roman" w:cs="Times New Roman"/>
+          <w:sz w:val="24"/>
+          <w:szCs w:val="24"/>
         </w:rPr>
         <w:t>Purchase Interface</w:t>
       </w:r>
@@ -3963,17 +3971,22 @@
         <w:keepLines w:val="0"/>
         <w:widowControl/>
         <w:numPr>
+          <w:ilvl w:val="0"/>
           <w:numId w:val="0"/>
         </w:numPr>
         <w:suppressLineNumbers w:val="0"/>
         <w:spacing w:before="0" w:beforeAutospacing="1" w:after="0" w:afterAutospacing="1"/>
         <w:rPr>
           <w:rFonts w:hint="default" w:ascii="Times New Roman" w:hAnsi="Times New Roman" w:cs="Times New Roman"/>
+          <w:sz w:val="24"/>
+          <w:szCs w:val="24"/>
         </w:rPr>
       </w:pPr>
       <w:r>
         <w:rPr>
           <w:rFonts w:hint="default" w:ascii="Times New Roman" w:hAnsi="Times New Roman" w:cs="Times New Roman"/>
+          <w:sz w:val="24"/>
+          <w:szCs w:val="24"/>
         </w:rPr>
         <w:t>Implement an easy-to-use interface for sellers to select and purchase additional listing slots.</w:t>
       </w:r>
@@ -3984,17 +3997,22 @@
         <w:keepLines w:val="0"/>
         <w:widowControl/>
         <w:numPr>
+          <w:ilvl w:val="0"/>
           <w:numId w:val="0"/>
         </w:numPr>
         <w:suppressLineNumbers w:val="0"/>
         <w:spacing w:before="0" w:beforeAutospacing="1" w:after="0" w:afterAutospacing="1"/>
         <w:rPr>
           <w:rFonts w:hint="default" w:ascii="Times New Roman" w:hAnsi="Times New Roman" w:cs="Times New Roman"/>
+          <w:sz w:val="24"/>
+          <w:szCs w:val="24"/>
         </w:rPr>
       </w:pPr>
       <w:r>
         <w:rPr>
           <w:rFonts w:hint="default" w:ascii="Times New Roman" w:hAnsi="Times New Roman" w:cs="Times New Roman"/>
+          <w:sz w:val="24"/>
+          <w:szCs w:val="24"/>
         </w:rPr>
         <w:t>Allow sellers to view their current plan, remaining slots, and purchase history within this interface.</w:t>
       </w:r>
@@ -4008,12 +4026,16 @@
         <w:suppressLineNumbers w:val="0"/>
         <w:rPr>
           <w:rFonts w:hint="default" w:ascii="Times New Roman" w:hAnsi="Times New Roman" w:cs="Times New Roman"/>
+          <w:sz w:val="24"/>
+          <w:szCs w:val="24"/>
         </w:rPr>
       </w:pPr>
       <w:r>
         <w:rPr>
           <w:rStyle w:val="8"/>
           <w:rFonts w:hint="default" w:ascii="Times New Roman" w:hAnsi="Times New Roman" w:cs="Times New Roman"/>
+          <w:sz w:val="24"/>
+          <w:szCs w:val="24"/>
         </w:rPr>
         <w:t>Payment Processing</w:t>
       </w:r>
@@ -4024,17 +4046,22 @@
         <w:keepLines w:val="0"/>
         <w:widowControl/>
         <w:numPr>
+          <w:ilvl w:val="0"/>
           <w:numId w:val="0"/>
         </w:numPr>
         <w:suppressLineNumbers w:val="0"/>
         <w:spacing w:before="0" w:beforeAutospacing="1" w:after="0" w:afterAutospacing="1"/>
         <w:rPr>
           <w:rFonts w:hint="default" w:ascii="Times New Roman" w:hAnsi="Times New Roman" w:cs="Times New Roman"/>
+          <w:sz w:val="24"/>
+          <w:szCs w:val="24"/>
         </w:rPr>
       </w:pPr>
       <w:r>
         <w:rPr>
           <w:rFonts w:hint="default" w:ascii="Times New Roman" w:hAnsi="Times New Roman" w:cs="Times New Roman"/>
+          <w:sz w:val="24"/>
+          <w:szCs w:val="24"/>
         </w:rPr>
         <w:t>Integrate secure payment options to facilitate the purchase of additional listing slots, including credit/debit cards, online payment gateways, and other accepted methods.</w:t>
       </w:r>
@@ -4045,17 +4072,22 @@
         <w:keepLines w:val="0"/>
         <w:widowControl/>
         <w:numPr>
+          <w:ilvl w:val="0"/>
           <w:numId w:val="0"/>
         </w:numPr>
         <w:suppressLineNumbers w:val="0"/>
         <w:spacing w:before="0" w:beforeAutospacing="1" w:after="0" w:afterAutospacing="1"/>
         <w:rPr>
           <w:rFonts w:hint="default" w:ascii="Times New Roman" w:hAnsi="Times New Roman" w:cs="Times New Roman"/>
+          <w:sz w:val="24"/>
+          <w:szCs w:val="24"/>
         </w:rPr>
       </w:pPr>
       <w:r>
         <w:rPr>
           <w:rFonts w:hint="default" w:ascii="Times New Roman" w:hAnsi="Times New Roman" w:cs="Times New Roman"/>
+          <w:sz w:val="24"/>
+          <w:szCs w:val="24"/>
         </w:rPr>
         <w:t>Provide an option for sellers to save their payment details for future purchases, ensuring security and compliance with data protection regulations.</w:t>
       </w:r>
@@ -4069,12 +4101,16 @@
         <w:suppressLineNumbers w:val="0"/>
         <w:rPr>
           <w:rFonts w:hint="default" w:ascii="Times New Roman" w:hAnsi="Times New Roman" w:cs="Times New Roman"/>
+          <w:sz w:val="24"/>
+          <w:szCs w:val="24"/>
         </w:rPr>
       </w:pPr>
       <w:r>
         <w:rPr>
           <w:rStyle w:val="8"/>
           <w:rFonts w:hint="default" w:ascii="Times New Roman" w:hAnsi="Times New Roman" w:cs="Times New Roman"/>
+          <w:sz w:val="24"/>
+          <w:szCs w:val="24"/>
         </w:rPr>
         <w:t>Confirmation and Notifications</w:t>
       </w:r>
@@ -4085,17 +4121,22 @@
         <w:keepLines w:val="0"/>
         <w:widowControl/>
         <w:numPr>
+          <w:ilvl w:val="0"/>
           <w:numId w:val="0"/>
         </w:numPr>
         <w:suppressLineNumbers w:val="0"/>
         <w:spacing w:before="0" w:beforeAutospacing="1" w:after="0" w:afterAutospacing="1"/>
         <w:rPr>
           <w:rFonts w:hint="default" w:ascii="Times New Roman" w:hAnsi="Times New Roman" w:cs="Times New Roman"/>
+          <w:sz w:val="24"/>
+          <w:szCs w:val="24"/>
         </w:rPr>
       </w:pPr>
       <w:r>
         <w:rPr>
           <w:rFonts w:hint="default" w:ascii="Times New Roman" w:hAnsi="Times New Roman" w:cs="Times New Roman"/>
+          <w:sz w:val="24"/>
+          <w:szCs w:val="24"/>
         </w:rPr>
         <w:t>Send confirmation notifications to sellers once the purchase of additional listing slots is successful.</w:t>
       </w:r>
@@ -4106,17 +4147,22 @@
         <w:keepLines w:val="0"/>
         <w:widowControl/>
         <w:numPr>
+          <w:ilvl w:val="0"/>
           <w:numId w:val="0"/>
         </w:numPr>
         <w:suppressLineNumbers w:val="0"/>
         <w:spacing w:before="0" w:beforeAutospacing="1" w:after="0" w:afterAutospacing="1"/>
         <w:rPr>
           <w:rFonts w:hint="default" w:ascii="Times New Roman" w:hAnsi="Times New Roman" w:cs="Times New Roman"/>
+          <w:sz w:val="24"/>
+          <w:szCs w:val="24"/>
         </w:rPr>
       </w:pPr>
       <w:r>
         <w:rPr>
           <w:rFonts w:hint="default" w:ascii="Times New Roman" w:hAnsi="Times New Roman" w:cs="Times New Roman"/>
+          <w:sz w:val="24"/>
+          <w:szCs w:val="24"/>
         </w:rPr>
         <w:t>Provide details of the purchased slots, including the total number, expiry date (if applicable), and any terms or conditions associated with the purchase.</w:t>
       </w:r>
@@ -4130,12 +4176,16 @@
         <w:suppressLineNumbers w:val="0"/>
         <w:rPr>
           <w:rFonts w:hint="default" w:ascii="Times New Roman" w:hAnsi="Times New Roman" w:cs="Times New Roman"/>
+          <w:sz w:val="24"/>
+          <w:szCs w:val="24"/>
         </w:rPr>
       </w:pPr>
       <w:r>
         <w:rPr>
           <w:rStyle w:val="8"/>
           <w:rFonts w:hint="default" w:ascii="Times New Roman" w:hAnsi="Times New Roman" w:cs="Times New Roman"/>
+          <w:sz w:val="24"/>
+          <w:szCs w:val="24"/>
         </w:rPr>
         <w:t>Slot Management</w:t>
       </w:r>
@@ -4146,17 +4196,22 @@
         <w:keepLines w:val="0"/>
         <w:widowControl/>
         <w:numPr>
+          <w:ilvl w:val="0"/>
           <w:numId w:val="0"/>
         </w:numPr>
         <w:suppressLineNumbers w:val="0"/>
         <w:spacing w:before="0" w:beforeAutospacing="1" w:after="0" w:afterAutospacing="1"/>
         <w:rPr>
           <w:rFonts w:hint="default" w:ascii="Times New Roman" w:hAnsi="Times New Roman" w:cs="Times New Roman"/>
+          <w:sz w:val="24"/>
+          <w:szCs w:val="24"/>
         </w:rPr>
       </w:pPr>
       <w:r>
         <w:rPr>
           <w:rFonts w:hint="default" w:ascii="Times New Roman" w:hAnsi="Times New Roman" w:cs="Times New Roman"/>
+          <w:sz w:val="24"/>
+          <w:szCs w:val="24"/>
         </w:rPr>
         <w:t>Allow sellers to view and manage their purchased listing slots through a dedicated management dashboard.</w:t>
       </w:r>
@@ -4167,17 +4222,22 @@
         <w:keepLines w:val="0"/>
         <w:widowControl/>
         <w:numPr>
+          <w:ilvl w:val="0"/>
           <w:numId w:val="0"/>
         </w:numPr>
         <w:suppressLineNumbers w:val="0"/>
         <w:spacing w:before="0" w:beforeAutospacing="1" w:after="0" w:afterAutospacing="1"/>
         <w:rPr>
           <w:rFonts w:hint="default" w:ascii="Times New Roman" w:hAnsi="Times New Roman" w:cs="Times New Roman"/>
+          <w:sz w:val="24"/>
+          <w:szCs w:val="24"/>
         </w:rPr>
       </w:pPr>
       <w:r>
         <w:rPr>
           <w:rFonts w:hint="default" w:ascii="Times New Roman" w:hAnsi="Times New Roman" w:cs="Times New Roman"/>
+          <w:sz w:val="24"/>
+          <w:szCs w:val="24"/>
         </w:rPr>
         <w:t>Enable sellers to allocate slots to different product categories or specific products as per their sales strategy.</w:t>
       </w:r>
@@ -4188,18 +4248,23 @@
         <w:keepLines w:val="0"/>
         <w:widowControl/>
         <w:numPr>
+          <w:ilvl w:val="0"/>
           <w:numId w:val="0"/>
         </w:numPr>
         <w:suppressLineNumbers w:val="0"/>
         <w:spacing w:before="0" w:beforeAutospacing="1" w:after="0" w:afterAutospacing="1"/>
         <w:rPr>
           <w:rFonts w:hint="default" w:ascii="Times New Roman" w:hAnsi="Times New Roman" w:cs="Times New Roman"/>
+          <w:sz w:val="24"/>
+          <w:szCs w:val="24"/>
         </w:rPr>
       </w:pPr>
       <w:r>
         <w:rPr>
           <w:rStyle w:val="8"/>
           <w:rFonts w:hint="default" w:ascii="Times New Roman" w:hAnsi="Times New Roman" w:cs="Times New Roman"/>
+          <w:sz w:val="24"/>
+          <w:szCs w:val="24"/>
         </w:rPr>
         <w:t>Usage Tracking</w:t>
       </w:r>
@@ -4210,17 +4275,22 @@
         <w:keepLines w:val="0"/>
         <w:widowControl/>
         <w:numPr>
+          <w:ilvl w:val="0"/>
           <w:numId w:val="0"/>
         </w:numPr>
         <w:suppressLineNumbers w:val="0"/>
         <w:spacing w:before="0" w:beforeAutospacing="1" w:after="0" w:afterAutospacing="1"/>
         <w:rPr>
           <w:rFonts w:hint="default" w:ascii="Times New Roman" w:hAnsi="Times New Roman" w:cs="Times New Roman"/>
+          <w:sz w:val="24"/>
+          <w:szCs w:val="24"/>
         </w:rPr>
       </w:pPr>
       <w:r>
         <w:rPr>
           <w:rFonts w:hint="default" w:ascii="Times New Roman" w:hAnsi="Times New Roman" w:cs="Times New Roman"/>
+          <w:sz w:val="24"/>
+          <w:szCs w:val="24"/>
         </w:rPr>
         <w:t>Track the usage of listing slots, providing sellers with insights into how many slots are used, available, and set to expire.</w:t>
       </w:r>
@@ -4231,17 +4301,22 @@
         <w:keepLines w:val="0"/>
         <w:widowControl/>
         <w:numPr>
+          <w:ilvl w:val="0"/>
           <w:numId w:val="0"/>
         </w:numPr>
         <w:suppressLineNumbers w:val="0"/>
         <w:spacing w:before="0" w:beforeAutospacing="1" w:after="0" w:afterAutospacing="1"/>
         <w:rPr>
           <w:rFonts w:hint="default" w:ascii="Times New Roman" w:hAnsi="Times New Roman" w:cs="Times New Roman"/>
+          <w:sz w:val="24"/>
+          <w:szCs w:val="24"/>
         </w:rPr>
       </w:pPr>
       <w:r>
         <w:rPr>
           <w:rFonts w:hint="default" w:ascii="Times New Roman" w:hAnsi="Times New Roman" w:cs="Times New Roman"/>
+          <w:sz w:val="24"/>
+          <w:szCs w:val="24"/>
         </w:rPr>
         <w:t>Offer visual aids such as charts or progress bars to help sellers monitor their slot utilization effectively.</w:t>
       </w:r>
@@ -4255,12 +4330,16 @@
         <w:suppressLineNumbers w:val="0"/>
         <w:rPr>
           <w:rFonts w:hint="default" w:ascii="Times New Roman" w:hAnsi="Times New Roman" w:cs="Times New Roman"/>
+          <w:sz w:val="24"/>
+          <w:szCs w:val="24"/>
         </w:rPr>
       </w:pPr>
       <w:r>
         <w:rPr>
           <w:rStyle w:val="8"/>
           <w:rFonts w:hint="default" w:ascii="Times New Roman" w:hAnsi="Times New Roman" w:cs="Times New Roman"/>
+          <w:sz w:val="24"/>
+          <w:szCs w:val="24"/>
         </w:rPr>
         <w:t>Renewal and Expiry Alerts</w:t>
       </w:r>
@@ -4271,17 +4350,22 @@
         <w:keepLines w:val="0"/>
         <w:widowControl/>
         <w:numPr>
+          <w:ilvl w:val="0"/>
           <w:numId w:val="0"/>
         </w:numPr>
         <w:suppressLineNumbers w:val="0"/>
         <w:spacing w:before="0" w:beforeAutospacing="1" w:after="0" w:afterAutospacing="1"/>
         <w:rPr>
           <w:rFonts w:hint="default" w:ascii="Times New Roman" w:hAnsi="Times New Roman" w:cs="Times New Roman"/>
+          <w:sz w:val="24"/>
+          <w:szCs w:val="24"/>
         </w:rPr>
       </w:pPr>
       <w:r>
         <w:rPr>
           <w:rFonts w:hint="default" w:ascii="Times New Roman" w:hAnsi="Times New Roman" w:cs="Times New Roman"/>
+          <w:sz w:val="24"/>
+          <w:szCs w:val="24"/>
         </w:rPr>
         <w:t>Notify sellers of upcoming renewals or expiration of their listing slots to ensure continuity in product visibility.</w:t>
       </w:r>
@@ -4292,17 +4376,22 @@
         <w:keepLines w:val="0"/>
         <w:widowControl/>
         <w:numPr>
+          <w:ilvl w:val="0"/>
           <w:numId w:val="0"/>
         </w:numPr>
         <w:suppressLineNumbers w:val="0"/>
         <w:spacing w:before="0" w:beforeAutospacing="1" w:after="0" w:afterAutospacing="1"/>
         <w:rPr>
           <w:rFonts w:hint="default" w:ascii="Times New Roman" w:hAnsi="Times New Roman" w:cs="Times New Roman"/>
+          <w:sz w:val="24"/>
+          <w:szCs w:val="24"/>
         </w:rPr>
       </w:pPr>
       <w:r>
         <w:rPr>
           <w:rFonts w:hint="default" w:ascii="Times New Roman" w:hAnsi="Times New Roman" w:cs="Times New Roman"/>
+          <w:sz w:val="24"/>
+          <w:szCs w:val="24"/>
         </w:rPr>
         <w:t>Provide options for auto-renewal or manual renewal of slots based on seller preference.</w:t>
       </w:r>
@@ -4316,12 +4405,16 @@
         <w:suppressLineNumbers w:val="0"/>
         <w:rPr>
           <w:rFonts w:hint="default" w:ascii="Times New Roman" w:hAnsi="Times New Roman" w:cs="Times New Roman"/>
+          <w:sz w:val="24"/>
+          <w:szCs w:val="24"/>
         </w:rPr>
       </w:pPr>
       <w:r>
         <w:rPr>
           <w:rStyle w:val="8"/>
           <w:rFonts w:hint="default" w:ascii="Times New Roman" w:hAnsi="Times New Roman" w:cs="Times New Roman"/>
+          <w:sz w:val="24"/>
+          <w:szCs w:val="24"/>
         </w:rPr>
         <w:t>Upgrade and Downgrade Options</w:t>
       </w:r>
@@ -4332,17 +4425,22 @@
         <w:keepLines w:val="0"/>
         <w:widowControl/>
         <w:numPr>
+          <w:ilvl w:val="0"/>
           <w:numId w:val="0"/>
         </w:numPr>
         <w:suppressLineNumbers w:val="0"/>
         <w:spacing w:before="0" w:beforeAutospacing="1" w:after="0" w:afterAutospacing="1"/>
         <w:rPr>
           <w:rFonts w:hint="default" w:ascii="Times New Roman" w:hAnsi="Times New Roman" w:cs="Times New Roman"/>
+          <w:sz w:val="24"/>
+          <w:szCs w:val="24"/>
         </w:rPr>
       </w:pPr>
       <w:r>
         <w:rPr>
           <w:rFonts w:hint="default" w:ascii="Times New Roman" w:hAnsi="Times New Roman" w:cs="Times New Roman"/>
+          <w:sz w:val="24"/>
+          <w:szCs w:val="24"/>
         </w:rPr>
         <w:t>Allow sellers to upgrade or downgrade their slot plans easily, accommodating changes in their product listing needs.</w:t>
       </w:r>
@@ -4353,17 +4451,22 @@
         <w:keepLines w:val="0"/>
         <w:widowControl/>
         <w:numPr>
+          <w:ilvl w:val="0"/>
           <w:numId w:val="0"/>
         </w:numPr>
         <w:suppressLineNumbers w:val="0"/>
         <w:spacing w:before="0" w:beforeAutospacing="1" w:after="0" w:afterAutospacing="1"/>
         <w:rPr>
           <w:rFonts w:hint="default" w:ascii="Times New Roman" w:hAnsi="Times New Roman" w:cs="Times New Roman"/>
+          <w:sz w:val="24"/>
+          <w:szCs w:val="24"/>
         </w:rPr>
       </w:pPr>
       <w:r>
         <w:rPr>
           <w:rFonts w:hint="default" w:ascii="Times New Roman" w:hAnsi="Times New Roman" w:cs="Times New Roman"/>
+          <w:sz w:val="24"/>
+          <w:szCs w:val="24"/>
         </w:rPr>
         <w:t>Implement a flexible system for prorated billing or refunds in cases of plan changes.</w:t>
       </w:r>
@@ -4377,12 +4480,16 @@
         <w:suppressLineNumbers w:val="0"/>
         <w:rPr>
           <w:rFonts w:hint="default" w:ascii="Times New Roman" w:hAnsi="Times New Roman" w:cs="Times New Roman"/>
+          <w:sz w:val="24"/>
+          <w:szCs w:val="24"/>
         </w:rPr>
       </w:pPr>
       <w:r>
         <w:rPr>
           <w:rStyle w:val="8"/>
           <w:rFonts w:hint="default" w:ascii="Times New Roman" w:hAnsi="Times New Roman" w:cs="Times New Roman"/>
+          <w:sz w:val="24"/>
+          <w:szCs w:val="24"/>
         </w:rPr>
         <w:t>Integration with Listing Features</w:t>
       </w:r>
@@ -4393,17 +4500,22 @@
         <w:keepLines w:val="0"/>
         <w:widowControl/>
         <w:numPr>
+          <w:ilvl w:val="0"/>
           <w:numId w:val="0"/>
         </w:numPr>
         <w:suppressLineNumbers w:val="0"/>
         <w:spacing w:before="0" w:beforeAutospacing="1" w:after="0" w:afterAutospacing="1"/>
         <w:rPr>
           <w:rFonts w:hint="default" w:ascii="Times New Roman" w:hAnsi="Times New Roman" w:cs="Times New Roman"/>
+          <w:sz w:val="24"/>
+          <w:szCs w:val="24"/>
         </w:rPr>
       </w:pPr>
       <w:r>
         <w:rPr>
           <w:rFonts w:hint="default" w:ascii="Times New Roman" w:hAnsi="Times New Roman" w:cs="Times New Roman"/>
+          <w:sz w:val="24"/>
+          <w:szCs w:val="24"/>
         </w:rPr>
         <w:t>Ensure that the purchased slots integrate seamlessly with the existing product listing features on the platform.</w:t>
       </w:r>
@@ -4414,17 +4526,22 @@
         <w:keepLines w:val="0"/>
         <w:widowControl/>
         <w:numPr>
+          <w:ilvl w:val="0"/>
           <w:numId w:val="0"/>
         </w:numPr>
         <w:suppressLineNumbers w:val="0"/>
         <w:spacing w:before="0" w:beforeAutospacing="1" w:after="0" w:afterAutospacing="1"/>
         <w:rPr>
           <w:rFonts w:hint="default" w:ascii="Times New Roman" w:hAnsi="Times New Roman" w:cs="Times New Roman"/>
+          <w:sz w:val="24"/>
+          <w:szCs w:val="24"/>
         </w:rPr>
       </w:pPr>
       <w:r>
         <w:rPr>
           <w:rFonts w:hint="default" w:ascii="Times New Roman" w:hAnsi="Times New Roman" w:cs="Times New Roman"/>
+          <w:sz w:val="24"/>
+          <w:szCs w:val="24"/>
         </w:rPr>
         <w:t>Allow for easy allocation of new slots to existing products or the creation of new product listings using the additional slots.</w:t>
       </w:r>
@@ -4438,12 +4555,16 @@
         <w:suppressLineNumbers w:val="0"/>
         <w:rPr>
           <w:rFonts w:hint="default" w:ascii="Times New Roman" w:hAnsi="Times New Roman" w:cs="Times New Roman"/>
+          <w:sz w:val="24"/>
+          <w:szCs w:val="24"/>
         </w:rPr>
       </w:pPr>
       <w:r>
         <w:rPr>
           <w:rStyle w:val="8"/>
           <w:rFonts w:hint="default" w:ascii="Times New Roman" w:hAnsi="Times New Roman" w:cs="Times New Roman"/>
+          <w:sz w:val="24"/>
+          <w:szCs w:val="24"/>
         </w:rPr>
         <w:t>Support and Guidance</w:t>
       </w:r>
@@ -4454,17 +4575,22 @@
         <w:keepLines w:val="0"/>
         <w:widowControl/>
         <w:numPr>
+          <w:ilvl w:val="0"/>
           <w:numId w:val="0"/>
         </w:numPr>
         <w:suppressLineNumbers w:val="0"/>
         <w:spacing w:before="0" w:beforeAutospacing="1" w:after="0" w:afterAutospacing="1"/>
         <w:rPr>
           <w:rFonts w:hint="default" w:ascii="Times New Roman" w:hAnsi="Times New Roman" w:cs="Times New Roman"/>
+          <w:sz w:val="24"/>
+          <w:szCs w:val="24"/>
         </w:rPr>
       </w:pPr>
       <w:r>
         <w:rPr>
           <w:rFonts w:hint="default" w:ascii="Times New Roman" w:hAnsi="Times New Roman" w:cs="Times New Roman"/>
+          <w:sz w:val="24"/>
+          <w:szCs w:val="24"/>
         </w:rPr>
         <w:t>Provide support and guidance for sellers on purchasing and managing additional listing slots, including FAQs, help documentation, and customer support channels.</w:t>
       </w:r>
@@ -4475,17 +4601,22 @@
         <w:keepLines w:val="0"/>
         <w:widowControl/>
         <w:numPr>
+          <w:ilvl w:val="0"/>
           <w:numId w:val="0"/>
         </w:numPr>
         <w:suppressLineNumbers w:val="0"/>
         <w:spacing w:before="0" w:beforeAutospacing="1" w:after="0" w:afterAutospacing="1"/>
         <w:rPr>
           <w:rFonts w:hint="default" w:ascii="Times New Roman" w:hAnsi="Times New Roman" w:cs="Times New Roman"/>
+          <w:sz w:val="24"/>
+          <w:szCs w:val="24"/>
         </w:rPr>
       </w:pPr>
       <w:r>
         <w:rPr>
           <w:rFonts w:hint="default" w:ascii="Times New Roman" w:hAnsi="Times New Roman" w:cs="Times New Roman"/>
+          <w:sz w:val="24"/>
+          <w:szCs w:val="24"/>
         </w:rPr>
         <w:t>Offer tips and best practices for maximizing the effectiveness of additional listing slots to boost sales and visibility.</w:t>
       </w:r>
@@ -4499,12 +4630,16 @@
         <w:suppressLineNumbers w:val="0"/>
         <w:rPr>
           <w:rFonts w:hint="default" w:ascii="Times New Roman" w:hAnsi="Times New Roman" w:cs="Times New Roman"/>
+          <w:sz w:val="24"/>
+          <w:szCs w:val="24"/>
         </w:rPr>
       </w:pPr>
       <w:r>
         <w:rPr>
           <w:rStyle w:val="8"/>
           <w:rFonts w:hint="default" w:ascii="Times New Roman" w:hAnsi="Times New Roman" w:cs="Times New Roman"/>
+          <w:sz w:val="24"/>
+          <w:szCs w:val="24"/>
         </w:rPr>
         <w:t>Analytics and Reporting</w:t>
       </w:r>
@@ -4515,17 +4650,22 @@
         <w:keepLines w:val="0"/>
         <w:widowControl/>
         <w:numPr>
+          <w:ilvl w:val="0"/>
           <w:numId w:val="0"/>
         </w:numPr>
         <w:suppressLineNumbers w:val="0"/>
         <w:spacing w:before="0" w:beforeAutospacing="1" w:after="0" w:afterAutospacing="1"/>
         <w:rPr>
           <w:rFonts w:hint="default" w:ascii="Times New Roman" w:hAnsi="Times New Roman" w:cs="Times New Roman"/>
+          <w:sz w:val="24"/>
+          <w:szCs w:val="24"/>
         </w:rPr>
       </w:pPr>
       <w:r>
         <w:rPr>
           <w:rFonts w:hint="default" w:ascii="Times New Roman" w:hAnsi="Times New Roman" w:cs="Times New Roman"/>
+          <w:sz w:val="24"/>
+          <w:szCs w:val="24"/>
         </w:rPr>
         <w:t>Offer analytics and reporting tools to help sellers assess the impact of their additional listing slots on product visibility and sales performance.</w:t>
       </w:r>
@@ -4536,17 +4676,22 @@
         <w:keepLines w:val="0"/>
         <w:widowControl/>
         <w:numPr>
+          <w:ilvl w:val="0"/>
           <w:numId w:val="0"/>
         </w:numPr>
         <w:suppressLineNumbers w:val="0"/>
         <w:spacing w:before="0" w:beforeAutospacing="1" w:after="0" w:afterAutospacing="1"/>
         <w:rPr>
           <w:rFonts w:hint="default" w:ascii="Times New Roman" w:hAnsi="Times New Roman" w:cs="Times New Roman"/>
+          <w:sz w:val="24"/>
+          <w:szCs w:val="24"/>
         </w:rPr>
       </w:pPr>
       <w:r>
         <w:rPr>
           <w:rFonts w:hint="default" w:ascii="Times New Roman" w:hAnsi="Times New Roman" w:cs="Times New Roman"/>
+          <w:sz w:val="24"/>
+          <w:szCs w:val="24"/>
         </w:rPr>
         <w:t>Provide detailed reports that highlight key metrics such as increased traffic, product views, and sales conversions attributed to the additional slots.</w:t>
       </w:r>
@@ -4560,12 +4705,16 @@
         <w:suppressLineNumbers w:val="0"/>
         <w:rPr>
           <w:rFonts w:hint="default" w:ascii="Times New Roman" w:hAnsi="Times New Roman" w:cs="Times New Roman"/>
+          <w:sz w:val="24"/>
+          <w:szCs w:val="24"/>
         </w:rPr>
       </w:pPr>
       <w:r>
         <w:rPr>
           <w:rStyle w:val="8"/>
           <w:rFonts w:hint="default" w:ascii="Times New Roman" w:hAnsi="Times New Roman" w:cs="Times New Roman"/>
+          <w:sz w:val="24"/>
+          <w:szCs w:val="24"/>
         </w:rPr>
         <w:t>Security and Compliance</w:t>
       </w:r>
@@ -4576,17 +4725,22 @@
         <w:keepLines w:val="0"/>
         <w:widowControl/>
         <w:numPr>
+          <w:ilvl w:val="0"/>
           <w:numId w:val="0"/>
         </w:numPr>
         <w:suppressLineNumbers w:val="0"/>
         <w:spacing w:before="0" w:beforeAutospacing="1" w:after="0" w:afterAutospacing="1"/>
         <w:rPr>
           <w:rFonts w:hint="default" w:ascii="Times New Roman" w:hAnsi="Times New Roman" w:cs="Times New Roman"/>
+          <w:sz w:val="24"/>
+          <w:szCs w:val="24"/>
         </w:rPr>
       </w:pPr>
       <w:r>
         <w:rPr>
           <w:rFonts w:hint="default" w:ascii="Times New Roman" w:hAnsi="Times New Roman" w:cs="Times New Roman"/>
+          <w:sz w:val="24"/>
+          <w:szCs w:val="24"/>
         </w:rPr>
         <w:t>Ensure that the purchase and management of listing slots adhere to secure practices, including encrypted transactions and compliance with data protection laws.</w:t>
       </w:r>
@@ -4597,17 +4751,22 @@
         <w:keepLines w:val="0"/>
         <w:widowControl/>
         <w:numPr>
+          <w:ilvl w:val="0"/>
           <w:numId w:val="0"/>
         </w:numPr>
         <w:suppressLineNumbers w:val="0"/>
         <w:spacing w:before="0" w:beforeAutospacing="1" w:after="0" w:afterAutospacing="1"/>
         <w:rPr>
           <w:rFonts w:hint="default" w:ascii="Times New Roman" w:hAnsi="Times New Roman" w:cs="Times New Roman"/>
+          <w:sz w:val="24"/>
+          <w:szCs w:val="24"/>
         </w:rPr>
       </w:pPr>
       <w:r>
         <w:rPr>
           <w:rFonts w:hint="default" w:ascii="Times New Roman" w:hAnsi="Times New Roman" w:cs="Times New Roman"/>
+          <w:sz w:val="24"/>
+          <w:szCs w:val="24"/>
         </w:rPr>
         <w:t>Implement authentication and authorization measures to protect seller accounts and prevent unauthorized access.</w:t>
       </w:r>
@@ -4623,8 +4782,1283 @@
       <w:r>
         <w:rPr>
           <w:rFonts w:hint="default" w:ascii="Times New Roman" w:hAnsi="Times New Roman" w:cs="Times New Roman"/>
+          <w:sz w:val="24"/>
+          <w:szCs w:val="24"/>
         </w:rPr>
         <w:t>By incorporating these functional requirements, the Purchase Additional Listing Slots feature enhances the capabilities of sellers to effectively increase their product visibility on the platform, providing them with a competitive edge and more significant opportunities for sales growth.</w:t>
+      </w:r>
+    </w:p>
+    <w:p>
+      <w:pPr>
+        <w:pStyle w:val="2"/>
+        <w:keepNext w:val="0"/>
+        <w:keepLines w:val="0"/>
+        <w:widowControl/>
+        <w:suppressLineNumbers w:val="0"/>
+        <w:rPr>
+          <w:rFonts w:hint="default" w:ascii="Times New Roman" w:hAnsi="Times New Roman" w:cs="Times New Roman"/>
+          <w:b/>
+          <w:bCs/>
+          <w:color w:val="auto"/>
+          <w:sz w:val="32"/>
+          <w:szCs w:val="32"/>
+        </w:rPr>
+      </w:pPr>
+      <w:r>
+        <w:rPr>
+          <w:rFonts w:hint="default" w:ascii="Times New Roman" w:hAnsi="Times New Roman" w:cs="Times New Roman"/>
+          <w:b/>
+          <w:bCs/>
+          <w:color w:val="auto"/>
+          <w:sz w:val="32"/>
+          <w:szCs w:val="32"/>
+        </w:rPr>
+        <w:t>3.5 User Reviews</w:t>
+      </w:r>
+    </w:p>
+    <w:p>
+      <w:pPr>
+        <w:pStyle w:val="3"/>
+        <w:keepNext w:val="0"/>
+        <w:keepLines w:val="0"/>
+        <w:widowControl/>
+        <w:suppressLineNumbers w:val="0"/>
+        <w:rPr>
+          <w:rFonts w:hint="default" w:ascii="Times New Roman" w:hAnsi="Times New Roman" w:cs="Times New Roman"/>
+          <w:sz w:val="28"/>
+          <w:szCs w:val="28"/>
+        </w:rPr>
+      </w:pPr>
+      <w:r>
+        <w:rPr>
+          <w:rFonts w:hint="default" w:ascii="Times New Roman" w:hAnsi="Times New Roman" w:cs="Times New Roman"/>
+          <w:sz w:val="28"/>
+          <w:szCs w:val="28"/>
+        </w:rPr>
+        <w:t>3.5.1 Description</w:t>
+      </w:r>
+    </w:p>
+    <w:p>
+      <w:pPr>
+        <w:pStyle w:val="7"/>
+        <w:keepNext w:val="0"/>
+        <w:keepLines w:val="0"/>
+        <w:widowControl/>
+        <w:suppressLineNumbers w:val="0"/>
+        <w:rPr>
+          <w:rFonts w:hint="default" w:ascii="Times New Roman" w:hAnsi="Times New Roman" w:cs="Times New Roman"/>
+          <w:sz w:val="24"/>
+          <w:szCs w:val="24"/>
+        </w:rPr>
+      </w:pPr>
+      <w:r>
+        <w:rPr>
+          <w:rFonts w:hint="default" w:ascii="Times New Roman" w:hAnsi="Times New Roman" w:cs="Times New Roman"/>
+          <w:sz w:val="24"/>
+          <w:szCs w:val="24"/>
+        </w:rPr>
+        <w:t>The User Reviews feature facilitates a transparent and trustworthy trading community on the e-commerce platform by allowing both buyers and sellers to rate and review each other. This two-way rating system provides valuable feedback and helps users make informed decisions based on the experiences of others. It enhances the credibility of users and promotes a positive marketplace environment where trust and quality service are prioritized.</w:t>
+      </w:r>
+    </w:p>
+    <w:p>
+      <w:pPr>
+        <w:pStyle w:val="7"/>
+        <w:keepNext w:val="0"/>
+        <w:keepLines w:val="0"/>
+        <w:widowControl/>
+        <w:suppressLineNumbers w:val="0"/>
+        <w:rPr>
+          <w:rFonts w:hint="default" w:ascii="Times New Roman" w:hAnsi="Times New Roman" w:cs="Times New Roman"/>
+          <w:sz w:val="24"/>
+          <w:szCs w:val="24"/>
+        </w:rPr>
+      </w:pPr>
+      <w:r>
+        <w:rPr>
+          <w:rFonts w:hint="default" w:ascii="Times New Roman" w:hAnsi="Times New Roman" w:cs="Times New Roman"/>
+          <w:sz w:val="24"/>
+          <w:szCs w:val="24"/>
+        </w:rPr>
+        <w:t>Key aspects of this feature include:</w:t>
+      </w:r>
+    </w:p>
+    <w:p>
+      <w:pPr>
+        <w:pStyle w:val="7"/>
+        <w:keepNext w:val="0"/>
+        <w:keepLines w:val="0"/>
+        <w:widowControl/>
+        <w:suppressLineNumbers w:val="0"/>
+        <w:rPr>
+          <w:rFonts w:hint="default" w:ascii="Times New Roman" w:hAnsi="Times New Roman" w:cs="Times New Roman"/>
+          <w:sz w:val="24"/>
+          <w:szCs w:val="24"/>
+        </w:rPr>
+      </w:pPr>
+      <w:r>
+        <w:rPr>
+          <w:rStyle w:val="8"/>
+          <w:rFonts w:hint="default" w:ascii="Times New Roman" w:hAnsi="Times New Roman" w:cs="Times New Roman"/>
+          <w:sz w:val="24"/>
+          <w:szCs w:val="24"/>
+        </w:rPr>
+        <w:t>Two-Way Rating System:</w:t>
+      </w:r>
+      <w:r>
+        <w:rPr>
+          <w:rFonts w:hint="default" w:ascii="Times New Roman" w:hAnsi="Times New Roman" w:cs="Times New Roman"/>
+          <w:sz w:val="24"/>
+          <w:szCs w:val="24"/>
+        </w:rPr>
+        <w:t xml:space="preserve"> Buyers can rate and review sellers based on their transaction experience, and sellers can reciprocate by rating buyers. This mutual feedback fosters accountability and encourages high standards of conduct.</w:t>
+      </w:r>
+    </w:p>
+    <w:p>
+      <w:pPr>
+        <w:pStyle w:val="7"/>
+        <w:keepNext w:val="0"/>
+        <w:keepLines w:val="0"/>
+        <w:widowControl/>
+        <w:suppressLineNumbers w:val="0"/>
+        <w:rPr>
+          <w:rFonts w:hint="default" w:ascii="Times New Roman" w:hAnsi="Times New Roman" w:cs="Times New Roman"/>
+          <w:sz w:val="24"/>
+          <w:szCs w:val="24"/>
+        </w:rPr>
+      </w:pPr>
+      <w:r>
+        <w:rPr>
+          <w:rStyle w:val="8"/>
+          <w:rFonts w:hint="default" w:ascii="Times New Roman" w:hAnsi="Times New Roman" w:cs="Times New Roman"/>
+          <w:sz w:val="24"/>
+          <w:szCs w:val="24"/>
+        </w:rPr>
+        <w:t>Transparency:</w:t>
+      </w:r>
+      <w:r>
+        <w:rPr>
+          <w:rFonts w:hint="default" w:ascii="Times New Roman" w:hAnsi="Times New Roman" w:cs="Times New Roman"/>
+          <w:sz w:val="24"/>
+          <w:szCs w:val="24"/>
+        </w:rPr>
+        <w:t xml:space="preserve"> User reviews and ratings are publicly visible, providing an open and transparent system that helps users assess the reputation and reliability of potential trading partners.</w:t>
+      </w:r>
+    </w:p>
+    <w:p>
+      <w:pPr>
+        <w:pStyle w:val="7"/>
+        <w:keepNext w:val="0"/>
+        <w:keepLines w:val="0"/>
+        <w:widowControl/>
+        <w:suppressLineNumbers w:val="0"/>
+        <w:rPr>
+          <w:rFonts w:hint="default" w:ascii="Times New Roman" w:hAnsi="Times New Roman" w:cs="Times New Roman"/>
+          <w:sz w:val="24"/>
+          <w:szCs w:val="24"/>
+        </w:rPr>
+      </w:pPr>
+      <w:r>
+        <w:rPr>
+          <w:rStyle w:val="8"/>
+          <w:rFonts w:hint="default" w:ascii="Times New Roman" w:hAnsi="Times New Roman" w:cs="Times New Roman"/>
+          <w:sz w:val="24"/>
+          <w:szCs w:val="24"/>
+        </w:rPr>
+        <w:t>Detailed Feedback:</w:t>
+      </w:r>
+      <w:r>
+        <w:rPr>
+          <w:rFonts w:hint="default" w:ascii="Times New Roman" w:hAnsi="Times New Roman" w:cs="Times New Roman"/>
+          <w:sz w:val="24"/>
+          <w:szCs w:val="24"/>
+        </w:rPr>
+        <w:t xml:space="preserve"> Reviews can include detailed comments along with a star rating system (e.g., 1 to 5 stars), allowing users to provide comprehensive feedback on various aspects of the transaction, such as product quality, communication, and delivery.</w:t>
+      </w:r>
+    </w:p>
+    <w:p>
+      <w:pPr>
+        <w:pStyle w:val="7"/>
+        <w:keepNext w:val="0"/>
+        <w:keepLines w:val="0"/>
+        <w:widowControl/>
+        <w:suppressLineNumbers w:val="0"/>
+        <w:rPr>
+          <w:rFonts w:hint="default" w:ascii="Times New Roman" w:hAnsi="Times New Roman" w:cs="Times New Roman"/>
+          <w:sz w:val="24"/>
+          <w:szCs w:val="24"/>
+        </w:rPr>
+      </w:pPr>
+      <w:r>
+        <w:rPr>
+          <w:rStyle w:val="8"/>
+          <w:rFonts w:hint="default" w:ascii="Times New Roman" w:hAnsi="Times New Roman" w:cs="Times New Roman"/>
+          <w:sz w:val="24"/>
+          <w:szCs w:val="24"/>
+        </w:rPr>
+        <w:t>Review Moderation:</w:t>
+      </w:r>
+      <w:r>
+        <w:rPr>
+          <w:rFonts w:hint="default" w:ascii="Times New Roman" w:hAnsi="Times New Roman" w:cs="Times New Roman"/>
+          <w:sz w:val="24"/>
+          <w:szCs w:val="24"/>
+        </w:rPr>
+        <w:t xml:space="preserve"> The platform moderates reviews to ensure they comply with community guidelines, preventing the spread of inappropriate or fraudulent content and maintaining the integrity of the review system.</w:t>
+      </w:r>
+    </w:p>
+    <w:p>
+      <w:pPr>
+        <w:pStyle w:val="7"/>
+        <w:keepNext w:val="0"/>
+        <w:keepLines w:val="0"/>
+        <w:widowControl/>
+        <w:suppressLineNumbers w:val="0"/>
+        <w:rPr>
+          <w:rFonts w:hint="default" w:ascii="Times New Roman" w:hAnsi="Times New Roman" w:cs="Times New Roman"/>
+          <w:sz w:val="24"/>
+          <w:szCs w:val="24"/>
+        </w:rPr>
+      </w:pPr>
+      <w:r>
+        <w:rPr>
+          <w:rStyle w:val="8"/>
+          <w:rFonts w:hint="default" w:ascii="Times New Roman" w:hAnsi="Times New Roman" w:cs="Times New Roman"/>
+          <w:sz w:val="24"/>
+          <w:szCs w:val="24"/>
+        </w:rPr>
+        <w:t>Impact on Reputation:</w:t>
+      </w:r>
+      <w:r>
+        <w:rPr>
+          <w:rFonts w:hint="default" w:ascii="Times New Roman" w:hAnsi="Times New Roman" w:cs="Times New Roman"/>
+          <w:sz w:val="24"/>
+          <w:szCs w:val="24"/>
+        </w:rPr>
+        <w:t xml:space="preserve"> User ratings and reviews contribute to the overall reputation score of both buyers and sellers, influencing their credibility and attractiveness as trading partners on the platform.</w:t>
+      </w:r>
+    </w:p>
+    <w:p>
+      <w:pPr>
+        <w:pStyle w:val="7"/>
+        <w:keepNext w:val="0"/>
+        <w:keepLines w:val="0"/>
+        <w:widowControl/>
+        <w:suppressLineNumbers w:val="0"/>
+        <w:rPr>
+          <w:rFonts w:hint="default" w:ascii="Times New Roman" w:hAnsi="Times New Roman" w:cs="Times New Roman"/>
+          <w:sz w:val="24"/>
+          <w:szCs w:val="24"/>
+        </w:rPr>
+      </w:pPr>
+      <w:r>
+        <w:rPr>
+          <w:rStyle w:val="8"/>
+          <w:rFonts w:hint="default" w:ascii="Times New Roman" w:hAnsi="Times New Roman" w:cs="Times New Roman"/>
+          <w:sz w:val="24"/>
+          <w:szCs w:val="24"/>
+        </w:rPr>
+        <w:t>Informed Decision-Making:</w:t>
+      </w:r>
+      <w:r>
+        <w:rPr>
+          <w:rFonts w:hint="default" w:ascii="Times New Roman" w:hAnsi="Times New Roman" w:cs="Times New Roman"/>
+          <w:sz w:val="24"/>
+          <w:szCs w:val="24"/>
+        </w:rPr>
+        <w:t xml:space="preserve"> By accessing reviews and ratings, users can make better-informed decisions about whom to trade with, reducing the risk of unsatisfactory transactions and fostering a safer marketplace.</w:t>
+      </w:r>
+    </w:p>
+    <w:p>
+      <w:pPr>
+        <w:pStyle w:val="3"/>
+        <w:keepNext w:val="0"/>
+        <w:keepLines w:val="0"/>
+        <w:widowControl/>
+        <w:suppressLineNumbers w:val="0"/>
+        <w:rPr>
+          <w:rFonts w:hint="default" w:ascii="Times New Roman" w:hAnsi="Times New Roman" w:cs="Times New Roman"/>
+          <w:sz w:val="28"/>
+          <w:szCs w:val="28"/>
+        </w:rPr>
+      </w:pPr>
+      <w:r>
+        <w:rPr>
+          <w:rFonts w:hint="default" w:ascii="Times New Roman" w:hAnsi="Times New Roman" w:cs="Times New Roman"/>
+          <w:sz w:val="28"/>
+          <w:szCs w:val="28"/>
+        </w:rPr>
+        <w:t>3.5.2 Functional Requirements</w:t>
+      </w:r>
+      <w:bookmarkStart w:id="0" w:name="_GoBack"/>
+      <w:bookmarkEnd w:id="0"/>
+    </w:p>
+    <w:p>
+      <w:pPr>
+        <w:pStyle w:val="7"/>
+        <w:keepNext w:val="0"/>
+        <w:keepLines w:val="0"/>
+        <w:widowControl/>
+        <w:suppressLineNumbers w:val="0"/>
+        <w:rPr>
+          <w:rFonts w:hint="default" w:ascii="Times New Roman" w:hAnsi="Times New Roman" w:cs="Times New Roman"/>
+          <w:sz w:val="24"/>
+          <w:szCs w:val="24"/>
+        </w:rPr>
+      </w:pPr>
+      <w:r>
+        <w:rPr>
+          <w:rStyle w:val="8"/>
+          <w:rFonts w:hint="default" w:ascii="Times New Roman" w:hAnsi="Times New Roman" w:cs="Times New Roman"/>
+          <w:sz w:val="24"/>
+          <w:szCs w:val="24"/>
+        </w:rPr>
+        <w:t>Rating System</w:t>
+      </w:r>
+    </w:p>
+    <w:p>
+      <w:pPr>
+        <w:keepNext w:val="0"/>
+        <w:keepLines w:val="0"/>
+        <w:widowControl/>
+        <w:numPr>
+          <w:numId w:val="0"/>
+        </w:numPr>
+        <w:suppressLineNumbers w:val="0"/>
+        <w:spacing w:before="0" w:beforeAutospacing="1" w:after="0" w:afterAutospacing="1"/>
+        <w:rPr>
+          <w:rFonts w:hint="default" w:ascii="Times New Roman" w:hAnsi="Times New Roman" w:cs="Times New Roman"/>
+          <w:sz w:val="24"/>
+          <w:szCs w:val="24"/>
+        </w:rPr>
+      </w:pPr>
+      <w:r>
+        <w:rPr>
+          <w:rFonts w:hint="default" w:ascii="Times New Roman" w:hAnsi="Times New Roman" w:cs="Times New Roman"/>
+          <w:sz w:val="24"/>
+          <w:szCs w:val="24"/>
+        </w:rPr>
+        <w:t>Implement a star rating system (e.g., 1 to 5 stars) for both buyers and sellers to rate each other after a transaction.</w:t>
+      </w:r>
+    </w:p>
+    <w:p>
+      <w:pPr>
+        <w:keepNext w:val="0"/>
+        <w:keepLines w:val="0"/>
+        <w:widowControl/>
+        <w:numPr>
+          <w:numId w:val="0"/>
+        </w:numPr>
+        <w:suppressLineNumbers w:val="0"/>
+        <w:spacing w:before="0" w:beforeAutospacing="1" w:after="0" w:afterAutospacing="1"/>
+        <w:rPr>
+          <w:rFonts w:hint="default" w:ascii="Times New Roman" w:hAnsi="Times New Roman" w:cs="Times New Roman"/>
+          <w:sz w:val="24"/>
+          <w:szCs w:val="24"/>
+        </w:rPr>
+      </w:pPr>
+      <w:r>
+        <w:rPr>
+          <w:rFonts w:hint="default" w:ascii="Times New Roman" w:hAnsi="Times New Roman" w:cs="Times New Roman"/>
+          <w:sz w:val="24"/>
+          <w:szCs w:val="24"/>
+        </w:rPr>
+        <w:t>Allow ratings to be given on multiple criteria, such as product quality, shipping speed, communication, and overall experience.</w:t>
+      </w:r>
+    </w:p>
+    <w:p>
+      <w:pPr>
+        <w:pStyle w:val="7"/>
+        <w:keepNext w:val="0"/>
+        <w:keepLines w:val="0"/>
+        <w:widowControl/>
+        <w:suppressLineNumbers w:val="0"/>
+        <w:rPr>
+          <w:rFonts w:hint="default" w:ascii="Times New Roman" w:hAnsi="Times New Roman" w:cs="Times New Roman"/>
+          <w:sz w:val="24"/>
+          <w:szCs w:val="24"/>
+        </w:rPr>
+      </w:pPr>
+      <w:r>
+        <w:rPr>
+          <w:rStyle w:val="8"/>
+          <w:rFonts w:hint="default" w:ascii="Times New Roman" w:hAnsi="Times New Roman" w:cs="Times New Roman"/>
+          <w:sz w:val="24"/>
+          <w:szCs w:val="24"/>
+        </w:rPr>
+        <w:t>Review Submission</w:t>
+      </w:r>
+    </w:p>
+    <w:p>
+      <w:pPr>
+        <w:keepNext w:val="0"/>
+        <w:keepLines w:val="0"/>
+        <w:widowControl/>
+        <w:numPr>
+          <w:numId w:val="0"/>
+        </w:numPr>
+        <w:suppressLineNumbers w:val="0"/>
+        <w:spacing w:before="0" w:beforeAutospacing="1" w:after="0" w:afterAutospacing="1"/>
+        <w:rPr>
+          <w:rFonts w:hint="default" w:ascii="Times New Roman" w:hAnsi="Times New Roman" w:cs="Times New Roman"/>
+          <w:sz w:val="24"/>
+          <w:szCs w:val="24"/>
+        </w:rPr>
+      </w:pPr>
+      <w:r>
+        <w:rPr>
+          <w:rFonts w:hint="default" w:ascii="Times New Roman" w:hAnsi="Times New Roman" w:cs="Times New Roman"/>
+          <w:sz w:val="24"/>
+          <w:szCs w:val="24"/>
+        </w:rPr>
+        <w:t>Enable users to submit written reviews along with their ratings, providing detailed feedback about their transaction experience.</w:t>
+      </w:r>
+    </w:p>
+    <w:p>
+      <w:pPr>
+        <w:keepNext w:val="0"/>
+        <w:keepLines w:val="0"/>
+        <w:widowControl/>
+        <w:numPr>
+          <w:numId w:val="0"/>
+        </w:numPr>
+        <w:suppressLineNumbers w:val="0"/>
+        <w:spacing w:before="0" w:beforeAutospacing="1" w:after="0" w:afterAutospacing="1"/>
+        <w:rPr>
+          <w:rFonts w:hint="default" w:ascii="Times New Roman" w:hAnsi="Times New Roman" w:cs="Times New Roman"/>
+          <w:sz w:val="24"/>
+          <w:szCs w:val="24"/>
+        </w:rPr>
+      </w:pPr>
+      <w:r>
+        <w:rPr>
+          <w:rFonts w:hint="default" w:ascii="Times New Roman" w:hAnsi="Times New Roman" w:cs="Times New Roman"/>
+          <w:sz w:val="24"/>
+          <w:szCs w:val="24"/>
+        </w:rPr>
+        <w:t>Include options for users to add photos or attachments to support their review.</w:t>
+      </w:r>
+    </w:p>
+    <w:p>
+      <w:pPr>
+        <w:pStyle w:val="7"/>
+        <w:keepNext w:val="0"/>
+        <w:keepLines w:val="0"/>
+        <w:widowControl/>
+        <w:suppressLineNumbers w:val="0"/>
+        <w:rPr>
+          <w:rFonts w:hint="default" w:ascii="Times New Roman" w:hAnsi="Times New Roman" w:cs="Times New Roman"/>
+          <w:sz w:val="24"/>
+          <w:szCs w:val="24"/>
+        </w:rPr>
+      </w:pPr>
+      <w:r>
+        <w:rPr>
+          <w:rStyle w:val="8"/>
+          <w:rFonts w:hint="default" w:ascii="Times New Roman" w:hAnsi="Times New Roman" w:cs="Times New Roman"/>
+          <w:sz w:val="24"/>
+          <w:szCs w:val="24"/>
+        </w:rPr>
+        <w:t>Review Visibility</w:t>
+      </w:r>
+    </w:p>
+    <w:p>
+      <w:pPr>
+        <w:keepNext w:val="0"/>
+        <w:keepLines w:val="0"/>
+        <w:widowControl/>
+        <w:numPr>
+          <w:numId w:val="0"/>
+        </w:numPr>
+        <w:suppressLineNumbers w:val="0"/>
+        <w:spacing w:before="0" w:beforeAutospacing="1" w:after="0" w:afterAutospacing="1"/>
+        <w:rPr>
+          <w:rFonts w:hint="default" w:ascii="Times New Roman" w:hAnsi="Times New Roman" w:cs="Times New Roman"/>
+          <w:sz w:val="24"/>
+          <w:szCs w:val="24"/>
+        </w:rPr>
+      </w:pPr>
+      <w:r>
+        <w:rPr>
+          <w:rFonts w:hint="default" w:ascii="Times New Roman" w:hAnsi="Times New Roman" w:cs="Times New Roman"/>
+          <w:sz w:val="24"/>
+          <w:szCs w:val="24"/>
+        </w:rPr>
+        <w:t>Make user reviews and ratings publicly visible on the platform, allowing other users to view the feedback for both buyers and sellers.</w:t>
+      </w:r>
+    </w:p>
+    <w:p>
+      <w:pPr>
+        <w:keepNext w:val="0"/>
+        <w:keepLines w:val="0"/>
+        <w:widowControl/>
+        <w:numPr>
+          <w:numId w:val="0"/>
+        </w:numPr>
+        <w:suppressLineNumbers w:val="0"/>
+        <w:spacing w:before="0" w:beforeAutospacing="1" w:after="0" w:afterAutospacing="1"/>
+        <w:rPr>
+          <w:rFonts w:hint="default" w:ascii="Times New Roman" w:hAnsi="Times New Roman" w:cs="Times New Roman"/>
+          <w:sz w:val="24"/>
+          <w:szCs w:val="24"/>
+        </w:rPr>
+      </w:pPr>
+      <w:r>
+        <w:rPr>
+          <w:rFonts w:hint="default" w:ascii="Times New Roman" w:hAnsi="Times New Roman" w:cs="Times New Roman"/>
+          <w:sz w:val="24"/>
+          <w:szCs w:val="24"/>
+        </w:rPr>
+        <w:t>Display overall rating scores prominently on user profiles and product pages.</w:t>
+      </w:r>
+    </w:p>
+    <w:p>
+      <w:pPr>
+        <w:pStyle w:val="7"/>
+        <w:keepNext w:val="0"/>
+        <w:keepLines w:val="0"/>
+        <w:widowControl/>
+        <w:suppressLineNumbers w:val="0"/>
+        <w:rPr>
+          <w:rFonts w:hint="default" w:ascii="Times New Roman" w:hAnsi="Times New Roman" w:cs="Times New Roman"/>
+          <w:sz w:val="24"/>
+          <w:szCs w:val="24"/>
+        </w:rPr>
+      </w:pPr>
+      <w:r>
+        <w:rPr>
+          <w:rStyle w:val="8"/>
+          <w:rFonts w:hint="default" w:ascii="Times New Roman" w:hAnsi="Times New Roman" w:cs="Times New Roman"/>
+          <w:sz w:val="24"/>
+          <w:szCs w:val="24"/>
+        </w:rPr>
+        <w:t>Moderation and Compliance</w:t>
+      </w:r>
+    </w:p>
+    <w:p>
+      <w:pPr>
+        <w:keepNext w:val="0"/>
+        <w:keepLines w:val="0"/>
+        <w:widowControl/>
+        <w:numPr>
+          <w:numId w:val="0"/>
+        </w:numPr>
+        <w:suppressLineNumbers w:val="0"/>
+        <w:spacing w:before="0" w:beforeAutospacing="1" w:after="0" w:afterAutospacing="1"/>
+        <w:rPr>
+          <w:rFonts w:hint="default" w:ascii="Times New Roman" w:hAnsi="Times New Roman" w:cs="Times New Roman"/>
+          <w:sz w:val="24"/>
+          <w:szCs w:val="24"/>
+        </w:rPr>
+      </w:pPr>
+      <w:r>
+        <w:rPr>
+          <w:rFonts w:hint="default" w:ascii="Times New Roman" w:hAnsi="Times New Roman" w:cs="Times New Roman"/>
+          <w:sz w:val="24"/>
+          <w:szCs w:val="24"/>
+        </w:rPr>
+        <w:t>Implement a moderation process to review submitted reviews for compliance with platform guidelines, filtering out inappropriate, abusive, or fraudulent content.</w:t>
+      </w:r>
+    </w:p>
+    <w:p>
+      <w:pPr>
+        <w:keepNext w:val="0"/>
+        <w:keepLines w:val="0"/>
+        <w:widowControl/>
+        <w:numPr>
+          <w:numId w:val="0"/>
+        </w:numPr>
+        <w:suppressLineNumbers w:val="0"/>
+        <w:spacing w:before="0" w:beforeAutospacing="1" w:after="0" w:afterAutospacing="1"/>
+        <w:rPr>
+          <w:rFonts w:hint="default" w:ascii="Times New Roman" w:hAnsi="Times New Roman" w:cs="Times New Roman"/>
+          <w:sz w:val="24"/>
+          <w:szCs w:val="24"/>
+        </w:rPr>
+      </w:pPr>
+      <w:r>
+        <w:rPr>
+          <w:rFonts w:hint="default" w:ascii="Times New Roman" w:hAnsi="Times New Roman" w:cs="Times New Roman"/>
+          <w:sz w:val="24"/>
+          <w:szCs w:val="24"/>
+        </w:rPr>
+        <w:t>Provide users with the ability to report reviews they believe to be unfair or inaccurate for further investigation.</w:t>
+      </w:r>
+    </w:p>
+    <w:p>
+      <w:pPr>
+        <w:pStyle w:val="7"/>
+        <w:keepNext w:val="0"/>
+        <w:keepLines w:val="0"/>
+        <w:widowControl/>
+        <w:suppressLineNumbers w:val="0"/>
+        <w:rPr>
+          <w:rFonts w:hint="default" w:ascii="Times New Roman" w:hAnsi="Times New Roman" w:cs="Times New Roman"/>
+          <w:sz w:val="24"/>
+          <w:szCs w:val="24"/>
+        </w:rPr>
+      </w:pPr>
+      <w:r>
+        <w:rPr>
+          <w:rStyle w:val="8"/>
+          <w:rFonts w:hint="default" w:ascii="Times New Roman" w:hAnsi="Times New Roman" w:cs="Times New Roman"/>
+          <w:sz w:val="24"/>
+          <w:szCs w:val="24"/>
+        </w:rPr>
+        <w:t>Reputation Management</w:t>
+      </w:r>
+    </w:p>
+    <w:p>
+      <w:pPr>
+        <w:keepNext w:val="0"/>
+        <w:keepLines w:val="0"/>
+        <w:widowControl/>
+        <w:numPr>
+          <w:numId w:val="0"/>
+        </w:numPr>
+        <w:suppressLineNumbers w:val="0"/>
+        <w:spacing w:before="0" w:beforeAutospacing="1" w:after="0" w:afterAutospacing="1"/>
+        <w:rPr>
+          <w:rFonts w:hint="default" w:ascii="Times New Roman" w:hAnsi="Times New Roman" w:cs="Times New Roman"/>
+          <w:sz w:val="24"/>
+          <w:szCs w:val="24"/>
+        </w:rPr>
+      </w:pPr>
+      <w:r>
+        <w:rPr>
+          <w:rFonts w:hint="default" w:ascii="Times New Roman" w:hAnsi="Times New Roman" w:cs="Times New Roman"/>
+          <w:sz w:val="24"/>
+          <w:szCs w:val="24"/>
+        </w:rPr>
+        <w:t>Calculate and display an overall reputation score for each user based on accumulated ratings and reviews.</w:t>
+      </w:r>
+    </w:p>
+    <w:p>
+      <w:pPr>
+        <w:keepNext w:val="0"/>
+        <w:keepLines w:val="0"/>
+        <w:widowControl/>
+        <w:numPr>
+          <w:numId w:val="0"/>
+        </w:numPr>
+        <w:suppressLineNumbers w:val="0"/>
+        <w:spacing w:before="0" w:beforeAutospacing="1" w:after="0" w:afterAutospacing="1"/>
+        <w:rPr>
+          <w:rFonts w:hint="default" w:ascii="Times New Roman" w:hAnsi="Times New Roman" w:cs="Times New Roman"/>
+          <w:sz w:val="24"/>
+          <w:szCs w:val="24"/>
+        </w:rPr>
+      </w:pPr>
+      <w:r>
+        <w:rPr>
+          <w:rFonts w:hint="default" w:ascii="Times New Roman" w:hAnsi="Times New Roman" w:cs="Times New Roman"/>
+          <w:sz w:val="24"/>
+          <w:szCs w:val="24"/>
+        </w:rPr>
+        <w:t>Allow users to respond to reviews left on their profile to provide their perspective or address any concerns raised.</w:t>
+      </w:r>
+    </w:p>
+    <w:p>
+      <w:pPr>
+        <w:pStyle w:val="7"/>
+        <w:keepNext w:val="0"/>
+        <w:keepLines w:val="0"/>
+        <w:widowControl/>
+        <w:suppressLineNumbers w:val="0"/>
+        <w:rPr>
+          <w:rFonts w:hint="default" w:ascii="Times New Roman" w:hAnsi="Times New Roman" w:cs="Times New Roman"/>
+          <w:sz w:val="24"/>
+          <w:szCs w:val="24"/>
+        </w:rPr>
+      </w:pPr>
+      <w:r>
+        <w:rPr>
+          <w:rStyle w:val="8"/>
+          <w:rFonts w:hint="default" w:ascii="Times New Roman" w:hAnsi="Times New Roman" w:cs="Times New Roman"/>
+          <w:sz w:val="24"/>
+          <w:szCs w:val="24"/>
+        </w:rPr>
+        <w:t>Review Notification</w:t>
+      </w:r>
+    </w:p>
+    <w:p>
+      <w:pPr>
+        <w:keepNext w:val="0"/>
+        <w:keepLines w:val="0"/>
+        <w:widowControl/>
+        <w:numPr>
+          <w:numId w:val="0"/>
+        </w:numPr>
+        <w:suppressLineNumbers w:val="0"/>
+        <w:spacing w:before="0" w:beforeAutospacing="1" w:after="0" w:afterAutospacing="1"/>
+        <w:rPr>
+          <w:rFonts w:hint="default" w:ascii="Times New Roman" w:hAnsi="Times New Roman" w:cs="Times New Roman"/>
+          <w:sz w:val="24"/>
+          <w:szCs w:val="24"/>
+        </w:rPr>
+      </w:pPr>
+      <w:r>
+        <w:rPr>
+          <w:rFonts w:hint="default" w:ascii="Times New Roman" w:hAnsi="Times New Roman" w:cs="Times New Roman"/>
+          <w:sz w:val="24"/>
+          <w:szCs w:val="24"/>
+        </w:rPr>
+        <w:t>Notify users when they receive a new review or rating, prompting them to view and respond if necessary.</w:t>
+      </w:r>
+    </w:p>
+    <w:p>
+      <w:pPr>
+        <w:keepNext w:val="0"/>
+        <w:keepLines w:val="0"/>
+        <w:widowControl/>
+        <w:numPr>
+          <w:numId w:val="0"/>
+        </w:numPr>
+        <w:suppressLineNumbers w:val="0"/>
+        <w:spacing w:before="0" w:beforeAutospacing="1" w:after="0" w:afterAutospacing="1"/>
+        <w:rPr>
+          <w:rFonts w:hint="default" w:ascii="Times New Roman" w:hAnsi="Times New Roman" w:cs="Times New Roman"/>
+          <w:sz w:val="24"/>
+          <w:szCs w:val="24"/>
+        </w:rPr>
+      </w:pPr>
+      <w:r>
+        <w:rPr>
+          <w:rFonts w:hint="default" w:ascii="Times New Roman" w:hAnsi="Times New Roman" w:cs="Times New Roman"/>
+          <w:sz w:val="24"/>
+          <w:szCs w:val="24"/>
+        </w:rPr>
+        <w:t>Provide alerts for reviews that have been flagged or moderated for potential violations.</w:t>
+      </w:r>
+    </w:p>
+    <w:p>
+      <w:pPr>
+        <w:pStyle w:val="7"/>
+        <w:keepNext w:val="0"/>
+        <w:keepLines w:val="0"/>
+        <w:widowControl/>
+        <w:suppressLineNumbers w:val="0"/>
+        <w:rPr>
+          <w:rFonts w:hint="default" w:ascii="Times New Roman" w:hAnsi="Times New Roman" w:cs="Times New Roman"/>
+          <w:sz w:val="24"/>
+          <w:szCs w:val="24"/>
+        </w:rPr>
+      </w:pPr>
+      <w:r>
+        <w:rPr>
+          <w:rStyle w:val="8"/>
+          <w:rFonts w:hint="default" w:ascii="Times New Roman" w:hAnsi="Times New Roman" w:cs="Times New Roman"/>
+          <w:sz w:val="24"/>
+          <w:szCs w:val="24"/>
+        </w:rPr>
+        <w:t>Review Integration</w:t>
+      </w:r>
+    </w:p>
+    <w:p>
+      <w:pPr>
+        <w:keepNext w:val="0"/>
+        <w:keepLines w:val="0"/>
+        <w:widowControl/>
+        <w:numPr>
+          <w:numId w:val="0"/>
+        </w:numPr>
+        <w:suppressLineNumbers w:val="0"/>
+        <w:spacing w:before="0" w:beforeAutospacing="1" w:after="0" w:afterAutospacing="1"/>
+        <w:rPr>
+          <w:rFonts w:hint="default" w:ascii="Times New Roman" w:hAnsi="Times New Roman" w:cs="Times New Roman"/>
+          <w:sz w:val="24"/>
+          <w:szCs w:val="24"/>
+        </w:rPr>
+      </w:pPr>
+      <w:r>
+        <w:rPr>
+          <w:rFonts w:hint="default" w:ascii="Times New Roman" w:hAnsi="Times New Roman" w:cs="Times New Roman"/>
+          <w:sz w:val="24"/>
+          <w:szCs w:val="24"/>
+        </w:rPr>
+        <w:t>Integrate the review system with other platform features, such as user profiles, transaction histories, and product listings.</w:t>
+      </w:r>
+    </w:p>
+    <w:p>
+      <w:pPr>
+        <w:keepNext w:val="0"/>
+        <w:keepLines w:val="0"/>
+        <w:widowControl/>
+        <w:numPr>
+          <w:numId w:val="0"/>
+        </w:numPr>
+        <w:suppressLineNumbers w:val="0"/>
+        <w:spacing w:before="0" w:beforeAutospacing="1" w:after="0" w:afterAutospacing="1"/>
+        <w:rPr>
+          <w:rFonts w:hint="default" w:ascii="Times New Roman" w:hAnsi="Times New Roman" w:cs="Times New Roman"/>
+          <w:sz w:val="24"/>
+          <w:szCs w:val="24"/>
+        </w:rPr>
+      </w:pPr>
+      <w:r>
+        <w:rPr>
+          <w:rFonts w:hint="default" w:ascii="Times New Roman" w:hAnsi="Times New Roman" w:cs="Times New Roman"/>
+          <w:sz w:val="24"/>
+          <w:szCs w:val="24"/>
+        </w:rPr>
+        <w:t>Ensure that reviews related to specific products are accessible from the product detail pages.</w:t>
+      </w:r>
+    </w:p>
+    <w:p>
+      <w:pPr>
+        <w:pStyle w:val="7"/>
+        <w:keepNext w:val="0"/>
+        <w:keepLines w:val="0"/>
+        <w:widowControl/>
+        <w:suppressLineNumbers w:val="0"/>
+        <w:rPr>
+          <w:rFonts w:hint="default" w:ascii="Times New Roman" w:hAnsi="Times New Roman" w:cs="Times New Roman"/>
+          <w:sz w:val="24"/>
+          <w:szCs w:val="24"/>
+        </w:rPr>
+      </w:pPr>
+      <w:r>
+        <w:rPr>
+          <w:rStyle w:val="8"/>
+          <w:rFonts w:hint="default" w:ascii="Times New Roman" w:hAnsi="Times New Roman" w:cs="Times New Roman"/>
+          <w:sz w:val="24"/>
+          <w:szCs w:val="24"/>
+        </w:rPr>
+        <w:t>Informed Decision Tools</w:t>
+      </w:r>
+    </w:p>
+    <w:p>
+      <w:pPr>
+        <w:keepNext w:val="0"/>
+        <w:keepLines w:val="0"/>
+        <w:widowControl/>
+        <w:numPr>
+          <w:numId w:val="0"/>
+        </w:numPr>
+        <w:suppressLineNumbers w:val="0"/>
+        <w:spacing w:before="0" w:beforeAutospacing="1" w:after="0" w:afterAutospacing="1"/>
+        <w:rPr>
+          <w:rFonts w:hint="default" w:ascii="Times New Roman" w:hAnsi="Times New Roman" w:cs="Times New Roman"/>
+          <w:sz w:val="24"/>
+          <w:szCs w:val="24"/>
+        </w:rPr>
+      </w:pPr>
+      <w:r>
+        <w:rPr>
+          <w:rFonts w:hint="default" w:ascii="Times New Roman" w:hAnsi="Times New Roman" w:cs="Times New Roman"/>
+          <w:sz w:val="24"/>
+          <w:szCs w:val="24"/>
+        </w:rPr>
+        <w:t>Provide tools and filters for users to search and sort reviews by criteria such as date, rating, and relevance.</w:t>
+      </w:r>
+    </w:p>
+    <w:p>
+      <w:pPr>
+        <w:keepNext w:val="0"/>
+        <w:keepLines w:val="0"/>
+        <w:widowControl/>
+        <w:numPr>
+          <w:numId w:val="0"/>
+        </w:numPr>
+        <w:suppressLineNumbers w:val="0"/>
+        <w:spacing w:before="0" w:beforeAutospacing="1" w:after="0" w:afterAutospacing="1"/>
+        <w:rPr>
+          <w:rFonts w:hint="default" w:ascii="Times New Roman" w:hAnsi="Times New Roman" w:cs="Times New Roman"/>
+          <w:sz w:val="24"/>
+          <w:szCs w:val="24"/>
+        </w:rPr>
+      </w:pPr>
+      <w:r>
+        <w:rPr>
+          <w:rFonts w:hint="default" w:ascii="Times New Roman" w:hAnsi="Times New Roman" w:cs="Times New Roman"/>
+          <w:sz w:val="24"/>
+          <w:szCs w:val="24"/>
+        </w:rPr>
+        <w:t>Offer summaries or highlights of common feedback trends to help users quickly assess the quality and reliability of a trading partner.</w:t>
+      </w:r>
+    </w:p>
+    <w:p>
+      <w:pPr>
+        <w:pStyle w:val="7"/>
+        <w:keepNext w:val="0"/>
+        <w:keepLines w:val="0"/>
+        <w:widowControl/>
+        <w:suppressLineNumbers w:val="0"/>
+        <w:rPr>
+          <w:rStyle w:val="8"/>
+          <w:rFonts w:hint="default" w:ascii="Times New Roman" w:hAnsi="Times New Roman" w:cs="Times New Roman"/>
+          <w:sz w:val="24"/>
+          <w:szCs w:val="24"/>
+        </w:rPr>
+      </w:pPr>
+      <w:r>
+        <w:rPr>
+          <w:rStyle w:val="8"/>
+          <w:rFonts w:hint="default" w:ascii="Times New Roman" w:hAnsi="Times New Roman" w:cs="Times New Roman"/>
+          <w:sz w:val="24"/>
+          <w:szCs w:val="24"/>
+        </w:rPr>
+        <w:t>Security and Privacy</w:t>
+      </w:r>
+    </w:p>
+    <w:p>
+      <w:pPr>
+        <w:pStyle w:val="7"/>
+        <w:keepNext w:val="0"/>
+        <w:keepLines w:val="0"/>
+        <w:widowControl/>
+        <w:suppressLineNumbers w:val="0"/>
+        <w:rPr>
+          <w:rFonts w:hint="default" w:ascii="Times New Roman" w:hAnsi="Times New Roman" w:cs="Times New Roman"/>
+          <w:sz w:val="24"/>
+          <w:szCs w:val="24"/>
+        </w:rPr>
+      </w:pPr>
+      <w:r>
+        <w:rPr>
+          <w:rFonts w:hint="default" w:ascii="Times New Roman" w:hAnsi="Times New Roman" w:cs="Times New Roman"/>
+          <w:sz w:val="24"/>
+          <w:szCs w:val="24"/>
+        </w:rPr>
+        <w:t>Protect user privacy by allowing reviewers to choose whether to display their username or remain anonymous.</w:t>
+      </w:r>
+    </w:p>
+    <w:p>
+      <w:pPr>
+        <w:keepNext w:val="0"/>
+        <w:keepLines w:val="0"/>
+        <w:widowControl/>
+        <w:numPr>
+          <w:numId w:val="0"/>
+        </w:numPr>
+        <w:suppressLineNumbers w:val="0"/>
+        <w:spacing w:before="0" w:beforeAutospacing="1" w:after="0" w:afterAutospacing="1"/>
+        <w:rPr>
+          <w:rFonts w:hint="default" w:ascii="Times New Roman" w:hAnsi="Times New Roman" w:cs="Times New Roman"/>
+          <w:sz w:val="24"/>
+          <w:szCs w:val="24"/>
+        </w:rPr>
+      </w:pPr>
+      <w:r>
+        <w:rPr>
+          <w:rFonts w:hint="default" w:ascii="Times New Roman" w:hAnsi="Times New Roman" w:cs="Times New Roman"/>
+          <w:sz w:val="24"/>
+          <w:szCs w:val="24"/>
+        </w:rPr>
+        <w:t>Ensure that review submissions are secure and that users' personal data is protected in compliance with relevant data protection regulations.</w:t>
+      </w:r>
+    </w:p>
+    <w:p>
+      <w:pPr>
+        <w:pStyle w:val="7"/>
+        <w:keepNext w:val="0"/>
+        <w:keepLines w:val="0"/>
+        <w:widowControl/>
+        <w:suppressLineNumbers w:val="0"/>
+        <w:rPr>
+          <w:rFonts w:hint="default" w:ascii="Times New Roman" w:hAnsi="Times New Roman" w:cs="Times New Roman"/>
+          <w:sz w:val="24"/>
+          <w:szCs w:val="24"/>
+        </w:rPr>
+      </w:pPr>
+      <w:r>
+        <w:rPr>
+          <w:rStyle w:val="8"/>
+          <w:rFonts w:hint="default" w:ascii="Times New Roman" w:hAnsi="Times New Roman" w:cs="Times New Roman"/>
+          <w:sz w:val="24"/>
+          <w:szCs w:val="24"/>
+        </w:rPr>
+        <w:t>Review Analytics</w:t>
+      </w:r>
+    </w:p>
+    <w:p>
+      <w:pPr>
+        <w:keepNext w:val="0"/>
+        <w:keepLines w:val="0"/>
+        <w:widowControl/>
+        <w:numPr>
+          <w:numId w:val="0"/>
+        </w:numPr>
+        <w:suppressLineNumbers w:val="0"/>
+        <w:spacing w:before="0" w:beforeAutospacing="1" w:after="0" w:afterAutospacing="1"/>
+        <w:rPr>
+          <w:rFonts w:hint="default" w:ascii="Times New Roman" w:hAnsi="Times New Roman" w:cs="Times New Roman"/>
+          <w:sz w:val="24"/>
+          <w:szCs w:val="24"/>
+        </w:rPr>
+      </w:pPr>
+      <w:r>
+        <w:rPr>
+          <w:rFonts w:hint="default" w:ascii="Times New Roman" w:hAnsi="Times New Roman" w:cs="Times New Roman"/>
+          <w:sz w:val="24"/>
+          <w:szCs w:val="24"/>
+        </w:rPr>
+        <w:t>Offer analytics tools for users to analyze their reviews and ratings, identifying strengths and areas for improvement.</w:t>
+      </w:r>
+    </w:p>
+    <w:p>
+      <w:pPr>
+        <w:keepNext w:val="0"/>
+        <w:keepLines w:val="0"/>
+        <w:widowControl/>
+        <w:numPr>
+          <w:numId w:val="0"/>
+        </w:numPr>
+        <w:suppressLineNumbers w:val="0"/>
+        <w:spacing w:before="0" w:beforeAutospacing="1" w:after="0" w:afterAutospacing="1"/>
+        <w:rPr>
+          <w:rFonts w:hint="default" w:ascii="Times New Roman" w:hAnsi="Times New Roman" w:cs="Times New Roman"/>
+          <w:sz w:val="24"/>
+          <w:szCs w:val="24"/>
+        </w:rPr>
+      </w:pPr>
+      <w:r>
+        <w:rPr>
+          <w:rFonts w:hint="default" w:ascii="Times New Roman" w:hAnsi="Times New Roman" w:cs="Times New Roman"/>
+          <w:sz w:val="24"/>
+          <w:szCs w:val="24"/>
+        </w:rPr>
+        <w:t>Provide insights into review trends and performance metrics that can inform business practices and customer service enhancements.</w:t>
+      </w:r>
+    </w:p>
+    <w:p>
+      <w:pPr>
+        <w:pStyle w:val="7"/>
+        <w:keepNext w:val="0"/>
+        <w:keepLines w:val="0"/>
+        <w:widowControl/>
+        <w:suppressLineNumbers w:val="0"/>
+        <w:rPr>
+          <w:rFonts w:hint="default" w:ascii="Times New Roman" w:hAnsi="Times New Roman" w:cs="Times New Roman"/>
+          <w:sz w:val="24"/>
+          <w:szCs w:val="24"/>
+        </w:rPr>
+      </w:pPr>
+      <w:r>
+        <w:rPr>
+          <w:rStyle w:val="8"/>
+          <w:rFonts w:hint="default" w:ascii="Times New Roman" w:hAnsi="Times New Roman" w:cs="Times New Roman"/>
+          <w:sz w:val="24"/>
+          <w:szCs w:val="24"/>
+        </w:rPr>
+        <w:t>Guidelines and Support</w:t>
+      </w:r>
+    </w:p>
+    <w:p>
+      <w:pPr>
+        <w:keepNext w:val="0"/>
+        <w:keepLines w:val="0"/>
+        <w:widowControl/>
+        <w:numPr>
+          <w:numId w:val="0"/>
+        </w:numPr>
+        <w:suppressLineNumbers w:val="0"/>
+        <w:spacing w:before="0" w:beforeAutospacing="1" w:after="0" w:afterAutospacing="1"/>
+        <w:rPr>
+          <w:rFonts w:hint="default" w:ascii="Times New Roman" w:hAnsi="Times New Roman" w:cs="Times New Roman"/>
+          <w:sz w:val="24"/>
+          <w:szCs w:val="24"/>
+        </w:rPr>
+      </w:pPr>
+      <w:r>
+        <w:rPr>
+          <w:rFonts w:hint="default" w:ascii="Times New Roman" w:hAnsi="Times New Roman" w:cs="Times New Roman"/>
+          <w:sz w:val="24"/>
+          <w:szCs w:val="24"/>
+        </w:rPr>
+        <w:t>Provide clear guidelines on how to write constructive and fair reviews, helping users understand what constitutes acceptable feedback.</w:t>
+      </w:r>
+    </w:p>
+    <w:p>
+      <w:pPr>
+        <w:keepNext w:val="0"/>
+        <w:keepLines w:val="0"/>
+        <w:widowControl/>
+        <w:numPr>
+          <w:numId w:val="0"/>
+        </w:numPr>
+        <w:suppressLineNumbers w:val="0"/>
+        <w:spacing w:before="0" w:beforeAutospacing="1" w:after="0" w:afterAutospacing="1"/>
+        <w:rPr>
+          <w:rFonts w:hint="default" w:ascii="Times New Roman" w:hAnsi="Times New Roman" w:cs="Times New Roman"/>
+          <w:sz w:val="24"/>
+          <w:szCs w:val="24"/>
+        </w:rPr>
+      </w:pPr>
+      <w:r>
+        <w:rPr>
+          <w:rFonts w:hint="default" w:ascii="Times New Roman" w:hAnsi="Times New Roman" w:cs="Times New Roman"/>
+          <w:sz w:val="24"/>
+          <w:szCs w:val="24"/>
+        </w:rPr>
+        <w:t>Offer support resources for users who have questions or issues regarding reviews and ratings.</w:t>
+      </w:r>
+    </w:p>
+    <w:p>
+      <w:pPr>
+        <w:pStyle w:val="7"/>
+        <w:keepNext w:val="0"/>
+        <w:keepLines w:val="0"/>
+        <w:widowControl/>
+        <w:suppressLineNumbers w:val="0"/>
+        <w:rPr>
+          <w:rFonts w:hint="default" w:ascii="Times New Roman" w:hAnsi="Times New Roman" w:cs="Times New Roman"/>
+          <w:sz w:val="24"/>
+          <w:szCs w:val="24"/>
+        </w:rPr>
+      </w:pPr>
+      <w:r>
+        <w:rPr>
+          <w:rStyle w:val="8"/>
+          <w:rFonts w:hint="default" w:ascii="Times New Roman" w:hAnsi="Times New Roman" w:cs="Times New Roman"/>
+          <w:sz w:val="24"/>
+          <w:szCs w:val="24"/>
+        </w:rPr>
+        <w:t>Review Impact on Search and Recommendations</w:t>
+      </w:r>
+    </w:p>
+    <w:p>
+      <w:pPr>
+        <w:keepNext w:val="0"/>
+        <w:keepLines w:val="0"/>
+        <w:widowControl/>
+        <w:numPr>
+          <w:numId w:val="0"/>
+        </w:numPr>
+        <w:suppressLineNumbers w:val="0"/>
+        <w:spacing w:before="0" w:beforeAutospacing="1" w:after="0" w:afterAutospacing="1"/>
+        <w:rPr>
+          <w:rFonts w:hint="default" w:ascii="Times New Roman" w:hAnsi="Times New Roman" w:cs="Times New Roman"/>
+          <w:sz w:val="24"/>
+          <w:szCs w:val="24"/>
+        </w:rPr>
+      </w:pPr>
+      <w:r>
+        <w:rPr>
+          <w:rFonts w:hint="default" w:ascii="Times New Roman" w:hAnsi="Times New Roman" w:cs="Times New Roman"/>
+          <w:sz w:val="24"/>
+          <w:szCs w:val="24"/>
+        </w:rPr>
+        <w:t>Factor user ratings and reviews into the platform’s search and recommendation algorithms to prioritize high-rated products and sellers.</w:t>
+      </w:r>
+    </w:p>
+    <w:p>
+      <w:pPr>
+        <w:keepNext w:val="0"/>
+        <w:keepLines w:val="0"/>
+        <w:widowControl/>
+        <w:numPr>
+          <w:numId w:val="0"/>
+        </w:numPr>
+        <w:suppressLineNumbers w:val="0"/>
+        <w:spacing w:before="0" w:beforeAutospacing="1" w:after="0" w:afterAutospacing="1"/>
+        <w:rPr>
+          <w:rFonts w:hint="default" w:ascii="Times New Roman" w:hAnsi="Times New Roman" w:cs="Times New Roman"/>
+          <w:sz w:val="24"/>
+          <w:szCs w:val="24"/>
+        </w:rPr>
+      </w:pPr>
+      <w:r>
+        <w:rPr>
+          <w:rFonts w:hint="default" w:ascii="Times New Roman" w:hAnsi="Times New Roman" w:cs="Times New Roman"/>
+          <w:sz w:val="24"/>
+          <w:szCs w:val="24"/>
+        </w:rPr>
+        <w:t>Display highly-rated sellers and products prominently in search results and recommendations to boost their visibility.</w:t>
+      </w:r>
+    </w:p>
+    <w:p>
+      <w:pPr>
+        <w:pStyle w:val="7"/>
+        <w:keepNext w:val="0"/>
+        <w:keepLines w:val="0"/>
+        <w:widowControl/>
+        <w:suppressLineNumbers w:val="0"/>
+        <w:rPr>
+          <w:rFonts w:hint="default" w:ascii="Times New Roman" w:hAnsi="Times New Roman" w:cs="Times New Roman"/>
+          <w:sz w:val="24"/>
+          <w:szCs w:val="24"/>
+        </w:rPr>
+      </w:pPr>
+      <w:r>
+        <w:rPr>
+          <w:rStyle w:val="8"/>
+          <w:rFonts w:hint="default" w:ascii="Times New Roman" w:hAnsi="Times New Roman" w:cs="Times New Roman"/>
+          <w:sz w:val="24"/>
+          <w:szCs w:val="24"/>
+        </w:rPr>
+        <w:t>Review Correction and Dispute Resolution</w:t>
+      </w:r>
+    </w:p>
+    <w:p>
+      <w:pPr>
+        <w:keepNext w:val="0"/>
+        <w:keepLines w:val="0"/>
+        <w:widowControl/>
+        <w:numPr>
+          <w:numId w:val="0"/>
+        </w:numPr>
+        <w:suppressLineNumbers w:val="0"/>
+        <w:spacing w:before="0" w:beforeAutospacing="1" w:after="0" w:afterAutospacing="1"/>
+        <w:rPr>
+          <w:rFonts w:hint="default" w:ascii="Times New Roman" w:hAnsi="Times New Roman" w:cs="Times New Roman"/>
+          <w:sz w:val="24"/>
+          <w:szCs w:val="24"/>
+        </w:rPr>
+      </w:pPr>
+      <w:r>
+        <w:rPr>
+          <w:rFonts w:hint="default" w:ascii="Times New Roman" w:hAnsi="Times New Roman" w:cs="Times New Roman"/>
+          <w:sz w:val="24"/>
+          <w:szCs w:val="24"/>
+        </w:rPr>
+        <w:t>Allow users to request corrections to their reviews or ratings in cases where there has been a misunderstanding or error.</w:t>
+      </w:r>
+    </w:p>
+    <w:p>
+      <w:pPr>
+        <w:keepNext w:val="0"/>
+        <w:keepLines w:val="0"/>
+        <w:widowControl/>
+        <w:numPr>
+          <w:numId w:val="0"/>
+        </w:numPr>
+        <w:suppressLineNumbers w:val="0"/>
+        <w:spacing w:before="0" w:beforeAutospacing="1" w:after="0" w:afterAutospacing="1"/>
+        <w:rPr>
+          <w:rFonts w:hint="default" w:ascii="Times New Roman" w:hAnsi="Times New Roman" w:cs="Times New Roman"/>
+          <w:sz w:val="24"/>
+          <w:szCs w:val="24"/>
+        </w:rPr>
+      </w:pPr>
+      <w:r>
+        <w:rPr>
+          <w:rFonts w:hint="default" w:ascii="Times New Roman" w:hAnsi="Times New Roman" w:cs="Times New Roman"/>
+          <w:sz w:val="24"/>
+          <w:szCs w:val="24"/>
+        </w:rPr>
+        <w:t>Provide a process for resolving disputes related to reviews, ensuring fairness and maintaining trust in the review system.</w:t>
+      </w:r>
+    </w:p>
+    <w:p>
+      <w:pPr>
+        <w:pStyle w:val="7"/>
+        <w:keepNext w:val="0"/>
+        <w:keepLines w:val="0"/>
+        <w:widowControl/>
+        <w:suppressLineNumbers w:val="0"/>
+        <w:rPr>
+          <w:rFonts w:hint="default" w:ascii="Times New Roman" w:hAnsi="Times New Roman" w:cs="Times New Roman"/>
+          <w:sz w:val="24"/>
+          <w:szCs w:val="24"/>
+        </w:rPr>
+      </w:pPr>
+      <w:r>
+        <w:rPr>
+          <w:rFonts w:hint="default" w:ascii="Times New Roman" w:hAnsi="Times New Roman" w:cs="Times New Roman"/>
+          <w:sz w:val="24"/>
+          <w:szCs w:val="24"/>
+        </w:rPr>
+        <w:t>By implementing these functional requirements, the User Reviews feature enhances the reliability and trustworthiness of the e-commerce platform, fostering a positive community where users can confidently engage in transactions based on informed decisions and mutual respect.</w:t>
       </w:r>
     </w:p>
     <w:p>

</xml_diff>

<commit_message>
Add Main flow upgrade package for seller
</commit_message>
<xml_diff>
--- a/document/SRS.docx
+++ b/document/SRS.docx
@@ -8,6 +8,7 @@
           <w:rFonts w:ascii="Times New Roman" w:hAnsi="Times New Roman" w:cs="Times New Roman"/>
         </w:rPr>
       </w:pPr>
+      <w:bookmarkStart w:id="0" w:name="_GoBack"/>
       <w:r>
         <w:rPr>
           <w:rFonts w:ascii="Times New Roman" w:hAnsi="Times New Roman" w:cs="Times New Roman"/>
@@ -16214,25 +16215,15 @@
       </w:pPr>
       <w:r>
         <w:rPr>
-          <w:rFonts w:ascii="Times New Roman" w:hAnsi="Times New Roman" w:eastAsia="SimSun"/>
+          <w:rFonts w:hint="default" w:ascii="Times New Roman" w:hAnsi="Times New Roman" w:eastAsia="SimSun"/>
           <w:b/>
           <w:bCs/>
           <w:sz w:val="44"/>
           <w:szCs w:val="44"/>
-        </w:rPr>
-        <w:t>Main Flow:</w:t>
-      </w:r>
-    </w:p>
-    <w:p>
-      <w:pPr>
-        <w:rPr>
-          <w:rFonts w:ascii="Times New Roman" w:hAnsi="Times New Roman" w:eastAsia="SimSun"/>
-          <w:b/>
-          <w:bCs/>
-          <w:sz w:val="44"/>
-          <w:szCs w:val="44"/>
-        </w:rPr>
-      </w:pPr>
+          <w:lang w:val="vi-VN"/>
+        </w:rPr>
+        <w:t>l</w:t>
+      </w:r>
       <w:r>
         <w:rPr>
           <w:rFonts w:ascii="Times New Roman" w:hAnsi="Times New Roman" w:eastAsia="SimSun"/>
@@ -16349,13 +16340,6 @@
       </w:pPr>
     </w:p>
     <w:p>
-      <w:pPr>
-        <w:rPr>
-          <w:rFonts w:ascii="Times New Roman" w:hAnsi="Times New Roman" w:eastAsia="SimSun" w:cs="Times New Roman"/>
-          <w:sz w:val="24"/>
-          <w:szCs w:val="24"/>
-        </w:rPr>
-      </w:pPr>
       <w:r>
         <w:drawing>
           <wp:inline distT="0" distB="0" distL="114300" distR="114300">
@@ -16399,9 +16383,80 @@
           </wp:inline>
         </w:drawing>
       </w:r>
-      <w:bookmarkStart w:id="0" w:name="_GoBack"/>
-      <w:bookmarkEnd w:id="0"/>
-    </w:p>
+    </w:p>
+    <w:p/>
+    <w:p/>
+    <w:p/>
+    <w:p/>
+    <w:p/>
+    <w:p/>
+    <w:p/>
+    <w:p/>
+    <w:p/>
+    <w:p/>
+    <w:p/>
+    <w:p/>
+    <w:p/>
+    <w:p/>
+    <w:p/>
+    <w:p/>
+    <w:p/>
+    <w:p/>
+    <w:p>
+      <w:pPr>
+        <w:rPr>
+          <w:rFonts w:hint="default"/>
+          <w:lang w:val="vi-VN"/>
+        </w:rPr>
+      </w:pPr>
+      <w:r>
+        <w:rPr>
+          <w:rFonts w:hint="default"/>
+          <w:lang w:val="vi-VN"/>
+        </w:rPr>
+        <w:drawing>
+          <wp:inline distT="0" distB="0" distL="114300" distR="114300">
+            <wp:extent cx="5269865" cy="5779135"/>
+            <wp:effectExtent l="0" t="0" r="3175" b="12065"/>
+            <wp:docPr id="4" name="Picture 4" descr="Vnpay.drawio"/>
+            <wp:cNvGraphicFramePr>
+              <a:graphicFrameLocks xmlns:a="http://schemas.openxmlformats.org/drawingml/2006/main" noChangeAspect="1"/>
+            </wp:cNvGraphicFramePr>
+            <a:graphic xmlns:a="http://schemas.openxmlformats.org/drawingml/2006/main">
+              <a:graphicData uri="http://schemas.openxmlformats.org/drawingml/2006/picture">
+                <pic:pic xmlns:pic="http://schemas.openxmlformats.org/drawingml/2006/picture">
+                  <pic:nvPicPr>
+                    <pic:cNvPr id="4" name="Picture 4" descr="Vnpay.drawio"/>
+                    <pic:cNvPicPr>
+                      <a:picLocks noChangeAspect="1"/>
+                    </pic:cNvPicPr>
+                  </pic:nvPicPr>
+                  <pic:blipFill>
+                    <a:blip r:embed="rId9"/>
+                    <a:stretch>
+                      <a:fillRect/>
+                    </a:stretch>
+                  </pic:blipFill>
+                  <pic:spPr>
+                    <a:xfrm>
+                      <a:off x="0" y="0"/>
+                      <a:ext cx="5269865" cy="5779135"/>
+                    </a:xfrm>
+                    <a:prstGeom prst="rect">
+                      <a:avLst/>
+                    </a:prstGeom>
+                  </pic:spPr>
+                </pic:pic>
+              </a:graphicData>
+            </a:graphic>
+          </wp:inline>
+        </w:drawing>
+      </w:r>
+    </w:p>
+    <w:p/>
+    <w:p/>
+    <w:p/>
+    <w:p/>
     <w:p>
       <w:pPr>
         <w:rPr>
@@ -16434,7 +16489,7 @@
                     </pic:cNvPicPr>
                   </pic:nvPicPr>
                   <pic:blipFill>
-                    <a:blip r:embed="rId9"/>
+                    <a:blip r:embed="rId10"/>
                     <a:stretch>
                       <a:fillRect/>
                     </a:stretch>
@@ -16455,6 +16510,7 @@
         </w:drawing>
       </w:r>
     </w:p>
+    <w:bookmarkEnd w:id="0"/>
     <w:sectPr>
       <w:pgSz w:w="11906" w:h="16838"/>
       <w:pgMar w:top="1440" w:right="1800" w:bottom="1440" w:left="1800" w:header="720" w:footer="720" w:gutter="0"/>

</xml_diff>

<commit_message>
Editing Forms and Adding a Table of Contents
</commit_message>
<xml_diff>
--- a/document/SRS.docx
+++ b/document/SRS.docx
@@ -119,6 +119,899 @@
     </w:p>
     <w:p>
       <w:pPr>
+        <w:rPr>
+          <w:rFonts w:ascii="Times New Roman" w:hAnsi="Times New Roman" w:eastAsia="SimSun" w:cs="Times New Roman"/>
+          <w:sz w:val="24"/>
+          <w:szCs w:val="24"/>
+        </w:rPr>
+      </w:pPr>
+    </w:p>
+    <w:p>
+      <w:pPr>
+        <w:numPr>
+          <w:numId w:val="0"/>
+        </w:numPr>
+        <w:ind w:leftChars="0"/>
+        <w:rPr>
+          <w:rFonts w:ascii="Times New Roman" w:hAnsi="Times New Roman" w:eastAsia="SimSun" w:cs="Times New Roman"/>
+          <w:b/>
+          <w:bCs/>
+          <w:sz w:val="28"/>
+          <w:szCs w:val="28"/>
+        </w:rPr>
+      </w:pPr>
+      <w:r>
+        <w:rPr>
+          <w:rFonts w:hint="default" w:ascii="Times New Roman" w:hAnsi="Times New Roman" w:eastAsia="SimSun" w:cs="Times New Roman"/>
+          <w:b/>
+          <w:bCs/>
+          <w:sz w:val="28"/>
+          <w:szCs w:val="28"/>
+          <w:lang w:val="vi-VN"/>
+        </w:rPr>
+        <w:t>I.</w:t>
+      </w:r>
+      <w:r>
+        <w:rPr>
+          <w:rFonts w:ascii="Times New Roman" w:hAnsi="Times New Roman" w:eastAsia="SimSun" w:cs="Times New Roman"/>
+          <w:b/>
+          <w:bCs/>
+          <w:sz w:val="28"/>
+          <w:szCs w:val="28"/>
+        </w:rPr>
+        <w:t>Introduction</w:t>
+      </w:r>
+    </w:p>
+    <w:p>
+      <w:pPr>
+        <w:numPr>
+          <w:numId w:val="0"/>
+        </w:numPr>
+        <w:ind w:leftChars="0"/>
+        <w:rPr>
+          <w:rFonts w:ascii="Times New Roman" w:hAnsi="Times New Roman" w:eastAsia="SimSun" w:cs="Times New Roman"/>
+          <w:b w:val="0"/>
+          <w:bCs w:val="0"/>
+          <w:color w:val="000000"/>
+          <w:sz w:val="24"/>
+          <w:szCs w:val="24"/>
+          <w:lang w:bidi="ar"/>
+        </w:rPr>
+      </w:pPr>
+      <w:r>
+        <w:rPr>
+          <w:rFonts w:ascii="Times New Roman" w:hAnsi="Times New Roman" w:eastAsia="SimSun" w:cs="Times New Roman"/>
+          <w:b w:val="0"/>
+          <w:bCs w:val="0"/>
+          <w:sz w:val="24"/>
+          <w:szCs w:val="24"/>
+        </w:rPr>
+        <w:t>1.1</w:t>
+      </w:r>
+      <w:r>
+        <w:rPr>
+          <w:rFonts w:ascii="Times New Roman" w:hAnsi="Times New Roman" w:eastAsia="SimSun" w:cs="Times New Roman"/>
+          <w:b w:val="0"/>
+          <w:bCs w:val="0"/>
+          <w:color w:val="000000"/>
+          <w:sz w:val="24"/>
+          <w:szCs w:val="24"/>
+          <w:lang w:bidi="ar"/>
+        </w:rPr>
+        <w:t>Purpose</w:t>
+      </w:r>
+    </w:p>
+    <w:p>
+      <w:pPr>
+        <w:numPr>
+          <w:numId w:val="0"/>
+        </w:numPr>
+        <w:ind w:leftChars="0"/>
+        <w:rPr>
+          <w:rFonts w:ascii="Times New Roman" w:hAnsi="Times New Roman" w:cs="Times New Roman"/>
+          <w:b w:val="0"/>
+          <w:bCs w:val="0"/>
+          <w:sz w:val="24"/>
+          <w:szCs w:val="24"/>
+        </w:rPr>
+      </w:pPr>
+      <w:r>
+        <w:rPr>
+          <w:rFonts w:ascii="Times New Roman" w:hAnsi="Times New Roman" w:eastAsia="SimSun" w:cs="Times New Roman"/>
+          <w:b w:val="0"/>
+          <w:bCs w:val="0"/>
+          <w:sz w:val="24"/>
+          <w:szCs w:val="24"/>
+        </w:rPr>
+        <w:t xml:space="preserve">1.2 </w:t>
+      </w:r>
+      <w:r>
+        <w:rPr>
+          <w:rFonts w:ascii="Times New Roman" w:hAnsi="Times New Roman" w:cs="Times New Roman"/>
+          <w:b w:val="0"/>
+          <w:bCs w:val="0"/>
+          <w:sz w:val="24"/>
+          <w:szCs w:val="24"/>
+        </w:rPr>
+        <w:t>Document Conventions</w:t>
+      </w:r>
+    </w:p>
+    <w:p>
+      <w:pPr>
+        <w:numPr>
+          <w:numId w:val="0"/>
+        </w:numPr>
+        <w:ind w:leftChars="0"/>
+        <w:rPr>
+          <w:rFonts w:ascii="Times New Roman" w:hAnsi="Times New Roman" w:eastAsia="SimSun" w:cs="Times New Roman"/>
+          <w:b w:val="0"/>
+          <w:bCs w:val="0"/>
+          <w:sz w:val="24"/>
+          <w:szCs w:val="24"/>
+        </w:rPr>
+      </w:pPr>
+      <w:r>
+        <w:rPr>
+          <w:rFonts w:ascii="Times New Roman" w:hAnsi="Times New Roman" w:eastAsia="SimSun" w:cs="Times New Roman"/>
+          <w:b w:val="0"/>
+          <w:bCs w:val="0"/>
+          <w:sz w:val="24"/>
+          <w:szCs w:val="24"/>
+        </w:rPr>
+        <w:t>1.3 Project Scope and Product Features</w:t>
+      </w:r>
+    </w:p>
+    <w:p>
+      <w:pPr>
+        <w:numPr>
+          <w:numId w:val="0"/>
+        </w:numPr>
+        <w:ind w:leftChars="0"/>
+        <w:rPr>
+          <w:rFonts w:ascii="Times New Roman" w:hAnsi="Times New Roman" w:eastAsia="SimSun" w:cs="Times New Roman"/>
+          <w:b w:val="0"/>
+          <w:bCs w:val="0"/>
+          <w:sz w:val="24"/>
+          <w:szCs w:val="24"/>
+        </w:rPr>
+      </w:pPr>
+      <w:r>
+        <w:rPr>
+          <w:rFonts w:ascii="Times New Roman" w:hAnsi="Times New Roman" w:eastAsia="SimSun" w:cs="Times New Roman"/>
+          <w:b w:val="0"/>
+          <w:bCs w:val="0"/>
+          <w:sz w:val="24"/>
+          <w:szCs w:val="24"/>
+        </w:rPr>
+        <w:t>1.4 References</w:t>
+      </w:r>
+    </w:p>
+    <w:p>
+      <w:pPr>
+        <w:numPr>
+          <w:numId w:val="0"/>
+        </w:numPr>
+        <w:ind w:leftChars="0"/>
+        <w:rPr>
+          <w:rFonts w:hint="default" w:ascii="Times New Roman" w:hAnsi="Times New Roman"/>
+          <w:b/>
+          <w:bCs/>
+          <w:sz w:val="28"/>
+          <w:szCs w:val="28"/>
+        </w:rPr>
+      </w:pPr>
+      <w:r>
+        <w:rPr>
+          <w:rFonts w:hint="default" w:ascii="Times New Roman" w:hAnsi="Times New Roman" w:eastAsia="SimSun" w:cs="Times New Roman"/>
+          <w:b/>
+          <w:bCs/>
+          <w:sz w:val="28"/>
+          <w:szCs w:val="28"/>
+          <w:lang w:val="vi-VN"/>
+        </w:rPr>
+        <w:t>II.</w:t>
+      </w:r>
+      <w:r>
+        <w:rPr>
+          <w:rFonts w:ascii="Times New Roman" w:hAnsi="Times New Roman" w:eastAsia="SimSun" w:cs="Times New Roman"/>
+          <w:b/>
+          <w:bCs/>
+          <w:sz w:val="28"/>
+          <w:szCs w:val="28"/>
+        </w:rPr>
+        <w:t>Overall Description</w:t>
+      </w:r>
+    </w:p>
+    <w:p>
+      <w:pPr>
+        <w:numPr>
+          <w:numId w:val="0"/>
+        </w:numPr>
+        <w:ind w:leftChars="0"/>
+        <w:rPr>
+          <w:rFonts w:hint="default" w:ascii="Times New Roman" w:hAnsi="Times New Roman"/>
+          <w:b w:val="0"/>
+          <w:bCs w:val="0"/>
+          <w:sz w:val="24"/>
+          <w:szCs w:val="24"/>
+        </w:rPr>
+      </w:pPr>
+      <w:r>
+        <w:rPr>
+          <w:rFonts w:hint="default" w:ascii="Times New Roman" w:hAnsi="Times New Roman"/>
+          <w:b w:val="0"/>
+          <w:bCs w:val="0"/>
+          <w:sz w:val="24"/>
+          <w:szCs w:val="24"/>
+        </w:rPr>
+        <w:t>2.1 Product Perspective</w:t>
+      </w:r>
+    </w:p>
+    <w:p>
+      <w:pPr>
+        <w:rPr>
+          <w:rFonts w:hint="default" w:ascii="Times New Roman" w:hAnsi="Times New Roman" w:eastAsia="SimSun"/>
+          <w:b w:val="0"/>
+          <w:bCs w:val="0"/>
+          <w:sz w:val="24"/>
+          <w:szCs w:val="24"/>
+        </w:rPr>
+      </w:pPr>
+      <w:r>
+        <w:rPr>
+          <w:rFonts w:hint="default" w:ascii="Times New Roman" w:hAnsi="Times New Roman" w:eastAsia="SimSun"/>
+          <w:b w:val="0"/>
+          <w:bCs w:val="0"/>
+          <w:sz w:val="24"/>
+          <w:szCs w:val="24"/>
+        </w:rPr>
+        <w:t>2.2 User Classes and Characteristics</w:t>
+      </w:r>
+    </w:p>
+    <w:p>
+      <w:pPr>
+        <w:rPr>
+          <w:rFonts w:hint="default" w:ascii="Times New Roman" w:hAnsi="Times New Roman" w:eastAsia="SimSun"/>
+          <w:b w:val="0"/>
+          <w:bCs w:val="0"/>
+          <w:sz w:val="24"/>
+          <w:szCs w:val="24"/>
+        </w:rPr>
+      </w:pPr>
+      <w:r>
+        <w:rPr>
+          <w:rFonts w:hint="default" w:ascii="Times New Roman" w:hAnsi="Times New Roman" w:eastAsia="SimSun"/>
+          <w:b w:val="0"/>
+          <w:bCs w:val="0"/>
+          <w:sz w:val="24"/>
+          <w:szCs w:val="24"/>
+        </w:rPr>
+        <w:t>2.3 Operating environment</w:t>
+      </w:r>
+    </w:p>
+    <w:p>
+      <w:pPr>
+        <w:rPr>
+          <w:rFonts w:hint="default" w:ascii="Times New Roman" w:hAnsi="Times New Roman" w:eastAsia="SimSun"/>
+          <w:b w:val="0"/>
+          <w:bCs w:val="0"/>
+          <w:sz w:val="24"/>
+          <w:szCs w:val="24"/>
+        </w:rPr>
+      </w:pPr>
+      <w:r>
+        <w:rPr>
+          <w:rFonts w:hint="default" w:ascii="Times New Roman" w:hAnsi="Times New Roman" w:eastAsia="SimSun"/>
+          <w:b w:val="0"/>
+          <w:bCs w:val="0"/>
+          <w:sz w:val="24"/>
+          <w:szCs w:val="24"/>
+        </w:rPr>
+        <w:t>2.4 Design and Implementation Constraints</w:t>
+      </w:r>
+    </w:p>
+    <w:p>
+      <w:pPr>
+        <w:rPr>
+          <w:rFonts w:hint="default" w:ascii="Times New Roman" w:hAnsi="Times New Roman" w:eastAsia="SimSun"/>
+          <w:b w:val="0"/>
+          <w:bCs w:val="0"/>
+          <w:sz w:val="24"/>
+          <w:szCs w:val="24"/>
+        </w:rPr>
+      </w:pPr>
+      <w:r>
+        <w:rPr>
+          <w:rFonts w:hint="default" w:ascii="Times New Roman" w:hAnsi="Times New Roman" w:eastAsia="SimSun"/>
+          <w:b w:val="0"/>
+          <w:bCs w:val="0"/>
+          <w:sz w:val="24"/>
+          <w:szCs w:val="24"/>
+        </w:rPr>
+        <w:t>2.5 Assumptions and Dependencies</w:t>
+      </w:r>
+    </w:p>
+    <w:p>
+      <w:pPr>
+        <w:rPr>
+          <w:rFonts w:hint="default" w:ascii="Times New Roman" w:hAnsi="Times New Roman" w:eastAsia="SimSun"/>
+          <w:b/>
+          <w:bCs/>
+          <w:sz w:val="28"/>
+          <w:szCs w:val="28"/>
+        </w:rPr>
+      </w:pPr>
+      <w:r>
+        <w:rPr>
+          <w:rFonts w:hint="default" w:ascii="Times New Roman" w:hAnsi="Times New Roman" w:eastAsia="SimSun"/>
+          <w:b/>
+          <w:bCs/>
+          <w:sz w:val="28"/>
+          <w:szCs w:val="28"/>
+        </w:rPr>
+        <w:t>III.System Features</w:t>
+      </w:r>
+    </w:p>
+    <w:p>
+      <w:pPr>
+        <w:rPr>
+          <w:rFonts w:hint="default" w:ascii="Times New Roman" w:hAnsi="Times New Roman" w:eastAsia="SimSun"/>
+          <w:b w:val="0"/>
+          <w:bCs w:val="0"/>
+          <w:sz w:val="24"/>
+          <w:szCs w:val="24"/>
+        </w:rPr>
+      </w:pPr>
+      <w:r>
+        <w:rPr>
+          <w:rFonts w:hint="default" w:ascii="Times New Roman" w:hAnsi="Times New Roman" w:eastAsia="SimSun"/>
+          <w:b w:val="0"/>
+          <w:bCs w:val="0"/>
+          <w:sz w:val="24"/>
+          <w:szCs w:val="24"/>
+        </w:rPr>
+        <w:t>3.1 Product Purchase and Chat</w:t>
+      </w:r>
+    </w:p>
+    <w:p>
+      <w:pPr>
+        <w:rPr>
+          <w:rFonts w:hint="default" w:ascii="Times New Roman" w:hAnsi="Times New Roman" w:eastAsia="SimSun"/>
+          <w:b w:val="0"/>
+          <w:bCs w:val="0"/>
+          <w:sz w:val="24"/>
+          <w:szCs w:val="24"/>
+        </w:rPr>
+      </w:pPr>
+      <w:r>
+        <w:rPr>
+          <w:rFonts w:hint="default" w:ascii="Times New Roman" w:hAnsi="Times New Roman" w:eastAsia="SimSun"/>
+          <w:b w:val="0"/>
+          <w:bCs w:val="0"/>
+          <w:sz w:val="24"/>
+          <w:szCs w:val="24"/>
+        </w:rPr>
+        <w:t>3.2 Product Listing for Sale</w:t>
+      </w:r>
+    </w:p>
+    <w:p>
+      <w:pPr>
+        <w:rPr>
+          <w:rFonts w:hint="default" w:ascii="Times New Roman" w:hAnsi="Times New Roman" w:eastAsia="SimSun"/>
+          <w:b w:val="0"/>
+          <w:bCs w:val="0"/>
+          <w:sz w:val="24"/>
+          <w:szCs w:val="24"/>
+        </w:rPr>
+      </w:pPr>
+      <w:r>
+        <w:rPr>
+          <w:rFonts w:hint="default" w:ascii="Times New Roman" w:hAnsi="Times New Roman" w:eastAsia="SimSun"/>
+          <w:b w:val="0"/>
+          <w:bCs w:val="0"/>
+          <w:sz w:val="24"/>
+          <w:szCs w:val="24"/>
+        </w:rPr>
+        <w:t>3.3 Manage Listed Products</w:t>
+      </w:r>
+    </w:p>
+    <w:p>
+      <w:pPr>
+        <w:rPr>
+          <w:rFonts w:hint="default" w:ascii="Times New Roman" w:hAnsi="Times New Roman" w:eastAsia="SimSun"/>
+          <w:b w:val="0"/>
+          <w:bCs w:val="0"/>
+          <w:sz w:val="24"/>
+          <w:szCs w:val="24"/>
+        </w:rPr>
+      </w:pPr>
+      <w:r>
+        <w:rPr>
+          <w:rFonts w:hint="default" w:ascii="Times New Roman" w:hAnsi="Times New Roman" w:eastAsia="SimSun"/>
+          <w:b w:val="0"/>
+          <w:bCs w:val="0"/>
+          <w:sz w:val="24"/>
+          <w:szCs w:val="24"/>
+        </w:rPr>
+        <w:t>3.4 Purchase Additional Listing Slots</w:t>
+      </w:r>
+    </w:p>
+    <w:p>
+      <w:pPr>
+        <w:rPr>
+          <w:rFonts w:hint="default" w:ascii="Times New Roman" w:hAnsi="Times New Roman" w:eastAsia="SimSun"/>
+          <w:b w:val="0"/>
+          <w:bCs w:val="0"/>
+          <w:sz w:val="24"/>
+          <w:szCs w:val="24"/>
+        </w:rPr>
+      </w:pPr>
+      <w:r>
+        <w:rPr>
+          <w:rFonts w:hint="default" w:ascii="Times New Roman" w:hAnsi="Times New Roman" w:eastAsia="SimSun"/>
+          <w:b w:val="0"/>
+          <w:bCs w:val="0"/>
+          <w:sz w:val="24"/>
+          <w:szCs w:val="24"/>
+        </w:rPr>
+        <w:t>3.5 User Reviews</w:t>
+      </w:r>
+    </w:p>
+    <w:p>
+      <w:pPr>
+        <w:rPr>
+          <w:rFonts w:hint="default" w:ascii="Times New Roman" w:hAnsi="Times New Roman" w:eastAsia="SimSun"/>
+          <w:b w:val="0"/>
+          <w:bCs w:val="0"/>
+          <w:sz w:val="24"/>
+          <w:szCs w:val="24"/>
+        </w:rPr>
+      </w:pPr>
+      <w:r>
+        <w:rPr>
+          <w:rFonts w:hint="default" w:ascii="Times New Roman" w:hAnsi="Times New Roman" w:eastAsia="SimSun"/>
+          <w:b w:val="0"/>
+          <w:bCs w:val="0"/>
+          <w:sz w:val="24"/>
+          <w:szCs w:val="24"/>
+        </w:rPr>
+        <w:t>3.6 Report Issues</w:t>
+      </w:r>
+    </w:p>
+    <w:p>
+      <w:pPr>
+        <w:rPr>
+          <w:rFonts w:hint="default" w:ascii="Times New Roman" w:hAnsi="Times New Roman" w:eastAsia="SimSun"/>
+          <w:b/>
+          <w:bCs/>
+          <w:sz w:val="28"/>
+          <w:szCs w:val="28"/>
+        </w:rPr>
+      </w:pPr>
+      <w:r>
+        <w:rPr>
+          <w:rFonts w:hint="default" w:ascii="Times New Roman" w:hAnsi="Times New Roman" w:eastAsia="SimSun"/>
+          <w:b/>
+          <w:bCs/>
+          <w:sz w:val="28"/>
+          <w:szCs w:val="28"/>
+        </w:rPr>
+        <w:t>IV.Use Cases</w:t>
+      </w:r>
+    </w:p>
+    <w:p>
+      <w:pPr>
+        <w:rPr>
+          <w:rFonts w:hint="default" w:ascii="Times New Roman" w:hAnsi="Times New Roman" w:eastAsia="SimSun"/>
+          <w:b w:val="0"/>
+          <w:bCs w:val="0"/>
+          <w:sz w:val="24"/>
+          <w:szCs w:val="24"/>
+        </w:rPr>
+      </w:pPr>
+      <w:r>
+        <w:rPr>
+          <w:rFonts w:hint="default" w:ascii="Times New Roman" w:hAnsi="Times New Roman" w:eastAsia="SimSun"/>
+          <w:b w:val="0"/>
+          <w:bCs w:val="0"/>
+          <w:sz w:val="24"/>
+          <w:szCs w:val="24"/>
+        </w:rPr>
+        <w:t>4.1 Use Cases for Guest</w:t>
+      </w:r>
+    </w:p>
+    <w:p>
+      <w:pPr>
+        <w:rPr>
+          <w:rFonts w:hint="default" w:ascii="Times New Roman" w:hAnsi="Times New Roman" w:eastAsia="SimSun"/>
+          <w:b w:val="0"/>
+          <w:bCs w:val="0"/>
+          <w:sz w:val="24"/>
+          <w:szCs w:val="24"/>
+        </w:rPr>
+      </w:pPr>
+      <w:r>
+        <w:rPr>
+          <w:rFonts w:hint="default" w:ascii="Times New Roman" w:hAnsi="Times New Roman" w:eastAsia="SimSun"/>
+          <w:b w:val="0"/>
+          <w:bCs w:val="0"/>
+          <w:sz w:val="24"/>
+          <w:szCs w:val="24"/>
+        </w:rPr>
+        <w:t>4.2 Use Cases for Buyer</w:t>
+      </w:r>
+    </w:p>
+    <w:p>
+      <w:pPr>
+        <w:rPr>
+          <w:rFonts w:hint="default" w:ascii="Times New Roman" w:hAnsi="Times New Roman" w:eastAsia="SimSun"/>
+          <w:b w:val="0"/>
+          <w:bCs w:val="0"/>
+          <w:sz w:val="24"/>
+          <w:szCs w:val="24"/>
+        </w:rPr>
+      </w:pPr>
+      <w:r>
+        <w:rPr>
+          <w:rFonts w:hint="default" w:ascii="Times New Roman" w:hAnsi="Times New Roman" w:eastAsia="SimSun"/>
+          <w:b w:val="0"/>
+          <w:bCs w:val="0"/>
+          <w:sz w:val="24"/>
+          <w:szCs w:val="24"/>
+        </w:rPr>
+        <w:t>4.3 Use Cases for Seller</w:t>
+      </w:r>
+    </w:p>
+    <w:p>
+      <w:pPr>
+        <w:rPr>
+          <w:rFonts w:hint="default" w:ascii="Times New Roman" w:hAnsi="Times New Roman" w:eastAsia="SimSun"/>
+          <w:b w:val="0"/>
+          <w:bCs w:val="0"/>
+          <w:sz w:val="24"/>
+          <w:szCs w:val="24"/>
+        </w:rPr>
+      </w:pPr>
+      <w:r>
+        <w:rPr>
+          <w:rFonts w:hint="default" w:ascii="Times New Roman" w:hAnsi="Times New Roman" w:eastAsia="SimSun"/>
+          <w:b w:val="0"/>
+          <w:bCs w:val="0"/>
+          <w:sz w:val="24"/>
+          <w:szCs w:val="24"/>
+        </w:rPr>
+        <w:t>4.4 Use cases for Moderator</w:t>
+      </w:r>
+    </w:p>
+    <w:p>
+      <w:pPr>
+        <w:rPr>
+          <w:rFonts w:hint="default" w:ascii="Times New Roman" w:hAnsi="Times New Roman" w:eastAsia="SimSun"/>
+          <w:b w:val="0"/>
+          <w:bCs w:val="0"/>
+          <w:sz w:val="24"/>
+          <w:szCs w:val="24"/>
+        </w:rPr>
+      </w:pPr>
+      <w:r>
+        <w:rPr>
+          <w:rFonts w:hint="default" w:ascii="Times New Roman" w:hAnsi="Times New Roman" w:eastAsia="SimSun"/>
+          <w:b w:val="0"/>
+          <w:bCs w:val="0"/>
+          <w:sz w:val="24"/>
+          <w:szCs w:val="24"/>
+        </w:rPr>
+        <w:t>4.5 Use cases for Admin</w:t>
+      </w:r>
+    </w:p>
+    <w:p>
+      <w:pPr>
+        <w:rPr>
+          <w:rFonts w:ascii="Times New Roman" w:hAnsi="Times New Roman" w:eastAsia="SimSun" w:cs="Times New Roman"/>
+          <w:sz w:val="24"/>
+          <w:szCs w:val="24"/>
+        </w:rPr>
+      </w:pPr>
+    </w:p>
+    <w:p>
+      <w:pPr>
+        <w:rPr>
+          <w:rFonts w:ascii="Times New Roman" w:hAnsi="Times New Roman" w:eastAsia="SimSun" w:cs="Times New Roman"/>
+          <w:sz w:val="24"/>
+          <w:szCs w:val="24"/>
+        </w:rPr>
+      </w:pPr>
+    </w:p>
+    <w:p>
+      <w:pPr>
+        <w:rPr>
+          <w:rFonts w:ascii="Times New Roman" w:hAnsi="Times New Roman" w:eastAsia="SimSun" w:cs="Times New Roman"/>
+          <w:sz w:val="24"/>
+          <w:szCs w:val="24"/>
+        </w:rPr>
+      </w:pPr>
+    </w:p>
+    <w:p>
+      <w:pPr>
+        <w:rPr>
+          <w:rFonts w:ascii="Times New Roman" w:hAnsi="Times New Roman" w:eastAsia="SimSun" w:cs="Times New Roman"/>
+          <w:sz w:val="24"/>
+          <w:szCs w:val="24"/>
+        </w:rPr>
+      </w:pPr>
+    </w:p>
+    <w:p>
+      <w:pPr>
+        <w:rPr>
+          <w:rFonts w:ascii="Times New Roman" w:hAnsi="Times New Roman" w:eastAsia="SimSun" w:cs="Times New Roman"/>
+          <w:sz w:val="24"/>
+          <w:szCs w:val="24"/>
+        </w:rPr>
+      </w:pPr>
+    </w:p>
+    <w:p>
+      <w:pPr>
+        <w:rPr>
+          <w:rFonts w:ascii="Times New Roman" w:hAnsi="Times New Roman" w:eastAsia="SimSun" w:cs="Times New Roman"/>
+          <w:sz w:val="24"/>
+          <w:szCs w:val="24"/>
+        </w:rPr>
+      </w:pPr>
+    </w:p>
+    <w:p>
+      <w:pPr>
+        <w:rPr>
+          <w:rFonts w:ascii="Times New Roman" w:hAnsi="Times New Roman" w:eastAsia="SimSun" w:cs="Times New Roman"/>
+          <w:sz w:val="24"/>
+          <w:szCs w:val="24"/>
+        </w:rPr>
+      </w:pPr>
+    </w:p>
+    <w:p>
+      <w:pPr>
+        <w:rPr>
+          <w:rFonts w:ascii="Times New Roman" w:hAnsi="Times New Roman" w:eastAsia="SimSun" w:cs="Times New Roman"/>
+          <w:sz w:val="24"/>
+          <w:szCs w:val="24"/>
+        </w:rPr>
+      </w:pPr>
+    </w:p>
+    <w:p>
+      <w:pPr>
+        <w:rPr>
+          <w:rFonts w:ascii="Times New Roman" w:hAnsi="Times New Roman" w:eastAsia="SimSun" w:cs="Times New Roman"/>
+          <w:sz w:val="24"/>
+          <w:szCs w:val="24"/>
+        </w:rPr>
+      </w:pPr>
+    </w:p>
+    <w:p>
+      <w:pPr>
+        <w:rPr>
+          <w:rFonts w:ascii="Times New Roman" w:hAnsi="Times New Roman" w:eastAsia="SimSun" w:cs="Times New Roman"/>
+          <w:sz w:val="24"/>
+          <w:szCs w:val="24"/>
+        </w:rPr>
+      </w:pPr>
+    </w:p>
+    <w:p>
+      <w:pPr>
+        <w:rPr>
+          <w:rFonts w:ascii="Times New Roman" w:hAnsi="Times New Roman" w:eastAsia="SimSun" w:cs="Times New Roman"/>
+          <w:sz w:val="24"/>
+          <w:szCs w:val="24"/>
+        </w:rPr>
+      </w:pPr>
+    </w:p>
+    <w:p>
+      <w:pPr>
+        <w:rPr>
+          <w:rFonts w:ascii="Times New Roman" w:hAnsi="Times New Roman" w:eastAsia="SimSun" w:cs="Times New Roman"/>
+          <w:sz w:val="24"/>
+          <w:szCs w:val="24"/>
+        </w:rPr>
+      </w:pPr>
+    </w:p>
+    <w:p>
+      <w:pPr>
+        <w:rPr>
+          <w:rFonts w:ascii="Times New Roman" w:hAnsi="Times New Roman" w:eastAsia="SimSun" w:cs="Times New Roman"/>
+          <w:sz w:val="24"/>
+          <w:szCs w:val="24"/>
+        </w:rPr>
+      </w:pPr>
+    </w:p>
+    <w:p>
+      <w:pPr>
+        <w:rPr>
+          <w:rFonts w:ascii="Times New Roman" w:hAnsi="Times New Roman" w:eastAsia="SimSun" w:cs="Times New Roman"/>
+          <w:sz w:val="24"/>
+          <w:szCs w:val="24"/>
+        </w:rPr>
+      </w:pPr>
+    </w:p>
+    <w:p>
+      <w:pPr>
+        <w:rPr>
+          <w:rFonts w:ascii="Times New Roman" w:hAnsi="Times New Roman" w:eastAsia="SimSun" w:cs="Times New Roman"/>
+          <w:sz w:val="24"/>
+          <w:szCs w:val="24"/>
+        </w:rPr>
+      </w:pPr>
+    </w:p>
+    <w:p>
+      <w:pPr>
+        <w:rPr>
+          <w:rFonts w:ascii="Times New Roman" w:hAnsi="Times New Roman" w:eastAsia="SimSun" w:cs="Times New Roman"/>
+          <w:sz w:val="24"/>
+          <w:szCs w:val="24"/>
+        </w:rPr>
+      </w:pPr>
+    </w:p>
+    <w:p>
+      <w:pPr>
+        <w:rPr>
+          <w:rFonts w:ascii="Times New Roman" w:hAnsi="Times New Roman" w:eastAsia="SimSun" w:cs="Times New Roman"/>
+          <w:sz w:val="24"/>
+          <w:szCs w:val="24"/>
+        </w:rPr>
+      </w:pPr>
+    </w:p>
+    <w:p>
+      <w:pPr>
+        <w:rPr>
+          <w:rFonts w:ascii="Times New Roman" w:hAnsi="Times New Roman" w:eastAsia="SimSun" w:cs="Times New Roman"/>
+          <w:sz w:val="24"/>
+          <w:szCs w:val="24"/>
+        </w:rPr>
+      </w:pPr>
+    </w:p>
+    <w:p>
+      <w:pPr>
+        <w:rPr>
+          <w:rFonts w:ascii="Times New Roman" w:hAnsi="Times New Roman" w:eastAsia="SimSun" w:cs="Times New Roman"/>
+          <w:sz w:val="24"/>
+          <w:szCs w:val="24"/>
+        </w:rPr>
+      </w:pPr>
+    </w:p>
+    <w:p>
+      <w:pPr>
+        <w:rPr>
+          <w:rFonts w:ascii="Times New Roman" w:hAnsi="Times New Roman" w:eastAsia="SimSun" w:cs="Times New Roman"/>
+          <w:sz w:val="24"/>
+          <w:szCs w:val="24"/>
+        </w:rPr>
+      </w:pPr>
+    </w:p>
+    <w:p>
+      <w:pPr>
+        <w:rPr>
+          <w:rFonts w:ascii="Times New Roman" w:hAnsi="Times New Roman" w:eastAsia="SimSun" w:cs="Times New Roman"/>
+          <w:sz w:val="24"/>
+          <w:szCs w:val="24"/>
+        </w:rPr>
+      </w:pPr>
+    </w:p>
+    <w:p>
+      <w:pPr>
+        <w:rPr>
+          <w:rFonts w:ascii="Times New Roman" w:hAnsi="Times New Roman" w:eastAsia="SimSun" w:cs="Times New Roman"/>
+          <w:sz w:val="24"/>
+          <w:szCs w:val="24"/>
+        </w:rPr>
+      </w:pPr>
+    </w:p>
+    <w:p>
+      <w:pPr>
+        <w:rPr>
+          <w:rFonts w:ascii="Times New Roman" w:hAnsi="Times New Roman" w:eastAsia="SimSun" w:cs="Times New Roman"/>
+          <w:sz w:val="24"/>
+          <w:szCs w:val="24"/>
+        </w:rPr>
+      </w:pPr>
+    </w:p>
+    <w:p>
+      <w:pPr>
+        <w:rPr>
+          <w:rFonts w:ascii="Times New Roman" w:hAnsi="Times New Roman" w:eastAsia="SimSun" w:cs="Times New Roman"/>
+          <w:sz w:val="24"/>
+          <w:szCs w:val="24"/>
+        </w:rPr>
+      </w:pPr>
+    </w:p>
+    <w:p>
+      <w:pPr>
+        <w:rPr>
+          <w:rFonts w:ascii="Times New Roman" w:hAnsi="Times New Roman" w:eastAsia="SimSun" w:cs="Times New Roman"/>
+          <w:sz w:val="24"/>
+          <w:szCs w:val="24"/>
+        </w:rPr>
+      </w:pPr>
+    </w:p>
+    <w:p>
+      <w:pPr>
+        <w:rPr>
+          <w:rFonts w:ascii="Times New Roman" w:hAnsi="Times New Roman" w:eastAsia="SimSun" w:cs="Times New Roman"/>
+          <w:sz w:val="24"/>
+          <w:szCs w:val="24"/>
+        </w:rPr>
+      </w:pPr>
+    </w:p>
+    <w:p>
+      <w:pPr>
+        <w:rPr>
+          <w:rFonts w:ascii="Times New Roman" w:hAnsi="Times New Roman" w:eastAsia="SimSun" w:cs="Times New Roman"/>
+          <w:sz w:val="24"/>
+          <w:szCs w:val="24"/>
+        </w:rPr>
+      </w:pPr>
+    </w:p>
+    <w:p>
+      <w:pPr>
+        <w:rPr>
+          <w:rFonts w:ascii="Times New Roman" w:hAnsi="Times New Roman" w:eastAsia="SimSun" w:cs="Times New Roman"/>
+          <w:sz w:val="24"/>
+          <w:szCs w:val="24"/>
+        </w:rPr>
+      </w:pPr>
+    </w:p>
+    <w:p>
+      <w:pPr>
+        <w:rPr>
+          <w:rFonts w:ascii="Times New Roman" w:hAnsi="Times New Roman" w:eastAsia="SimSun" w:cs="Times New Roman"/>
+          <w:sz w:val="24"/>
+          <w:szCs w:val="24"/>
+        </w:rPr>
+      </w:pPr>
+    </w:p>
+    <w:p>
+      <w:pPr>
+        <w:rPr>
+          <w:rFonts w:ascii="Times New Roman" w:hAnsi="Times New Roman" w:eastAsia="SimSun" w:cs="Times New Roman"/>
+          <w:sz w:val="24"/>
+          <w:szCs w:val="24"/>
+        </w:rPr>
+      </w:pPr>
+    </w:p>
+    <w:p>
+      <w:pPr>
+        <w:rPr>
+          <w:rFonts w:ascii="Times New Roman" w:hAnsi="Times New Roman" w:eastAsia="SimSun" w:cs="Times New Roman"/>
+          <w:sz w:val="24"/>
+          <w:szCs w:val="24"/>
+        </w:rPr>
+      </w:pPr>
+    </w:p>
+    <w:p>
+      <w:pPr>
+        <w:rPr>
+          <w:rFonts w:ascii="Times New Roman" w:hAnsi="Times New Roman" w:eastAsia="SimSun" w:cs="Times New Roman"/>
+          <w:sz w:val="24"/>
+          <w:szCs w:val="24"/>
+        </w:rPr>
+      </w:pPr>
+    </w:p>
+    <w:p>
+      <w:pPr>
+        <w:rPr>
+          <w:rFonts w:ascii="Times New Roman" w:hAnsi="Times New Roman" w:eastAsia="SimSun" w:cs="Times New Roman"/>
+          <w:sz w:val="24"/>
+          <w:szCs w:val="24"/>
+        </w:rPr>
+      </w:pPr>
+    </w:p>
+    <w:p>
+      <w:pPr>
+        <w:rPr>
+          <w:rFonts w:ascii="Times New Roman" w:hAnsi="Times New Roman" w:eastAsia="SimSun" w:cs="Times New Roman"/>
+          <w:sz w:val="24"/>
+          <w:szCs w:val="24"/>
+        </w:rPr>
+      </w:pPr>
+    </w:p>
+    <w:p>
+      <w:pPr>
         <w:numPr>
           <w:ilvl w:val="0"/>
           <w:numId w:val="1"/>
@@ -133,13 +1026,24 @@
       </w:pPr>
       <w:r>
         <w:rPr>
+          <w:rFonts w:hint="default" w:ascii="Times New Roman" w:hAnsi="Times New Roman" w:eastAsia="SimSun" w:cs="Times New Roman"/>
+          <w:b/>
+          <w:bCs/>
+          <w:sz w:val="36"/>
+          <w:szCs w:val="36"/>
+          <w:lang w:val="vi-VN"/>
+        </w:rPr>
+        <w:t>I</w:t>
+      </w:r>
+      <w:r>
+        <w:rPr>
           <w:rFonts w:ascii="Times New Roman" w:hAnsi="Times New Roman" w:eastAsia="SimSun" w:cs="Times New Roman"/>
           <w:b/>
           <w:bCs/>
           <w:sz w:val="36"/>
           <w:szCs w:val="36"/>
         </w:rPr>
-        <w:t>Introduction</w:t>
+        <w:t>ntroduction</w:t>
       </w:r>
     </w:p>
     <w:p>
@@ -665,6 +1569,7 @@
           <w:ilvl w:val="0"/>
           <w:numId w:val="1"/>
         </w:numPr>
+        <w:ind w:left="0" w:leftChars="0" w:firstLine="0" w:firstLineChars="0"/>
         <w:rPr>
           <w:rFonts w:ascii="Times New Roman" w:hAnsi="Times New Roman" w:eastAsia="SimSun" w:cs="Times New Roman"/>
           <w:b/>
@@ -2242,7 +3147,24 @@
           <w:sz w:val="24"/>
           <w:szCs w:val="24"/>
         </w:rPr>
-        <w:t>The system must provide tooltips, help sections, or a user guide to assist users in utilizing the chat feature effectively.</w:t>
+        <w:t xml:space="preserve">The system must provide </w:t>
+      </w:r>
+      <w:r>
+        <w:rPr>
+          <w:rFonts w:ascii="Times New Roman" w:hAnsi="Times New Roman" w:cs="Times New Roman"/>
+          <w:sz w:val="24"/>
+          <w:szCs w:val="24"/>
+          <w:lang w:val="vi-VN"/>
+        </w:rPr>
+        <w:t>tool tips</w:t>
+      </w:r>
+      <w:r>
+        <w:rPr>
+          <w:rFonts w:ascii="Times New Roman" w:hAnsi="Times New Roman" w:cs="Times New Roman"/>
+          <w:sz w:val="24"/>
+          <w:szCs w:val="24"/>
+        </w:rPr>
+        <w:t>, help sections, or a user guide to assist users in utilizing the chat feature effectively.</w:t>
       </w:r>
     </w:p>
     <w:p>
@@ -3409,7 +4331,14 @@
         <w:rPr>
           <w:rStyle w:val="8"/>
         </w:rPr>
-        <w:t>Revision and Resubmission</w:t>
+        <w:t xml:space="preserve">Revision and </w:t>
+      </w:r>
+      <w:r>
+        <w:rPr>
+          <w:rStyle w:val="8"/>
+          <w:lang w:val="vi-VN"/>
+        </w:rPr>
+        <w:t>Re-submission</w:t>
       </w:r>
     </w:p>
     <w:p>
@@ -3445,7 +4374,24 @@
           <w:sz w:val="24"/>
           <w:szCs w:val="24"/>
         </w:rPr>
-        <w:t>Facilitate the resubmission of revised listings for re-evaluation and approval.</w:t>
+        <w:t xml:space="preserve">Facilitate the </w:t>
+      </w:r>
+      <w:r>
+        <w:rPr>
+          <w:rFonts w:ascii="Times New Roman" w:hAnsi="Times New Roman" w:cs="Times New Roman"/>
+          <w:sz w:val="24"/>
+          <w:szCs w:val="24"/>
+          <w:lang w:val="vi-VN"/>
+        </w:rPr>
+        <w:t>re-submission</w:t>
+      </w:r>
+      <w:r>
+        <w:rPr>
+          <w:rFonts w:ascii="Times New Roman" w:hAnsi="Times New Roman" w:cs="Times New Roman"/>
+          <w:sz w:val="24"/>
+          <w:szCs w:val="24"/>
+        </w:rPr>
+        <w:t xml:space="preserve"> of revised listings for re-evaluation and approval.</w:t>
       </w:r>
     </w:p>
     <w:p>
@@ -3539,7 +4485,24 @@
           <w:sz w:val="24"/>
           <w:szCs w:val="24"/>
         </w:rPr>
-        <w:t>Provide tooltips, help sections, or user guides to assist sellers in navigating and utilizing management features effectively.</w:t>
+        <w:t xml:space="preserve">Provide </w:t>
+      </w:r>
+      <w:r>
+        <w:rPr>
+          <w:rFonts w:ascii="Times New Roman" w:hAnsi="Times New Roman" w:cs="Times New Roman"/>
+          <w:sz w:val="24"/>
+          <w:szCs w:val="24"/>
+          <w:lang w:val="vi-VN"/>
+        </w:rPr>
+        <w:t>tool tips</w:t>
+      </w:r>
+      <w:r>
+        <w:rPr>
+          <w:rFonts w:ascii="Times New Roman" w:hAnsi="Times New Roman" w:cs="Times New Roman"/>
+          <w:sz w:val="24"/>
+          <w:szCs w:val="24"/>
+        </w:rPr>
+        <w:t>, help sections, or user guides to assist sellers in navigating and utilizing management features effectively.</w:t>
       </w:r>
     </w:p>
     <w:p>
@@ -6032,306 +6995,6 @@
         <w:spacing w:beforeAutospacing="1" w:afterAutospacing="1"/>
         <w:rPr>
           <w:rFonts w:ascii="Times New Roman" w:hAnsi="Times New Roman" w:cs="Times New Roman"/>
-        </w:rPr>
-      </w:pPr>
-    </w:p>
-    <w:p>
-      <w:pPr>
-        <w:rPr>
-          <w:rFonts w:ascii="Times New Roman" w:hAnsi="Times New Roman" w:eastAsia="SimSun" w:cs="Times New Roman"/>
-          <w:b/>
-          <w:bCs/>
-          <w:sz w:val="32"/>
-          <w:szCs w:val="32"/>
-          <w:lang w:val="vi-VN"/>
-        </w:rPr>
-      </w:pPr>
-    </w:p>
-    <w:p>
-      <w:pPr>
-        <w:rPr>
-          <w:rFonts w:ascii="Times New Roman" w:hAnsi="Times New Roman" w:eastAsia="SimSun" w:cs="Times New Roman"/>
-          <w:b/>
-          <w:bCs/>
-          <w:sz w:val="32"/>
-          <w:szCs w:val="32"/>
-          <w:lang w:val="vi-VN"/>
-        </w:rPr>
-      </w:pPr>
-    </w:p>
-    <w:p>
-      <w:pPr>
-        <w:rPr>
-          <w:rFonts w:ascii="Times New Roman" w:hAnsi="Times New Roman" w:eastAsia="SimSun" w:cs="Times New Roman"/>
-          <w:b/>
-          <w:bCs/>
-          <w:sz w:val="32"/>
-          <w:szCs w:val="32"/>
-          <w:lang w:val="vi-VN"/>
-        </w:rPr>
-      </w:pPr>
-    </w:p>
-    <w:p>
-      <w:pPr>
-        <w:rPr>
-          <w:rFonts w:ascii="Times New Roman" w:hAnsi="Times New Roman" w:eastAsia="SimSun" w:cs="Times New Roman"/>
-          <w:b/>
-          <w:bCs/>
-          <w:sz w:val="32"/>
-          <w:szCs w:val="32"/>
-          <w:lang w:val="vi-VN"/>
-        </w:rPr>
-      </w:pPr>
-    </w:p>
-    <w:p>
-      <w:pPr>
-        <w:rPr>
-          <w:rFonts w:ascii="Times New Roman" w:hAnsi="Times New Roman" w:eastAsia="SimSun" w:cs="Times New Roman"/>
-          <w:b/>
-          <w:bCs/>
-          <w:sz w:val="32"/>
-          <w:szCs w:val="32"/>
-          <w:lang w:val="vi-VN"/>
-        </w:rPr>
-      </w:pPr>
-    </w:p>
-    <w:p>
-      <w:pPr>
-        <w:rPr>
-          <w:rFonts w:ascii="Times New Roman" w:hAnsi="Times New Roman" w:eastAsia="SimSun" w:cs="Times New Roman"/>
-          <w:b/>
-          <w:bCs/>
-          <w:sz w:val="32"/>
-          <w:szCs w:val="32"/>
-          <w:lang w:val="vi-VN"/>
-        </w:rPr>
-      </w:pPr>
-    </w:p>
-    <w:p>
-      <w:pPr>
-        <w:rPr>
-          <w:rFonts w:ascii="Times New Roman" w:hAnsi="Times New Roman" w:eastAsia="SimSun" w:cs="Times New Roman"/>
-          <w:b/>
-          <w:bCs/>
-          <w:sz w:val="32"/>
-          <w:szCs w:val="32"/>
-          <w:lang w:val="vi-VN"/>
-        </w:rPr>
-      </w:pPr>
-    </w:p>
-    <w:p>
-      <w:pPr>
-        <w:rPr>
-          <w:rFonts w:ascii="Times New Roman" w:hAnsi="Times New Roman" w:eastAsia="SimSun" w:cs="Times New Roman"/>
-          <w:b/>
-          <w:bCs/>
-          <w:sz w:val="32"/>
-          <w:szCs w:val="32"/>
-          <w:lang w:val="vi-VN"/>
-        </w:rPr>
-      </w:pPr>
-    </w:p>
-    <w:p>
-      <w:pPr>
-        <w:rPr>
-          <w:rFonts w:ascii="Times New Roman" w:hAnsi="Times New Roman" w:eastAsia="SimSun" w:cs="Times New Roman"/>
-          <w:b/>
-          <w:bCs/>
-          <w:sz w:val="32"/>
-          <w:szCs w:val="32"/>
-          <w:lang w:val="vi-VN"/>
-        </w:rPr>
-      </w:pPr>
-    </w:p>
-    <w:p>
-      <w:pPr>
-        <w:rPr>
-          <w:rFonts w:ascii="Times New Roman" w:hAnsi="Times New Roman" w:eastAsia="SimSun" w:cs="Times New Roman"/>
-          <w:b/>
-          <w:bCs/>
-          <w:sz w:val="32"/>
-          <w:szCs w:val="32"/>
-          <w:lang w:val="vi-VN"/>
-        </w:rPr>
-      </w:pPr>
-    </w:p>
-    <w:p>
-      <w:pPr>
-        <w:rPr>
-          <w:rFonts w:ascii="Times New Roman" w:hAnsi="Times New Roman" w:eastAsia="SimSun" w:cs="Times New Roman"/>
-          <w:b/>
-          <w:bCs/>
-          <w:sz w:val="32"/>
-          <w:szCs w:val="32"/>
-          <w:lang w:val="vi-VN"/>
-        </w:rPr>
-      </w:pPr>
-    </w:p>
-    <w:p>
-      <w:pPr>
-        <w:rPr>
-          <w:rFonts w:ascii="Times New Roman" w:hAnsi="Times New Roman" w:eastAsia="SimSun" w:cs="Times New Roman"/>
-          <w:b/>
-          <w:bCs/>
-          <w:sz w:val="32"/>
-          <w:szCs w:val="32"/>
-          <w:lang w:val="vi-VN"/>
-        </w:rPr>
-      </w:pPr>
-    </w:p>
-    <w:p>
-      <w:pPr>
-        <w:rPr>
-          <w:rFonts w:ascii="Times New Roman" w:hAnsi="Times New Roman" w:eastAsia="SimSun" w:cs="Times New Roman"/>
-          <w:b/>
-          <w:bCs/>
-          <w:sz w:val="32"/>
-          <w:szCs w:val="32"/>
-          <w:lang w:val="vi-VN"/>
-        </w:rPr>
-      </w:pPr>
-    </w:p>
-    <w:p>
-      <w:pPr>
-        <w:rPr>
-          <w:rFonts w:ascii="Times New Roman" w:hAnsi="Times New Roman" w:eastAsia="SimSun" w:cs="Times New Roman"/>
-          <w:b/>
-          <w:bCs/>
-          <w:sz w:val="32"/>
-          <w:szCs w:val="32"/>
-          <w:lang w:val="vi-VN"/>
-        </w:rPr>
-      </w:pPr>
-    </w:p>
-    <w:p>
-      <w:pPr>
-        <w:rPr>
-          <w:rFonts w:ascii="Times New Roman" w:hAnsi="Times New Roman" w:eastAsia="SimSun" w:cs="Times New Roman"/>
-          <w:b/>
-          <w:bCs/>
-          <w:sz w:val="32"/>
-          <w:szCs w:val="32"/>
-          <w:lang w:val="vi-VN"/>
-        </w:rPr>
-      </w:pPr>
-    </w:p>
-    <w:p>
-      <w:pPr>
-        <w:rPr>
-          <w:rFonts w:ascii="Times New Roman" w:hAnsi="Times New Roman" w:eastAsia="SimSun" w:cs="Times New Roman"/>
-          <w:b/>
-          <w:bCs/>
-          <w:sz w:val="32"/>
-          <w:szCs w:val="32"/>
-          <w:lang w:val="vi-VN"/>
-        </w:rPr>
-      </w:pPr>
-    </w:p>
-    <w:p>
-      <w:pPr>
-        <w:rPr>
-          <w:rFonts w:ascii="Times New Roman" w:hAnsi="Times New Roman" w:eastAsia="SimSun" w:cs="Times New Roman"/>
-          <w:b/>
-          <w:bCs/>
-          <w:sz w:val="32"/>
-          <w:szCs w:val="32"/>
-          <w:lang w:val="vi-VN"/>
-        </w:rPr>
-      </w:pPr>
-    </w:p>
-    <w:p>
-      <w:pPr>
-        <w:rPr>
-          <w:rFonts w:ascii="Times New Roman" w:hAnsi="Times New Roman" w:eastAsia="SimSun" w:cs="Times New Roman"/>
-          <w:b/>
-          <w:bCs/>
-          <w:sz w:val="32"/>
-          <w:szCs w:val="32"/>
-          <w:lang w:val="vi-VN"/>
-        </w:rPr>
-      </w:pPr>
-    </w:p>
-    <w:p>
-      <w:pPr>
-        <w:rPr>
-          <w:rFonts w:ascii="Times New Roman" w:hAnsi="Times New Roman" w:eastAsia="SimSun" w:cs="Times New Roman"/>
-          <w:b/>
-          <w:bCs/>
-          <w:sz w:val="32"/>
-          <w:szCs w:val="32"/>
-          <w:lang w:val="vi-VN"/>
-        </w:rPr>
-      </w:pPr>
-    </w:p>
-    <w:p>
-      <w:pPr>
-        <w:rPr>
-          <w:rFonts w:ascii="Times New Roman" w:hAnsi="Times New Roman" w:eastAsia="SimSun" w:cs="Times New Roman"/>
-          <w:b/>
-          <w:bCs/>
-          <w:sz w:val="32"/>
-          <w:szCs w:val="32"/>
-          <w:lang w:val="vi-VN"/>
-        </w:rPr>
-      </w:pPr>
-    </w:p>
-    <w:p>
-      <w:pPr>
-        <w:rPr>
-          <w:rFonts w:ascii="Times New Roman" w:hAnsi="Times New Roman" w:eastAsia="SimSun" w:cs="Times New Roman"/>
-          <w:b/>
-          <w:bCs/>
-          <w:sz w:val="32"/>
-          <w:szCs w:val="32"/>
-          <w:lang w:val="vi-VN"/>
-        </w:rPr>
-      </w:pPr>
-    </w:p>
-    <w:p>
-      <w:pPr>
-        <w:rPr>
-          <w:rFonts w:ascii="Times New Roman" w:hAnsi="Times New Roman" w:eastAsia="SimSun" w:cs="Times New Roman"/>
-          <w:b/>
-          <w:bCs/>
-          <w:sz w:val="32"/>
-          <w:szCs w:val="32"/>
-          <w:lang w:val="vi-VN"/>
-        </w:rPr>
-      </w:pPr>
-    </w:p>
-    <w:p>
-      <w:pPr>
-        <w:rPr>
-          <w:rFonts w:ascii="Times New Roman" w:hAnsi="Times New Roman" w:eastAsia="SimSun" w:cs="Times New Roman"/>
-          <w:b/>
-          <w:bCs/>
-          <w:sz w:val="32"/>
-          <w:szCs w:val="32"/>
-          <w:lang w:val="vi-VN"/>
-        </w:rPr>
-      </w:pPr>
-    </w:p>
-    <w:p>
-      <w:pPr>
-        <w:rPr>
-          <w:rFonts w:ascii="Times New Roman" w:hAnsi="Times New Roman" w:eastAsia="SimSun" w:cs="Times New Roman"/>
-          <w:b/>
-          <w:bCs/>
-          <w:sz w:val="32"/>
-          <w:szCs w:val="32"/>
-          <w:lang w:val="vi-VN"/>
-        </w:rPr>
-      </w:pPr>
-    </w:p>
-    <w:p>
-      <w:pPr>
-        <w:rPr>
-          <w:rFonts w:ascii="Times New Roman" w:hAnsi="Times New Roman" w:eastAsia="SimSun" w:cs="Times New Roman"/>
-          <w:b/>
-          <w:bCs/>
-          <w:sz w:val="32"/>
-          <w:szCs w:val="32"/>
-          <w:lang w:val="vi-VN"/>
         </w:rPr>
       </w:pPr>
     </w:p>
@@ -14837,49 +15500,19 @@
         </w:numPr>
         <w:spacing w:beforeAutospacing="1" w:afterAutospacing="1"/>
         <w:rPr>
-          <w:rFonts w:ascii="Times New Roman" w:hAnsi="Times New Roman" w:cs="Times New Roman"/>
-          <w:sz w:val="24"/>
-          <w:szCs w:val="24"/>
-        </w:rPr>
-      </w:pPr>
-      <w:r>
-        <w:rPr>
-          <w:rFonts w:ascii="Times New Roman" w:hAnsi="Times New Roman" w:cs="Times New Roman"/>
-          <w:sz w:val="24"/>
-          <w:szCs w:val="24"/>
-        </w:rPr>
-        <w:t>Display chat history and notifications for new messages.</w:t>
-      </w:r>
-    </w:p>
-    <w:p>
-      <w:pPr>
-        <w:pStyle w:val="4"/>
-        <w:rPr>
           <w:rFonts w:hint="default" w:ascii="Times New Roman" w:hAnsi="Times New Roman"/>
           <w:sz w:val="28"/>
           <w:szCs w:val="28"/>
         </w:rPr>
       </w:pPr>
-    </w:p>
-    <w:p>
-      <w:pPr>
-        <w:pStyle w:val="4"/>
-        <w:rPr>
-          <w:rFonts w:hint="default" w:ascii="Times New Roman" w:hAnsi="Times New Roman"/>
-          <w:sz w:val="28"/>
-          <w:szCs w:val="28"/>
-        </w:rPr>
-      </w:pPr>
-    </w:p>
-    <w:p>
-      <w:pPr>
-        <w:pStyle w:val="4"/>
-        <w:rPr>
-          <w:rFonts w:hint="default" w:ascii="Times New Roman" w:hAnsi="Times New Roman"/>
-          <w:sz w:val="28"/>
-          <w:szCs w:val="28"/>
-        </w:rPr>
-      </w:pPr>
+      <w:r>
+        <w:rPr>
+          <w:rFonts w:ascii="Times New Roman" w:hAnsi="Times New Roman" w:cs="Times New Roman"/>
+          <w:sz w:val="24"/>
+          <w:szCs w:val="24"/>
+        </w:rPr>
+        <w:t>Display chat history and notifications for new messages.</w:t>
+      </w:r>
     </w:p>
     <w:p>
       <w:pPr>
@@ -16182,6 +16815,7 @@
           <w:rFonts w:ascii="Times New Roman" w:hAnsi="Times New Roman" w:eastAsia="SimSun"/>
           <w:sz w:val="24"/>
           <w:szCs w:val="24"/>
+          <w:lang w:val="vi-VN"/>
         </w:rPr>
       </w:pPr>
       <w:r>
@@ -16193,6 +16827,126 @@
         </w:rPr>
         <w:t>handle extreme load conditions without compromising functionalist</w:t>
       </w:r>
+    </w:p>
+    <w:p>
+      <w:pPr>
+        <w:rPr>
+          <w:rFonts w:ascii="Times New Roman" w:hAnsi="Times New Roman" w:eastAsia="SimSun"/>
+          <w:sz w:val="24"/>
+          <w:szCs w:val="24"/>
+          <w:lang w:val="vi-VN"/>
+        </w:rPr>
+      </w:pPr>
+    </w:p>
+    <w:p>
+      <w:pPr>
+        <w:rPr>
+          <w:rFonts w:ascii="Times New Roman" w:hAnsi="Times New Roman" w:eastAsia="SimSun"/>
+          <w:sz w:val="24"/>
+          <w:szCs w:val="24"/>
+          <w:lang w:val="vi-VN"/>
+        </w:rPr>
+      </w:pPr>
+    </w:p>
+    <w:p>
+      <w:pPr>
+        <w:rPr>
+          <w:rFonts w:ascii="Times New Roman" w:hAnsi="Times New Roman" w:eastAsia="SimSun"/>
+          <w:sz w:val="24"/>
+          <w:szCs w:val="24"/>
+          <w:lang w:val="vi-VN"/>
+        </w:rPr>
+      </w:pPr>
+    </w:p>
+    <w:p>
+      <w:pPr>
+        <w:rPr>
+          <w:rFonts w:ascii="Times New Roman" w:hAnsi="Times New Roman" w:eastAsia="SimSun"/>
+          <w:sz w:val="24"/>
+          <w:szCs w:val="24"/>
+          <w:lang w:val="vi-VN"/>
+        </w:rPr>
+      </w:pPr>
+    </w:p>
+    <w:p>
+      <w:pPr>
+        <w:rPr>
+          <w:rFonts w:ascii="Times New Roman" w:hAnsi="Times New Roman" w:eastAsia="SimSun"/>
+          <w:sz w:val="24"/>
+          <w:szCs w:val="24"/>
+          <w:lang w:val="vi-VN"/>
+        </w:rPr>
+      </w:pPr>
+    </w:p>
+    <w:p>
+      <w:pPr>
+        <w:rPr>
+          <w:rFonts w:ascii="Times New Roman" w:hAnsi="Times New Roman" w:eastAsia="SimSun"/>
+          <w:sz w:val="24"/>
+          <w:szCs w:val="24"/>
+          <w:lang w:val="vi-VN"/>
+        </w:rPr>
+      </w:pPr>
+    </w:p>
+    <w:p>
+      <w:pPr>
+        <w:rPr>
+          <w:rFonts w:ascii="Times New Roman" w:hAnsi="Times New Roman" w:eastAsia="SimSun"/>
+          <w:sz w:val="24"/>
+          <w:szCs w:val="24"/>
+          <w:lang w:val="vi-VN"/>
+        </w:rPr>
+      </w:pPr>
+    </w:p>
+    <w:p>
+      <w:pPr>
+        <w:rPr>
+          <w:rFonts w:ascii="Times New Roman" w:hAnsi="Times New Roman" w:eastAsia="SimSun"/>
+          <w:sz w:val="24"/>
+          <w:szCs w:val="24"/>
+          <w:lang w:val="vi-VN"/>
+        </w:rPr>
+      </w:pPr>
+    </w:p>
+    <w:p>
+      <w:pPr>
+        <w:rPr>
+          <w:rFonts w:ascii="Times New Roman" w:hAnsi="Times New Roman" w:eastAsia="SimSun"/>
+          <w:sz w:val="24"/>
+          <w:szCs w:val="24"/>
+          <w:lang w:val="vi-VN"/>
+        </w:rPr>
+      </w:pPr>
+    </w:p>
+    <w:p>
+      <w:pPr>
+        <w:rPr>
+          <w:rFonts w:ascii="Times New Roman" w:hAnsi="Times New Roman" w:eastAsia="SimSun"/>
+          <w:sz w:val="24"/>
+          <w:szCs w:val="24"/>
+          <w:lang w:val="vi-VN"/>
+        </w:rPr>
+      </w:pPr>
+    </w:p>
+    <w:p>
+      <w:pPr>
+        <w:rPr>
+          <w:rFonts w:ascii="Times New Roman" w:hAnsi="Times New Roman" w:eastAsia="SimSun"/>
+          <w:sz w:val="24"/>
+          <w:szCs w:val="24"/>
+          <w:lang w:val="vi-VN"/>
+        </w:rPr>
+      </w:pPr>
+    </w:p>
+    <w:p>
+      <w:pPr>
+        <w:rPr>
+          <w:rFonts w:ascii="Times New Roman" w:hAnsi="Times New Roman" w:eastAsia="SimSun"/>
+          <w:sz w:val="24"/>
+          <w:szCs w:val="24"/>
+          <w:lang w:val="vi-VN"/>
+        </w:rPr>
+      </w:pPr>
     </w:p>
     <w:p>
       <w:pPr>
@@ -16213,7 +16967,130 @@
           <w:szCs w:val="44"/>
         </w:rPr>
       </w:pPr>
-      <w:r>
+    </w:p>
+    <w:p>
+      <w:pPr>
+        <w:rPr>
+          <w:rFonts w:ascii="Times New Roman" w:hAnsi="Times New Roman" w:eastAsia="SimSun"/>
+          <w:b/>
+          <w:bCs/>
+          <w:sz w:val="44"/>
+          <w:szCs w:val="44"/>
+        </w:rPr>
+      </w:pPr>
+    </w:p>
+    <w:p>
+      <w:pPr>
+        <w:rPr>
+          <w:rFonts w:ascii="Times New Roman" w:hAnsi="Times New Roman" w:eastAsia="SimSun"/>
+          <w:b/>
+          <w:bCs/>
+          <w:sz w:val="44"/>
+          <w:szCs w:val="44"/>
+        </w:rPr>
+      </w:pPr>
+    </w:p>
+    <w:p>
+      <w:pPr>
+        <w:rPr>
+          <w:rFonts w:ascii="Times New Roman" w:hAnsi="Times New Roman" w:eastAsia="SimSun"/>
+          <w:b/>
+          <w:bCs/>
+          <w:sz w:val="44"/>
+          <w:szCs w:val="44"/>
+        </w:rPr>
+      </w:pPr>
+    </w:p>
+    <w:p>
+      <w:pPr>
+        <w:rPr>
+          <w:rFonts w:ascii="Times New Roman" w:hAnsi="Times New Roman" w:eastAsia="SimSun"/>
+          <w:b/>
+          <w:bCs/>
+          <w:sz w:val="44"/>
+          <w:szCs w:val="44"/>
+        </w:rPr>
+      </w:pPr>
+    </w:p>
+    <w:p>
+      <w:pPr>
+        <w:rPr>
+          <w:rFonts w:ascii="Times New Roman" w:hAnsi="Times New Roman" w:eastAsia="SimSun"/>
+          <w:b/>
+          <w:bCs/>
+          <w:sz w:val="44"/>
+          <w:szCs w:val="44"/>
+        </w:rPr>
+      </w:pPr>
+    </w:p>
+    <w:p>
+      <w:pPr>
+        <w:rPr>
+          <w:rFonts w:ascii="Times New Roman" w:hAnsi="Times New Roman" w:eastAsia="SimSun"/>
+          <w:b/>
+          <w:bCs/>
+          <w:sz w:val="44"/>
+          <w:szCs w:val="44"/>
+        </w:rPr>
+      </w:pPr>
+    </w:p>
+    <w:p>
+      <w:pPr>
+        <w:rPr>
+          <w:rFonts w:ascii="Times New Roman" w:hAnsi="Times New Roman" w:eastAsia="SimSun"/>
+          <w:b/>
+          <w:bCs/>
+          <w:sz w:val="44"/>
+          <w:szCs w:val="44"/>
+        </w:rPr>
+      </w:pPr>
+    </w:p>
+    <w:p>
+      <w:pPr>
+        <w:rPr>
+          <w:rFonts w:ascii="Times New Roman" w:hAnsi="Times New Roman" w:eastAsia="SimSun"/>
+          <w:b/>
+          <w:bCs/>
+          <w:sz w:val="44"/>
+          <w:szCs w:val="44"/>
+        </w:rPr>
+      </w:pPr>
+    </w:p>
+    <w:p>
+      <w:pPr>
+        <w:rPr>
+          <w:rFonts w:ascii="Times New Roman" w:hAnsi="Times New Roman" w:eastAsia="SimSun"/>
+          <w:b/>
+          <w:bCs/>
+          <w:sz w:val="44"/>
+          <w:szCs w:val="44"/>
+        </w:rPr>
+      </w:pPr>
+    </w:p>
+    <w:p>
+      <w:pPr>
+        <w:rPr>
+          <w:rFonts w:ascii="Times New Roman" w:hAnsi="Times New Roman" w:eastAsia="SimSun"/>
+          <w:b/>
+          <w:bCs/>
+          <w:sz w:val="44"/>
+          <w:szCs w:val="44"/>
+        </w:rPr>
+      </w:pPr>
+    </w:p>
+    <w:p>
+      <w:pPr>
+        <w:rPr>
+          <w:rFonts w:ascii="Times New Roman" w:hAnsi="Times New Roman" w:eastAsia="SimSun"/>
+          <w:b/>
+          <w:bCs/>
+          <w:sz w:val="44"/>
+          <w:szCs w:val="44"/>
+        </w:rPr>
+      </w:pPr>
+    </w:p>
+    <w:p>
+      <w:pPr>
         <w:rPr>
           <w:rFonts w:hint="default" w:ascii="Times New Roman" w:hAnsi="Times New Roman" w:eastAsia="SimSun"/>
           <w:b/>
@@ -16222,8 +17099,29 @@
           <w:szCs w:val="44"/>
           <w:lang w:val="vi-VN"/>
         </w:rPr>
-        <w:t>l</w:t>
-      </w:r>
+      </w:pPr>
+      <w:r>
+        <w:rPr>
+          <w:rFonts w:hint="default" w:ascii="Times New Roman" w:hAnsi="Times New Roman" w:eastAsia="SimSun"/>
+          <w:b/>
+          <w:bCs/>
+          <w:sz w:val="44"/>
+          <w:szCs w:val="44"/>
+          <w:lang w:val="vi-VN"/>
+        </w:rPr>
+        <w:t>MAIN FLOW</w:t>
+      </w:r>
+    </w:p>
+    <w:p>
+      <w:pPr>
+        <w:rPr>
+          <w:rFonts w:ascii="Times New Roman" w:hAnsi="Times New Roman" w:eastAsia="SimSun"/>
+          <w:b/>
+          <w:bCs/>
+          <w:sz w:val="44"/>
+          <w:szCs w:val="44"/>
+        </w:rPr>
+      </w:pPr>
       <w:r>
         <w:rPr>
           <w:rFonts w:ascii="Times New Roman" w:hAnsi="Times New Roman" w:eastAsia="SimSun"/>
@@ -18332,18 +19230,6 @@
     </w:lvl>
   </w:abstractNum>
   <w:abstractNum w:abstractNumId="13">
-    <w:nsid w:val="F3BC223B"/>
-    <w:multiLevelType w:val="singleLevel"/>
-    <w:tmpl w:val="F3BC223B"/>
-    <w:lvl w:ilvl="0" w:tentative="0">
-      <w:start w:val="1"/>
-      <w:numFmt w:val="upperRoman"/>
-      <w:suff w:val="space"/>
-      <w:lvlText w:val="%1."/>
-      <w:lvlJc w:val="left"/>
-    </w:lvl>
-  </w:abstractNum>
-  <w:abstractNum w:abstractNumId="14">
     <w:nsid w:val="022F6F88"/>
     <w:multiLevelType w:val="multilevel"/>
     <w:tmpl w:val="022F6F88"/>
@@ -18492,7 +19378,7 @@
       </w:rPr>
     </w:lvl>
   </w:abstractNum>
-  <w:abstractNum w:abstractNumId="15">
+  <w:abstractNum w:abstractNumId="14">
     <w:nsid w:val="03EA4719"/>
     <w:multiLevelType w:val="multilevel"/>
     <w:tmpl w:val="03EA4719"/>
@@ -18637,7 +19523,7 @@
       </w:rPr>
     </w:lvl>
   </w:abstractNum>
-  <w:abstractNum w:abstractNumId="16">
+  <w:abstractNum w:abstractNumId="15">
     <w:nsid w:val="057E5FC2"/>
     <w:multiLevelType w:val="multilevel"/>
     <w:tmpl w:val="057E5FC2"/>
@@ -18780,6 +19666,18 @@
         <w:rFonts w:hint="default" w:ascii="Wingdings" w:hAnsi="Wingdings"/>
         <w:sz w:val="20"/>
       </w:rPr>
+    </w:lvl>
+  </w:abstractNum>
+  <w:abstractNum w:abstractNumId="16">
+    <w:nsid w:val="08DA3160"/>
+    <w:multiLevelType w:val="singleLevel"/>
+    <w:tmpl w:val="08DA3160"/>
+    <w:lvl w:ilvl="0" w:tentative="0">
+      <w:start w:val="1"/>
+      <w:numFmt w:val="upperRoman"/>
+      <w:suff w:val="space"/>
+      <w:lvlText w:val="%1."/>
+      <w:lvlJc w:val="left"/>
     </w:lvl>
   </w:abstractNum>
   <w:abstractNum w:abstractNumId="17">
@@ -24691,7 +25589,7 @@
     </w:lvl>
   </w:abstractNum>
   <w:num w:numId="1">
-    <w:abstractNumId w:val="13"/>
+    <w:abstractNumId w:val="16"/>
   </w:num>
   <w:num w:numId="2">
     <w:abstractNumId w:val="1"/>
@@ -24706,7 +25604,7 @@
     <w:abstractNumId w:val="9"/>
   </w:num>
   <w:num w:numId="6">
-    <w:abstractNumId w:val="15"/>
+    <w:abstractNumId w:val="14"/>
   </w:num>
   <w:num w:numId="7">
     <w:abstractNumId w:val="25"/>
@@ -24742,7 +25640,7 @@
     <w:abstractNumId w:val="31"/>
   </w:num>
   <w:num w:numId="18">
-    <w:abstractNumId w:val="16"/>
+    <w:abstractNumId w:val="15"/>
   </w:num>
   <w:num w:numId="19">
     <w:abstractNumId w:val="23"/>
@@ -24775,7 +25673,7 @@
     <w:abstractNumId w:val="20"/>
   </w:num>
   <w:num w:numId="29">
-    <w:abstractNumId w:val="14"/>
+    <w:abstractNumId w:val="13"/>
   </w:num>
   <w:num w:numId="30">
     <w:abstractNumId w:val="18"/>
@@ -24940,7 +25838,7 @@
     <w:lsdException w:qFormat="1" w:unhideWhenUsed="0" w:uiPriority="0" w:semiHidden="0" w:name="Title"/>
     <w:lsdException w:unhideWhenUsed="0" w:uiPriority="0" w:semiHidden="0" w:name="Closing"/>
     <w:lsdException w:unhideWhenUsed="0" w:uiPriority="0" w:semiHidden="0" w:name="Signature"/>
-    <w:lsdException w:uiPriority="1" w:name="Default Paragraph Font"/>
+    <w:lsdException w:qFormat="1" w:uiPriority="1" w:name="Default Paragraph Font"/>
     <w:lsdException w:unhideWhenUsed="0" w:uiPriority="0" w:semiHidden="0" w:name="Body Text"/>
     <w:lsdException w:unhideWhenUsed="0" w:uiPriority="0" w:semiHidden="0" w:name="Body Text Indent"/>
     <w:lsdException w:unhideWhenUsed="0" w:uiPriority="0" w:semiHidden="0" w:name="List Continue"/>
@@ -24978,7 +25876,7 @@
     <w:lsdException w:unhideWhenUsed="0" w:uiPriority="0" w:semiHidden="0" w:name="HTML Sample"/>
     <w:lsdException w:unhideWhenUsed="0" w:uiPriority="0" w:semiHidden="0" w:name="HTML Typewriter"/>
     <w:lsdException w:unhideWhenUsed="0" w:uiPriority="0" w:semiHidden="0" w:name="HTML Variable"/>
-    <w:lsdException w:uiPriority="99" w:name="Normal Table"/>
+    <w:lsdException w:qFormat="1" w:uiPriority="99" w:name="Normal Table"/>
     <w:lsdException w:unhideWhenUsed="0" w:uiPriority="0" w:semiHidden="0" w:name="annotation subject"/>
     <w:lsdException w:uiPriority="0" w:name="Table Simple 1"/>
     <w:lsdException w:uiPriority="0" w:name="Table Simple 2"/>
@@ -25198,12 +26096,14 @@
     <w:name w:val="Default Paragraph Font"/>
     <w:semiHidden/>
     <w:unhideWhenUsed/>
+    <w:qFormat/>
     <w:uiPriority w:val="1"/>
   </w:style>
   <w:style w:type="table" w:default="1" w:styleId="6">
     <w:name w:val="Normal Table"/>
     <w:semiHidden/>
     <w:unhideWhenUsed/>
+    <w:qFormat/>
     <w:uiPriority w:val="99"/>
     <w:tblPr>
       <w:tblCellMar>

</xml_diff>

<commit_message>
Edit Main Flow Payment  for the seller upgrade package
</commit_message>
<xml_diff>
--- a/document/SRS.docx
+++ b/document/SRS.docx
@@ -17616,7 +17616,7 @@
           <wp:inline distT="0" distB="0" distL="114300" distR="114300">
             <wp:extent cx="5269865" cy="5779135"/>
             <wp:effectExtent l="0" t="0" r="3175" b="12065"/>
-            <wp:docPr id="4" name="Picture 4" descr="Vnpay.drawio"/>
+            <wp:docPr id="5" name="Picture 5" descr="Vnpay.drawio (1)"/>
             <wp:cNvGraphicFramePr>
               <a:graphicFrameLocks xmlns:a="http://schemas.openxmlformats.org/drawingml/2006/main" noChangeAspect="1"/>
             </wp:cNvGraphicFramePr>
@@ -17624,7 +17624,7 @@
               <a:graphicData uri="http://schemas.openxmlformats.org/drawingml/2006/picture">
                 <pic:pic xmlns:pic="http://schemas.openxmlformats.org/drawingml/2006/picture">
                   <pic:nvPicPr>
-                    <pic:cNvPr id="4" name="Picture 4" descr="Vnpay.drawio"/>
+                    <pic:cNvPr id="5" name="Picture 5" descr="Vnpay.drawio (1)"/>
                     <pic:cNvPicPr>
                       <a:picLocks noChangeAspect="1"/>
                     </pic:cNvPicPr>

</xml_diff>